<commit_message>
In specdoc: Added references and acknowledgements, Added user documentation, Defined intended audience, Added overview of document, Added Product Overview, Added application perspective, Added product functionality, Edited References, Added folders for figures---figure which describes format of generated schedules. Added use-case diagram figure for admin and general user.
</commit_message>
<xml_diff>
--- a/Documents/SpecDoc/1_SRS_RoughDraft.docx
+++ b/Documents/SpecDoc/1_SRS_RoughDraft.docx
@@ -27,14 +27,12 @@
           <w:sz w:val="40"/>
         </w:rPr>
       </w:pPr>
-      <w:proofErr w:type="gramStart"/>
       <w:r>
         <w:rPr>
           <w:sz w:val="40"/>
         </w:rPr>
         <w:t>for</w:t>
       </w:r>
-      <w:proofErr w:type="gramEnd"/>
     </w:p>
     <w:p>
       <w:pPr>
@@ -131,7 +129,7 @@
                     </pic:cNvPicPr>
                   </pic:nvPicPr>
                   <pic:blipFill>
-                    <a:blip r:embed="rId8">
+                    <a:blip r:embed="rId9">
                       <a:extLst>
                         <a:ext uri="{28A0092B-C50C-407E-A947-70E740481C1C}">
                           <a14:useLocalDpi xmlns:a14="http://schemas.microsoft.com/office/drawing/2010/main" val="0"/>
@@ -457,8 +455,10 @@
               <w:rPr>
                 <w:sz w:val="22"/>
               </w:rPr>
-              <w:t>Secretary</w:t>
+              <w:t>Technical Writer</w:t>
             </w:r>
+            <w:bookmarkStart w:id="0" w:name="_GoBack"/>
+            <w:bookmarkEnd w:id="0"/>
           </w:p>
         </w:tc>
         <w:tc>
@@ -544,7 +544,13 @@
               </w:rPr>
             </w:pPr>
             <w:r>
-              <w:t>Instructor:</w:t>
+              <w:t>Instructor</w:t>
+            </w:r>
+            <w:r>
+              <w:t xml:space="preserve"> </w:t>
+            </w:r>
+            <w:r>
+              <w:t>:</w:t>
             </w:r>
           </w:p>
         </w:tc>
@@ -566,30 +572,8 @@
               <w:rPr>
                 <w:sz w:val="22"/>
               </w:rPr>
-              <w:t xml:space="preserve">Patricia </w:t>
+              <w:t>Patricia Roden, Ph.D</w:t>
             </w:r>
-            <w:proofErr w:type="spellStart"/>
-            <w:r>
-              <w:rPr>
-                <w:sz w:val="22"/>
-              </w:rPr>
-              <w:t>Roden</w:t>
-            </w:r>
-            <w:proofErr w:type="spellEnd"/>
-            <w:r>
-              <w:rPr>
-                <w:sz w:val="22"/>
-              </w:rPr>
-              <w:t xml:space="preserve">, </w:t>
-            </w:r>
-            <w:proofErr w:type="spellStart"/>
-            <w:r>
-              <w:rPr>
-                <w:sz w:val="22"/>
-              </w:rPr>
-              <w:t>Ph.D</w:t>
-            </w:r>
-            <w:proofErr w:type="spellEnd"/>
           </w:p>
         </w:tc>
       </w:tr>
@@ -604,7 +588,13 @@
               <w:spacing w:before="120" w:after="0"/>
             </w:pPr>
             <w:r>
-              <w:t>Course:</w:t>
+              <w:t>Course</w:t>
+            </w:r>
+            <w:r>
+              <w:t xml:space="preserve"> </w:t>
+            </w:r>
+            <w:r>
+              <w:t>:</w:t>
             </w:r>
           </w:p>
         </w:tc>
@@ -647,21 +637,21 @@
           <w:noProof/>
         </w:rPr>
       </w:pPr>
-      <w:bookmarkStart w:id="0" w:name="_Toc344877432"/>
-      <w:bookmarkStart w:id="1" w:name="_Toc344879822"/>
-      <w:bookmarkStart w:id="2" w:name="_Toc346508722"/>
-      <w:bookmarkStart w:id="3" w:name="_Toc346508952"/>
-      <w:bookmarkStart w:id="4" w:name="_Toc346509227"/>
-      <w:bookmarkStart w:id="5" w:name="_Toc107858829"/>
-      <w:bookmarkStart w:id="6" w:name="_Toc108287587"/>
-      <w:bookmarkStart w:id="7" w:name="_Toc111014886"/>
-      <w:bookmarkStart w:id="8" w:name="_Toc111117822"/>
-      <w:bookmarkStart w:id="9" w:name="_Toc113291685"/>
-      <w:bookmarkEnd w:id="0"/>
+      <w:bookmarkStart w:id="1" w:name="_Toc344877432"/>
+      <w:bookmarkStart w:id="2" w:name="_Toc344879822"/>
+      <w:bookmarkStart w:id="3" w:name="_Toc346508722"/>
+      <w:bookmarkStart w:id="4" w:name="_Toc346508952"/>
+      <w:bookmarkStart w:id="5" w:name="_Toc346509227"/>
+      <w:bookmarkStart w:id="6" w:name="_Toc107858829"/>
+      <w:bookmarkStart w:id="7" w:name="_Toc108287587"/>
+      <w:bookmarkStart w:id="8" w:name="_Toc111014886"/>
+      <w:bookmarkStart w:id="9" w:name="_Toc111117822"/>
+      <w:bookmarkStart w:id="10" w:name="_Toc113291685"/>
       <w:bookmarkEnd w:id="1"/>
       <w:bookmarkEnd w:id="2"/>
       <w:bookmarkEnd w:id="3"/>
       <w:bookmarkEnd w:id="4"/>
+      <w:bookmarkEnd w:id="5"/>
       <w:r>
         <w:rPr>
           <w:rFonts w:ascii="Arial" w:hAnsi="Arial"/>
@@ -670,11 +660,11 @@
         <w:lastRenderedPageBreak/>
         <w:t>Contents</w:t>
       </w:r>
-      <w:bookmarkEnd w:id="5"/>
       <w:bookmarkEnd w:id="6"/>
       <w:bookmarkEnd w:id="7"/>
       <w:bookmarkEnd w:id="8"/>
       <w:bookmarkEnd w:id="9"/>
+      <w:bookmarkEnd w:id="10"/>
       <w:r>
         <w:rPr>
           <w:rFonts w:ascii="Arial" w:hAnsi="Arial"/>
@@ -1248,14 +1238,7 @@
           <w:rFonts w:ascii="Arial" w:hAnsi="Arial"/>
           <w:noProof/>
         </w:rPr>
-        <w:t>1.</w:t>
-      </w:r>
-      <w:r>
-        <w:rPr>
-          <w:rFonts w:ascii="Arial" w:hAnsi="Arial"/>
-          <w:noProof/>
-        </w:rPr>
-        <w:t>6</w:t>
+        <w:t>1.6</w:t>
       </w:r>
       <w:r>
         <w:rPr>
@@ -2632,15 +2615,29 @@
       <w:pPr>
         <w:pStyle w:val="TOC1"/>
         <w:tabs>
+          <w:tab w:val="left" w:pos="480"/>
           <w:tab w:val="right" w:leader="dot" w:pos="9350"/>
         </w:tabs>
         <w:rPr>
+          <w:noProof/>
+        </w:rPr>
+      </w:pPr>
+      <w:r>
+        <w:rPr>
+          <w:rFonts w:ascii="Arial" w:hAnsi="Arial"/>
+          <w:noProof/>
+        </w:rPr>
+        <w:t>6</w:t>
+      </w:r>
+      <w:r>
+        <w:rPr>
           <w:b w:val="0"/>
           <w:caps w:val="0"/>
           <w:noProof/>
           <w:sz w:val="24"/>
         </w:rPr>
-      </w:pPr>
+        <w:tab/>
+      </w:r>
       <w:r>
         <w:rPr>
           <w:rFonts w:ascii="Arial" w:hAnsi="Arial"/>
@@ -2658,7 +2655,36 @@
         <w:rPr>
           <w:noProof/>
         </w:rPr>
+        <w:fldChar w:fldCharType="begin"/>
+      </w:r>
+      <w:r>
+        <w:rPr>
+          <w:noProof/>
+        </w:rPr>
+        <w:instrText xml:space="preserve"> PAGEREF _Toc113291712 \h </w:instrText>
+      </w:r>
+      <w:r>
+        <w:rPr>
+          <w:noProof/>
+        </w:rPr>
+      </w:r>
+      <w:r>
+        <w:rPr>
+          <w:noProof/>
+        </w:rPr>
+        <w:fldChar w:fldCharType="separate"/>
+      </w:r>
+      <w:r>
+        <w:rPr>
+          <w:noProof/>
+        </w:rPr>
         <w:t>8</w:t>
+      </w:r>
+      <w:r>
+        <w:rPr>
+          <w:noProof/>
+        </w:rPr>
+        <w:fldChar w:fldCharType="end"/>
       </w:r>
     </w:p>
     <w:p>
@@ -2722,82 +2748,6 @@
         </w:rPr>
         <w:fldChar w:fldCharType="end"/>
       </w:r>
-    </w:p>
-    <w:p>
-      <w:pPr>
-        <w:pStyle w:val="TOC1"/>
-        <w:tabs>
-          <w:tab w:val="right" w:leader="dot" w:pos="9350"/>
-        </w:tabs>
-        <w:rPr>
-          <w:b w:val="0"/>
-          <w:caps w:val="0"/>
-          <w:noProof/>
-          <w:sz w:val="24"/>
-        </w:rPr>
-      </w:pPr>
-      <w:r>
-        <w:rPr>
-          <w:rFonts w:ascii="Arial" w:hAnsi="Arial"/>
-          <w:noProof/>
-        </w:rPr>
-        <w:t>Appendix B - Group Log</w:t>
-      </w:r>
-      <w:r>
-        <w:rPr>
-          <w:noProof/>
-        </w:rPr>
-        <w:tab/>
-      </w:r>
-      <w:r>
-        <w:rPr>
-          <w:noProof/>
-        </w:rPr>
-        <w:fldChar w:fldCharType="begin"/>
-      </w:r>
-      <w:r>
-        <w:rPr>
-          <w:noProof/>
-        </w:rPr>
-        <w:instrText xml:space="preserve"> PAGEREF _Toc113291714 \h </w:instrText>
-      </w:r>
-      <w:r>
-        <w:rPr>
-          <w:noProof/>
-        </w:rPr>
-      </w:r>
-      <w:r>
-        <w:rPr>
-          <w:noProof/>
-        </w:rPr>
-        <w:fldChar w:fldCharType="separate"/>
-      </w:r>
-      <w:r>
-        <w:rPr>
-          <w:noProof/>
-        </w:rPr>
-        <w:t>10</w:t>
-      </w:r>
-      <w:r>
-        <w:rPr>
-          <w:noProof/>
-        </w:rPr>
-        <w:fldChar w:fldCharType="end"/>
-      </w:r>
-    </w:p>
-    <w:p>
-      <w:pPr>
-        <w:pStyle w:val="TOC1"/>
-        <w:tabs>
-          <w:tab w:val="right" w:leader="dot" w:pos="9350"/>
-        </w:tabs>
-        <w:rPr>
-          <w:b w:val="0"/>
-          <w:caps w:val="0"/>
-          <w:noProof/>
-          <w:sz w:val="24"/>
-        </w:rPr>
-      </w:pPr>
       <w:r>
         <w:fldChar w:fldCharType="end"/>
       </w:r>
@@ -2816,11 +2766,6 @@
     <w:p/>
     <w:p/>
     <w:p/>
-    <w:p/>
-    <w:p/>
-    <w:p/>
-    <w:p/>
-    <w:p/>
     <w:p>
       <w:pPr>
         <w:rPr>
@@ -2846,15 +2791,16 @@
           <w:color w:val="FFFFFF"/>
         </w:rPr>
       </w:pPr>
-      <w:bookmarkStart w:id="10" w:name="_Toc113291686"/>
+      <w:bookmarkStart w:id="11" w:name="_Toc113291686"/>
       <w:r>
         <w:rPr>
           <w:rFonts w:ascii="Arial" w:hAnsi="Arial"/>
           <w:color w:val="FFFFFF"/>
         </w:rPr>
+        <w:lastRenderedPageBreak/>
         <w:t>Revisions</w:t>
       </w:r>
-      <w:bookmarkEnd w:id="10"/>
+      <w:bookmarkEnd w:id="11"/>
     </w:p>
     <w:tbl>
       <w:tblPr>
@@ -2989,7 +2935,82 @@
               <w:spacing w:before="0" w:after="100" w:afterAutospacing="1"/>
             </w:pPr>
             <w:r>
+              <w:t>Add</w:t>
+            </w:r>
+            <w:r>
+              <w:t>ed document’s purpose</w:t>
+            </w:r>
+          </w:p>
+          <w:p>
+            <w:pPr>
+              <w:pStyle w:val="Table-Text"/>
+              <w:spacing w:before="0" w:after="100" w:afterAutospacing="1"/>
+            </w:pPr>
+            <w:r>
+              <w:t>Added definitions and acronyms section</w:t>
+            </w:r>
+          </w:p>
+          <w:p>
+            <w:pPr>
+              <w:pStyle w:val="Table-Text"/>
+              <w:spacing w:before="0" w:after="100" w:afterAutospacing="1"/>
+            </w:pPr>
+            <w:r>
+              <w:t xml:space="preserve">Added references and acknowledgements </w:t>
+            </w:r>
+          </w:p>
+          <w:p>
+            <w:pPr>
+              <w:pStyle w:val="Table-Text"/>
+              <w:spacing w:before="0" w:after="100" w:afterAutospacing="1"/>
+            </w:pPr>
+            <w:r>
+              <w:t>Added user documentation</w:t>
+            </w:r>
+          </w:p>
+          <w:p>
+            <w:pPr>
+              <w:pStyle w:val="Table-Text"/>
+              <w:spacing w:before="0" w:after="100" w:afterAutospacing="1"/>
+            </w:pPr>
+            <w:r>
+              <w:t>Defined intended audience</w:t>
+            </w:r>
+          </w:p>
+          <w:p>
+            <w:pPr>
+              <w:pStyle w:val="Table-Text"/>
+              <w:spacing w:before="0" w:after="100" w:afterAutospacing="1"/>
+            </w:pPr>
+            <w:r>
+              <w:t>Added overview of document</w:t>
+            </w:r>
+          </w:p>
+          <w:p>
+            <w:pPr>
+              <w:pStyle w:val="Table-Text"/>
+              <w:spacing w:before="0" w:after="100" w:afterAutospacing="1"/>
+            </w:pPr>
+            <w:r>
               <w:t>Added Product Overview</w:t>
+            </w:r>
+          </w:p>
+          <w:p>
+            <w:pPr>
+              <w:pStyle w:val="Table-Text"/>
+              <w:spacing w:before="0" w:after="100" w:afterAutospacing="1"/>
+            </w:pPr>
+            <w:r>
+              <w:t>Added application perspective</w:t>
+            </w:r>
+          </w:p>
+          <w:p>
+            <w:pPr>
+              <w:pStyle w:val="Table-Text"/>
+              <w:spacing w:before="0" w:after="100" w:afterAutospacing="1"/>
+            </w:pPr>
+            <w:r>
+              <w:t>Added product functionality</w:t>
             </w:r>
           </w:p>
           <w:p>
@@ -3000,6 +3021,12 @@
             <w:r>
               <w:t>Edited References</w:t>
             </w:r>
+          </w:p>
+          <w:p>
+            <w:pPr>
+              <w:pStyle w:val="Table-Text"/>
+              <w:spacing w:before="0" w:after="100" w:afterAutospacing="1"/>
+            </w:pPr>
           </w:p>
         </w:tc>
         <w:tc>
@@ -3015,7 +3042,7 @@
               <w:t>2/</w:t>
             </w:r>
             <w:r>
-              <w:t>15</w:t>
+              <w:t>20</w:t>
             </w:r>
             <w:r>
               <w:t>/15</w:t>
@@ -3133,7 +3160,7 @@
           <w:sz w:val="22"/>
         </w:rPr>
       </w:pPr>
-      <w:bookmarkStart w:id="11" w:name="_Toc108287589"/>
+      <w:bookmarkStart w:id="12" w:name="_Toc108287589"/>
     </w:p>
     <w:p>
       <w:pPr>
@@ -3167,9 +3194,9 @@
           <w:sz w:val="22"/>
         </w:rPr>
       </w:pPr>
-      <w:bookmarkStart w:id="12" w:name="_Toc113291687"/>
-      <w:bookmarkStart w:id="13" w:name="_Toc111014888"/>
-      <w:bookmarkStart w:id="14" w:name="_Toc111117824"/>
+      <w:bookmarkStart w:id="13" w:name="_Toc113291687"/>
+      <w:bookmarkStart w:id="14" w:name="_Toc111014888"/>
+      <w:bookmarkStart w:id="15" w:name="_Toc111117824"/>
       <w:r>
         <w:rPr>
           <w:rFonts w:ascii="Arial" w:hAnsi="Arial"/>
@@ -3316,16 +3343,16 @@
         </w:rPr>
         <w:t xml:space="preserve">are more general and apply to any SRS. </w:t>
       </w:r>
-      <w:bookmarkEnd w:id="12"/>
-    </w:p>
-    <w:bookmarkEnd w:id="11"/>
-    <w:bookmarkEnd w:id="13"/>
+      <w:bookmarkEnd w:id="13"/>
+    </w:p>
+    <w:bookmarkEnd w:id="12"/>
     <w:bookmarkEnd w:id="14"/>
+    <w:bookmarkEnd w:id="15"/>
     <w:p>
       <w:pPr>
         <w:sectPr>
-          <w:headerReference w:type="default" r:id="rId9"/>
-          <w:footerReference w:type="default" r:id="rId10"/>
+          <w:headerReference w:type="default" r:id="rId10"/>
+          <w:footerReference w:type="default" r:id="rId11"/>
           <w:pgSz w:w="12240" w:h="15840" w:code="1"/>
           <w:pgMar w:top="1440" w:right="1440" w:bottom="1440" w:left="1440" w:header="720" w:footer="720" w:gutter="0"/>
           <w:pgNumType w:fmt="lowerRoman"/>
@@ -3352,8 +3379,8 @@
           <w:color w:val="FFFFFF"/>
         </w:rPr>
       </w:pPr>
-      <w:bookmarkStart w:id="15" w:name="_Toc439994665"/>
-      <w:bookmarkStart w:id="16" w:name="_Toc113291689"/>
+      <w:bookmarkStart w:id="16" w:name="_Toc439994665"/>
+      <w:bookmarkStart w:id="17" w:name="_Toc113291689"/>
       <w:r>
         <w:rPr>
           <w:rFonts w:ascii="Arial" w:hAnsi="Arial"/>
@@ -3362,21 +3389,31 @@
         <w:lastRenderedPageBreak/>
         <w:t>Introduction</w:t>
       </w:r>
-      <w:bookmarkEnd w:id="15"/>
       <w:bookmarkEnd w:id="16"/>
+      <w:bookmarkEnd w:id="17"/>
     </w:p>
     <w:p>
       <w:pPr>
         <w:ind w:firstLine="431"/>
       </w:pPr>
-      <w:bookmarkStart w:id="17" w:name="_Toc439994667"/>
-      <w:bookmarkStart w:id="18" w:name="_Toc113291690"/>
+      <w:bookmarkStart w:id="18" w:name="_Toc439994667"/>
+      <w:bookmarkStart w:id="19" w:name="_Toc113291690"/>
     </w:p>
     <w:p>
       <w:pPr>
         <w:ind w:firstLine="431"/>
-      </w:pPr>
-      <w:r>
+        <w:rPr>
+          <w:rFonts w:ascii="Arial" w:hAnsi="Arial" w:cs="Arial"/>
+          <w:sz w:val="22"/>
+          <w:szCs w:val="22"/>
+        </w:rPr>
+      </w:pPr>
+      <w:r>
+        <w:rPr>
+          <w:rFonts w:ascii="Arial" w:hAnsi="Arial" w:cs="Arial"/>
+          <w:sz w:val="22"/>
+          <w:szCs w:val="22"/>
+        </w:rPr>
         <w:t>This section gives a scope description and overview of everything included in this SRS document. Also, the purpose for this document is described and a list of abbreviations and definitions is provided.</w:t>
       </w:r>
     </w:p>
@@ -3393,13 +3430,13 @@
         </w:rPr>
         <w:t>Document Purpose</w:t>
       </w:r>
-      <w:bookmarkEnd w:id="17"/>
       <w:bookmarkEnd w:id="18"/>
-    </w:p>
-    <w:p>
-      <w:pPr>
-        <w:pStyle w:val="template"/>
-        <w:ind w:left="576" w:firstLine="144"/>
+      <w:bookmarkEnd w:id="19"/>
+    </w:p>
+    <w:p>
+      <w:pPr>
+        <w:pStyle w:val="template"/>
+        <w:ind w:firstLine="576"/>
         <w:jc w:val="both"/>
         <w:rPr>
           <w:i w:val="0"/>
@@ -3453,7 +3490,31 @@
         <w:rPr>
           <w:i w:val="0"/>
         </w:rPr>
-        <w:t>. It will illustrate the purpose and complete declaration for the development of system. It will also explain system constraints, interface and interactions with other external applications. This document is primarily inten</w:t>
+        <w:t xml:space="preserve">. It will illustrate the purpose and complete declaration for the </w:t>
+      </w:r>
+      <w:r>
+        <w:rPr>
+          <w:i w:val="0"/>
+        </w:rPr>
+        <w:t>functionality</w:t>
+      </w:r>
+      <w:r>
+        <w:rPr>
+          <w:i w:val="0"/>
+        </w:rPr>
+        <w:t xml:space="preserve"> of</w:t>
+      </w:r>
+      <w:r>
+        <w:rPr>
+          <w:i w:val="0"/>
+        </w:rPr>
+        <w:t xml:space="preserve"> the</w:t>
+      </w:r>
+      <w:r>
+        <w:rPr>
+          <w:i w:val="0"/>
+        </w:rPr>
+        <w:t xml:space="preserve"> system. It will also explain system constraints, interface and interactions with other external applications. This document is primarily inten</w:t>
       </w:r>
       <w:r>
         <w:rPr>
@@ -3483,21 +3544,31 @@
         <w:rPr>
           <w:i w:val="0"/>
         </w:rPr>
-        <w:t xml:space="preserve"> Upon agreement of this specification document between the client, Dr. Patricia </w:t>
-      </w:r>
-      <w:proofErr w:type="spellStart"/>
-      <w:r>
-        <w:rPr>
-          <w:i w:val="0"/>
-        </w:rPr>
-        <w:t>Roden</w:t>
-      </w:r>
-      <w:proofErr w:type="spellEnd"/>
-      <w:r>
-        <w:rPr>
-          <w:i w:val="0"/>
-        </w:rPr>
-        <w:t>, and the Tune Squad, both parties will provide their signatures (see section).</w:t>
+        <w:t xml:space="preserve"> Upon agreement of this specification document between</w:t>
+      </w:r>
+      <w:r>
+        <w:rPr>
+          <w:i w:val="0"/>
+        </w:rPr>
+        <w:t xml:space="preserve"> the client, Dr. Patricia Roden,</w:t>
+      </w:r>
+      <w:r>
+        <w:rPr>
+          <w:i w:val="0"/>
+        </w:rPr>
+        <w:t xml:space="preserve"> and the Tune Squad, both parties will provide their signatures (see section</w:t>
+      </w:r>
+      <w:r>
+        <w:rPr>
+          <w:i w:val="0"/>
+        </w:rPr>
+        <w:t xml:space="preserve"> 6</w:t>
+      </w:r>
+      <w:r>
+        <w:rPr>
+          <w:i w:val="0"/>
+        </w:rPr>
+        <w:t>).</w:t>
       </w:r>
     </w:p>
     <w:p>
@@ -3507,21 +3578,21 @@
           <w:rFonts w:ascii="Arial" w:hAnsi="Arial"/>
         </w:rPr>
       </w:pPr>
-      <w:bookmarkStart w:id="19" w:name="_Toc439994670"/>
-      <w:bookmarkStart w:id="20" w:name="_Toc113291691"/>
+      <w:bookmarkStart w:id="20" w:name="_Toc439994670"/>
+      <w:bookmarkStart w:id="21" w:name="_Toc113291691"/>
       <w:r>
         <w:rPr>
           <w:rFonts w:ascii="Arial" w:hAnsi="Arial"/>
         </w:rPr>
         <w:t>Product Scope</w:t>
       </w:r>
-      <w:bookmarkEnd w:id="19"/>
       <w:bookmarkEnd w:id="20"/>
-    </w:p>
-    <w:p>
-      <w:pPr>
-        <w:pStyle w:val="template"/>
-        <w:ind w:left="576" w:firstLine="144"/>
+      <w:bookmarkEnd w:id="21"/>
+    </w:p>
+    <w:p>
+      <w:pPr>
+        <w:pStyle w:val="template"/>
+        <w:ind w:firstLine="576"/>
         <w:jc w:val="both"/>
         <w:rPr>
           <w:i w:val="0"/>
@@ -3592,12 +3663,6 @@
         <w:rPr>
           <w:i w:val="0"/>
         </w:rPr>
-        <w:t xml:space="preserve"> VPAA and</w:t>
-      </w:r>
-      <w:r>
-        <w:rPr>
-          <w:i w:val="0"/>
-        </w:rPr>
         <w:t xml:space="preserve"> </w:t>
       </w:r>
       <w:r>
@@ -3716,7 +3781,7 @@
     <w:p>
       <w:pPr>
         <w:pStyle w:val="template"/>
-        <w:ind w:left="576" w:firstLine="144"/>
+        <w:ind w:firstLine="576"/>
         <w:jc w:val="both"/>
         <w:rPr>
           <w:i w:val="0"/>
@@ -3744,7 +3809,31 @@
         <w:rPr>
           <w:i w:val="0"/>
         </w:rPr>
-        <w:t xml:space="preserve"> be able to display their generated final exam schedule similarly to the format displayed on the </w:t>
+        <w:t xml:space="preserve"> be able to display </w:t>
+      </w:r>
+      <w:r>
+        <w:rPr>
+          <w:i w:val="0"/>
+        </w:rPr>
+        <w:t xml:space="preserve">a </w:t>
+      </w:r>
+      <w:r>
+        <w:rPr>
+          <w:i w:val="0"/>
+        </w:rPr>
+        <w:t>final exam schedule</w:t>
+      </w:r>
+      <w:r>
+        <w:rPr>
+          <w:i w:val="0"/>
+        </w:rPr>
+        <w:t xml:space="preserve"> that has been generated using the software in a similar format</w:t>
+      </w:r>
+      <w:r>
+        <w:rPr>
+          <w:i w:val="0"/>
+        </w:rPr>
+        <w:t xml:space="preserve"> displayed on the </w:t>
       </w:r>
       <w:r>
         <w:rPr>
@@ -3756,7 +3845,31 @@
         <w:rPr>
           <w:i w:val="0"/>
         </w:rPr>
-        <w:t>Previously, a person had to compose schedules by hand which could take days or even weeks to produce a schedule with minimal conflicts. This software attempts to speed up the process by providing a single user with an easy and intuitive work environment, who can provide a small subset of data to produce a high quality exam schedule. After a final exam schedule is created, o</w:t>
+        <w:t>Previously, a person had to compose schedules by hand which could take days or even weeks to produce a schedule with minimal conflicts. This software attempts to speed up the process by providing a single user with an easy and</w:t>
+      </w:r>
+      <w:r>
+        <w:rPr>
+          <w:i w:val="0"/>
+        </w:rPr>
+        <w:t xml:space="preserve"> intuitive work environment by</w:t>
+      </w:r>
+      <w:r>
+        <w:rPr>
+          <w:i w:val="0"/>
+        </w:rPr>
+        <w:t xml:space="preserve"> </w:t>
+      </w:r>
+      <w:r>
+        <w:rPr>
+          <w:i w:val="0"/>
+        </w:rPr>
+        <w:t>providing</w:t>
+      </w:r>
+      <w:r>
+        <w:rPr>
+          <w:i w:val="0"/>
+        </w:rPr>
+        <w:t xml:space="preserve"> a small subset of data to produce a high quality exam schedule. After a final exam schedule is created, o</w:t>
       </w:r>
       <w:r>
         <w:rPr>
@@ -3780,7 +3893,7 @@
         <w:rPr>
           <w:i w:val="0"/>
         </w:rPr>
-        <w:t>finalize a schedule</w:t>
+        <w:t>finalize the</w:t>
       </w:r>
       <w:r>
         <w:rPr>
@@ -3792,13 +3905,31 @@
         <w:rPr>
           <w:i w:val="0"/>
         </w:rPr>
+        <w:t>schedule that</w:t>
+      </w:r>
+      <w:r>
+        <w:rPr>
+          <w:i w:val="0"/>
+        </w:rPr>
+        <w:t xml:space="preserve"> </w:t>
+      </w:r>
+      <w:r>
+        <w:rPr>
+          <w:i w:val="0"/>
+        </w:rPr>
         <w:t>has been</w:t>
       </w:r>
       <w:r>
         <w:rPr>
           <w:i w:val="0"/>
         </w:rPr>
-        <w:t xml:space="preserve"> created</w:t>
+        <w:t xml:space="preserve"> </w:t>
+      </w:r>
+      <w:r>
+        <w:rPr>
+          <w:i w:val="0"/>
+        </w:rPr>
+        <w:t>generated</w:t>
       </w:r>
       <w:r>
         <w:rPr>
@@ -3817,33 +3948,167 @@
       <w:pPr>
         <w:pStyle w:val="template"/>
         <w:jc w:val="both"/>
-      </w:pPr>
+        <w:rPr>
+          <w:color w:val="0000FF"/>
+        </w:rPr>
+      </w:pPr>
+      <w:r>
+        <w:t>&lt;</w:t>
+      </w:r>
+      <w:r>
+        <w:rPr>
+          <w:color w:val="0000FF"/>
+        </w:rPr>
+        <w:t xml:space="preserve">Provide a short description of the software being specified and its purpose, including relevant benefits, objectives, and goals. </w:t>
+      </w:r>
     </w:p>
     <w:p>
       <w:pPr>
         <w:pStyle w:val="template"/>
         <w:jc w:val="both"/>
+      </w:pPr>
+      <w:r>
+        <w:t>TO DO: 1-2 paragraphs describing the scope of the product. Make sure to describe the benefits associated with the product.&gt;</w:t>
+      </w:r>
+    </w:p>
+    <w:p>
+      <w:pPr>
+        <w:pStyle w:val="Heading2"/>
+        <w:rPr>
+          <w:rFonts w:ascii="Arial" w:hAnsi="Arial"/>
+        </w:rPr>
+      </w:pPr>
+      <w:bookmarkStart w:id="22" w:name="_Toc439994669"/>
+      <w:bookmarkStart w:id="23" w:name="_Toc113291692"/>
+      <w:r>
+        <w:rPr>
+          <w:rFonts w:ascii="Arial" w:hAnsi="Arial"/>
+        </w:rPr>
+        <w:t>Intended Audience</w:t>
+      </w:r>
+      <w:bookmarkEnd w:id="22"/>
+      <w:bookmarkEnd w:id="23"/>
+    </w:p>
+    <w:p>
+      <w:pPr>
+        <w:pStyle w:val="template"/>
+        <w:ind w:firstLine="576"/>
+        <w:jc w:val="both"/>
+        <w:rPr>
+          <w:i w:val="0"/>
+        </w:rPr>
+      </w:pPr>
+      <w:r>
+        <w:rPr>
+          <w:i w:val="0"/>
+        </w:rPr>
+        <w:t>T</w:t>
+      </w:r>
+      <w:r>
+        <w:rPr>
+          <w:i w:val="0"/>
+        </w:rPr>
+        <w:t xml:space="preserve">his document is </w:t>
+      </w:r>
+      <w:r>
+        <w:rPr>
+          <w:i w:val="0"/>
+        </w:rPr>
+        <w:t>intended to be read by</w:t>
+      </w:r>
+      <w:r>
+        <w:rPr>
+          <w:i w:val="0"/>
+        </w:rPr>
+        <w:t xml:space="preserve"> </w:t>
+      </w:r>
+      <w:r>
+        <w:rPr>
+          <w:i w:val="0"/>
+        </w:rPr>
+        <w:t>the client professor, VPAA, the individuals located in</w:t>
+      </w:r>
+      <w:r>
+        <w:rPr>
+          <w:i w:val="0"/>
+        </w:rPr>
+        <w:t xml:space="preserve"> the Office of the Registrar</w:t>
+      </w:r>
+      <w:r>
+        <w:rPr>
+          <w:i w:val="0"/>
+        </w:rPr>
+        <w:t xml:space="preserve"> that will be</w:t>
+      </w:r>
+      <w:r>
+        <w:rPr>
+          <w:i w:val="0"/>
+        </w:rPr>
+        <w:t xml:space="preserve"> using this software</w:t>
+      </w:r>
+      <w:r>
+        <w:rPr>
+          <w:i w:val="0"/>
+        </w:rPr>
+        <w:t xml:space="preserve">, and </w:t>
+      </w:r>
+      <w:r>
+        <w:rPr>
+          <w:i w:val="0"/>
+        </w:rPr>
+        <w:t>the Tune Squad development team</w:t>
+      </w:r>
+      <w:r>
+        <w:rPr>
+          <w:i w:val="0"/>
+        </w:rPr>
+        <w:t>.</w:t>
+      </w:r>
+    </w:p>
+    <w:p>
+      <w:pPr>
+        <w:pStyle w:val="template"/>
+        <w:jc w:val="both"/>
+      </w:pPr>
+    </w:p>
+    <w:p>
+      <w:pPr>
+        <w:pStyle w:val="template"/>
+        <w:jc w:val="both"/>
+      </w:pPr>
+      <w:r>
+        <w:t>&lt;</w:t>
+      </w:r>
+      <w:r>
         <w:rPr>
           <w:color w:val="0000FF"/>
         </w:rPr>
-      </w:pPr>
-      <w:r>
-        <w:t>&lt;</w:t>
-      </w:r>
-      <w:r>
-        <w:rPr>
+        <w:t>Describe the different types of reader that the document is intended for, such as developers, project managers, marketing staff, users, testers, and documentation writers</w:t>
+      </w:r>
+      <w:r>
+        <w:t xml:space="preserve"> (In your case it would probably be the “</w:t>
+      </w:r>
+      <w:r>
+        <w:t>client” and the professor).</w:t>
+      </w:r>
+    </w:p>
+    <w:p>
+      <w:pPr>
+        <w:pStyle w:val="template"/>
+        <w:jc w:val="both"/>
+      </w:pPr>
+    </w:p>
+    <w:p>
+      <w:pPr>
+        <w:pStyle w:val="template"/>
+        <w:jc w:val="both"/>
+        <w:rPr>
+          <w:i w:val="0"/>
           <w:color w:val="0000FF"/>
         </w:rPr>
-        <w:t xml:space="preserve">Provide a short description of the software being specified and its purpose, including relevant benefits, objectives, and goals. </w:t>
-      </w:r>
-    </w:p>
-    <w:p>
-      <w:pPr>
-        <w:pStyle w:val="template"/>
-        <w:jc w:val="both"/>
-      </w:pPr>
-      <w:r>
-        <w:t>TO DO: 1-2 paragraphs describing the scope of the product. Make sure to describe the benefits associated with the product.&gt;</w:t>
+      </w:pPr>
+      <w:r>
+        <w:tab/>
       </w:r>
     </w:p>
     <w:p>
@@ -3853,94 +4118,8 @@
           <w:rFonts w:ascii="Arial" w:hAnsi="Arial"/>
         </w:rPr>
       </w:pPr>
-      <w:bookmarkStart w:id="21" w:name="_Toc439994669"/>
-      <w:bookmarkStart w:id="22" w:name="_Toc113291692"/>
-      <w:r>
-        <w:rPr>
-          <w:rFonts w:ascii="Arial" w:hAnsi="Arial"/>
-        </w:rPr>
-        <w:t>Intended Audience</w:t>
-      </w:r>
-      <w:bookmarkEnd w:id="21"/>
-      <w:bookmarkEnd w:id="22"/>
-    </w:p>
-    <w:p>
-      <w:pPr>
-        <w:pStyle w:val="template"/>
-        <w:ind w:left="576" w:firstLine="144"/>
-        <w:jc w:val="both"/>
-        <w:rPr>
-          <w:i w:val="0"/>
-        </w:rPr>
-      </w:pPr>
-      <w:r>
-        <w:rPr>
-          <w:i w:val="0"/>
-        </w:rPr>
-        <w:t xml:space="preserve">The </w:t>
-      </w:r>
-      <w:r>
-        <w:rPr>
-          <w:i w:val="0"/>
-        </w:rPr>
-        <w:t>audience this document is intended for is the Tune Squad development team, client, professor, VPAA, and the individuals in the Office of the Registrar using this software.</w:t>
-      </w:r>
-    </w:p>
-    <w:p>
-      <w:pPr>
-        <w:pStyle w:val="template"/>
-        <w:jc w:val="both"/>
-      </w:pPr>
-    </w:p>
-    <w:p>
-      <w:pPr>
-        <w:pStyle w:val="template"/>
-        <w:jc w:val="both"/>
-      </w:pPr>
-      <w:r>
-        <w:t>&lt;</w:t>
-      </w:r>
-      <w:r>
-        <w:rPr>
-          <w:color w:val="0000FF"/>
-        </w:rPr>
-        <w:t>Describe the different types of reader that the document is intended for, such as developers, project managers, marketing staff, users, testers, and documentation writers</w:t>
-      </w:r>
-      <w:r>
-        <w:t xml:space="preserve"> (In your case it would probably be the “</w:t>
-      </w:r>
-      <w:r>
-        <w:t>client” and the professor).</w:t>
-      </w:r>
-    </w:p>
-    <w:p>
-      <w:pPr>
-        <w:pStyle w:val="template"/>
-        <w:jc w:val="both"/>
-      </w:pPr>
-    </w:p>
-    <w:p>
-      <w:pPr>
-        <w:pStyle w:val="template"/>
-        <w:jc w:val="both"/>
-        <w:rPr>
-          <w:i w:val="0"/>
-          <w:color w:val="0000FF"/>
-        </w:rPr>
-      </w:pPr>
-      <w:r>
-        <w:tab/>
-      </w:r>
-    </w:p>
-    <w:p>
-      <w:pPr>
-        <w:pStyle w:val="Heading2"/>
-        <w:rPr>
-          <w:rFonts w:ascii="Arial" w:hAnsi="Arial"/>
-        </w:rPr>
-      </w:pPr>
-      <w:bookmarkStart w:id="23" w:name="_Toc113291693"/>
-      <w:bookmarkStart w:id="24" w:name="_Toc439994668"/>
+      <w:bookmarkStart w:id="24" w:name="_Toc113291693"/>
+      <w:bookmarkStart w:id="25" w:name="_Toc439994668"/>
       <w:r>
         <w:rPr>
           <w:rFonts w:ascii="Arial" w:hAnsi="Arial"/>
@@ -3948,7 +4127,7 @@
         <w:lastRenderedPageBreak/>
         <w:t>Definitions, Acronyms and Abbreviations</w:t>
       </w:r>
-      <w:bookmarkEnd w:id="23"/>
+      <w:bookmarkEnd w:id="24"/>
     </w:p>
     <w:tbl>
       <w:tblPr>
@@ -4557,28 +4736,81 @@
           <w:rFonts w:ascii="Arial" w:hAnsi="Arial"/>
         </w:rPr>
       </w:pPr>
-      <w:bookmarkStart w:id="25" w:name="_Toc439994672"/>
-      <w:bookmarkStart w:id="26" w:name="_Toc113291695"/>
-      <w:bookmarkEnd w:id="24"/>
+      <w:bookmarkStart w:id="26" w:name="_Toc439994672"/>
+      <w:bookmarkStart w:id="27" w:name="_Toc113291695"/>
+      <w:bookmarkEnd w:id="25"/>
       <w:r>
         <w:rPr>
           <w:rFonts w:ascii="Arial" w:hAnsi="Arial"/>
         </w:rPr>
         <w:t>References</w:t>
       </w:r>
-      <w:bookmarkEnd w:id="25"/>
+      <w:bookmarkEnd w:id="26"/>
       <w:r>
         <w:rPr>
           <w:rFonts w:ascii="Arial" w:hAnsi="Arial"/>
         </w:rPr>
         <w:t xml:space="preserve"> and Acknowledgments</w:t>
       </w:r>
-      <w:bookmarkEnd w:id="26"/>
-    </w:p>
-    <w:p>
-      <w:pPr>
-        <w:pStyle w:val="template"/>
+      <w:bookmarkEnd w:id="27"/>
+    </w:p>
+    <w:p>
+      <w:pPr>
+        <w:pStyle w:val="template"/>
+        <w:ind w:firstLine="576"/>
         <w:jc w:val="both"/>
+        <w:rPr>
+          <w:i w:val="0"/>
+        </w:rPr>
+      </w:pPr>
+      <w:r>
+        <w:rPr>
+          <w:i w:val="0"/>
+        </w:rPr>
+        <w:t>[1] IEEE Software Engineering Standards Committee, “IEEE Std 830-1998, IEEE Recommended Practice for Software Requirements Specifications”, October 20, 1998.</w:t>
+      </w:r>
+    </w:p>
+    <w:p>
+      <w:pPr>
+        <w:pStyle w:val="template"/>
+        <w:jc w:val="both"/>
+        <w:rPr>
+          <w:i w:val="0"/>
+        </w:rPr>
+      </w:pPr>
+    </w:p>
+    <w:p>
+      <w:pPr>
+        <w:pStyle w:val="template"/>
+        <w:ind w:firstLine="576"/>
+        <w:jc w:val="both"/>
+        <w:rPr>
+          <w:i w:val="0"/>
+        </w:rPr>
+      </w:pPr>
+      <w:r>
+        <w:rPr>
+          <w:i w:val="0"/>
+        </w:rPr>
+        <w:t xml:space="preserve">[2] University of North Alabama Official Colors, </w:t>
+      </w:r>
+      <w:r>
+        <w:rPr>
+          <w:i w:val="0"/>
+        </w:rPr>
+        <w:t>http://www.una.edu/graphic-standards/print-web/</w:t>
+      </w:r>
+    </w:p>
+    <w:p>
+      <w:pPr>
+        <w:pStyle w:val="template"/>
+        <w:jc w:val="both"/>
+      </w:pPr>
+    </w:p>
+    <w:p>
+      <w:pPr>
+        <w:pStyle w:val="template"/>
+        <w:jc w:val="both"/>
       </w:pPr>
       <w:r>
         <w:rPr>
@@ -4598,71 +4830,6 @@
     </w:p>
     <w:p>
       <w:pPr>
-        <w:pStyle w:val="template"/>
-        <w:jc w:val="both"/>
-        <w:rPr>
-          <w:i w:val="0"/>
-        </w:rPr>
-      </w:pPr>
-      <w:r>
-        <w:rPr>
-          <w:i w:val="0"/>
-        </w:rPr>
-        <w:t xml:space="preserve">[1] IEEE Software Engineering Standards Committee, “IEEE </w:t>
-      </w:r>
-      <w:proofErr w:type="spellStart"/>
-      <w:r>
-        <w:rPr>
-          <w:i w:val="0"/>
-        </w:rPr>
-        <w:t>Std</w:t>
-      </w:r>
-      <w:proofErr w:type="spellEnd"/>
-      <w:r>
-        <w:rPr>
-          <w:i w:val="0"/>
-        </w:rPr>
-        <w:t xml:space="preserve"> 830-1998, IEEE Recommended Practice for Software Requirements Specifications”, October 20, 1998.</w:t>
-      </w:r>
-    </w:p>
-    <w:p>
-      <w:pPr>
-        <w:pStyle w:val="template"/>
-        <w:jc w:val="both"/>
-        <w:rPr>
-          <w:i w:val="0"/>
-        </w:rPr>
-      </w:pPr>
-    </w:p>
-    <w:p>
-      <w:pPr>
-        <w:pStyle w:val="template"/>
-        <w:jc w:val="both"/>
-        <w:rPr>
-          <w:i w:val="0"/>
-        </w:rPr>
-      </w:pPr>
-      <w:r>
-        <w:rPr>
-          <w:i w:val="0"/>
-        </w:rPr>
-        <w:t xml:space="preserve">[2] University of North Alabama Official Colors, </w:t>
-      </w:r>
-      <w:r>
-        <w:rPr>
-          <w:i w:val="0"/>
-        </w:rPr>
-        <w:t>http://www.una.edu/graphic-standards/print-web/</w:t>
-      </w:r>
-    </w:p>
-    <w:p>
-      <w:pPr>
-        <w:pStyle w:val="template"/>
-        <w:jc w:val="both"/>
-      </w:pPr>
-    </w:p>
-    <w:p>
-      <w:pPr>
         <w:pStyle w:val="Heading2"/>
         <w:rPr>
           <w:rFonts w:ascii="Arial" w:hAnsi="Arial"/>
@@ -4677,7 +4844,7 @@
     </w:p>
     <w:p>
       <w:pPr>
-        <w:ind w:left="576" w:firstLine="144"/>
+        <w:ind w:firstLine="576"/>
         <w:rPr>
           <w:rFonts w:ascii="Arial" w:hAnsi="Arial" w:cs="Arial"/>
           <w:sz w:val="22"/>
@@ -4690,7 +4857,7 @@
           <w:sz w:val="22"/>
           <w:szCs w:val="22"/>
         </w:rPr>
-        <w:t>The rest of this SRS explains the application at a high-level, followed by a detailed description of specific functionalities. The expla</w:t>
+        <w:t>I</w:t>
       </w:r>
       <w:r>
         <w:rPr>
@@ -4698,78 +4865,104 @@
           <w:sz w:val="22"/>
           <w:szCs w:val="22"/>
         </w:rPr>
-        <w:t>nation at a high-level includes</w:t>
-      </w:r>
-    </w:p>
-    <w:p>
-      <w:pPr>
-        <w:pStyle w:val="template"/>
-        <w:jc w:val="both"/>
-        <w:rPr>
-          <w:b/>
-          <w:i w:val="0"/>
-        </w:rPr>
-      </w:pPr>
-    </w:p>
-    <w:p>
-      <w:pPr>
-        <w:pStyle w:val="template"/>
-        <w:jc w:val="both"/>
-      </w:pPr>
-    </w:p>
-    <w:p>
-      <w:pPr>
-        <w:pStyle w:val="template"/>
-        <w:jc w:val="both"/>
-      </w:pPr>
-    </w:p>
-    <w:p>
-      <w:pPr>
-        <w:pStyle w:val="template"/>
-        <w:jc w:val="both"/>
-      </w:pPr>
-    </w:p>
-    <w:p>
-      <w:pPr>
-        <w:pStyle w:val="template"/>
-        <w:jc w:val="both"/>
-      </w:pPr>
-    </w:p>
-    <w:p>
-      <w:pPr>
-        <w:pStyle w:val="template"/>
-        <w:jc w:val="both"/>
-      </w:pPr>
-    </w:p>
-    <w:p>
-      <w:pPr>
-        <w:pStyle w:val="template"/>
-        <w:jc w:val="both"/>
-      </w:pPr>
-    </w:p>
-    <w:p>
-      <w:pPr>
-        <w:pStyle w:val="template"/>
-        <w:jc w:val="both"/>
-      </w:pPr>
-    </w:p>
-    <w:p>
-      <w:pPr>
-        <w:pStyle w:val="template"/>
-        <w:jc w:val="both"/>
-      </w:pPr>
-    </w:p>
-    <w:p>
-      <w:pPr>
-        <w:pStyle w:val="template"/>
-        <w:jc w:val="both"/>
-      </w:pPr>
-    </w:p>
-    <w:p>
-      <w:pPr>
-        <w:pStyle w:val="template"/>
-        <w:jc w:val="both"/>
-      </w:pPr>
+        <w:t>n section 2</w:t>
+      </w:r>
+      <w:r>
+        <w:rPr>
+          <w:rFonts w:ascii="Arial" w:hAnsi="Arial" w:cs="Arial"/>
+          <w:sz w:val="22"/>
+          <w:szCs w:val="22"/>
+        </w:rPr>
+        <w:t xml:space="preserve"> the application’s</w:t>
+      </w:r>
+      <w:r>
+        <w:rPr>
+          <w:rFonts w:ascii="Arial" w:hAnsi="Arial" w:cs="Arial"/>
+          <w:sz w:val="22"/>
+          <w:szCs w:val="22"/>
+        </w:rPr>
+        <w:t xml:space="preserve"> functionality</w:t>
+      </w:r>
+      <w:r>
+        <w:rPr>
+          <w:rFonts w:ascii="Arial" w:hAnsi="Arial" w:cs="Arial"/>
+          <w:sz w:val="22"/>
+          <w:szCs w:val="22"/>
+        </w:rPr>
+        <w:t xml:space="preserve"> is described</w:t>
+      </w:r>
+      <w:r>
+        <w:rPr>
+          <w:rFonts w:ascii="Arial" w:hAnsi="Arial" w:cs="Arial"/>
+          <w:sz w:val="22"/>
+          <w:szCs w:val="22"/>
+        </w:rPr>
+        <w:t xml:space="preserve"> at a high-level</w:t>
+      </w:r>
+      <w:r>
+        <w:rPr>
+          <w:rFonts w:ascii="Arial" w:hAnsi="Arial" w:cs="Arial"/>
+          <w:sz w:val="22"/>
+          <w:szCs w:val="22"/>
+        </w:rPr>
+        <w:t xml:space="preserve">. </w:t>
+      </w:r>
+      <w:r>
+        <w:rPr>
+          <w:rFonts w:ascii="Arial" w:hAnsi="Arial" w:cs="Arial"/>
+          <w:sz w:val="22"/>
+          <w:szCs w:val="22"/>
+        </w:rPr>
+        <w:t>In section 3,</w:t>
+      </w:r>
+      <w:r>
+        <w:rPr>
+          <w:rFonts w:ascii="Arial" w:hAnsi="Arial" w:cs="Arial"/>
+          <w:sz w:val="22"/>
+          <w:szCs w:val="22"/>
+        </w:rPr>
+        <w:t xml:space="preserve"> </w:t>
+      </w:r>
+      <w:r>
+        <w:rPr>
+          <w:rFonts w:ascii="Arial" w:hAnsi="Arial" w:cs="Arial"/>
+          <w:sz w:val="22"/>
+          <w:szCs w:val="22"/>
+        </w:rPr>
+        <w:t>a detailed description of its requirements is</w:t>
+      </w:r>
+      <w:r>
+        <w:rPr>
+          <w:rFonts w:ascii="Arial" w:hAnsi="Arial" w:cs="Arial"/>
+          <w:sz w:val="22"/>
+          <w:szCs w:val="22"/>
+        </w:rPr>
+        <w:t xml:space="preserve"> </w:t>
+      </w:r>
+      <w:r>
+        <w:rPr>
+          <w:rFonts w:ascii="Arial" w:hAnsi="Arial" w:cs="Arial"/>
+          <w:sz w:val="22"/>
+          <w:szCs w:val="22"/>
+        </w:rPr>
+        <w:t>presented, including functional requirements and uses cases</w:t>
+      </w:r>
+      <w:r>
+        <w:rPr>
+          <w:rFonts w:ascii="Arial" w:hAnsi="Arial" w:cs="Arial"/>
+          <w:sz w:val="22"/>
+          <w:szCs w:val="22"/>
+        </w:rPr>
+        <w:t>.</w:t>
+      </w:r>
+      <w:r>
+        <w:rPr>
+          <w:rFonts w:ascii="Arial" w:hAnsi="Arial" w:cs="Arial"/>
+          <w:sz w:val="22"/>
+          <w:szCs w:val="22"/>
+        </w:rPr>
+        <w:t xml:space="preserve"> Afterwards, located in section 4, are where the non-functional requirements such as authentication error handling and help messages.</w:t>
+      </w:r>
     </w:p>
     <w:p>
       <w:pPr>
@@ -4835,17 +5028,18 @@
           <w:color w:val="FFFFFF"/>
         </w:rPr>
       </w:pPr>
-      <w:bookmarkStart w:id="27" w:name="_Toc439994673"/>
-      <w:bookmarkStart w:id="28" w:name="_Toc113291696"/>
+      <w:bookmarkStart w:id="28" w:name="_Toc439994673"/>
+      <w:bookmarkStart w:id="29" w:name="_Toc113291696"/>
       <w:r>
         <w:rPr>
           <w:rFonts w:ascii="Arial" w:hAnsi="Arial"/>
           <w:color w:val="FFFFFF"/>
         </w:rPr>
+        <w:lastRenderedPageBreak/>
         <w:t>Overall Description</w:t>
       </w:r>
-      <w:bookmarkEnd w:id="27"/>
       <w:bookmarkEnd w:id="28"/>
+      <w:bookmarkEnd w:id="29"/>
     </w:p>
     <w:p>
       <w:pPr>
@@ -4854,7 +5048,7 @@
           <w:ilvl w:val="0"/>
           <w:numId w:val="0"/>
         </w:numPr>
-        <w:ind w:left="576" w:firstLine="144"/>
+        <w:ind w:firstLine="432"/>
         <w:rPr>
           <w:rFonts w:ascii="Arial" w:hAnsi="Arial"/>
           <w:b w:val="0"/>
@@ -4862,8 +5056,8 @@
           <w:szCs w:val="22"/>
         </w:rPr>
       </w:pPr>
-      <w:bookmarkStart w:id="29" w:name="_Toc439994674"/>
-      <w:bookmarkStart w:id="30" w:name="_Toc113291697"/>
+      <w:bookmarkStart w:id="30" w:name="_Toc439994674"/>
+      <w:bookmarkStart w:id="31" w:name="_Toc113291697"/>
       <w:r>
         <w:rPr>
           <w:rFonts w:ascii="Arial" w:hAnsi="Arial"/>
@@ -4871,7 +5065,34 @@
           <w:sz w:val="22"/>
           <w:szCs w:val="22"/>
         </w:rPr>
-        <w:t xml:space="preserve">This section of the SRS describes the high-level description of the project. The application will be explained in its context to show how it interacts with other systems and introduce basic functionality of it. Beginning with the perspective of the product, </w:t>
+        <w:t xml:space="preserve">This </w:t>
+      </w:r>
+      <w:r>
+        <w:rPr>
+          <w:rFonts w:ascii="Arial" w:hAnsi="Arial"/>
+          <w:b w:val="0"/>
+          <w:sz w:val="22"/>
+          <w:szCs w:val="22"/>
+        </w:rPr>
+        <w:t>section of the SRS describes application at a</w:t>
+      </w:r>
+      <w:r>
+        <w:rPr>
+          <w:rFonts w:ascii="Arial" w:hAnsi="Arial"/>
+          <w:b w:val="0"/>
+          <w:sz w:val="22"/>
+          <w:szCs w:val="22"/>
+        </w:rPr>
+        <w:t xml:space="preserve"> high-level. The application will be explained in its context to show how it interacts with other systems and introduce b</w:t>
+      </w:r>
+      <w:r>
+        <w:rPr>
+          <w:rFonts w:ascii="Arial" w:hAnsi="Arial"/>
+          <w:b w:val="0"/>
+          <w:sz w:val="22"/>
+          <w:szCs w:val="22"/>
+        </w:rPr>
+        <w:t>asic functionality of it.</w:t>
       </w:r>
     </w:p>
     <w:p>
@@ -4893,12 +5114,12 @@
         </w:rPr>
         <w:t xml:space="preserve"> Perspective</w:t>
       </w:r>
-      <w:bookmarkEnd w:id="29"/>
       <w:bookmarkEnd w:id="30"/>
-    </w:p>
-    <w:p>
-      <w:pPr>
-        <w:ind w:left="576"/>
+      <w:bookmarkEnd w:id="31"/>
+    </w:p>
+    <w:p>
+      <w:pPr>
+        <w:ind w:firstLine="576"/>
       </w:pPr>
       <w:r>
         <w:t xml:space="preserve">The </w:t>
@@ -4910,81 +5131,599 @@
         <w:t>TBD</w:t>
       </w:r>
       <w:r>
-        <w:t xml:space="preserve"> application is a new and self-contained product of the University of North Alabama.</w:t>
-      </w:r>
-      <w:r>
+        <w:t xml:space="preserve"> application is a new and self-contained product of </w:t>
+      </w:r>
+      <w:r>
+        <w:t>the University of North Alabama.</w:t>
+      </w:r>
+      <w:r>
+        <w:t xml:space="preserve"> There is no need to rely on any other software in order to run the application.</w:t>
+      </w:r>
+    </w:p>
+    <w:p/>
+    <w:p>
+      <w:pPr>
+        <w:pStyle w:val="Heading2"/>
+        <w:rPr>
+          <w:rFonts w:ascii="Arial" w:hAnsi="Arial"/>
+        </w:rPr>
+      </w:pPr>
+      <w:bookmarkStart w:id="32" w:name="_Toc113291698"/>
+      <w:r>
+        <w:rPr>
+          <w:rFonts w:ascii="Arial" w:hAnsi="Arial"/>
+        </w:rPr>
+        <w:t xml:space="preserve">Product </w:t>
+      </w:r>
+      <w:r>
+        <w:rPr>
+          <w:rFonts w:ascii="Arial" w:hAnsi="Arial"/>
+        </w:rPr>
+        <w:t>Functionality</w:t>
+      </w:r>
+      <w:bookmarkEnd w:id="32"/>
+      <w:r>
+        <w:rPr>
+          <w:rFonts w:ascii="Arial" w:hAnsi="Arial"/>
+          <w:strike/>
+        </w:rPr>
         <w:t xml:space="preserve"> </w:t>
       </w:r>
     </w:p>
-    <w:p/>
-    <w:p>
-      <w:pPr>
-        <w:pStyle w:val="template"/>
+    <w:p>
+      <w:pPr>
+        <w:pStyle w:val="template"/>
+        <w:ind w:firstLine="576"/>
+        <w:rPr>
+          <w:i w:val="0"/>
+        </w:rPr>
+      </w:pPr>
+      <w:r>
+        <w:rPr>
+          <w:i w:val="0"/>
+        </w:rPr>
+        <w:t xml:space="preserve">With the </w:t>
+      </w:r>
+      <w:r>
+        <w:rPr>
+          <w:b/>
+          <w:i w:val="0"/>
+        </w:rPr>
+        <w:t xml:space="preserve">TBD </w:t>
+      </w:r>
+      <w:r>
+        <w:rPr>
+          <w:i w:val="0"/>
+        </w:rPr>
+        <w:t xml:space="preserve">application, the users will be able to generate final exam schedules. The result will be based on two </w:t>
+      </w:r>
+      <w:r>
+        <w:rPr>
+          <w:i w:val="0"/>
+        </w:rPr>
+        <w:t>separate data files</w:t>
+      </w:r>
+      <w:r>
+        <w:rPr>
+          <w:i w:val="0"/>
+        </w:rPr>
+        <w:t xml:space="preserve"> </w:t>
+      </w:r>
+      <w:r>
+        <w:rPr>
+          <w:i w:val="0"/>
+        </w:rPr>
+        <w:t xml:space="preserve">provided by the user. The first file provides the application with details which define the </w:t>
+      </w:r>
+      <w:r>
+        <w:rPr>
+          <w:i w:val="0"/>
+        </w:rPr>
+        <w:t>time constraints of the exam schedule</w:t>
+      </w:r>
+      <w:r>
+        <w:rPr>
+          <w:i w:val="0"/>
+        </w:rPr>
+        <w:t>. This file can either be created with assistance of the software, or it can be loaded from</w:t>
+      </w:r>
+      <w:r>
+        <w:rPr>
+          <w:i w:val="0"/>
+        </w:rPr>
+        <w:t xml:space="preserve"> a separate input</w:t>
+      </w:r>
+      <w:r>
+        <w:rPr>
+          <w:i w:val="0"/>
+        </w:rPr>
+        <w:t xml:space="preserve"> file. The second</w:t>
+      </w:r>
+      <w:r>
+        <w:rPr>
+          <w:i w:val="0"/>
+        </w:rPr>
+        <w:t xml:space="preserve"> file</w:t>
+      </w:r>
+      <w:r>
+        <w:rPr>
+          <w:i w:val="0"/>
+        </w:rPr>
+        <w:t xml:space="preserve"> </w:t>
+      </w:r>
+      <w:r>
+        <w:rPr>
+          <w:b/>
+          <w:i w:val="0"/>
+        </w:rPr>
+        <w:t>must</w:t>
+      </w:r>
+      <w:r>
+        <w:rPr>
+          <w:i w:val="0"/>
+        </w:rPr>
+        <w:t xml:space="preserve"> be one that is loaded from a separate </w:t>
+      </w:r>
+      <w:r>
+        <w:rPr>
+          <w:i w:val="0"/>
+        </w:rPr>
+        <w:t>file which will</w:t>
+      </w:r>
+      <w:r>
+        <w:rPr>
+          <w:i w:val="0"/>
+        </w:rPr>
+        <w:t xml:space="preserve"> provide </w:t>
+      </w:r>
+      <w:r>
+        <w:rPr>
+          <w:i w:val="0"/>
+        </w:rPr>
+        <w:t xml:space="preserve">the application with the </w:t>
+      </w:r>
+      <w:r>
+        <w:rPr>
+          <w:i w:val="0"/>
+        </w:rPr>
+        <w:t>data gathered from a previous semester.</w:t>
+      </w:r>
+    </w:p>
+    <w:p>
+      <w:pPr>
+        <w:pStyle w:val="template"/>
+        <w:ind w:firstLine="576"/>
+        <w:rPr>
+          <w:i w:val="0"/>
+        </w:rPr>
+      </w:pPr>
+    </w:p>
+    <w:p>
+      <w:pPr>
+        <w:pStyle w:val="template"/>
+        <w:ind w:firstLine="576"/>
+        <w:rPr>
+          <w:i w:val="0"/>
+        </w:rPr>
+      </w:pPr>
+      <w:r>
+        <w:rPr>
+          <w:noProof/>
+        </w:rPr>
+        <mc:AlternateContent>
+          <mc:Choice Requires="wps">
+            <w:drawing>
+              <wp:anchor distT="0" distB="0" distL="114300" distR="114300" simplePos="0" relativeHeight="251660288" behindDoc="0" locked="0" layoutInCell="1" allowOverlap="1" wp14:anchorId="7C461EB3" wp14:editId="2914A12E">
+                <wp:simplePos x="0" y="0"/>
+                <wp:positionH relativeFrom="column">
+                  <wp:posOffset>3005455</wp:posOffset>
+                </wp:positionH>
+                <wp:positionV relativeFrom="paragraph">
+                  <wp:posOffset>2771775</wp:posOffset>
+                </wp:positionV>
+                <wp:extent cx="3251835" cy="635"/>
+                <wp:effectExtent l="0" t="0" r="0" b="0"/>
+                <wp:wrapSquare wrapText="bothSides"/>
+                <wp:docPr id="1" name="Text Box 1"/>
+                <wp:cNvGraphicFramePr/>
+                <a:graphic xmlns:a="http://schemas.openxmlformats.org/drawingml/2006/main">
+                  <a:graphicData uri="http://schemas.microsoft.com/office/word/2010/wordprocessingShape">
+                    <wps:wsp>
+                      <wps:cNvSpPr txBox="1"/>
+                      <wps:spPr>
+                        <a:xfrm>
+                          <a:off x="0" y="0"/>
+                          <a:ext cx="3251835" cy="635"/>
+                        </a:xfrm>
+                        <a:prstGeom prst="rect">
+                          <a:avLst/>
+                        </a:prstGeom>
+                        <a:solidFill>
+                          <a:prstClr val="white"/>
+                        </a:solidFill>
+                        <a:ln>
+                          <a:noFill/>
+                        </a:ln>
+                        <a:effectLst/>
+                      </wps:spPr>
+                      <wps:txbx>
+                        <w:txbxContent>
+                          <w:p>
+                            <w:pPr>
+                              <w:pStyle w:val="Caption"/>
+                              <w:jc w:val="center"/>
+                              <w:rPr>
+                                <w:rFonts w:ascii="Arial" w:hAnsi="Arial" w:cs="Arial"/>
+                                <w:i/>
+                                <w:iCs/>
+                                <w:noProof/>
+                              </w:rPr>
+                            </w:pPr>
+                            <w:r>
+                              <w:t xml:space="preserve">Figure </w:t>
+                            </w:r>
+                            <w:r>
+                              <w:fldChar w:fldCharType="begin"/>
+                            </w:r>
+                            <w:r>
+                              <w:instrText xml:space="preserve"> SEQ Figure \* ARABIC </w:instrText>
+                            </w:r>
+                            <w:r>
+                              <w:fldChar w:fldCharType="separate"/>
+                            </w:r>
+                            <w:r>
+                              <w:rPr>
+                                <w:noProof/>
+                              </w:rPr>
+                              <w:t>1</w:t>
+                            </w:r>
+                            <w:r>
+                              <w:fldChar w:fldCharType="end"/>
+                            </w:r>
+                          </w:p>
+                        </w:txbxContent>
+                      </wps:txbx>
+                      <wps:bodyPr rot="0" spcFirstLastPara="0" vertOverflow="overflow" horzOverflow="overflow" vert="horz" wrap="square" lIns="0" tIns="0" rIns="0" bIns="0" numCol="1" spcCol="0" rtlCol="0" fromWordArt="0" anchor="t" anchorCtr="0" forceAA="0" compatLnSpc="1">
+                        <a:prstTxWarp prst="textNoShape">
+                          <a:avLst/>
+                        </a:prstTxWarp>
+                        <a:spAutoFit/>
+                      </wps:bodyPr>
+                    </wps:wsp>
+                  </a:graphicData>
+                </a:graphic>
+                <wp14:sizeRelV relativeFrom="margin">
+                  <wp14:pctHeight>0</wp14:pctHeight>
+                </wp14:sizeRelV>
+              </wp:anchor>
+            </w:drawing>
+          </mc:Choice>
+          <mc:Fallback>
+            <w:pict>
+              <v:shapetype id="_x0000_t202" coordsize="21600,21600" o:spt="202" path="m,l,21600r21600,l21600,xe">
+                <v:stroke joinstyle="miter"/>
+                <v:path gradientshapeok="t" o:connecttype="rect"/>
+              </v:shapetype>
+              <v:shape id="Text Box 1" o:spid="_x0000_s1026" type="#_x0000_t202" style="position:absolute;left:0;text-align:left;margin-left:236.65pt;margin-top:218.25pt;width:256.05pt;height:.05pt;z-index:251660288;visibility:visible;mso-wrap-style:square;mso-height-percent:0;mso-wrap-distance-left:9pt;mso-wrap-distance-top:0;mso-wrap-distance-right:9pt;mso-wrap-distance-bottom:0;mso-position-horizontal:absolute;mso-position-horizontal-relative:text;mso-position-vertical:absolute;mso-position-vertical-relative:text;mso-height-percent:0;mso-height-relative:margin;v-text-anchor:top" o:gfxdata="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" stroked="f">
+                <v:textbox style="mso-fit-shape-to-text:t" inset="0,0,0,0">
+                  <w:txbxContent>
+                    <w:p>
+                      <w:pPr>
+                        <w:pStyle w:val="Caption"/>
+                        <w:jc w:val="center"/>
+                        <w:rPr>
+                          <w:rFonts w:ascii="Arial" w:hAnsi="Arial" w:cs="Arial"/>
+                          <w:i/>
+                          <w:iCs/>
+                          <w:noProof/>
+                        </w:rPr>
+                      </w:pPr>
+                      <w:r>
+                        <w:t xml:space="preserve">Figure </w:t>
+                      </w:r>
+                      <w:r>
+                        <w:fldChar w:fldCharType="begin"/>
+                      </w:r>
+                      <w:r>
+                        <w:instrText xml:space="preserve"> SEQ Figure \* ARABIC </w:instrText>
+                      </w:r>
+                      <w:r>
+                        <w:fldChar w:fldCharType="separate"/>
+                      </w:r>
+                      <w:r>
+                        <w:rPr>
+                          <w:noProof/>
+                        </w:rPr>
+                        <w:t>1</w:t>
+                      </w:r>
+                      <w:r>
+                        <w:fldChar w:fldCharType="end"/>
+                      </w:r>
+                    </w:p>
+                  </w:txbxContent>
+                </v:textbox>
+                <w10:wrap type="square"/>
+              </v:shape>
+            </w:pict>
+          </mc:Fallback>
+        </mc:AlternateContent>
+      </w:r>
+      <w:r>
+        <w:rPr>
+          <w:noProof/>
+          <w:lang w:val="en-US" w:bidi="ar-SA"/>
+        </w:rPr>
+        <w:drawing>
+          <wp:anchor distT="0" distB="0" distL="114300" distR="114300" simplePos="0" relativeHeight="251658240" behindDoc="0" locked="0" layoutInCell="1" allowOverlap="1" wp14:anchorId="692F7DFF" wp14:editId="5E018C22">
+            <wp:simplePos x="0" y="0"/>
+            <wp:positionH relativeFrom="margin">
+              <wp:posOffset>3005455</wp:posOffset>
+            </wp:positionH>
+            <wp:positionV relativeFrom="margin">
+              <wp:posOffset>3486785</wp:posOffset>
+            </wp:positionV>
+            <wp:extent cx="3251835" cy="2672080"/>
+            <wp:effectExtent l="0" t="0" r="5715" b="0"/>
+            <wp:wrapSquare wrapText="bothSides"/>
+            <wp:docPr id="2" name="Picture 2"/>
+            <wp:cNvGraphicFramePr>
+              <a:graphicFrameLocks xmlns:a="http://schemas.openxmlformats.org/drawingml/2006/main" noChangeAspect="1"/>
+            </wp:cNvGraphicFramePr>
+            <a:graphic xmlns:a="http://schemas.openxmlformats.org/drawingml/2006/main">
+              <a:graphicData uri="http://schemas.openxmlformats.org/drawingml/2006/picture">
+                <pic:pic xmlns:pic="http://schemas.openxmlformats.org/drawingml/2006/picture">
+                  <pic:nvPicPr>
+                    <pic:cNvPr id="0" name="fig_1_SchedFormat.jpg"/>
+                    <pic:cNvPicPr/>
+                  </pic:nvPicPr>
+                  <pic:blipFill>
+                    <a:blip r:embed="rId12">
+                      <a:extLst>
+                        <a:ext uri="{28A0092B-C50C-407E-A947-70E740481C1C}">
+                          <a14:useLocalDpi xmlns:a14="http://schemas.microsoft.com/office/drawing/2010/main" val="0"/>
+                        </a:ext>
+                      </a:extLst>
+                    </a:blip>
+                    <a:stretch>
+                      <a:fillRect/>
+                    </a:stretch>
+                  </pic:blipFill>
+                  <pic:spPr>
+                    <a:xfrm>
+                      <a:off x="0" y="0"/>
+                      <a:ext cx="3251835" cy="2672080"/>
+                    </a:xfrm>
+                    <a:prstGeom prst="rect">
+                      <a:avLst/>
+                    </a:prstGeom>
+                  </pic:spPr>
+                </pic:pic>
+              </a:graphicData>
+            </a:graphic>
+          </wp:anchor>
+        </w:drawing>
+      </w:r>
+      <w:r>
+        <w:rPr>
+          <w:i w:val="0"/>
+        </w:rPr>
+        <w:t xml:space="preserve">Scheduling results </w:t>
+      </w:r>
+      <w:r>
+        <w:rPr>
+          <w:i w:val="0"/>
+        </w:rPr>
+        <w:t>that</w:t>
+      </w:r>
+      <w:r>
+        <w:rPr>
+          <w:i w:val="0"/>
+        </w:rPr>
+        <w:t xml:space="preserve"> the application</w:t>
+      </w:r>
+      <w:r>
+        <w:rPr>
+          <w:i w:val="0"/>
+        </w:rPr>
+        <w:t xml:space="preserve"> </w:t>
+      </w:r>
+      <w:r>
+        <w:rPr>
+          <w:i w:val="0"/>
+        </w:rPr>
+        <w:t xml:space="preserve">generates will immediately </w:t>
+      </w:r>
+      <w:r>
+        <w:rPr>
+          <w:i w:val="0"/>
+        </w:rPr>
+        <w:t xml:space="preserve">be </w:t>
+      </w:r>
+      <w:r>
+        <w:rPr>
+          <w:i w:val="0"/>
+        </w:rPr>
+        <w:t>display</w:t>
+      </w:r>
+      <w:r>
+        <w:rPr>
+          <w:i w:val="0"/>
+        </w:rPr>
+        <w:t>ed</w:t>
+      </w:r>
+      <w:r>
+        <w:rPr>
+          <w:i w:val="0"/>
+        </w:rPr>
+        <w:t xml:space="preserve"> in a similar format the University’</w:t>
+      </w:r>
+      <w:r>
+        <w:rPr>
+          <w:i w:val="0"/>
+        </w:rPr>
+        <w:t>s website</w:t>
+      </w:r>
+      <w:r>
+        <w:rPr>
+          <w:i w:val="0"/>
+        </w:rPr>
+        <w:t xml:space="preserve"> presents them</w:t>
+      </w:r>
+      <w:r>
+        <w:rPr>
+          <w:i w:val="0"/>
+        </w:rPr>
+        <w:t xml:space="preserve"> </w:t>
+      </w:r>
+      <w:r>
+        <w:rPr>
+          <w:i w:val="0"/>
+        </w:rPr>
+        <w:t>(</w:t>
+      </w:r>
+      <w:r>
+        <w:rPr>
+          <w:i w:val="0"/>
+        </w:rPr>
+        <w:t>see figure 1</w:t>
+      </w:r>
+      <w:r>
+        <w:rPr>
+          <w:i w:val="0"/>
+        </w:rPr>
+        <w:t>)</w:t>
+      </w:r>
+      <w:r>
+        <w:rPr>
+          <w:i w:val="0"/>
+        </w:rPr>
+        <w:t xml:space="preserve">. </w:t>
+      </w:r>
+      <w:r>
+        <w:rPr>
+          <w:i w:val="0"/>
+        </w:rPr>
+        <w:t>A</w:t>
+      </w:r>
+      <w:r>
+        <w:rPr>
+          <w:i w:val="0"/>
+        </w:rPr>
+        <w:t xml:space="preserve"> user will </w:t>
+      </w:r>
+      <w:r>
+        <w:rPr>
+          <w:i w:val="0"/>
+        </w:rPr>
+        <w:t xml:space="preserve">be able </w:t>
+      </w:r>
+      <w:r>
+        <w:rPr>
+          <w:i w:val="0"/>
+        </w:rPr>
+        <w:t>to cycle through different</w:t>
+      </w:r>
+      <w:r>
+        <w:rPr>
+          <w:i w:val="0"/>
+        </w:rPr>
+        <w:t xml:space="preserve"> </w:t>
+      </w:r>
+      <w:r>
+        <w:rPr>
+          <w:i w:val="0"/>
+        </w:rPr>
+        <w:t xml:space="preserve">formats if they so wish. </w:t>
+      </w:r>
+      <w:r>
+        <w:rPr>
+          <w:i w:val="0"/>
+          <w:highlight w:val="yellow"/>
+        </w:rPr>
+        <w:t>In only the view that is displayed in figure 1 will a user be able to exchange exam times.</w:t>
+      </w:r>
+    </w:p>
+    <w:p>
+      <w:pPr>
+        <w:pStyle w:val="template"/>
+        <w:ind w:firstLine="576"/>
+        <w:rPr>
+          <w:i w:val="0"/>
+        </w:rPr>
+      </w:pPr>
+    </w:p>
+    <w:p>
+      <w:pPr>
+        <w:pStyle w:val="template"/>
+        <w:ind w:firstLine="576"/>
         <w:jc w:val="both"/>
-      </w:pPr>
-      <w:r>
-        <w:t>&lt;</w:t>
-      </w:r>
-      <w:r>
-        <w:rPr>
-          <w:color w:val="0000FF"/>
-        </w:rPr>
-        <w:t>Describe the context and origin of the product being specified in this SRS. For example, state whether this product is a follow-on member of a product family, a replacement for certain existing systems, or a new, self-contained product. If the SRS defines a component of a larger system, relate the requirements of the larger system to the functionality of this software and identify interfaces between the two. In this part, make sure to include a simple diagram that shows the major components of the overall system, subsystem interconnections, and external interface</w:t>
-      </w:r>
-      <w:r>
-        <w:t>. In this section it is crucial that you will be creative and provide as much information as possible.</w:t>
-      </w:r>
-    </w:p>
-    <w:p>
-      <w:pPr>
-        <w:pStyle w:val="template"/>
+        <w:rPr>
+          <w:i w:val="0"/>
+        </w:rPr>
+      </w:pPr>
+      <w:r>
+        <w:rPr>
+          <w:i w:val="0"/>
+        </w:rPr>
+        <w:t xml:space="preserve">Depending </w:t>
+      </w:r>
+      <w:r>
+        <w:rPr>
+          <w:i w:val="0"/>
+        </w:rPr>
+        <w:t xml:space="preserve">upon the type of user </w:t>
+      </w:r>
+      <w:r>
+        <w:rPr>
+          <w:i w:val="0"/>
+        </w:rPr>
+        <w:t xml:space="preserve">utilizing the application, </w:t>
+      </w:r>
+      <w:r>
+        <w:rPr>
+          <w:i w:val="0"/>
+        </w:rPr>
+        <w:t xml:space="preserve">an administrator will have the option to finalize a schedule that has been generated. This will label the project as “Administratively Approved,” which will apply a seal of approval to all printed documents associated with the finalized schedule. </w:t>
+      </w:r>
+    </w:p>
+    <w:p>
+      <w:pPr>
+        <w:pStyle w:val="template"/>
+        <w:ind w:firstLine="576"/>
         <w:jc w:val="both"/>
-      </w:pPr>
-    </w:p>
-    <w:p>
-      <w:pPr>
-        <w:pStyle w:val="template"/>
+        <w:rPr>
+          <w:i w:val="0"/>
+        </w:rPr>
+      </w:pPr>
+    </w:p>
+    <w:p>
+      <w:pPr>
+        <w:pStyle w:val="template"/>
+        <w:ind w:firstLine="576"/>
         <w:jc w:val="both"/>
-      </w:pPr>
-      <w:r>
-        <w:t>TO DO: Provide at least one paragraph describing product perspective. Provide a general diagram that will illustrate how your product interacts with the environment and in what context it is being used.&gt;</w:t>
-      </w:r>
-    </w:p>
-    <w:p>
-      <w:pPr>
-        <w:pStyle w:val="Heading2"/>
-        <w:rPr>
-          <w:rFonts w:ascii="Arial" w:hAnsi="Arial"/>
-        </w:rPr>
-      </w:pPr>
-      <w:bookmarkStart w:id="31" w:name="_Toc439994675"/>
-      <w:bookmarkStart w:id="32" w:name="_Toc113291698"/>
-      <w:r>
-        <w:rPr>
-          <w:rFonts w:ascii="Arial" w:hAnsi="Arial"/>
-        </w:rPr>
-        <w:t>Application</w:t>
-      </w:r>
-      <w:r>
-        <w:rPr>
-          <w:rFonts w:ascii="Arial" w:hAnsi="Arial"/>
+        <w:rPr>
+          <w:i w:val="0"/>
+        </w:rPr>
+      </w:pPr>
+      <w:r>
+        <w:rPr>
+          <w:b/>
+          <w:i w:val="0"/>
+        </w:rPr>
+        <w:t>TBD</w:t>
+      </w:r>
+      <w:r>
+        <w:rPr>
+          <w:b/>
+          <w:i w:val="0"/>
         </w:rPr>
         <w:t xml:space="preserve"> </w:t>
       </w:r>
-      <w:bookmarkEnd w:id="31"/>
-      <w:r>
-        <w:rPr>
-          <w:rFonts w:ascii="Arial" w:hAnsi="Arial"/>
-        </w:rPr>
-        <w:t>Functionality</w:t>
-      </w:r>
-      <w:bookmarkEnd w:id="32"/>
-      <w:r>
-        <w:rPr>
-          <w:rFonts w:ascii="Arial" w:hAnsi="Arial"/>
-          <w:strike/>
-        </w:rPr>
-        <w:t xml:space="preserve"> </w:t>
+      <w:r>
+        <w:rPr>
+          <w:i w:val="0"/>
+        </w:rPr>
+        <w:t>Describe help section</w:t>
       </w:r>
     </w:p>
     <w:p>
@@ -4992,97 +5731,96 @@
         <w:pStyle w:val="template"/>
         <w:ind w:left="720" w:hanging="720"/>
         <w:jc w:val="both"/>
-        <w:rPr>
-          <w:i w:val="0"/>
-        </w:rPr>
-      </w:pPr>
-      <w:bookmarkStart w:id="33" w:name="_GoBack"/>
+      </w:pPr>
+    </w:p>
+    <w:p>
+      <w:pPr>
+        <w:pStyle w:val="template"/>
+        <w:jc w:val="both"/>
+      </w:pPr>
+    </w:p>
+    <w:p>
+      <w:pPr>
+        <w:pStyle w:val="template"/>
+        <w:jc w:val="both"/>
+        <w:rPr>
+          <w:color w:val="0000FF"/>
+        </w:rPr>
+      </w:pPr>
+      <w:r>
+        <w:t>&lt;</w:t>
+      </w:r>
+      <w:r>
+        <w:rPr>
+          <w:color w:val="0000FF"/>
+        </w:rPr>
+        <w:t>Summarize the major functions the product must perform or must let the user perform. Details will be provided in Section 3, so only a high level summary is needed here. Organize the functions to make them understandable to any reader of the SRS. A picture of the major groups of related requirements and how they relate, such as a top level data flow diagram or object class diagram, will be effective.</w:t>
+      </w:r>
+    </w:p>
+    <w:p>
+      <w:pPr>
+        <w:pStyle w:val="template"/>
+        <w:jc w:val="both"/>
+      </w:pPr>
+      <w:r>
+        <w:t xml:space="preserve">TO DO: </w:t>
+      </w:r>
+    </w:p>
+    <w:p>
+      <w:pPr>
+        <w:pStyle w:val="template"/>
+        <w:jc w:val="both"/>
+      </w:pPr>
+      <w:r>
+        <w:t>1. Provide a bulleted list of all the major functions of the system</w:t>
+      </w:r>
+    </w:p>
+    <w:p>
+      <w:pPr>
+        <w:pStyle w:val="template"/>
+        <w:jc w:val="both"/>
+      </w:pPr>
+      <w:r>
+        <w:t xml:space="preserve">2. </w:t>
+      </w:r>
+      <w:r>
+        <w:rPr>
+          <w:b/>
+        </w:rPr>
+        <w:t xml:space="preserve">(Optional) </w:t>
+      </w:r>
+      <w:r>
+        <w:t>Provide a Data Flow Diagram of the system to show how these functions relate to each other.&gt;</w:t>
+      </w:r>
+    </w:p>
+    <w:p>
+      <w:pPr>
+        <w:pStyle w:val="Heading2"/>
+        <w:rPr>
+          <w:rFonts w:ascii="Arial" w:hAnsi="Arial"/>
+        </w:rPr>
+      </w:pPr>
+      <w:bookmarkStart w:id="33" w:name="_Toc439994676"/>
+      <w:bookmarkStart w:id="34" w:name="_Toc113291699"/>
+      <w:r>
+        <w:rPr>
+          <w:rFonts w:ascii="Arial" w:hAnsi="Arial"/>
+        </w:rPr>
+        <w:lastRenderedPageBreak/>
+        <w:t>Users and Characteristics</w:t>
+      </w:r>
       <w:bookmarkEnd w:id="33"/>
-    </w:p>
-    <w:p>
-      <w:pPr>
-        <w:pStyle w:val="template"/>
-        <w:jc w:val="both"/>
-      </w:pPr>
-    </w:p>
-    <w:p>
-      <w:pPr>
-        <w:pStyle w:val="template"/>
-        <w:jc w:val="both"/>
-        <w:rPr>
-          <w:color w:val="0000FF"/>
-        </w:rPr>
-      </w:pPr>
-      <w:r>
-        <w:t>&lt;</w:t>
-      </w:r>
-      <w:r>
-        <w:rPr>
-          <w:color w:val="0000FF"/>
-        </w:rPr>
-        <w:t>Summarize the major functions the product must perform or must let the user perform. Details will be provided in Section 3, so only a high level summary is needed here. Organize the functions to make them understandable to any reader of the SRS. A picture of the major groups of related requirements and how they relate, such as a top level data flow diagram or object class diagram, will be effective.</w:t>
-      </w:r>
-    </w:p>
-    <w:p>
-      <w:pPr>
-        <w:pStyle w:val="template"/>
-        <w:jc w:val="both"/>
-      </w:pPr>
-      <w:r>
-        <w:t xml:space="preserve">TO DO: </w:t>
-      </w:r>
-    </w:p>
-    <w:p>
-      <w:pPr>
-        <w:pStyle w:val="template"/>
-        <w:jc w:val="both"/>
-      </w:pPr>
-      <w:r>
-        <w:t>1. Provide a bulleted list of all the major functions of the system</w:t>
-      </w:r>
-    </w:p>
-    <w:p>
-      <w:pPr>
-        <w:pStyle w:val="template"/>
-        <w:jc w:val="both"/>
-      </w:pPr>
-      <w:r>
-        <w:t xml:space="preserve">2. </w:t>
-      </w:r>
-      <w:r>
-        <w:rPr>
-          <w:b/>
-        </w:rPr>
-        <w:t xml:space="preserve">(Optional) </w:t>
-      </w:r>
-      <w:r>
-        <w:t>Provide a Data Flow Diagram of the system to show how these functions relate to each other.&gt;</w:t>
-      </w:r>
-    </w:p>
-    <w:p>
-      <w:pPr>
-        <w:pStyle w:val="Heading2"/>
-        <w:rPr>
-          <w:rFonts w:ascii="Arial" w:hAnsi="Arial"/>
-        </w:rPr>
-      </w:pPr>
-      <w:bookmarkStart w:id="34" w:name="_Toc439994676"/>
-      <w:bookmarkStart w:id="35" w:name="_Toc113291699"/>
-      <w:r>
-        <w:rPr>
-          <w:rFonts w:ascii="Arial" w:hAnsi="Arial"/>
-        </w:rPr>
-        <w:t>Users and Characteristics</w:t>
-      </w:r>
       <w:bookmarkEnd w:id="34"/>
-      <w:bookmarkEnd w:id="35"/>
     </w:p>
     <w:p>
       <w:pPr>
         <w:ind w:left="576"/>
       </w:pPr>
       <w:r>
-        <w:t xml:space="preserve">There are two different types of users </w:t>
+        <w:t>There a</w:t>
+      </w:r>
+      <w:r>
+        <w:t xml:space="preserve">re two different types of users. </w:t>
       </w:r>
     </w:p>
     <w:p/>
@@ -5091,15 +5829,12 @@
         <w:pStyle w:val="Heading3"/>
         <w:rPr>
           <w:rFonts w:ascii="Arial" w:hAnsi="Arial" w:cs="Arial"/>
-          <w:b w:val="0"/>
         </w:rPr>
       </w:pPr>
       <w:r>
         <w:rPr>
           <w:rFonts w:ascii="Arial" w:hAnsi="Arial" w:cs="Arial"/>
-          <w:b w:val="0"/>
-        </w:rPr>
-        <w:lastRenderedPageBreak/>
+        </w:rPr>
         <w:t>Administrative Users</w:t>
       </w:r>
     </w:p>
@@ -5205,42 +5940,90 @@
           <w:rFonts w:ascii="Arial" w:hAnsi="Arial"/>
         </w:rPr>
       </w:pPr>
-      <w:bookmarkStart w:id="36" w:name="_Toc439994677"/>
-      <w:bookmarkStart w:id="37" w:name="_Toc113291700"/>
+      <w:bookmarkStart w:id="35" w:name="_Toc439994677"/>
+      <w:bookmarkStart w:id="36" w:name="_Toc113291700"/>
       <w:r>
         <w:rPr>
           <w:rFonts w:ascii="Arial" w:hAnsi="Arial"/>
         </w:rPr>
         <w:t>Operating Environment</w:t>
       </w:r>
+      <w:bookmarkEnd w:id="35"/>
       <w:bookmarkEnd w:id="36"/>
+    </w:p>
+    <w:p>
+      <w:pPr>
+        <w:ind w:left="576"/>
+      </w:pPr>
+      <w:r>
+        <w:t>The environment in which the software will be developed and operate</w:t>
+      </w:r>
+      <w:r>
+        <w:t>d</w:t>
+      </w:r>
+      <w:r>
+        <w:t xml:space="preserve"> is in </w:t>
+      </w:r>
+      <w:r>
+        <w:t>x</w:t>
+      </w:r>
+      <w:r>
+        <w:t xml:space="preserve">. The desktop platform </w:t>
+      </w:r>
+    </w:p>
+    <w:p/>
+    <w:p>
+      <w:pPr>
+        <w:pStyle w:val="template"/>
+        <w:jc w:val="both"/>
+      </w:pPr>
+      <w:r>
+        <w:t>&lt;</w:t>
+      </w:r>
+      <w:r>
+        <w:rPr>
+          <w:color w:val="0000FF"/>
+        </w:rPr>
+        <w:t>Describe the environment in which the software will operate, including the hardware platform, operating system and versions, and any other software components or applications with which it must peacefully coexist. In this part, make sure to include a simple diagram that shows the major components of the overall system, subsystem interconnections, and external interface</w:t>
+      </w:r>
+    </w:p>
+    <w:p>
+      <w:pPr>
+        <w:pStyle w:val="template"/>
+        <w:jc w:val="both"/>
+        <w:rPr>
+          <w:color w:val="FF0000"/>
+        </w:rPr>
+      </w:pPr>
+      <w:r>
+        <w:t>TO DO: As stated above, in at least one paragraph, describe the environment your system will have to operate in. Make sure to include the minimum platform requirements for your system. &gt;</w:t>
+      </w:r>
+    </w:p>
+    <w:p>
+      <w:pPr>
+        <w:pStyle w:val="Heading2"/>
+        <w:rPr>
+          <w:rFonts w:ascii="Arial" w:hAnsi="Arial"/>
+        </w:rPr>
+      </w:pPr>
+      <w:bookmarkStart w:id="37" w:name="_Toc439994678"/>
+      <w:bookmarkStart w:id="38" w:name="_Toc113291701"/>
+      <w:r>
+        <w:rPr>
+          <w:rFonts w:ascii="Arial" w:hAnsi="Arial"/>
+        </w:rPr>
+        <w:t>Design and Implementation Constraints</w:t>
+      </w:r>
       <w:bookmarkEnd w:id="37"/>
-    </w:p>
-    <w:p>
-      <w:pPr>
-        <w:ind w:left="576"/>
-      </w:pPr>
-      <w:r>
-        <w:t>The environment in which the software will be developed and operate</w:t>
-      </w:r>
-      <w:r>
-        <w:t>d</w:t>
-      </w:r>
-      <w:r>
-        <w:t xml:space="preserve"> is in </w:t>
-      </w:r>
-      <w:r>
-        <w:t>x</w:t>
-      </w:r>
-      <w:r>
-        <w:t xml:space="preserve">. The desktop platform </w:t>
-      </w:r>
-    </w:p>
-    <w:p/>
+      <w:bookmarkEnd w:id="38"/>
+    </w:p>
     <w:p>
       <w:pPr>
         <w:pStyle w:val="template"/>
         <w:jc w:val="both"/>
+        <w:rPr>
+          <w:color w:val="0000FF"/>
+        </w:rPr>
       </w:pPr>
       <w:r>
         <w:t>&lt;</w:t>
@@ -5249,19 +6032,16 @@
         <w:rPr>
           <w:color w:val="0000FF"/>
         </w:rPr>
-        <w:t>Describe the environment in which the software will operate, including the hardware platform, operating system and versions, and any other software components or applications with which it must peacefully coexist. In this part, make sure to include a simple diagram that shows the major components of the overall system, subsystem interconnections, and external interface</w:t>
+        <w:t>Describe any items or issues that will limit the options available to the developers. These might include: hardware limitations (timing requirements, memory requirements); interfaces to other applications; specific technologies, tools, and databases to be used; parallel operations; language requirements; communications protocols; security considerations; design conventions or programming standards (for example, if the customer’s organization will be responsible for maintaining the delivered software).</w:t>
       </w:r>
     </w:p>
     <w:p>
       <w:pPr>
         <w:pStyle w:val="template"/>
         <w:jc w:val="both"/>
-        <w:rPr>
-          <w:color w:val="FF0000"/>
-        </w:rPr>
-      </w:pPr>
-      <w:r>
-        <w:t>TO DO: As stated above, in at least one paragraph, describe the environment your system will have to operate in. Make sure to include the minimum platform requirements for your system. &gt;</w:t>
+      </w:pPr>
+      <w:r>
+        <w:t>TO DO: In this section you need to consider all of the information you gathered so far, analyze it and correctly identify at least 5 constraints.&gt;</w:t>
       </w:r>
     </w:p>
     <w:p>
@@ -5271,61 +6051,16 @@
           <w:rFonts w:ascii="Arial" w:hAnsi="Arial"/>
         </w:rPr>
       </w:pPr>
-      <w:bookmarkStart w:id="38" w:name="_Toc439994678"/>
-      <w:bookmarkStart w:id="39" w:name="_Toc113291701"/>
-      <w:r>
-        <w:rPr>
-          <w:rFonts w:ascii="Arial" w:hAnsi="Arial"/>
-        </w:rPr>
-        <w:t>Design and Implementation Constraints</w:t>
-      </w:r>
-      <w:bookmarkEnd w:id="38"/>
+      <w:bookmarkStart w:id="39" w:name="_Toc439994679"/>
+      <w:bookmarkStart w:id="40" w:name="_Toc113291702"/>
+      <w:r>
+        <w:rPr>
+          <w:rFonts w:ascii="Arial" w:hAnsi="Arial"/>
+        </w:rPr>
+        <w:t xml:space="preserve">User </w:t>
+      </w:r>
       <w:bookmarkEnd w:id="39"/>
-    </w:p>
-    <w:p>
-      <w:pPr>
-        <w:pStyle w:val="template"/>
-        <w:jc w:val="both"/>
-        <w:rPr>
-          <w:color w:val="0000FF"/>
-        </w:rPr>
-      </w:pPr>
-      <w:r>
-        <w:t>&lt;</w:t>
-      </w:r>
-      <w:r>
-        <w:rPr>
-          <w:color w:val="0000FF"/>
-        </w:rPr>
-        <w:t>Describe any items or issues that will limit the options available to the developers. These might include: hardware limitations (timing requirements, memory requirements); interfaces to other applications; specific technologies, tools, and databases to be used; parallel operations; language requirements; communications protocols; security considerations; design conventions or programming standards (for example, if the customer’s organization will be responsible for maintaining the delivered software).</w:t>
-      </w:r>
-    </w:p>
-    <w:p>
-      <w:pPr>
-        <w:pStyle w:val="template"/>
-        <w:jc w:val="both"/>
-      </w:pPr>
-      <w:r>
-        <w:t>TO DO: In this section you need to consider all of the information you gathered so far, analyze it and correctly identify at least 5 constraints.&gt;</w:t>
-      </w:r>
-    </w:p>
-    <w:p>
-      <w:pPr>
-        <w:pStyle w:val="Heading2"/>
-        <w:rPr>
-          <w:rFonts w:ascii="Arial" w:hAnsi="Arial"/>
-        </w:rPr>
-      </w:pPr>
-      <w:bookmarkStart w:id="40" w:name="_Toc439994679"/>
-      <w:bookmarkStart w:id="41" w:name="_Toc113291702"/>
-      <w:r>
-        <w:rPr>
-          <w:rFonts w:ascii="Arial" w:hAnsi="Arial"/>
-        </w:rPr>
-        <w:t xml:space="preserve">User </w:t>
-      </w:r>
       <w:bookmarkEnd w:id="40"/>
-      <w:bookmarkEnd w:id="41"/>
       <w:r>
         <w:rPr>
           <w:rFonts w:ascii="Arial" w:hAnsi="Arial"/>
@@ -5388,25 +6123,7 @@
           <w:sz w:val="22"/>
           <w:szCs w:val="22"/>
         </w:rPr>
-        <w:t>ssing it in the folder the project will be delivered in, labeled “</w:t>
-      </w:r>
-      <w:proofErr w:type="spellStart"/>
-      <w:r>
-        <w:rPr>
-          <w:rFonts w:ascii="Arial" w:hAnsi="Arial" w:cs="Arial"/>
-          <w:sz w:val="22"/>
-          <w:szCs w:val="22"/>
-        </w:rPr>
-        <w:t>UsersManual</w:t>
-      </w:r>
-      <w:proofErr w:type="spellEnd"/>
-      <w:r>
-        <w:rPr>
-          <w:rFonts w:ascii="Arial" w:hAnsi="Arial" w:cs="Arial"/>
-          <w:sz w:val="22"/>
-          <w:szCs w:val="22"/>
-        </w:rPr>
-        <w:t>”. A hard copy of the manual will accompany the final submission of the project.</w:t>
+        <w:t>ssing it in the folder the project will be delivered in, labeled “UsersManual”. A hard copy of the manual will accompany the final submission of the project.</w:t>
       </w:r>
     </w:p>
     <w:p>
@@ -5416,16 +6133,17 @@
           <w:rFonts w:ascii="Arial" w:hAnsi="Arial"/>
         </w:rPr>
       </w:pPr>
-      <w:bookmarkStart w:id="42" w:name="_Toc439994680"/>
-      <w:bookmarkStart w:id="43" w:name="_Toc113291703"/>
-      <w:r>
-        <w:rPr>
-          <w:rFonts w:ascii="Arial" w:hAnsi="Arial"/>
-        </w:rPr>
+      <w:bookmarkStart w:id="41" w:name="_Toc439994680"/>
+      <w:bookmarkStart w:id="42" w:name="_Toc113291703"/>
+      <w:r>
+        <w:rPr>
+          <w:rFonts w:ascii="Arial" w:hAnsi="Arial"/>
+        </w:rPr>
+        <w:lastRenderedPageBreak/>
         <w:t>Assumptions and Dependencies</w:t>
       </w:r>
+      <w:bookmarkEnd w:id="41"/>
       <w:bookmarkEnd w:id="42"/>
-      <w:bookmarkEnd w:id="43"/>
     </w:p>
     <w:p>
       <w:pPr>
@@ -5442,28 +6160,7 @@
         <w:rPr>
           <w:color w:val="0000FF"/>
         </w:rPr>
-        <w:t xml:space="preserve">List any assumed factors (as opposed to known facts) that could affect the requirements stated in the SRS. These could include third-party or commercial components that you plan to </w:t>
-      </w:r>
-      <w:proofErr w:type="gramStart"/>
-      <w:r>
-        <w:rPr>
-          <w:color w:val="0000FF"/>
-        </w:rPr>
-        <w:t>use,</w:t>
-      </w:r>
-      <w:proofErr w:type="gramEnd"/>
-      <w:r>
-        <w:rPr>
-          <w:color w:val="0000FF"/>
-        </w:rPr>
-        <w:t xml:space="preserve"> issues around the development or operating environment, or constraints. The project could be affected if </w:t>
-      </w:r>
-      <w:r>
-        <w:rPr>
-          <w:color w:val="0000FF"/>
-        </w:rPr>
-        <w:lastRenderedPageBreak/>
-        <w:t xml:space="preserve">these assumptions are incorrect, are not shared, or change. Also identify any dependencies the project has on external factors, such as software components that you intend to reuse from another project. </w:t>
+        <w:t xml:space="preserve">List any assumed factors (as opposed to known facts) that could affect the requirements stated in the SRS. These could include third-party or commercial components that you plan to use, issues around the development or operating environment, or constraints. The project could be affected if these assumptions are incorrect, are not shared, or change. Also identify any dependencies the project has on external factors, such as software components that you intend to reuse from another project. </w:t>
       </w:r>
     </w:p>
     <w:p>
@@ -5596,8 +6293,8 @@
           <w:color w:val="FFFFFF"/>
         </w:rPr>
       </w:pPr>
-      <w:bookmarkStart w:id="44" w:name="_Toc439994682"/>
-      <w:bookmarkStart w:id="45" w:name="_Toc113291704"/>
+      <w:bookmarkStart w:id="43" w:name="_Toc439994682"/>
+      <w:bookmarkStart w:id="44" w:name="_Toc113291704"/>
       <w:r>
         <w:rPr>
           <w:rFonts w:ascii="Arial" w:hAnsi="Arial"/>
@@ -5605,274 +6302,240 @@
         </w:rPr>
         <w:t>Specific Requirements</w:t>
       </w:r>
+      <w:bookmarkEnd w:id="43"/>
       <w:bookmarkEnd w:id="44"/>
+    </w:p>
+    <w:p>
+      <w:pPr>
+        <w:pStyle w:val="Heading2"/>
+        <w:rPr>
+          <w:rFonts w:ascii="Arial" w:hAnsi="Arial"/>
+        </w:rPr>
+      </w:pPr>
+      <w:bookmarkStart w:id="45" w:name="_Toc113291705"/>
+      <w:r>
+        <w:rPr>
+          <w:rFonts w:ascii="Arial" w:hAnsi="Arial"/>
+        </w:rPr>
+        <w:t>External Interface Requirements</w:t>
+      </w:r>
       <w:bookmarkEnd w:id="45"/>
     </w:p>
     <w:p>
       <w:pPr>
+        <w:pStyle w:val="Heading3"/>
+        <w:rPr>
+          <w:rFonts w:ascii="Arial" w:hAnsi="Arial"/>
+        </w:rPr>
+      </w:pPr>
+      <w:r>
+        <w:rPr>
+          <w:rFonts w:ascii="Arial" w:hAnsi="Arial"/>
+        </w:rPr>
+        <w:t>User Interfaces</w:t>
+      </w:r>
+    </w:p>
+    <w:p>
+      <w:pPr>
+        <w:pStyle w:val="template"/>
+        <w:jc w:val="both"/>
+        <w:rPr>
+          <w:color w:val="0000FF"/>
+        </w:rPr>
+      </w:pPr>
+      <w:r>
+        <w:t>&lt;</w:t>
+      </w:r>
+      <w:r>
+        <w:rPr>
+          <w:color w:val="0000FF"/>
+        </w:rPr>
+        <w:t>Describe the logical characteristics of each interface between the software product and the users. This may include sample screen images, any GUI standards or product family style guides that are to be followed, screen layout constraints, standard buttons and functions (e.g., Cancel) that will appear on every screen, error message display standards, and so on. Define the software components for which a user interface is needed.</w:t>
+      </w:r>
+    </w:p>
+    <w:p>
+      <w:pPr>
+        <w:pStyle w:val="template"/>
+        <w:jc w:val="both"/>
+      </w:pPr>
+      <w:r>
+        <w:t>TO DO: The least you can do for this section is to describe in words the different User Interfaces and the different screens that will be available to the user. Those who will be able to provide optional Graphical User Interface screenshots, will be rewarded by extra marks.&gt;</w:t>
+      </w:r>
+    </w:p>
+    <w:p>
+      <w:pPr>
+        <w:pStyle w:val="Heading3"/>
+        <w:rPr>
+          <w:rFonts w:ascii="Arial" w:hAnsi="Arial"/>
+        </w:rPr>
+      </w:pPr>
+      <w:bookmarkStart w:id="46" w:name="_Toc439994684"/>
+      <w:r>
+        <w:rPr>
+          <w:rFonts w:ascii="Arial" w:hAnsi="Arial"/>
+        </w:rPr>
+        <w:t>Hardware Interfaces</w:t>
+      </w:r>
+      <w:bookmarkEnd w:id="46"/>
+    </w:p>
+    <w:p/>
+    <w:p>
+      <w:pPr>
+        <w:ind w:left="720"/>
+      </w:pPr>
+      <w:r>
+        <w:t>The product will be able to communicate with printers through libraries available to the programming language of choice.</w:t>
+      </w:r>
+    </w:p>
+    <w:p/>
+    <w:p>
+      <w:pPr>
+        <w:pStyle w:val="template"/>
+        <w:jc w:val="both"/>
+      </w:pPr>
+      <w:r>
+        <w:t>&lt;</w:t>
+      </w:r>
+      <w:r>
+        <w:rPr>
+          <w:color w:val="0000FF"/>
+        </w:rPr>
+        <w:t>Describe the logical and physical characteristics of each interface between the software product and the hardware components of the system. This may include the supported device types, the nature of the data and control interactions between the software and the hardware.</w:t>
+      </w:r>
+      <w:r>
+        <w:t xml:space="preserve"> You are not required to specify what protocols you will be using to communicate with the hardware, but it will be usually included in this part as well.</w:t>
+      </w:r>
+    </w:p>
+    <w:p>
+      <w:pPr>
+        <w:pStyle w:val="template"/>
+        <w:jc w:val="both"/>
+      </w:pPr>
+      <w:r>
+        <w:t>TO DO: Please provide a short description of the different hardware interfaces. If you will be using some special libraries to communicate with your software mention them here. In case you have more than one hardware interface divide this section into subsections.&gt;</w:t>
+      </w:r>
+    </w:p>
+    <w:p>
+      <w:pPr>
+        <w:pStyle w:val="Heading3"/>
+        <w:rPr>
+          <w:rFonts w:ascii="Arial" w:hAnsi="Arial"/>
+        </w:rPr>
+      </w:pPr>
+      <w:bookmarkStart w:id="47" w:name="_Toc439994685"/>
+      <w:r>
+        <w:rPr>
+          <w:rFonts w:ascii="Arial" w:hAnsi="Arial"/>
+        </w:rPr>
+        <w:t>Software Interfaces</w:t>
+      </w:r>
+      <w:bookmarkEnd w:id="47"/>
+    </w:p>
+    <w:p>
+      <w:pPr>
+        <w:pStyle w:val="template"/>
+        <w:jc w:val="both"/>
+      </w:pPr>
+      <w:r>
+        <w:t>&lt;</w:t>
+      </w:r>
+      <w:r>
+        <w:rPr>
+          <w:color w:val="0000FF"/>
+        </w:rPr>
+        <w:t>Describe the connections between this product and other specific software components (name and version), including databases, operating systems (Windows? Linux? Etc…), tools, libraries, and integrated commercial components. Identify the data items or messages coming into the system and going out and describe the purpose of each. Describe the services needed and the nature of communications. Identify data that will be shared across software components. If the data sharing mechanism must be implemented in a specific way (for example, use of a global data area in a multitasking operating system), specify this as an implementation constraint.</w:t>
+      </w:r>
+      <w:r>
+        <w:t xml:space="preserve"> </w:t>
+      </w:r>
+      <w:r>
+        <w:br/>
+      </w:r>
+    </w:p>
+    <w:p>
+      <w:pPr>
+        <w:pStyle w:val="template"/>
+        <w:jc w:val="both"/>
+      </w:pPr>
+      <w:r>
+        <w:t>TO DO: The previous part illustrates some of the information you would usually include in this part of the SRS document. To make things simpler, you are only required to describe the specific interface with the operating system.&gt;</w:t>
+      </w:r>
+    </w:p>
+    <w:p>
+      <w:pPr>
+        <w:pStyle w:val="Heading3"/>
+        <w:rPr>
+          <w:rFonts w:ascii="Arial" w:hAnsi="Arial"/>
+        </w:rPr>
+      </w:pPr>
+      <w:bookmarkStart w:id="48" w:name="_Toc439994686"/>
+      <w:r>
+        <w:rPr>
+          <w:rFonts w:ascii="Arial" w:hAnsi="Arial"/>
+        </w:rPr>
+        <w:t>Communications Interfaces</w:t>
+      </w:r>
+      <w:bookmarkEnd w:id="48"/>
+    </w:p>
+    <w:p>
+      <w:pPr>
+        <w:pStyle w:val="template"/>
+        <w:jc w:val="both"/>
+        <w:rPr>
+          <w:color w:val="0000FF"/>
+        </w:rPr>
+      </w:pPr>
+      <w:r>
+        <w:t>&lt;</w:t>
+      </w:r>
+      <w:r>
+        <w:rPr>
+          <w:color w:val="0000FF"/>
+        </w:rPr>
+        <w:t>Describe the requirements associated with any communications functions required by this product, including e-mail, web browser, network server communications protocols, electronic forms, and so on. Define any pertinent message formatting. Identify any communication standards that will be used, such as FTP or HTTP. Specify any communication security or encryption issues, data transfer rates, and synchronization mechanisms.</w:t>
+      </w:r>
+    </w:p>
+    <w:p>
+      <w:pPr>
+        <w:pStyle w:val="template"/>
+        <w:jc w:val="both"/>
+        <w:rPr>
+          <w:color w:val="0000FF"/>
+        </w:rPr>
+      </w:pPr>
+    </w:p>
+    <w:p>
+      <w:pPr>
+        <w:pStyle w:val="template"/>
+        <w:jc w:val="both"/>
+      </w:pPr>
+      <w:r>
+        <w:t>TO DO: Do not go into too much detail, but provide 1-2 paragraphs were you will outline the major communication standards. For example, if you decide to use encryption there is no need to specify the exact encryption standards, but rather, specify the fact that the data will be encrypted and name what standards you consider using. &gt;</w:t>
+      </w:r>
+    </w:p>
+    <w:p>
+      <w:pPr>
+        <w:pStyle w:val="template"/>
+        <w:rPr>
+          <w:i w:val="0"/>
+        </w:rPr>
+      </w:pPr>
+    </w:p>
+    <w:p>
+      <w:pPr>
         <w:pStyle w:val="Heading2"/>
         <w:rPr>
           <w:rFonts w:ascii="Arial" w:hAnsi="Arial"/>
         </w:rPr>
       </w:pPr>
-      <w:bookmarkStart w:id="46" w:name="_Toc113291705"/>
-      <w:r>
-        <w:rPr>
-          <w:rFonts w:ascii="Arial" w:hAnsi="Arial"/>
-        </w:rPr>
-        <w:t>External Interface Requirements</w:t>
-      </w:r>
-      <w:bookmarkEnd w:id="46"/>
-    </w:p>
-    <w:p>
-      <w:pPr>
-        <w:pStyle w:val="Heading3"/>
-        <w:rPr>
-          <w:rFonts w:ascii="Arial" w:hAnsi="Arial"/>
-        </w:rPr>
-      </w:pPr>
-      <w:r>
-        <w:rPr>
-          <w:rFonts w:ascii="Arial" w:hAnsi="Arial"/>
-        </w:rPr>
-        <w:t>User Interfaces</w:t>
-      </w:r>
-    </w:p>
-    <w:p>
-      <w:pPr>
-        <w:pStyle w:val="template"/>
-        <w:jc w:val="both"/>
-        <w:rPr>
-          <w:color w:val="0000FF"/>
-        </w:rPr>
-      </w:pPr>
-      <w:r>
-        <w:t>&lt;</w:t>
-      </w:r>
-      <w:r>
-        <w:rPr>
-          <w:color w:val="0000FF"/>
-        </w:rPr>
-        <w:t>Describe the logical characteristics of each interface between the software product and the users. This may include sample screen images, any GUI standards or product family style guides that are to be followed, screen layout constraints, standard buttons and functions (e.g., Cancel) that will appear on every screen, error message display standards, and so on. Define the software components for which a user interface is needed.</w:t>
-      </w:r>
-    </w:p>
-    <w:p>
-      <w:pPr>
-        <w:pStyle w:val="template"/>
-        <w:jc w:val="both"/>
-      </w:pPr>
-      <w:r>
-        <w:t xml:space="preserve">TO DO: The least you can do for this section is to describe in words the different User Interfaces and the different screens that will be available to the user. Those who will be able to provide optional Graphical User Interface </w:t>
-      </w:r>
-      <w:proofErr w:type="gramStart"/>
-      <w:r>
-        <w:t>screenshots,</w:t>
-      </w:r>
-      <w:proofErr w:type="gramEnd"/>
-      <w:r>
-        <w:t xml:space="preserve"> will be rewarded by extra marks.&gt;</w:t>
-      </w:r>
-    </w:p>
-    <w:p>
-      <w:pPr>
-        <w:pStyle w:val="Heading3"/>
-        <w:rPr>
-          <w:rFonts w:ascii="Arial" w:hAnsi="Arial"/>
-        </w:rPr>
-      </w:pPr>
-      <w:bookmarkStart w:id="47" w:name="_Toc439994684"/>
-      <w:r>
-        <w:rPr>
-          <w:rFonts w:ascii="Arial" w:hAnsi="Arial"/>
-        </w:rPr>
-        <w:t>Hardware Interfaces</w:t>
-      </w:r>
-      <w:bookmarkEnd w:id="47"/>
-    </w:p>
-    <w:p/>
-    <w:p>
-      <w:pPr>
-        <w:ind w:left="720"/>
-      </w:pPr>
-      <w:r>
-        <w:t>The product will be able to communicate with printers through libraries available to the programming language of choice.</w:t>
-      </w:r>
-    </w:p>
-    <w:p/>
-    <w:p>
-      <w:pPr>
-        <w:pStyle w:val="template"/>
-        <w:jc w:val="both"/>
-      </w:pPr>
-      <w:r>
-        <w:t>&lt;</w:t>
-      </w:r>
-      <w:r>
-        <w:rPr>
-          <w:color w:val="0000FF"/>
-        </w:rPr>
-        <w:t xml:space="preserve">Describe the logical and physical characteristics of each interface between the software product and the hardware components of the system. This may include the supported device types, the </w:t>
-      </w:r>
-      <w:r>
-        <w:rPr>
-          <w:color w:val="0000FF"/>
-        </w:rPr>
-        <w:lastRenderedPageBreak/>
-        <w:t>nature of the data and control interactions between the software and the hardware.</w:t>
-      </w:r>
-      <w:r>
-        <w:t xml:space="preserve"> You are not required to specify what protocols you will be using to communicate with the hardware, but it will be usually included in this part as well.</w:t>
-      </w:r>
-    </w:p>
-    <w:p>
-      <w:pPr>
-        <w:pStyle w:val="template"/>
-        <w:jc w:val="both"/>
-      </w:pPr>
-      <w:r>
-        <w:t xml:space="preserve">TO DO: Please provide a short description of the different hardware interfaces. If you will be using some special libraries to communicate with your software mention them here. </w:t>
-      </w:r>
-      <w:proofErr w:type="gramStart"/>
-      <w:r>
-        <w:t>In case you have more than one hardware interface divide this section into subsections.&gt;</w:t>
-      </w:r>
-      <w:proofErr w:type="gramEnd"/>
-    </w:p>
-    <w:p>
-      <w:pPr>
-        <w:pStyle w:val="Heading3"/>
-        <w:rPr>
-          <w:rFonts w:ascii="Arial" w:hAnsi="Arial"/>
-        </w:rPr>
-      </w:pPr>
-      <w:bookmarkStart w:id="48" w:name="_Toc439994685"/>
-      <w:r>
-        <w:rPr>
-          <w:rFonts w:ascii="Arial" w:hAnsi="Arial"/>
-        </w:rPr>
-        <w:t>Software Interfaces</w:t>
-      </w:r>
-      <w:bookmarkEnd w:id="48"/>
-    </w:p>
-    <w:p>
-      <w:pPr>
-        <w:pStyle w:val="template"/>
-        <w:jc w:val="both"/>
-      </w:pPr>
-      <w:r>
-        <w:t>&lt;</w:t>
-      </w:r>
-      <w:r>
-        <w:rPr>
-          <w:color w:val="0000FF"/>
-        </w:rPr>
-        <w:t xml:space="preserve">Describe the connections between this product and other specific software components (name and version), including databases, operating systems (Windows? </w:t>
-      </w:r>
-      <w:proofErr w:type="gramStart"/>
-      <w:r>
-        <w:rPr>
-          <w:color w:val="0000FF"/>
-        </w:rPr>
-        <w:t>Linux?</w:t>
-      </w:r>
-      <w:proofErr w:type="gramEnd"/>
-      <w:r>
-        <w:rPr>
-          <w:color w:val="0000FF"/>
-        </w:rPr>
-        <w:t xml:space="preserve"> Etc…), tools, libraries, and integrated commercial components. Identify the data items or messages coming into the system and going out and describe the purpose of each. Describe the services needed and the nature of communications. Identify data that will be shared across software components. If the data sharing mechanism must be implemented in a specific way (for example, use of a global data area in a multitasking operating system), specify this as an implementation constraint.</w:t>
-      </w:r>
-      <w:r>
-        <w:t xml:space="preserve"> </w:t>
-      </w:r>
-      <w:r>
-        <w:br/>
-      </w:r>
-    </w:p>
-    <w:p>
-      <w:pPr>
-        <w:pStyle w:val="template"/>
-        <w:jc w:val="both"/>
-      </w:pPr>
-      <w:r>
-        <w:t>TO DO: The previous part illustrates some of the information you would usually include in this part of the SRS document. To make things simpler, you are only required to describe the specific interface with the operating system.&gt;</w:t>
-      </w:r>
-    </w:p>
-    <w:p>
-      <w:pPr>
-        <w:pStyle w:val="Heading3"/>
-        <w:rPr>
-          <w:rFonts w:ascii="Arial" w:hAnsi="Arial"/>
-        </w:rPr>
-      </w:pPr>
-      <w:bookmarkStart w:id="49" w:name="_Toc439994686"/>
-      <w:r>
-        <w:rPr>
-          <w:rFonts w:ascii="Arial" w:hAnsi="Arial"/>
-        </w:rPr>
-        <w:t>Communications Interfaces</w:t>
+      <w:bookmarkStart w:id="49" w:name="_Toc113291706"/>
+      <w:r>
+        <w:rPr>
+          <w:rFonts w:ascii="Arial" w:hAnsi="Arial"/>
+        </w:rPr>
+        <w:t>Functional Requirements</w:t>
       </w:r>
       <w:bookmarkEnd w:id="49"/>
-    </w:p>
-    <w:p>
-      <w:pPr>
-        <w:pStyle w:val="template"/>
-        <w:jc w:val="both"/>
-        <w:rPr>
-          <w:color w:val="0000FF"/>
-        </w:rPr>
-      </w:pPr>
-      <w:r>
-        <w:t>&lt;</w:t>
-      </w:r>
-      <w:r>
-        <w:rPr>
-          <w:color w:val="0000FF"/>
-        </w:rPr>
-        <w:t>Describe the requirements associated with any communications functions required by this product, including e-mail, web browser, network server communications protocols, electronic forms, and so on. Define any pertinent message formatting. Identify any communication standards that will be used, such as FTP or HTTP. Specify any communication security or encryption issues, data transfer rates, and synchronization mechanisms.</w:t>
-      </w:r>
-    </w:p>
-    <w:p>
-      <w:pPr>
-        <w:pStyle w:val="template"/>
-        <w:jc w:val="both"/>
-        <w:rPr>
-          <w:color w:val="0000FF"/>
-        </w:rPr>
-      </w:pPr>
-    </w:p>
-    <w:p>
-      <w:pPr>
-        <w:pStyle w:val="template"/>
-        <w:jc w:val="both"/>
-      </w:pPr>
-      <w:r>
-        <w:t>TO DO: Do not go into too much detail, but provide 1-2 paragraphs were you will outline the major communication standards. For example, if you decide to use encryption there is no need to specify the exact encryption standards, but rather, specify the fact that the data will be encrypted and name what standards you consider using. &gt;</w:t>
-      </w:r>
-    </w:p>
-    <w:p>
-      <w:pPr>
-        <w:pStyle w:val="template"/>
-        <w:rPr>
-          <w:i w:val="0"/>
-        </w:rPr>
-      </w:pPr>
-    </w:p>
-    <w:p>
-      <w:pPr>
-        <w:pStyle w:val="Heading2"/>
-        <w:rPr>
-          <w:rFonts w:ascii="Arial" w:hAnsi="Arial"/>
-        </w:rPr>
-      </w:pPr>
-      <w:bookmarkStart w:id="50" w:name="_Toc113291706"/>
-      <w:r>
-        <w:rPr>
-          <w:rFonts w:ascii="Arial" w:hAnsi="Arial"/>
-        </w:rPr>
-        <w:t>Functional Requirements</w:t>
-      </w:r>
-      <w:bookmarkEnd w:id="50"/>
     </w:p>
     <w:p>
       <w:pPr>
@@ -5922,25 +6585,7 @@
           <w:i/>
           <w:sz w:val="22"/>
         </w:rPr>
-        <w:t xml:space="preserve">TO DO: </w:t>
-      </w:r>
-      <w:proofErr w:type="gramStart"/>
-      <w:r>
-        <w:rPr>
-          <w:rFonts w:ascii="Arial" w:hAnsi="Arial"/>
-          <w:i/>
-          <w:sz w:val="22"/>
-        </w:rPr>
-        <w:t>Brake</w:t>
-      </w:r>
-      <w:proofErr w:type="gramEnd"/>
-      <w:r>
-        <w:rPr>
-          <w:rFonts w:ascii="Arial" w:hAnsi="Arial"/>
-          <w:i/>
-          <w:sz w:val="22"/>
-        </w:rPr>
-        <w:t xml:space="preserve"> the functional requirements to several functional areas and divide this section into subsections accordingly. Provide a detailed list of all product operations related to these functional areas. </w:t>
+        <w:t xml:space="preserve">TO DO: Brake the functional requirements to several functional areas and divide this section into subsections accordingly. Provide a detailed list of all product operations related to these functional areas. </w:t>
       </w:r>
     </w:p>
     <w:p>
@@ -5950,14 +6595,15 @@
           <w:rFonts w:ascii="Arial" w:hAnsi="Arial"/>
         </w:rPr>
       </w:pPr>
-      <w:bookmarkStart w:id="51" w:name="_Toc113291707"/>
-      <w:r>
-        <w:rPr>
-          <w:rFonts w:ascii="Arial" w:hAnsi="Arial"/>
-        </w:rPr>
+      <w:bookmarkStart w:id="50" w:name="_Toc113291707"/>
+      <w:r>
+        <w:rPr>
+          <w:rFonts w:ascii="Arial" w:hAnsi="Arial"/>
+        </w:rPr>
+        <w:lastRenderedPageBreak/>
         <w:t>Behaviour Requirements</w:t>
       </w:r>
-      <w:bookmarkEnd w:id="51"/>
+      <w:bookmarkEnd w:id="50"/>
     </w:p>
     <w:p>
       <w:pPr>
@@ -5999,15 +6645,7 @@
         <w:jc w:val="both"/>
       </w:pPr>
       <w:r>
-        <w:t xml:space="preserve">TO DO: Provide a use case diagram which will encapsulate the entire system and all possible actors. Do not include detailed use case descriptions (these will be needed when you will be working on the Test Plan), but make sure to include a short description of what every use-case is, who are the actors in your diagram. For more information please refer to your UML guide and the </w:t>
-      </w:r>
-      <w:proofErr w:type="spellStart"/>
-      <w:r>
-        <w:t>MiniThermostat</w:t>
-      </w:r>
-      <w:proofErr w:type="spellEnd"/>
-      <w:r>
-        <w:t xml:space="preserve"> SRS example file.&gt;</w:t>
+        <w:t>TO DO: Provide a use case diagram which will encapsulate the entire system and all possible actors. Do not include detailed use case descriptions (these will be needed when you will be working on the Test Plan), but make sure to include a short description of what every use-case is, who are the actors in your diagram. For more information please refer to your UML guide and the MiniThermostat SRS example file.&gt;</w:t>
       </w:r>
     </w:p>
     <w:p/>
@@ -6040,8 +6678,8 @@
           <w:color w:val="FFFFFF"/>
         </w:rPr>
       </w:pPr>
-      <w:bookmarkStart w:id="52" w:name="_Toc113291708"/>
-      <w:bookmarkStart w:id="53" w:name="_Toc439994690"/>
+      <w:bookmarkStart w:id="51" w:name="_Toc113291708"/>
+      <w:bookmarkStart w:id="52" w:name="_Toc439994690"/>
       <w:r>
         <w:rPr>
           <w:rFonts w:ascii="Arial" w:hAnsi="Arial"/>
@@ -6049,7 +6687,51 @@
         </w:rPr>
         <w:t>Other Non-functional Requirements</w:t>
       </w:r>
+      <w:bookmarkEnd w:id="51"/>
+    </w:p>
+    <w:p>
+      <w:pPr>
+        <w:pStyle w:val="Heading2"/>
+        <w:rPr>
+          <w:rFonts w:ascii="Arial" w:hAnsi="Arial"/>
+        </w:rPr>
+      </w:pPr>
+      <w:bookmarkStart w:id="53" w:name="_Toc113291709"/>
+      <w:r>
+        <w:rPr>
+          <w:rFonts w:ascii="Arial" w:hAnsi="Arial"/>
+        </w:rPr>
+        <w:t>Performance Requirements</w:t>
+      </w:r>
       <w:bookmarkEnd w:id="52"/>
+      <w:bookmarkEnd w:id="53"/>
+    </w:p>
+    <w:p>
+      <w:pPr>
+        <w:pStyle w:val="template"/>
+        <w:jc w:val="both"/>
+      </w:pPr>
+      <w:r>
+        <w:t>&lt;</w:t>
+      </w:r>
+      <w:r>
+        <w:rPr>
+          <w:color w:val="0000FF"/>
+        </w:rPr>
+        <w:t>If there are performance requirements for the product under various circumstances, state them here and explain their rationale, to help the developers understand the intent and make suitable design choices. Specify the timing relationships for real time systems. Make such requirements as specific as possible. You may need to state performance requirements for individual functional requirements or features.</w:t>
+      </w:r>
+      <w:r>
+        <w:t xml:space="preserve"> </w:t>
+      </w:r>
+    </w:p>
+    <w:p>
+      <w:pPr>
+        <w:pStyle w:val="template"/>
+        <w:jc w:val="both"/>
+      </w:pPr>
+      <w:r>
+        <w:t>TODO: Provide at least 5 different performance requirements based on the information you collected from the client. For example you can say “1. Any transaction will not take more than 10 seconds, etc…&gt;</w:t>
+      </w:r>
     </w:p>
     <w:p>
       <w:pPr>
@@ -6058,15 +6740,16 @@
           <w:rFonts w:ascii="Arial" w:hAnsi="Arial"/>
         </w:rPr>
       </w:pPr>
-      <w:bookmarkStart w:id="54" w:name="_Toc113291709"/>
-      <w:r>
-        <w:rPr>
-          <w:rFonts w:ascii="Arial" w:hAnsi="Arial"/>
-        </w:rPr>
-        <w:t>Performance Requirements</w:t>
-      </w:r>
-      <w:bookmarkEnd w:id="53"/>
+      <w:bookmarkStart w:id="54" w:name="_Toc439994691"/>
+      <w:bookmarkStart w:id="55" w:name="_Toc113291710"/>
+      <w:r>
+        <w:rPr>
+          <w:rFonts w:ascii="Arial" w:hAnsi="Arial"/>
+        </w:rPr>
+        <w:t>Safety and Security Requirements</w:t>
+      </w:r>
       <w:bookmarkEnd w:id="54"/>
+      <w:bookmarkEnd w:id="55"/>
     </w:p>
     <w:p>
       <w:pPr>
@@ -6080,52 +6763,14 @@
         <w:rPr>
           <w:color w:val="0000FF"/>
         </w:rPr>
-        <w:t>If there are performance requirements for the product under various circumstances, state them here and explain their rationale, to help the developers understand the intent and make suitable design choices. Specify the timing relationships for real time systems. Make such requirements as specific as possible. You may need to state performance requirements for individual functional requirements or features.</w:t>
-      </w:r>
-      <w:r>
-        <w:t xml:space="preserve"> </w:t>
-      </w:r>
-    </w:p>
-    <w:p>
-      <w:pPr>
-        <w:pStyle w:val="template"/>
-        <w:jc w:val="both"/>
-      </w:pPr>
-      <w:r>
-        <w:t>TODO: Provide at least 5 different performance requirements based on the information you collected from the client. For example you can say “1. Any transaction will not take more than 10 seconds, etc…&gt;</w:t>
-      </w:r>
-    </w:p>
-    <w:p>
-      <w:pPr>
-        <w:pStyle w:val="Heading2"/>
-        <w:rPr>
-          <w:rFonts w:ascii="Arial" w:hAnsi="Arial"/>
-        </w:rPr>
-      </w:pPr>
-      <w:bookmarkStart w:id="55" w:name="_Toc439994691"/>
-      <w:bookmarkStart w:id="56" w:name="_Toc113291710"/>
-      <w:r>
-        <w:rPr>
-          <w:rFonts w:ascii="Arial" w:hAnsi="Arial"/>
-        </w:rPr>
-        <w:t>Safety and Security Requirements</w:t>
-      </w:r>
-      <w:bookmarkEnd w:id="55"/>
-      <w:bookmarkEnd w:id="56"/>
-    </w:p>
-    <w:p>
-      <w:pPr>
-        <w:pStyle w:val="template"/>
-        <w:jc w:val="both"/>
-      </w:pPr>
-      <w:r>
-        <w:t>&lt;</w:t>
+        <w:t xml:space="preserve">Specify those requirements that are concerned with possible loss, damage, or harm that could result from the use of the product. Define any safeguards or actions that must be taken, as well as actions that must be prevented. Refer to any external policies or regulations that state safety </w:t>
       </w:r>
       <w:r>
         <w:rPr>
           <w:color w:val="0000FF"/>
         </w:rPr>
-        <w:t>Specify those requirements that are concerned with possible loss, damage, or harm that could result from the use of the product. Define any safeguards or actions that must be taken, as well as actions that must be prevented. Refer to any external policies or regulations that state safety issues that affect the product’s design or use. Define any safety certifications that must be satisfied</w:t>
+        <w:lastRenderedPageBreak/>
+        <w:t>issues that affect the product’s design or use. Define any safety certifications that must be satisfied</w:t>
       </w:r>
       <w:r>
         <w:t xml:space="preserve">. </w:t>
@@ -6156,7 +6801,6 @@
         <w:jc w:val="both"/>
       </w:pPr>
       <w:r>
-        <w:lastRenderedPageBreak/>
         <w:t>Provide at least 3 different safety requirements based on your interview with the client or, on your ABM related research, and again you need to be creative here.</w:t>
       </w:r>
     </w:p>
@@ -6180,16 +6824,16 @@
           <w:rFonts w:ascii="Arial" w:hAnsi="Arial"/>
         </w:rPr>
       </w:pPr>
-      <w:bookmarkStart w:id="57" w:name="_Toc439994693"/>
-      <w:bookmarkStart w:id="58" w:name="_Toc113291711"/>
+      <w:bookmarkStart w:id="56" w:name="_Toc439994693"/>
+      <w:bookmarkStart w:id="57" w:name="_Toc113291711"/>
       <w:r>
         <w:rPr>
           <w:rFonts w:ascii="Arial" w:hAnsi="Arial"/>
         </w:rPr>
         <w:t>Software Quality Attributes</w:t>
       </w:r>
+      <w:bookmarkEnd w:id="56"/>
       <w:bookmarkEnd w:id="57"/>
-      <w:bookmarkEnd w:id="58"/>
     </w:p>
     <w:p>
       <w:pPr>
@@ -6268,8 +6912,8 @@
           <w:color w:val="FFFFFF"/>
         </w:rPr>
       </w:pPr>
-      <w:bookmarkStart w:id="59" w:name="_Toc439994695"/>
-      <w:bookmarkStart w:id="60" w:name="_Toc113291712"/>
+      <w:bookmarkStart w:id="58" w:name="_Toc439994695"/>
+      <w:bookmarkStart w:id="59" w:name="_Toc113291712"/>
       <w:r>
         <w:rPr>
           <w:rFonts w:ascii="Arial" w:hAnsi="Arial"/>
@@ -6277,8 +6921,8 @@
         </w:rPr>
         <w:t>Other Requirements</w:t>
       </w:r>
+      <w:bookmarkEnd w:id="58"/>
       <w:bookmarkEnd w:id="59"/>
-      <w:bookmarkEnd w:id="60"/>
     </w:p>
     <w:p>
       <w:pPr>
@@ -6310,230 +6954,82 @@
       <w:r>
         <w:t>&gt;</w:t>
       </w:r>
-      <w:bookmarkStart w:id="61" w:name="_Toc439994696"/>
-    </w:p>
-    <w:p>
-      <w:pPr>
-        <w:pStyle w:val="template"/>
-      </w:pPr>
-    </w:p>
-    <w:p>
-      <w:pPr>
-        <w:pStyle w:val="template"/>
-      </w:pPr>
-    </w:p>
-    <w:p>
-      <w:pPr>
-        <w:pStyle w:val="template"/>
-      </w:pPr>
-    </w:p>
-    <w:p>
-      <w:pPr>
-        <w:pStyle w:val="template"/>
-      </w:pPr>
-    </w:p>
-    <w:p>
-      <w:pPr>
-        <w:pStyle w:val="template"/>
-      </w:pPr>
-    </w:p>
-    <w:p>
-      <w:pPr>
-        <w:pStyle w:val="template"/>
-      </w:pPr>
-    </w:p>
-    <w:p>
-      <w:pPr>
-        <w:pStyle w:val="template"/>
-      </w:pPr>
-    </w:p>
-    <w:p>
-      <w:pPr>
-        <w:pStyle w:val="template"/>
-      </w:pPr>
-    </w:p>
-    <w:p>
-      <w:pPr>
-        <w:pStyle w:val="template"/>
-      </w:pPr>
-    </w:p>
-    <w:p>
-      <w:pPr>
-        <w:pStyle w:val="template"/>
-      </w:pPr>
-    </w:p>
-    <w:p>
-      <w:pPr>
-        <w:pStyle w:val="template"/>
-      </w:pPr>
-    </w:p>
-    <w:p>
-      <w:pPr>
-        <w:pStyle w:val="template"/>
-      </w:pPr>
-    </w:p>
-    <w:p>
-      <w:pPr>
-        <w:pStyle w:val="template"/>
-      </w:pPr>
-    </w:p>
-    <w:p>
-      <w:pPr>
-        <w:pStyle w:val="template"/>
-      </w:pPr>
-    </w:p>
-    <w:p>
-      <w:pPr>
-        <w:pStyle w:val="template"/>
-      </w:pPr>
-    </w:p>
-    <w:p>
-      <w:pPr>
-        <w:pStyle w:val="template"/>
-      </w:pPr>
-    </w:p>
-    <w:p>
-      <w:pPr>
-        <w:pStyle w:val="template"/>
-      </w:pPr>
-    </w:p>
-    <w:p>
-      <w:pPr>
-        <w:pStyle w:val="template"/>
-      </w:pPr>
-    </w:p>
-    <w:p>
-      <w:pPr>
-        <w:pStyle w:val="template"/>
-      </w:pPr>
-    </w:p>
-    <w:p>
-      <w:pPr>
-        <w:pStyle w:val="template"/>
-      </w:pPr>
-    </w:p>
-    <w:p>
-      <w:pPr>
-        <w:pStyle w:val="template"/>
-      </w:pPr>
-    </w:p>
-    <w:p>
-      <w:pPr>
-        <w:pStyle w:val="template"/>
-      </w:pPr>
-    </w:p>
-    <w:p>
-      <w:pPr>
-        <w:pStyle w:val="template"/>
-      </w:pPr>
-    </w:p>
-    <w:p>
-      <w:pPr>
-        <w:pStyle w:val="template"/>
-      </w:pPr>
-    </w:p>
-    <w:p>
-      <w:pPr>
-        <w:pStyle w:val="template"/>
-      </w:pPr>
-    </w:p>
-    <w:p>
-      <w:pPr>
-        <w:pStyle w:val="template"/>
-      </w:pPr>
-    </w:p>
-    <w:p>
-      <w:pPr>
-        <w:pStyle w:val="template"/>
-      </w:pPr>
-    </w:p>
-    <w:p>
-      <w:pPr>
-        <w:pStyle w:val="template"/>
-      </w:pPr>
-    </w:p>
-    <w:p>
-      <w:pPr>
-        <w:pStyle w:val="template"/>
-      </w:pPr>
-    </w:p>
-    <w:p>
-      <w:pPr>
-        <w:pStyle w:val="template"/>
-      </w:pPr>
-    </w:p>
-    <w:p>
-      <w:pPr>
-        <w:pStyle w:val="template"/>
-      </w:pPr>
-    </w:p>
-    <w:p>
-      <w:pPr>
-        <w:pStyle w:val="template"/>
-      </w:pPr>
-    </w:p>
-    <w:p>
-      <w:pPr>
-        <w:pStyle w:val="template"/>
-      </w:pPr>
-    </w:p>
-    <w:p>
-      <w:pPr>
-        <w:pStyle w:val="template"/>
-      </w:pPr>
-    </w:p>
-    <w:p>
-      <w:pPr>
-        <w:pStyle w:val="template"/>
-      </w:pPr>
-    </w:p>
-    <w:p>
-      <w:pPr>
-        <w:pStyle w:val="template"/>
-      </w:pPr>
-    </w:p>
-    <w:p>
-      <w:pPr>
-        <w:pStyle w:val="template"/>
-      </w:pPr>
-    </w:p>
-    <w:p>
-      <w:pPr>
-        <w:pStyle w:val="template"/>
-      </w:pPr>
-    </w:p>
-    <w:p>
-      <w:pPr>
-        <w:pStyle w:val="template"/>
-      </w:pPr>
-    </w:p>
-    <w:p>
-      <w:pPr>
-        <w:pStyle w:val="template"/>
-      </w:pPr>
-    </w:p>
-    <w:p>
-      <w:pPr>
-        <w:pStyle w:val="template"/>
-      </w:pPr>
-    </w:p>
-    <w:p>
-      <w:pPr>
-        <w:pStyle w:val="template"/>
-      </w:pPr>
-    </w:p>
-    <w:p>
-      <w:pPr>
-        <w:pStyle w:val="template"/>
-      </w:pPr>
-    </w:p>
-    <w:p>
-      <w:bookmarkStart w:id="62" w:name="_Toc439994698"/>
-      <w:bookmarkEnd w:id="61"/>
-    </w:p>
-    <w:p/>
-    <w:p/>
-    <w:p/>
+      <w:bookmarkStart w:id="60" w:name="_Toc439994696"/>
+    </w:p>
+    <w:p>
+      <w:pPr>
+        <w:pStyle w:val="template"/>
+      </w:pPr>
+    </w:p>
+    <w:p>
+      <w:pPr>
+        <w:pStyle w:val="template"/>
+      </w:pPr>
+    </w:p>
+    <w:p>
+      <w:pPr>
+        <w:pStyle w:val="template"/>
+      </w:pPr>
+    </w:p>
+    <w:p>
+      <w:pPr>
+        <w:pStyle w:val="template"/>
+      </w:pPr>
+    </w:p>
+    <w:p>
+      <w:pPr>
+        <w:pStyle w:val="template"/>
+      </w:pPr>
+    </w:p>
+    <w:p>
+      <w:pPr>
+        <w:pStyle w:val="template"/>
+      </w:pPr>
+    </w:p>
+    <w:p>
+      <w:pPr>
+        <w:pStyle w:val="template"/>
+      </w:pPr>
+    </w:p>
+    <w:p>
+      <w:pPr>
+        <w:pStyle w:val="template"/>
+      </w:pPr>
+    </w:p>
+    <w:p>
+      <w:pPr>
+        <w:pStyle w:val="template"/>
+      </w:pPr>
+    </w:p>
+    <w:p>
+      <w:pPr>
+        <w:pStyle w:val="template"/>
+      </w:pPr>
+    </w:p>
+    <w:p>
+      <w:pPr>
+        <w:pStyle w:val="template"/>
+      </w:pPr>
+    </w:p>
+    <w:p>
+      <w:pPr>
+        <w:pStyle w:val="template"/>
+      </w:pPr>
+    </w:p>
+    <w:p>
+      <w:pPr>
+        <w:pStyle w:val="template"/>
+      </w:pPr>
+    </w:p>
+    <w:p>
+      <w:pPr>
+        <w:pStyle w:val="template"/>
+      </w:pPr>
+    </w:p>
+    <w:p>
+      <w:bookmarkStart w:id="61" w:name="_Toc439994698"/>
+      <w:bookmarkEnd w:id="60"/>
+    </w:p>
     <w:p>
       <w:pPr>
         <w:pStyle w:val="TOCEntry"/>
@@ -6555,9 +7051,32 @@
           <w:rFonts w:ascii="Arial" w:hAnsi="Arial"/>
           <w:color w:val="FFFFFF"/>
         </w:rPr>
-        <w:t>Client-Developer Agreement</w:t>
-      </w:r>
-    </w:p>
+        <w:lastRenderedPageBreak/>
+        <w:t xml:space="preserve">6  </w:t>
+      </w:r>
+      <w:r>
+        <w:rPr>
+          <w:rFonts w:ascii="Arial" w:hAnsi="Arial"/>
+          <w:color w:val="FFFFFF"/>
+        </w:rPr>
+        <w:t>Client</w:t>
+      </w:r>
+      <w:r>
+        <w:rPr>
+          <w:rFonts w:ascii="Arial" w:hAnsi="Arial"/>
+          <w:color w:val="FFFFFF"/>
+        </w:rPr>
+        <w:t>-</w:t>
+      </w:r>
+      <w:r>
+        <w:rPr>
+          <w:rFonts w:ascii="Arial" w:hAnsi="Arial"/>
+          <w:color w:val="FFFFFF"/>
+        </w:rPr>
+        <w:t>Developer Agreement</w:t>
+      </w:r>
+    </w:p>
+    <w:p/>
     <w:p/>
     <w:tbl>
       <w:tblPr>
@@ -6645,47 +7164,7 @@
                 <w:sz w:val="16"/>
                 <w:szCs w:val="16"/>
               </w:rPr>
-              <w:t xml:space="preserve">Patricia L. </w:t>
-            </w:r>
-            <w:proofErr w:type="spellStart"/>
-            <w:r>
-              <w:rPr>
-                <w:rFonts w:ascii="Times New Roman" w:hAnsi="Times New Roman" w:cs="Times New Roman"/>
-                <w:i/>
-                <w:sz w:val="16"/>
-                <w:szCs w:val="16"/>
-              </w:rPr>
-              <w:t>Roden</w:t>
-            </w:r>
-            <w:proofErr w:type="spellEnd"/>
-            <w:r>
-              <w:rPr>
-                <w:rFonts w:ascii="Times New Roman" w:hAnsi="Times New Roman" w:cs="Times New Roman"/>
-                <w:i/>
-                <w:sz w:val="16"/>
-                <w:szCs w:val="16"/>
-              </w:rPr>
-              <w:t xml:space="preserve">, </w:t>
-            </w:r>
-            <w:proofErr w:type="spellStart"/>
-            <w:r>
-              <w:rPr>
-                <w:rFonts w:ascii="Times New Roman" w:hAnsi="Times New Roman" w:cs="Times New Roman"/>
-                <w:i/>
-                <w:sz w:val="16"/>
-                <w:szCs w:val="16"/>
-              </w:rPr>
-              <w:t>Ph.D</w:t>
-            </w:r>
-            <w:proofErr w:type="spellEnd"/>
-            <w:r>
-              <w:rPr>
-                <w:rFonts w:ascii="Times New Roman" w:hAnsi="Times New Roman" w:cs="Times New Roman"/>
-                <w:i/>
-                <w:sz w:val="16"/>
-                <w:szCs w:val="16"/>
-              </w:rPr>
-              <w:t>, Client</w:t>
+              <w:t>Patricia L. Roden, Ph.D, Client</w:t>
             </w:r>
           </w:p>
         </w:tc>
@@ -7262,7 +7741,16 @@
                 <w:sz w:val="16"/>
                 <w:szCs w:val="16"/>
               </w:rPr>
-              <w:t>Jeffrey Allen, Secretary</w:t>
+              <w:t>Jeffrey Allen,</w:t>
+            </w:r>
+            <w:r>
+              <w:rPr>
+                <w:rFonts w:ascii="Times New Roman" w:hAnsi="Times New Roman" w:cs="Times New Roman"/>
+                <w:i/>
+                <w:sz w:val="16"/>
+                <w:szCs w:val="16"/>
+              </w:rPr>
+              <w:t xml:space="preserve"> Technical Writer</w:t>
             </w:r>
           </w:p>
         </w:tc>
@@ -7318,7 +7806,7 @@
           <w:color w:val="FFFFFF"/>
         </w:rPr>
       </w:pPr>
-      <w:bookmarkStart w:id="63" w:name="_Toc113291713"/>
+      <w:bookmarkStart w:id="62" w:name="_Toc113291713"/>
       <w:r>
         <w:rPr>
           <w:rFonts w:ascii="Arial" w:hAnsi="Arial"/>
@@ -7326,7 +7814,7 @@
         </w:rPr>
         <w:t>Appendix A – Data Dictionary</w:t>
       </w:r>
-      <w:bookmarkEnd w:id="63"/>
+      <w:bookmarkEnd w:id="62"/>
     </w:p>
     <w:p/>
     <w:p>
@@ -7345,106 +7833,10 @@
         </w:rPr>
         <w:t>&lt;Data dictionary is used to track all the different variables, states and functional requirements that you described in your document. Make sure to include the complete list of all constants, state variables (and their possible states), inputs and outputs in a table. In the table, include the description of these items as well as all related operations and requirements.&gt;</w:t>
       </w:r>
-    </w:p>
-    <w:p>
-      <w:pPr>
-        <w:rPr>
-          <w:rFonts w:ascii="Arial" w:hAnsi="Arial"/>
-          <w:i/>
-          <w:sz w:val="22"/>
-        </w:rPr>
-      </w:pPr>
-    </w:p>
-    <w:p/>
-    <w:p/>
-    <w:p/>
-    <w:p/>
-    <w:p/>
-    <w:p/>
-    <w:p/>
-    <w:p/>
-    <w:p/>
-    <w:p/>
-    <w:p/>
-    <w:p/>
-    <w:p/>
-    <w:p/>
-    <w:p/>
-    <w:p/>
-    <w:p/>
-    <w:p/>
-    <w:p/>
-    <w:p/>
-    <w:p/>
-    <w:p/>
-    <w:p/>
-    <w:p/>
-    <w:p/>
-    <w:p/>
-    <w:p/>
-    <w:p/>
-    <w:p/>
-    <w:p/>
-    <w:p/>
-    <w:p/>
-    <w:p/>
-    <w:p/>
-    <w:p/>
-    <w:p/>
-    <w:p/>
-    <w:p/>
-    <w:p/>
-    <w:p/>
-    <w:p/>
-    <w:p/>
-    <w:p/>
-    <w:p/>
-    <w:p/>
-    <w:p>
-      <w:pPr>
-        <w:pStyle w:val="TOCEntry"/>
-        <w:pBdr>
-          <w:top w:val="single" w:sz="4" w:space="1" w:color="auto"/>
-          <w:left w:val="single" w:sz="4" w:space="4" w:color="auto"/>
-          <w:bottom w:val="single" w:sz="4" w:space="1" w:color="auto"/>
-          <w:right w:val="single" w:sz="4" w:space="4" w:color="auto"/>
-        </w:pBdr>
-        <w:shd w:val="clear" w:color="auto" w:fill="4C4C4C"/>
-        <w:jc w:val="center"/>
-        <w:rPr>
-          <w:rFonts w:ascii="Arial" w:hAnsi="Arial"/>
-          <w:color w:val="FFFFFF"/>
-        </w:rPr>
-      </w:pPr>
-      <w:bookmarkStart w:id="64" w:name="_Toc113291714"/>
-      <w:r>
-        <w:rPr>
-          <w:rFonts w:ascii="Arial" w:hAnsi="Arial"/>
-          <w:color w:val="FFFFFF"/>
-        </w:rPr>
-        <w:t>Appendix B</w:t>
-      </w:r>
-      <w:bookmarkEnd w:id="62"/>
-      <w:r>
-        <w:rPr>
-          <w:rFonts w:ascii="Arial" w:hAnsi="Arial"/>
-          <w:color w:val="FFFFFF"/>
-        </w:rPr>
-        <w:t xml:space="preserve"> - Group Log</w:t>
-      </w:r>
-      <w:bookmarkEnd w:id="64"/>
-    </w:p>
-    <w:p>
-      <w:pPr>
-        <w:pStyle w:val="template"/>
-        <w:jc w:val="both"/>
-      </w:pPr>
-      <w:r>
-        <w:t>&lt;Please include here all the minutes from your group meetings, your group activities, and any other relevant information that will assist the Teaching Assistant to determine the effort put forth to produce this document&gt;</w:t>
-      </w:r>
+      <w:bookmarkEnd w:id="61"/>
     </w:p>
     <w:sectPr>
-      <w:headerReference w:type="default" r:id="rId11"/>
+      <w:headerReference w:type="default" r:id="rId13"/>
       <w:pgSz w:w="12240" w:h="15840" w:code="1"/>
       <w:pgMar w:top="1440" w:right="1296" w:bottom="1440" w:left="1296" w:header="720" w:footer="720" w:gutter="0"/>
       <w:pgNumType w:start="1"/>
@@ -7530,15 +7922,7 @@
       <w:t>Requirements Specification for</w:t>
     </w:r>
     <w:r>
-      <w:t xml:space="preserve"> [</w:t>
-    </w:r>
-    <w:proofErr w:type="spellStart"/>
-    <w:r>
-      <w:t>ProjectNameHere</w:t>
-    </w:r>
-    <w:proofErr w:type="spellEnd"/>
-    <w:r>
-      <w:t>]</w:t>
+      <w:t xml:space="preserve"> [ProjectNameHere]</w:t>
     </w:r>
     <w:r>
       <w:tab/>
@@ -7559,7 +7943,7 @@
       <w:rPr>
         <w:noProof/>
       </w:rPr>
-      <w:t>iii</w:t>
+      <w:t>ii</w:t>
     </w:r>
     <w:r>
       <w:fldChar w:fldCharType="end"/>
@@ -7614,7 +7998,7 @@
       <w:rPr>
         <w:noProof/>
       </w:rPr>
-      <w:t>3</w:t>
+      <w:t>1</w:t>
     </w:r>
     <w:r>
       <w:fldChar w:fldCharType="end"/>
@@ -8900,6 +9284,25 @@
       <w:lang w:val="en-CA" w:bidi="he-IL"/>
     </w:rPr>
   </w:style>
+  <w:style w:type="paragraph" w:styleId="Caption">
+    <w:name w:val="caption"/>
+    <w:basedOn w:val="Normal"/>
+    <w:next w:val="Normal"/>
+    <w:uiPriority w:val="35"/>
+    <w:unhideWhenUsed/>
+    <w:qFormat/>
+    <w:rsid w:val="005B7575"/>
+    <w:pPr>
+      <w:spacing w:after="200" w:line="240" w:lineRule="auto"/>
+    </w:pPr>
+    <w:rPr>
+      <w:b/>
+      <w:bCs/>
+      <w:color w:val="4F81BD" w:themeColor="accent1"/>
+      <w:sz w:val="18"/>
+      <w:szCs w:val="18"/>
+    </w:rPr>
+  </w:style>
 </w:styles>
 </file>
 
@@ -9709,6 +10112,25 @@
       <w:lang w:val="en-CA" w:bidi="he-IL"/>
     </w:rPr>
   </w:style>
+  <w:style w:type="paragraph" w:styleId="Caption">
+    <w:name w:val="caption"/>
+    <w:basedOn w:val="Normal"/>
+    <w:next w:val="Normal"/>
+    <w:uiPriority w:val="35"/>
+    <w:unhideWhenUsed/>
+    <w:qFormat/>
+    <w:rsid w:val="005B7575"/>
+    <w:pPr>
+      <w:spacing w:after="200" w:line="240" w:lineRule="auto"/>
+    </w:pPr>
+    <w:rPr>
+      <w:b/>
+      <w:bCs/>
+      <w:color w:val="4F81BD" w:themeColor="accent1"/>
+      <w:sz w:val="18"/>
+      <w:szCs w:val="18"/>
+    </w:rPr>
+  </w:style>
 </w:styles>
 </file>
 
@@ -9995,4 +10417,16 @@
   <a:objectDefaults/>
   <a:extraClrSchemeLst/>
 </a:theme>
+</file>
+
+<file path=customXml/item1.xml><?xml version="1.0" encoding="utf-8"?>
+<b:Sources xmlns:b="http://schemas.openxmlformats.org/officeDocument/2006/bibliography" xmlns="http://schemas.openxmlformats.org/officeDocument/2006/bibliography" SelectedStyle="\APA.XSL" StyleName="APA"/>
+</file>
+
+<file path=customXml/itemProps1.xml><?xml version="1.0" encoding="utf-8"?>
+<ds:datastoreItem xmlns:ds="http://schemas.openxmlformats.org/officeDocument/2006/customXml" ds:itemID="{B9606BCD-090F-4DAB-A21C-DF2ED04D19B4}">
+  <ds:schemaRefs>
+    <ds:schemaRef ds:uri="http://schemas.openxmlformats.org/officeDocument/2006/bibliography"/>
+  </ds:schemaRefs>
+</ds:datastoreItem>
 </file>
</xml_diff>

<commit_message>
Added agenda for 2-22-14. Added notes to SRS.
</commit_message>
<xml_diff>
--- a/Documents/SpecDoc/1_SRS_RoughDraft.docx
+++ b/Documents/SpecDoc/1_SRS_RoughDraft.docx
@@ -457,8 +457,6 @@
               </w:rPr>
               <w:t>Technical Writer</w:t>
             </w:r>
-            <w:bookmarkStart w:id="0" w:name="_GoBack"/>
-            <w:bookmarkEnd w:id="0"/>
           </w:p>
         </w:tc>
         <w:tc>
@@ -637,21 +635,21 @@
           <w:noProof/>
         </w:rPr>
       </w:pPr>
-      <w:bookmarkStart w:id="1" w:name="_Toc344877432"/>
-      <w:bookmarkStart w:id="2" w:name="_Toc344879822"/>
-      <w:bookmarkStart w:id="3" w:name="_Toc346508722"/>
-      <w:bookmarkStart w:id="4" w:name="_Toc346508952"/>
-      <w:bookmarkStart w:id="5" w:name="_Toc346509227"/>
-      <w:bookmarkStart w:id="6" w:name="_Toc107858829"/>
-      <w:bookmarkStart w:id="7" w:name="_Toc108287587"/>
-      <w:bookmarkStart w:id="8" w:name="_Toc111014886"/>
-      <w:bookmarkStart w:id="9" w:name="_Toc111117822"/>
-      <w:bookmarkStart w:id="10" w:name="_Toc113291685"/>
+      <w:bookmarkStart w:id="0" w:name="_Toc344877432"/>
+      <w:bookmarkStart w:id="1" w:name="_Toc344879822"/>
+      <w:bookmarkStart w:id="2" w:name="_Toc346508722"/>
+      <w:bookmarkStart w:id="3" w:name="_Toc346508952"/>
+      <w:bookmarkStart w:id="4" w:name="_Toc346509227"/>
+      <w:bookmarkStart w:id="5" w:name="_Toc107858829"/>
+      <w:bookmarkStart w:id="6" w:name="_Toc108287587"/>
+      <w:bookmarkStart w:id="7" w:name="_Toc111014886"/>
+      <w:bookmarkStart w:id="8" w:name="_Toc111117822"/>
+      <w:bookmarkStart w:id="9" w:name="_Toc113291685"/>
+      <w:bookmarkEnd w:id="0"/>
       <w:bookmarkEnd w:id="1"/>
       <w:bookmarkEnd w:id="2"/>
       <w:bookmarkEnd w:id="3"/>
       <w:bookmarkEnd w:id="4"/>
-      <w:bookmarkEnd w:id="5"/>
       <w:r>
         <w:rPr>
           <w:rFonts w:ascii="Arial" w:hAnsi="Arial"/>
@@ -660,11 +658,11 @@
         <w:lastRenderedPageBreak/>
         <w:t>Contents</w:t>
       </w:r>
+      <w:bookmarkEnd w:id="5"/>
       <w:bookmarkEnd w:id="6"/>
       <w:bookmarkEnd w:id="7"/>
       <w:bookmarkEnd w:id="8"/>
       <w:bookmarkEnd w:id="9"/>
-      <w:bookmarkEnd w:id="10"/>
       <w:r>
         <w:rPr>
           <w:rFonts w:ascii="Arial" w:hAnsi="Arial"/>
@@ -1813,83 +1811,6 @@
           <w:noProof/>
         </w:rPr>
         <w:instrText xml:space="preserve"> PAGEREF _Toc113291702 \h </w:instrText>
-      </w:r>
-      <w:r>
-        <w:rPr>
-          <w:noProof/>
-        </w:rPr>
-      </w:r>
-      <w:r>
-        <w:rPr>
-          <w:noProof/>
-        </w:rPr>
-        <w:fldChar w:fldCharType="separate"/>
-      </w:r>
-      <w:r>
-        <w:rPr>
-          <w:noProof/>
-        </w:rPr>
-        <w:t>4</w:t>
-      </w:r>
-      <w:r>
-        <w:rPr>
-          <w:noProof/>
-        </w:rPr>
-        <w:fldChar w:fldCharType="end"/>
-      </w:r>
-    </w:p>
-    <w:p>
-      <w:pPr>
-        <w:pStyle w:val="TOC2"/>
-        <w:tabs>
-          <w:tab w:val="left" w:pos="960"/>
-          <w:tab w:val="right" w:leader="dot" w:pos="9350"/>
-        </w:tabs>
-        <w:rPr>
-          <w:smallCaps w:val="0"/>
-          <w:noProof/>
-          <w:sz w:val="24"/>
-        </w:rPr>
-      </w:pPr>
-      <w:r>
-        <w:rPr>
-          <w:rFonts w:ascii="Arial" w:hAnsi="Arial"/>
-          <w:noProof/>
-        </w:rPr>
-        <w:t>2.7</w:t>
-      </w:r>
-      <w:r>
-        <w:rPr>
-          <w:smallCaps w:val="0"/>
-          <w:noProof/>
-          <w:sz w:val="24"/>
-        </w:rPr>
-        <w:tab/>
-      </w:r>
-      <w:r>
-        <w:rPr>
-          <w:rFonts w:ascii="Arial" w:hAnsi="Arial"/>
-          <w:noProof/>
-        </w:rPr>
-        <w:t>Assumptions and Dependencies</w:t>
-      </w:r>
-      <w:r>
-        <w:rPr>
-          <w:noProof/>
-        </w:rPr>
-        <w:tab/>
-      </w:r>
-      <w:r>
-        <w:rPr>
-          <w:noProof/>
-        </w:rPr>
-        <w:fldChar w:fldCharType="begin"/>
-      </w:r>
-      <w:r>
-        <w:rPr>
-          <w:noProof/>
-        </w:rPr>
-        <w:instrText xml:space="preserve"> PAGEREF _Toc113291703 \h </w:instrText>
       </w:r>
       <w:r>
         <w:rPr>
@@ -2791,7 +2712,7 @@
           <w:color w:val="FFFFFF"/>
         </w:rPr>
       </w:pPr>
-      <w:bookmarkStart w:id="11" w:name="_Toc113291686"/>
+      <w:bookmarkStart w:id="10" w:name="_Toc113291686"/>
       <w:r>
         <w:rPr>
           <w:rFonts w:ascii="Arial" w:hAnsi="Arial"/>
@@ -2800,7 +2721,7 @@
         <w:lastRenderedPageBreak/>
         <w:t>Revisions</w:t>
       </w:r>
-      <w:bookmarkEnd w:id="11"/>
+      <w:bookmarkEnd w:id="10"/>
     </w:p>
     <w:tbl>
       <w:tblPr>
@@ -2935,10 +2856,7 @@
               <w:spacing w:before="0" w:after="100" w:afterAutospacing="1"/>
             </w:pPr>
             <w:r>
-              <w:t>Add</w:t>
-            </w:r>
-            <w:r>
-              <w:t>ed document’s purpose</w:t>
+              <w:t>Added document’s purpose</w:t>
             </w:r>
           </w:p>
           <w:p>
@@ -3160,7 +3078,7 @@
           <w:sz w:val="22"/>
         </w:rPr>
       </w:pPr>
-      <w:bookmarkStart w:id="12" w:name="_Toc108287589"/>
+      <w:bookmarkStart w:id="11" w:name="_Toc108287589"/>
     </w:p>
     <w:p>
       <w:pPr>
@@ -3194,9 +3112,9 @@
           <w:sz w:val="22"/>
         </w:rPr>
       </w:pPr>
-      <w:bookmarkStart w:id="13" w:name="_Toc113291687"/>
-      <w:bookmarkStart w:id="14" w:name="_Toc111014888"/>
-      <w:bookmarkStart w:id="15" w:name="_Toc111117824"/>
+      <w:bookmarkStart w:id="12" w:name="_Toc113291687"/>
+      <w:bookmarkStart w:id="13" w:name="_Toc111014888"/>
+      <w:bookmarkStart w:id="14" w:name="_Toc111117824"/>
       <w:r>
         <w:rPr>
           <w:rFonts w:ascii="Arial" w:hAnsi="Arial"/>
@@ -3343,11 +3261,11 @@
         </w:rPr>
         <w:t xml:space="preserve">are more general and apply to any SRS. </w:t>
       </w:r>
-      <w:bookmarkEnd w:id="13"/>
-    </w:p>
-    <w:bookmarkEnd w:id="12"/>
+      <w:bookmarkEnd w:id="12"/>
+    </w:p>
+    <w:bookmarkEnd w:id="11"/>
+    <w:bookmarkEnd w:id="13"/>
     <w:bookmarkEnd w:id="14"/>
-    <w:bookmarkEnd w:id="15"/>
     <w:p>
       <w:pPr>
         <w:sectPr>
@@ -3379,8 +3297,8 @@
           <w:color w:val="FFFFFF"/>
         </w:rPr>
       </w:pPr>
-      <w:bookmarkStart w:id="16" w:name="_Toc439994665"/>
-      <w:bookmarkStart w:id="17" w:name="_Toc113291689"/>
+      <w:bookmarkStart w:id="15" w:name="_Toc439994665"/>
+      <w:bookmarkStart w:id="16" w:name="_Toc113291689"/>
       <w:r>
         <w:rPr>
           <w:rFonts w:ascii="Arial" w:hAnsi="Arial"/>
@@ -3389,15 +3307,15 @@
         <w:lastRenderedPageBreak/>
         <w:t>Introduction</w:t>
       </w:r>
+      <w:bookmarkEnd w:id="15"/>
       <w:bookmarkEnd w:id="16"/>
-      <w:bookmarkEnd w:id="17"/>
     </w:p>
     <w:p>
       <w:pPr>
         <w:ind w:firstLine="431"/>
       </w:pPr>
-      <w:bookmarkStart w:id="18" w:name="_Toc439994667"/>
-      <w:bookmarkStart w:id="19" w:name="_Toc113291690"/>
+      <w:bookmarkStart w:id="17" w:name="_Toc439994667"/>
+      <w:bookmarkStart w:id="18" w:name="_Toc113291690"/>
     </w:p>
     <w:p>
       <w:pPr>
@@ -3430,8 +3348,8 @@
         </w:rPr>
         <w:t>Document Purpose</w:t>
       </w:r>
+      <w:bookmarkEnd w:id="17"/>
       <w:bookmarkEnd w:id="18"/>
-      <w:bookmarkEnd w:id="19"/>
     </w:p>
     <w:p>
       <w:pPr>
@@ -3578,16 +3496,16 @@
           <w:rFonts w:ascii="Arial" w:hAnsi="Arial"/>
         </w:rPr>
       </w:pPr>
-      <w:bookmarkStart w:id="20" w:name="_Toc439994670"/>
-      <w:bookmarkStart w:id="21" w:name="_Toc113291691"/>
+      <w:bookmarkStart w:id="19" w:name="_Toc439994670"/>
+      <w:bookmarkStart w:id="20" w:name="_Toc113291691"/>
       <w:r>
         <w:rPr>
           <w:rFonts w:ascii="Arial" w:hAnsi="Arial"/>
         </w:rPr>
         <w:t>Product Scope</w:t>
       </w:r>
+      <w:bookmarkEnd w:id="19"/>
       <w:bookmarkEnd w:id="20"/>
-      <w:bookmarkEnd w:id="21"/>
     </w:p>
     <w:p>
       <w:pPr>
@@ -3978,16 +3896,16 @@
           <w:rFonts w:ascii="Arial" w:hAnsi="Arial"/>
         </w:rPr>
       </w:pPr>
-      <w:bookmarkStart w:id="22" w:name="_Toc439994669"/>
-      <w:bookmarkStart w:id="23" w:name="_Toc113291692"/>
+      <w:bookmarkStart w:id="21" w:name="_Toc439994669"/>
+      <w:bookmarkStart w:id="22" w:name="_Toc113291692"/>
       <w:r>
         <w:rPr>
           <w:rFonts w:ascii="Arial" w:hAnsi="Arial"/>
         </w:rPr>
         <w:t>Intended Audience</w:t>
       </w:r>
+      <w:bookmarkEnd w:id="21"/>
       <w:bookmarkEnd w:id="22"/>
-      <w:bookmarkEnd w:id="23"/>
     </w:p>
     <w:p>
       <w:pPr>
@@ -4050,13 +3968,7 @@
         <w:rPr>
           <w:i w:val="0"/>
         </w:rPr>
-        <w:t xml:space="preserve">, and </w:t>
-      </w:r>
-      <w:r>
-        <w:rPr>
-          <w:i w:val="0"/>
-        </w:rPr>
-        <w:t>the Tune Squad development team</w:t>
+        <w:t>, and the Tune Squad development team</w:t>
       </w:r>
       <w:r>
         <w:rPr>
@@ -4118,8 +4030,8 @@
           <w:rFonts w:ascii="Arial" w:hAnsi="Arial"/>
         </w:rPr>
       </w:pPr>
-      <w:bookmarkStart w:id="24" w:name="_Toc113291693"/>
-      <w:bookmarkStart w:id="25" w:name="_Toc439994668"/>
+      <w:bookmarkStart w:id="23" w:name="_Toc113291693"/>
+      <w:bookmarkStart w:id="24" w:name="_Toc439994668"/>
       <w:r>
         <w:rPr>
           <w:rFonts w:ascii="Arial" w:hAnsi="Arial"/>
@@ -4127,7 +4039,7 @@
         <w:lastRenderedPageBreak/>
         <w:t>Definitions, Acronyms and Abbreviations</w:t>
       </w:r>
-      <w:bookmarkEnd w:id="24"/>
+      <w:bookmarkEnd w:id="23"/>
     </w:p>
     <w:tbl>
       <w:tblPr>
@@ -4736,23 +4648,23 @@
           <w:rFonts w:ascii="Arial" w:hAnsi="Arial"/>
         </w:rPr>
       </w:pPr>
-      <w:bookmarkStart w:id="26" w:name="_Toc439994672"/>
-      <w:bookmarkStart w:id="27" w:name="_Toc113291695"/>
+      <w:bookmarkStart w:id="25" w:name="_Toc439994672"/>
+      <w:bookmarkStart w:id="26" w:name="_Toc113291695"/>
+      <w:bookmarkEnd w:id="24"/>
+      <w:r>
+        <w:rPr>
+          <w:rFonts w:ascii="Arial" w:hAnsi="Arial"/>
+        </w:rPr>
+        <w:t>References</w:t>
+      </w:r>
       <w:bookmarkEnd w:id="25"/>
       <w:r>
         <w:rPr>
           <w:rFonts w:ascii="Arial" w:hAnsi="Arial"/>
         </w:rPr>
-        <w:t>References</w:t>
+        <w:t xml:space="preserve"> and Acknowledgments</w:t>
       </w:r>
       <w:bookmarkEnd w:id="26"/>
-      <w:r>
-        <w:rPr>
-          <w:rFonts w:ascii="Arial" w:hAnsi="Arial"/>
-        </w:rPr>
-        <w:t xml:space="preserve"> and Acknowledgments</w:t>
-      </w:r>
-      <w:bookmarkEnd w:id="27"/>
     </w:p>
     <w:p>
       <w:pPr>
@@ -5028,8 +4940,8 @@
           <w:color w:val="FFFFFF"/>
         </w:rPr>
       </w:pPr>
-      <w:bookmarkStart w:id="28" w:name="_Toc439994673"/>
-      <w:bookmarkStart w:id="29" w:name="_Toc113291696"/>
+      <w:bookmarkStart w:id="27" w:name="_Toc439994673"/>
+      <w:bookmarkStart w:id="28" w:name="_Toc113291696"/>
       <w:r>
         <w:rPr>
           <w:rFonts w:ascii="Arial" w:hAnsi="Arial"/>
@@ -5038,8 +4950,8 @@
         <w:lastRenderedPageBreak/>
         <w:t>Overall Description</w:t>
       </w:r>
+      <w:bookmarkEnd w:id="27"/>
       <w:bookmarkEnd w:id="28"/>
-      <w:bookmarkEnd w:id="29"/>
     </w:p>
     <w:p>
       <w:pPr>
@@ -5056,8 +4968,8 @@
           <w:szCs w:val="22"/>
         </w:rPr>
       </w:pPr>
-      <w:bookmarkStart w:id="30" w:name="_Toc439994674"/>
-      <w:bookmarkStart w:id="31" w:name="_Toc113291697"/>
+      <w:bookmarkStart w:id="29" w:name="_Toc439994674"/>
+      <w:bookmarkStart w:id="30" w:name="_Toc113291697"/>
       <w:r>
         <w:rPr>
           <w:rFonts w:ascii="Arial" w:hAnsi="Arial"/>
@@ -5114,54 +5026,54 @@
         </w:rPr>
         <w:t xml:space="preserve"> Perspective</w:t>
       </w:r>
+      <w:bookmarkEnd w:id="29"/>
       <w:bookmarkEnd w:id="30"/>
+    </w:p>
+    <w:p>
+      <w:pPr>
+        <w:ind w:firstLine="576"/>
+      </w:pPr>
+      <w:r>
+        <w:t xml:space="preserve">The </w:t>
+      </w:r>
+      <w:r>
+        <w:rPr>
+          <w:b/>
+        </w:rPr>
+        <w:t>TBD</w:t>
+      </w:r>
+      <w:r>
+        <w:t xml:space="preserve"> application is a new and self-contained product of </w:t>
+      </w:r>
+      <w:r>
+        <w:t>the University of North Alabama.</w:t>
+      </w:r>
+      <w:r>
+        <w:t xml:space="preserve"> There is no need to rely on any other software in order to run the application.</w:t>
+      </w:r>
+    </w:p>
+    <w:p/>
+    <w:p>
+      <w:pPr>
+        <w:pStyle w:val="Heading2"/>
+        <w:rPr>
+          <w:rFonts w:ascii="Arial" w:hAnsi="Arial"/>
+        </w:rPr>
+      </w:pPr>
+      <w:bookmarkStart w:id="31" w:name="_Toc113291698"/>
+      <w:r>
+        <w:rPr>
+          <w:rFonts w:ascii="Arial" w:hAnsi="Arial"/>
+        </w:rPr>
+        <w:t xml:space="preserve">Product </w:t>
+      </w:r>
+      <w:r>
+        <w:rPr>
+          <w:rFonts w:ascii="Arial" w:hAnsi="Arial"/>
+        </w:rPr>
+        <w:t>Functionality</w:t>
+      </w:r>
       <w:bookmarkEnd w:id="31"/>
-    </w:p>
-    <w:p>
-      <w:pPr>
-        <w:ind w:firstLine="576"/>
-      </w:pPr>
-      <w:r>
-        <w:t xml:space="preserve">The </w:t>
-      </w:r>
-      <w:r>
-        <w:rPr>
-          <w:b/>
-        </w:rPr>
-        <w:t>TBD</w:t>
-      </w:r>
-      <w:r>
-        <w:t xml:space="preserve"> application is a new and self-contained product of </w:t>
-      </w:r>
-      <w:r>
-        <w:t>the University of North Alabama.</w:t>
-      </w:r>
-      <w:r>
-        <w:t xml:space="preserve"> There is no need to rely on any other software in order to run the application.</w:t>
-      </w:r>
-    </w:p>
-    <w:p/>
-    <w:p>
-      <w:pPr>
-        <w:pStyle w:val="Heading2"/>
-        <w:rPr>
-          <w:rFonts w:ascii="Arial" w:hAnsi="Arial"/>
-        </w:rPr>
-      </w:pPr>
-      <w:bookmarkStart w:id="32" w:name="_Toc113291698"/>
-      <w:r>
-        <w:rPr>
-          <w:rFonts w:ascii="Arial" w:hAnsi="Arial"/>
-        </w:rPr>
-        <w:t xml:space="preserve">Product </w:t>
-      </w:r>
-      <w:r>
-        <w:rPr>
-          <w:rFonts w:ascii="Arial" w:hAnsi="Arial"/>
-        </w:rPr>
-        <w:t>Functionality</w:t>
-      </w:r>
-      <w:bookmarkEnd w:id="32"/>
       <w:r>
         <w:rPr>
           <w:rFonts w:ascii="Arial" w:hAnsi="Arial"/>
@@ -5309,6 +5221,7 @@
       <w:r>
         <w:rPr>
           <w:noProof/>
+          <w:lang w:val="en-US" w:bidi="ar-SA"/>
         </w:rPr>
         <mc:AlternateContent>
           <mc:Choice Requires="wps">
@@ -5573,74 +5486,73 @@
         <w:rPr>
           <w:i w:val="0"/>
         </w:rPr>
+        <w:t xml:space="preserve"> (</w:t>
+      </w:r>
+      <w:r>
+        <w:rPr>
+          <w:i w:val="0"/>
+        </w:rPr>
+        <w:t>see figure 1</w:t>
+      </w:r>
+      <w:r>
+        <w:rPr>
+          <w:i w:val="0"/>
+        </w:rPr>
+        <w:t>)</w:t>
+      </w:r>
+      <w:r>
+        <w:rPr>
+          <w:i w:val="0"/>
+        </w:rPr>
+        <w:t xml:space="preserve">. </w:t>
+      </w:r>
+      <w:r>
+        <w:rPr>
+          <w:i w:val="0"/>
+        </w:rPr>
+        <w:t>A</w:t>
+      </w:r>
+      <w:r>
+        <w:rPr>
+          <w:i w:val="0"/>
+        </w:rPr>
+        <w:t xml:space="preserve"> user will </w:t>
+      </w:r>
+      <w:r>
+        <w:rPr>
+          <w:i w:val="0"/>
+        </w:rPr>
+        <w:t xml:space="preserve">be able </w:t>
+      </w:r>
+      <w:r>
+        <w:rPr>
+          <w:i w:val="0"/>
+        </w:rPr>
+        <w:t>to</w:t>
+      </w:r>
+      <w:r>
+        <w:rPr>
+          <w:i w:val="0"/>
+        </w:rPr>
+        <w:t xml:space="preserve"> view either one date, or the entire schedule</w:t>
+      </w:r>
+      <w:r>
+        <w:rPr>
+          <w:i w:val="0"/>
+        </w:rPr>
+        <w:t xml:space="preserve"> cycle through different</w:t>
+      </w:r>
+      <w:r>
+        <w:rPr>
+          <w:i w:val="0"/>
+        </w:rPr>
         <w:t xml:space="preserve"> </w:t>
       </w:r>
       <w:r>
         <w:rPr>
           <w:i w:val="0"/>
         </w:rPr>
-        <w:t>(</w:t>
-      </w:r>
-      <w:r>
-        <w:rPr>
-          <w:i w:val="0"/>
-        </w:rPr>
-        <w:t>see figure 1</w:t>
-      </w:r>
-      <w:r>
-        <w:rPr>
-          <w:i w:val="0"/>
-        </w:rPr>
-        <w:t>)</w:t>
-      </w:r>
-      <w:r>
-        <w:rPr>
-          <w:i w:val="0"/>
-        </w:rPr>
-        <w:t xml:space="preserve">. </w:t>
-      </w:r>
-      <w:r>
-        <w:rPr>
-          <w:i w:val="0"/>
-        </w:rPr>
-        <w:t>A</w:t>
-      </w:r>
-      <w:r>
-        <w:rPr>
-          <w:i w:val="0"/>
-        </w:rPr>
-        <w:t xml:space="preserve"> user will </w:t>
-      </w:r>
-      <w:r>
-        <w:rPr>
-          <w:i w:val="0"/>
-        </w:rPr>
-        <w:t xml:space="preserve">be able </w:t>
-      </w:r>
-      <w:r>
-        <w:rPr>
-          <w:i w:val="0"/>
-        </w:rPr>
-        <w:t>to cycle through different</w:t>
-      </w:r>
-      <w:r>
-        <w:rPr>
-          <w:i w:val="0"/>
-        </w:rPr>
-        <w:t xml:space="preserve"> </w:t>
-      </w:r>
-      <w:r>
-        <w:rPr>
-          <w:i w:val="0"/>
-        </w:rPr>
         <w:t xml:space="preserve">formats if they so wish. </w:t>
-      </w:r>
-      <w:r>
-        <w:rPr>
-          <w:i w:val="0"/>
-          <w:highlight w:val="yellow"/>
-        </w:rPr>
-        <w:t>In only the view that is displayed in figure 1 will a user be able to exchange exam times.</w:t>
       </w:r>
     </w:p>
     <w:p>
@@ -5754,7 +5666,7 @@
         <w:rPr>
           <w:color w:val="0000FF"/>
         </w:rPr>
-        <w:t>Summarize the major functions the product must perform or must let the user perform. Details will be provided in Section 3, so only a high level summary is needed here. Organize the functions to make them understandable to any reader of the SRS. A picture of the major groups of related requirements and how they relate, such as a top level data flow diagram or object class diagram, will be effective.</w:t>
+        <w:t xml:space="preserve">Summarize the major functions the product must perform or must let the user perform. Details will be provided in Section 3, so only a high level summary is needed here. Organize the functions to make them understandable to any reader of the SRS. </w:t>
       </w:r>
     </w:p>
     <w:p>
@@ -5774,136 +5686,145 @@
       <w:r>
         <w:t>1. Provide a bulleted list of all the major functions of the system</w:t>
       </w:r>
-    </w:p>
+      <w:bookmarkStart w:id="32" w:name="_Toc439994676"/>
+      <w:bookmarkStart w:id="33" w:name="_Toc113291699"/>
+    </w:p>
+    <w:p>
+      <w:pPr>
+        <w:pStyle w:val="Heading2"/>
+        <w:rPr>
+          <w:rFonts w:ascii="Arial" w:hAnsi="Arial"/>
+        </w:rPr>
+      </w:pPr>
+      <w:r>
+        <w:rPr>
+          <w:rFonts w:ascii="Arial" w:hAnsi="Arial"/>
+        </w:rPr>
+        <w:t>Users and Characteristics</w:t>
+      </w:r>
+      <w:bookmarkEnd w:id="32"/>
+      <w:bookmarkEnd w:id="33"/>
+    </w:p>
+    <w:p>
+      <w:pPr>
+        <w:ind w:left="576"/>
+      </w:pPr>
+      <w:r>
+        <w:t>There a</w:t>
+      </w:r>
+      <w:r>
+        <w:t xml:space="preserve">re two different types of users. </w:t>
+      </w:r>
+    </w:p>
+    <w:p/>
+    <w:p>
+      <w:pPr>
+        <w:pStyle w:val="Heading3"/>
+        <w:rPr>
+          <w:rFonts w:ascii="Arial" w:hAnsi="Arial" w:cs="Arial"/>
+          <w:b w:val="0"/>
+        </w:rPr>
+      </w:pPr>
+      <w:r>
+        <w:rPr>
+          <w:rFonts w:ascii="Arial" w:hAnsi="Arial" w:cs="Arial"/>
+          <w:b w:val="0"/>
+        </w:rPr>
+        <w:lastRenderedPageBreak/>
+        <w:t>Administrative Users</w:t>
+      </w:r>
+    </w:p>
+    <w:p>
+      <w:r>
+        <w:t xml:space="preserve">WILL BE VPAA users </w:t>
+      </w:r>
+      <w:r>
+        <w:t>Lock</w:t>
+      </w:r>
+      <w:r>
+        <w:t>/unlock accounts</w:t>
+      </w:r>
+      <w:r>
+        <w:t>, add/</w:t>
+      </w:r>
+      <w:r>
+        <w:t>delete accounts</w:t>
+      </w:r>
+      <w:r>
+        <w:t>,</w:t>
+      </w:r>
+      <w:r>
+        <w:t xml:space="preserve"> </w:t>
+      </w:r>
+    </w:p>
+    <w:p/>
+    <w:p/>
+    <w:p>
+      <w:pPr>
+        <w:rPr>
+          <w:rFonts w:ascii="Arial" w:hAnsi="Arial" w:cs="Arial"/>
+        </w:rPr>
+      </w:pPr>
+      <w:r>
+        <w:rPr>
+          <w:rFonts w:ascii="Arial" w:hAnsi="Arial" w:cs="Arial"/>
+        </w:rPr>
+        <w:t>2.3.2</w:t>
+      </w:r>
+      <w:r>
+        <w:rPr>
+          <w:rFonts w:ascii="Arial" w:hAnsi="Arial" w:cs="Arial"/>
+        </w:rPr>
+        <w:tab/>
+        <w:t>General Users</w:t>
+      </w:r>
+    </w:p>
+    <w:p>
+      <w:pPr>
+        <w:rPr>
+          <w:rFonts w:ascii="Arial" w:hAnsi="Arial" w:cs="Arial"/>
+        </w:rPr>
+      </w:pPr>
+    </w:p>
+    <w:p>
+      <w:pPr>
+        <w:rPr>
+          <w:rFonts w:ascii="Arial" w:hAnsi="Arial" w:cs="Arial"/>
+        </w:rPr>
+      </w:pPr>
+      <w:r>
+        <w:rPr>
+          <w:rFonts w:ascii="Arial" w:hAnsi="Arial" w:cs="Arial"/>
+        </w:rPr>
+        <w:t xml:space="preserve">WILL BE </w:t>
+      </w:r>
+    </w:p>
+    <w:p/>
     <w:p>
       <w:pPr>
         <w:pStyle w:val="template"/>
         <w:jc w:val="both"/>
-      </w:pPr>
-      <w:r>
-        <w:t xml:space="preserve">2. </w:t>
-      </w:r>
-      <w:r>
-        <w:rPr>
-          <w:b/>
-        </w:rPr>
-        <w:t xml:space="preserve">(Optional) </w:t>
-      </w:r>
-      <w:r>
-        <w:t>Provide a Data Flow Diagram of the system to show how these functions relate to each other.&gt;</w:t>
-      </w:r>
-    </w:p>
-    <w:p>
-      <w:pPr>
-        <w:pStyle w:val="Heading2"/>
-        <w:rPr>
-          <w:rFonts w:ascii="Arial" w:hAnsi="Arial"/>
-        </w:rPr>
-      </w:pPr>
-      <w:bookmarkStart w:id="33" w:name="_Toc439994676"/>
-      <w:bookmarkStart w:id="34" w:name="_Toc113291699"/>
-      <w:r>
-        <w:rPr>
-          <w:rFonts w:ascii="Arial" w:hAnsi="Arial"/>
-        </w:rPr>
-        <w:lastRenderedPageBreak/>
-        <w:t>Users and Characteristics</w:t>
-      </w:r>
-      <w:bookmarkEnd w:id="33"/>
-      <w:bookmarkEnd w:id="34"/>
-    </w:p>
-    <w:p>
-      <w:pPr>
-        <w:ind w:left="576"/>
-      </w:pPr>
-      <w:r>
-        <w:t>There a</w:t>
-      </w:r>
-      <w:r>
-        <w:t xml:space="preserve">re two different types of users. </w:t>
-      </w:r>
-    </w:p>
-    <w:p/>
-    <w:p>
-      <w:pPr>
-        <w:pStyle w:val="Heading3"/>
-        <w:rPr>
-          <w:rFonts w:ascii="Arial" w:hAnsi="Arial" w:cs="Arial"/>
-        </w:rPr>
-      </w:pPr>
-      <w:r>
-        <w:rPr>
-          <w:rFonts w:ascii="Arial" w:hAnsi="Arial" w:cs="Arial"/>
-        </w:rPr>
-        <w:t>Administrative Users</w:t>
-      </w:r>
-    </w:p>
-    <w:p>
-      <w:r>
-        <w:t>Lock</w:t>
-      </w:r>
-      <w:r>
-        <w:t>/unlock accounts</w:t>
-      </w:r>
-      <w:r>
-        <w:t>, add/</w:t>
-      </w:r>
-      <w:r>
-        <w:t>delete accounts</w:t>
-      </w:r>
-      <w:r>
-        <w:t>,</w:t>
-      </w:r>
-      <w:r>
-        <w:t xml:space="preserve"> </w:t>
-      </w:r>
-    </w:p>
-    <w:p/>
-    <w:p/>
-    <w:p>
-      <w:pPr>
-        <w:rPr>
-          <w:rFonts w:ascii="Arial" w:hAnsi="Arial" w:cs="Arial"/>
-        </w:rPr>
-      </w:pPr>
-      <w:r>
-        <w:rPr>
-          <w:rFonts w:ascii="Arial" w:hAnsi="Arial" w:cs="Arial"/>
-        </w:rPr>
-        <w:t>2.3.2</w:t>
-      </w:r>
-      <w:r>
-        <w:rPr>
-          <w:rFonts w:ascii="Arial" w:hAnsi="Arial" w:cs="Arial"/>
-        </w:rPr>
-        <w:tab/>
-        <w:t>General Users</w:t>
-      </w:r>
-    </w:p>
-    <w:p>
-      <w:pPr>
-        <w:rPr>
-          <w:rFonts w:ascii="Arial" w:hAnsi="Arial" w:cs="Arial"/>
-        </w:rPr>
-      </w:pPr>
-    </w:p>
-    <w:p/>
+        <w:rPr>
+          <w:color w:val="0000FF"/>
+        </w:rPr>
+      </w:pPr>
+      <w:r>
+        <w:t>&lt;</w:t>
+      </w:r>
+      <w:r>
+        <w:rPr>
+          <w:color w:val="0000FF"/>
+        </w:rPr>
+        <w:t xml:space="preserve">Identify the various users that you anticipate will use this product. Users may be differentiated based on frequency of use, subset of product functions used, technical expertise, security or privilege levels, educational level, or experience. </w:t>
+      </w:r>
+    </w:p>
     <w:p>
       <w:pPr>
         <w:pStyle w:val="template"/>
         <w:jc w:val="both"/>
-        <w:rPr>
-          <w:color w:val="0000FF"/>
-        </w:rPr>
-      </w:pPr>
-      <w:r>
-        <w:t>&lt;</w:t>
-      </w:r>
-      <w:r>
-        <w:rPr>
-          <w:color w:val="0000FF"/>
-        </w:rPr>
-        <w:t xml:space="preserve">Identify the various users that you anticipate will use this product. Users may be differentiated based on frequency of use, subset of product functions used, technical expertise, security or privilege levels, educational level, or experience. </w:t>
+      </w:pPr>
+      <w:r>
+        <w:t xml:space="preserve">TO DO: </w:t>
       </w:r>
     </w:p>
     <w:p>
@@ -5912,7 +5833,7 @@
         <w:jc w:val="both"/>
       </w:pPr>
       <w:r>
-        <w:t xml:space="preserve">TO DO: </w:t>
+        <w:t xml:space="preserve">1. Describe the pertinent characteristics of each user. Certain requirements may pertain only to certain users. </w:t>
       </w:r>
     </w:p>
     <w:p>
@@ -5921,124 +5842,124 @@
         <w:jc w:val="both"/>
       </w:pPr>
       <w:r>
-        <w:t xml:space="preserve">1. Describe the pertinent characteristics of each user. Certain requirements may pertain only to certain users. </w:t>
-      </w:r>
-    </w:p>
+        <w:t>3. Distinguish the most important users for this product from those who are less important to satisfy.&gt;</w:t>
+      </w:r>
+    </w:p>
+    <w:p>
+      <w:pPr>
+        <w:pStyle w:val="Heading2"/>
+        <w:rPr>
+          <w:rFonts w:ascii="Arial" w:hAnsi="Arial"/>
+        </w:rPr>
+      </w:pPr>
+      <w:bookmarkStart w:id="34" w:name="_Toc439994677"/>
+      <w:bookmarkStart w:id="35" w:name="_Toc113291700"/>
+      <w:r>
+        <w:rPr>
+          <w:rFonts w:ascii="Arial" w:hAnsi="Arial"/>
+        </w:rPr>
+        <w:t>Operating Environment</w:t>
+      </w:r>
+      <w:bookmarkEnd w:id="34"/>
+      <w:bookmarkEnd w:id="35"/>
+    </w:p>
+    <w:p>
+      <w:pPr>
+        <w:ind w:left="576"/>
+        <w:rPr>
+          <w:b/>
+        </w:rPr>
+      </w:pPr>
+      <w:r>
+        <w:t>The environment in which the software will be developed and operate</w:t>
+      </w:r>
+      <w:r>
+        <w:t>d</w:t>
+      </w:r>
+      <w:r>
+        <w:t xml:space="preserve"> is in </w:t>
+      </w:r>
+      <w:r>
+        <w:t>x</w:t>
+      </w:r>
+      <w:r>
+        <w:t xml:space="preserve">. The desktop platform </w:t>
+      </w:r>
+      <w:r>
+        <w:rPr>
+          <w:b/>
+        </w:rPr>
+        <w:t>TBD</w:t>
+      </w:r>
+    </w:p>
+    <w:p/>
     <w:p>
       <w:pPr>
         <w:pStyle w:val="template"/>
         <w:jc w:val="both"/>
       </w:pPr>
       <w:r>
-        <w:t>3. Distinguish the most important users for this product from those who are less important to satisfy.&gt;</w:t>
-      </w:r>
-    </w:p>
-    <w:p>
-      <w:pPr>
-        <w:pStyle w:val="Heading2"/>
-        <w:rPr>
-          <w:rFonts w:ascii="Arial" w:hAnsi="Arial"/>
-        </w:rPr>
-      </w:pPr>
-      <w:bookmarkStart w:id="35" w:name="_Toc439994677"/>
-      <w:bookmarkStart w:id="36" w:name="_Toc113291700"/>
-      <w:r>
-        <w:rPr>
-          <w:rFonts w:ascii="Arial" w:hAnsi="Arial"/>
-        </w:rPr>
-        <w:t>Operating Environment</w:t>
-      </w:r>
-      <w:bookmarkEnd w:id="35"/>
-      <w:bookmarkEnd w:id="36"/>
-    </w:p>
-    <w:p>
-      <w:pPr>
-        <w:ind w:left="576"/>
-      </w:pPr>
-      <w:r>
-        <w:t>The environment in which the software will be developed and operate</w:t>
-      </w:r>
-      <w:r>
-        <w:t>d</w:t>
-      </w:r>
-      <w:r>
-        <w:t xml:space="preserve"> is in </w:t>
-      </w:r>
-      <w:r>
-        <w:t>x</w:t>
-      </w:r>
-      <w:r>
-        <w:t xml:space="preserve">. The desktop platform </w:t>
-      </w:r>
-    </w:p>
-    <w:p/>
+        <w:t>&lt;</w:t>
+      </w:r>
+      <w:r>
+        <w:rPr>
+          <w:color w:val="0000FF"/>
+        </w:rPr>
+        <w:t>Describe the environment in which the software will operate, including the hardware platform, operating system and versions, and any other software components or applications with which it must peacefully coexist. In this part, make sure to include a simple diagram that shows the major components of the overall system, subsystem interconnections, and external interface</w:t>
+      </w:r>
+    </w:p>
     <w:p>
       <w:pPr>
         <w:pStyle w:val="template"/>
         <w:jc w:val="both"/>
-      </w:pPr>
-      <w:r>
-        <w:t>&lt;</w:t>
-      </w:r>
-      <w:r>
-        <w:rPr>
-          <w:color w:val="0000FF"/>
-        </w:rPr>
-        <w:t>Describe the environment in which the software will operate, including the hardware platform, operating system and versions, and any other software components or applications with which it must peacefully coexist. In this part, make sure to include a simple diagram that shows the major components of the overall system, subsystem interconnections, and external interface</w:t>
-      </w:r>
+        <w:rPr>
+          <w:color w:val="FF0000"/>
+        </w:rPr>
+      </w:pPr>
+      <w:r>
+        <w:t>TO DO: As stated above, in at least one paragraph, describe the environment your system will have to operate in. Make sure to include the minimum platform requirements for your system. &gt;</w:t>
+      </w:r>
+    </w:p>
+    <w:p>
+      <w:pPr>
+        <w:pStyle w:val="Heading2"/>
+        <w:rPr>
+          <w:rFonts w:ascii="Arial" w:hAnsi="Arial"/>
+        </w:rPr>
+      </w:pPr>
+      <w:bookmarkStart w:id="36" w:name="_Toc439994678"/>
+      <w:bookmarkStart w:id="37" w:name="_Toc113291701"/>
+      <w:r>
+        <w:rPr>
+          <w:rFonts w:ascii="Arial" w:hAnsi="Arial"/>
+        </w:rPr>
+        <w:t>Design and Implementation Constraints</w:t>
+      </w:r>
+      <w:bookmarkEnd w:id="36"/>
+      <w:bookmarkEnd w:id="37"/>
     </w:p>
     <w:p>
       <w:pPr>
         <w:pStyle w:val="template"/>
         <w:jc w:val="both"/>
         <w:rPr>
-          <w:color w:val="FF0000"/>
-        </w:rPr>
-      </w:pPr>
-      <w:r>
-        <w:t>TO DO: As stated above, in at least one paragraph, describe the environment your system will have to operate in. Make sure to include the minimum platform requirements for your system. &gt;</w:t>
-      </w:r>
-    </w:p>
-    <w:p>
-      <w:pPr>
-        <w:pStyle w:val="Heading2"/>
-        <w:rPr>
-          <w:rFonts w:ascii="Arial" w:hAnsi="Arial"/>
-        </w:rPr>
-      </w:pPr>
-      <w:bookmarkStart w:id="37" w:name="_Toc439994678"/>
-      <w:bookmarkStart w:id="38" w:name="_Toc113291701"/>
-      <w:r>
-        <w:rPr>
-          <w:rFonts w:ascii="Arial" w:hAnsi="Arial"/>
-        </w:rPr>
-        <w:t>Design and Implementation Constraints</w:t>
-      </w:r>
-      <w:bookmarkEnd w:id="37"/>
-      <w:bookmarkEnd w:id="38"/>
+          <w:color w:val="0000FF"/>
+        </w:rPr>
+      </w:pPr>
+      <w:r>
+        <w:t>&lt;</w:t>
+      </w:r>
+      <w:r>
+        <w:rPr>
+          <w:color w:val="0000FF"/>
+        </w:rPr>
+        <w:t>Describe any items or issues that will limit the options available to the developers. These might include: hardware limitations (timing requirements, memory requirements); interfaces to other applications; specific technologies, tools, and databases to be used; parallel operations; language requirements; communications protocols; security considerations; design conventions or programming standards (for example, if the customer’s organization will be responsible for maintaining the delivered software).</w:t>
+      </w:r>
     </w:p>
     <w:p>
       <w:pPr>
         <w:pStyle w:val="template"/>
         <w:jc w:val="both"/>
-        <w:rPr>
-          <w:color w:val="0000FF"/>
-        </w:rPr>
-      </w:pPr>
-      <w:r>
-        <w:t>&lt;</w:t>
-      </w:r>
-      <w:r>
-        <w:rPr>
-          <w:color w:val="0000FF"/>
-        </w:rPr>
-        <w:t>Describe any items or issues that will limit the options available to the developers. These might include: hardware limitations (timing requirements, memory requirements); interfaces to other applications; specific technologies, tools, and databases to be used; parallel operations; language requirements; communications protocols; security considerations; design conventions or programming standards (for example, if the customer’s organization will be responsible for maintaining the delivered software).</w:t>
-      </w:r>
-    </w:p>
-    <w:p>
-      <w:pPr>
-        <w:pStyle w:val="template"/>
-        <w:jc w:val="both"/>
       </w:pPr>
       <w:r>
         <w:t>TO DO: In this section you need to consider all of the information you gathered so far, analyze it and correctly identify at least 5 constraints.&gt;</w:t>
@@ -6051,16 +5972,16 @@
           <w:rFonts w:ascii="Arial" w:hAnsi="Arial"/>
         </w:rPr>
       </w:pPr>
-      <w:bookmarkStart w:id="39" w:name="_Toc439994679"/>
-      <w:bookmarkStart w:id="40" w:name="_Toc113291702"/>
+      <w:bookmarkStart w:id="38" w:name="_Toc439994679"/>
+      <w:bookmarkStart w:id="39" w:name="_Toc113291702"/>
       <w:r>
         <w:rPr>
           <w:rFonts w:ascii="Arial" w:hAnsi="Arial"/>
         </w:rPr>
         <w:t xml:space="preserve">User </w:t>
       </w:r>
+      <w:bookmarkEnd w:id="38"/>
       <w:bookmarkEnd w:id="39"/>
-      <w:bookmarkEnd w:id="40"/>
       <w:r>
         <w:rPr>
           <w:rFonts w:ascii="Arial" w:hAnsi="Arial"/>
@@ -6125,132 +6046,6 @@
         </w:rPr>
         <w:t>ssing it in the folder the project will be delivered in, labeled “UsersManual”. A hard copy of the manual will accompany the final submission of the project.</w:t>
       </w:r>
-    </w:p>
-    <w:p>
-      <w:pPr>
-        <w:pStyle w:val="Heading2"/>
-        <w:rPr>
-          <w:rFonts w:ascii="Arial" w:hAnsi="Arial"/>
-        </w:rPr>
-      </w:pPr>
-      <w:bookmarkStart w:id="41" w:name="_Toc439994680"/>
-      <w:bookmarkStart w:id="42" w:name="_Toc113291703"/>
-      <w:r>
-        <w:rPr>
-          <w:rFonts w:ascii="Arial" w:hAnsi="Arial"/>
-        </w:rPr>
-        <w:lastRenderedPageBreak/>
-        <w:t>Assumptions and Dependencies</w:t>
-      </w:r>
-      <w:bookmarkEnd w:id="41"/>
-      <w:bookmarkEnd w:id="42"/>
-    </w:p>
-    <w:p>
-      <w:pPr>
-        <w:pStyle w:val="template"/>
-        <w:jc w:val="both"/>
-        <w:rPr>
-          <w:color w:val="0000FF"/>
-        </w:rPr>
-      </w:pPr>
-      <w:r>
-        <w:t>&lt;</w:t>
-      </w:r>
-      <w:r>
-        <w:rPr>
-          <w:color w:val="0000FF"/>
-        </w:rPr>
-        <w:t xml:space="preserve">List any assumed factors (as opposed to known facts) that could affect the requirements stated in the SRS. These could include third-party or commercial components that you plan to use, issues around the development or operating environment, or constraints. The project could be affected if these assumptions are incorrect, are not shared, or change. Also identify any dependencies the project has on external factors, such as software components that you intend to reuse from another project. </w:t>
-      </w:r>
-    </w:p>
-    <w:p>
-      <w:pPr>
-        <w:pStyle w:val="template"/>
-        <w:jc w:val="both"/>
-      </w:pPr>
-      <w:r>
-        <w:t>TO DO: Provide a short list of some major assumptions that might significantly affect your design. For example, you can assume that your client will have 1, 2 or at most 50 Automated Banking Machines. Every number has a significant effect on the design of your system. &gt;</w:t>
-      </w:r>
-    </w:p>
-    <w:p>
-      <w:pPr>
-        <w:pStyle w:val="template"/>
-      </w:pPr>
-    </w:p>
-    <w:p>
-      <w:pPr>
-        <w:pStyle w:val="template"/>
-      </w:pPr>
-    </w:p>
-    <w:p>
-      <w:pPr>
-        <w:pStyle w:val="template"/>
-      </w:pPr>
-    </w:p>
-    <w:p>
-      <w:pPr>
-        <w:pStyle w:val="template"/>
-      </w:pPr>
-    </w:p>
-    <w:p>
-      <w:pPr>
-        <w:pStyle w:val="template"/>
-      </w:pPr>
-    </w:p>
-    <w:p>
-      <w:pPr>
-        <w:pStyle w:val="template"/>
-      </w:pPr>
-    </w:p>
-    <w:p>
-      <w:pPr>
-        <w:pStyle w:val="template"/>
-      </w:pPr>
-    </w:p>
-    <w:p>
-      <w:pPr>
-        <w:pStyle w:val="template"/>
-      </w:pPr>
-    </w:p>
-    <w:p>
-      <w:pPr>
-        <w:pStyle w:val="template"/>
-      </w:pPr>
-    </w:p>
-    <w:p>
-      <w:pPr>
-        <w:pStyle w:val="template"/>
-      </w:pPr>
-    </w:p>
-    <w:p>
-      <w:pPr>
-        <w:pStyle w:val="template"/>
-      </w:pPr>
-    </w:p>
-    <w:p>
-      <w:pPr>
-        <w:pStyle w:val="template"/>
-      </w:pPr>
-    </w:p>
-    <w:p>
-      <w:pPr>
-        <w:pStyle w:val="template"/>
-      </w:pPr>
-    </w:p>
-    <w:p>
-      <w:pPr>
-        <w:pStyle w:val="template"/>
-      </w:pPr>
-    </w:p>
-    <w:p>
-      <w:pPr>
-        <w:pStyle w:val="template"/>
-      </w:pPr>
-    </w:p>
-    <w:p>
-      <w:pPr>
-        <w:pStyle w:val="template"/>
-      </w:pPr>
     </w:p>
     <w:p>
       <w:pPr>
@@ -6293,17 +6088,18 @@
           <w:color w:val="FFFFFF"/>
         </w:rPr>
       </w:pPr>
-      <w:bookmarkStart w:id="43" w:name="_Toc439994682"/>
-      <w:bookmarkStart w:id="44" w:name="_Toc113291704"/>
+      <w:bookmarkStart w:id="40" w:name="_Toc439994682"/>
+      <w:bookmarkStart w:id="41" w:name="_Toc113291704"/>
       <w:r>
         <w:rPr>
           <w:rFonts w:ascii="Arial" w:hAnsi="Arial"/>
           <w:color w:val="FFFFFF"/>
         </w:rPr>
+        <w:lastRenderedPageBreak/>
         <w:t>Specific Requirements</w:t>
       </w:r>
-      <w:bookmarkEnd w:id="43"/>
-      <w:bookmarkEnd w:id="44"/>
+      <w:bookmarkEnd w:id="40"/>
+      <w:bookmarkEnd w:id="41"/>
     </w:p>
     <w:p>
       <w:pPr>
@@ -6312,14 +6108,14 @@
           <w:rFonts w:ascii="Arial" w:hAnsi="Arial"/>
         </w:rPr>
       </w:pPr>
-      <w:bookmarkStart w:id="45" w:name="_Toc113291705"/>
+      <w:bookmarkStart w:id="42" w:name="_Toc113291705"/>
       <w:r>
         <w:rPr>
           <w:rFonts w:ascii="Arial" w:hAnsi="Arial"/>
         </w:rPr>
         <w:t>External Interface Requirements</w:t>
       </w:r>
-      <w:bookmarkEnd w:id="45"/>
+      <w:bookmarkEnd w:id="42"/>
     </w:p>
     <w:p>
       <w:pPr>
@@ -6369,14 +6165,14 @@
           <w:rFonts w:ascii="Arial" w:hAnsi="Arial"/>
         </w:rPr>
       </w:pPr>
-      <w:bookmarkStart w:id="46" w:name="_Toc439994684"/>
+      <w:bookmarkStart w:id="43" w:name="_Toc439994684"/>
       <w:r>
         <w:rPr>
           <w:rFonts w:ascii="Arial" w:hAnsi="Arial"/>
         </w:rPr>
         <w:t>Hardware Interfaces</w:t>
       </w:r>
-      <w:bookmarkEnd w:id="46"/>
+      <w:bookmarkEnd w:id="43"/>
     </w:p>
     <w:p/>
     <w:p>
@@ -6422,14 +6218,14 @@
           <w:rFonts w:ascii="Arial" w:hAnsi="Arial"/>
         </w:rPr>
       </w:pPr>
-      <w:bookmarkStart w:id="47" w:name="_Toc439994685"/>
+      <w:bookmarkStart w:id="44" w:name="_Toc439994685"/>
       <w:r>
         <w:rPr>
           <w:rFonts w:ascii="Arial" w:hAnsi="Arial"/>
         </w:rPr>
         <w:t>Software Interfaces</w:t>
       </w:r>
-      <w:bookmarkEnd w:id="47"/>
+      <w:bookmarkEnd w:id="44"/>
     </w:p>
     <w:p>
       <w:pPr>
@@ -6468,14 +6264,14 @@
           <w:rFonts w:ascii="Arial" w:hAnsi="Arial"/>
         </w:rPr>
       </w:pPr>
-      <w:bookmarkStart w:id="48" w:name="_Toc439994686"/>
+      <w:bookmarkStart w:id="45" w:name="_Toc439994686"/>
       <w:r>
         <w:rPr>
           <w:rFonts w:ascii="Arial" w:hAnsi="Arial"/>
         </w:rPr>
         <w:t>Communications Interfaces</w:t>
       </w:r>
-      <w:bookmarkEnd w:id="48"/>
+      <w:bookmarkEnd w:id="45"/>
     </w:p>
     <w:p>
       <w:pPr>
@@ -6510,6 +6306,7 @@
         <w:jc w:val="both"/>
       </w:pPr>
       <w:r>
+        <w:lastRenderedPageBreak/>
         <w:t>TO DO: Do not go into too much detail, but provide 1-2 paragraphs were you will outline the major communication standards. For example, if you decide to use encryption there is no need to specify the exact encryption standards, but rather, specify the fact that the data will be encrypted and name what standards you consider using. &gt;</w:t>
       </w:r>
     </w:p>
@@ -6528,14 +6325,14 @@
           <w:rFonts w:ascii="Arial" w:hAnsi="Arial"/>
         </w:rPr>
       </w:pPr>
-      <w:bookmarkStart w:id="49" w:name="_Toc113291706"/>
+      <w:bookmarkStart w:id="46" w:name="_Toc113291706"/>
       <w:r>
         <w:rPr>
           <w:rFonts w:ascii="Arial" w:hAnsi="Arial"/>
         </w:rPr>
         <w:t>Functional Requirements</w:t>
       </w:r>
-      <w:bookmarkEnd w:id="49"/>
+      <w:bookmarkEnd w:id="46"/>
     </w:p>
     <w:p>
       <w:pPr>
@@ -6595,15 +6392,14 @@
           <w:rFonts w:ascii="Arial" w:hAnsi="Arial"/>
         </w:rPr>
       </w:pPr>
-      <w:bookmarkStart w:id="50" w:name="_Toc113291707"/>
-      <w:r>
-        <w:rPr>
-          <w:rFonts w:ascii="Arial" w:hAnsi="Arial"/>
-        </w:rPr>
-        <w:lastRenderedPageBreak/>
+      <w:bookmarkStart w:id="47" w:name="_Toc113291707"/>
+      <w:r>
+        <w:rPr>
+          <w:rFonts w:ascii="Arial" w:hAnsi="Arial"/>
+        </w:rPr>
         <w:t>Behaviour Requirements</w:t>
       </w:r>
-      <w:bookmarkEnd w:id="50"/>
+      <w:bookmarkEnd w:id="47"/>
     </w:p>
     <w:p>
       <w:pPr>
@@ -6619,7 +6415,13 @@
         <w:t>Use Case View</w:t>
       </w:r>
     </w:p>
-    <w:p/>
+    <w:p>
+      <w:r>
+        <w:t>Figure 1</w:t>
+      </w:r>
+      <w:bookmarkStart w:id="48" w:name="_GoBack"/>
+      <w:bookmarkEnd w:id="48"/>
+    </w:p>
     <w:p/>
     <w:p>
       <w:pPr>
@@ -6678,30 +6480,76 @@
           <w:color w:val="FFFFFF"/>
         </w:rPr>
       </w:pPr>
-      <w:bookmarkStart w:id="51" w:name="_Toc113291708"/>
-      <w:bookmarkStart w:id="52" w:name="_Toc439994690"/>
+      <w:bookmarkStart w:id="49" w:name="_Toc113291708"/>
+      <w:bookmarkStart w:id="50" w:name="_Toc439994690"/>
       <w:r>
         <w:rPr>
           <w:rFonts w:ascii="Arial" w:hAnsi="Arial"/>
           <w:color w:val="FFFFFF"/>
         </w:rPr>
+        <w:lastRenderedPageBreak/>
         <w:t>Other Non-functional Requirements</w:t>
       </w:r>
+      <w:bookmarkEnd w:id="49"/>
+    </w:p>
+    <w:p>
+      <w:pPr>
+        <w:pStyle w:val="Heading2"/>
+        <w:rPr>
+          <w:rFonts w:ascii="Arial" w:hAnsi="Arial"/>
+        </w:rPr>
+      </w:pPr>
+      <w:bookmarkStart w:id="51" w:name="_Toc113291709"/>
+      <w:r>
+        <w:rPr>
+          <w:rFonts w:ascii="Arial" w:hAnsi="Arial"/>
+        </w:rPr>
+        <w:t>Performance Requirements</w:t>
+      </w:r>
+      <w:bookmarkEnd w:id="50"/>
       <w:bookmarkEnd w:id="51"/>
     </w:p>
     <w:p>
       <w:pPr>
+        <w:pStyle w:val="template"/>
+        <w:jc w:val="both"/>
+      </w:pPr>
+      <w:r>
+        <w:t>&lt;</w:t>
+      </w:r>
+      <w:r>
+        <w:rPr>
+          <w:color w:val="0000FF"/>
+        </w:rPr>
+        <w:t>If there are performance requirements for the product under various circumstances, state them here and explain their rationale, to help the developers understand the intent and make suitable design choices. Specify the timing relationships for real time systems. Make such requirements as specific as possible. You may need to state performance requirements for individual functional requirements or features.</w:t>
+      </w:r>
+      <w:r>
+        <w:t xml:space="preserve"> </w:t>
+      </w:r>
+    </w:p>
+    <w:p>
+      <w:pPr>
+        <w:pStyle w:val="template"/>
+        <w:jc w:val="both"/>
+      </w:pPr>
+      <w:r>
+        <w:t>TODO: Provide at least 5 different performance requirements based on the information you collected from the client. For example you can say “1. Any transaction will not take more than 10 seconds, etc…&gt;</w:t>
+      </w:r>
+    </w:p>
+    <w:p>
+      <w:pPr>
         <w:pStyle w:val="Heading2"/>
         <w:rPr>
           <w:rFonts w:ascii="Arial" w:hAnsi="Arial"/>
         </w:rPr>
       </w:pPr>
-      <w:bookmarkStart w:id="53" w:name="_Toc113291709"/>
-      <w:r>
-        <w:rPr>
-          <w:rFonts w:ascii="Arial" w:hAnsi="Arial"/>
-        </w:rPr>
-        <w:t>Performance Requirements</w:t>
+      <w:bookmarkStart w:id="52" w:name="_Toc439994691"/>
+      <w:bookmarkStart w:id="53" w:name="_Toc113291710"/>
+      <w:r>
+        <w:rPr>
+          <w:rFonts w:ascii="Arial" w:hAnsi="Arial"/>
+        </w:rPr>
+        <w:t>Safety and Security Requirements</w:t>
       </w:r>
       <w:bookmarkEnd w:id="52"/>
       <w:bookmarkEnd w:id="53"/>
@@ -6718,59 +6566,7 @@
         <w:rPr>
           <w:color w:val="0000FF"/>
         </w:rPr>
-        <w:t>If there are performance requirements for the product under various circumstances, state them here and explain their rationale, to help the developers understand the intent and make suitable design choices. Specify the timing relationships for real time systems. Make such requirements as specific as possible. You may need to state performance requirements for individual functional requirements or features.</w:t>
-      </w:r>
-      <w:r>
-        <w:t xml:space="preserve"> </w:t>
-      </w:r>
-    </w:p>
-    <w:p>
-      <w:pPr>
-        <w:pStyle w:val="template"/>
-        <w:jc w:val="both"/>
-      </w:pPr>
-      <w:r>
-        <w:t>TODO: Provide at least 5 different performance requirements based on the information you collected from the client. For example you can say “1. Any transaction will not take more than 10 seconds, etc…&gt;</w:t>
-      </w:r>
-    </w:p>
-    <w:p>
-      <w:pPr>
-        <w:pStyle w:val="Heading2"/>
-        <w:rPr>
-          <w:rFonts w:ascii="Arial" w:hAnsi="Arial"/>
-        </w:rPr>
-      </w:pPr>
-      <w:bookmarkStart w:id="54" w:name="_Toc439994691"/>
-      <w:bookmarkStart w:id="55" w:name="_Toc113291710"/>
-      <w:r>
-        <w:rPr>
-          <w:rFonts w:ascii="Arial" w:hAnsi="Arial"/>
-        </w:rPr>
-        <w:t>Safety and Security Requirements</w:t>
-      </w:r>
-      <w:bookmarkEnd w:id="54"/>
-      <w:bookmarkEnd w:id="55"/>
-    </w:p>
-    <w:p>
-      <w:pPr>
-        <w:pStyle w:val="template"/>
-        <w:jc w:val="both"/>
-      </w:pPr>
-      <w:r>
-        <w:t>&lt;</w:t>
-      </w:r>
-      <w:r>
-        <w:rPr>
-          <w:color w:val="0000FF"/>
-        </w:rPr>
-        <w:t xml:space="preserve">Specify those requirements that are concerned with possible loss, damage, or harm that could result from the use of the product. Define any safeguards or actions that must be taken, as well as actions that must be prevented. Refer to any external policies or regulations that state safety </w:t>
-      </w:r>
-      <w:r>
-        <w:rPr>
-          <w:color w:val="0000FF"/>
-        </w:rPr>
-        <w:lastRenderedPageBreak/>
-        <w:t>issues that affect the product’s design or use. Define any safety certifications that must be satisfied</w:t>
+        <w:t>Specify those requirements that are concerned with possible loss, damage, or harm that could result from the use of the product. Define any safeguards or actions that must be taken, as well as actions that must be prevented. Refer to any external policies or regulations that state safety issues that affect the product’s design or use. Define any safety certifications that must be satisfied</w:t>
       </w:r>
       <w:r>
         <w:t xml:space="preserve">. </w:t>
@@ -6824,16 +6620,16 @@
           <w:rFonts w:ascii="Arial" w:hAnsi="Arial"/>
         </w:rPr>
       </w:pPr>
-      <w:bookmarkStart w:id="56" w:name="_Toc439994693"/>
-      <w:bookmarkStart w:id="57" w:name="_Toc113291711"/>
+      <w:bookmarkStart w:id="54" w:name="_Toc439994693"/>
+      <w:bookmarkStart w:id="55" w:name="_Toc113291711"/>
       <w:r>
         <w:rPr>
           <w:rFonts w:ascii="Arial" w:hAnsi="Arial"/>
         </w:rPr>
         <w:t>Software Quality Attributes</w:t>
       </w:r>
-      <w:bookmarkEnd w:id="56"/>
-      <w:bookmarkEnd w:id="57"/>
+      <w:bookmarkEnd w:id="54"/>
+      <w:bookmarkEnd w:id="55"/>
     </w:p>
     <w:p>
       <w:pPr>
@@ -6912,17 +6708,18 @@
           <w:color w:val="FFFFFF"/>
         </w:rPr>
       </w:pPr>
-      <w:bookmarkStart w:id="58" w:name="_Toc439994695"/>
-      <w:bookmarkStart w:id="59" w:name="_Toc113291712"/>
+      <w:bookmarkStart w:id="56" w:name="_Toc439994695"/>
+      <w:bookmarkStart w:id="57" w:name="_Toc113291712"/>
       <w:r>
         <w:rPr>
           <w:rFonts w:ascii="Arial" w:hAnsi="Arial"/>
           <w:color w:val="FFFFFF"/>
         </w:rPr>
+        <w:lastRenderedPageBreak/>
         <w:t>Other Requirements</w:t>
       </w:r>
-      <w:bookmarkEnd w:id="58"/>
-      <w:bookmarkEnd w:id="59"/>
+      <w:bookmarkEnd w:id="56"/>
+      <w:bookmarkEnd w:id="57"/>
     </w:p>
     <w:p>
       <w:pPr>
@@ -6954,7 +6751,7 @@
       <w:r>
         <w:t>&gt;</w:t>
       </w:r>
-      <w:bookmarkStart w:id="60" w:name="_Toc439994696"/>
+      <w:bookmarkStart w:id="58" w:name="_Toc439994696"/>
     </w:p>
     <w:p>
       <w:pPr>
@@ -7027,8 +6824,8 @@
       </w:pPr>
     </w:p>
     <w:p>
-      <w:bookmarkStart w:id="61" w:name="_Toc439994698"/>
-      <w:bookmarkEnd w:id="60"/>
+      <w:bookmarkStart w:id="59" w:name="_Toc439994698"/>
+      <w:bookmarkEnd w:id="58"/>
     </w:p>
     <w:p>
       <w:pPr>
@@ -7051,7 +6848,6 @@
           <w:rFonts w:ascii="Arial" w:hAnsi="Arial"/>
           <w:color w:val="FFFFFF"/>
         </w:rPr>
-        <w:lastRenderedPageBreak/>
         <w:t xml:space="preserve">6  </w:t>
       </w:r>
       <w:r>
@@ -7806,7 +7602,7 @@
           <w:color w:val="FFFFFF"/>
         </w:rPr>
       </w:pPr>
-      <w:bookmarkStart w:id="62" w:name="_Toc113291713"/>
+      <w:bookmarkStart w:id="60" w:name="_Toc113291713"/>
       <w:r>
         <w:rPr>
           <w:rFonts w:ascii="Arial" w:hAnsi="Arial"/>
@@ -7814,7 +7610,7 @@
         </w:rPr>
         <w:t>Appendix A – Data Dictionary</w:t>
       </w:r>
-      <w:bookmarkEnd w:id="62"/>
+      <w:bookmarkEnd w:id="60"/>
     </w:p>
     <w:p/>
     <w:p>
@@ -7833,7 +7629,7 @@
         </w:rPr>
         <w:t>&lt;Data dictionary is used to track all the different variables, states and functional requirements that you described in your document. Make sure to include the complete list of all constants, state variables (and their possible states), inputs and outputs in a table. In the table, include the description of these items as well as all related operations and requirements.&gt;</w:t>
       </w:r>
-      <w:bookmarkEnd w:id="61"/>
+      <w:bookmarkEnd w:id="59"/>
     </w:p>
     <w:sectPr>
       <w:headerReference w:type="default" r:id="rId13"/>
@@ -7943,7 +7739,7 @@
       <w:rPr>
         <w:noProof/>
       </w:rPr>
-      <w:t>ii</w:t>
+      <w:t>iii</w:t>
     </w:r>
     <w:r>
       <w:fldChar w:fldCharType="end"/>
@@ -7998,7 +7794,7 @@
       <w:rPr>
         <w:noProof/>
       </w:rPr>
-      <w:t>1</w:t>
+      <w:t>6</w:t>
     </w:r>
     <w:r>
       <w:fldChar w:fldCharType="end"/>
@@ -10424,7 +10220,7 @@
 </file>
 
 <file path=customXml/itemProps1.xml><?xml version="1.0" encoding="utf-8"?>
-<ds:datastoreItem xmlns:ds="http://schemas.openxmlformats.org/officeDocument/2006/customXml" ds:itemID="{B9606BCD-090F-4DAB-A21C-DF2ED04D19B4}">
+<ds:datastoreItem xmlns:ds="http://schemas.openxmlformats.org/officeDocument/2006/customXml" ds:itemID="{FC9CC729-4916-49CF-9665-3B29E402D6CD}">
   <ds:schemaRefs>
     <ds:schemaRef ds:uri="http://schemas.openxmlformats.org/officeDocument/2006/bibliography"/>
   </ds:schemaRefs>

</xml_diff>

<commit_message>
Updated 3.2.2 of specdoc, Updated users and characteristics
</commit_message>
<xml_diff>
--- a/Documents/SpecDoc/1_SRS_RoughDraft.docx
+++ b/Documents/SpecDoc/1_SRS_RoughDraft.docx
@@ -1,6 +1,6 @@
 
 <file path=word/document.xml><?xml version="1.0" encoding="utf-8"?>
-<w:document xmlns:wpc="http://schemas.microsoft.com/office/word/2010/wordprocessingCanvas" xmlns:mc="http://schemas.openxmlformats.org/markup-compatibility/2006" xmlns:o="urn:schemas-microsoft-com:office:office" xmlns:r="http://schemas.openxmlformats.org/officeDocument/2006/relationships" xmlns:m="http://schemas.openxmlformats.org/officeDocument/2006/math" xmlns:v="urn:schemas-microsoft-com:vml" xmlns:wp14="http://schemas.microsoft.com/office/word/2010/wordprocessingDrawing" xmlns:wp="http://schemas.openxmlformats.org/drawingml/2006/wordprocessingDrawing" xmlns:w10="urn:schemas-microsoft-com:office:word" xmlns:w="http://schemas.openxmlformats.org/wordprocessingml/2006/main" xmlns:w14="http://schemas.microsoft.com/office/word/2010/wordml" xmlns:w15="http://schemas.microsoft.com/office/word/2012/wordml" xmlns:wpg="http://schemas.microsoft.com/office/word/2010/wordprocessingGroup" xmlns:wpi="http://schemas.microsoft.com/office/word/2010/wordprocessingInk" xmlns:wne="http://schemas.microsoft.com/office/word/2006/wordml" xmlns:wps="http://schemas.microsoft.com/office/word/2010/wordprocessingShape" mc:Ignorable="w14 w15 wp14">
+<w:document xmlns:wpc="http://schemas.microsoft.com/office/word/2010/wordprocessingCanvas" xmlns:mc="http://schemas.openxmlformats.org/markup-compatibility/2006" xmlns:o="urn:schemas-microsoft-com:office:office" xmlns:r="http://schemas.openxmlformats.org/officeDocument/2006/relationships" xmlns:m="http://schemas.openxmlformats.org/officeDocument/2006/math" xmlns:v="urn:schemas-microsoft-com:vml" xmlns:wp14="http://schemas.microsoft.com/office/word/2010/wordprocessingDrawing" xmlns:wp="http://schemas.openxmlformats.org/drawingml/2006/wordprocessingDrawing" xmlns:w10="urn:schemas-microsoft-com:office:word" xmlns:w="http://schemas.openxmlformats.org/wordprocessingml/2006/main" xmlns:w14="http://schemas.microsoft.com/office/word/2010/wordml" xmlns:wpg="http://schemas.microsoft.com/office/word/2010/wordprocessingGroup" xmlns:wpi="http://schemas.microsoft.com/office/word/2010/wordprocessingInk" xmlns:wne="http://schemas.microsoft.com/office/word/2006/wordml" xmlns:wps="http://schemas.microsoft.com/office/word/2010/wordprocessingShape" mc:Ignorable="w14 wp14">
   <w:body>
     <w:p>
       <w:pPr>
@@ -27,14 +27,12 @@
           <w:sz w:val="40"/>
         </w:rPr>
       </w:pPr>
-      <w:proofErr w:type="gramStart"/>
       <w:r>
         <w:rPr>
           <w:sz w:val="40"/>
         </w:rPr>
         <w:t>for</w:t>
       </w:r>
-      <w:proofErr w:type="gramEnd"/>
     </w:p>
     <w:p>
       <w:pPr>
@@ -131,7 +129,7 @@
                     </pic:cNvPicPr>
                   </pic:nvPicPr>
                   <pic:blipFill>
-                    <a:blip r:embed="rId8">
+                    <a:blip r:embed="rId9">
                       <a:extLst>
                         <a:ext uri="{28A0092B-C50C-407E-A947-70E740481C1C}">
                           <a14:useLocalDpi xmlns:a14="http://schemas.microsoft.com/office/drawing/2010/main" val="0"/>
@@ -572,30 +570,8 @@
               <w:rPr>
                 <w:sz w:val="22"/>
               </w:rPr>
-              <w:t xml:space="preserve">Patricia </w:t>
+              <w:t>Patricia Roden, Ph.D</w:t>
             </w:r>
-            <w:proofErr w:type="spellStart"/>
-            <w:r>
-              <w:rPr>
-                <w:sz w:val="22"/>
-              </w:rPr>
-              <w:t>Roden</w:t>
-            </w:r>
-            <w:proofErr w:type="spellEnd"/>
-            <w:r>
-              <w:rPr>
-                <w:sz w:val="22"/>
-              </w:rPr>
-              <w:t xml:space="preserve">, </w:t>
-            </w:r>
-            <w:proofErr w:type="spellStart"/>
-            <w:r>
-              <w:rPr>
-                <w:sz w:val="22"/>
-              </w:rPr>
-              <w:t>Ph.D</w:t>
-            </w:r>
-            <w:proofErr w:type="spellEnd"/>
           </w:p>
         </w:tc>
       </w:tr>
@@ -3293,8 +3269,8 @@
     <w:p>
       <w:pPr>
         <w:sectPr>
-          <w:headerReference w:type="default" r:id="rId9"/>
-          <w:footerReference w:type="default" r:id="rId10"/>
+          <w:headerReference w:type="default" r:id="rId10"/>
+          <w:footerReference w:type="default" r:id="rId11"/>
           <w:pgSz w:w="12240" w:h="15840" w:code="1"/>
           <w:pgMar w:top="1440" w:right="1440" w:bottom="1440" w:left="1440" w:header="720" w:footer="720" w:gutter="0"/>
           <w:pgNumType w:fmt="lowerRoman"/>
@@ -3492,21 +3468,7 @@
         <w:rPr>
           <w:i w:val="0"/>
         </w:rPr>
-        <w:t xml:space="preserve"> the client, Dr. Patricia </w:t>
-      </w:r>
-      <w:proofErr w:type="spellStart"/>
-      <w:r>
-        <w:rPr>
-          <w:i w:val="0"/>
-        </w:rPr>
-        <w:t>Roden</w:t>
-      </w:r>
-      <w:proofErr w:type="spellEnd"/>
-      <w:r>
-        <w:rPr>
-          <w:i w:val="0"/>
-        </w:rPr>
-        <w:t>,</w:t>
+        <w:t xml:space="preserve"> the client, Dr. Patricia Roden,</w:t>
       </w:r>
       <w:r>
         <w:rPr>
@@ -5168,19 +5130,7 @@
         <w:rPr>
           <w:i w:val="0"/>
         </w:rPr>
-        <w:t>After successfully authenticating</w:t>
-      </w:r>
-      <w:r>
-        <w:rPr>
-          <w:i w:val="0"/>
-        </w:rPr>
-        <w:t xml:space="preserve"> themselves during the login processes</w:t>
-      </w:r>
-      <w:r>
-        <w:rPr>
-          <w:i w:val="0"/>
-        </w:rPr>
-        <w:t xml:space="preserve">, a user </w:t>
+        <w:t xml:space="preserve">After successfully authenticating themselves during the login processes, a user </w:t>
       </w:r>
       <w:r>
         <w:rPr>
@@ -5204,26 +5154,13 @@
         <w:rPr>
           <w:i w:val="0"/>
         </w:rPr>
-        <w:t xml:space="preserve"> [</w:t>
-      </w:r>
-      <w:r>
-        <w:rPr>
-          <w:b/>
-          <w:i w:val="0"/>
-        </w:rPr>
-        <w:t xml:space="preserve">TBD </w:t>
-      </w:r>
-      <w:r>
-        <w:rPr>
-          <w:i w:val="0"/>
-        </w:rPr>
-        <w:t>explanation of a user first logging in]</w:t>
-      </w:r>
-      <w:r>
-        <w:rPr>
-          <w:i w:val="0"/>
-        </w:rPr>
-        <w:t xml:space="preserve"> The result</w:t>
+        <w:t xml:space="preserve"> </w:t>
+      </w:r>
+      <w:r>
+        <w:rPr>
+          <w:i w:val="0"/>
+        </w:rPr>
+        <w:t>The result</w:t>
       </w:r>
       <w:r>
         <w:rPr>
@@ -5375,7 +5312,7 @@
                     <pic:cNvPicPr/>
                   </pic:nvPicPr>
                   <pic:blipFill>
-                    <a:blip r:embed="rId11">
+                    <a:blip r:embed="rId12">
                       <a:extLst>
                         <a:ext uri="{28A0092B-C50C-407E-A947-70E740481C1C}">
                           <a14:useLocalDpi xmlns:a14="http://schemas.microsoft.com/office/drawing/2010/main" val="0"/>
@@ -5776,25 +5713,25 @@
         <w:rPr>
           <w:rFonts w:ascii="Arial" w:hAnsi="Arial" w:cs="Arial"/>
         </w:rPr>
-        <w:t xml:space="preserve">The VPAA will have an administrative account, and the </w:t>
+        <w:t>There are two categories of users, which are either considered an administrative or a general user</w:t>
       </w:r>
       <w:r>
         <w:rPr>
           <w:rFonts w:ascii="Arial" w:hAnsi="Arial" w:cs="Arial"/>
         </w:rPr>
-        <w:t xml:space="preserve">multiple </w:t>
+        <w:t>.</w:t>
       </w:r>
       <w:r>
         <w:rPr>
           <w:rFonts w:ascii="Arial" w:hAnsi="Arial" w:cs="Arial"/>
         </w:rPr>
-        <w:t xml:space="preserve">users at the Office of the Registrar </w:t>
+        <w:t xml:space="preserve"> Privileges are the separating factor between these two different categories of </w:t>
       </w:r>
       <w:r>
         <w:rPr>
           <w:rFonts w:ascii="Arial" w:hAnsi="Arial" w:cs="Arial"/>
         </w:rPr>
-        <w:t>will be considered general users</w:t>
+        <w:t>users</w:t>
       </w:r>
       <w:r>
         <w:rPr>
@@ -5806,676 +5743,35 @@
         <w:rPr>
           <w:rFonts w:ascii="Arial" w:hAnsi="Arial" w:cs="Arial"/>
         </w:rPr>
-        <w:t xml:space="preserve"> Privileges are the separating factor between these two different categories of accounts.</w:t>
-      </w:r>
-      <w:r>
+        <w:t xml:space="preserve"> The privileges of each category are described below.</w:t>
+      </w:r>
+    </w:p>
+    <w:p>
+      <w:pPr>
+        <w:ind w:left="576" w:firstLine="144"/>
         <w:rPr>
           <w:rFonts w:ascii="Arial" w:hAnsi="Arial" w:cs="Arial"/>
         </w:rPr>
-        <w:t xml:space="preserve"> The privileges of each category are described below.</w:t>
-      </w:r>
-    </w:p>
-    <w:p/>
-    <w:p>
-      <w:r>
-        <w:rPr>
-          <w:b/>
-        </w:rPr>
-        <w:t xml:space="preserve">TBD: </w:t>
-      </w:r>
-      <w:r>
-        <w:t xml:space="preserve">Considering moving to </w:t>
-      </w:r>
-      <w:r>
-        <w:t>“</w:t>
-      </w:r>
-      <w:r>
-        <w:t xml:space="preserve">3.2 </w:t>
-      </w:r>
-      <w:r>
-        <w:t>Functional</w:t>
-      </w:r>
-      <w:r>
-        <w:t xml:space="preserve"> requirements</w:t>
-      </w:r>
-      <w:r>
-        <w:t>”</w:t>
-      </w:r>
-    </w:p>
-    <w:p>
-      <w:pPr>
-        <w:pStyle w:val="Heading3"/>
+      </w:pPr>
+    </w:p>
+    <w:p>
+      <w:pPr>
+        <w:ind w:left="576" w:firstLine="144"/>
         <w:rPr>
           <w:rFonts w:ascii="Arial" w:hAnsi="Arial" w:cs="Arial"/>
-          <w:i/>
-          <w:highlight w:val="yellow"/>
         </w:rPr>
       </w:pPr>
       <w:r>
         <w:rPr>
           <w:rFonts w:ascii="Arial" w:hAnsi="Arial" w:cs="Arial"/>
-          <w:i/>
-          <w:highlight w:val="yellow"/>
-        </w:rPr>
-        <w:t>General Users</w:t>
+        </w:rPr>
+        <w:t xml:space="preserve">A </w:t>
       </w:r>
       <w:r>
         <w:rPr>
           <w:rFonts w:ascii="Arial" w:hAnsi="Arial" w:cs="Arial"/>
-          <w:i/>
-          <w:highlight w:val="yellow"/>
-        </w:rPr>
-        <w:t xml:space="preserve"> </w:t>
-      </w:r>
-    </w:p>
-    <w:p>
-      <w:pPr>
-        <w:pStyle w:val="Heading4"/>
-        <w:rPr>
-          <w:sz w:val="24"/>
-          <w:szCs w:val="24"/>
-          <w:highlight w:val="yellow"/>
-        </w:rPr>
-      </w:pPr>
-      <w:r>
-        <w:rPr>
-          <w:sz w:val="24"/>
-          <w:szCs w:val="24"/>
-          <w:highlight w:val="yellow"/>
-        </w:rPr>
-        <w:t>Authenticate</w:t>
-      </w:r>
-    </w:p>
-    <w:p>
-      <w:pPr>
-        <w:rPr>
-          <w:highlight w:val="yellow"/>
-        </w:rPr>
-      </w:pPr>
-    </w:p>
-    <w:p>
-      <w:pPr>
-        <w:ind w:firstLine="720"/>
-        <w:rPr>
-          <w:rFonts w:ascii="Arial" w:hAnsi="Arial" w:cs="Arial"/>
-          <w:highlight w:val="yellow"/>
-        </w:rPr>
-      </w:pPr>
-      <w:r>
-        <w:rPr>
-          <w:rFonts w:ascii="Arial" w:hAnsi="Arial" w:cs="Arial"/>
-          <w:highlight w:val="yellow"/>
-        </w:rPr>
-        <w:t>General users have the privilege to authenticate</w:t>
-      </w:r>
-      <w:r>
-        <w:rPr>
-          <w:rFonts w:ascii="Arial" w:hAnsi="Arial" w:cs="Arial"/>
-          <w:highlight w:val="yellow"/>
-        </w:rPr>
-        <w:t xml:space="preserve"> </w:t>
-      </w:r>
-      <w:r>
-        <w:rPr>
-          <w:rFonts w:ascii="Arial" w:hAnsi="Arial" w:cs="Arial"/>
-          <w:highlight w:val="yellow"/>
-        </w:rPr>
-        <w:t>themselves as</w:t>
-      </w:r>
-      <w:r>
-        <w:rPr>
-          <w:rFonts w:ascii="Arial" w:hAnsi="Arial" w:cs="Arial"/>
-          <w:highlight w:val="yellow"/>
-        </w:rPr>
-        <w:t xml:space="preserve"> </w:t>
-      </w:r>
-      <w:r>
-        <w:rPr>
-          <w:rFonts w:ascii="Arial" w:hAnsi="Arial" w:cs="Arial"/>
-          <w:highlight w:val="yellow"/>
-        </w:rPr>
-        <w:t>valid users</w:t>
-      </w:r>
-      <w:r>
-        <w:rPr>
-          <w:rFonts w:ascii="Arial" w:hAnsi="Arial" w:cs="Arial"/>
-          <w:highlight w:val="yellow"/>
-        </w:rPr>
-        <w:t xml:space="preserve"> who have been verified by an administrator may operate the application.</w:t>
-      </w:r>
-      <w:r>
-        <w:rPr>
-          <w:rFonts w:ascii="Arial" w:hAnsi="Arial" w:cs="Arial"/>
-          <w:highlight w:val="yellow"/>
-        </w:rPr>
-        <w:t xml:space="preserve"> </w:t>
-      </w:r>
-    </w:p>
-    <w:p>
-      <w:pPr>
-        <w:rPr>
-          <w:rFonts w:ascii="Arial" w:hAnsi="Arial" w:cs="Arial"/>
-          <w:highlight w:val="yellow"/>
-        </w:rPr>
-      </w:pPr>
-    </w:p>
-    <w:p>
-      <w:pPr>
-        <w:ind w:firstLine="720"/>
-        <w:rPr>
-          <w:rFonts w:ascii="Arial" w:hAnsi="Arial" w:cs="Arial"/>
-          <w:highlight w:val="yellow"/>
-        </w:rPr>
-      </w:pPr>
-      <w:r>
-        <w:rPr>
-          <w:rFonts w:ascii="Arial" w:hAnsi="Arial" w:cs="Arial"/>
-          <w:b/>
-          <w:highlight w:val="yellow"/>
-        </w:rPr>
-        <w:t xml:space="preserve">Locked accounts: </w:t>
-      </w:r>
-      <w:r>
-        <w:rPr>
-          <w:rFonts w:ascii="Arial" w:hAnsi="Arial" w:cs="Arial"/>
-          <w:highlight w:val="yellow"/>
-        </w:rPr>
-        <w:t>After 4 failed authentication attempts, the user’s account will be locked. The only method to unlock the account is for an administrator to log into the system and unlock the account.</w:t>
-      </w:r>
-    </w:p>
-    <w:p>
-      <w:pPr>
-        <w:pStyle w:val="Heading4"/>
-        <w:rPr>
-          <w:sz w:val="24"/>
-          <w:szCs w:val="24"/>
-          <w:highlight w:val="yellow"/>
-        </w:rPr>
-      </w:pPr>
-      <w:r>
-        <w:rPr>
-          <w:sz w:val="24"/>
-          <w:szCs w:val="24"/>
-          <w:highlight w:val="yellow"/>
-        </w:rPr>
-        <w:t xml:space="preserve">Define details concerning the exam session </w:t>
-      </w:r>
-      <w:r>
-        <w:rPr>
-          <w:sz w:val="24"/>
-          <w:szCs w:val="24"/>
-          <w:highlight w:val="yellow"/>
-        </w:rPr>
-        <w:t>times</w:t>
-      </w:r>
-    </w:p>
-    <w:p>
-      <w:pPr>
-        <w:rPr>
-          <w:highlight w:val="yellow"/>
-        </w:rPr>
-      </w:pPr>
-    </w:p>
-    <w:p>
-      <w:pPr>
-        <w:ind w:firstLine="720"/>
-        <w:rPr>
-          <w:rFonts w:ascii="Arial" w:hAnsi="Arial" w:cs="Arial"/>
-          <w:highlight w:val="yellow"/>
-        </w:rPr>
-      </w:pPr>
-      <w:r>
-        <w:rPr>
-          <w:rFonts w:ascii="Arial" w:hAnsi="Arial" w:cs="Arial"/>
-          <w:highlight w:val="yellow"/>
-        </w:rPr>
-        <w:t>A general user is able to provide the application with details which define the time constraints of the exam schedule</w:t>
-      </w:r>
-      <w:r>
-        <w:rPr>
-          <w:rFonts w:ascii="Arial" w:hAnsi="Arial" w:cs="Arial"/>
-          <w:highlight w:val="yellow"/>
-        </w:rPr>
-        <w:t xml:space="preserve"> to be generated. The specific details include:</w:t>
-      </w:r>
-    </w:p>
-    <w:p>
-      <w:pPr>
-        <w:ind w:left="720"/>
-        <w:rPr>
-          <w:rFonts w:ascii="Arial" w:hAnsi="Arial" w:cs="Arial"/>
-          <w:highlight w:val="yellow"/>
-        </w:rPr>
-      </w:pPr>
-    </w:p>
-    <w:p>
-      <w:pPr>
-        <w:pStyle w:val="Heading5"/>
-        <w:numPr>
-          <w:ilvl w:val="0"/>
-          <w:numId w:val="6"/>
-        </w:numPr>
-        <w:rPr>
-          <w:highlight w:val="yellow"/>
-        </w:rPr>
-      </w:pPr>
-      <w:r>
-        <w:rPr>
-          <w:highlight w:val="yellow"/>
-        </w:rPr>
-        <w:t>Number of days to schedule</w:t>
-      </w:r>
-    </w:p>
-    <w:p>
-      <w:pPr>
-        <w:pStyle w:val="Heading5"/>
-        <w:numPr>
-          <w:ilvl w:val="0"/>
-          <w:numId w:val="6"/>
-        </w:numPr>
-        <w:rPr>
-          <w:highlight w:val="yellow"/>
-        </w:rPr>
-      </w:pPr>
-      <w:r>
-        <w:rPr>
-          <w:highlight w:val="yellow"/>
-        </w:rPr>
-        <w:t>The beginning time of the first exam of the day</w:t>
-      </w:r>
-    </w:p>
-    <w:p>
-      <w:pPr>
-        <w:rPr>
-          <w:highlight w:val="yellow"/>
-        </w:rPr>
-      </w:pPr>
-    </w:p>
-    <w:p>
-      <w:pPr>
-        <w:pStyle w:val="ListParagraph"/>
-        <w:numPr>
-          <w:ilvl w:val="0"/>
-          <w:numId w:val="6"/>
-        </w:numPr>
-        <w:rPr>
-          <w:highlight w:val="yellow"/>
-        </w:rPr>
-      </w:pPr>
-      <w:r>
-        <w:rPr>
-          <w:highlight w:val="yellow"/>
-        </w:rPr>
-        <w:t>Length of time for each exam</w:t>
-      </w:r>
-    </w:p>
-    <w:p>
-      <w:pPr>
-        <w:pStyle w:val="ListParagraph"/>
-        <w:rPr>
-          <w:highlight w:val="yellow"/>
-        </w:rPr>
-      </w:pPr>
-    </w:p>
-    <w:p>
-      <w:pPr>
-        <w:pStyle w:val="ListParagraph"/>
-        <w:numPr>
-          <w:ilvl w:val="0"/>
-          <w:numId w:val="6"/>
-        </w:numPr>
-        <w:rPr>
-          <w:highlight w:val="yellow"/>
-        </w:rPr>
-      </w:pPr>
-      <w:r>
-        <w:rPr>
-          <w:highlight w:val="yellow"/>
-        </w:rPr>
-        <w:t>Length of time between exams</w:t>
-      </w:r>
-    </w:p>
-    <w:p>
-      <w:pPr>
-        <w:pStyle w:val="ListParagraph"/>
-        <w:rPr>
-          <w:highlight w:val="yellow"/>
-        </w:rPr>
-      </w:pPr>
-    </w:p>
-    <w:p>
-      <w:pPr>
-        <w:pStyle w:val="ListParagraph"/>
-        <w:numPr>
-          <w:ilvl w:val="0"/>
-          <w:numId w:val="6"/>
-        </w:numPr>
-        <w:rPr>
-          <w:highlight w:val="yellow"/>
-        </w:rPr>
-      </w:pPr>
-      <w:r>
-        <w:rPr>
-          <w:highlight w:val="yellow"/>
-        </w:rPr>
-        <w:t>Length of time for a  lunch period</w:t>
-      </w:r>
-    </w:p>
-    <w:p>
-      <w:pPr>
-        <w:rPr>
-          <w:highlight w:val="yellow"/>
-        </w:rPr>
-      </w:pPr>
-    </w:p>
-    <w:p>
-      <w:pPr>
-        <w:pStyle w:val="Heading4"/>
-        <w:rPr>
-          <w:color w:val="000000"/>
-          <w:sz w:val="24"/>
-          <w:szCs w:val="24"/>
-          <w:highlight w:val="yellow"/>
-        </w:rPr>
-      </w:pPr>
-      <w:r>
-        <w:rPr>
-          <w:color w:val="000000"/>
-          <w:sz w:val="24"/>
-          <w:szCs w:val="24"/>
-          <w:highlight w:val="yellow"/>
-        </w:rPr>
-        <w:t>Generate Schedule</w:t>
-      </w:r>
-    </w:p>
-    <w:p>
-      <w:pPr>
-        <w:rPr>
-          <w:highlight w:val="yellow"/>
-        </w:rPr>
-      </w:pPr>
-    </w:p>
-    <w:p>
-      <w:pPr>
-        <w:ind w:firstLine="720"/>
-        <w:rPr>
-          <w:rFonts w:ascii="Arial" w:hAnsi="Arial" w:cs="Arial"/>
-          <w:highlight w:val="yellow"/>
-        </w:rPr>
-      </w:pPr>
-      <w:r>
-        <w:rPr>
-          <w:rFonts w:ascii="Arial" w:hAnsi="Arial" w:cs="Arial"/>
-          <w:highlight w:val="yellow"/>
-        </w:rPr>
-        <w:t xml:space="preserve">An authenticated user will be able to generate </w:t>
-      </w:r>
-      <w:r>
-        <w:rPr>
-          <w:rFonts w:ascii="Arial" w:hAnsi="Arial" w:cs="Arial"/>
-          <w:highlight w:val="yellow"/>
-        </w:rPr>
-        <w:t>final exam schedules when they provide valid details (see section 2.3.1.2) and a valid file representing a previous year’s schedule.</w:t>
-      </w:r>
-    </w:p>
-    <w:p>
-      <w:pPr>
-        <w:rPr>
-          <w:highlight w:val="yellow"/>
-        </w:rPr>
-      </w:pPr>
-    </w:p>
-    <w:p>
-      <w:pPr>
-        <w:pStyle w:val="Heading4"/>
-        <w:rPr>
-          <w:color w:val="000000"/>
-          <w:sz w:val="24"/>
-          <w:szCs w:val="24"/>
-          <w:highlight w:val="yellow"/>
-        </w:rPr>
-      </w:pPr>
-      <w:r>
-        <w:rPr>
-          <w:color w:val="000000"/>
-          <w:sz w:val="24"/>
-          <w:szCs w:val="24"/>
-          <w:highlight w:val="yellow"/>
-        </w:rPr>
-        <w:t>Reschedule</w:t>
-      </w:r>
-    </w:p>
-    <w:p>
-      <w:pPr>
-        <w:rPr>
-          <w:rFonts w:ascii="Arial" w:hAnsi="Arial" w:cs="Arial"/>
-          <w:highlight w:val="yellow"/>
-        </w:rPr>
-      </w:pPr>
-    </w:p>
-    <w:p>
-      <w:pPr>
-        <w:ind w:firstLine="720"/>
-        <w:rPr>
-          <w:rFonts w:ascii="Arial" w:hAnsi="Arial" w:cs="Arial"/>
-          <w:highlight w:val="yellow"/>
-        </w:rPr>
-      </w:pPr>
-      <w:r>
-        <w:rPr>
-          <w:rFonts w:ascii="Arial" w:hAnsi="Arial" w:cs="Arial"/>
-          <w:highlight w:val="yellow"/>
-        </w:rPr>
-        <w:t xml:space="preserve">After a general user </w:t>
-      </w:r>
-      <w:r>
-        <w:rPr>
-          <w:rFonts w:ascii="Arial" w:hAnsi="Arial" w:cs="Arial"/>
-          <w:highlight w:val="yellow"/>
-        </w:rPr>
-        <w:t>has</w:t>
-      </w:r>
-      <w:r>
-        <w:rPr>
-          <w:rFonts w:ascii="Arial" w:hAnsi="Arial" w:cs="Arial"/>
-          <w:highlight w:val="yellow"/>
-        </w:rPr>
-        <w:t xml:space="preserve"> generated a </w:t>
-      </w:r>
-      <w:r>
-        <w:rPr>
-          <w:rFonts w:ascii="Arial" w:hAnsi="Arial" w:cs="Arial"/>
-          <w:highlight w:val="yellow"/>
-        </w:rPr>
-        <w:t xml:space="preserve">final exam </w:t>
-      </w:r>
-      <w:r>
-        <w:rPr>
-          <w:rFonts w:ascii="Arial" w:hAnsi="Arial" w:cs="Arial"/>
-          <w:highlight w:val="yellow"/>
-        </w:rPr>
-        <w:t>schedule,</w:t>
-      </w:r>
-      <w:r>
-        <w:rPr>
-          <w:rFonts w:ascii="Arial" w:hAnsi="Arial" w:cs="Arial"/>
-          <w:highlight w:val="yellow"/>
-        </w:rPr>
-        <w:t xml:space="preserve"> they will have the ability to reschedule.</w:t>
-      </w:r>
-    </w:p>
-    <w:p>
-      <w:pPr>
-        <w:pStyle w:val="Heading4"/>
-        <w:rPr>
-          <w:highlight w:val="yellow"/>
-        </w:rPr>
-      </w:pPr>
-      <w:r>
-        <w:rPr>
-          <w:highlight w:val="yellow"/>
-        </w:rPr>
-        <w:lastRenderedPageBreak/>
-        <w:t>Save Schedule</w:t>
-      </w:r>
-    </w:p>
-    <w:p>
-      <w:pPr>
-        <w:rPr>
-          <w:highlight w:val="yellow"/>
-        </w:rPr>
-      </w:pPr>
-    </w:p>
-    <w:p>
-      <w:pPr>
-        <w:ind w:firstLine="720"/>
-        <w:rPr>
-          <w:rFonts w:ascii="Arial" w:hAnsi="Arial" w:cs="Arial"/>
-          <w:highlight w:val="yellow"/>
-        </w:rPr>
-      </w:pPr>
-      <w:r>
-        <w:rPr>
-          <w:rFonts w:ascii="Arial" w:hAnsi="Arial" w:cs="Arial"/>
-          <w:highlight w:val="yellow"/>
-        </w:rPr>
-        <w:t>A general user will have the ability to save any information related to an exam schedule.</w:t>
-      </w:r>
-    </w:p>
-    <w:p>
-      <w:pPr>
-        <w:rPr>
-          <w:highlight w:val="yellow"/>
-        </w:rPr>
-      </w:pPr>
-    </w:p>
-    <w:p>
-      <w:pPr>
-        <w:pStyle w:val="Heading4"/>
-        <w:rPr>
-          <w:highlight w:val="yellow"/>
-        </w:rPr>
-      </w:pPr>
-      <w:r>
-        <w:rPr>
-          <w:highlight w:val="yellow"/>
-        </w:rPr>
-        <w:t>Print Schedule</w:t>
-      </w:r>
-    </w:p>
-    <w:p>
-      <w:pPr>
-        <w:rPr>
-          <w:highlight w:val="yellow"/>
-        </w:rPr>
-      </w:pPr>
-    </w:p>
-    <w:p>
-      <w:pPr>
-        <w:ind w:left="720"/>
-        <w:rPr>
-          <w:rFonts w:ascii="Arial" w:hAnsi="Arial" w:cs="Arial"/>
-          <w:highlight w:val="yellow"/>
-        </w:rPr>
-      </w:pPr>
-      <w:r>
-        <w:rPr>
-          <w:rFonts w:ascii="Arial" w:hAnsi="Arial" w:cs="Arial"/>
-          <w:highlight w:val="yellow"/>
-        </w:rPr>
-        <w:t xml:space="preserve">A general user will be able to </w:t>
-      </w:r>
-    </w:p>
-    <w:p>
-      <w:pPr>
-        <w:rPr>
-          <w:highlight w:val="yellow"/>
-        </w:rPr>
-      </w:pPr>
-    </w:p>
-    <w:p>
-      <w:pPr>
-        <w:pStyle w:val="Heading3"/>
-        <w:rPr>
-          <w:rFonts w:ascii="Arial" w:hAnsi="Arial" w:cs="Arial"/>
-          <w:i/>
-          <w:highlight w:val="yellow"/>
-        </w:rPr>
-      </w:pPr>
-      <w:r>
-        <w:rPr>
-          <w:rFonts w:ascii="Arial" w:hAnsi="Arial" w:cs="Arial"/>
-          <w:i/>
-          <w:highlight w:val="yellow"/>
-        </w:rPr>
-        <w:t>Administrative Users</w:t>
-      </w:r>
-    </w:p>
-    <w:p>
-      <w:pPr>
-        <w:ind w:firstLine="720"/>
-        <w:rPr>
-          <w:rFonts w:ascii="Arial" w:hAnsi="Arial" w:cs="Arial"/>
-          <w:highlight w:val="yellow"/>
-        </w:rPr>
-      </w:pPr>
-      <w:r>
-        <w:rPr>
-          <w:rFonts w:ascii="Arial" w:hAnsi="Arial" w:cs="Arial"/>
-          <w:highlight w:val="yellow"/>
-        </w:rPr>
-        <w:t>In addition to having all the privileges a general user have, an administrator will be able to do the following.</w:t>
-      </w:r>
-    </w:p>
-    <w:p>
-      <w:pPr>
-        <w:ind w:firstLine="720"/>
-        <w:rPr>
-          <w:rFonts w:ascii="Arial" w:hAnsi="Arial" w:cs="Arial"/>
-          <w:highlight w:val="yellow"/>
-        </w:rPr>
-      </w:pPr>
-    </w:p>
-    <w:p>
-      <w:pPr>
-        <w:pStyle w:val="Heading4"/>
-        <w:rPr>
-          <w:highlight w:val="yellow"/>
-        </w:rPr>
-      </w:pPr>
-      <w:r>
-        <w:rPr>
-          <w:highlight w:val="yellow"/>
-        </w:rPr>
-        <w:t>Create/Delete a General User</w:t>
-      </w:r>
-    </w:p>
-    <w:p>
-      <w:pPr>
-        <w:pStyle w:val="Heading4"/>
-        <w:rPr>
-          <w:highlight w:val="yellow"/>
-        </w:rPr>
-      </w:pPr>
-      <w:r>
-        <w:rPr>
-          <w:highlight w:val="yellow"/>
-        </w:rPr>
-        <w:t>Lock and Unlock Account</w:t>
-      </w:r>
-    </w:p>
-    <w:p>
-      <w:pPr>
-        <w:pStyle w:val="Heading4"/>
-        <w:rPr>
-          <w:highlight w:val="yellow"/>
-        </w:rPr>
-      </w:pPr>
-      <w:r>
-        <w:rPr>
-          <w:highlight w:val="yellow"/>
-        </w:rPr>
-        <w:t>Finalize schedule</w:t>
+        </w:rPr>
+        <w:t xml:space="preserve">general user </w:t>
       </w:r>
     </w:p>
     <w:p/>
@@ -6647,14 +5943,7 @@
         <w:rPr>
           <w:color w:val="0000FF"/>
         </w:rPr>
-        <w:t xml:space="preserve">Describe any items or issues that will limit the options available to the developers. These might include: hardware limitations (timing requirements, memory requirements); interfaces to other applications; specific technologies, tools, and databases to be used; parallel operations; language requirements; communications protocols; security considerations; design conventions or </w:t>
-      </w:r>
-      <w:r>
-        <w:rPr>
-          <w:color w:val="0000FF"/>
-        </w:rPr>
-        <w:lastRenderedPageBreak/>
-        <w:t>programming standards (for example, if the customer’s organization will be responsible for maintaining the delivered software).</w:t>
+        <w:t>Describe any items or issues that will limit the options available to the developers. These might include: hardware limitations (timing requirements, memory requirements); interfaces to other applications; specific technologies, tools, and databases to be used; parallel operations; language requirements; communications protocols; security considerations; design conventions or programming standards (for example, if the customer’s organization will be responsible for maintaining the delivered software).</w:t>
       </w:r>
     </w:p>
     <w:p>
@@ -6846,76 +6135,74 @@
         </w:rPr>
         <w:t>Specific Requirements</w:t>
       </w:r>
-      <w:bookmarkStart w:id="42" w:name="_GoBack"/>
       <w:bookmarkEnd w:id="40"/>
       <w:bookmarkEnd w:id="41"/>
+    </w:p>
+    <w:p>
+      <w:pPr>
+        <w:ind w:firstLine="432"/>
+        <w:rPr>
+          <w:rFonts w:ascii="Arial" w:hAnsi="Arial" w:cs="Arial"/>
+        </w:rPr>
+      </w:pPr>
+      <w:r>
+        <w:rPr>
+          <w:rFonts w:ascii="Arial" w:hAnsi="Arial" w:cs="Arial"/>
+        </w:rPr>
+        <w:t>Descriptions of all functional requirements are described in this section. There are detailed descriptions</w:t>
+      </w:r>
+      <w:r>
+        <w:rPr>
+          <w:rFonts w:ascii="Arial" w:hAnsi="Arial" w:cs="Arial"/>
+        </w:rPr>
+        <w:t xml:space="preserve"> of </w:t>
+      </w:r>
+      <w:r>
+        <w:rPr>
+          <w:rFonts w:ascii="Arial" w:hAnsi="Arial" w:cs="Arial"/>
+        </w:rPr>
+        <w:t xml:space="preserve">all </w:t>
+      </w:r>
+      <w:r>
+        <w:rPr>
+          <w:rFonts w:ascii="Arial" w:hAnsi="Arial" w:cs="Arial"/>
+        </w:rPr>
+        <w:t>the</w:t>
+      </w:r>
+      <w:r>
+        <w:rPr>
+          <w:rFonts w:ascii="Arial" w:hAnsi="Arial" w:cs="Arial"/>
+        </w:rPr>
+        <w:t xml:space="preserve"> interfaces in the system and all of the application’s</w:t>
+      </w:r>
+      <w:r>
+        <w:rPr>
+          <w:rFonts w:ascii="Arial" w:hAnsi="Arial" w:cs="Arial"/>
+        </w:rPr>
+        <w:t xml:space="preserve"> </w:t>
+      </w:r>
+      <w:r>
+        <w:rPr>
+          <w:rFonts w:ascii="Arial" w:hAnsi="Arial" w:cs="Arial"/>
+        </w:rPr>
+        <w:t>features.</w:t>
+      </w:r>
+    </w:p>
+    <w:p>
+      <w:pPr>
+        <w:pStyle w:val="Heading2"/>
+        <w:rPr>
+          <w:rFonts w:ascii="Arial" w:hAnsi="Arial"/>
+        </w:rPr>
+      </w:pPr>
+      <w:bookmarkStart w:id="42" w:name="_Toc113291705"/>
+      <w:r>
+        <w:rPr>
+          <w:rFonts w:ascii="Arial" w:hAnsi="Arial"/>
+        </w:rPr>
+        <w:t>External Interface Requirements</w:t>
+      </w:r>
       <w:bookmarkEnd w:id="42"/>
-    </w:p>
-    <w:p>
-      <w:pPr>
-        <w:ind w:firstLine="432"/>
-        <w:rPr>
-          <w:rFonts w:ascii="Arial" w:hAnsi="Arial" w:cs="Arial"/>
-        </w:rPr>
-      </w:pPr>
-      <w:r>
-        <w:rPr>
-          <w:rFonts w:ascii="Arial" w:hAnsi="Arial" w:cs="Arial"/>
-        </w:rPr>
-        <w:t>Descriptions of all functional requirements are described in this section. There are detailed descriptions</w:t>
-      </w:r>
-      <w:r>
-        <w:rPr>
-          <w:rFonts w:ascii="Arial" w:hAnsi="Arial" w:cs="Arial"/>
-        </w:rPr>
-        <w:t xml:space="preserve"> of </w:t>
-      </w:r>
-      <w:r>
-        <w:rPr>
-          <w:rFonts w:ascii="Arial" w:hAnsi="Arial" w:cs="Arial"/>
-        </w:rPr>
-        <w:t xml:space="preserve">all </w:t>
-      </w:r>
-      <w:r>
-        <w:rPr>
-          <w:rFonts w:ascii="Arial" w:hAnsi="Arial" w:cs="Arial"/>
-        </w:rPr>
-        <w:t>the</w:t>
-      </w:r>
-      <w:r>
-        <w:rPr>
-          <w:rFonts w:ascii="Arial" w:hAnsi="Arial" w:cs="Arial"/>
-        </w:rPr>
-        <w:t xml:space="preserve"> interfaces in the system and all of the application’s</w:t>
-      </w:r>
-      <w:r>
-        <w:rPr>
-          <w:rFonts w:ascii="Arial" w:hAnsi="Arial" w:cs="Arial"/>
-        </w:rPr>
-        <w:t xml:space="preserve"> </w:t>
-      </w:r>
-      <w:r>
-        <w:rPr>
-          <w:rFonts w:ascii="Arial" w:hAnsi="Arial" w:cs="Arial"/>
-        </w:rPr>
-        <w:t>features.</w:t>
-      </w:r>
-    </w:p>
-    <w:p>
-      <w:pPr>
-        <w:pStyle w:val="Heading2"/>
-        <w:rPr>
-          <w:rFonts w:ascii="Arial" w:hAnsi="Arial"/>
-        </w:rPr>
-      </w:pPr>
-      <w:bookmarkStart w:id="43" w:name="_Toc113291705"/>
-      <w:r>
-        <w:rPr>
-          <w:rFonts w:ascii="Arial" w:hAnsi="Arial"/>
-        </w:rPr>
-        <w:t>External Interface Requirements</w:t>
-      </w:r>
-      <w:bookmarkEnd w:id="43"/>
     </w:p>
     <w:p>
       <w:pPr>
@@ -7045,14 +6332,14 @@
           <w:rFonts w:ascii="Arial" w:hAnsi="Arial"/>
         </w:rPr>
       </w:pPr>
-      <w:bookmarkStart w:id="44" w:name="_Toc439994684"/>
+      <w:bookmarkStart w:id="43" w:name="_Toc439994684"/>
       <w:r>
         <w:rPr>
           <w:rFonts w:ascii="Arial" w:hAnsi="Arial"/>
         </w:rPr>
         <w:t>Hardware Interfaces</w:t>
       </w:r>
-      <w:bookmarkEnd w:id="44"/>
+      <w:bookmarkEnd w:id="43"/>
     </w:p>
     <w:p/>
     <w:p>
@@ -7088,65 +6375,65 @@
         <w:jc w:val="both"/>
       </w:pPr>
       <w:r>
+        <w:t>TO DO: Please provide a short description of the different hardware interfaces. If you will be using some special libraries to communicate with your software mention them here. In case you have more than one hardware interface divide this section into subsections.&gt;</w:t>
+      </w:r>
+    </w:p>
+    <w:p>
+      <w:pPr>
+        <w:pStyle w:val="Heading3"/>
+        <w:rPr>
+          <w:rFonts w:ascii="Arial" w:hAnsi="Arial"/>
+        </w:rPr>
+      </w:pPr>
+      <w:bookmarkStart w:id="44" w:name="_Toc439994685"/>
+      <w:r>
+        <w:rPr>
+          <w:rFonts w:ascii="Arial" w:hAnsi="Arial"/>
+        </w:rPr>
+        <w:t>Software Interfaces</w:t>
+      </w:r>
+      <w:bookmarkEnd w:id="44"/>
+      <w:r>
+        <w:rPr>
+          <w:rFonts w:ascii="Arial" w:hAnsi="Arial"/>
+        </w:rPr>
+        <w:br/>
+      </w:r>
+    </w:p>
+    <w:p>
+      <w:pPr>
+        <w:pStyle w:val="Heading4"/>
+      </w:pPr>
+      <w:r>
+        <w:t>Save</w:t>
+      </w:r>
+      <w:r>
+        <w:t xml:space="preserve"> File Dialog</w:t>
+      </w:r>
+    </w:p>
+    <w:p/>
+    <w:p>
+      <w:pPr>
+        <w:pStyle w:val="Heading4"/>
+      </w:pPr>
+      <w:r>
+        <w:t>Load</w:t>
+      </w:r>
+      <w:r>
+        <w:t xml:space="preserve"> File Dialog</w:t>
+      </w:r>
+    </w:p>
+    <w:p>
+      <w:pPr>
+        <w:pStyle w:val="ListParagraph"/>
+      </w:pPr>
+    </w:p>
+    <w:p>
+      <w:pPr>
+        <w:pStyle w:val="Heading4"/>
+      </w:pPr>
+      <w:r>
         <w:lastRenderedPageBreak/>
-        <w:t>TO DO: Please provide a short description of the different hardware interfaces. If you will be using some special libraries to communicate with your software mention them here. In case you have more than one hardware interface divide this section into subsections.&gt;</w:t>
-      </w:r>
-    </w:p>
-    <w:p>
-      <w:pPr>
-        <w:pStyle w:val="Heading3"/>
-        <w:rPr>
-          <w:rFonts w:ascii="Arial" w:hAnsi="Arial"/>
-        </w:rPr>
-      </w:pPr>
-      <w:bookmarkStart w:id="45" w:name="_Toc439994685"/>
-      <w:r>
-        <w:rPr>
-          <w:rFonts w:ascii="Arial" w:hAnsi="Arial"/>
-        </w:rPr>
-        <w:t>Software Interfaces</w:t>
-      </w:r>
-      <w:bookmarkEnd w:id="45"/>
-      <w:r>
-        <w:rPr>
-          <w:rFonts w:ascii="Arial" w:hAnsi="Arial"/>
-        </w:rPr>
-        <w:br/>
-      </w:r>
-    </w:p>
-    <w:p>
-      <w:pPr>
-        <w:pStyle w:val="Heading4"/>
-      </w:pPr>
-      <w:r>
-        <w:t>Save</w:t>
-      </w:r>
-      <w:r>
-        <w:t xml:space="preserve"> File Dialog</w:t>
-      </w:r>
-    </w:p>
-    <w:p/>
-    <w:p>
-      <w:pPr>
-        <w:pStyle w:val="Heading4"/>
-      </w:pPr>
-      <w:r>
-        <w:t>Load</w:t>
-      </w:r>
-      <w:r>
-        <w:t xml:space="preserve"> File Dialog</w:t>
-      </w:r>
-    </w:p>
-    <w:p>
-      <w:pPr>
-        <w:pStyle w:val="ListParagraph"/>
-      </w:pPr>
-    </w:p>
-    <w:p>
-      <w:pPr>
-        <w:pStyle w:val="Heading4"/>
-      </w:pPr>
-      <w:r>
         <w:t>Print Dialog</w:t>
       </w:r>
     </w:p>
@@ -7184,79 +6471,19 @@
     </w:p>
     <w:p>
       <w:pPr>
-        <w:pStyle w:val="Heading3"/>
-        <w:rPr>
-          <w:rFonts w:ascii="Arial" w:hAnsi="Arial"/>
-        </w:rPr>
-      </w:pPr>
-      <w:bookmarkStart w:id="46" w:name="_Toc439994686"/>
-      <w:r>
-        <w:rPr>
-          <w:rFonts w:ascii="Arial" w:hAnsi="Arial"/>
-        </w:rPr>
-        <w:t>Communications Interfaces</w:t>
-      </w:r>
-      <w:bookmarkEnd w:id="46"/>
-    </w:p>
-    <w:p>
-      <w:pPr>
-        <w:pStyle w:val="template"/>
-        <w:jc w:val="both"/>
-        <w:rPr>
-          <w:color w:val="0000FF"/>
-        </w:rPr>
-      </w:pPr>
-      <w:r>
-        <w:t>&lt;</w:t>
-      </w:r>
-      <w:r>
-        <w:rPr>
-          <w:color w:val="0000FF"/>
-        </w:rPr>
-        <w:t>Describe the requirements associated with any communications functions required by this product, including e-mail, web browser, network server communications protocols, electronic forms, and so on. Define any pertinent message formatting. Identify any communication standards that will be used, such as FTP or HTTP. Specify any communication security or encryption issues, data transfer rates, and synchronization mechanisms.</w:t>
-      </w:r>
-    </w:p>
-    <w:p>
-      <w:pPr>
-        <w:pStyle w:val="template"/>
-        <w:jc w:val="both"/>
-        <w:rPr>
-          <w:color w:val="0000FF"/>
-        </w:rPr>
-      </w:pPr>
-    </w:p>
-    <w:p>
-      <w:pPr>
-        <w:pStyle w:val="template"/>
-        <w:jc w:val="both"/>
-      </w:pPr>
-      <w:r>
-        <w:t>TO DO: Do not go into too much detail, but provide 1-2 paragraphs were you will outline the major communication standards. For example, if you decide to use encryption there is no need to specify the exact encryption standards, but rather, specify the fact that the data will be encrypted and name what standards you consider using. &gt;</w:t>
-      </w:r>
-    </w:p>
-    <w:p>
-      <w:pPr>
-        <w:pStyle w:val="template"/>
-        <w:rPr>
-          <w:i w:val="0"/>
-        </w:rPr>
-      </w:pPr>
-    </w:p>
-    <w:p>
-      <w:pPr>
         <w:pStyle w:val="Heading2"/>
         <w:rPr>
           <w:rFonts w:ascii="Arial" w:hAnsi="Arial"/>
         </w:rPr>
       </w:pPr>
-      <w:bookmarkStart w:id="47" w:name="_Toc113291706"/>
+      <w:bookmarkStart w:id="45" w:name="_Toc113291706"/>
       <w:r>
         <w:rPr>
           <w:rFonts w:ascii="Arial" w:hAnsi="Arial"/>
         </w:rPr>
         <w:t>Functional Requirements</w:t>
       </w:r>
-      <w:bookmarkEnd w:id="47"/>
+      <w:bookmarkEnd w:id="45"/>
     </w:p>
     <w:p>
       <w:pPr>
@@ -7411,7 +6638,6 @@
         <w:pStyle w:val="Heading3"/>
       </w:pPr>
       <w:r>
-        <w:lastRenderedPageBreak/>
         <w:t>Prompt for File Names</w:t>
       </w:r>
     </w:p>
@@ -7420,7 +6646,10 @@
         <w:pStyle w:val="Heading3"/>
       </w:pPr>
       <w:r>
-        <w:t>Construct the Final Exam Schedule</w:t>
+        <w:t>Generate</w:t>
+      </w:r>
+      <w:r>
+        <w:t xml:space="preserve"> the Final Exam Schedule</w:t>
       </w:r>
     </w:p>
     <w:p>
@@ -7436,7 +6665,7 @@
         <w:pStyle w:val="Heading3"/>
       </w:pPr>
       <w:r>
-        <w:t>Allow for Manual Modification of the Schedule</w:t>
+        <w:t>Swap Final Exam Times</w:t>
       </w:r>
     </w:p>
     <w:p>
@@ -7446,6 +6675,16 @@
       <w:r>
         <w:t>Save the Schedule to a File</w:t>
       </w:r>
+    </w:p>
+    <w:p>
+      <w:pPr>
+        <w:pStyle w:val="Heading3"/>
+      </w:pPr>
+      <w:r>
+        <w:t>Finalize Schedule</w:t>
+      </w:r>
+      <w:bookmarkStart w:id="46" w:name="_GoBack"/>
+      <w:bookmarkEnd w:id="46"/>
     </w:p>
     <w:p>
       <w:pPr>
@@ -7514,14 +6753,15 @@
           <w:rFonts w:ascii="Arial" w:hAnsi="Arial"/>
         </w:rPr>
       </w:pPr>
-      <w:bookmarkStart w:id="48" w:name="_Toc113291707"/>
-      <w:r>
-        <w:rPr>
-          <w:rFonts w:ascii="Arial" w:hAnsi="Arial"/>
-        </w:rPr>
+      <w:bookmarkStart w:id="47" w:name="_Toc113291707"/>
+      <w:r>
+        <w:rPr>
+          <w:rFonts w:ascii="Arial" w:hAnsi="Arial"/>
+        </w:rPr>
+        <w:lastRenderedPageBreak/>
         <w:t>Behaviour Requirements</w:t>
       </w:r>
-      <w:bookmarkEnd w:id="48"/>
+      <w:bookmarkEnd w:id="47"/>
     </w:p>
     <w:p>
       <w:pPr>
@@ -7537,6 +6777,14 @@
         <w:t>Use Case View</w:t>
       </w:r>
     </w:p>
+    <w:p/>
+    <w:p>
+      <w:pPr>
+        <w:ind w:left="720"/>
+      </w:pPr>
+    </w:p>
+    <w:p/>
+    <w:p/>
     <w:p>
       <w:r>
         <w:t>[</w:t>
@@ -7548,23 +6796,7 @@
         <w:t>TBD</w:t>
       </w:r>
       <w:r>
-        <w:t xml:space="preserve"> get the </w:t>
-      </w:r>
-      <w:proofErr w:type="spellStart"/>
-      <w:r>
-        <w:t>usecase</w:t>
-      </w:r>
-      <w:proofErr w:type="spellEnd"/>
-      <w:r>
-        <w:t xml:space="preserve"> diagram from Jeffrey and his </w:t>
-      </w:r>
-      <w:proofErr w:type="spellStart"/>
-      <w:r>
-        <w:t>lucidchart</w:t>
-      </w:r>
-      <w:proofErr w:type="spellEnd"/>
-      <w:r>
-        <w:t xml:space="preserve"> account.]</w:t>
+        <w:t xml:space="preserve"> get the usecase diagram from Jeffrey and his lucidchart account.]</w:t>
       </w:r>
     </w:p>
     <w:p/>
@@ -7593,15 +6825,7 @@
         <w:jc w:val="both"/>
       </w:pPr>
       <w:r>
-        <w:t xml:space="preserve">TO DO: Provide a use case diagram which will encapsulate the entire system and all possible actors. Do not include detailed use case descriptions (these will be needed when you will be working on the Test Plan), but make sure to include a short description of what every use-case is, who are the actors in your diagram. For more information please refer to your UML guide and the </w:t>
-      </w:r>
-      <w:proofErr w:type="spellStart"/>
-      <w:r>
-        <w:t>MiniThermostat</w:t>
-      </w:r>
-      <w:proofErr w:type="spellEnd"/>
-      <w:r>
-        <w:t xml:space="preserve"> SRS example file.&gt;</w:t>
+        <w:t>TO DO: Provide a use case diagram which will encapsulate the entire system and all possible actors. Do not include detailed use case descriptions (these will be needed when you will be working on the Test Plan), but make sure to include a short description of what every use-case is, who are the actors in your diagram. For more information please refer to your UML guide and the MiniThermostat SRS example file.&gt;</w:t>
       </w:r>
     </w:p>
     <w:p/>
@@ -7634,8 +6858,8 @@
           <w:color w:val="FFFFFF"/>
         </w:rPr>
       </w:pPr>
-      <w:bookmarkStart w:id="49" w:name="_Toc113291708"/>
-      <w:bookmarkStart w:id="50" w:name="_Toc439994690"/>
+      <w:bookmarkStart w:id="48" w:name="_Toc113291708"/>
+      <w:bookmarkStart w:id="49" w:name="_Toc439994690"/>
       <w:r>
         <w:rPr>
           <w:rFonts w:ascii="Arial" w:hAnsi="Arial"/>
@@ -7643,24 +6867,24 @@
         </w:rPr>
         <w:t>Other Non-functional Requirements</w:t>
       </w:r>
+      <w:bookmarkEnd w:id="48"/>
+    </w:p>
+    <w:p>
+      <w:pPr>
+        <w:pStyle w:val="Heading2"/>
+        <w:rPr>
+          <w:rFonts w:ascii="Arial" w:hAnsi="Arial"/>
+        </w:rPr>
+      </w:pPr>
+      <w:bookmarkStart w:id="50" w:name="_Toc113291709"/>
+      <w:r>
+        <w:rPr>
+          <w:rFonts w:ascii="Arial" w:hAnsi="Arial"/>
+        </w:rPr>
+        <w:t>Performance Requirements</w:t>
+      </w:r>
       <w:bookmarkEnd w:id="49"/>
-    </w:p>
-    <w:p>
-      <w:pPr>
-        <w:pStyle w:val="Heading2"/>
-        <w:rPr>
-          <w:rFonts w:ascii="Arial" w:hAnsi="Arial"/>
-        </w:rPr>
-      </w:pPr>
-      <w:bookmarkStart w:id="51" w:name="_Toc113291709"/>
-      <w:r>
-        <w:rPr>
-          <w:rFonts w:ascii="Arial" w:hAnsi="Arial"/>
-        </w:rPr>
-        <w:t>Performance Requirements</w:t>
-      </w:r>
       <w:bookmarkEnd w:id="50"/>
-      <w:bookmarkEnd w:id="51"/>
     </w:p>
     <w:p>
       <w:pPr>
@@ -7696,16 +6920,17 @@
           <w:rFonts w:ascii="Arial" w:hAnsi="Arial"/>
         </w:rPr>
       </w:pPr>
-      <w:bookmarkStart w:id="52" w:name="_Toc439994691"/>
-      <w:bookmarkStart w:id="53" w:name="_Toc113291710"/>
-      <w:r>
-        <w:rPr>
-          <w:rFonts w:ascii="Arial" w:hAnsi="Arial"/>
-        </w:rPr>
+      <w:bookmarkStart w:id="51" w:name="_Toc439994691"/>
+      <w:bookmarkStart w:id="52" w:name="_Toc113291710"/>
+      <w:r>
+        <w:rPr>
+          <w:rFonts w:ascii="Arial" w:hAnsi="Arial"/>
+        </w:rPr>
+        <w:lastRenderedPageBreak/>
         <w:t>Safety and Security Requirements</w:t>
       </w:r>
+      <w:bookmarkEnd w:id="51"/>
       <w:bookmarkEnd w:id="52"/>
-      <w:bookmarkEnd w:id="53"/>
     </w:p>
     <w:p>
       <w:pPr>
@@ -7783,16 +7008,16 @@
           <w:rFonts w:ascii="Arial" w:hAnsi="Arial"/>
         </w:rPr>
       </w:pPr>
-      <w:bookmarkStart w:id="54" w:name="_Toc439994693"/>
-      <w:bookmarkStart w:id="55" w:name="_Toc113291711"/>
+      <w:bookmarkStart w:id="53" w:name="_Toc439994693"/>
+      <w:bookmarkStart w:id="54" w:name="_Toc113291711"/>
       <w:r>
         <w:rPr>
           <w:rFonts w:ascii="Arial" w:hAnsi="Arial"/>
         </w:rPr>
         <w:t>Software Quality Attributes</w:t>
       </w:r>
+      <w:bookmarkEnd w:id="53"/>
       <w:bookmarkEnd w:id="54"/>
-      <w:bookmarkEnd w:id="55"/>
     </w:p>
     <w:p>
       <w:pPr>
@@ -7871,8 +7096,8 @@
           <w:color w:val="FFFFFF"/>
         </w:rPr>
       </w:pPr>
-      <w:bookmarkStart w:id="56" w:name="_Toc439994695"/>
-      <w:bookmarkStart w:id="57" w:name="_Toc113291712"/>
+      <w:bookmarkStart w:id="55" w:name="_Toc439994695"/>
+      <w:bookmarkStart w:id="56" w:name="_Toc113291712"/>
       <w:r>
         <w:rPr>
           <w:rFonts w:ascii="Arial" w:hAnsi="Arial"/>
@@ -7880,8 +7105,8 @@
         </w:rPr>
         <w:t>Other Requirements</w:t>
       </w:r>
+      <w:bookmarkEnd w:id="55"/>
       <w:bookmarkEnd w:id="56"/>
-      <w:bookmarkEnd w:id="57"/>
     </w:p>
     <w:p>
       <w:pPr>
@@ -7913,7 +7138,7 @@
       <w:r>
         <w:t>&gt;</w:t>
       </w:r>
-      <w:bookmarkStart w:id="58" w:name="_Toc439994696"/>
+      <w:bookmarkStart w:id="57" w:name="_Toc439994696"/>
     </w:p>
     <w:p>
       <w:pPr>
@@ -7986,8 +7211,8 @@
       </w:pPr>
     </w:p>
     <w:p>
-      <w:bookmarkStart w:id="59" w:name="_Toc439994698"/>
-      <w:bookmarkEnd w:id="58"/>
+      <w:bookmarkStart w:id="58" w:name="_Toc439994698"/>
+      <w:bookmarkEnd w:id="57"/>
     </w:p>
     <w:p>
       <w:pPr>
@@ -8005,7 +7230,6 @@
           <w:color w:val="FFFFFF"/>
         </w:rPr>
       </w:pPr>
-      <w:proofErr w:type="gramStart"/>
       <w:r>
         <w:rPr>
           <w:rFonts w:ascii="Arial" w:hAnsi="Arial"/>
@@ -8020,7 +7244,6 @@
         </w:rPr>
         <w:t>Client</w:t>
       </w:r>
-      <w:proofErr w:type="gramEnd"/>
       <w:r>
         <w:rPr>
           <w:rFonts w:ascii="Arial" w:hAnsi="Arial"/>
@@ -8124,47 +7347,7 @@
                 <w:sz w:val="16"/>
                 <w:szCs w:val="16"/>
               </w:rPr>
-              <w:t xml:space="preserve">Patricia L. </w:t>
-            </w:r>
-            <w:proofErr w:type="spellStart"/>
-            <w:r>
-              <w:rPr>
-                <w:rFonts w:ascii="Times New Roman" w:hAnsi="Times New Roman" w:cs="Times New Roman"/>
-                <w:i/>
-                <w:sz w:val="16"/>
-                <w:szCs w:val="16"/>
-              </w:rPr>
-              <w:t>Roden</w:t>
-            </w:r>
-            <w:proofErr w:type="spellEnd"/>
-            <w:r>
-              <w:rPr>
-                <w:rFonts w:ascii="Times New Roman" w:hAnsi="Times New Roman" w:cs="Times New Roman"/>
-                <w:i/>
-                <w:sz w:val="16"/>
-                <w:szCs w:val="16"/>
-              </w:rPr>
-              <w:t xml:space="preserve">, </w:t>
-            </w:r>
-            <w:proofErr w:type="spellStart"/>
-            <w:r>
-              <w:rPr>
-                <w:rFonts w:ascii="Times New Roman" w:hAnsi="Times New Roman" w:cs="Times New Roman"/>
-                <w:i/>
-                <w:sz w:val="16"/>
-                <w:szCs w:val="16"/>
-              </w:rPr>
-              <w:t>Ph.D</w:t>
-            </w:r>
-            <w:proofErr w:type="spellEnd"/>
-            <w:r>
-              <w:rPr>
-                <w:rFonts w:ascii="Times New Roman" w:hAnsi="Times New Roman" w:cs="Times New Roman"/>
-                <w:i/>
-                <w:sz w:val="16"/>
-                <w:szCs w:val="16"/>
-              </w:rPr>
-              <w:t>, Client</w:t>
+              <w:t>Patricia L. Roden, Ph.D, Client</w:t>
             </w:r>
           </w:p>
         </w:tc>
@@ -8806,7 +7989,7 @@
           <w:color w:val="FFFFFF"/>
         </w:rPr>
       </w:pPr>
-      <w:bookmarkStart w:id="60" w:name="_Toc113291713"/>
+      <w:bookmarkStart w:id="59" w:name="_Toc113291713"/>
       <w:r>
         <w:rPr>
           <w:rFonts w:ascii="Arial" w:hAnsi="Arial"/>
@@ -8814,7 +7997,7 @@
         </w:rPr>
         <w:t>Appendix A – Data Dictionary</w:t>
       </w:r>
-      <w:bookmarkEnd w:id="60"/>
+      <w:bookmarkEnd w:id="59"/>
     </w:p>
     <w:p/>
     <w:p>
@@ -8833,10 +8016,10 @@
         </w:rPr>
         <w:t>&lt;Data dictionary is used to track all the different variables, states and functional requirements that you described in your document. Make sure to include the complete list of all constants, state variables (and their possible states), inputs and outputs in a table. In the table, include the description of these items as well as all related operations and requirements.&gt;</w:t>
       </w:r>
-      <w:bookmarkEnd w:id="59"/>
+      <w:bookmarkEnd w:id="58"/>
     </w:p>
     <w:sectPr>
-      <w:headerReference w:type="default" r:id="rId12"/>
+      <w:headerReference w:type="default" r:id="rId13"/>
       <w:pgSz w:w="12240" w:h="15840" w:code="1"/>
       <w:pgMar w:top="1440" w:right="1296" w:bottom="1440" w:left="1296" w:header="720" w:footer="720" w:gutter="0"/>
       <w:pgNumType w:start="1"/>
@@ -8848,7 +8031,7 @@
 </file>
 
 <file path=word/endnotes.xml><?xml version="1.0" encoding="utf-8"?>
-<w:endnotes xmlns:wpc="http://schemas.microsoft.com/office/word/2010/wordprocessingCanvas" xmlns:mc="http://schemas.openxmlformats.org/markup-compatibility/2006" xmlns:o="urn:schemas-microsoft-com:office:office" xmlns:r="http://schemas.openxmlformats.org/officeDocument/2006/relationships" xmlns:m="http://schemas.openxmlformats.org/officeDocument/2006/math" xmlns:v="urn:schemas-microsoft-com:vml" xmlns:wp14="http://schemas.microsoft.com/office/word/2010/wordprocessingDrawing" xmlns:wp="http://schemas.openxmlformats.org/drawingml/2006/wordprocessingDrawing" xmlns:w10="urn:schemas-microsoft-com:office:word" xmlns:w="http://schemas.openxmlformats.org/wordprocessingml/2006/main" xmlns:w14="http://schemas.microsoft.com/office/word/2010/wordml" xmlns:w15="http://schemas.microsoft.com/office/word/2012/wordml" xmlns:wpg="http://schemas.microsoft.com/office/word/2010/wordprocessingGroup" xmlns:wpi="http://schemas.microsoft.com/office/word/2010/wordprocessingInk" xmlns:wne="http://schemas.microsoft.com/office/word/2006/wordml" xmlns:wps="http://schemas.microsoft.com/office/word/2010/wordprocessingShape" mc:Ignorable="w14 w15 wp14">
+<w:endnotes xmlns:wpc="http://schemas.microsoft.com/office/word/2010/wordprocessingCanvas" xmlns:mc="http://schemas.openxmlformats.org/markup-compatibility/2006" xmlns:o="urn:schemas-microsoft-com:office:office" xmlns:r="http://schemas.openxmlformats.org/officeDocument/2006/relationships" xmlns:m="http://schemas.openxmlformats.org/officeDocument/2006/math" xmlns:v="urn:schemas-microsoft-com:vml" xmlns:wp14="http://schemas.microsoft.com/office/word/2010/wordprocessingDrawing" xmlns:wp="http://schemas.openxmlformats.org/drawingml/2006/wordprocessingDrawing" xmlns:w10="urn:schemas-microsoft-com:office:word" xmlns:w="http://schemas.openxmlformats.org/wordprocessingml/2006/main" xmlns:w14="http://schemas.microsoft.com/office/word/2010/wordml" xmlns:wpg="http://schemas.microsoft.com/office/word/2010/wordprocessingGroup" xmlns:wpi="http://schemas.microsoft.com/office/word/2010/wordprocessingInk" xmlns:wne="http://schemas.microsoft.com/office/word/2006/wordml" xmlns:wps="http://schemas.microsoft.com/office/word/2010/wordprocessingShape" mc:Ignorable="w14 wp14">
   <w:endnote w:type="separator" w:id="-1">
     <w:p>
       <w:r>
@@ -8867,7 +8050,7 @@
 </file>
 
 <file path=word/footer1.xml><?xml version="1.0" encoding="utf-8"?>
-<w:ftr xmlns:wpc="http://schemas.microsoft.com/office/word/2010/wordprocessingCanvas" xmlns:mc="http://schemas.openxmlformats.org/markup-compatibility/2006" xmlns:o="urn:schemas-microsoft-com:office:office" xmlns:r="http://schemas.openxmlformats.org/officeDocument/2006/relationships" xmlns:m="http://schemas.openxmlformats.org/officeDocument/2006/math" xmlns:v="urn:schemas-microsoft-com:vml" xmlns:wp14="http://schemas.microsoft.com/office/word/2010/wordprocessingDrawing" xmlns:wp="http://schemas.openxmlformats.org/drawingml/2006/wordprocessingDrawing" xmlns:w10="urn:schemas-microsoft-com:office:word" xmlns:w="http://schemas.openxmlformats.org/wordprocessingml/2006/main" xmlns:w14="http://schemas.microsoft.com/office/word/2010/wordml" xmlns:w15="http://schemas.microsoft.com/office/word/2012/wordml" xmlns:wpg="http://schemas.microsoft.com/office/word/2010/wordprocessingGroup" xmlns:wpi="http://schemas.microsoft.com/office/word/2010/wordprocessingInk" xmlns:wne="http://schemas.microsoft.com/office/word/2006/wordml" xmlns:wps="http://schemas.microsoft.com/office/word/2010/wordprocessingShape" mc:Ignorable="w14 w15 wp14">
+<w:ftr xmlns:wpc="http://schemas.microsoft.com/office/word/2010/wordprocessingCanvas" xmlns:mc="http://schemas.openxmlformats.org/markup-compatibility/2006" xmlns:o="urn:schemas-microsoft-com:office:office" xmlns:r="http://schemas.openxmlformats.org/officeDocument/2006/relationships" xmlns:m="http://schemas.openxmlformats.org/officeDocument/2006/math" xmlns:v="urn:schemas-microsoft-com:vml" xmlns:wp14="http://schemas.microsoft.com/office/word/2010/wordprocessingDrawing" xmlns:wp="http://schemas.openxmlformats.org/drawingml/2006/wordprocessingDrawing" xmlns:w10="urn:schemas-microsoft-com:office:word" xmlns:w="http://schemas.openxmlformats.org/wordprocessingml/2006/main" xmlns:w14="http://schemas.microsoft.com/office/word/2010/wordml" xmlns:wpg="http://schemas.microsoft.com/office/word/2010/wordprocessingGroup" xmlns:wpi="http://schemas.microsoft.com/office/word/2010/wordprocessingInk" xmlns:wne="http://schemas.microsoft.com/office/word/2006/wordml" xmlns:wps="http://schemas.microsoft.com/office/word/2010/wordprocessingShape" mc:Ignorable="w14 wp14">
   <w:p>
     <w:pPr>
       <w:pStyle w:val="Footer"/>
@@ -8878,7 +8061,7 @@
 </file>
 
 <file path=word/footnotes.xml><?xml version="1.0" encoding="utf-8"?>
-<w:footnotes xmlns:wpc="http://schemas.microsoft.com/office/word/2010/wordprocessingCanvas" xmlns:mc="http://schemas.openxmlformats.org/markup-compatibility/2006" xmlns:o="urn:schemas-microsoft-com:office:office" xmlns:r="http://schemas.openxmlformats.org/officeDocument/2006/relationships" xmlns:m="http://schemas.openxmlformats.org/officeDocument/2006/math" xmlns:v="urn:schemas-microsoft-com:vml" xmlns:wp14="http://schemas.microsoft.com/office/word/2010/wordprocessingDrawing" xmlns:wp="http://schemas.openxmlformats.org/drawingml/2006/wordprocessingDrawing" xmlns:w10="urn:schemas-microsoft-com:office:word" xmlns:w="http://schemas.openxmlformats.org/wordprocessingml/2006/main" xmlns:w14="http://schemas.microsoft.com/office/word/2010/wordml" xmlns:w15="http://schemas.microsoft.com/office/word/2012/wordml" xmlns:wpg="http://schemas.microsoft.com/office/word/2010/wordprocessingGroup" xmlns:wpi="http://schemas.microsoft.com/office/word/2010/wordprocessingInk" xmlns:wne="http://schemas.microsoft.com/office/word/2006/wordml" xmlns:wps="http://schemas.microsoft.com/office/word/2010/wordprocessingShape" mc:Ignorable="w14 w15 wp14">
+<w:footnotes xmlns:wpc="http://schemas.microsoft.com/office/word/2010/wordprocessingCanvas" xmlns:mc="http://schemas.openxmlformats.org/markup-compatibility/2006" xmlns:o="urn:schemas-microsoft-com:office:office" xmlns:r="http://schemas.openxmlformats.org/officeDocument/2006/relationships" xmlns:m="http://schemas.openxmlformats.org/officeDocument/2006/math" xmlns:v="urn:schemas-microsoft-com:vml" xmlns:wp14="http://schemas.microsoft.com/office/word/2010/wordprocessingDrawing" xmlns:wp="http://schemas.openxmlformats.org/drawingml/2006/wordprocessingDrawing" xmlns:w10="urn:schemas-microsoft-com:office:word" xmlns:w="http://schemas.openxmlformats.org/wordprocessingml/2006/main" xmlns:w14="http://schemas.microsoft.com/office/word/2010/wordml" xmlns:wpg="http://schemas.microsoft.com/office/word/2010/wordprocessingGroup" xmlns:wpi="http://schemas.microsoft.com/office/word/2010/wordprocessingInk" xmlns:wne="http://schemas.microsoft.com/office/word/2006/wordml" xmlns:wps="http://schemas.microsoft.com/office/word/2010/wordprocessingShape" mc:Ignorable="w14 wp14">
   <w:footnote w:type="separator" w:id="-1">
     <w:p>
       <w:r>
@@ -8897,7 +8080,7 @@
 </file>
 
 <file path=word/header1.xml><?xml version="1.0" encoding="utf-8"?>
-<w:hdr xmlns:wpc="http://schemas.microsoft.com/office/word/2010/wordprocessingCanvas" xmlns:mc="http://schemas.openxmlformats.org/markup-compatibility/2006" xmlns:o="urn:schemas-microsoft-com:office:office" xmlns:r="http://schemas.openxmlformats.org/officeDocument/2006/relationships" xmlns:m="http://schemas.openxmlformats.org/officeDocument/2006/math" xmlns:v="urn:schemas-microsoft-com:vml" xmlns:wp14="http://schemas.microsoft.com/office/word/2010/wordprocessingDrawing" xmlns:wp="http://schemas.openxmlformats.org/drawingml/2006/wordprocessingDrawing" xmlns:w10="urn:schemas-microsoft-com:office:word" xmlns:w="http://schemas.openxmlformats.org/wordprocessingml/2006/main" xmlns:w14="http://schemas.microsoft.com/office/word/2010/wordml" xmlns:w15="http://schemas.microsoft.com/office/word/2012/wordml" xmlns:wpg="http://schemas.microsoft.com/office/word/2010/wordprocessingGroup" xmlns:wpi="http://schemas.microsoft.com/office/word/2010/wordprocessingInk" xmlns:wne="http://schemas.microsoft.com/office/word/2006/wordml" xmlns:wps="http://schemas.microsoft.com/office/word/2010/wordprocessingShape" mc:Ignorable="w14 w15 wp14">
+<w:hdr xmlns:wpc="http://schemas.microsoft.com/office/word/2010/wordprocessingCanvas" xmlns:mc="http://schemas.openxmlformats.org/markup-compatibility/2006" xmlns:o="urn:schemas-microsoft-com:office:office" xmlns:r="http://schemas.openxmlformats.org/officeDocument/2006/relationships" xmlns:m="http://schemas.openxmlformats.org/officeDocument/2006/math" xmlns:v="urn:schemas-microsoft-com:vml" xmlns:wp14="http://schemas.microsoft.com/office/word/2010/wordprocessingDrawing" xmlns:wp="http://schemas.openxmlformats.org/drawingml/2006/wordprocessingDrawing" xmlns:w10="urn:schemas-microsoft-com:office:word" xmlns:w="http://schemas.openxmlformats.org/wordprocessingml/2006/main" xmlns:w14="http://schemas.microsoft.com/office/word/2010/wordml" xmlns:wpg="http://schemas.microsoft.com/office/word/2010/wordprocessingGroup" xmlns:wpi="http://schemas.microsoft.com/office/word/2010/wordprocessingInk" xmlns:wne="http://schemas.microsoft.com/office/word/2006/wordml" xmlns:wps="http://schemas.microsoft.com/office/word/2010/wordprocessingShape" mc:Ignorable="w14 wp14">
   <w:p>
     <w:pPr>
       <w:pStyle w:val="Header"/>
@@ -8919,15 +8102,7 @@
       <w:t xml:space="preserve"> </w:t>
     </w:r>
     <w:r>
-      <w:t>Requirements Specification for [</w:t>
-    </w:r>
-    <w:proofErr w:type="spellStart"/>
-    <w:r>
-      <w:t>ProjectNameHere</w:t>
-    </w:r>
-    <w:proofErr w:type="spellEnd"/>
-    <w:r>
-      <w:t>]</w:t>
+      <w:t>Requirements Specification for [ProjectNameHere]</w:t>
     </w:r>
     <w:r>
       <w:tab/>
@@ -8946,7 +8121,7 @@
       <w:rPr>
         <w:noProof/>
       </w:rPr>
-      <w:t>iii</w:t>
+      <w:t>ii</w:t>
     </w:r>
     <w:r>
       <w:fldChar w:fldCharType="end"/>
@@ -8956,7 +8131,7 @@
 </file>
 
 <file path=word/header2.xml><?xml version="1.0" encoding="utf-8"?>
-<w:hdr xmlns:wpc="http://schemas.microsoft.com/office/word/2010/wordprocessingCanvas" xmlns:mc="http://schemas.openxmlformats.org/markup-compatibility/2006" xmlns:o="urn:schemas-microsoft-com:office:office" xmlns:r="http://schemas.openxmlformats.org/officeDocument/2006/relationships" xmlns:m="http://schemas.openxmlformats.org/officeDocument/2006/math" xmlns:v="urn:schemas-microsoft-com:vml" xmlns:wp14="http://schemas.microsoft.com/office/word/2010/wordprocessingDrawing" xmlns:wp="http://schemas.openxmlformats.org/drawingml/2006/wordprocessingDrawing" xmlns:w10="urn:schemas-microsoft-com:office:word" xmlns:w="http://schemas.openxmlformats.org/wordprocessingml/2006/main" xmlns:w14="http://schemas.microsoft.com/office/word/2010/wordml" xmlns:w15="http://schemas.microsoft.com/office/word/2012/wordml" xmlns:wpg="http://schemas.microsoft.com/office/word/2010/wordprocessingGroup" xmlns:wpi="http://schemas.microsoft.com/office/word/2010/wordprocessingInk" xmlns:wne="http://schemas.microsoft.com/office/word/2006/wordml" xmlns:wps="http://schemas.microsoft.com/office/word/2010/wordprocessingShape" mc:Ignorable="w14 w15 wp14">
+<w:hdr xmlns:wpc="http://schemas.microsoft.com/office/word/2010/wordprocessingCanvas" xmlns:mc="http://schemas.openxmlformats.org/markup-compatibility/2006" xmlns:o="urn:schemas-microsoft-com:office:office" xmlns:r="http://schemas.openxmlformats.org/officeDocument/2006/relationships" xmlns:m="http://schemas.openxmlformats.org/officeDocument/2006/math" xmlns:v="urn:schemas-microsoft-com:vml" xmlns:wp14="http://schemas.microsoft.com/office/word/2010/wordprocessingDrawing" xmlns:wp="http://schemas.openxmlformats.org/drawingml/2006/wordprocessingDrawing" xmlns:w10="urn:schemas-microsoft-com:office:word" xmlns:w="http://schemas.openxmlformats.org/wordprocessingml/2006/main" xmlns:w14="http://schemas.microsoft.com/office/word/2010/wordml" xmlns:wpg="http://schemas.microsoft.com/office/word/2010/wordprocessingGroup" xmlns:wpi="http://schemas.microsoft.com/office/word/2010/wordprocessingInk" xmlns:wne="http://schemas.microsoft.com/office/word/2006/wordml" xmlns:wps="http://schemas.microsoft.com/office/word/2010/wordprocessingShape" mc:Ignorable="w14 wp14">
   <w:p>
     <w:pPr>
       <w:pStyle w:val="Header"/>
@@ -9011,7 +8186,7 @@
 </file>
 
 <file path=word/numbering.xml><?xml version="1.0" encoding="utf-8"?>
-<w:numbering xmlns:wpc="http://schemas.microsoft.com/office/word/2010/wordprocessingCanvas" xmlns:mc="http://schemas.openxmlformats.org/markup-compatibility/2006" xmlns:o="urn:schemas-microsoft-com:office:office" xmlns:r="http://schemas.openxmlformats.org/officeDocument/2006/relationships" xmlns:m="http://schemas.openxmlformats.org/officeDocument/2006/math" xmlns:v="urn:schemas-microsoft-com:vml" xmlns:wp14="http://schemas.microsoft.com/office/word/2010/wordprocessingDrawing" xmlns:wp="http://schemas.openxmlformats.org/drawingml/2006/wordprocessingDrawing" xmlns:w10="urn:schemas-microsoft-com:office:word" xmlns:w="http://schemas.openxmlformats.org/wordprocessingml/2006/main" xmlns:w14="http://schemas.microsoft.com/office/word/2010/wordml" xmlns:w15="http://schemas.microsoft.com/office/word/2012/wordml" xmlns:wpg="http://schemas.microsoft.com/office/word/2010/wordprocessingGroup" xmlns:wpi="http://schemas.microsoft.com/office/word/2010/wordprocessingInk" xmlns:wne="http://schemas.microsoft.com/office/word/2006/wordml" xmlns:wps="http://schemas.microsoft.com/office/word/2010/wordprocessingShape" mc:Ignorable="w14 w15 wp14">
+<w:numbering xmlns:wpc="http://schemas.microsoft.com/office/word/2010/wordprocessingCanvas" xmlns:mc="http://schemas.openxmlformats.org/markup-compatibility/2006" xmlns:o="urn:schemas-microsoft-com:office:office" xmlns:r="http://schemas.openxmlformats.org/officeDocument/2006/relationships" xmlns:m="http://schemas.openxmlformats.org/officeDocument/2006/math" xmlns:v="urn:schemas-microsoft-com:vml" xmlns:wp14="http://schemas.microsoft.com/office/word/2010/wordprocessingDrawing" xmlns:wp="http://schemas.openxmlformats.org/drawingml/2006/wordprocessingDrawing" xmlns:w10="urn:schemas-microsoft-com:office:word" xmlns:w="http://schemas.openxmlformats.org/wordprocessingml/2006/main" xmlns:w14="http://schemas.microsoft.com/office/word/2010/wordml" xmlns:wpg="http://schemas.microsoft.com/office/word/2010/wordprocessingGroup" xmlns:wpi="http://schemas.microsoft.com/office/word/2010/wordprocessingInk" xmlns:wne="http://schemas.microsoft.com/office/word/2006/wordml" xmlns:wps="http://schemas.microsoft.com/office/word/2010/wordprocessingShape" mc:Ignorable="w14 wp14">
   <w:abstractNum w:abstractNumId="0">
     <w:nsid w:val="FFFFFF89"/>
     <w:multiLevelType w:val="singleLevel"/>
@@ -9598,7 +8773,7 @@
 </file>
 
 <file path=word/styles.xml><?xml version="1.0" encoding="utf-8"?>
-<w:styles xmlns:mc="http://schemas.openxmlformats.org/markup-compatibility/2006" xmlns:r="http://schemas.openxmlformats.org/officeDocument/2006/relationships" xmlns:w="http://schemas.openxmlformats.org/wordprocessingml/2006/main" xmlns:w14="http://schemas.microsoft.com/office/word/2010/wordml" xmlns:w15="http://schemas.microsoft.com/office/word/2012/wordml" mc:Ignorable="w14 w15">
+<w:styles xmlns:mc="http://schemas.openxmlformats.org/markup-compatibility/2006" xmlns:r="http://schemas.openxmlformats.org/officeDocument/2006/relationships" xmlns:w="http://schemas.openxmlformats.org/wordprocessingml/2006/main" xmlns:w14="http://schemas.microsoft.com/office/word/2010/wordml" mc:Ignorable="w14">
   <w:docDefaults>
     <w:rPrDefault>
       <w:rPr>
@@ -9608,378 +8783,143 @@
     </w:rPrDefault>
     <w:pPrDefault/>
   </w:docDefaults>
-  <w:latentStyles w:defLockedState="0" w:defUIPriority="99" w:defSemiHidden="0" w:defUnhideWhenUsed="0" w:defQFormat="0" w:count="371">
-    <w:lsdException w:name="Normal" w:uiPriority="0" w:qFormat="1"/>
-    <w:lsdException w:name="heading 1" w:uiPriority="9" w:qFormat="1"/>
-    <w:lsdException w:name="heading 2" w:uiPriority="9" w:qFormat="1"/>
-    <w:lsdException w:name="heading 3" w:uiPriority="9" w:qFormat="1"/>
-    <w:lsdException w:name="heading 4" w:uiPriority="9" w:qFormat="1"/>
-    <w:lsdException w:name="heading 5" w:uiPriority="9" w:qFormat="1"/>
-    <w:lsdException w:name="heading 6" w:uiPriority="9" w:qFormat="1"/>
-    <w:lsdException w:name="heading 7" w:uiPriority="9" w:qFormat="1"/>
-    <w:lsdException w:name="heading 8" w:uiPriority="9" w:qFormat="1"/>
-    <w:lsdException w:name="heading 9" w:uiPriority="9" w:qFormat="1"/>
-    <w:lsdException w:name="index 1" w:semiHidden="1" w:unhideWhenUsed="1"/>
-    <w:lsdException w:name="index 2" w:semiHidden="1" w:unhideWhenUsed="1"/>
-    <w:lsdException w:name="index 3" w:semiHidden="1" w:unhideWhenUsed="1"/>
-    <w:lsdException w:name="index 4" w:semiHidden="1" w:unhideWhenUsed="1"/>
-    <w:lsdException w:name="index 5" w:semiHidden="1" w:unhideWhenUsed="1"/>
-    <w:lsdException w:name="index 6" w:semiHidden="1" w:unhideWhenUsed="1"/>
-    <w:lsdException w:name="index 7" w:semiHidden="1" w:unhideWhenUsed="1"/>
-    <w:lsdException w:name="index 8" w:semiHidden="1" w:unhideWhenUsed="1"/>
-    <w:lsdException w:name="index 9" w:semiHidden="1" w:unhideWhenUsed="1"/>
-    <w:lsdException w:name="toc 1" w:semiHidden="1" w:uiPriority="39" w:unhideWhenUsed="1"/>
-    <w:lsdException w:name="toc 2" w:semiHidden="1" w:uiPriority="39" w:unhideWhenUsed="1"/>
-    <w:lsdException w:name="toc 3" w:semiHidden="1" w:uiPriority="39" w:unhideWhenUsed="1"/>
-    <w:lsdException w:name="toc 4" w:semiHidden="1" w:uiPriority="39" w:unhideWhenUsed="1"/>
-    <w:lsdException w:name="toc 5" w:semiHidden="1" w:uiPriority="39" w:unhideWhenUsed="1"/>
-    <w:lsdException w:name="toc 6" w:semiHidden="1" w:uiPriority="39" w:unhideWhenUsed="1"/>
-    <w:lsdException w:name="toc 7" w:semiHidden="1" w:uiPriority="39" w:unhideWhenUsed="1"/>
-    <w:lsdException w:name="toc 8" w:semiHidden="1" w:uiPriority="39" w:unhideWhenUsed="1"/>
-    <w:lsdException w:name="toc 9" w:semiHidden="1" w:uiPriority="39" w:unhideWhenUsed="1"/>
-    <w:lsdException w:name="Normal Indent" w:semiHidden="1" w:unhideWhenUsed="1"/>
-    <w:lsdException w:name="footnote text" w:semiHidden="1" w:unhideWhenUsed="1"/>
-    <w:lsdException w:name="annotation text" w:semiHidden="1" w:unhideWhenUsed="1"/>
-    <w:lsdException w:name="header" w:semiHidden="1" w:unhideWhenUsed="1"/>
-    <w:lsdException w:name="footer" w:semiHidden="1" w:unhideWhenUsed="1"/>
-    <w:lsdException w:name="index heading" w:semiHidden="1" w:unhideWhenUsed="1"/>
-    <w:lsdException w:name="caption" w:semiHidden="1" w:uiPriority="35" w:unhideWhenUsed="1" w:qFormat="1"/>
-    <w:lsdException w:name="table of figures" w:semiHidden="1" w:unhideWhenUsed="1"/>
-    <w:lsdException w:name="envelope address" w:semiHidden="1" w:unhideWhenUsed="1"/>
-    <w:lsdException w:name="envelope return" w:semiHidden="1" w:unhideWhenUsed="1"/>
-    <w:lsdException w:name="footnote reference" w:semiHidden="1" w:unhideWhenUsed="1"/>
-    <w:lsdException w:name="annotation reference" w:semiHidden="1" w:unhideWhenUsed="1"/>
-    <w:lsdException w:name="line number" w:semiHidden="1" w:unhideWhenUsed="1"/>
-    <w:lsdException w:name="page number" w:semiHidden="1" w:unhideWhenUsed="1"/>
-    <w:lsdException w:name="endnote reference" w:semiHidden="1" w:unhideWhenUsed="1"/>
-    <w:lsdException w:name="endnote text" w:semiHidden="1" w:unhideWhenUsed="1"/>
-    <w:lsdException w:name="table of authorities" w:semiHidden="1" w:unhideWhenUsed="1"/>
-    <w:lsdException w:name="macro" w:semiHidden="1" w:unhideWhenUsed="1"/>
-    <w:lsdException w:name="toa heading" w:semiHidden="1" w:unhideWhenUsed="1"/>
-    <w:lsdException w:name="List" w:semiHidden="1" w:unhideWhenUsed="1"/>
-    <w:lsdException w:name="List Bullet" w:semiHidden="1" w:unhideWhenUsed="1"/>
-    <w:lsdException w:name="List Number" w:semiHidden="1" w:unhideWhenUsed="1"/>
-    <w:lsdException w:name="List 2" w:semiHidden="1" w:unhideWhenUsed="1"/>
-    <w:lsdException w:name="List 3" w:semiHidden="1" w:unhideWhenUsed="1"/>
-    <w:lsdException w:name="List 4" w:semiHidden="1" w:unhideWhenUsed="1"/>
-    <w:lsdException w:name="List 5" w:semiHidden="1" w:unhideWhenUsed="1"/>
-    <w:lsdException w:name="List Bullet 2" w:semiHidden="1" w:unhideWhenUsed="1"/>
-    <w:lsdException w:name="List Bullet 3" w:semiHidden="1" w:unhideWhenUsed="1"/>
-    <w:lsdException w:name="List Bullet 4" w:semiHidden="1" w:unhideWhenUsed="1"/>
-    <w:lsdException w:name="List Bullet 5" w:semiHidden="1" w:unhideWhenUsed="1"/>
-    <w:lsdException w:name="List Number 2" w:semiHidden="1" w:unhideWhenUsed="1"/>
-    <w:lsdException w:name="List Number 3" w:semiHidden="1" w:unhideWhenUsed="1"/>
-    <w:lsdException w:name="List Number 4" w:semiHidden="1" w:unhideWhenUsed="1"/>
-    <w:lsdException w:name="List Number 5" w:semiHidden="1" w:unhideWhenUsed="1"/>
-    <w:lsdException w:name="Title" w:uiPriority="10" w:qFormat="1"/>
-    <w:lsdException w:name="Closing" w:semiHidden="1" w:unhideWhenUsed="1"/>
-    <w:lsdException w:name="Signature" w:semiHidden="1" w:unhideWhenUsed="1"/>
-    <w:lsdException w:name="Default Paragraph Font" w:semiHidden="1" w:uiPriority="1" w:unhideWhenUsed="1"/>
-    <w:lsdException w:name="Body Text" w:semiHidden="1" w:unhideWhenUsed="1"/>
-    <w:lsdException w:name="Body Text Indent" w:semiHidden="1" w:unhideWhenUsed="1"/>
-    <w:lsdException w:name="List Continue" w:semiHidden="1" w:unhideWhenUsed="1"/>
-    <w:lsdException w:name="List Continue 2" w:semiHidden="1" w:unhideWhenUsed="1"/>
-    <w:lsdException w:name="List Continue 3" w:semiHidden="1" w:unhideWhenUsed="1"/>
-    <w:lsdException w:name="List Continue 4" w:semiHidden="1" w:unhideWhenUsed="1"/>
-    <w:lsdException w:name="List Continue 5" w:semiHidden="1" w:unhideWhenUsed="1"/>
-    <w:lsdException w:name="Message Header" w:semiHidden="1" w:unhideWhenUsed="1"/>
-    <w:lsdException w:name="Subtitle" w:uiPriority="11" w:qFormat="1"/>
-    <w:lsdException w:name="Salutation" w:semiHidden="1" w:unhideWhenUsed="1"/>
-    <w:lsdException w:name="Date" w:semiHidden="1" w:unhideWhenUsed="1"/>
-    <w:lsdException w:name="Body Text First Indent" w:semiHidden="1" w:unhideWhenUsed="1"/>
-    <w:lsdException w:name="Body Text First Indent 2" w:semiHidden="1" w:unhideWhenUsed="1"/>
-    <w:lsdException w:name="Note Heading" w:semiHidden="1" w:unhideWhenUsed="1"/>
-    <w:lsdException w:name="Body Text 2" w:semiHidden="1" w:unhideWhenUsed="1"/>
-    <w:lsdException w:name="Body Text 3" w:semiHidden="1" w:unhideWhenUsed="1"/>
-    <w:lsdException w:name="Body Text Indent 2" w:semiHidden="1" w:unhideWhenUsed="1"/>
-    <w:lsdException w:name="Body Text Indent 3" w:semiHidden="1" w:unhideWhenUsed="1"/>
-    <w:lsdException w:name="Block Text" w:semiHidden="1" w:unhideWhenUsed="1"/>
-    <w:lsdException w:name="Hyperlink" w:semiHidden="1" w:unhideWhenUsed="1"/>
-    <w:lsdException w:name="FollowedHyperlink" w:semiHidden="1" w:unhideWhenUsed="1"/>
-    <w:lsdException w:name="Strong" w:uiPriority="22" w:qFormat="1"/>
-    <w:lsdException w:name="Emphasis" w:uiPriority="20" w:qFormat="1"/>
-    <w:lsdException w:name="Document Map" w:semiHidden="1" w:unhideWhenUsed="1"/>
-    <w:lsdException w:name="Plain Text" w:semiHidden="1" w:unhideWhenUsed="1"/>
-    <w:lsdException w:name="E-mail Signature" w:semiHidden="1" w:unhideWhenUsed="1"/>
-    <w:lsdException w:name="HTML Top of Form" w:semiHidden="1" w:unhideWhenUsed="1"/>
-    <w:lsdException w:name="HTML Bottom of Form" w:semiHidden="1" w:unhideWhenUsed="1"/>
-    <w:lsdException w:name="Normal (Web)" w:semiHidden="1" w:unhideWhenUsed="1"/>
-    <w:lsdException w:name="HTML Acronym" w:semiHidden="1" w:unhideWhenUsed="1"/>
-    <w:lsdException w:name="HTML Address" w:semiHidden="1" w:unhideWhenUsed="1"/>
-    <w:lsdException w:name="HTML Cite" w:semiHidden="1" w:unhideWhenUsed="1"/>
-    <w:lsdException w:name="HTML Code" w:semiHidden="1" w:unhideWhenUsed="1"/>
-    <w:lsdException w:name="HTML Definition" w:semiHidden="1" w:unhideWhenUsed="1"/>
-    <w:lsdException w:name="HTML Keyboard" w:semiHidden="1" w:unhideWhenUsed="1"/>
-    <w:lsdException w:name="HTML Preformatted" w:semiHidden="1" w:unhideWhenUsed="1"/>
-    <w:lsdException w:name="HTML Sample" w:semiHidden="1" w:unhideWhenUsed="1"/>
-    <w:lsdException w:name="HTML Typewriter" w:semiHidden="1" w:unhideWhenUsed="1"/>
-    <w:lsdException w:name="HTML Variable" w:semiHidden="1" w:unhideWhenUsed="1"/>
-    <w:lsdException w:name="Normal Table" w:semiHidden="1" w:unhideWhenUsed="1"/>
-    <w:lsdException w:name="annotation subject" w:semiHidden="1" w:unhideWhenUsed="1"/>
-    <w:lsdException w:name="No List" w:semiHidden="1" w:unhideWhenUsed="1"/>
-    <w:lsdException w:name="Outline List 1" w:semiHidden="1" w:unhideWhenUsed="1"/>
-    <w:lsdException w:name="Outline List 2" w:semiHidden="1" w:unhideWhenUsed="1"/>
-    <w:lsdException w:name="Outline List 3" w:semiHidden="1" w:unhideWhenUsed="1"/>
-    <w:lsdException w:name="Table Simple 1" w:semiHidden="1" w:unhideWhenUsed="1"/>
-    <w:lsdException w:name="Table Simple 2" w:semiHidden="1" w:unhideWhenUsed="1"/>
-    <w:lsdException w:name="Table Simple 3" w:semiHidden="1" w:unhideWhenUsed="1"/>
-    <w:lsdException w:name="Table Classic 1" w:semiHidden="1" w:unhideWhenUsed="1"/>
-    <w:lsdException w:name="Table Classic 2" w:semiHidden="1" w:unhideWhenUsed="1"/>
-    <w:lsdException w:name="Table Classic 3" w:semiHidden="1" w:unhideWhenUsed="1"/>
-    <w:lsdException w:name="Table Classic 4" w:semiHidden="1" w:unhideWhenUsed="1"/>
-    <w:lsdException w:name="Table Colorful 1" w:semiHidden="1" w:unhideWhenUsed="1"/>
-    <w:lsdException w:name="Table Colorful 2" w:semiHidden="1" w:unhideWhenUsed="1"/>
-    <w:lsdException w:name="Table Colorful 3" w:semiHidden="1" w:unhideWhenUsed="1"/>
-    <w:lsdException w:name="Table Columns 1" w:semiHidden="1" w:unhideWhenUsed="1"/>
-    <w:lsdException w:name="Table Columns 2" w:semiHidden="1" w:unhideWhenUsed="1"/>
-    <w:lsdException w:name="Table Columns 3" w:semiHidden="1" w:unhideWhenUsed="1"/>
-    <w:lsdException w:name="Table Columns 4" w:semiHidden="1" w:unhideWhenUsed="1"/>
-    <w:lsdException w:name="Table Columns 5" w:semiHidden="1" w:unhideWhenUsed="1"/>
-    <w:lsdException w:name="Table Grid 1" w:semiHidden="1" w:unhideWhenUsed="1"/>
-    <w:lsdException w:name="Table Grid 2" w:semiHidden="1" w:unhideWhenUsed="1"/>
-    <w:lsdException w:name="Table Grid 3" w:semiHidden="1" w:unhideWhenUsed="1"/>
-    <w:lsdException w:name="Table Grid 4" w:semiHidden="1" w:unhideWhenUsed="1"/>
-    <w:lsdException w:name="Table Grid 5" w:semiHidden="1" w:unhideWhenUsed="1"/>
-    <w:lsdException w:name="Table Grid 6" w:semiHidden="1" w:unhideWhenUsed="1"/>
-    <w:lsdException w:name="Table Grid 7" w:semiHidden="1" w:unhideWhenUsed="1"/>
-    <w:lsdException w:name="Table Grid 8" w:semiHidden="1" w:unhideWhenUsed="1"/>
-    <w:lsdException w:name="Table List 1" w:semiHidden="1" w:unhideWhenUsed="1"/>
-    <w:lsdException w:name="Table List 2" w:semiHidden="1" w:unhideWhenUsed="1"/>
-    <w:lsdException w:name="Table List 3" w:semiHidden="1" w:unhideWhenUsed="1"/>
-    <w:lsdException w:name="Table List 4" w:semiHidden="1" w:unhideWhenUsed="1"/>
-    <w:lsdException w:name="Table List 5" w:semiHidden="1" w:unhideWhenUsed="1"/>
-    <w:lsdException w:name="Table List 6" w:semiHidden="1" w:unhideWhenUsed="1"/>
-    <w:lsdException w:name="Table List 7" w:semiHidden="1" w:unhideWhenUsed="1"/>
-    <w:lsdException w:name="Table List 8" w:semiHidden="1" w:unhideWhenUsed="1"/>
-    <w:lsdException w:name="Table 3D effects 1" w:semiHidden="1" w:unhideWhenUsed="1"/>
-    <w:lsdException w:name="Table 3D effects 2" w:semiHidden="1" w:unhideWhenUsed="1"/>
-    <w:lsdException w:name="Table 3D effects 3" w:semiHidden="1" w:unhideWhenUsed="1"/>
-    <w:lsdException w:name="Table Contemporary" w:semiHidden="1" w:unhideWhenUsed="1"/>
-    <w:lsdException w:name="Table Elegant" w:semiHidden="1" w:unhideWhenUsed="1"/>
-    <w:lsdException w:name="Table Professional" w:semiHidden="1" w:unhideWhenUsed="1"/>
-    <w:lsdException w:name="Table Subtle 1" w:semiHidden="1" w:unhideWhenUsed="1"/>
-    <w:lsdException w:name="Table Subtle 2" w:semiHidden="1" w:unhideWhenUsed="1"/>
-    <w:lsdException w:name="Table Web 1" w:semiHidden="1" w:unhideWhenUsed="1"/>
-    <w:lsdException w:name="Table Web 2" w:semiHidden="1" w:unhideWhenUsed="1"/>
-    <w:lsdException w:name="Table Web 3" w:semiHidden="1" w:unhideWhenUsed="1"/>
-    <w:lsdException w:name="Balloon Text" w:semiHidden="1" w:unhideWhenUsed="1"/>
-    <w:lsdException w:name="Table Grid" w:uiPriority="59"/>
-    <w:lsdException w:name="Table Theme" w:semiHidden="1" w:unhideWhenUsed="1"/>
-    <w:lsdException w:name="Placeholder Text" w:semiHidden="1" w:unhideWhenUsed="1"/>
-    <w:lsdException w:name="No Spacing" w:qFormat="1"/>
-    <w:lsdException w:name="Light Shading"/>
-    <w:lsdException w:name="Light List"/>
-    <w:lsdException w:name="Light Grid"/>
-    <w:lsdException w:name="Medium Shading 1"/>
-    <w:lsdException w:name="Medium Shading 2"/>
-    <w:lsdException w:name="Medium List 1"/>
-    <w:lsdException w:name="Medium List 2"/>
-    <w:lsdException w:name="Medium Grid 1"/>
-    <w:lsdException w:name="Medium Grid 2" w:uiPriority="1" w:qFormat="1"/>
-    <w:lsdException w:name="Medium Grid 3" w:uiPriority="60"/>
-    <w:lsdException w:name="Dark List" w:uiPriority="61"/>
-    <w:lsdException w:name="Colorful Shading" w:uiPriority="62"/>
-    <w:lsdException w:name="Colorful List" w:uiPriority="63"/>
-    <w:lsdException w:name="Colorful Grid" w:uiPriority="64"/>
-    <w:lsdException w:name="Light Shading Accent 1" w:uiPriority="65"/>
-    <w:lsdException w:name="Light List Accent 1" w:uiPriority="66"/>
-    <w:lsdException w:name="Light Grid Accent 1" w:uiPriority="67"/>
-    <w:lsdException w:name="Medium Shading 1 Accent 1" w:uiPriority="68"/>
-    <w:lsdException w:name="Medium Shading 2 Accent 1" w:uiPriority="69"/>
-    <w:lsdException w:name="Medium List 1 Accent 1" w:uiPriority="70"/>
-    <w:lsdException w:name="Revision" w:uiPriority="71"/>
-    <w:lsdException w:name="List Paragraph" w:uiPriority="72" w:qFormat="1"/>
-    <w:lsdException w:name="Quote" w:uiPriority="73" w:qFormat="1"/>
-    <w:lsdException w:name="Intense Quote" w:uiPriority="60" w:qFormat="1"/>
-    <w:lsdException w:name="Medium List 2 Accent 1" w:uiPriority="61"/>
-    <w:lsdException w:name="Medium Grid 1 Accent 1" w:uiPriority="62"/>
-    <w:lsdException w:name="Medium Grid 2 Accent 1" w:uiPriority="63"/>
-    <w:lsdException w:name="Medium Grid 3 Accent 1" w:uiPriority="64"/>
-    <w:lsdException w:name="Dark List Accent 1" w:uiPriority="65"/>
-    <w:lsdException w:name="Colorful Shading Accent 1"/>
-    <w:lsdException w:name="Colorful List Accent 1" w:uiPriority="34" w:qFormat="1"/>
-    <w:lsdException w:name="Colorful Grid Accent 1" w:uiPriority="29" w:qFormat="1"/>
-    <w:lsdException w:name="Light Shading Accent 2" w:uiPriority="30" w:qFormat="1"/>
-    <w:lsdException w:name="Light List Accent 2" w:uiPriority="66"/>
-    <w:lsdException w:name="Light Grid Accent 2" w:uiPriority="67"/>
-    <w:lsdException w:name="Medium Shading 1 Accent 2" w:uiPriority="68"/>
-    <w:lsdException w:name="Medium Shading 2 Accent 2" w:uiPriority="69"/>
-    <w:lsdException w:name="Medium List 1 Accent 2" w:uiPriority="70"/>
-    <w:lsdException w:name="Medium List 2 Accent 2" w:uiPriority="71"/>
-    <w:lsdException w:name="Medium Grid 1 Accent 2" w:uiPriority="72"/>
-    <w:lsdException w:name="Medium Grid 2 Accent 2" w:uiPriority="73"/>
-    <w:lsdException w:name="Medium Grid 3 Accent 2" w:uiPriority="60"/>
-    <w:lsdException w:name="Dark List Accent 2" w:uiPriority="61"/>
-    <w:lsdException w:name="Colorful Shading Accent 2" w:uiPriority="62"/>
-    <w:lsdException w:name="Colorful List Accent 2" w:uiPriority="63"/>
-    <w:lsdException w:name="Colorful Grid Accent 2" w:uiPriority="64"/>
-    <w:lsdException w:name="Light Shading Accent 3" w:uiPriority="65"/>
-    <w:lsdException w:name="Light List Accent 3" w:uiPriority="66"/>
-    <w:lsdException w:name="Light Grid Accent 3" w:uiPriority="67"/>
-    <w:lsdException w:name="Medium Shading 1 Accent 3" w:uiPriority="68"/>
-    <w:lsdException w:name="Medium Shading 2 Accent 3" w:uiPriority="69"/>
-    <w:lsdException w:name="Medium List 1 Accent 3" w:uiPriority="70"/>
-    <w:lsdException w:name="Medium List 2 Accent 3" w:uiPriority="71"/>
-    <w:lsdException w:name="Medium Grid 1 Accent 3" w:uiPriority="72"/>
-    <w:lsdException w:name="Medium Grid 2 Accent 3" w:uiPriority="73"/>
-    <w:lsdException w:name="Medium Grid 3 Accent 3" w:uiPriority="60"/>
-    <w:lsdException w:name="Dark List Accent 3" w:uiPriority="61"/>
-    <w:lsdException w:name="Colorful Shading Accent 3" w:uiPriority="62"/>
-    <w:lsdException w:name="Colorful List Accent 3" w:uiPriority="63"/>
-    <w:lsdException w:name="Colorful Grid Accent 3" w:uiPriority="64"/>
-    <w:lsdException w:name="Light Shading Accent 4" w:uiPriority="65"/>
-    <w:lsdException w:name="Light List Accent 4" w:uiPriority="66"/>
-    <w:lsdException w:name="Light Grid Accent 4" w:uiPriority="67"/>
-    <w:lsdException w:name="Medium Shading 1 Accent 4" w:uiPriority="68"/>
-    <w:lsdException w:name="Medium Shading 2 Accent 4" w:uiPriority="69"/>
-    <w:lsdException w:name="Medium List 1 Accent 4" w:uiPriority="70"/>
-    <w:lsdException w:name="Medium List 2 Accent 4" w:uiPriority="71"/>
-    <w:lsdException w:name="Medium Grid 1 Accent 4" w:uiPriority="72"/>
-    <w:lsdException w:name="Medium Grid 2 Accent 4" w:uiPriority="73"/>
-    <w:lsdException w:name="Medium Grid 3 Accent 4" w:uiPriority="60"/>
-    <w:lsdException w:name="Dark List Accent 4" w:uiPriority="61"/>
-    <w:lsdException w:name="Colorful Shading Accent 4" w:uiPriority="62"/>
-    <w:lsdException w:name="Colorful List Accent 4" w:uiPriority="63"/>
-    <w:lsdException w:name="Colorful Grid Accent 4" w:uiPriority="64"/>
-    <w:lsdException w:name="Light Shading Accent 5" w:uiPriority="65"/>
-    <w:lsdException w:name="Light List Accent 5" w:uiPriority="66"/>
-    <w:lsdException w:name="Light Grid Accent 5" w:uiPriority="67"/>
-    <w:lsdException w:name="Medium Shading 1 Accent 5" w:uiPriority="68"/>
-    <w:lsdException w:name="Medium Shading 2 Accent 5" w:uiPriority="69"/>
-    <w:lsdException w:name="Medium List 1 Accent 5" w:uiPriority="70"/>
-    <w:lsdException w:name="Medium List 2 Accent 5" w:uiPriority="71"/>
-    <w:lsdException w:name="Medium Grid 1 Accent 5" w:uiPriority="72"/>
-    <w:lsdException w:name="Medium Grid 2 Accent 5" w:uiPriority="73"/>
-    <w:lsdException w:name="Medium Grid 3 Accent 5" w:uiPriority="60"/>
-    <w:lsdException w:name="Dark List Accent 5" w:uiPriority="61"/>
-    <w:lsdException w:name="Colorful Shading Accent 5" w:uiPriority="62"/>
-    <w:lsdException w:name="Colorful List Accent 5" w:uiPriority="63"/>
-    <w:lsdException w:name="Colorful Grid Accent 5" w:uiPriority="64"/>
-    <w:lsdException w:name="Light Shading Accent 6" w:uiPriority="65"/>
-    <w:lsdException w:name="Light List Accent 6" w:uiPriority="66"/>
-    <w:lsdException w:name="Light Grid Accent 6" w:uiPriority="67"/>
-    <w:lsdException w:name="Medium Shading 1 Accent 6" w:uiPriority="68"/>
-    <w:lsdException w:name="Medium Shading 2 Accent 6" w:uiPriority="69"/>
-    <w:lsdException w:name="Medium List 1 Accent 6" w:uiPriority="70"/>
-    <w:lsdException w:name="Medium List 2 Accent 6" w:uiPriority="71"/>
-    <w:lsdException w:name="Medium Grid 1 Accent 6" w:uiPriority="72"/>
-    <w:lsdException w:name="Medium Grid 2 Accent 6" w:uiPriority="73"/>
-    <w:lsdException w:name="Medium Grid 3 Accent 6" w:uiPriority="60"/>
-    <w:lsdException w:name="Dark List Accent 6" w:uiPriority="61"/>
-    <w:lsdException w:name="Colorful Shading Accent 6" w:uiPriority="62"/>
-    <w:lsdException w:name="Colorful List Accent 6" w:uiPriority="63"/>
-    <w:lsdException w:name="Colorful Grid Accent 6" w:uiPriority="64"/>
-    <w:lsdException w:name="Subtle Emphasis" w:uiPriority="65" w:qFormat="1"/>
-    <w:lsdException w:name="Intense Emphasis" w:uiPriority="66" w:qFormat="1"/>
-    <w:lsdException w:name="Subtle Reference" w:uiPriority="67" w:qFormat="1"/>
-    <w:lsdException w:name="Intense Reference" w:uiPriority="68" w:qFormat="1"/>
-    <w:lsdException w:name="Book Title" w:uiPriority="69" w:qFormat="1"/>
-    <w:lsdException w:name="Bibliography" w:uiPriority="70"/>
-    <w:lsdException w:name="TOC Heading" w:semiHidden="1" w:uiPriority="71" w:unhideWhenUsed="1" w:qFormat="1"/>
-    <w:lsdException w:name="Plain Table 1" w:uiPriority="41"/>
-    <w:lsdException w:name="Plain Table 2" w:uiPriority="42"/>
-    <w:lsdException w:name="Plain Table 3" w:uiPriority="43"/>
-    <w:lsdException w:name="Plain Table 4" w:uiPriority="44"/>
-    <w:lsdException w:name="Plain Table 5" w:uiPriority="45"/>
-    <w:lsdException w:name="Grid Table Light" w:uiPriority="40"/>
-    <w:lsdException w:name="Grid Table 1 Light" w:uiPriority="46"/>
-    <w:lsdException w:name="Grid Table 2" w:uiPriority="47"/>
-    <w:lsdException w:name="Grid Table 3" w:uiPriority="48"/>
-    <w:lsdException w:name="Grid Table 4" w:uiPriority="49"/>
-    <w:lsdException w:name="Grid Table 5 Dark" w:uiPriority="50"/>
-    <w:lsdException w:name="Grid Table 6 Colorful" w:uiPriority="51"/>
-    <w:lsdException w:name="Grid Table 7 Colorful" w:uiPriority="52"/>
-    <w:lsdException w:name="Grid Table 1 Light Accent 1" w:uiPriority="46"/>
-    <w:lsdException w:name="Grid Table 2 Accent 1" w:uiPriority="47"/>
-    <w:lsdException w:name="Grid Table 3 Accent 1" w:uiPriority="48"/>
-    <w:lsdException w:name="Grid Table 4 Accent 1" w:uiPriority="49"/>
-    <w:lsdException w:name="Grid Table 5 Dark Accent 1" w:uiPriority="50"/>
-    <w:lsdException w:name="Grid Table 6 Colorful Accent 1" w:uiPriority="51"/>
-    <w:lsdException w:name="Grid Table 7 Colorful Accent 1" w:uiPriority="52"/>
-    <w:lsdException w:name="Grid Table 1 Light Accent 2" w:uiPriority="46"/>
-    <w:lsdException w:name="Grid Table 2 Accent 2" w:uiPriority="47"/>
-    <w:lsdException w:name="Grid Table 3 Accent 2" w:uiPriority="48"/>
-    <w:lsdException w:name="Grid Table 4 Accent 2" w:uiPriority="49"/>
-    <w:lsdException w:name="Grid Table 5 Dark Accent 2" w:uiPriority="50"/>
-    <w:lsdException w:name="Grid Table 6 Colorful Accent 2" w:uiPriority="51"/>
-    <w:lsdException w:name="Grid Table 7 Colorful Accent 2" w:uiPriority="52"/>
-    <w:lsdException w:name="Grid Table 1 Light Accent 3" w:uiPriority="46"/>
-    <w:lsdException w:name="Grid Table 2 Accent 3" w:uiPriority="47"/>
-    <w:lsdException w:name="Grid Table 3 Accent 3" w:uiPriority="48"/>
-    <w:lsdException w:name="Grid Table 4 Accent 3" w:uiPriority="49"/>
-    <w:lsdException w:name="Grid Table 5 Dark Accent 3" w:uiPriority="50"/>
-    <w:lsdException w:name="Grid Table 6 Colorful Accent 3" w:uiPriority="51"/>
-    <w:lsdException w:name="Grid Table 7 Colorful Accent 3" w:uiPriority="52"/>
-    <w:lsdException w:name="Grid Table 1 Light Accent 4" w:uiPriority="46"/>
-    <w:lsdException w:name="Grid Table 2 Accent 4" w:uiPriority="47"/>
-    <w:lsdException w:name="Grid Table 3 Accent 4" w:uiPriority="48"/>
-    <w:lsdException w:name="Grid Table 4 Accent 4" w:uiPriority="49"/>
-    <w:lsdException w:name="Grid Table 5 Dark Accent 4" w:uiPriority="50"/>
-    <w:lsdException w:name="Grid Table 6 Colorful Accent 4" w:uiPriority="51"/>
-    <w:lsdException w:name="Grid Table 7 Colorful Accent 4" w:uiPriority="52"/>
-    <w:lsdException w:name="Grid Table 1 Light Accent 5" w:uiPriority="46"/>
-    <w:lsdException w:name="Grid Table 2 Accent 5" w:uiPriority="47"/>
-    <w:lsdException w:name="Grid Table 3 Accent 5" w:uiPriority="48"/>
-    <w:lsdException w:name="Grid Table 4 Accent 5" w:uiPriority="49"/>
-    <w:lsdException w:name="Grid Table 5 Dark Accent 5" w:uiPriority="50"/>
-    <w:lsdException w:name="Grid Table 6 Colorful Accent 5" w:uiPriority="51"/>
-    <w:lsdException w:name="Grid Table 7 Colorful Accent 5" w:uiPriority="52"/>
-    <w:lsdException w:name="Grid Table 1 Light Accent 6" w:uiPriority="46"/>
-    <w:lsdException w:name="Grid Table 2 Accent 6" w:uiPriority="47"/>
-    <w:lsdException w:name="Grid Table 3 Accent 6" w:uiPriority="48"/>
-    <w:lsdException w:name="Grid Table 4 Accent 6" w:uiPriority="49"/>
-    <w:lsdException w:name="Grid Table 5 Dark Accent 6" w:uiPriority="50"/>
-    <w:lsdException w:name="Grid Table 6 Colorful Accent 6" w:uiPriority="51"/>
-    <w:lsdException w:name="Grid Table 7 Colorful Accent 6" w:uiPriority="52"/>
-    <w:lsdException w:name="List Table 1 Light" w:uiPriority="46"/>
-    <w:lsdException w:name="List Table 2" w:uiPriority="47"/>
-    <w:lsdException w:name="List Table 3" w:uiPriority="48"/>
-    <w:lsdException w:name="List Table 4" w:uiPriority="49"/>
-    <w:lsdException w:name="List Table 5 Dark" w:uiPriority="50"/>
-    <w:lsdException w:name="List Table 6 Colorful" w:uiPriority="51"/>
-    <w:lsdException w:name="List Table 7 Colorful" w:uiPriority="52"/>
-    <w:lsdException w:name="List Table 1 Light Accent 1" w:uiPriority="46"/>
-    <w:lsdException w:name="List Table 2 Accent 1" w:uiPriority="47"/>
-    <w:lsdException w:name="List Table 3 Accent 1" w:uiPriority="48"/>
-    <w:lsdException w:name="List Table 4 Accent 1" w:uiPriority="49"/>
-    <w:lsdException w:name="List Table 5 Dark Accent 1" w:uiPriority="50"/>
-    <w:lsdException w:name="List Table 6 Colorful Accent 1" w:uiPriority="51"/>
-    <w:lsdException w:name="List Table 7 Colorful Accent 1" w:uiPriority="52"/>
-    <w:lsdException w:name="List Table 1 Light Accent 2" w:uiPriority="46"/>
-    <w:lsdException w:name="List Table 2 Accent 2" w:uiPriority="47"/>
-    <w:lsdException w:name="List Table 3 Accent 2" w:uiPriority="48"/>
-    <w:lsdException w:name="List Table 4 Accent 2" w:uiPriority="49"/>
-    <w:lsdException w:name="List Table 5 Dark Accent 2" w:uiPriority="50"/>
-    <w:lsdException w:name="List Table 6 Colorful Accent 2" w:uiPriority="51"/>
-    <w:lsdException w:name="List Table 7 Colorful Accent 2" w:uiPriority="52"/>
-    <w:lsdException w:name="List Table 1 Light Accent 3" w:uiPriority="46"/>
-    <w:lsdException w:name="List Table 2 Accent 3" w:uiPriority="47"/>
-    <w:lsdException w:name="List Table 3 Accent 3" w:uiPriority="48"/>
-    <w:lsdException w:name="List Table 4 Accent 3" w:uiPriority="49"/>
-    <w:lsdException w:name="List Table 5 Dark Accent 3" w:uiPriority="50"/>
-    <w:lsdException w:name="List Table 6 Colorful Accent 3" w:uiPriority="51"/>
-    <w:lsdException w:name="List Table 7 Colorful Accent 3" w:uiPriority="52"/>
-    <w:lsdException w:name="List Table 1 Light Accent 4" w:uiPriority="46"/>
-    <w:lsdException w:name="List Table 2 Accent 4" w:uiPriority="47"/>
-    <w:lsdException w:name="List Table 3 Accent 4" w:uiPriority="48"/>
-    <w:lsdException w:name="List Table 4 Accent 4" w:uiPriority="49"/>
-    <w:lsdException w:name="List Table 5 Dark Accent 4" w:uiPriority="50"/>
-    <w:lsdException w:name="List Table 6 Colorful Accent 4" w:uiPriority="51"/>
-    <w:lsdException w:name="List Table 7 Colorful Accent 4" w:uiPriority="52"/>
-    <w:lsdException w:name="List Table 1 Light Accent 5" w:uiPriority="46"/>
-    <w:lsdException w:name="List Table 2 Accent 5" w:uiPriority="47"/>
-    <w:lsdException w:name="List Table 3 Accent 5" w:uiPriority="48"/>
-    <w:lsdException w:name="List Table 4 Accent 5" w:uiPriority="49"/>
-    <w:lsdException w:name="List Table 5 Dark Accent 5" w:uiPriority="50"/>
-    <w:lsdException w:name="List Table 6 Colorful Accent 5" w:uiPriority="51"/>
-    <w:lsdException w:name="List Table 7 Colorful Accent 5" w:uiPriority="52"/>
-    <w:lsdException w:name="List Table 1 Light Accent 6" w:uiPriority="46"/>
-    <w:lsdException w:name="List Table 2 Accent 6" w:uiPriority="47"/>
-    <w:lsdException w:name="List Table 3 Accent 6" w:uiPriority="48"/>
-    <w:lsdException w:name="List Table 4 Accent 6" w:uiPriority="49"/>
-    <w:lsdException w:name="List Table 5 Dark Accent 6" w:uiPriority="50"/>
-    <w:lsdException w:name="List Table 6 Colorful Accent 6" w:uiPriority="51"/>
-    <w:lsdException w:name="List Table 7 Colorful Accent 6" w:uiPriority="52"/>
+  <w:latentStyles w:defLockedState="0" w:defUIPriority="99" w:defSemiHidden="1" w:defUnhideWhenUsed="1" w:defQFormat="0" w:count="267">
+    <w:lsdException w:name="Normal" w:semiHidden="0" w:uiPriority="0" w:unhideWhenUsed="0" w:qFormat="1"/>
+    <w:lsdException w:name="heading 1" w:semiHidden="0" w:uiPriority="9" w:unhideWhenUsed="0" w:qFormat="1"/>
+    <w:lsdException w:name="heading 2" w:semiHidden="0" w:uiPriority="9" w:unhideWhenUsed="0" w:qFormat="1"/>
+    <w:lsdException w:name="heading 3" w:semiHidden="0" w:uiPriority="9" w:unhideWhenUsed="0" w:qFormat="1"/>
+    <w:lsdException w:name="heading 4" w:semiHidden="0" w:uiPriority="9" w:unhideWhenUsed="0" w:qFormat="1"/>
+    <w:lsdException w:name="heading 5" w:semiHidden="0" w:uiPriority="9" w:unhideWhenUsed="0" w:qFormat="1"/>
+    <w:lsdException w:name="heading 6" w:semiHidden="0" w:uiPriority="9" w:unhideWhenUsed="0" w:qFormat="1"/>
+    <w:lsdException w:name="heading 7" w:semiHidden="0" w:uiPriority="9" w:unhideWhenUsed="0" w:qFormat="1"/>
+    <w:lsdException w:name="heading 8" w:semiHidden="0" w:uiPriority="9" w:unhideWhenUsed="0" w:qFormat="1"/>
+    <w:lsdException w:name="heading 9" w:semiHidden="0" w:uiPriority="9" w:unhideWhenUsed="0" w:qFormat="1"/>
+    <w:lsdException w:name="toc 1" w:uiPriority="39"/>
+    <w:lsdException w:name="toc 2" w:uiPriority="39"/>
+    <w:lsdException w:name="toc 3" w:uiPriority="39"/>
+    <w:lsdException w:name="toc 4" w:uiPriority="39"/>
+    <w:lsdException w:name="toc 5" w:uiPriority="39"/>
+    <w:lsdException w:name="toc 6" w:uiPriority="39"/>
+    <w:lsdException w:name="toc 7" w:uiPriority="39"/>
+    <w:lsdException w:name="toc 8" w:uiPriority="39"/>
+    <w:lsdException w:name="toc 9" w:uiPriority="39"/>
+    <w:lsdException w:name="caption" w:uiPriority="35" w:qFormat="1"/>
+    <w:lsdException w:name="Title" w:semiHidden="0" w:uiPriority="10" w:unhideWhenUsed="0" w:qFormat="1"/>
+    <w:lsdException w:name="Default Paragraph Font" w:uiPriority="1"/>
+    <w:lsdException w:name="Subtitle" w:semiHidden="0" w:uiPriority="11" w:unhideWhenUsed="0" w:qFormat="1"/>
+    <w:lsdException w:name="Strong" w:semiHidden="0" w:uiPriority="22" w:unhideWhenUsed="0" w:qFormat="1"/>
+    <w:lsdException w:name="Emphasis" w:semiHidden="0" w:uiPriority="20" w:unhideWhenUsed="0" w:qFormat="1"/>
+    <w:lsdException w:name="Table Grid" w:semiHidden="0" w:uiPriority="59" w:unhideWhenUsed="0"/>
+    <w:lsdException w:name="No Spacing" w:semiHidden="0" w:unhideWhenUsed="0" w:qFormat="1"/>
+    <w:lsdException w:name="Light Shading" w:semiHidden="0" w:unhideWhenUsed="0"/>
+    <w:lsdException w:name="Light List" w:semiHidden="0" w:unhideWhenUsed="0"/>
+    <w:lsdException w:name="Light Grid" w:semiHidden="0" w:unhideWhenUsed="0"/>
+    <w:lsdException w:name="Medium Shading 1" w:semiHidden="0" w:unhideWhenUsed="0"/>
+    <w:lsdException w:name="Medium Shading 2" w:semiHidden="0" w:unhideWhenUsed="0"/>
+    <w:lsdException w:name="Medium List 1" w:semiHidden="0" w:unhideWhenUsed="0"/>
+    <w:lsdException w:name="Medium List 2" w:semiHidden="0" w:unhideWhenUsed="0"/>
+    <w:lsdException w:name="Medium Grid 1" w:semiHidden="0" w:unhideWhenUsed="0"/>
+    <w:lsdException w:name="Medium Grid 2" w:semiHidden="0" w:uiPriority="1" w:unhideWhenUsed="0" w:qFormat="1"/>
+    <w:lsdException w:name="Medium Grid 3" w:semiHidden="0" w:uiPriority="60" w:unhideWhenUsed="0"/>
+    <w:lsdException w:name="Dark List" w:semiHidden="0" w:uiPriority="61" w:unhideWhenUsed="0"/>
+    <w:lsdException w:name="Colorful Shading" w:semiHidden="0" w:uiPriority="62" w:unhideWhenUsed="0"/>
+    <w:lsdException w:name="Colorful List" w:semiHidden="0" w:uiPriority="63" w:unhideWhenUsed="0"/>
+    <w:lsdException w:name="Colorful Grid" w:semiHidden="0" w:uiPriority="64" w:unhideWhenUsed="0"/>
+    <w:lsdException w:name="Light Shading Accent 1" w:semiHidden="0" w:uiPriority="65" w:unhideWhenUsed="0"/>
+    <w:lsdException w:name="Light List Accent 1" w:semiHidden="0" w:uiPriority="66" w:unhideWhenUsed="0"/>
+    <w:lsdException w:name="Light Grid Accent 1" w:semiHidden="0" w:uiPriority="67" w:unhideWhenUsed="0"/>
+    <w:lsdException w:name="Medium Shading 1 Accent 1" w:semiHidden="0" w:uiPriority="68" w:unhideWhenUsed="0"/>
+    <w:lsdException w:name="Medium Shading 2 Accent 1" w:semiHidden="0" w:uiPriority="69" w:unhideWhenUsed="0"/>
+    <w:lsdException w:name="Medium List 1 Accent 1" w:semiHidden="0" w:uiPriority="70" w:unhideWhenUsed="0"/>
+    <w:lsdException w:name="Revision" w:semiHidden="0" w:uiPriority="71" w:unhideWhenUsed="0"/>
+    <w:lsdException w:name="List Paragraph" w:semiHidden="0" w:uiPriority="72" w:unhideWhenUsed="0" w:qFormat="1"/>
+    <w:lsdException w:name="Quote" w:semiHidden="0" w:uiPriority="73" w:unhideWhenUsed="0" w:qFormat="1"/>
+    <w:lsdException w:name="Intense Quote" w:semiHidden="0" w:uiPriority="60" w:unhideWhenUsed="0" w:qFormat="1"/>
+    <w:lsdException w:name="Medium List 2 Accent 1" w:semiHidden="0" w:uiPriority="61" w:unhideWhenUsed="0"/>
+    <w:lsdException w:name="Medium Grid 1 Accent 1" w:semiHidden="0" w:uiPriority="62" w:unhideWhenUsed="0"/>
+    <w:lsdException w:name="Medium Grid 2 Accent 1" w:semiHidden="0" w:uiPriority="63" w:unhideWhenUsed="0"/>
+    <w:lsdException w:name="Medium Grid 3 Accent 1" w:semiHidden="0" w:uiPriority="64" w:unhideWhenUsed="0"/>
+    <w:lsdException w:name="Dark List Accent 1" w:semiHidden="0" w:uiPriority="65" w:unhideWhenUsed="0"/>
+    <w:lsdException w:name="Colorful Shading Accent 1" w:semiHidden="0" w:unhideWhenUsed="0"/>
+    <w:lsdException w:name="Colorful List Accent 1" w:semiHidden="0" w:uiPriority="34" w:unhideWhenUsed="0" w:qFormat="1"/>
+    <w:lsdException w:name="Colorful Grid Accent 1" w:semiHidden="0" w:uiPriority="29" w:unhideWhenUsed="0" w:qFormat="1"/>
+    <w:lsdException w:name="Light Shading Accent 2" w:semiHidden="0" w:uiPriority="30" w:unhideWhenUsed="0" w:qFormat="1"/>
+    <w:lsdException w:name="Light List Accent 2" w:semiHidden="0" w:uiPriority="66" w:unhideWhenUsed="0"/>
+    <w:lsdException w:name="Light Grid Accent 2" w:semiHidden="0" w:uiPriority="67" w:unhideWhenUsed="0"/>
+    <w:lsdException w:name="Medium Shading 1 Accent 2" w:semiHidden="0" w:uiPriority="68" w:unhideWhenUsed="0"/>
+    <w:lsdException w:name="Medium Shading 2 Accent 2" w:semiHidden="0" w:uiPriority="69" w:unhideWhenUsed="0"/>
+    <w:lsdException w:name="Medium List 1 Accent 2" w:semiHidden="0" w:uiPriority="70" w:unhideWhenUsed="0"/>
+    <w:lsdException w:name="Medium List 2 Accent 2" w:semiHidden="0" w:uiPriority="71" w:unhideWhenUsed="0"/>
+    <w:lsdException w:name="Medium Grid 1 Accent 2" w:semiHidden="0" w:uiPriority="72" w:unhideWhenUsed="0"/>
+    <w:lsdException w:name="Medium Grid 2 Accent 2" w:semiHidden="0" w:uiPriority="73" w:unhideWhenUsed="0"/>
+    <w:lsdException w:name="Medium Grid 3 Accent 2" w:semiHidden="0" w:uiPriority="60" w:unhideWhenUsed="0"/>
+    <w:lsdException w:name="Dark List Accent 2" w:semiHidden="0" w:uiPriority="61" w:unhideWhenUsed="0"/>
+    <w:lsdException w:name="Colorful Shading Accent 2" w:semiHidden="0" w:uiPriority="62" w:unhideWhenUsed="0"/>
+    <w:lsdException w:name="Colorful List Accent 2" w:semiHidden="0" w:uiPriority="63" w:unhideWhenUsed="0"/>
+    <w:lsdException w:name="Colorful Grid Accent 2" w:semiHidden="0" w:uiPriority="64" w:unhideWhenUsed="0"/>
+    <w:lsdException w:name="Light Shading Accent 3" w:semiHidden="0" w:uiPriority="65" w:unhideWhenUsed="0"/>
+    <w:lsdException w:name="Light List Accent 3" w:semiHidden="0" w:uiPriority="66" w:unhideWhenUsed="0"/>
+    <w:lsdException w:name="Light Grid Accent 3" w:semiHidden="0" w:uiPriority="67" w:unhideWhenUsed="0"/>
+    <w:lsdException w:name="Medium Shading 1 Accent 3" w:semiHidden="0" w:uiPriority="68" w:unhideWhenUsed="0"/>
+    <w:lsdException w:name="Medium Shading 2 Accent 3" w:semiHidden="0" w:uiPriority="69" w:unhideWhenUsed="0"/>
+    <w:lsdException w:name="Medium List 1 Accent 3" w:semiHidden="0" w:uiPriority="70" w:unhideWhenUsed="0"/>
+    <w:lsdException w:name="Medium List 2 Accent 3" w:semiHidden="0" w:uiPriority="71" w:unhideWhenUsed="0"/>
+    <w:lsdException w:name="Medium Grid 1 Accent 3" w:semiHidden="0" w:uiPriority="72" w:unhideWhenUsed="0"/>
+    <w:lsdException w:name="Medium Grid 2 Accent 3" w:semiHidden="0" w:uiPriority="73" w:unhideWhenUsed="0"/>
+    <w:lsdException w:name="Medium Grid 3 Accent 3" w:semiHidden="0" w:uiPriority="60" w:unhideWhenUsed="0"/>
+    <w:lsdException w:name="Dark List Accent 3" w:semiHidden="0" w:uiPriority="61" w:unhideWhenUsed="0"/>
+    <w:lsdException w:name="Colorful Shading Accent 3" w:semiHidden="0" w:uiPriority="62" w:unhideWhenUsed="0"/>
+    <w:lsdException w:name="Colorful List Accent 3" w:semiHidden="0" w:uiPriority="63" w:unhideWhenUsed="0"/>
+    <w:lsdException w:name="Colorful Grid Accent 3" w:semiHidden="0" w:uiPriority="64" w:unhideWhenUsed="0"/>
+    <w:lsdException w:name="Light Shading Accent 4" w:semiHidden="0" w:uiPriority="65" w:unhideWhenUsed="0"/>
+    <w:lsdException w:name="Light List Accent 4" w:semiHidden="0" w:uiPriority="66" w:unhideWhenUsed="0"/>
+    <w:lsdException w:name="Light Grid Accent 4" w:semiHidden="0" w:uiPriority="67" w:unhideWhenUsed="0"/>
+    <w:lsdException w:name="Medium Shading 1 Accent 4" w:semiHidden="0" w:uiPriority="68" w:unhideWhenUsed="0"/>
+    <w:lsdException w:name="Medium Shading 2 Accent 4" w:semiHidden="0" w:uiPriority="69" w:unhideWhenUsed="0"/>
+    <w:lsdException w:name="Medium List 1 Accent 4" w:semiHidden="0" w:uiPriority="70" w:unhideWhenUsed="0"/>
+    <w:lsdException w:name="Medium List 2 Accent 4" w:semiHidden="0" w:uiPriority="71" w:unhideWhenUsed="0"/>
+    <w:lsdException w:name="Medium Grid 1 Accent 4" w:semiHidden="0" w:uiPriority="72" w:unhideWhenUsed="0"/>
+    <w:lsdException w:name="Medium Grid 2 Accent 4" w:semiHidden="0" w:uiPriority="73" w:unhideWhenUsed="0"/>
+    <w:lsdException w:name="Medium Grid 3 Accent 4" w:semiHidden="0" w:uiPriority="60" w:unhideWhenUsed="0"/>
+    <w:lsdException w:name="Dark List Accent 4" w:semiHidden="0" w:uiPriority="61" w:unhideWhenUsed="0"/>
+    <w:lsdException w:name="Colorful Shading Accent 4" w:semiHidden="0" w:uiPriority="62" w:unhideWhenUsed="0"/>
+    <w:lsdException w:name="Colorful List Accent 4" w:semiHidden="0" w:uiPriority="63" w:unhideWhenUsed="0"/>
+    <w:lsdException w:name="Colorful Grid Accent 4" w:semiHidden="0" w:uiPriority="64" w:unhideWhenUsed="0"/>
+    <w:lsdException w:name="Light Shading Accent 5" w:semiHidden="0" w:uiPriority="65" w:unhideWhenUsed="0"/>
+    <w:lsdException w:name="Light List Accent 5" w:semiHidden="0" w:uiPriority="66" w:unhideWhenUsed="0"/>
+    <w:lsdException w:name="Light Grid Accent 5" w:semiHidden="0" w:uiPriority="67" w:unhideWhenUsed="0"/>
+    <w:lsdException w:name="Medium Shading 1 Accent 5" w:semiHidden="0" w:uiPriority="68" w:unhideWhenUsed="0"/>
+    <w:lsdException w:name="Medium Shading 2 Accent 5" w:semiHidden="0" w:uiPriority="69" w:unhideWhenUsed="0"/>
+    <w:lsdException w:name="Medium List 1 Accent 5" w:semiHidden="0" w:uiPriority="70" w:unhideWhenUsed="0"/>
+    <w:lsdException w:name="Medium List 2 Accent 5" w:semiHidden="0" w:uiPriority="71" w:unhideWhenUsed="0"/>
+    <w:lsdException w:name="Medium Grid 1 Accent 5" w:semiHidden="0" w:uiPriority="72" w:unhideWhenUsed="0"/>
+    <w:lsdException w:name="Medium Grid 2 Accent 5" w:semiHidden="0" w:uiPriority="73" w:unhideWhenUsed="0"/>
+    <w:lsdException w:name="Medium Grid 3 Accent 5" w:semiHidden="0" w:uiPriority="60" w:unhideWhenUsed="0"/>
+    <w:lsdException w:name="Dark List Accent 5" w:semiHidden="0" w:uiPriority="61" w:unhideWhenUsed="0"/>
+    <w:lsdException w:name="Colorful Shading Accent 5" w:semiHidden="0" w:uiPriority="62" w:unhideWhenUsed="0"/>
+    <w:lsdException w:name="Colorful List Accent 5" w:semiHidden="0" w:uiPriority="63" w:unhideWhenUsed="0"/>
+    <w:lsdException w:name="Colorful Grid Accent 5" w:semiHidden="0" w:uiPriority="64" w:unhideWhenUsed="0"/>
+    <w:lsdException w:name="Light Shading Accent 6" w:semiHidden="0" w:uiPriority="65" w:unhideWhenUsed="0"/>
+    <w:lsdException w:name="Light List Accent 6" w:semiHidden="0" w:uiPriority="66" w:unhideWhenUsed="0"/>
+    <w:lsdException w:name="Light Grid Accent 6" w:semiHidden="0" w:uiPriority="67" w:unhideWhenUsed="0"/>
+    <w:lsdException w:name="Medium Shading 1 Accent 6" w:semiHidden="0" w:uiPriority="68" w:unhideWhenUsed="0"/>
+    <w:lsdException w:name="Medium Shading 2 Accent 6" w:semiHidden="0" w:uiPriority="69" w:unhideWhenUsed="0"/>
+    <w:lsdException w:name="Medium List 1 Accent 6" w:semiHidden="0" w:uiPriority="70" w:unhideWhenUsed="0"/>
+    <w:lsdException w:name="Medium List 2 Accent 6" w:semiHidden="0" w:uiPriority="71" w:unhideWhenUsed="0"/>
+    <w:lsdException w:name="Medium Grid 1 Accent 6" w:semiHidden="0" w:uiPriority="72" w:unhideWhenUsed="0"/>
+    <w:lsdException w:name="Medium Grid 2 Accent 6" w:semiHidden="0" w:uiPriority="73" w:unhideWhenUsed="0"/>
+    <w:lsdException w:name="Medium Grid 3 Accent 6" w:semiHidden="0" w:uiPriority="60" w:unhideWhenUsed="0"/>
+    <w:lsdException w:name="Dark List Accent 6" w:semiHidden="0" w:uiPriority="61" w:unhideWhenUsed="0"/>
+    <w:lsdException w:name="Colorful Shading Accent 6" w:semiHidden="0" w:uiPriority="62" w:unhideWhenUsed="0"/>
+    <w:lsdException w:name="Colorful List Accent 6" w:semiHidden="0" w:uiPriority="63" w:unhideWhenUsed="0"/>
+    <w:lsdException w:name="Colorful Grid Accent 6" w:semiHidden="0" w:uiPriority="64" w:unhideWhenUsed="0"/>
+    <w:lsdException w:name="Subtle Emphasis" w:semiHidden="0" w:uiPriority="65" w:unhideWhenUsed="0" w:qFormat="1"/>
+    <w:lsdException w:name="Intense Emphasis" w:semiHidden="0" w:uiPriority="66" w:unhideWhenUsed="0" w:qFormat="1"/>
+    <w:lsdException w:name="Subtle Reference" w:semiHidden="0" w:uiPriority="67" w:unhideWhenUsed="0" w:qFormat="1"/>
+    <w:lsdException w:name="Intense Reference" w:semiHidden="0" w:uiPriority="68" w:unhideWhenUsed="0" w:qFormat="1"/>
+    <w:lsdException w:name="Book Title" w:semiHidden="0" w:uiPriority="69" w:unhideWhenUsed="0" w:qFormat="1"/>
+    <w:lsdException w:name="Bibliography" w:semiHidden="0" w:uiPriority="70" w:unhideWhenUsed="0"/>
+    <w:lsdException w:name="TOC Heading" w:uiPriority="71" w:qFormat="1"/>
   </w:latentStyles>
   <w:style w:type="paragraph" w:default="1" w:styleId="Normal">
     <w:name w:val="Normal"/>
@@ -10200,6 +9140,7 @@
   <w:style w:type="character" w:default="1" w:styleId="DefaultParagraphFont">
     <w:name w:val="Default Paragraph Font"/>
     <w:uiPriority w:val="1"/>
+    <w:semiHidden/>
     <w:unhideWhenUsed/>
   </w:style>
   <w:style w:type="table" w:default="1" w:styleId="TableNormal">
@@ -10728,6 +9669,196 @@
 </w:styles>
 </file>
 
+<file path=word/stylesWithEffects.xml><?xml version="1.0" encoding="utf-8"?>
+<w:styles xmlns:wpc="http://schemas.microsoft.com/office/word/2010/wordprocessingCanvas" xmlns:mc="http://schemas.openxmlformats.org/markup-compatibility/2006" xmlns:o="urn:schemas-microsoft-com:office:office" xmlns:r="http://schemas.openxmlformats.org/officeDocument/2006/relationships" xmlns:m="http://schemas.openxmlformats.org/officeDocument/2006/math" xmlns:v="urn:schemas-microsoft-com:vml" xmlns:wp14="http://schemas.microsoft.com/office/word/2010/wordprocessingDrawing" xmlns:wp="http://schemas.openxmlformats.org/drawingml/2006/wordprocessingDrawing" xmlns:w10="urn:schemas-microsoft-com:office:word" xmlns:w="http://schemas.openxmlformats.org/wordprocessingml/2006/main" xmlns:w14="http://schemas.microsoft.com/office/word/2010/wordml" xmlns:wpg="http://schemas.microsoft.com/office/word/2010/wordprocessingGroup" xmlns:wpi="http://schemas.microsoft.com/office/word/2010/wordprocessingInk" xmlns:wne="http://schemas.microsoft.com/office/word/2006/wordml" xmlns:wps="http://schemas.microsoft.com/office/word/2010/wordprocessingShape" mc:Ignorable="w14 wp14">
+  <w:docDefaults>
+    <w:rPrDefault>
+      <w:rPr>
+        <w:rFonts w:asciiTheme="minorHAnsi" w:eastAsiaTheme="minorEastAsia" w:hAnsiTheme="minorHAnsi" w:cstheme="minorBidi"/>
+        <w:sz w:val="22"/>
+        <w:szCs w:val="22"/>
+        <w:lang w:val="en-US" w:eastAsia="en-US" w:bidi="ar-SA"/>
+      </w:rPr>
+    </w:rPrDefault>
+    <w:pPrDefault>
+      <w:pPr>
+        <w:spacing w:after="200" w:line="276" w:lineRule="auto"/>
+      </w:pPr>
+    </w:pPrDefault>
+  </w:docDefaults>
+  <w:latentStyles w:defLockedState="0" w:defUIPriority="99" w:defSemiHidden="1" w:defUnhideWhenUsed="1" w:defQFormat="0" w:count="267">
+    <w:lsdException w:name="Normal" w:semiHidden="0" w:uiPriority="0" w:unhideWhenUsed="0" w:qFormat="1"/>
+    <w:lsdException w:name="heading 1" w:semiHidden="0" w:uiPriority="9" w:unhideWhenUsed="0" w:qFormat="1"/>
+    <w:lsdException w:name="heading 2" w:uiPriority="9" w:qFormat="1"/>
+    <w:lsdException w:name="heading 3" w:uiPriority="9" w:qFormat="1"/>
+    <w:lsdException w:name="heading 4" w:uiPriority="9" w:qFormat="1"/>
+    <w:lsdException w:name="heading 5" w:uiPriority="9" w:qFormat="1"/>
+    <w:lsdException w:name="heading 6" w:uiPriority="9" w:qFormat="1"/>
+    <w:lsdException w:name="heading 7" w:uiPriority="9" w:qFormat="1"/>
+    <w:lsdException w:name="heading 8" w:uiPriority="9" w:qFormat="1"/>
+    <w:lsdException w:name="heading 9" w:uiPriority="9" w:qFormat="1"/>
+    <w:lsdException w:name="toc 1" w:uiPriority="39"/>
+    <w:lsdException w:name="toc 2" w:uiPriority="39"/>
+    <w:lsdException w:name="toc 3" w:uiPriority="39"/>
+    <w:lsdException w:name="toc 4" w:uiPriority="39"/>
+    <w:lsdException w:name="toc 5" w:uiPriority="39"/>
+    <w:lsdException w:name="toc 6" w:uiPriority="39"/>
+    <w:lsdException w:name="toc 7" w:uiPriority="39"/>
+    <w:lsdException w:name="toc 8" w:uiPriority="39"/>
+    <w:lsdException w:name="toc 9" w:uiPriority="39"/>
+    <w:lsdException w:name="caption" w:uiPriority="35" w:qFormat="1"/>
+    <w:lsdException w:name="Title" w:semiHidden="0" w:uiPriority="10" w:unhideWhenUsed="0" w:qFormat="1"/>
+    <w:lsdException w:name="Default Paragraph Font" w:uiPriority="1"/>
+    <w:lsdException w:name="Subtitle" w:semiHidden="0" w:uiPriority="11" w:unhideWhenUsed="0" w:qFormat="1"/>
+    <w:lsdException w:name="Strong" w:semiHidden="0" w:uiPriority="22" w:unhideWhenUsed="0" w:qFormat="1"/>
+    <w:lsdException w:name="Emphasis" w:semiHidden="0" w:uiPriority="20" w:unhideWhenUsed="0" w:qFormat="1"/>
+    <w:lsdException w:name="Table Grid" w:semiHidden="0" w:uiPriority="59" w:unhideWhenUsed="0"/>
+    <w:lsdException w:name="Placeholder Text" w:unhideWhenUsed="0"/>
+    <w:lsdException w:name="No Spacing" w:semiHidden="0" w:uiPriority="1" w:unhideWhenUsed="0" w:qFormat="1"/>
+    <w:lsdException w:name="Light Shading" w:semiHidden="0" w:uiPriority="60" w:unhideWhenUsed="0"/>
+    <w:lsdException w:name="Light List" w:semiHidden="0" w:uiPriority="61" w:unhideWhenUsed="0"/>
+    <w:lsdException w:name="Light Grid" w:semiHidden="0" w:uiPriority="62" w:unhideWhenUsed="0"/>
+    <w:lsdException w:name="Medium Shading 1" w:semiHidden="0" w:uiPriority="63" w:unhideWhenUsed="0"/>
+    <w:lsdException w:name="Medium Shading 2" w:semiHidden="0" w:uiPriority="64" w:unhideWhenUsed="0"/>
+    <w:lsdException w:name="Medium List 1" w:semiHidden="0" w:uiPriority="65" w:unhideWhenUsed="0"/>
+    <w:lsdException w:name="Medium List 2" w:semiHidden="0" w:uiPriority="66" w:unhideWhenUsed="0"/>
+    <w:lsdException w:name="Medium Grid 1" w:semiHidden="0" w:uiPriority="67" w:unhideWhenUsed="0"/>
+    <w:lsdException w:name="Medium Grid 2" w:semiHidden="0" w:uiPriority="68" w:unhideWhenUsed="0"/>
+    <w:lsdException w:name="Medium Grid 3" w:semiHidden="0" w:uiPriority="69" w:unhideWhenUsed="0"/>
+    <w:lsdException w:name="Dark List" w:semiHidden="0" w:uiPriority="70" w:unhideWhenUsed="0"/>
+    <w:lsdException w:name="Colorful Shading" w:semiHidden="0" w:uiPriority="71" w:unhideWhenUsed="0"/>
+    <w:lsdException w:name="Colorful List" w:semiHidden="0" w:uiPriority="72" w:unhideWhenUsed="0"/>
+    <w:lsdException w:name="Colorful Grid" w:semiHidden="0" w:uiPriority="73" w:unhideWhenUsed="0"/>
+    <w:lsdException w:name="Light Shading Accent 1" w:semiHidden="0" w:uiPriority="60" w:unhideWhenUsed="0"/>
+    <w:lsdException w:name="Light List Accent 1" w:semiHidden="0" w:uiPriority="61" w:unhideWhenUsed="0"/>
+    <w:lsdException w:name="Light Grid Accent 1" w:semiHidden="0" w:uiPriority="62" w:unhideWhenUsed="0"/>
+    <w:lsdException w:name="Medium Shading 1 Accent 1" w:semiHidden="0" w:uiPriority="63" w:unhideWhenUsed="0"/>
+    <w:lsdException w:name="Medium Shading 2 Accent 1" w:semiHidden="0" w:uiPriority="64" w:unhideWhenUsed="0"/>
+    <w:lsdException w:name="Medium List 1 Accent 1" w:semiHidden="0" w:uiPriority="65" w:unhideWhenUsed="0"/>
+    <w:lsdException w:name="Revision" w:unhideWhenUsed="0"/>
+    <w:lsdException w:name="List Paragraph" w:semiHidden="0" w:uiPriority="34" w:unhideWhenUsed="0" w:qFormat="1"/>
+    <w:lsdException w:name="Quote" w:semiHidden="0" w:uiPriority="29" w:unhideWhenUsed="0" w:qFormat="1"/>
+    <w:lsdException w:name="Intense Quote" w:semiHidden="0" w:uiPriority="30" w:unhideWhenUsed="0" w:qFormat="1"/>
+    <w:lsdException w:name="Medium List 2 Accent 1" w:semiHidden="0" w:uiPriority="66" w:unhideWhenUsed="0"/>
+    <w:lsdException w:name="Medium Grid 1 Accent 1" w:semiHidden="0" w:uiPriority="67" w:unhideWhenUsed="0"/>
+    <w:lsdException w:name="Medium Grid 2 Accent 1" w:semiHidden="0" w:uiPriority="68" w:unhideWhenUsed="0"/>
+    <w:lsdException w:name="Medium Grid 3 Accent 1" w:semiHidden="0" w:uiPriority="69" w:unhideWhenUsed="0"/>
+    <w:lsdException w:name="Dark List Accent 1" w:semiHidden="0" w:uiPriority="70" w:unhideWhenUsed="0"/>
+    <w:lsdException w:name="Colorful Shading Accent 1" w:semiHidden="0" w:uiPriority="71" w:unhideWhenUsed="0"/>
+    <w:lsdException w:name="Colorful List Accent 1" w:semiHidden="0" w:uiPriority="72" w:unhideWhenUsed="0"/>
+    <w:lsdException w:name="Colorful Grid Accent 1" w:semiHidden="0" w:uiPriority="73" w:unhideWhenUsed="0"/>
+    <w:lsdException w:name="Light Shading Accent 2" w:semiHidden="0" w:uiPriority="60" w:unhideWhenUsed="0"/>
+    <w:lsdException w:name="Light List Accent 2" w:semiHidden="0" w:uiPriority="61" w:unhideWhenUsed="0"/>
+    <w:lsdException w:name="Light Grid Accent 2" w:semiHidden="0" w:uiPriority="62" w:unhideWhenUsed="0"/>
+    <w:lsdException w:name="Medium Shading 1 Accent 2" w:semiHidden="0" w:uiPriority="63" w:unhideWhenUsed="0"/>
+    <w:lsdException w:name="Medium Shading 2 Accent 2" w:semiHidden="0" w:uiPriority="64" w:unhideWhenUsed="0"/>
+    <w:lsdException w:name="Medium List 1 Accent 2" w:semiHidden="0" w:uiPriority="65" w:unhideWhenUsed="0"/>
+    <w:lsdException w:name="Medium List 2 Accent 2" w:semiHidden="0" w:uiPriority="66" w:unhideWhenUsed="0"/>
+    <w:lsdException w:name="Medium Grid 1 Accent 2" w:semiHidden="0" w:uiPriority="67" w:unhideWhenUsed="0"/>
+    <w:lsdException w:name="Medium Grid 2 Accent 2" w:semiHidden="0" w:uiPriority="68" w:unhideWhenUsed="0"/>
+    <w:lsdException w:name="Medium Grid 3 Accent 2" w:semiHidden="0" w:uiPriority="69" w:unhideWhenUsed="0"/>
+    <w:lsdException w:name="Dark List Accent 2" w:semiHidden="0" w:uiPriority="70" w:unhideWhenUsed="0"/>
+    <w:lsdException w:name="Colorful Shading Accent 2" w:semiHidden="0" w:uiPriority="71" w:unhideWhenUsed="0"/>
+    <w:lsdException w:name="Colorful List Accent 2" w:semiHidden="0" w:uiPriority="72" w:unhideWhenUsed="0"/>
+    <w:lsdException w:name="Colorful Grid Accent 2" w:semiHidden="0" w:uiPriority="73" w:unhideWhenUsed="0"/>
+    <w:lsdException w:name="Light Shading Accent 3" w:semiHidden="0" w:uiPriority="60" w:unhideWhenUsed="0"/>
+    <w:lsdException w:name="Light List Accent 3" w:semiHidden="0" w:uiPriority="61" w:unhideWhenUsed="0"/>
+    <w:lsdException w:name="Light Grid Accent 3" w:semiHidden="0" w:uiPriority="62" w:unhideWhenUsed="0"/>
+    <w:lsdException w:name="Medium Shading 1 Accent 3" w:semiHidden="0" w:uiPriority="63" w:unhideWhenUsed="0"/>
+    <w:lsdException w:name="Medium Shading 2 Accent 3" w:semiHidden="0" w:uiPriority="64" w:unhideWhenUsed="0"/>
+    <w:lsdException w:name="Medium List 1 Accent 3" w:semiHidden="0" w:uiPriority="65" w:unhideWhenUsed="0"/>
+    <w:lsdException w:name="Medium List 2 Accent 3" w:semiHidden="0" w:uiPriority="66" w:unhideWhenUsed="0"/>
+    <w:lsdException w:name="Medium Grid 1 Accent 3" w:semiHidden="0" w:uiPriority="67" w:unhideWhenUsed="0"/>
+    <w:lsdException w:name="Medium Grid 2 Accent 3" w:semiHidden="0" w:uiPriority="68" w:unhideWhenUsed="0"/>
+    <w:lsdException w:name="Medium Grid 3 Accent 3" w:semiHidden="0" w:uiPriority="69" w:unhideWhenUsed="0"/>
+    <w:lsdException w:name="Dark List Accent 3" w:semiHidden="0" w:uiPriority="70" w:unhideWhenUsed="0"/>
+    <w:lsdException w:name="Colorful Shading Accent 3" w:semiHidden="0" w:uiPriority="71" w:unhideWhenUsed="0"/>
+    <w:lsdException w:name="Colorful List Accent 3" w:semiHidden="0" w:uiPriority="72" w:unhideWhenUsed="0"/>
+    <w:lsdException w:name="Colorful Grid Accent 3" w:semiHidden="0" w:uiPriority="73" w:unhideWhenUsed="0"/>
+    <w:lsdException w:name="Light Shading Accent 4" w:semiHidden="0" w:uiPriority="60" w:unhideWhenUsed="0"/>
+    <w:lsdException w:name="Light List Accent 4" w:semiHidden="0" w:uiPriority="61" w:unhideWhenUsed="0"/>
+    <w:lsdException w:name="Light Grid Accent 4" w:semiHidden="0" w:uiPriority="62" w:unhideWhenUsed="0"/>
+    <w:lsdException w:name="Medium Shading 1 Accent 4" w:semiHidden="0" w:uiPriority="63" w:unhideWhenUsed="0"/>
+    <w:lsdException w:name="Medium Shading 2 Accent 4" w:semiHidden="0" w:uiPriority="64" w:unhideWhenUsed="0"/>
+    <w:lsdException w:name="Medium List 1 Accent 4" w:semiHidden="0" w:uiPriority="65" w:unhideWhenUsed="0"/>
+    <w:lsdException w:name="Medium List 2 Accent 4" w:semiHidden="0" w:uiPriority="66" w:unhideWhenUsed="0"/>
+    <w:lsdException w:name="Medium Grid 1 Accent 4" w:semiHidden="0" w:uiPriority="67" w:unhideWhenUsed="0"/>
+    <w:lsdException w:name="Medium Grid 2 Accent 4" w:semiHidden="0" w:uiPriority="68" w:unhideWhenUsed="0"/>
+    <w:lsdException w:name="Medium Grid 3 Accent 4" w:semiHidden="0" w:uiPriority="69" w:unhideWhenUsed="0"/>
+    <w:lsdException w:name="Dark List Accent 4" w:semiHidden="0" w:uiPriority="70" w:unhideWhenUsed="0"/>
+    <w:lsdException w:name="Colorful Shading Accent 4" w:semiHidden="0" w:uiPriority="71" w:unhideWhenUsed="0"/>
+    <w:lsdException w:name="Colorful List Accent 4" w:semiHidden="0" w:uiPriority="72" w:unhideWhenUsed="0"/>
+    <w:lsdException w:name="Colorful Grid Accent 4" w:semiHidden="0" w:uiPriority="73" w:unhideWhenUsed="0"/>
+    <w:lsdException w:name="Light Shading Accent 5" w:semiHidden="0" w:uiPriority="60" w:unhideWhenUsed="0"/>
+    <w:lsdException w:name="Light List Accent 5" w:semiHidden="0" w:uiPriority="61" w:unhideWhenUsed="0"/>
+    <w:lsdException w:name="Light Grid Accent 5" w:semiHidden="0" w:uiPriority="62" w:unhideWhenUsed="0"/>
+    <w:lsdException w:name="Medium Shading 1 Accent 5" w:semiHidden="0" w:uiPriority="63" w:unhideWhenUsed="0"/>
+    <w:lsdException w:name="Medium Shading 2 Accent 5" w:semiHidden="0" w:uiPriority="64" w:unhideWhenUsed="0"/>
+    <w:lsdException w:name="Medium List 1 Accent 5" w:semiHidden="0" w:uiPriority="65" w:unhideWhenUsed="0"/>
+    <w:lsdException w:name="Medium List 2 Accent 5" w:semiHidden="0" w:uiPriority="66" w:unhideWhenUsed="0"/>
+    <w:lsdException w:name="Medium Grid 1 Accent 5" w:semiHidden="0" w:uiPriority="67" w:unhideWhenUsed="0"/>
+    <w:lsdException w:name="Medium Grid 2 Accent 5" w:semiHidden="0" w:uiPriority="68" w:unhideWhenUsed="0"/>
+    <w:lsdException w:name="Medium Grid 3 Accent 5" w:semiHidden="0" w:uiPriority="69" w:unhideWhenUsed="0"/>
+    <w:lsdException w:name="Dark List Accent 5" w:semiHidden="0" w:uiPriority="70" w:unhideWhenUsed="0"/>
+    <w:lsdException w:name="Colorful Shading Accent 5" w:semiHidden="0" w:uiPriority="71" w:unhideWhenUsed="0"/>
+    <w:lsdException w:name="Colorful List Accent 5" w:semiHidden="0" w:uiPriority="72" w:unhideWhenUsed="0"/>
+    <w:lsdException w:name="Colorful Grid Accent 5" w:semiHidden="0" w:uiPriority="73" w:unhideWhenUsed="0"/>
+    <w:lsdException w:name="Light Shading Accent 6" w:semiHidden="0" w:uiPriority="60" w:unhideWhenUsed="0"/>
+    <w:lsdException w:name="Light List Accent 6" w:semiHidden="0" w:uiPriority="61" w:unhideWhenUsed="0"/>
+    <w:lsdException w:name="Light Grid Accent 6" w:semiHidden="0" w:uiPriority="62" w:unhideWhenUsed="0"/>
+    <w:lsdException w:name="Medium Shading 1 Accent 6" w:semiHidden="0" w:uiPriority="63" w:unhideWhenUsed="0"/>
+    <w:lsdException w:name="Medium Shading 2 Accent 6" w:semiHidden="0" w:uiPriority="64" w:unhideWhenUsed="0"/>
+    <w:lsdException w:name="Medium List 1 Accent 6" w:semiHidden="0" w:uiPriority="65" w:unhideWhenUsed="0"/>
+    <w:lsdException w:name="Medium List 2 Accent 6" w:semiHidden="0" w:uiPriority="66" w:unhideWhenUsed="0"/>
+    <w:lsdException w:name="Medium Grid 1 Accent 6" w:semiHidden="0" w:uiPriority="67" w:unhideWhenUsed="0"/>
+    <w:lsdException w:name="Medium Grid 2 Accent 6" w:semiHidden="0" w:uiPriority="68" w:unhideWhenUsed="0"/>
+    <w:lsdException w:name="Medium Grid 3 Accent 6" w:semiHidden="0" w:uiPriority="69" w:unhideWhenUsed="0"/>
+    <w:lsdException w:name="Dark List Accent 6" w:semiHidden="0" w:uiPriority="70" w:unhideWhenUsed="0"/>
+    <w:lsdException w:name="Colorful Shading Accent 6" w:semiHidden="0" w:uiPriority="71" w:unhideWhenUsed="0"/>
+    <w:lsdException w:name="Colorful List Accent 6" w:semiHidden="0" w:uiPriority="72" w:unhideWhenUsed="0"/>
+    <w:lsdException w:name="Colorful Grid Accent 6" w:semiHidden="0" w:uiPriority="73" w:unhideWhenUsed="0"/>
+    <w:lsdException w:name="Subtle Emphasis" w:semiHidden="0" w:uiPriority="19" w:unhideWhenUsed="0" w:qFormat="1"/>
+    <w:lsdException w:name="Intense Emphasis" w:semiHidden="0" w:uiPriority="21" w:unhideWhenUsed="0" w:qFormat="1"/>
+    <w:lsdException w:name="Subtle Reference" w:semiHidden="0" w:uiPriority="31" w:unhideWhenUsed="0" w:qFormat="1"/>
+    <w:lsdException w:name="Intense Reference" w:semiHidden="0" w:uiPriority="32" w:unhideWhenUsed="0" w:qFormat="1"/>
+    <w:lsdException w:name="Book Title" w:semiHidden="0" w:uiPriority="33" w:unhideWhenUsed="0" w:qFormat="1"/>
+    <w:lsdException w:name="Bibliography" w:uiPriority="37"/>
+    <w:lsdException w:name="TOC Heading" w:uiPriority="39" w:qFormat="1"/>
+  </w:latentStyles>
+  <w:style w:type="paragraph" w:default="1" w:styleId="Normal">
+    <w:name w:val="Normal"/>
+    <w:qFormat/>
+  </w:style>
+  <w:style w:type="character" w:default="1" w:styleId="DefaultParagraphFont">
+    <w:name w:val="Default Paragraph Font"/>
+    <w:uiPriority w:val="1"/>
+    <w:semiHidden/>
+    <w:unhideWhenUsed/>
+  </w:style>
+  <w:style w:type="table" w:default="1" w:styleId="TableNormal">
+    <w:name w:val="Normal Table"/>
+    <w:uiPriority w:val="99"/>
+    <w:semiHidden/>
+    <w:unhideWhenUsed/>
+    <w:tblPr>
+      <w:tblInd w:w="0" w:type="dxa"/>
+      <w:tblCellMar>
+        <w:top w:w="0" w:type="dxa"/>
+        <w:left w:w="108" w:type="dxa"/>
+        <w:bottom w:w="0" w:type="dxa"/>
+        <w:right w:w="108" w:type="dxa"/>
+      </w:tblCellMar>
+    </w:tblPr>
+  </w:style>
+  <w:style w:type="numbering" w:default="1" w:styleId="NoList">
+    <w:name w:val="No List"/>
+    <w:uiPriority w:val="99"/>
+    <w:semiHidden/>
+    <w:unhideWhenUsed/>
+  </w:style>
+</w:styles>
+</file>
+
 <file path=word/theme/theme1.xml><?xml version="1.0" encoding="utf-8"?>
 <a:theme xmlns:a="http://schemas.openxmlformats.org/drawingml/2006/main" name="Office Theme">
   <a:themeElements>
@@ -11018,7 +10149,7 @@
 </file>
 
 <file path=customXml/itemProps1.xml><?xml version="1.0" encoding="utf-8"?>
-<ds:datastoreItem xmlns:ds="http://schemas.openxmlformats.org/officeDocument/2006/customXml" ds:itemID="{2CE26BD0-B04E-4EC4-B7A9-EEB886B6BD8F}">
+<ds:datastoreItem xmlns:ds="http://schemas.openxmlformats.org/officeDocument/2006/customXml" ds:itemID="{634581A0-92A8-40A5-BE8F-D28777754C34}">
   <ds:schemaRefs>
     <ds:schemaRef ds:uri="http://schemas.openxmlformats.org/officeDocument/2006/bibliography"/>
   </ds:schemaRefs>

</xml_diff>

<commit_message>
SRS added line numbers. Added name of app. Removed unnecessary sections.
</commit_message>
<xml_diff>
--- a/Documents/SpecDoc/1_SRS_RoughDraft.docx
+++ b/Documents/SpecDoc/1_SRS_RoughDraft.docx
@@ -22,50 +22,42 @@
     <w:p>
       <w:pPr>
         <w:pStyle w:val="Title"/>
-        <w:spacing w:before="0" w:after="400"/>
+        <w:pBdr>
+          <w:top w:val="single" w:sz="24" w:space="1" w:color="auto"/>
+        </w:pBdr>
+        <w:rPr>
+          <w:sz w:val="60"/>
+        </w:rPr>
+      </w:pPr>
+      <w:proofErr w:type="gramStart"/>
+      <w:r>
         <w:rPr>
           <w:sz w:val="40"/>
         </w:rPr>
+        <w:t>for</w:t>
+      </w:r>
+      <w:proofErr w:type="gramEnd"/>
+    </w:p>
+    <w:p>
+      <w:pPr>
+        <w:pStyle w:val="Title"/>
+        <w:rPr>
+          <w:sz w:val="60"/>
+        </w:rPr>
       </w:pPr>
       <w:proofErr w:type="gramStart"/>
       <w:r>
         <w:rPr>
-          <w:sz w:val="40"/>
-        </w:rPr>
-        <w:t>for</w:t>
+          <w:sz w:val="60"/>
+        </w:rPr>
+        <w:t>Lions Final Exam Scheduler (L.I.F.E.S.)</w:t>
       </w:r>
       <w:proofErr w:type="gramEnd"/>
     </w:p>
     <w:p>
       <w:pPr>
-        <w:pStyle w:val="Title"/>
-        <w:rPr>
-          <w:sz w:val="60"/>
-        </w:rPr>
-      </w:pPr>
-      <w:r>
-        <w:rPr>
-          <w:sz w:val="60"/>
-        </w:rPr>
-        <w:t>&lt;</w:t>
-      </w:r>
-      <w:r>
-        <w:rPr>
-          <w:sz w:val="60"/>
-        </w:rPr>
-        <w:t>Project Name</w:t>
-      </w:r>
-      <w:r>
-        <w:rPr>
-          <w:sz w:val="60"/>
-        </w:rPr>
-        <w:t>&gt;</w:t>
-      </w:r>
-    </w:p>
-    <w:p>
-      <w:pPr>
         <w:pStyle w:val="ByLine"/>
-        <w:spacing w:before="120" w:after="240"/>
+        <w:spacing w:before="120" w:after="0"/>
       </w:pPr>
       <w:r>
         <w:t>Version 1.0</w:t>
@@ -90,7 +82,7 @@
     <w:p>
       <w:pPr>
         <w:pStyle w:val="ByLine"/>
-        <w:spacing w:before="0"/>
+        <w:spacing w:before="0" w:after="0"/>
         <w:rPr>
           <w:sz w:val="32"/>
         </w:rPr>
@@ -114,7 +106,7 @@
           <w:lang w:val="en-US" w:bidi="ar-SA"/>
         </w:rPr>
         <w:drawing>
-          <wp:inline distT="0" distB="0" distL="0" distR="0">
+          <wp:inline distT="0" distB="0" distL="0" distR="0" wp14:anchorId="37A1C574" wp14:editId="5420B8C0">
             <wp:extent cx="2369185" cy="1693545"/>
             <wp:effectExtent l="0" t="0" r="0" b="1905"/>
             <wp:docPr id="34" name="Picture 34" descr="logo"/>
@@ -520,6 +512,81 @@
         </w:rPr>
       </w:pPr>
     </w:p>
+    <w:p>
+      <w:pPr>
+        <w:pStyle w:val="ByLine"/>
+        <w:spacing w:before="120" w:after="0"/>
+        <w:jc w:val="center"/>
+        <w:rPr>
+          <w:sz w:val="22"/>
+          <w:szCs w:val="22"/>
+        </w:rPr>
+      </w:pPr>
+      <w:r>
+        <w:rPr>
+          <w:sz w:val="22"/>
+          <w:szCs w:val="22"/>
+        </w:rPr>
+        <w:t xml:space="preserve">Instructor: </w:t>
+      </w:r>
+      <w:proofErr w:type="spellStart"/>
+      <w:r>
+        <w:rPr>
+          <w:sz w:val="22"/>
+          <w:szCs w:val="22"/>
+        </w:rPr>
+        <w:t>Patritia</w:t>
+      </w:r>
+      <w:proofErr w:type="spellEnd"/>
+      <w:r>
+        <w:rPr>
+          <w:sz w:val="22"/>
+          <w:szCs w:val="22"/>
+        </w:rPr>
+        <w:t xml:space="preserve"> </w:t>
+      </w:r>
+      <w:proofErr w:type="spellStart"/>
+      <w:r>
+        <w:rPr>
+          <w:sz w:val="22"/>
+          <w:szCs w:val="22"/>
+        </w:rPr>
+        <w:t>Roden</w:t>
+      </w:r>
+      <w:proofErr w:type="spellEnd"/>
+      <w:r>
+        <w:rPr>
+          <w:sz w:val="22"/>
+          <w:szCs w:val="22"/>
+        </w:rPr>
+        <w:t xml:space="preserve">, </w:t>
+      </w:r>
+      <w:proofErr w:type="spellStart"/>
+      <w:r>
+        <w:rPr>
+          <w:sz w:val="22"/>
+          <w:szCs w:val="22"/>
+        </w:rPr>
+        <w:t>Ph.D</w:t>
+      </w:r>
+      <w:proofErr w:type="spellEnd"/>
+    </w:p>
+    <w:p>
+      <w:pPr>
+        <w:pStyle w:val="ByLine"/>
+        <w:spacing w:before="120" w:after="0"/>
+        <w:jc w:val="center"/>
+        <w:rPr>
+          <w:sz w:val="22"/>
+        </w:rPr>
+      </w:pPr>
+      <w:r>
+        <w:rPr>
+          <w:sz w:val="22"/>
+        </w:rPr>
+        <w:t>Course: CS455 Software Engineering</w:t>
+      </w:r>
+    </w:p>
     <w:tbl>
       <w:tblPr>
         <w:tblW w:w="0" w:type="auto"/>
@@ -539,19 +606,11 @@
             <w:pPr>
               <w:pStyle w:val="ByLine"/>
               <w:spacing w:before="120" w:after="0"/>
+              <w:jc w:val="left"/>
               <w:rPr>
                 <w:sz w:val="22"/>
               </w:rPr>
             </w:pPr>
-            <w:r>
-              <w:t>Instructor</w:t>
-            </w:r>
-            <w:r>
-              <w:t xml:space="preserve"> </w:t>
-            </w:r>
-            <w:r>
-              <w:t>:</w:t>
-            </w:r>
           </w:p>
         </w:tc>
         <w:tc>
@@ -568,34 +627,6 @@
                 <w:sz w:val="22"/>
               </w:rPr>
             </w:pPr>
-            <w:r>
-              <w:rPr>
-                <w:sz w:val="22"/>
-              </w:rPr>
-              <w:t xml:space="preserve">Patricia </w:t>
-            </w:r>
-            <w:proofErr w:type="spellStart"/>
-            <w:r>
-              <w:rPr>
-                <w:sz w:val="22"/>
-              </w:rPr>
-              <w:t>Roden</w:t>
-            </w:r>
-            <w:proofErr w:type="spellEnd"/>
-            <w:r>
-              <w:rPr>
-                <w:sz w:val="22"/>
-              </w:rPr>
-              <w:t xml:space="preserve">, </w:t>
-            </w:r>
-            <w:proofErr w:type="spellStart"/>
-            <w:r>
-              <w:rPr>
-                <w:sz w:val="22"/>
-              </w:rPr>
-              <w:t>Ph.D</w:t>
-            </w:r>
-            <w:proofErr w:type="spellEnd"/>
           </w:p>
         </w:tc>
       </w:tr>
@@ -609,15 +640,6 @@
               <w:pStyle w:val="ByLine"/>
               <w:spacing w:before="120" w:after="0"/>
             </w:pPr>
-            <w:r>
-              <w:t>Course</w:t>
-            </w:r>
-            <w:r>
-              <w:t xml:space="preserve"> </w:t>
-            </w:r>
-            <w:r>
-              <w:t>:</w:t>
-            </w:r>
           </w:p>
         </w:tc>
         <w:tc>
@@ -633,12 +655,6 @@
                 <w:sz w:val="22"/>
               </w:rPr>
             </w:pPr>
-            <w:r>
-              <w:rPr>
-                <w:sz w:val="22"/>
-              </w:rPr>
-              <w:t>CS455 Software Engineering</w:t>
-            </w:r>
           </w:p>
         </w:tc>
       </w:tr>
@@ -679,7 +695,6 @@
           <w:rFonts w:ascii="Arial" w:hAnsi="Arial"/>
           <w:color w:val="FFFFFF"/>
         </w:rPr>
-        <w:lastRenderedPageBreak/>
         <w:t>Contents</w:t>
       </w:r>
       <w:bookmarkEnd w:id="5"/>
@@ -2865,7 +2880,7 @@
           <w:p>
             <w:pPr>
               <w:pStyle w:val="Table-Text"/>
-              <w:spacing w:before="0" w:after="100" w:afterAutospacing="1"/>
+              <w:spacing w:before="0" w:after="0"/>
             </w:pPr>
             <w:r>
               <w:t xml:space="preserve">Initial </w:t>
@@ -2877,7 +2892,7 @@
           <w:p>
             <w:pPr>
               <w:pStyle w:val="Table-Text"/>
-              <w:spacing w:before="0" w:after="100" w:afterAutospacing="1"/>
+              <w:spacing w:before="0" w:after="0"/>
             </w:pPr>
             <w:r>
               <w:t>Added document’s purpose</w:t>
@@ -2886,7 +2901,7 @@
           <w:p>
             <w:pPr>
               <w:pStyle w:val="Table-Text"/>
-              <w:spacing w:before="0" w:after="100" w:afterAutospacing="1"/>
+              <w:spacing w:before="0" w:after="0"/>
             </w:pPr>
             <w:r>
               <w:t>Added definitions and acronyms section</w:t>
@@ -2895,7 +2910,7 @@
           <w:p>
             <w:pPr>
               <w:pStyle w:val="Table-Text"/>
-              <w:spacing w:before="0" w:after="100" w:afterAutospacing="1"/>
+              <w:spacing w:before="0" w:after="0"/>
             </w:pPr>
             <w:r>
               <w:t xml:space="preserve">Added references and acknowledgements </w:t>
@@ -2904,7 +2919,7 @@
           <w:p>
             <w:pPr>
               <w:pStyle w:val="Table-Text"/>
-              <w:spacing w:before="0" w:after="100" w:afterAutospacing="1"/>
+              <w:spacing w:before="0" w:after="0"/>
             </w:pPr>
             <w:r>
               <w:t>Added user documentation</w:t>
@@ -2913,7 +2928,7 @@
           <w:p>
             <w:pPr>
               <w:pStyle w:val="Table-Text"/>
-              <w:spacing w:before="0" w:after="100" w:afterAutospacing="1"/>
+              <w:spacing w:before="0" w:after="0"/>
             </w:pPr>
             <w:r>
               <w:t>Defined intended audience</w:t>
@@ -2922,7 +2937,7 @@
           <w:p>
             <w:pPr>
               <w:pStyle w:val="Table-Text"/>
-              <w:spacing w:before="0" w:after="100" w:afterAutospacing="1"/>
+              <w:spacing w:before="0" w:after="0"/>
             </w:pPr>
             <w:r>
               <w:t>Added overview of document</w:t>
@@ -2931,7 +2946,7 @@
           <w:p>
             <w:pPr>
               <w:pStyle w:val="Table-Text"/>
-              <w:spacing w:before="0" w:after="100" w:afterAutospacing="1"/>
+              <w:spacing w:before="0" w:after="0"/>
             </w:pPr>
             <w:r>
               <w:t>Added Product Overview</w:t>
@@ -2940,7 +2955,7 @@
           <w:p>
             <w:pPr>
               <w:pStyle w:val="Table-Text"/>
-              <w:spacing w:before="0" w:after="100" w:afterAutospacing="1"/>
+              <w:spacing w:before="0" w:after="0"/>
             </w:pPr>
             <w:r>
               <w:t>Added application perspective</w:t>
@@ -2949,7 +2964,7 @@
           <w:p>
             <w:pPr>
               <w:pStyle w:val="Table-Text"/>
-              <w:spacing w:before="0" w:after="100" w:afterAutospacing="1"/>
+              <w:spacing w:before="0" w:after="0"/>
             </w:pPr>
             <w:r>
               <w:t>Added product functionality</w:t>
@@ -2958,7 +2973,7 @@
           <w:p>
             <w:pPr>
               <w:pStyle w:val="Table-Text"/>
-              <w:spacing w:before="0" w:after="100" w:afterAutospacing="1"/>
+              <w:spacing w:before="0" w:after="0"/>
             </w:pPr>
             <w:r>
               <w:t>Edited References</w:t>
@@ -2967,7 +2982,34 @@
           <w:p>
             <w:pPr>
               <w:pStyle w:val="Table-Text"/>
-              <w:spacing w:before="0" w:after="100" w:afterAutospacing="1"/>
+              <w:spacing w:before="0" w:after="0"/>
+            </w:pPr>
+            <w:r>
+              <w:t>Added line numbers</w:t>
+            </w:r>
+          </w:p>
+          <w:p>
+            <w:pPr>
+              <w:pStyle w:val="Table-Text"/>
+              <w:spacing w:before="0" w:after="0"/>
+            </w:pPr>
+            <w:r>
+              <w:t>Added Name of Application</w:t>
+            </w:r>
+          </w:p>
+          <w:p>
+            <w:pPr>
+              <w:pStyle w:val="Table-Text"/>
+              <w:spacing w:before="0" w:after="0"/>
+            </w:pPr>
+            <w:r>
+              <w:t>Removed unnecessary sections</w:t>
+            </w:r>
+          </w:p>
+          <w:p>
+            <w:pPr>
+              <w:pStyle w:val="Table-Text"/>
+              <w:spacing w:before="0" w:after="0"/>
             </w:pPr>
           </w:p>
         </w:tc>
@@ -3388,33 +3430,19 @@
         <w:rPr>
           <w:i w:val="0"/>
         </w:rPr>
-        <w:t>The purpose of this document is to give a detailed description of the requirements for the “</w:t>
-      </w:r>
-      <w:r>
-        <w:rPr>
-          <w:b/>
-          <w:i w:val="0"/>
-        </w:rPr>
-        <w:t>TBD</w:t>
-      </w:r>
-      <w:r>
-        <w:rPr>
-          <w:i w:val="0"/>
-        </w:rPr>
-        <w:t>” (</w:t>
-      </w:r>
-      <w:r>
-        <w:rPr>
-          <w:b/>
-          <w:i w:val="0"/>
-        </w:rPr>
-        <w:t>TBD</w:t>
-      </w:r>
-      <w:r>
-        <w:rPr>
-          <w:i w:val="0"/>
-        </w:rPr>
-        <w:t>) software</w:t>
+        <w:t xml:space="preserve">The purpose of this document is to give a detailed description of the requirements for the </w:t>
+      </w:r>
+      <w:r>
+        <w:rPr>
+          <w:i w:val="0"/>
+        </w:rPr>
+        <w:t>Lions Final Exam Scheduler (L.I.F.E.S.)</w:t>
+      </w:r>
+      <w:r>
+        <w:rPr>
+          <w:i w:val="0"/>
+        </w:rPr>
+        <w:t xml:space="preserve"> software</w:t>
       </w:r>
       <w:r>
         <w:rPr>
@@ -3558,20 +3586,20 @@
         <w:rPr>
           <w:i w:val="0"/>
         </w:rPr>
-        <w:t xml:space="preserve">The </w:t>
+        <w:t>L.I.F.E.S</w:t>
       </w:r>
       <w:r>
         <w:rPr>
           <w:b/>
           <w:i w:val="0"/>
         </w:rPr>
-        <w:t xml:space="preserve">TBD </w:t>
-      </w:r>
-      <w:r>
-        <w:rPr>
-          <w:i w:val="0"/>
-        </w:rPr>
-        <w:t>application is a desktop ap</w:t>
+        <w:t xml:space="preserve"> </w:t>
+      </w:r>
+      <w:r>
+        <w:rPr>
+          <w:i w:val="0"/>
+        </w:rPr>
+        <w:t>is a desktop ap</w:t>
       </w:r>
       <w:r>
         <w:rPr>
@@ -3709,7 +3737,13 @@
         <w:rPr>
           <w:i w:val="0"/>
         </w:rPr>
-        <w:t>This application should be able to be obtained by (</w:t>
+        <w:t>L.I.F.E.S</w:t>
+      </w:r>
+      <w:r>
+        <w:rPr>
+          <w:i w:val="0"/>
+        </w:rPr>
+        <w:t xml:space="preserve"> should be able to be obtained by (</w:t>
       </w:r>
       <w:r>
         <w:rPr>
@@ -4490,6 +4524,48 @@
                 <w:i w:val="0"/>
               </w:rPr>
             </w:pPr>
+            <w:r>
+              <w:rPr>
+                <w:i w:val="0"/>
+              </w:rPr>
+              <w:t>LIFES</w:t>
+            </w:r>
+          </w:p>
+        </w:tc>
+        <w:tc>
+          <w:tcPr>
+            <w:tcW w:w="8496" w:type="dxa"/>
+          </w:tcPr>
+          <w:p>
+            <w:pPr>
+              <w:pStyle w:val="template"/>
+              <w:jc w:val="both"/>
+              <w:rPr>
+                <w:i w:val="0"/>
+              </w:rPr>
+            </w:pPr>
+            <w:r>
+              <w:rPr>
+                <w:i w:val="0"/>
+              </w:rPr>
+              <w:t>Lions Final Exam Scheduler</w:t>
+            </w:r>
+          </w:p>
+        </w:tc>
+      </w:tr>
+      <w:tr>
+        <w:tc>
+          <w:tcPr>
+            <w:tcW w:w="1368" w:type="dxa"/>
+          </w:tcPr>
+          <w:p>
+            <w:pPr>
+              <w:pStyle w:val="template"/>
+              <w:jc w:val="both"/>
+              <w:rPr>
+                <w:i w:val="0"/>
+              </w:rPr>
+            </w:pPr>
           </w:p>
         </w:tc>
         <w:tc>
@@ -4627,36 +4703,6 @@
           </w:p>
         </w:tc>
       </w:tr>
-      <w:tr>
-        <w:tc>
-          <w:tcPr>
-            <w:tcW w:w="1368" w:type="dxa"/>
-          </w:tcPr>
-          <w:p>
-            <w:pPr>
-              <w:pStyle w:val="template"/>
-              <w:jc w:val="both"/>
-              <w:rPr>
-                <w:i w:val="0"/>
-              </w:rPr>
-            </w:pPr>
-          </w:p>
-        </w:tc>
-        <w:tc>
-          <w:tcPr>
-            <w:tcW w:w="8496" w:type="dxa"/>
-          </w:tcPr>
-          <w:p>
-            <w:pPr>
-              <w:pStyle w:val="template"/>
-              <w:jc w:val="both"/>
-              <w:rPr>
-                <w:i w:val="0"/>
-              </w:rPr>
-            </w:pPr>
-          </w:p>
-        </w:tc>
-      </w:tr>
     </w:tbl>
     <w:p>
       <w:pPr>
@@ -5084,16 +5130,10 @@
         <w:ind w:firstLine="576"/>
       </w:pPr>
       <w:r>
-        <w:t xml:space="preserve">The </w:t>
-      </w:r>
-      <w:r>
-        <w:rPr>
-          <w:b/>
-        </w:rPr>
-        <w:t>TBD</w:t>
-      </w:r>
-      <w:r>
-        <w:t xml:space="preserve"> application is a new and self-contained product of </w:t>
+        <w:t xml:space="preserve">L.I.F.E.S. </w:t>
+      </w:r>
+      <w:r>
+        <w:t xml:space="preserve">is a new and self-contained product of </w:t>
       </w:r>
       <w:r>
         <w:t>the University of North Alabama.</w:t>
@@ -5117,13 +5157,10 @@
         <w:t>wishes</w:t>
       </w:r>
       <w:r>
-        <w:t xml:space="preserve"> to print the</w:t>
-      </w:r>
-      <w:r>
-        <w:t>ir</w:t>
-      </w:r>
-      <w:r>
-        <w:t xml:space="preserve"> results of generating a final exam schedule.</w:t>
+        <w:t xml:space="preserve"> to print </w:t>
+      </w:r>
+      <w:r>
+        <w:t>a final exam schedule generated by the application.</w:t>
       </w:r>
     </w:p>
     <w:p/>
@@ -5297,61 +5334,6 @@
           <w:i w:val="0"/>
         </w:rPr>
       </w:pPr>
-      <w:r>
-        <w:rPr>
-          <w:noProof/>
-          <w:lang w:val="en-US" w:bidi="ar-SA"/>
-        </w:rPr>
-        <w:drawing>
-          <wp:anchor distT="0" distB="0" distL="114300" distR="114300" simplePos="0" relativeHeight="251655680" behindDoc="0" locked="0" layoutInCell="1" allowOverlap="1">
-            <wp:simplePos x="0" y="0"/>
-            <wp:positionH relativeFrom="margin">
-              <wp:posOffset>3005455</wp:posOffset>
-            </wp:positionH>
-            <wp:positionV relativeFrom="margin">
-              <wp:posOffset>3486785</wp:posOffset>
-            </wp:positionV>
-            <wp:extent cx="3251835" cy="2672080"/>
-            <wp:effectExtent l="0" t="0" r="5715" b="0"/>
-            <wp:wrapSquare wrapText="bothSides"/>
-            <wp:docPr id="2" name="Picture 2"/>
-            <wp:cNvGraphicFramePr>
-              <a:graphicFrameLocks xmlns:a="http://schemas.openxmlformats.org/drawingml/2006/main" noChangeAspect="1"/>
-            </wp:cNvGraphicFramePr>
-            <a:graphic xmlns:a="http://schemas.openxmlformats.org/drawingml/2006/main">
-              <a:graphicData uri="http://schemas.openxmlformats.org/drawingml/2006/picture">
-                <pic:pic xmlns:pic="http://schemas.openxmlformats.org/drawingml/2006/picture">
-                  <pic:nvPicPr>
-                    <pic:cNvPr id="0" name="fig_1_SchedFormat.jpg"/>
-                    <pic:cNvPicPr/>
-                  </pic:nvPicPr>
-                  <pic:blipFill>
-                    <a:blip r:embed="rId12">
-                      <a:extLst>
-                        <a:ext uri="{28A0092B-C50C-407E-A947-70E740481C1C}">
-                          <a14:useLocalDpi xmlns:a14="http://schemas.microsoft.com/office/drawing/2010/main" val="0"/>
-                        </a:ext>
-                      </a:extLst>
-                    </a:blip>
-                    <a:stretch>
-                      <a:fillRect/>
-                    </a:stretch>
-                  </pic:blipFill>
-                  <pic:spPr>
-                    <a:xfrm>
-                      <a:off x="0" y="0"/>
-                      <a:ext cx="3251835" cy="2672080"/>
-                    </a:xfrm>
-                    <a:prstGeom prst="rect">
-                      <a:avLst/>
-                    </a:prstGeom>
-                  </pic:spPr>
-                </pic:pic>
-              </a:graphicData>
-            </a:graphic>
-          </wp:anchor>
-        </w:drawing>
-      </w:r>
       <w:r>
         <w:rPr>
           <w:i w:val="0"/>
@@ -5538,7 +5520,7 @@
             <v:path gradientshapeok="t" o:connecttype="rect"/>
           </v:shapetype>
           <v:shape id="Text Box 1" o:spid="_x0000_s1026" type="#_x0000_t202" style="position:absolute;left:0;text-align:left;margin-left:237.4pt;margin-top:80.25pt;width:256.05pt;height:12.1pt;z-index:251660288;visibility:visible;mso-height-relative:margin" o:gfxdata="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" stroked="f">
-            <v:textbox inset="0,0,0,0">
+            <v:textbox style="mso-next-textbox:#Text Box 1" inset="0,0,0,0">
               <w:txbxContent>
                 <w:p>
                   <w:pPr>
@@ -5692,7 +5674,6 @@
         <w:rPr>
           <w:rFonts w:ascii="Arial" w:hAnsi="Arial"/>
         </w:rPr>
-        <w:lastRenderedPageBreak/>
         <w:t>Users and Characteristics</w:t>
       </w:r>
       <w:bookmarkEnd w:id="32"/>
@@ -5715,7 +5696,14 @@
         <w:rPr>
           <w:rFonts w:ascii="Arial" w:hAnsi="Arial" w:cs="Arial"/>
         </w:rPr>
-        <w:t>e users of this application will be the VPAA and individuals at the Office of the Registrar. All users should be familiar with opening desktop applications and maneuvering file systems. There are two categories of users, which are either considered an administrative or a general user. Privileges are the separating factor between these two different categories of users. The privileges of each category are described below.</w:t>
+        <w:t xml:space="preserve">e users of this application will be the VPAA and individuals at the Office of the Registrar. All users should be familiar with opening desktop applications and maneuvering file systems. There are two categories of users, which are either considered an administrative or a general user. Privileges are the separating factor </w:t>
+      </w:r>
+      <w:r>
+        <w:rPr>
+          <w:rFonts w:ascii="Arial" w:hAnsi="Arial" w:cs="Arial"/>
+        </w:rPr>
+        <w:lastRenderedPageBreak/>
+        <w:t>between these two different categories of users. The privileges of each category are described below.</w:t>
       </w:r>
     </w:p>
     <w:p>
@@ -5811,6 +5799,8 @@
         </w:rPr>
         <w:t>Authenticate</w:t>
       </w:r>
+      <w:bookmarkStart w:id="34" w:name="_GoBack"/>
+      <w:bookmarkEnd w:id="34"/>
     </w:p>
     <w:p>
       <w:pPr>
@@ -6192,100 +6182,100 @@
           <w:rFonts w:ascii="Arial" w:hAnsi="Arial" w:cs="Arial"/>
           <w:highlight w:val="yellow"/>
         </w:rPr>
+        <w:t xml:space="preserve">After a general user </w:t>
+      </w:r>
+      <w:r>
+        <w:rPr>
+          <w:rFonts w:ascii="Arial" w:hAnsi="Arial" w:cs="Arial"/>
+          <w:highlight w:val="yellow"/>
+        </w:rPr>
+        <w:t>has</w:t>
+      </w:r>
+      <w:r>
+        <w:rPr>
+          <w:rFonts w:ascii="Arial" w:hAnsi="Arial" w:cs="Arial"/>
+          <w:highlight w:val="yellow"/>
+        </w:rPr>
+        <w:t xml:space="preserve"> generated a </w:t>
+      </w:r>
+      <w:r>
+        <w:rPr>
+          <w:rFonts w:ascii="Arial" w:hAnsi="Arial" w:cs="Arial"/>
+          <w:highlight w:val="yellow"/>
+        </w:rPr>
+        <w:t xml:space="preserve">final exam </w:t>
+      </w:r>
+      <w:r>
+        <w:rPr>
+          <w:rFonts w:ascii="Arial" w:hAnsi="Arial" w:cs="Arial"/>
+          <w:highlight w:val="yellow"/>
+        </w:rPr>
+        <w:t>schedule,</w:t>
+      </w:r>
+      <w:r>
+        <w:rPr>
+          <w:rFonts w:ascii="Arial" w:hAnsi="Arial" w:cs="Arial"/>
+          <w:highlight w:val="yellow"/>
+        </w:rPr>
+        <w:t xml:space="preserve"> they will have the ability to reschedule.</w:t>
+      </w:r>
+    </w:p>
+    <w:p>
+      <w:pPr>
+        <w:pStyle w:val="Heading4"/>
+        <w:rPr>
+          <w:highlight w:val="yellow"/>
+        </w:rPr>
+      </w:pPr>
+      <w:r>
+        <w:rPr>
+          <w:highlight w:val="yellow"/>
+        </w:rPr>
+        <w:t>Save Schedule</w:t>
+      </w:r>
+    </w:p>
+    <w:p>
+      <w:pPr>
+        <w:rPr>
+          <w:highlight w:val="yellow"/>
+        </w:rPr>
+      </w:pPr>
+    </w:p>
+    <w:p>
+      <w:pPr>
+        <w:ind w:firstLine="720"/>
+        <w:rPr>
+          <w:rFonts w:ascii="Arial" w:hAnsi="Arial" w:cs="Arial"/>
+          <w:highlight w:val="yellow"/>
+        </w:rPr>
+      </w:pPr>
+      <w:r>
+        <w:rPr>
+          <w:rFonts w:ascii="Arial" w:hAnsi="Arial" w:cs="Arial"/>
+          <w:highlight w:val="yellow"/>
+        </w:rPr>
+        <w:t>A general user will have the ability to save any information related to an exam schedule.</w:t>
+      </w:r>
+    </w:p>
+    <w:p>
+      <w:pPr>
+        <w:rPr>
+          <w:highlight w:val="yellow"/>
+        </w:rPr>
+      </w:pPr>
+    </w:p>
+    <w:p>
+      <w:pPr>
+        <w:pStyle w:val="Heading4"/>
+        <w:rPr>
+          <w:highlight w:val="yellow"/>
+        </w:rPr>
+      </w:pPr>
+      <w:r>
+        <w:rPr>
+          <w:highlight w:val="yellow"/>
+        </w:rPr>
         <w:lastRenderedPageBreak/>
-        <w:t xml:space="preserve">After a general user </w:t>
-      </w:r>
-      <w:r>
-        <w:rPr>
-          <w:rFonts w:ascii="Arial" w:hAnsi="Arial" w:cs="Arial"/>
-          <w:highlight w:val="yellow"/>
-        </w:rPr>
-        <w:t>has</w:t>
-      </w:r>
-      <w:r>
-        <w:rPr>
-          <w:rFonts w:ascii="Arial" w:hAnsi="Arial" w:cs="Arial"/>
-          <w:highlight w:val="yellow"/>
-        </w:rPr>
-        <w:t xml:space="preserve"> generated a </w:t>
-      </w:r>
-      <w:r>
-        <w:rPr>
-          <w:rFonts w:ascii="Arial" w:hAnsi="Arial" w:cs="Arial"/>
-          <w:highlight w:val="yellow"/>
-        </w:rPr>
-        <w:t xml:space="preserve">final exam </w:t>
-      </w:r>
-      <w:r>
-        <w:rPr>
-          <w:rFonts w:ascii="Arial" w:hAnsi="Arial" w:cs="Arial"/>
-          <w:highlight w:val="yellow"/>
-        </w:rPr>
-        <w:t>schedule,</w:t>
-      </w:r>
-      <w:r>
-        <w:rPr>
-          <w:rFonts w:ascii="Arial" w:hAnsi="Arial" w:cs="Arial"/>
-          <w:highlight w:val="yellow"/>
-        </w:rPr>
-        <w:t xml:space="preserve"> they will have the ability to reschedule.</w:t>
-      </w:r>
-    </w:p>
-    <w:p>
-      <w:pPr>
-        <w:pStyle w:val="Heading4"/>
-        <w:rPr>
-          <w:highlight w:val="yellow"/>
-        </w:rPr>
-      </w:pPr>
-      <w:r>
-        <w:rPr>
-          <w:highlight w:val="yellow"/>
-        </w:rPr>
-        <w:t>Save Schedule</w:t>
-      </w:r>
-    </w:p>
-    <w:p>
-      <w:pPr>
-        <w:rPr>
-          <w:highlight w:val="yellow"/>
-        </w:rPr>
-      </w:pPr>
-    </w:p>
-    <w:p>
-      <w:pPr>
-        <w:ind w:firstLine="720"/>
-        <w:rPr>
-          <w:rFonts w:ascii="Arial" w:hAnsi="Arial" w:cs="Arial"/>
-          <w:highlight w:val="yellow"/>
-        </w:rPr>
-      </w:pPr>
-      <w:r>
-        <w:rPr>
-          <w:rFonts w:ascii="Arial" w:hAnsi="Arial" w:cs="Arial"/>
-          <w:highlight w:val="yellow"/>
-        </w:rPr>
-        <w:t>A general user will have the ability to save any information related to an exam schedule.</w:t>
-      </w:r>
-    </w:p>
-    <w:p>
-      <w:pPr>
-        <w:rPr>
-          <w:highlight w:val="yellow"/>
-        </w:rPr>
-      </w:pPr>
-    </w:p>
-    <w:p>
-      <w:pPr>
-        <w:pStyle w:val="Heading4"/>
-        <w:rPr>
-          <w:highlight w:val="yellow"/>
-        </w:rPr>
-      </w:pPr>
-      <w:r>
-        <w:rPr>
-          <w:highlight w:val="yellow"/>
-        </w:rPr>
         <w:t>Print Schedule</w:t>
       </w:r>
     </w:p>
@@ -6457,16 +6447,16 @@
           <w:rFonts w:ascii="Arial" w:hAnsi="Arial"/>
         </w:rPr>
       </w:pPr>
-      <w:bookmarkStart w:id="34" w:name="_Toc439994677"/>
-      <w:bookmarkStart w:id="35" w:name="_Toc113291700"/>
+      <w:bookmarkStart w:id="35" w:name="_Toc439994677"/>
+      <w:bookmarkStart w:id="36" w:name="_Toc113291700"/>
       <w:r>
         <w:rPr>
           <w:rFonts w:ascii="Arial" w:hAnsi="Arial"/>
         </w:rPr>
         <w:t>Operating Environment</w:t>
       </w:r>
-      <w:bookmarkEnd w:id="34"/>
       <w:bookmarkEnd w:id="35"/>
+      <w:bookmarkEnd w:id="36"/>
     </w:p>
     <w:p>
       <w:pPr>
@@ -6532,16 +6522,16 @@
           <w:rFonts w:ascii="Arial" w:hAnsi="Arial"/>
         </w:rPr>
       </w:pPr>
-      <w:bookmarkStart w:id="36" w:name="_Toc439994678"/>
-      <w:bookmarkStart w:id="37" w:name="_Toc113291701"/>
+      <w:bookmarkStart w:id="37" w:name="_Toc439994678"/>
+      <w:bookmarkStart w:id="38" w:name="_Toc113291701"/>
       <w:r>
         <w:rPr>
           <w:rFonts w:ascii="Arial" w:hAnsi="Arial"/>
         </w:rPr>
         <w:t>Design and Implementation Constraints</w:t>
       </w:r>
-      <w:bookmarkEnd w:id="36"/>
       <w:bookmarkEnd w:id="37"/>
+      <w:bookmarkEnd w:id="38"/>
     </w:p>
     <w:p>
       <w:pPr>
@@ -6567,7 +6557,6 @@
         </w:rPr>
       </w:pPr>
       <w:r>
-        <w:lastRenderedPageBreak/>
         <w:t>&lt;</w:t>
       </w:r>
       <w:r>
@@ -6593,16 +6582,17 @@
           <w:rFonts w:ascii="Arial" w:hAnsi="Arial"/>
         </w:rPr>
       </w:pPr>
-      <w:bookmarkStart w:id="38" w:name="_Toc439994679"/>
-      <w:bookmarkStart w:id="39" w:name="_Toc113291702"/>
-      <w:r>
-        <w:rPr>
-          <w:rFonts w:ascii="Arial" w:hAnsi="Arial"/>
-        </w:rPr>
+      <w:bookmarkStart w:id="39" w:name="_Toc439994679"/>
+      <w:bookmarkStart w:id="40" w:name="_Toc113291702"/>
+      <w:r>
+        <w:rPr>
+          <w:rFonts w:ascii="Arial" w:hAnsi="Arial"/>
+        </w:rPr>
+        <w:lastRenderedPageBreak/>
         <w:t xml:space="preserve">User </w:t>
       </w:r>
-      <w:bookmarkEnd w:id="38"/>
       <w:bookmarkEnd w:id="39"/>
+      <w:bookmarkEnd w:id="40"/>
       <w:r>
         <w:rPr>
           <w:rFonts w:ascii="Arial" w:hAnsi="Arial"/>
@@ -6757,8 +6747,8 @@
           <w:color w:val="FFFFFF"/>
         </w:rPr>
       </w:pPr>
-      <w:bookmarkStart w:id="40" w:name="_Toc439994682"/>
-      <w:bookmarkStart w:id="41" w:name="_Toc113291704"/>
+      <w:bookmarkStart w:id="41" w:name="_Toc439994682"/>
+      <w:bookmarkStart w:id="42" w:name="_Toc113291704"/>
       <w:r>
         <w:rPr>
           <w:rFonts w:ascii="Arial" w:hAnsi="Arial"/>
@@ -6766,8 +6756,8 @@
         </w:rPr>
         <w:t>Specific Requirements</w:t>
       </w:r>
-      <w:bookmarkEnd w:id="40"/>
       <w:bookmarkEnd w:id="41"/>
+      <w:bookmarkEnd w:id="42"/>
     </w:p>
     <w:p>
       <w:pPr>
@@ -6826,14 +6816,14 @@
           <w:rFonts w:ascii="Arial" w:hAnsi="Arial"/>
         </w:rPr>
       </w:pPr>
-      <w:bookmarkStart w:id="42" w:name="_Toc113291705"/>
+      <w:bookmarkStart w:id="43" w:name="_Toc113291705"/>
       <w:r>
         <w:rPr>
           <w:rFonts w:ascii="Arial" w:hAnsi="Arial"/>
         </w:rPr>
         <w:t>External Interface Requirements</w:t>
       </w:r>
-      <w:bookmarkEnd w:id="42"/>
+      <w:bookmarkEnd w:id="43"/>
     </w:p>
     <w:p>
       <w:pPr>
@@ -6963,14 +6953,14 @@
           <w:rFonts w:ascii="Arial" w:hAnsi="Arial"/>
         </w:rPr>
       </w:pPr>
-      <w:bookmarkStart w:id="43" w:name="_Toc439994684"/>
+      <w:bookmarkStart w:id="44" w:name="_Toc439994684"/>
       <w:r>
         <w:rPr>
           <w:rFonts w:ascii="Arial" w:hAnsi="Arial"/>
         </w:rPr>
         <w:t>Hardware Interfaces</w:t>
       </w:r>
-      <w:bookmarkEnd w:id="43"/>
+      <w:bookmarkEnd w:id="44"/>
     </w:p>
     <w:p/>
     <w:p>
@@ -6994,14 +6984,7 @@
         <w:rPr>
           <w:color w:val="0000FF"/>
         </w:rPr>
-        <w:t xml:space="preserve">Describe the logical and physical characteristics of each interface between the software product and the hardware components of the system. This may include the supported device types, the </w:t>
-      </w:r>
-      <w:r>
-        <w:rPr>
-          <w:color w:val="0000FF"/>
-        </w:rPr>
-        <w:lastRenderedPageBreak/>
-        <w:t>nature of the data and control interactions between the software and the hardware.</w:t>
+        <w:t>Describe the logical and physical characteristics of each interface between the software product and the hardware components of the system. This may include the supported device types, the nature of the data and control interactions between the software and the hardware.</w:t>
       </w:r>
       <w:r>
         <w:t xml:space="preserve"> You are not required to specify what protocols you will be using to communicate with the hardware, but it will be usually included in this part as well.</w:t>
@@ -7023,14 +7006,14 @@
           <w:rFonts w:ascii="Arial" w:hAnsi="Arial"/>
         </w:rPr>
       </w:pPr>
-      <w:bookmarkStart w:id="44" w:name="_Toc439994685"/>
+      <w:bookmarkStart w:id="45" w:name="_Toc439994685"/>
       <w:r>
         <w:rPr>
           <w:rFonts w:ascii="Arial" w:hAnsi="Arial"/>
         </w:rPr>
         <w:t>Software Interfaces</w:t>
       </w:r>
-      <w:bookmarkEnd w:id="44"/>
+      <w:bookmarkEnd w:id="45"/>
       <w:r>
         <w:rPr>
           <w:rFonts w:ascii="Arial" w:hAnsi="Arial"/>
@@ -7043,6 +7026,7 @@
         <w:pStyle w:val="Heading4"/>
       </w:pPr>
       <w:r>
+        <w:lastRenderedPageBreak/>
         <w:t>Save</w:t>
       </w:r>
       <w:r>
@@ -7113,14 +7097,14 @@
           <w:rFonts w:ascii="Arial" w:hAnsi="Arial"/>
         </w:rPr>
       </w:pPr>
-      <w:bookmarkStart w:id="45" w:name="_Toc439994686"/>
+      <w:bookmarkStart w:id="46" w:name="_Toc439994686"/>
       <w:r>
         <w:rPr>
           <w:rFonts w:ascii="Arial" w:hAnsi="Arial"/>
         </w:rPr>
         <w:t>Communications Interfaces</w:t>
       </w:r>
-      <w:bookmarkEnd w:id="45"/>
+      <w:bookmarkEnd w:id="46"/>
     </w:p>
     <w:p>
       <w:pPr>
@@ -7173,14 +7157,14 @@
           <w:rFonts w:ascii="Arial" w:hAnsi="Arial"/>
         </w:rPr>
       </w:pPr>
-      <w:bookmarkStart w:id="46" w:name="_Toc113291706"/>
+      <w:bookmarkStart w:id="47" w:name="_Toc113291706"/>
       <w:r>
         <w:rPr>
           <w:rFonts w:ascii="Arial" w:hAnsi="Arial"/>
         </w:rPr>
         <w:t>Functional Requirements</w:t>
       </w:r>
-      <w:bookmarkEnd w:id="46"/>
+      <w:bookmarkEnd w:id="47"/>
     </w:p>
     <w:p>
       <w:pPr>
@@ -7327,8 +7311,48 @@
         <w:pStyle w:val="Heading3"/>
       </w:pPr>
       <w:r>
+        <w:t>Authentication System</w:t>
+      </w:r>
+    </w:p>
+    <w:p>
+      <w:pPr>
+        <w:pStyle w:val="Heading3"/>
+      </w:pPr>
+      <w:r>
+        <w:t>Prompt for File Names</w:t>
+      </w:r>
+    </w:p>
+    <w:p>
+      <w:pPr>
+        <w:pStyle w:val="Heading3"/>
+      </w:pPr>
+      <w:r>
+        <w:t>Generate the Final Exam Schedule</w:t>
+      </w:r>
+    </w:p>
+    <w:p>
+      <w:pPr>
+        <w:pStyle w:val="Heading3"/>
+      </w:pPr>
+      <w:r>
+        <w:t>Display the Schedule</w:t>
+      </w:r>
+    </w:p>
+    <w:p>
+      <w:pPr>
+        <w:pStyle w:val="Heading3"/>
+      </w:pPr>
+      <w:r>
+        <w:t>Swap Final Exam Times</w:t>
+      </w:r>
+    </w:p>
+    <w:p>
+      <w:pPr>
+        <w:pStyle w:val="Heading3"/>
+      </w:pPr>
+      <w:r>
         <w:lastRenderedPageBreak/>
-        <w:t>Authentication System</w:t>
+        <w:t>Save the Schedule to a File</w:t>
       </w:r>
     </w:p>
     <w:p>
@@ -7336,7 +7360,7 @@
         <w:pStyle w:val="Heading3"/>
       </w:pPr>
       <w:r>
-        <w:t>Prompt for File Names</w:t>
+        <w:t>Finalize Schedule</w:t>
       </w:r>
     </w:p>
     <w:p>
@@ -7344,53 +7368,10 @@
         <w:pStyle w:val="Heading3"/>
       </w:pPr>
       <w:r>
-        <w:t>Generate the Final Exam Schedule</w:t>
-      </w:r>
-    </w:p>
-    <w:p>
-      <w:pPr>
-        <w:pStyle w:val="Heading3"/>
-      </w:pPr>
-      <w:r>
-        <w:t>Display the Schedule</w:t>
-      </w:r>
-    </w:p>
-    <w:p>
-      <w:pPr>
-        <w:pStyle w:val="Heading3"/>
-      </w:pPr>
-      <w:r>
-        <w:t>Swap Final Exam Times</w:t>
-      </w:r>
-    </w:p>
-    <w:p>
-      <w:pPr>
-        <w:pStyle w:val="Heading3"/>
-      </w:pPr>
-      <w:r>
-        <w:t>Save the Schedule to a File</w:t>
-      </w:r>
-    </w:p>
-    <w:p>
-      <w:pPr>
-        <w:pStyle w:val="Heading3"/>
-      </w:pPr>
-      <w:r>
-        <w:t>Finalize Schedule</w:t>
-      </w:r>
-    </w:p>
-    <w:p>
-      <w:pPr>
-        <w:pStyle w:val="Heading3"/>
-      </w:pPr>
-      <w:r>
         <w:t>Reschedule Using the Same Two Files</w:t>
       </w:r>
     </w:p>
-    <w:p>
-      <w:bookmarkStart w:id="47" w:name="_GoBack"/>
-      <w:bookmarkEnd w:id="47"/>
-    </w:p>
+    <w:p/>
     <w:p>
       <w:pPr>
         <w:pStyle w:val="NormalWeb"/>
@@ -7576,6 +7557,7 @@
           <w:rFonts w:ascii="Arial" w:hAnsi="Arial"/>
           <w:color w:val="FFFFFF"/>
         </w:rPr>
+        <w:lastRenderedPageBreak/>
         <w:t>Other Non-functional Requirements</w:t>
       </w:r>
       <w:bookmarkEnd w:id="49"/>
@@ -7849,6 +7831,7 @@
           <w:rFonts w:ascii="Arial" w:hAnsi="Arial"/>
           <w:color w:val="FFFFFF"/>
         </w:rPr>
+        <w:lastRenderedPageBreak/>
         <w:t>Other Requirements</w:t>
       </w:r>
       <w:bookmarkEnd w:id="56"/>
@@ -8761,6 +8744,8 @@
       </w:tr>
     </w:tbl>
     <w:p/>
+    <w:p/>
+    <w:p/>
     <w:p>
       <w:pPr>
         <w:pStyle w:val="TOCEntry"/>
@@ -8777,6 +8762,88 @@
           <w:color w:val="FFFFFF"/>
         </w:rPr>
       </w:pPr>
+      <w:r>
+        <w:rPr>
+          <w:rFonts w:ascii="Arial" w:hAnsi="Arial"/>
+          <w:color w:val="FFFFFF"/>
+        </w:rPr>
+        <w:t>Appendix A – Data Dictionary</w:t>
+      </w:r>
+    </w:p>
+    <w:p>
+      <w:r>
+        <w:rPr>
+          <w:noProof/>
+          <w:lang w:val="en-US" w:bidi="ar-SA"/>
+        </w:rPr>
+        <w:lastRenderedPageBreak/>
+        <w:drawing>
+          <wp:anchor distT="0" distB="0" distL="114300" distR="114300" simplePos="0" relativeHeight="251662336" behindDoc="0" locked="0" layoutInCell="1" allowOverlap="1" wp14:anchorId="31E031DF" wp14:editId="00E6074A">
+            <wp:simplePos x="0" y="0"/>
+            <wp:positionH relativeFrom="margin">
+              <wp:align>center</wp:align>
+            </wp:positionH>
+            <wp:positionV relativeFrom="margin">
+              <wp:align>bottom</wp:align>
+            </wp:positionV>
+            <wp:extent cx="3251835" cy="2672080"/>
+            <wp:effectExtent l="0" t="0" r="0" b="0"/>
+            <wp:wrapSquare wrapText="bothSides"/>
+            <wp:docPr id="2" name="Picture 2"/>
+            <wp:cNvGraphicFramePr>
+              <a:graphicFrameLocks xmlns:a="http://schemas.openxmlformats.org/drawingml/2006/main" noChangeAspect="1"/>
+            </wp:cNvGraphicFramePr>
+            <a:graphic xmlns:a="http://schemas.openxmlformats.org/drawingml/2006/main">
+              <a:graphicData uri="http://schemas.openxmlformats.org/drawingml/2006/picture">
+                <pic:pic xmlns:pic="http://schemas.openxmlformats.org/drawingml/2006/picture">
+                  <pic:nvPicPr>
+                    <pic:cNvPr id="0" name="fig_1_SchedFormat.jpg"/>
+                    <pic:cNvPicPr/>
+                  </pic:nvPicPr>
+                  <pic:blipFill>
+                    <a:blip r:embed="rId12">
+                      <a:extLst>
+                        <a:ext uri="{28A0092B-C50C-407E-A947-70E740481C1C}">
+                          <a14:useLocalDpi xmlns:a14="http://schemas.microsoft.com/office/drawing/2010/main" val="0"/>
+                        </a:ext>
+                      </a:extLst>
+                    </a:blip>
+                    <a:stretch>
+                      <a:fillRect/>
+                    </a:stretch>
+                  </pic:blipFill>
+                  <pic:spPr>
+                    <a:xfrm>
+                      <a:off x="0" y="0"/>
+                      <a:ext cx="3251835" cy="2672080"/>
+                    </a:xfrm>
+                    <a:prstGeom prst="rect">
+                      <a:avLst/>
+                    </a:prstGeom>
+                  </pic:spPr>
+                </pic:pic>
+              </a:graphicData>
+            </a:graphic>
+          </wp:anchor>
+        </w:drawing>
+      </w:r>
+    </w:p>
+    <w:p>
+      <w:pPr>
+        <w:pStyle w:val="TOCEntry"/>
+        <w:pBdr>
+          <w:top w:val="single" w:sz="4" w:space="1" w:color="auto"/>
+          <w:left w:val="single" w:sz="4" w:space="4" w:color="auto"/>
+          <w:bottom w:val="single" w:sz="4" w:space="1" w:color="auto"/>
+          <w:right w:val="single" w:sz="4" w:space="4" w:color="auto"/>
+        </w:pBdr>
+        <w:shd w:val="clear" w:color="auto" w:fill="4C4C4C"/>
+        <w:jc w:val="center"/>
+        <w:rPr>
+          <w:rFonts w:ascii="Arial" w:hAnsi="Arial"/>
+          <w:color w:val="FFFFFF"/>
+        </w:rPr>
+      </w:pPr>
       <w:bookmarkStart w:id="60" w:name="_Toc113291713"/>
       <w:r>
         <w:rPr>
@@ -8786,6 +8853,51 @@
         <w:t>Appendix A – Data Dictionary</w:t>
       </w:r>
       <w:bookmarkEnd w:id="60"/>
+    </w:p>
+    <w:p>
+      <w:pPr>
+        <w:pStyle w:val="TOCEntry"/>
+        <w:pBdr>
+          <w:top w:val="single" w:sz="4" w:space="1" w:color="auto"/>
+          <w:left w:val="single" w:sz="4" w:space="4" w:color="auto"/>
+          <w:bottom w:val="single" w:sz="4" w:space="1" w:color="auto"/>
+          <w:right w:val="single" w:sz="4" w:space="4" w:color="auto"/>
+        </w:pBdr>
+        <w:shd w:val="clear" w:color="auto" w:fill="4C4C4C"/>
+        <w:jc w:val="center"/>
+        <w:rPr>
+          <w:rFonts w:ascii="Arial" w:hAnsi="Arial"/>
+          <w:color w:val="FFFFFF"/>
+        </w:rPr>
+      </w:pPr>
+      <w:r>
+        <w:rPr>
+          <w:rFonts w:ascii="Arial" w:hAnsi="Arial"/>
+          <w:color w:val="FFFFFF"/>
+        </w:rPr>
+        <w:t xml:space="preserve">Appendix </w:t>
+      </w:r>
+      <w:r>
+        <w:rPr>
+          <w:rFonts w:ascii="Arial" w:hAnsi="Arial"/>
+          <w:color w:val="FFFFFF"/>
+        </w:rPr>
+        <w:t>B</w:t>
+      </w:r>
+      <w:r>
+        <w:rPr>
+          <w:rFonts w:ascii="Arial" w:hAnsi="Arial"/>
+          <w:color w:val="FFFFFF"/>
+        </w:rPr>
+        <w:t xml:space="preserve"> – </w:t>
+      </w:r>
+      <w:r>
+        <w:rPr>
+          <w:rFonts w:ascii="Arial" w:hAnsi="Arial"/>
+          <w:color w:val="FFFFFF"/>
+        </w:rPr>
+        <w:t>Interface Prototypes</w:t>
+      </w:r>
     </w:p>
     <w:p/>
     <w:p>
@@ -8802,16 +8914,7 @@
           <w:i/>
           <w:sz w:val="22"/>
         </w:rPr>
-        <w:t xml:space="preserve">&lt;Data dictionary is used to track all the different variables, states and functional requirements that you described in your document. Make sure to include the complete list of all constants, state </w:t>
-      </w:r>
-      <w:r>
-        <w:rPr>
-          <w:rFonts w:ascii="Arial" w:hAnsi="Arial"/>
-          <w:i/>
-          <w:sz w:val="22"/>
-        </w:rPr>
-        <w:lastRenderedPageBreak/>
-        <w:t>variables (and their possible states), inputs and outputs in a table. In the table, include the description of these items as well as all related operations and requirements.&gt;</w:t>
+        <w:t>&lt;Data dictionary is used to track all the different variables, states and functional requirements that you described in your document. Make sure to include the complete list of all constants, state variables (and their possible states), inputs and outputs in a table. In the table, include the description of these items as well as all related operations and requirements.&gt;</w:t>
       </w:r>
       <w:bookmarkEnd w:id="59"/>
     </w:p>
@@ -8819,9 +8922,11 @@
       <w:headerReference w:type="default" r:id="rId13"/>
       <w:pgSz w:w="12240" w:h="15840" w:code="1"/>
       <w:pgMar w:top="1440" w:right="1296" w:bottom="1440" w:left="1296" w:header="720" w:footer="720" w:gutter="0"/>
+      <w:lnNumType w:countBy="1" w:restart="continuous"/>
       <w:pgNumType w:start="1"/>
       <w:cols w:space="720"/>
       <w:noEndnote/>
+      <w:docGrid w:linePitch="326"/>
     </w:sectPr>
   </w:body>
 </w:document>
@@ -8981,7 +9086,7 @@
       <w:rPr>
         <w:noProof/>
       </w:rPr>
-      <w:t>11</w:t>
+      <w:t>4</w:t>
     </w:r>
     <w:r>
       <w:fldChar w:fldCharType="end"/>
@@ -10471,6 +10576,14 @@
       <w:contextualSpacing/>
     </w:pPr>
   </w:style>
+  <w:style w:type="character" w:styleId="LineNumber">
+    <w:name w:val="line number"/>
+    <w:basedOn w:val="DefaultParagraphFont"/>
+    <w:uiPriority w:val="99"/>
+    <w:semiHidden/>
+    <w:unhideWhenUsed/>
+    <w:rsid w:val="0057097E"/>
+  </w:style>
 </w:styles>
 </file>
 
@@ -10954,7 +11067,7 @@
 </file>
 
 <file path=customXml/itemProps1.xml><?xml version="1.0" encoding="utf-8"?>
-<ds:datastoreItem xmlns:ds="http://schemas.openxmlformats.org/officeDocument/2006/customXml" ds:itemID="{316AD896-F99C-43A6-BA85-AA718BE4D5EE}">
+<ds:datastoreItem xmlns:ds="http://schemas.openxmlformats.org/officeDocument/2006/customXml" ds:itemID="{45719E3F-790D-4221-8688-55CA793C0301}">
   <ds:schemaRefs>
     <ds:schemaRef ds:uri="http://schemas.openxmlformats.org/officeDocument/2006/bibliography"/>
   </ds:schemaRefs>

</xml_diff>

<commit_message>
Made modifications to the spec document
</commit_message>
<xml_diff>
--- a/Documents/SpecDoc/1_SRS_RoughDraft.docx
+++ b/Documents/SpecDoc/1_SRS_RoughDraft.docx
@@ -1,6 +1,6 @@
 
 <file path=word/document.xml><?xml version="1.0" encoding="utf-8"?>
-<w:document xmlns:wpc="http://schemas.microsoft.com/office/word/2010/wordprocessingCanvas" xmlns:mc="http://schemas.openxmlformats.org/markup-compatibility/2006" xmlns:o="urn:schemas-microsoft-com:office:office" xmlns:r="http://schemas.openxmlformats.org/officeDocument/2006/relationships" xmlns:m="http://schemas.openxmlformats.org/officeDocument/2006/math" xmlns:v="urn:schemas-microsoft-com:vml" xmlns:wp14="http://schemas.microsoft.com/office/word/2010/wordprocessingDrawing" xmlns:wp="http://schemas.openxmlformats.org/drawingml/2006/wordprocessingDrawing" xmlns:w10="urn:schemas-microsoft-com:office:word" xmlns:w="http://schemas.openxmlformats.org/wordprocessingml/2006/main" xmlns:w14="http://schemas.microsoft.com/office/word/2010/wordml" xmlns:wpg="http://schemas.microsoft.com/office/word/2010/wordprocessingGroup" xmlns:wpi="http://schemas.microsoft.com/office/word/2010/wordprocessingInk" xmlns:wne="http://schemas.microsoft.com/office/word/2006/wordml" xmlns:wps="http://schemas.microsoft.com/office/word/2010/wordprocessingShape" mc:Ignorable="w14 wp14">
+<w:document xmlns:ve="http://schemas.openxmlformats.org/markup-compatibility/2006" xmlns:o="urn:schemas-microsoft-com:office:office" xmlns:r="http://schemas.openxmlformats.org/officeDocument/2006/relationships" xmlns:m="http://schemas.openxmlformats.org/officeDocument/2006/math" xmlns:v="urn:schemas-microsoft-com:vml" xmlns:wp="http://schemas.openxmlformats.org/drawingml/2006/wordprocessingDrawing" xmlns:w10="urn:schemas-microsoft-com:office:word" xmlns:w="http://schemas.openxmlformats.org/wordprocessingml/2006/main" xmlns:wne="http://schemas.microsoft.com/office/word/2006/wordml">
   <w:body>
     <w:p>
       <w:pPr>
@@ -29,14 +29,12 @@
           <w:sz w:val="60"/>
         </w:rPr>
       </w:pPr>
-      <w:proofErr w:type="gramStart"/>
       <w:r>
         <w:rPr>
           <w:sz w:val="40"/>
         </w:rPr>
         <w:t>for</w:t>
       </w:r>
-      <w:proofErr w:type="gramEnd"/>
     </w:p>
     <w:p>
       <w:pPr>
@@ -45,14 +43,12 @@
           <w:sz w:val="60"/>
         </w:rPr>
       </w:pPr>
-      <w:proofErr w:type="gramStart"/>
       <w:r>
         <w:rPr>
           <w:sz w:val="60"/>
         </w:rPr>
         <w:t>Lions Final Exam Scheduler (L.I.F.E.S.)</w:t>
       </w:r>
-      <w:proofErr w:type="gramEnd"/>
     </w:p>
     <w:p>
       <w:pPr>
@@ -106,7 +102,7 @@
           <w:lang w:val="en-US" w:bidi="ar-SA"/>
         </w:rPr>
         <w:drawing>
-          <wp:inline distT="0" distB="0" distL="0" distR="0" wp14:anchorId="37A1C574" wp14:editId="5420B8C0">
+          <wp:inline distT="0" distB="0" distL="0" distR="0">
             <wp:extent cx="2369185" cy="1693545"/>
             <wp:effectExtent l="0" t="0" r="0" b="1905"/>
             <wp:docPr id="34" name="Picture 34" descr="logo"/>
@@ -123,10 +119,10 @@
                     </pic:cNvPicPr>
                   </pic:nvPicPr>
                   <pic:blipFill>
-                    <a:blip r:embed="rId9">
+                    <a:blip r:embed="rId8">
                       <a:extLst>
                         <a:ext uri="{28A0092B-C50C-407E-A947-70E740481C1C}">
-                          <a14:useLocalDpi xmlns:a14="http://schemas.microsoft.com/office/drawing/2010/main" val="0"/>
+                          <a14:useLocalDpi xmlns:a14="http://schemas.microsoft.com/office/drawing/2010/main" xmlns:wps="http://schemas.microsoft.com/office/word/2010/wordprocessingShape" xmlns:wpi="http://schemas.microsoft.com/office/word/2010/wordprocessingInk" xmlns:wpg="http://schemas.microsoft.com/office/word/2010/wordprocessingGroup" xmlns:w14="http://schemas.microsoft.com/office/word/2010/wordml" xmlns:w="http://schemas.openxmlformats.org/wordprocessingml/2006/main" xmlns:w10="urn:schemas-microsoft-com:office:word" xmlns:wp14="http://schemas.microsoft.com/office/word/2010/wordprocessingDrawing" xmlns:v="urn:schemas-microsoft-com:vml" xmlns:o="urn:schemas-microsoft-com:office:office" xmlns:mc="http://schemas.openxmlformats.org/markup-compatibility/2006" xmlns:wpc="http://schemas.microsoft.com/office/word/2010/wordprocessingCanvas" xmlns="" val="0"/>
                         </a:ext>
                       </a:extLst>
                     </a:blip>
@@ -158,7 +154,7 @@
     <w:tbl>
       <w:tblPr>
         <w:tblW w:w="0" w:type="auto"/>
-        <w:tblLook w:val="01E0" w:firstRow="1" w:lastRow="1" w:firstColumn="1" w:lastColumn="1" w:noHBand="0" w:noVBand="0"/>
+        <w:tblLook w:val="01E0"/>
       </w:tblPr>
       <w:tblGrid>
         <w:gridCol w:w="3192"/>
@@ -527,49 +523,8 @@
           <w:sz w:val="22"/>
           <w:szCs w:val="22"/>
         </w:rPr>
-        <w:t xml:space="preserve">Instructor: </w:t>
-      </w:r>
-      <w:proofErr w:type="spellStart"/>
-      <w:r>
-        <w:rPr>
-          <w:sz w:val="22"/>
-          <w:szCs w:val="22"/>
-        </w:rPr>
-        <w:t>Patritia</w:t>
-      </w:r>
-      <w:proofErr w:type="spellEnd"/>
-      <w:r>
-        <w:rPr>
-          <w:sz w:val="22"/>
-          <w:szCs w:val="22"/>
-        </w:rPr>
-        <w:t xml:space="preserve"> </w:t>
-      </w:r>
-      <w:proofErr w:type="spellStart"/>
-      <w:r>
-        <w:rPr>
-          <w:sz w:val="22"/>
-          <w:szCs w:val="22"/>
-        </w:rPr>
-        <w:t>Roden</w:t>
-      </w:r>
-      <w:proofErr w:type="spellEnd"/>
-      <w:r>
-        <w:rPr>
-          <w:sz w:val="22"/>
-          <w:szCs w:val="22"/>
-        </w:rPr>
-        <w:t xml:space="preserve">, </w:t>
-      </w:r>
-      <w:proofErr w:type="spellStart"/>
-      <w:r>
-        <w:rPr>
-          <w:sz w:val="22"/>
-          <w:szCs w:val="22"/>
-        </w:rPr>
-        <w:t>Ph.D</w:t>
-      </w:r>
-      <w:proofErr w:type="spellEnd"/>
+        <w:t>Instructor: Patritia Roden, Ph.D</w:t>
+      </w:r>
     </w:p>
     <w:p>
       <w:pPr>
@@ -591,7 +546,7 @@
       <w:tblPr>
         <w:tblW w:w="0" w:type="auto"/>
         <w:tblInd w:w="1809" w:type="dxa"/>
-        <w:tblLook w:val="01E0" w:firstRow="1" w:lastRow="1" w:firstColumn="1" w:lastColumn="1" w:noHBand="0" w:noVBand="0"/>
+        <w:tblLook w:val="01E0"/>
       </w:tblPr>
       <w:tblGrid>
         <w:gridCol w:w="2977"/>
@@ -2775,7 +2730,7 @@
           <w:insideV w:val="single" w:sz="6" w:space="0" w:color="auto"/>
         </w:tblBorders>
         <w:tblLayout w:type="fixed"/>
-        <w:tblLook w:val="0000" w:firstRow="0" w:lastRow="0" w:firstColumn="0" w:lastColumn="0" w:noHBand="0" w:noVBand="0"/>
+        <w:tblLook w:val="0000"/>
       </w:tblPr>
       <w:tblGrid>
         <w:gridCol w:w="1170"/>
@@ -3335,8 +3290,8 @@
     <w:p>
       <w:pPr>
         <w:sectPr>
-          <w:headerReference w:type="default" r:id="rId10"/>
-          <w:footerReference w:type="default" r:id="rId11"/>
+          <w:headerReference w:type="default" r:id="rId9"/>
+          <w:footerReference w:type="default" r:id="rId10"/>
           <w:pgSz w:w="12240" w:h="15840" w:code="1"/>
           <w:pgMar w:top="1440" w:right="1440" w:bottom="1440" w:left="1440" w:header="720" w:footer="720" w:gutter="0"/>
           <w:pgNumType w:fmt="lowerRoman"/>
@@ -3520,21 +3475,7 @@
         <w:rPr>
           <w:i w:val="0"/>
         </w:rPr>
-        <w:t xml:space="preserve"> the client, Dr. Patricia </w:t>
-      </w:r>
-      <w:proofErr w:type="spellStart"/>
-      <w:r>
-        <w:rPr>
-          <w:i w:val="0"/>
-        </w:rPr>
-        <w:t>Roden</w:t>
-      </w:r>
-      <w:proofErr w:type="spellEnd"/>
-      <w:r>
-        <w:rPr>
-          <w:i w:val="0"/>
-        </w:rPr>
-        <w:t>,</w:t>
+        <w:t xml:space="preserve"> the client, Dr. Patricia Roden,</w:t>
       </w:r>
       <w:r>
         <w:rPr>
@@ -4117,7 +4058,7 @@
       <w:tblPr>
         <w:tblStyle w:val="TableGrid"/>
         <w:tblW w:w="0" w:type="auto"/>
-        <w:tblLook w:val="04A0" w:firstRow="1" w:lastRow="0" w:firstColumn="1" w:lastColumn="0" w:noHBand="0" w:noVBand="1"/>
+        <w:tblLook w:val="04A0"/>
       </w:tblPr>
       <w:tblGrid>
         <w:gridCol w:w="2197"/>
@@ -5696,64 +5637,26 @@
         <w:rPr>
           <w:rFonts w:ascii="Arial" w:hAnsi="Arial" w:cs="Arial"/>
         </w:rPr>
-        <w:t xml:space="preserve">e users of this application will be the VPAA and individuals at the Office of the Registrar. All users should be familiar with opening desktop applications and maneuvering file systems. There are two categories of users, which are either considered an administrative or a general user. Privileges are the separating factor </w:t>
+        <w:t>e users of this application will be the VPAA and individuals at the Office of the Registrar. All users should be familiar with opening desktop applications and maneuvering file systems. There are two categories of users, which are either considered an administrative or a general user.</w:t>
+      </w:r>
+      <w:r>
+        <w:rPr>
+          <w:rFonts w:ascii="Arial" w:hAnsi="Arial" w:cs="Arial"/>
+        </w:rPr>
+        <w:t xml:space="preserve"> There will be a maximum of two </w:t>
       </w:r>
       <w:r>
         <w:rPr>
           <w:rFonts w:ascii="Arial" w:hAnsi="Arial" w:cs="Arial"/>
         </w:rPr>
         <w:lastRenderedPageBreak/>
-        <w:t>between these two different categories of users. The privileges of each category are described below.</w:t>
-      </w:r>
-    </w:p>
-    <w:p>
-      <w:pPr>
-        <w:ind w:left="576" w:firstLine="144"/>
-        <w:rPr>
-          <w:rFonts w:ascii="Arial" w:hAnsi="Arial" w:cs="Arial"/>
-        </w:rPr>
-      </w:pPr>
-    </w:p>
-    <w:p>
-      <w:pPr>
-        <w:ind w:left="576" w:firstLine="144"/>
-        <w:rPr>
-          <w:rFonts w:ascii="Arial" w:hAnsi="Arial" w:cs="Arial"/>
-        </w:rPr>
-      </w:pPr>
-      <w:r>
-        <w:rPr>
-          <w:rFonts w:ascii="Arial" w:hAnsi="Arial" w:cs="Arial"/>
-        </w:rPr>
-        <w:t xml:space="preserve">A general user </w:t>
-      </w:r>
-    </w:p>
-    <w:p/>
-    <w:p/>
-    <w:p>
-      <w:r>
-        <w:rPr>
-          <w:b/>
-        </w:rPr>
-        <w:t xml:space="preserve">TBD: </w:t>
-      </w:r>
-      <w:r>
-        <w:t xml:space="preserve">Considering moving to </w:t>
-      </w:r>
-      <w:r>
-        <w:t>“</w:t>
-      </w:r>
-      <w:r>
-        <w:t xml:space="preserve">3.2 </w:t>
-      </w:r>
-      <w:r>
-        <w:t>Functional</w:t>
-      </w:r>
-      <w:r>
-        <w:t xml:space="preserve"> requirements</w:t>
-      </w:r>
-      <w:r>
-        <w:t>”</w:t>
+        <w:t>administrators allowed.</w:t>
+      </w:r>
+      <w:r>
+        <w:rPr>
+          <w:rFonts w:ascii="Arial" w:hAnsi="Arial" w:cs="Arial"/>
+        </w:rPr>
+        <w:t xml:space="preserve"> Privileges are the separating factor between these two different categories of users. The privileges of each category are described below.</w:t>
       </w:r>
     </w:p>
     <w:p>
@@ -5762,14 +5665,12 @@
         <w:rPr>
           <w:rFonts w:ascii="Arial" w:hAnsi="Arial" w:cs="Arial"/>
           <w:i/>
-          <w:highlight w:val="yellow"/>
         </w:rPr>
       </w:pPr>
       <w:r>
         <w:rPr>
           <w:rFonts w:ascii="Arial" w:hAnsi="Arial" w:cs="Arial"/>
           <w:i/>
-          <w:highlight w:val="yellow"/>
         </w:rPr>
         <w:t>General Users</w:t>
       </w:r>
@@ -5777,7 +5678,6 @@
         <w:rPr>
           <w:rFonts w:ascii="Arial" w:hAnsi="Arial" w:cs="Arial"/>
           <w:i/>
-          <w:highlight w:val="yellow"/>
         </w:rPr>
         <w:t xml:space="preserve"> </w:t>
       </w:r>
@@ -5788,81 +5688,65 @@
         <w:rPr>
           <w:sz w:val="24"/>
           <w:szCs w:val="24"/>
-          <w:highlight w:val="yellow"/>
         </w:rPr>
       </w:pPr>
       <w:r>
         <w:rPr>
           <w:sz w:val="24"/>
           <w:szCs w:val="24"/>
-          <w:highlight w:val="yellow"/>
         </w:rPr>
         <w:t>Authenticate</w:t>
       </w:r>
       <w:bookmarkStart w:id="34" w:name="_GoBack"/>
       <w:bookmarkEnd w:id="34"/>
     </w:p>
-    <w:p>
-      <w:pPr>
-        <w:rPr>
-          <w:highlight w:val="yellow"/>
-        </w:rPr>
-      </w:pPr>
-    </w:p>
+    <w:p/>
     <w:p>
       <w:pPr>
         <w:ind w:firstLine="720"/>
         <w:rPr>
           <w:rFonts w:ascii="Arial" w:hAnsi="Arial" w:cs="Arial"/>
-          <w:highlight w:val="yellow"/>
-        </w:rPr>
-      </w:pPr>
-      <w:r>
-        <w:rPr>
-          <w:rFonts w:ascii="Arial" w:hAnsi="Arial" w:cs="Arial"/>
-          <w:highlight w:val="yellow"/>
+        </w:rPr>
+      </w:pPr>
+      <w:r>
+        <w:rPr>
+          <w:rFonts w:ascii="Arial" w:hAnsi="Arial" w:cs="Arial"/>
         </w:rPr>
         <w:t>General users have the privilege to authenticate</w:t>
       </w:r>
       <w:r>
         <w:rPr>
           <w:rFonts w:ascii="Arial" w:hAnsi="Arial" w:cs="Arial"/>
-          <w:highlight w:val="yellow"/>
         </w:rPr>
         <w:t xml:space="preserve"> </w:t>
       </w:r>
       <w:r>
         <w:rPr>
           <w:rFonts w:ascii="Arial" w:hAnsi="Arial" w:cs="Arial"/>
-          <w:highlight w:val="yellow"/>
         </w:rPr>
         <w:t>themselves as</w:t>
       </w:r>
       <w:r>
         <w:rPr>
           <w:rFonts w:ascii="Arial" w:hAnsi="Arial" w:cs="Arial"/>
-          <w:highlight w:val="yellow"/>
         </w:rPr>
         <w:t xml:space="preserve"> </w:t>
       </w:r>
       <w:r>
         <w:rPr>
           <w:rFonts w:ascii="Arial" w:hAnsi="Arial" w:cs="Arial"/>
-          <w:highlight w:val="yellow"/>
         </w:rPr>
         <w:t>valid users</w:t>
       </w:r>
       <w:r>
         <w:rPr>
           <w:rFonts w:ascii="Arial" w:hAnsi="Arial" w:cs="Arial"/>
-          <w:highlight w:val="yellow"/>
         </w:rPr>
         <w:t xml:space="preserve"> who have been verified by an administrator may operate the application.</w:t>
       </w:r>
       <w:r>
         <w:rPr>
           <w:rFonts w:ascii="Arial" w:hAnsi="Arial" w:cs="Arial"/>
-          <w:highlight w:val="yellow"/>
         </w:rPr>
         <w:t xml:space="preserve"> </w:t>
       </w:r>
@@ -5871,7 +5755,6 @@
       <w:pPr>
         <w:rPr>
           <w:rFonts w:ascii="Arial" w:hAnsi="Arial" w:cs="Arial"/>
-          <w:highlight w:val="yellow"/>
         </w:rPr>
       </w:pPr>
     </w:p>
@@ -5880,21 +5763,18 @@
         <w:ind w:firstLine="720"/>
         <w:rPr>
           <w:rFonts w:ascii="Arial" w:hAnsi="Arial" w:cs="Arial"/>
-          <w:highlight w:val="yellow"/>
         </w:rPr>
       </w:pPr>
       <w:r>
         <w:rPr>
           <w:rFonts w:ascii="Arial" w:hAnsi="Arial" w:cs="Arial"/>
           <w:b/>
-          <w:highlight w:val="yellow"/>
         </w:rPr>
         <w:t xml:space="preserve">Locked accounts: </w:t>
       </w:r>
       <w:r>
         <w:rPr>
           <w:rFonts w:ascii="Arial" w:hAnsi="Arial" w:cs="Arial"/>
-          <w:highlight w:val="yellow"/>
         </w:rPr>
         <w:t>After 4 failed authentication attempts, the user’s account will be locked. The only method to unlock the account is for an administrator to log into the system and unlock the account.</w:t>
       </w:r>
@@ -5905,14 +5785,12 @@
         <w:rPr>
           <w:sz w:val="24"/>
           <w:szCs w:val="24"/>
-          <w:highlight w:val="yellow"/>
         </w:rPr>
       </w:pPr>
       <w:r>
         <w:rPr>
           <w:sz w:val="24"/>
           <w:szCs w:val="24"/>
-          <w:highlight w:val="yellow"/>
         </w:rPr>
         <w:t xml:space="preserve">Define details concerning the exam session </w:t>
       </w:r>
@@ -5920,37 +5798,27 @@
         <w:rPr>
           <w:sz w:val="24"/>
           <w:szCs w:val="24"/>
-          <w:highlight w:val="yellow"/>
         </w:rPr>
         <w:t>times</w:t>
       </w:r>
     </w:p>
-    <w:p>
-      <w:pPr>
-        <w:rPr>
-          <w:highlight w:val="yellow"/>
-        </w:rPr>
-      </w:pPr>
-    </w:p>
+    <w:p/>
     <w:p>
       <w:pPr>
         <w:ind w:firstLine="720"/>
         <w:rPr>
           <w:rFonts w:ascii="Arial" w:hAnsi="Arial" w:cs="Arial"/>
-          <w:highlight w:val="yellow"/>
-        </w:rPr>
-      </w:pPr>
-      <w:r>
-        <w:rPr>
-          <w:rFonts w:ascii="Arial" w:hAnsi="Arial" w:cs="Arial"/>
-          <w:highlight w:val="yellow"/>
+        </w:rPr>
+      </w:pPr>
+      <w:r>
+        <w:rPr>
+          <w:rFonts w:ascii="Arial" w:hAnsi="Arial" w:cs="Arial"/>
         </w:rPr>
         <w:t>A general user is able to provide the application with details which define the time constraints of the exam schedule</w:t>
       </w:r>
       <w:r>
         <w:rPr>
           <w:rFonts w:ascii="Arial" w:hAnsi="Arial" w:cs="Arial"/>
-          <w:highlight w:val="yellow"/>
         </w:rPr>
         <w:t xml:space="preserve"> to be generated. The specific details include:</w:t>
       </w:r>
@@ -5960,7 +5828,6 @@
         <w:ind w:left="720"/>
         <w:rPr>
           <w:rFonts w:ascii="Arial" w:hAnsi="Arial" w:cs="Arial"/>
-          <w:highlight w:val="yellow"/>
         </w:rPr>
       </w:pPr>
     </w:p>
@@ -5971,14 +5838,8 @@
           <w:ilvl w:val="0"/>
           <w:numId w:val="6"/>
         </w:numPr>
-        <w:rPr>
-          <w:highlight w:val="yellow"/>
-        </w:rPr>
-      </w:pPr>
-      <w:r>
-        <w:rPr>
-          <w:highlight w:val="yellow"/>
-        </w:rPr>
+      </w:pPr>
+      <w:r>
         <w:t>Number of days to schedule</w:t>
       </w:r>
     </w:p>
@@ -5989,24 +5850,12 @@
           <w:ilvl w:val="0"/>
           <w:numId w:val="6"/>
         </w:numPr>
-        <w:rPr>
-          <w:highlight w:val="yellow"/>
-        </w:rPr>
-      </w:pPr>
-      <w:r>
-        <w:rPr>
-          <w:highlight w:val="yellow"/>
-        </w:rPr>
+      </w:pPr>
+      <w:r>
         <w:t>The beginning time of the first exam of the day</w:t>
       </w:r>
     </w:p>
-    <w:p>
-      <w:pPr>
-        <w:rPr>
-          <w:highlight w:val="yellow"/>
-        </w:rPr>
-      </w:pPr>
-    </w:p>
+    <w:p/>
     <w:p>
       <w:pPr>
         <w:pStyle w:val="ListParagraph"/>
@@ -6014,23 +5863,14 @@
           <w:ilvl w:val="0"/>
           <w:numId w:val="6"/>
         </w:numPr>
-        <w:rPr>
-          <w:highlight w:val="yellow"/>
-        </w:rPr>
-      </w:pPr>
-      <w:r>
-        <w:rPr>
-          <w:highlight w:val="yellow"/>
-        </w:rPr>
+      </w:pPr>
+      <w:r>
         <w:t>Length of time for each exam</w:t>
       </w:r>
     </w:p>
     <w:p>
       <w:pPr>
         <w:pStyle w:val="ListParagraph"/>
-        <w:rPr>
-          <w:highlight w:val="yellow"/>
-        </w:rPr>
       </w:pPr>
     </w:p>
     <w:p>
@@ -6040,23 +5880,14 @@
           <w:ilvl w:val="0"/>
           <w:numId w:val="6"/>
         </w:numPr>
-        <w:rPr>
-          <w:highlight w:val="yellow"/>
-        </w:rPr>
-      </w:pPr>
-      <w:r>
-        <w:rPr>
-          <w:highlight w:val="yellow"/>
-        </w:rPr>
+      </w:pPr>
+      <w:r>
         <w:t>Length of time between exams</w:t>
       </w:r>
     </w:p>
     <w:p>
       <w:pPr>
         <w:pStyle w:val="ListParagraph"/>
-        <w:rPr>
-          <w:highlight w:val="yellow"/>
-        </w:rPr>
       </w:pPr>
     </w:p>
     <w:p>
@@ -6066,24 +5897,12 @@
           <w:ilvl w:val="0"/>
           <w:numId w:val="6"/>
         </w:numPr>
-        <w:rPr>
-          <w:highlight w:val="yellow"/>
-        </w:rPr>
-      </w:pPr>
-      <w:r>
-        <w:rPr>
-          <w:highlight w:val="yellow"/>
-        </w:rPr>
+      </w:pPr>
+      <w:r>
         <w:t>Length of time for a  lunch period</w:t>
       </w:r>
     </w:p>
-    <w:p>
-      <w:pPr>
-        <w:rPr>
-          <w:highlight w:val="yellow"/>
-        </w:rPr>
-      </w:pPr>
-    </w:p>
+    <w:p/>
     <w:p>
       <w:pPr>
         <w:pStyle w:val="Heading4"/>
@@ -6091,7 +5910,6 @@
           <w:color w:val="000000"/>
           <w:sz w:val="24"/>
           <w:szCs w:val="24"/>
-          <w:highlight w:val="yellow"/>
         </w:rPr>
       </w:pPr>
       <w:r>
@@ -6099,48 +5917,32 @@
           <w:color w:val="000000"/>
           <w:sz w:val="24"/>
           <w:szCs w:val="24"/>
-          <w:highlight w:val="yellow"/>
         </w:rPr>
         <w:t>Generate Schedule</w:t>
       </w:r>
     </w:p>
-    <w:p>
-      <w:pPr>
-        <w:rPr>
-          <w:highlight w:val="yellow"/>
-        </w:rPr>
-      </w:pPr>
-    </w:p>
+    <w:p/>
     <w:p>
       <w:pPr>
         <w:ind w:firstLine="720"/>
         <w:rPr>
           <w:rFonts w:ascii="Arial" w:hAnsi="Arial" w:cs="Arial"/>
-          <w:highlight w:val="yellow"/>
-        </w:rPr>
-      </w:pPr>
-      <w:r>
-        <w:rPr>
-          <w:rFonts w:ascii="Arial" w:hAnsi="Arial" w:cs="Arial"/>
-          <w:highlight w:val="yellow"/>
+        </w:rPr>
+      </w:pPr>
+      <w:r>
+        <w:rPr>
+          <w:rFonts w:ascii="Arial" w:hAnsi="Arial" w:cs="Arial"/>
         </w:rPr>
         <w:t xml:space="preserve">An authenticated user will be able to generate </w:t>
       </w:r>
       <w:r>
         <w:rPr>
           <w:rFonts w:ascii="Arial" w:hAnsi="Arial" w:cs="Arial"/>
-          <w:highlight w:val="yellow"/>
         </w:rPr>
         <w:t>final exam schedules when they provide valid details (see section 2.3.1.2) and a valid file representing a previous year’s schedule.</w:t>
       </w:r>
     </w:p>
-    <w:p>
-      <w:pPr>
-        <w:rPr>
-          <w:highlight w:val="yellow"/>
-        </w:rPr>
-      </w:pPr>
-    </w:p>
+    <w:p/>
     <w:p>
       <w:pPr>
         <w:pStyle w:val="Heading4"/>
@@ -6148,7 +5950,6 @@
           <w:color w:val="000000"/>
           <w:sz w:val="24"/>
           <w:szCs w:val="24"/>
-          <w:highlight w:val="yellow"/>
         </w:rPr>
       </w:pPr>
       <w:r>
@@ -6156,242 +5957,144 @@
           <w:color w:val="000000"/>
           <w:sz w:val="24"/>
           <w:szCs w:val="24"/>
-          <w:highlight w:val="yellow"/>
         </w:rPr>
         <w:t>Reschedule</w:t>
       </w:r>
     </w:p>
     <w:p>
       <w:pPr>
-        <w:rPr>
-          <w:rFonts w:ascii="Arial" w:hAnsi="Arial" w:cs="Arial"/>
-          <w:highlight w:val="yellow"/>
-        </w:rPr>
-      </w:pPr>
+        <w:pStyle w:val="Heading4"/>
+      </w:pPr>
+      <w:r>
+        <w:t>Save Schedule</w:t>
+      </w:r>
+    </w:p>
+    <w:p>
+      <w:pPr>
+        <w:pStyle w:val="Heading4"/>
+      </w:pPr>
+      <w:r>
+        <w:t>Print Schedule</w:t>
+      </w:r>
+    </w:p>
+    <w:p>
+      <w:pPr>
+        <w:rPr>
+          <w:rFonts w:ascii="Times New Roman" w:hAnsi="Times New Roman" w:cs="Times New Roman"/>
+          <w:b/>
+          <w:i/>
+          <w:sz w:val="22"/>
+          <w:szCs w:val="22"/>
+        </w:rPr>
+      </w:pPr>
+      <w:r>
+        <w:rPr>
+          <w:rFonts w:ascii="Times New Roman" w:hAnsi="Times New Roman" w:cs="Times New Roman"/>
+          <w:b/>
+          <w:i/>
+          <w:sz w:val="22"/>
+          <w:szCs w:val="22"/>
+        </w:rPr>
+        <w:t xml:space="preserve">2.3.17  </w:t>
+      </w:r>
+      <w:r>
+        <w:rPr>
+          <w:rFonts w:ascii="Times New Roman" w:hAnsi="Times New Roman" w:cs="Times New Roman"/>
+          <w:b/>
+          <w:i/>
+          <w:sz w:val="22"/>
+          <w:szCs w:val="22"/>
+        </w:rPr>
+        <w:t xml:space="preserve"> </w:t>
+      </w:r>
+      <w:r>
+        <w:rPr>
+          <w:rFonts w:ascii="Times New Roman" w:hAnsi="Times New Roman" w:cs="Times New Roman"/>
+          <w:b/>
+          <w:i/>
+          <w:sz w:val="22"/>
+          <w:szCs w:val="22"/>
+        </w:rPr>
+        <w:t>Modify Schedule</w:t>
+      </w:r>
+    </w:p>
+    <w:p/>
+    <w:p>
+      <w:pPr>
+        <w:pStyle w:val="Heading3"/>
+        <w:rPr>
+          <w:rFonts w:ascii="Arial" w:hAnsi="Arial" w:cs="Arial"/>
+          <w:i/>
+        </w:rPr>
+      </w:pPr>
+      <w:r>
+        <w:rPr>
+          <w:rFonts w:ascii="Arial" w:hAnsi="Arial" w:cs="Arial"/>
+          <w:i/>
+        </w:rPr>
+        <w:t>Administrative Users</w:t>
+      </w:r>
     </w:p>
     <w:p>
       <w:pPr>
         <w:ind w:firstLine="720"/>
         <w:rPr>
           <w:rFonts w:ascii="Arial" w:hAnsi="Arial" w:cs="Arial"/>
-          <w:highlight w:val="yellow"/>
-        </w:rPr>
-      </w:pPr>
-      <w:r>
-        <w:rPr>
-          <w:rFonts w:ascii="Arial" w:hAnsi="Arial" w:cs="Arial"/>
-          <w:highlight w:val="yellow"/>
-        </w:rPr>
-        <w:t xml:space="preserve">After a general user </w:t>
-      </w:r>
-      <w:r>
-        <w:rPr>
-          <w:rFonts w:ascii="Arial" w:hAnsi="Arial" w:cs="Arial"/>
-          <w:highlight w:val="yellow"/>
-        </w:rPr>
-        <w:t>has</w:t>
-      </w:r>
-      <w:r>
-        <w:rPr>
-          <w:rFonts w:ascii="Arial" w:hAnsi="Arial" w:cs="Arial"/>
-          <w:highlight w:val="yellow"/>
-        </w:rPr>
-        <w:t xml:space="preserve"> generated a </w:t>
-      </w:r>
-      <w:r>
-        <w:rPr>
-          <w:rFonts w:ascii="Arial" w:hAnsi="Arial" w:cs="Arial"/>
-          <w:highlight w:val="yellow"/>
-        </w:rPr>
-        <w:t xml:space="preserve">final exam </w:t>
-      </w:r>
-      <w:r>
-        <w:rPr>
-          <w:rFonts w:ascii="Arial" w:hAnsi="Arial" w:cs="Arial"/>
-          <w:highlight w:val="yellow"/>
-        </w:rPr>
-        <w:t>schedule,</w:t>
-      </w:r>
-      <w:r>
-        <w:rPr>
-          <w:rFonts w:ascii="Arial" w:hAnsi="Arial" w:cs="Arial"/>
-          <w:highlight w:val="yellow"/>
-        </w:rPr>
-        <w:t xml:space="preserve"> they will have the ability to reschedule.</w:t>
-      </w:r>
+        </w:rPr>
+      </w:pPr>
+      <w:r>
+        <w:rPr>
+          <w:rFonts w:ascii="Arial" w:hAnsi="Arial" w:cs="Arial"/>
+        </w:rPr>
+        <w:t>In addition to having all the privileges a general user have, an administrator will be able to do the following.</w:t>
+      </w:r>
+    </w:p>
+    <w:p>
+      <w:pPr>
+        <w:ind w:firstLine="720"/>
+        <w:rPr>
+          <w:rFonts w:ascii="Arial" w:hAnsi="Arial" w:cs="Arial"/>
+        </w:rPr>
+      </w:pPr>
     </w:p>
     <w:p>
       <w:pPr>
         <w:pStyle w:val="Heading4"/>
-        <w:rPr>
-          <w:highlight w:val="yellow"/>
-        </w:rPr>
-      </w:pPr>
-      <w:r>
-        <w:rPr>
-          <w:highlight w:val="yellow"/>
-        </w:rPr>
-        <w:t>Save Schedule</w:t>
-      </w:r>
-    </w:p>
-    <w:p>
-      <w:pPr>
-        <w:rPr>
-          <w:highlight w:val="yellow"/>
-        </w:rPr>
-      </w:pPr>
-    </w:p>
-    <w:p>
-      <w:pPr>
-        <w:ind w:firstLine="720"/>
-        <w:rPr>
-          <w:rFonts w:ascii="Arial" w:hAnsi="Arial" w:cs="Arial"/>
-          <w:highlight w:val="yellow"/>
-        </w:rPr>
-      </w:pPr>
-      <w:r>
-        <w:rPr>
-          <w:rFonts w:ascii="Arial" w:hAnsi="Arial" w:cs="Arial"/>
-          <w:highlight w:val="yellow"/>
-        </w:rPr>
-        <w:t>A general user will have the ability to save any information related to an exam schedule.</w:t>
-      </w:r>
-    </w:p>
-    <w:p>
-      <w:pPr>
-        <w:rPr>
-          <w:highlight w:val="yellow"/>
-        </w:rPr>
-      </w:pPr>
+      </w:pPr>
+      <w:r>
+        <w:lastRenderedPageBreak/>
+        <w:t>Create/Delete a General User</w:t>
+      </w:r>
     </w:p>
     <w:p>
       <w:pPr>
         <w:pStyle w:val="Heading4"/>
-        <w:rPr>
-          <w:highlight w:val="yellow"/>
-        </w:rPr>
-      </w:pPr>
-      <w:r>
-        <w:rPr>
-          <w:highlight w:val="yellow"/>
-        </w:rPr>
-        <w:lastRenderedPageBreak/>
-        <w:t>Print Schedule</w:t>
-      </w:r>
-    </w:p>
-    <w:p>
-      <w:pPr>
-        <w:rPr>
-          <w:highlight w:val="yellow"/>
-        </w:rPr>
-      </w:pPr>
-    </w:p>
-    <w:p>
-      <w:pPr>
-        <w:ind w:left="720"/>
-        <w:rPr>
-          <w:rFonts w:ascii="Arial" w:hAnsi="Arial" w:cs="Arial"/>
-          <w:highlight w:val="yellow"/>
-        </w:rPr>
-      </w:pPr>
-      <w:r>
-        <w:rPr>
-          <w:rFonts w:ascii="Arial" w:hAnsi="Arial" w:cs="Arial"/>
-          <w:highlight w:val="yellow"/>
-        </w:rPr>
-        <w:t xml:space="preserve">A general user will be able to </w:t>
-      </w:r>
-    </w:p>
-    <w:p>
-      <w:pPr>
-        <w:rPr>
-          <w:highlight w:val="yellow"/>
-        </w:rPr>
-      </w:pPr>
-    </w:p>
-    <w:p>
-      <w:pPr>
-        <w:pStyle w:val="Heading3"/>
-        <w:rPr>
-          <w:rFonts w:ascii="Arial" w:hAnsi="Arial" w:cs="Arial"/>
+      </w:pPr>
+      <w:r>
+        <w:t>Lock and Unlock Account</w:t>
+      </w:r>
+    </w:p>
+    <w:p>
+      <w:pPr>
+        <w:pStyle w:val="Heading4"/>
+      </w:pPr>
+      <w:r>
+        <w:t>Finalize schedule</w:t>
+      </w:r>
+    </w:p>
+    <w:p>
+      <w:pPr>
+        <w:rPr>
+          <w:b/>
           <w:i/>
-          <w:highlight w:val="yellow"/>
-        </w:rPr>
-      </w:pPr>
-      <w:r>
-        <w:rPr>
-          <w:rFonts w:ascii="Arial" w:hAnsi="Arial" w:cs="Arial"/>
+        </w:rPr>
+      </w:pPr>
+      <w:r>
+        <w:rPr>
+          <w:b/>
           <w:i/>
-          <w:highlight w:val="yellow"/>
-        </w:rPr>
-        <w:t>Administrative Users</w:t>
-      </w:r>
-    </w:p>
-    <w:p>
-      <w:pPr>
-        <w:ind w:firstLine="720"/>
-        <w:rPr>
-          <w:rFonts w:ascii="Arial" w:hAnsi="Arial" w:cs="Arial"/>
-          <w:highlight w:val="yellow"/>
-        </w:rPr>
-      </w:pPr>
-      <w:r>
-        <w:rPr>
-          <w:rFonts w:ascii="Arial" w:hAnsi="Arial" w:cs="Arial"/>
-          <w:highlight w:val="yellow"/>
-        </w:rPr>
-        <w:t>In addition to having all the privileges a general user have, an administrator will be able to do the following.</w:t>
-      </w:r>
-    </w:p>
-    <w:p>
-      <w:pPr>
-        <w:ind w:firstLine="720"/>
-        <w:rPr>
-          <w:rFonts w:ascii="Arial" w:hAnsi="Arial" w:cs="Arial"/>
-          <w:highlight w:val="yellow"/>
-        </w:rPr>
-      </w:pPr>
-    </w:p>
-    <w:p>
-      <w:pPr>
-        <w:pStyle w:val="Heading4"/>
-        <w:rPr>
-          <w:highlight w:val="yellow"/>
-        </w:rPr>
-      </w:pPr>
-      <w:r>
-        <w:rPr>
-          <w:highlight w:val="yellow"/>
-        </w:rPr>
-        <w:t>Create/Delete a General User</w:t>
-      </w:r>
-    </w:p>
-    <w:p>
-      <w:pPr>
-        <w:pStyle w:val="Heading4"/>
-        <w:rPr>
-          <w:highlight w:val="yellow"/>
-        </w:rPr>
-      </w:pPr>
-      <w:r>
-        <w:rPr>
-          <w:highlight w:val="yellow"/>
-        </w:rPr>
-        <w:t>Lock and Unlock Account</w:t>
-      </w:r>
-    </w:p>
-    <w:p>
-      <w:pPr>
-        <w:pStyle w:val="Heading4"/>
-        <w:rPr>
-          <w:highlight w:val="yellow"/>
-        </w:rPr>
-      </w:pPr>
-      <w:r>
-        <w:rPr>
-          <w:highlight w:val="yellow"/>
-        </w:rPr>
-        <w:t>Finalize schedule</w:t>
+        </w:rPr>
+        <w:t>2.3.2.4   Reset password</w:t>
       </w:r>
     </w:p>
     <w:p/>
@@ -6588,7 +6291,6 @@
         <w:rPr>
           <w:rFonts w:ascii="Arial" w:hAnsi="Arial"/>
         </w:rPr>
-        <w:lastRenderedPageBreak/>
         <w:t xml:space="preserve">User </w:t>
       </w:r>
       <w:bookmarkEnd w:id="39"/>
@@ -6705,31 +6407,6 @@
         </w:rPr>
         <w:t>Manual”. A hard copy of the manual will accompany the final submission of the project.</w:t>
       </w:r>
-    </w:p>
-    <w:p>
-      <w:pPr>
-        <w:pStyle w:val="template"/>
-      </w:pPr>
-    </w:p>
-    <w:p>
-      <w:pPr>
-        <w:pStyle w:val="template"/>
-      </w:pPr>
-    </w:p>
-    <w:p>
-      <w:pPr>
-        <w:pStyle w:val="template"/>
-      </w:pPr>
-    </w:p>
-    <w:p>
-      <w:pPr>
-        <w:pStyle w:val="template"/>
-      </w:pPr>
-    </w:p>
-    <w:p>
-      <w:pPr>
-        <w:pStyle w:val="template"/>
-      </w:pPr>
     </w:p>
     <w:p>
       <w:pPr>
@@ -6754,6 +6431,7 @@
           <w:rFonts w:ascii="Arial" w:hAnsi="Arial"/>
           <w:color w:val="FFFFFF"/>
         </w:rPr>
+        <w:lastRenderedPageBreak/>
         <w:t>Specific Requirements</w:t>
       </w:r>
       <w:bookmarkEnd w:id="41"/>
@@ -7023,42 +6701,12 @@
     </w:p>
     <w:p>
       <w:pPr>
-        <w:pStyle w:val="Heading4"/>
-      </w:pPr>
-      <w:r>
-        <w:lastRenderedPageBreak/>
-        <w:t>Save</w:t>
-      </w:r>
-      <w:r>
-        <w:t xml:space="preserve"> File Dialog</w:t>
-      </w:r>
-    </w:p>
-    <w:p/>
-    <w:p>
-      <w:pPr>
-        <w:pStyle w:val="Heading4"/>
-      </w:pPr>
-      <w:r>
-        <w:t>Load</w:t>
-      </w:r>
-      <w:r>
-        <w:t xml:space="preserve"> File Dialog</w:t>
-      </w:r>
-    </w:p>
-    <w:p>
-      <w:pPr>
-        <w:pStyle w:val="ListParagraph"/>
-      </w:pPr>
-    </w:p>
-    <w:p>
-      <w:pPr>
-        <w:pStyle w:val="Heading4"/>
-      </w:pPr>
-      <w:r>
-        <w:t>Print Dialog</w:t>
-      </w:r>
-    </w:p>
-    <w:p/>
+        <w:ind w:left="720"/>
+      </w:pPr>
+      <w:r>
+        <w:t>This product will run in the Windows operating system environment.</w:t>
+      </w:r>
+    </w:p>
     <w:p/>
     <w:p>
       <w:pPr>
@@ -7087,6 +6735,7 @@
         <w:jc w:val="both"/>
       </w:pPr>
       <w:r>
+        <w:lastRenderedPageBreak/>
         <w:t>TO DO: The previous part illustrates some of the information you would usually include in this part of the SRS document. To make things simpler, you are only required to describe the specific interface with the operating system.&gt;</w:t>
       </w:r>
     </w:p>
@@ -7305,6 +6954,19 @@
         </w:rPr>
         <w:t>) and save the schedule to a file.</w:t>
       </w:r>
+      <w:r>
+        <w:rPr>
+          <w:rFonts w:ascii="Arial" w:hAnsi="Arial" w:cs="Arial"/>
+        </w:rPr>
+        <w:t xml:space="preserve"> </w:t>
+      </w:r>
+    </w:p>
+    <w:p>
+      <w:pPr>
+        <w:rPr>
+          <w:rFonts w:ascii="Arial" w:hAnsi="Arial" w:cs="Arial"/>
+        </w:rPr>
+      </w:pPr>
     </w:p>
     <w:p>
       <w:pPr>
@@ -7324,6 +6986,19 @@
     </w:p>
     <w:p>
       <w:pPr>
+        <w:rPr>
+          <w:rFonts w:ascii="Arial" w:hAnsi="Arial" w:cs="Arial"/>
+        </w:rPr>
+      </w:pPr>
+      <w:r>
+        <w:rPr>
+          <w:rFonts w:ascii="Arial" w:hAnsi="Arial" w:cs="Arial"/>
+        </w:rPr>
+        <w:t>General User</w:t>
+      </w:r>
+    </w:p>
+    <w:p>
+      <w:pPr>
         <w:pStyle w:val="Heading3"/>
       </w:pPr>
       <w:r>
@@ -7351,16 +7026,66 @@
         <w:pStyle w:val="Heading3"/>
       </w:pPr>
       <w:r>
+        <w:t>Save the Schedule to a File</w:t>
+      </w:r>
+    </w:p>
+    <w:p>
+      <w:r>
+        <w:t>Administrator</w:t>
+      </w:r>
+    </w:p>
+    <w:p>
+      <w:r>
+        <w:tab/>
+        <w:t xml:space="preserve">An administrator can perform all the functions the General User can in addition to the following: </w:t>
+      </w:r>
+    </w:p>
+    <w:p/>
+    <w:p>
+      <w:r>
+        <w:t>Add/remover users</w:t>
+      </w:r>
+    </w:p>
+    <w:p>
+      <w:r>
+        <w:tab/>
+        <w:t>An administrator will be able to add and remove user accounts.</w:t>
+      </w:r>
+    </w:p>
+    <w:p>
+      <w:r>
+        <w:t>U</w:t>
+      </w:r>
+      <w:r>
+        <w:t>nlock Accounts</w:t>
+      </w:r>
+    </w:p>
+    <w:p>
+      <w:r>
+        <w:tab/>
+        <w:t>After a user account has been locked, an administrator can unlock a user’s account, therefore allowing the user to access his/her account.</w:t>
+      </w:r>
+    </w:p>
+    <w:p>
+      <w:r>
+        <w:t>Reset Password</w:t>
+      </w:r>
+    </w:p>
+    <w:p>
+      <w:pPr>
+        <w:pStyle w:val="Heading3"/>
+      </w:pPr>
+      <w:r>
+        <w:t>Finalize Schedule</w:t>
+      </w:r>
+    </w:p>
+    <w:p>
+      <w:pPr>
+        <w:ind w:left="720"/>
+      </w:pPr>
+      <w:r>
         <w:lastRenderedPageBreak/>
-        <w:t>Save the Schedule to a File</w:t>
-      </w:r>
-    </w:p>
-    <w:p>
-      <w:pPr>
-        <w:pStyle w:val="Heading3"/>
-      </w:pPr>
-      <w:r>
-        <w:t>Finalize Schedule</w:t>
+        <w:t>An administrator will finalize a schedule by making it read only therefore future modifications cannot be made.</w:t>
       </w:r>
     </w:p>
     <w:p>
@@ -7464,23 +7189,7 @@
         <w:t>TBD</w:t>
       </w:r>
       <w:r>
-        <w:t xml:space="preserve"> get the </w:t>
-      </w:r>
-      <w:proofErr w:type="spellStart"/>
-      <w:r>
-        <w:t>usecase</w:t>
-      </w:r>
-      <w:proofErr w:type="spellEnd"/>
-      <w:r>
-        <w:t xml:space="preserve"> diagram from Jeffrey and his </w:t>
-      </w:r>
-      <w:proofErr w:type="spellStart"/>
-      <w:r>
-        <w:t>lucidchart</w:t>
-      </w:r>
-      <w:proofErr w:type="spellEnd"/>
-      <w:r>
-        <w:t xml:space="preserve"> account.]</w:t>
+        <w:t xml:space="preserve"> get the usecase diagram from Jeffrey and his lucidchart account.]</w:t>
       </w:r>
     </w:p>
     <w:p/>
@@ -7509,15 +7218,7 @@
         <w:jc w:val="both"/>
       </w:pPr>
       <w:r>
-        <w:t xml:space="preserve">TO DO: Provide a use case diagram which will encapsulate the entire system and all possible actors. Do not include detailed use case descriptions (these will be needed when you will be working on the Test Plan), but make sure to include a short description of what every use-case is, who are the actors in your diagram. For more information please refer to your UML guide and the </w:t>
-      </w:r>
-      <w:proofErr w:type="spellStart"/>
-      <w:r>
-        <w:t>MiniThermostat</w:t>
-      </w:r>
-      <w:proofErr w:type="spellEnd"/>
-      <w:r>
-        <w:t xml:space="preserve"> SRS example file.&gt;</w:t>
+        <w:t>TO DO: Provide a use case diagram which will encapsulate the entire system and all possible actors. Do not include detailed use case descriptions (these will be needed when you will be working on the Test Plan), but make sure to include a short description of what every use-case is, who are the actors in your diagram. For more information please refer to your UML guide and the MiniThermostat SRS example file.&gt;</w:t>
       </w:r>
     </w:p>
     <w:p/>
@@ -7880,66 +7581,6 @@
       </w:pPr>
     </w:p>
     <w:p>
-      <w:pPr>
-        <w:pStyle w:val="template"/>
-      </w:pPr>
-    </w:p>
-    <w:p>
-      <w:pPr>
-        <w:pStyle w:val="template"/>
-      </w:pPr>
-    </w:p>
-    <w:p>
-      <w:pPr>
-        <w:pStyle w:val="template"/>
-      </w:pPr>
-    </w:p>
-    <w:p>
-      <w:pPr>
-        <w:pStyle w:val="template"/>
-      </w:pPr>
-    </w:p>
-    <w:p>
-      <w:pPr>
-        <w:pStyle w:val="template"/>
-      </w:pPr>
-    </w:p>
-    <w:p>
-      <w:pPr>
-        <w:pStyle w:val="template"/>
-      </w:pPr>
-    </w:p>
-    <w:p>
-      <w:pPr>
-        <w:pStyle w:val="template"/>
-      </w:pPr>
-    </w:p>
-    <w:p>
-      <w:pPr>
-        <w:pStyle w:val="template"/>
-      </w:pPr>
-    </w:p>
-    <w:p>
-      <w:pPr>
-        <w:pStyle w:val="template"/>
-      </w:pPr>
-    </w:p>
-    <w:p>
-      <w:pPr>
-        <w:pStyle w:val="template"/>
-      </w:pPr>
-    </w:p>
-    <w:p>
-      <w:pPr>
-        <w:pStyle w:val="template"/>
-      </w:pPr>
-    </w:p>
-    <w:p>
-      <w:pPr>
-        <w:pStyle w:val="template"/>
-      </w:pPr>
-    </w:p>
-    <w:p>
       <w:bookmarkStart w:id="59" w:name="_Toc439994698"/>
       <w:bookmarkEnd w:id="58"/>
     </w:p>
@@ -7959,7 +7600,6 @@
           <w:color w:val="FFFFFF"/>
         </w:rPr>
       </w:pPr>
-      <w:proofErr w:type="gramStart"/>
       <w:r>
         <w:rPr>
           <w:rFonts w:ascii="Arial" w:hAnsi="Arial"/>
@@ -7974,7 +7614,6 @@
         </w:rPr>
         <w:t>Client</w:t>
       </w:r>
-      <w:proofErr w:type="gramEnd"/>
       <w:r>
         <w:rPr>
           <w:rFonts w:ascii="Arial" w:hAnsi="Arial"/>
@@ -8002,7 +7641,7 @@
           <w:right w:val="none" w:sz="0" w:space="0" w:color="auto"/>
           <w:insideV w:val="none" w:sz="0" w:space="0" w:color="auto"/>
         </w:tblBorders>
-        <w:tblLook w:val="04A0" w:firstRow="1" w:lastRow="0" w:firstColumn="1" w:lastColumn="0" w:noHBand="0" w:noVBand="1"/>
+        <w:tblLook w:val="04A0"/>
       </w:tblPr>
       <w:tblGrid>
         <w:gridCol w:w="3888"/>
@@ -8078,47 +7717,7 @@
                 <w:sz w:val="16"/>
                 <w:szCs w:val="16"/>
               </w:rPr>
-              <w:t xml:space="preserve">Patricia L. </w:t>
-            </w:r>
-            <w:proofErr w:type="spellStart"/>
-            <w:r>
-              <w:rPr>
-                <w:rFonts w:ascii="Times New Roman" w:hAnsi="Times New Roman" w:cs="Times New Roman"/>
-                <w:i/>
-                <w:sz w:val="16"/>
-                <w:szCs w:val="16"/>
-              </w:rPr>
-              <w:t>Roden</w:t>
-            </w:r>
-            <w:proofErr w:type="spellEnd"/>
-            <w:r>
-              <w:rPr>
-                <w:rFonts w:ascii="Times New Roman" w:hAnsi="Times New Roman" w:cs="Times New Roman"/>
-                <w:i/>
-                <w:sz w:val="16"/>
-                <w:szCs w:val="16"/>
-              </w:rPr>
-              <w:t xml:space="preserve">, </w:t>
-            </w:r>
-            <w:proofErr w:type="spellStart"/>
-            <w:r>
-              <w:rPr>
-                <w:rFonts w:ascii="Times New Roman" w:hAnsi="Times New Roman" w:cs="Times New Roman"/>
-                <w:i/>
-                <w:sz w:val="16"/>
-                <w:szCs w:val="16"/>
-              </w:rPr>
-              <w:t>Ph.D</w:t>
-            </w:r>
-            <w:proofErr w:type="spellEnd"/>
-            <w:r>
-              <w:rPr>
-                <w:rFonts w:ascii="Times New Roman" w:hAnsi="Times New Roman" w:cs="Times New Roman"/>
-                <w:i/>
-                <w:sz w:val="16"/>
-                <w:szCs w:val="16"/>
-              </w:rPr>
-              <w:t>, Client</w:t>
+              <w:t>Patricia L. Roden, Ph.D, Client</w:t>
             </w:r>
           </w:p>
         </w:tc>
@@ -8776,9 +8375,8 @@
           <w:noProof/>
           <w:lang w:val="en-US" w:bidi="ar-SA"/>
         </w:rPr>
-        <w:lastRenderedPageBreak/>
         <w:drawing>
-          <wp:anchor distT="0" distB="0" distL="114300" distR="114300" simplePos="0" relativeHeight="251662336" behindDoc="0" locked="0" layoutInCell="1" allowOverlap="1" wp14:anchorId="31E031DF" wp14:editId="00E6074A">
+          <wp:anchor distT="0" distB="0" distL="114300" distR="114300" simplePos="0" relativeHeight="251662336" behindDoc="0" locked="0" layoutInCell="1" allowOverlap="1">
             <wp:simplePos x="0" y="0"/>
             <wp:positionH relativeFrom="margin">
               <wp:align>center</wp:align>
@@ -8801,10 +8399,10 @@
                     <pic:cNvPicPr/>
                   </pic:nvPicPr>
                   <pic:blipFill>
-                    <a:blip r:embed="rId12">
+                    <a:blip r:embed="rId11">
                       <a:extLst>
                         <a:ext uri="{28A0092B-C50C-407E-A947-70E740481C1C}">
-                          <a14:useLocalDpi xmlns:a14="http://schemas.microsoft.com/office/drawing/2010/main" val="0"/>
+                          <a14:useLocalDpi xmlns:a14="http://schemas.microsoft.com/office/drawing/2010/main" xmlns:wps="http://schemas.microsoft.com/office/word/2010/wordprocessingShape" xmlns:wpi="http://schemas.microsoft.com/office/word/2010/wordprocessingInk" xmlns:wpg="http://schemas.microsoft.com/office/word/2010/wordprocessingGroup" xmlns:w14="http://schemas.microsoft.com/office/word/2010/wordml" xmlns:w="http://schemas.openxmlformats.org/wordprocessingml/2006/main" xmlns:w10="urn:schemas-microsoft-com:office:word" xmlns:wp14="http://schemas.microsoft.com/office/word/2010/wordprocessingDrawing" xmlns:v="urn:schemas-microsoft-com:vml" xmlns:o="urn:schemas-microsoft-com:office:office" xmlns:mc="http://schemas.openxmlformats.org/markup-compatibility/2006" xmlns:wpc="http://schemas.microsoft.com/office/word/2010/wordprocessingCanvas" xmlns="" val="0"/>
                         </a:ext>
                       </a:extLst>
                     </a:blip>
@@ -8875,28 +8473,7 @@
           <w:rFonts w:ascii="Arial" w:hAnsi="Arial"/>
           <w:color w:val="FFFFFF"/>
         </w:rPr>
-        <w:t xml:space="preserve">Appendix </w:t>
-      </w:r>
-      <w:r>
-        <w:rPr>
-          <w:rFonts w:ascii="Arial" w:hAnsi="Arial"/>
-          <w:color w:val="FFFFFF"/>
-        </w:rPr>
-        <w:t>B</w:t>
-      </w:r>
-      <w:r>
-        <w:rPr>
-          <w:rFonts w:ascii="Arial" w:hAnsi="Arial"/>
-          <w:color w:val="FFFFFF"/>
-        </w:rPr>
-        <w:t xml:space="preserve"> – </w:t>
-      </w:r>
-      <w:r>
-        <w:rPr>
-          <w:rFonts w:ascii="Arial" w:hAnsi="Arial"/>
-          <w:color w:val="FFFFFF"/>
-        </w:rPr>
-        <w:t>Interface Prototypes</w:t>
+        <w:t>Appendix B – Interface Prototypes</w:t>
       </w:r>
     </w:p>
     <w:p/>
@@ -8914,12 +8491,21 @@
           <w:i/>
           <w:sz w:val="22"/>
         </w:rPr>
-        <w:t>&lt;Data dictionary is used to track all the different variables, states and functional requirements that you described in your document. Make sure to include the complete list of all constants, state variables (and their possible states), inputs and outputs in a table. In the table, include the description of these items as well as all related operations and requirements.&gt;</w:t>
+        <w:t xml:space="preserve">&lt;Data dictionary is used to track all the different variables, states and functional requirements that you described in your document. Make sure to include the complete list of all constants, state variables (and their possible states), </w:t>
+      </w:r>
+      <w:r>
+        <w:rPr>
+          <w:rFonts w:ascii="Arial" w:hAnsi="Arial"/>
+          <w:i/>
+          <w:sz w:val="22"/>
+        </w:rPr>
+        <w:lastRenderedPageBreak/>
+        <w:t>inputs and outputs in a table. In the table, include the description of these items as well as all related operations and requirements.&gt;</w:t>
       </w:r>
       <w:bookmarkEnd w:id="59"/>
     </w:p>
     <w:sectPr>
-      <w:headerReference w:type="default" r:id="rId13"/>
+      <w:headerReference w:type="default" r:id="rId12"/>
       <w:pgSz w:w="12240" w:h="15840" w:code="1"/>
       <w:pgMar w:top="1440" w:right="1296" w:bottom="1440" w:left="1296" w:header="720" w:footer="720" w:gutter="0"/>
       <w:lnNumType w:countBy="1" w:restart="continuous"/>
@@ -8933,7 +8519,7 @@
 </file>
 
 <file path=word/endnotes.xml><?xml version="1.0" encoding="utf-8"?>
-<w:endnotes xmlns:wpc="http://schemas.microsoft.com/office/word/2010/wordprocessingCanvas" xmlns:mc="http://schemas.openxmlformats.org/markup-compatibility/2006" xmlns:o="urn:schemas-microsoft-com:office:office" xmlns:r="http://schemas.openxmlformats.org/officeDocument/2006/relationships" xmlns:m="http://schemas.openxmlformats.org/officeDocument/2006/math" xmlns:v="urn:schemas-microsoft-com:vml" xmlns:wp14="http://schemas.microsoft.com/office/word/2010/wordprocessingDrawing" xmlns:wp="http://schemas.openxmlformats.org/drawingml/2006/wordprocessingDrawing" xmlns:w10="urn:schemas-microsoft-com:office:word" xmlns:w="http://schemas.openxmlformats.org/wordprocessingml/2006/main" xmlns:w14="http://schemas.microsoft.com/office/word/2010/wordml" xmlns:wpg="http://schemas.microsoft.com/office/word/2010/wordprocessingGroup" xmlns:wpi="http://schemas.microsoft.com/office/word/2010/wordprocessingInk" xmlns:wne="http://schemas.microsoft.com/office/word/2006/wordml" xmlns:wps="http://schemas.microsoft.com/office/word/2010/wordprocessingShape" mc:Ignorable="w14 wp14">
+<w:endnotes xmlns:ve="http://schemas.openxmlformats.org/markup-compatibility/2006" xmlns:o="urn:schemas-microsoft-com:office:office" xmlns:r="http://schemas.openxmlformats.org/officeDocument/2006/relationships" xmlns:m="http://schemas.openxmlformats.org/officeDocument/2006/math" xmlns:v="urn:schemas-microsoft-com:vml" xmlns:wp="http://schemas.openxmlformats.org/drawingml/2006/wordprocessingDrawing" xmlns:w10="urn:schemas-microsoft-com:office:word" xmlns:w="http://schemas.openxmlformats.org/wordprocessingml/2006/main" xmlns:wne="http://schemas.microsoft.com/office/word/2006/wordml">
   <w:endnote w:type="separator" w:id="-1">
     <w:p>
       <w:r>
@@ -8952,7 +8538,7 @@
 </file>
 
 <file path=word/footer1.xml><?xml version="1.0" encoding="utf-8"?>
-<w:ftr xmlns:wpc="http://schemas.microsoft.com/office/word/2010/wordprocessingCanvas" xmlns:mc="http://schemas.openxmlformats.org/markup-compatibility/2006" xmlns:o="urn:schemas-microsoft-com:office:office" xmlns:r="http://schemas.openxmlformats.org/officeDocument/2006/relationships" xmlns:m="http://schemas.openxmlformats.org/officeDocument/2006/math" xmlns:v="urn:schemas-microsoft-com:vml" xmlns:wp14="http://schemas.microsoft.com/office/word/2010/wordprocessingDrawing" xmlns:wp="http://schemas.openxmlformats.org/drawingml/2006/wordprocessingDrawing" xmlns:w10="urn:schemas-microsoft-com:office:word" xmlns:w="http://schemas.openxmlformats.org/wordprocessingml/2006/main" xmlns:w14="http://schemas.microsoft.com/office/word/2010/wordml" xmlns:wpg="http://schemas.microsoft.com/office/word/2010/wordprocessingGroup" xmlns:wpi="http://schemas.microsoft.com/office/word/2010/wordprocessingInk" xmlns:wne="http://schemas.microsoft.com/office/word/2006/wordml" xmlns:wps="http://schemas.microsoft.com/office/word/2010/wordprocessingShape" mc:Ignorable="w14 wp14">
+<w:ftr xmlns:ve="http://schemas.openxmlformats.org/markup-compatibility/2006" xmlns:o="urn:schemas-microsoft-com:office:office" xmlns:r="http://schemas.openxmlformats.org/officeDocument/2006/relationships" xmlns:m="http://schemas.openxmlformats.org/officeDocument/2006/math" xmlns:v="urn:schemas-microsoft-com:vml" xmlns:wp="http://schemas.openxmlformats.org/drawingml/2006/wordprocessingDrawing" xmlns:w10="urn:schemas-microsoft-com:office:word" xmlns:w="http://schemas.openxmlformats.org/wordprocessingml/2006/main" xmlns:wne="http://schemas.microsoft.com/office/word/2006/wordml">
   <w:p>
     <w:pPr>
       <w:pStyle w:val="Footer"/>
@@ -8963,7 +8549,7 @@
 </file>
 
 <file path=word/footnotes.xml><?xml version="1.0" encoding="utf-8"?>
-<w:footnotes xmlns:wpc="http://schemas.microsoft.com/office/word/2010/wordprocessingCanvas" xmlns:mc="http://schemas.openxmlformats.org/markup-compatibility/2006" xmlns:o="urn:schemas-microsoft-com:office:office" xmlns:r="http://schemas.openxmlformats.org/officeDocument/2006/relationships" xmlns:m="http://schemas.openxmlformats.org/officeDocument/2006/math" xmlns:v="urn:schemas-microsoft-com:vml" xmlns:wp14="http://schemas.microsoft.com/office/word/2010/wordprocessingDrawing" xmlns:wp="http://schemas.openxmlformats.org/drawingml/2006/wordprocessingDrawing" xmlns:w10="urn:schemas-microsoft-com:office:word" xmlns:w="http://schemas.openxmlformats.org/wordprocessingml/2006/main" xmlns:w14="http://schemas.microsoft.com/office/word/2010/wordml" xmlns:wpg="http://schemas.microsoft.com/office/word/2010/wordprocessingGroup" xmlns:wpi="http://schemas.microsoft.com/office/word/2010/wordprocessingInk" xmlns:wne="http://schemas.microsoft.com/office/word/2006/wordml" xmlns:wps="http://schemas.microsoft.com/office/word/2010/wordprocessingShape" mc:Ignorable="w14 wp14">
+<w:footnotes xmlns:ve="http://schemas.openxmlformats.org/markup-compatibility/2006" xmlns:o="urn:schemas-microsoft-com:office:office" xmlns:r="http://schemas.openxmlformats.org/officeDocument/2006/relationships" xmlns:m="http://schemas.openxmlformats.org/officeDocument/2006/math" xmlns:v="urn:schemas-microsoft-com:vml" xmlns:wp="http://schemas.openxmlformats.org/drawingml/2006/wordprocessingDrawing" xmlns:w10="urn:schemas-microsoft-com:office:word" xmlns:w="http://schemas.openxmlformats.org/wordprocessingml/2006/main" xmlns:wne="http://schemas.microsoft.com/office/word/2006/wordml">
   <w:footnote w:type="separator" w:id="-1">
     <w:p>
       <w:r>
@@ -8982,7 +8568,7 @@
 </file>
 
 <file path=word/header1.xml><?xml version="1.0" encoding="utf-8"?>
-<w:hdr xmlns:wpc="http://schemas.microsoft.com/office/word/2010/wordprocessingCanvas" xmlns:mc="http://schemas.openxmlformats.org/markup-compatibility/2006" xmlns:o="urn:schemas-microsoft-com:office:office" xmlns:r="http://schemas.openxmlformats.org/officeDocument/2006/relationships" xmlns:m="http://schemas.openxmlformats.org/officeDocument/2006/math" xmlns:v="urn:schemas-microsoft-com:vml" xmlns:wp14="http://schemas.microsoft.com/office/word/2010/wordprocessingDrawing" xmlns:wp="http://schemas.openxmlformats.org/drawingml/2006/wordprocessingDrawing" xmlns:w10="urn:schemas-microsoft-com:office:word" xmlns:w="http://schemas.openxmlformats.org/wordprocessingml/2006/main" xmlns:w14="http://schemas.microsoft.com/office/word/2010/wordml" xmlns:wpg="http://schemas.microsoft.com/office/word/2010/wordprocessingGroup" xmlns:wpi="http://schemas.microsoft.com/office/word/2010/wordprocessingInk" xmlns:wne="http://schemas.microsoft.com/office/word/2006/wordml" xmlns:wps="http://schemas.microsoft.com/office/word/2010/wordprocessingShape" mc:Ignorable="w14 wp14">
+<w:hdr xmlns:ve="http://schemas.openxmlformats.org/markup-compatibility/2006" xmlns:o="urn:schemas-microsoft-com:office:office" xmlns:r="http://schemas.openxmlformats.org/officeDocument/2006/relationships" xmlns:m="http://schemas.openxmlformats.org/officeDocument/2006/math" xmlns:v="urn:schemas-microsoft-com:vml" xmlns:wp="http://schemas.openxmlformats.org/drawingml/2006/wordprocessingDrawing" xmlns:w10="urn:schemas-microsoft-com:office:word" xmlns:w="http://schemas.openxmlformats.org/wordprocessingml/2006/main" xmlns:wne="http://schemas.microsoft.com/office/word/2006/wordml">
   <w:p>
     <w:pPr>
       <w:pStyle w:val="Header"/>
@@ -9004,15 +8590,7 @@
       <w:t xml:space="preserve"> </w:t>
     </w:r>
     <w:r>
-      <w:t>Requirements Specification for [</w:t>
-    </w:r>
-    <w:proofErr w:type="spellStart"/>
-    <w:r>
-      <w:t>ProjectNameHere</w:t>
-    </w:r>
-    <w:proofErr w:type="spellEnd"/>
-    <w:r>
-      <w:t>]</w:t>
+      <w:t>Requirements Specification for [ProjectNameHere]</w:t>
     </w:r>
     <w:r>
       <w:tab/>
@@ -9041,7 +8619,7 @@
 </file>
 
 <file path=word/header2.xml><?xml version="1.0" encoding="utf-8"?>
-<w:hdr xmlns:wpc="http://schemas.microsoft.com/office/word/2010/wordprocessingCanvas" xmlns:mc="http://schemas.openxmlformats.org/markup-compatibility/2006" xmlns:o="urn:schemas-microsoft-com:office:office" xmlns:r="http://schemas.openxmlformats.org/officeDocument/2006/relationships" xmlns:m="http://schemas.openxmlformats.org/officeDocument/2006/math" xmlns:v="urn:schemas-microsoft-com:vml" xmlns:wp14="http://schemas.microsoft.com/office/word/2010/wordprocessingDrawing" xmlns:wp="http://schemas.openxmlformats.org/drawingml/2006/wordprocessingDrawing" xmlns:w10="urn:schemas-microsoft-com:office:word" xmlns:w="http://schemas.openxmlformats.org/wordprocessingml/2006/main" xmlns:w14="http://schemas.microsoft.com/office/word/2010/wordml" xmlns:wpg="http://schemas.microsoft.com/office/word/2010/wordprocessingGroup" xmlns:wpi="http://schemas.microsoft.com/office/word/2010/wordprocessingInk" xmlns:wne="http://schemas.microsoft.com/office/word/2006/wordml" xmlns:wps="http://schemas.microsoft.com/office/word/2010/wordprocessingShape" mc:Ignorable="w14 wp14">
+<w:hdr xmlns:ve="http://schemas.openxmlformats.org/markup-compatibility/2006" xmlns:o="urn:schemas-microsoft-com:office:office" xmlns:r="http://schemas.openxmlformats.org/officeDocument/2006/relationships" xmlns:m="http://schemas.openxmlformats.org/officeDocument/2006/math" xmlns:v="urn:schemas-microsoft-com:vml" xmlns:wp="http://schemas.openxmlformats.org/drawingml/2006/wordprocessingDrawing" xmlns:w10="urn:schemas-microsoft-com:office:word" xmlns:w="http://schemas.openxmlformats.org/wordprocessingml/2006/main" xmlns:wne="http://schemas.microsoft.com/office/word/2006/wordml">
   <w:p>
     <w:pPr>
       <w:pStyle w:val="Header"/>
@@ -9086,7 +8664,7 @@
       <w:rPr>
         <w:noProof/>
       </w:rPr>
-      <w:t>4</w:t>
+      <w:t>11</w:t>
     </w:r>
     <w:r>
       <w:fldChar w:fldCharType="end"/>
@@ -9096,7 +8674,7 @@
 </file>
 
 <file path=word/numbering.xml><?xml version="1.0" encoding="utf-8"?>
-<w:numbering xmlns:wpc="http://schemas.microsoft.com/office/word/2010/wordprocessingCanvas" xmlns:mc="http://schemas.openxmlformats.org/markup-compatibility/2006" xmlns:o="urn:schemas-microsoft-com:office:office" xmlns:r="http://schemas.openxmlformats.org/officeDocument/2006/relationships" xmlns:m="http://schemas.openxmlformats.org/officeDocument/2006/math" xmlns:v="urn:schemas-microsoft-com:vml" xmlns:wp14="http://schemas.microsoft.com/office/word/2010/wordprocessingDrawing" xmlns:wp="http://schemas.openxmlformats.org/drawingml/2006/wordprocessingDrawing" xmlns:w10="urn:schemas-microsoft-com:office:word" xmlns:w="http://schemas.openxmlformats.org/wordprocessingml/2006/main" xmlns:w14="http://schemas.microsoft.com/office/word/2010/wordml" xmlns:wpg="http://schemas.microsoft.com/office/word/2010/wordprocessingGroup" xmlns:wpi="http://schemas.microsoft.com/office/word/2010/wordprocessingInk" xmlns:wne="http://schemas.microsoft.com/office/word/2006/wordml" xmlns:wps="http://schemas.microsoft.com/office/word/2010/wordprocessingShape" mc:Ignorable="w14 wp14">
+<w:numbering xmlns:ve="http://schemas.openxmlformats.org/markup-compatibility/2006" xmlns:o="urn:schemas-microsoft-com:office:office" xmlns:r="http://schemas.openxmlformats.org/officeDocument/2006/relationships" xmlns:m="http://schemas.openxmlformats.org/officeDocument/2006/math" xmlns:v="urn:schemas-microsoft-com:vml" xmlns:wp="http://schemas.openxmlformats.org/drawingml/2006/wordprocessingDrawing" xmlns:w10="urn:schemas-microsoft-com:office:word" xmlns:w="http://schemas.openxmlformats.org/wordprocessingml/2006/main" xmlns:wne="http://schemas.microsoft.com/office/word/2006/wordml">
   <w:abstractNum w:abstractNumId="0">
     <w:nsid w:val="FFFFFF89"/>
     <w:multiLevelType w:val="singleLevel"/>
@@ -9683,7 +9261,7 @@
 </file>
 
 <file path=word/styles.xml><?xml version="1.0" encoding="utf-8"?>
-<w:styles xmlns:mc="http://schemas.openxmlformats.org/markup-compatibility/2006" xmlns:r="http://schemas.openxmlformats.org/officeDocument/2006/relationships" xmlns:w="http://schemas.openxmlformats.org/wordprocessingml/2006/main" xmlns:w14="http://schemas.microsoft.com/office/word/2010/wordml" mc:Ignorable="w14">
+<w:styles xmlns:r="http://schemas.openxmlformats.org/officeDocument/2006/relationships" xmlns:w="http://schemas.openxmlformats.org/wordprocessingml/2006/main">
   <w:docDefaults>
     <w:rPrDefault>
       <w:rPr>
@@ -10058,6 +9636,7 @@
     <w:uiPriority w:val="99"/>
     <w:semiHidden/>
     <w:unhideWhenUsed/>
+    <w:qFormat/>
     <w:tblPr>
       <w:tblInd w:w="0" w:type="dxa"/>
       <w:tblCellMar>
@@ -10492,6 +10071,7 @@
     <w:uiPriority w:val="59"/>
     <w:rsid w:val="00006290"/>
     <w:tblPr>
+      <w:tblInd w:w="0" w:type="dxa"/>
       <w:tblBorders>
         <w:top w:val="single" w:sz="4" w:space="0" w:color="auto"/>
         <w:left w:val="single" w:sz="4" w:space="0" w:color="auto"/>
@@ -10500,6 +10080,12 @@
         <w:insideH w:val="single" w:sz="4" w:space="0" w:color="auto"/>
         <w:insideV w:val="single" w:sz="4" w:space="0" w:color="auto"/>
       </w:tblBorders>
+      <w:tblCellMar>
+        <w:top w:w="0" w:type="dxa"/>
+        <w:left w:w="108" w:type="dxa"/>
+        <w:bottom w:w="0" w:type="dxa"/>
+        <w:right w:w="108" w:type="dxa"/>
+      </w:tblCellMar>
     </w:tblPr>
   </w:style>
   <w:style w:type="paragraph" w:styleId="BalloonText">
@@ -11067,7 +10653,7 @@
 </file>
 
 <file path=customXml/itemProps1.xml><?xml version="1.0" encoding="utf-8"?>
-<ds:datastoreItem xmlns:ds="http://schemas.openxmlformats.org/officeDocument/2006/customXml" ds:itemID="{45719E3F-790D-4221-8688-55CA793C0301}">
+<ds:datastoreItem xmlns:ds="http://schemas.openxmlformats.org/officeDocument/2006/customXml" ds:itemID="{156476AB-9970-41FA-BD00-FE93DF6D3FBB}">
   <ds:schemaRefs>
     <ds:schemaRef ds:uri="http://schemas.openxmlformats.org/officeDocument/2006/bibliography"/>
   </ds:schemaRefs>

</xml_diff>

<commit_message>
Updated SRS part: 2.3, 2.4, 3.1, 3.2, 3.3, 4.1, 4.2. Added 4.3 to SRS.
</commit_message>
<xml_diff>
--- a/Documents/SpecDoc/1_SRS_RoughDraft.docx
+++ b/Documents/SpecDoc/1_SRS_RoughDraft.docx
@@ -3864,33 +3864,6 @@
     </w:p>
     <w:p>
       <w:pPr>
-        <w:pStyle w:val="template"/>
-        <w:jc w:val="both"/>
-        <w:rPr>
-          <w:color w:val="0000FF"/>
-        </w:rPr>
-      </w:pPr>
-      <w:r>
-        <w:t>&lt;</w:t>
-      </w:r>
-      <w:r>
-        <w:rPr>
-          <w:color w:val="0000FF"/>
-        </w:rPr>
-        <w:t xml:space="preserve">Provide a short description of the software being specified and its purpose, including relevant benefits, objectives, and goals. </w:t>
-      </w:r>
-    </w:p>
-    <w:p>
-      <w:pPr>
-        <w:pStyle w:val="template"/>
-        <w:jc w:val="both"/>
-      </w:pPr>
-      <w:r>
-        <w:t>TO DO: 1-2 paragraphs describing the scope of the product. Make sure to describe the benefits associated with the product.&gt;</w:t>
-      </w:r>
-    </w:p>
-    <w:p>
-      <w:pPr>
         <w:pStyle w:val="Heading2"/>
         <w:rPr>
           <w:rFonts w:ascii="Arial" w:hAnsi="Arial"/>
@@ -3981,39 +3954,6 @@
       <w:pPr>
         <w:pStyle w:val="template"/>
         <w:jc w:val="both"/>
-      </w:pPr>
-    </w:p>
-    <w:p>
-      <w:pPr>
-        <w:pStyle w:val="template"/>
-        <w:jc w:val="both"/>
-      </w:pPr>
-      <w:r>
-        <w:t>&lt;</w:t>
-      </w:r>
-      <w:r>
-        <w:rPr>
-          <w:color w:val="0000FF"/>
-        </w:rPr>
-        <w:t>Describe the different types of reader that the document is intended for, such as developers, project managers, marketing staff, users, testers, and documentation writers</w:t>
-      </w:r>
-      <w:r>
-        <w:t xml:space="preserve"> (In your case it would probably be the “</w:t>
-      </w:r>
-      <w:r>
-        <w:t>client” and the professor).</w:t>
-      </w:r>
-    </w:p>
-    <w:p>
-      <w:pPr>
-        <w:pStyle w:val="template"/>
-        <w:jc w:val="both"/>
-      </w:pPr>
-    </w:p>
-    <w:p>
-      <w:pPr>
-        <w:pStyle w:val="template"/>
-        <w:jc w:val="both"/>
         <w:rPr>
           <w:i w:val="0"/>
           <w:color w:val="0000FF"/>
@@ -4036,7 +3976,6 @@
         <w:rPr>
           <w:rFonts w:ascii="Arial" w:hAnsi="Arial"/>
         </w:rPr>
-        <w:lastRenderedPageBreak/>
         <w:t>Definitions, Acronyms and Abbreviations</w:t>
       </w:r>
       <w:bookmarkEnd w:id="23"/>
@@ -4330,6 +4269,7 @@
               <w:rPr>
                 <w:i w:val="0"/>
               </w:rPr>
+              <w:lastRenderedPageBreak/>
               <w:t>Developer</w:t>
             </w:r>
           </w:p>
@@ -4649,24 +4589,6 @@
     </w:p>
     <w:p>
       <w:pPr>
-        <w:pStyle w:val="template"/>
-        <w:jc w:val="both"/>
-        <w:rPr>
-          <w:color w:val="0000FF"/>
-        </w:rPr>
-      </w:pPr>
-      <w:r>
-        <w:t>&lt;</w:t>
-      </w:r>
-      <w:r>
-        <w:rPr>
-          <w:color w:val="0000FF"/>
-        </w:rPr>
-        <w:t>Define all the terms necessary to properly interpret the SRS, including acronyms and abbreviations. You may wish to build a separate glossary that spans multiple projects or the entire organization, and just include terms specific to a single project in each SRS.</w:t>
-      </w:r>
-    </w:p>
-    <w:p>
-      <w:pPr>
         <w:pStyle w:val="Heading2"/>
         <w:rPr>
           <w:rFonts w:ascii="Arial" w:hAnsi="Arial"/>
@@ -4749,27 +4671,6 @@
           <w:i w:val="0"/>
         </w:rPr>
         <w:t>http://www.una.edu/graphic-standards/print-web/</w:t>
-      </w:r>
-    </w:p>
-    <w:p>
-      <w:pPr>
-        <w:pStyle w:val="template"/>
-        <w:jc w:val="both"/>
-      </w:pPr>
-    </w:p>
-    <w:p>
-      <w:pPr>
-        <w:pStyle w:val="template"/>
-        <w:jc w:val="both"/>
-      </w:pPr>
-      <w:r>
-        <w:rPr>
-          <w:color w:val="0000FF"/>
-        </w:rPr>
-        <w:t>List any other documents or Web addresses to which this SRS refers. These may include user interface style guides, contracts, standards, system requirements specifications, use case documents, or a vision and scope document.</w:t>
-      </w:r>
-      <w:r>
-        <w:t xml:space="preserve"> </w:t>
       </w:r>
     </w:p>
     <w:p>
@@ -4985,7 +4886,6 @@
           <w:rFonts w:ascii="Arial" w:hAnsi="Arial"/>
           <w:color w:val="FFFFFF"/>
         </w:rPr>
-        <w:lastRenderedPageBreak/>
         <w:t>Overall Description</w:t>
       </w:r>
       <w:bookmarkEnd w:id="27"/>
@@ -5118,6 +5018,7 @@
         <w:rPr>
           <w:rFonts w:ascii="Arial" w:hAnsi="Arial"/>
         </w:rPr>
+        <w:lastRenderedPageBreak/>
         <w:t xml:space="preserve">Product </w:t>
       </w:r>
       <w:r>
@@ -5471,58 +5372,6 @@
       </w:pPr>
       <w:r>
         <w:rPr>
-          <w:noProof/>
-          <w:lang w:val="en-US" w:bidi="ar-SA"/>
-        </w:rPr>
-        <w:pict>
-          <v:shapetype id="_x0000_t202" coordsize="21600,21600" o:spt="202" path="m,l,21600r21600,l21600,xe">
-            <v:stroke joinstyle="miter"/>
-            <v:path gradientshapeok="t" o:connecttype="rect"/>
-          </v:shapetype>
-          <v:shape id="Text Box 1" o:spid="_x0000_s1026" type="#_x0000_t202" style="position:absolute;left:0;text-align:left;margin-left:237.4pt;margin-top:80.25pt;width:256.05pt;height:12.1pt;z-index:251660288;visibility:visible;mso-height-relative:margin" o:gfxdata="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" stroked="f">
-            <v:textbox style="mso-next-textbox:#Text Box 1" inset="0,0,0,0">
-              <w:txbxContent>
-                <w:p>
-                  <w:pPr>
-                    <w:pStyle w:val="Caption"/>
-                    <w:jc w:val="center"/>
-                    <w:rPr>
-                      <w:rFonts w:ascii="Arial" w:hAnsi="Arial" w:cs="Arial"/>
-                      <w:i/>
-                      <w:iCs/>
-                      <w:noProof/>
-                    </w:rPr>
-                  </w:pPr>
-                  <w:r>
-                    <w:t xml:space="preserve">Figure </w:t>
-                  </w:r>
-                  <w:r>
-                    <w:fldChar w:fldCharType="begin"/>
-                  </w:r>
-                  <w:r>
-                    <w:instrText xml:space="preserve"> SEQ Figure \* ARABIC </w:instrText>
-                  </w:r>
-                  <w:r>
-                    <w:fldChar w:fldCharType="separate"/>
-                  </w:r>
-                  <w:r>
-                    <w:rPr>
-                      <w:noProof/>
-                    </w:rPr>
-                    <w:t>1</w:t>
-                  </w:r>
-                  <w:r>
-                    <w:fldChar w:fldCharType="end"/>
-                  </w:r>
-                </w:p>
-              </w:txbxContent>
-            </v:textbox>
-            <w10:wrap type="square"/>
-          </v:shape>
-        </w:pict>
-      </w:r>
-      <w:r>
-        <w:rPr>
           <w:i w:val="0"/>
         </w:rPr>
         <w:t xml:space="preserve">Depending </w:t>
@@ -5575,61 +5424,18 @@
     <w:p>
       <w:pPr>
         <w:pStyle w:val="template"/>
-        <w:ind w:left="720" w:hanging="720"/>
         <w:jc w:val="both"/>
       </w:pPr>
     </w:p>
     <w:p>
       <w:pPr>
-        <w:pStyle w:val="template"/>
-        <w:jc w:val="both"/>
-      </w:pPr>
-    </w:p>
-    <w:p>
-      <w:pPr>
-        <w:pStyle w:val="template"/>
-        <w:jc w:val="both"/>
-        <w:rPr>
-          <w:color w:val="0000FF"/>
-        </w:rPr>
-      </w:pPr>
-      <w:r>
-        <w:t>&lt;</w:t>
-      </w:r>
-      <w:r>
-        <w:rPr>
-          <w:color w:val="0000FF"/>
-        </w:rPr>
-        <w:t xml:space="preserve">Summarize the major functions the product must perform or must let the user perform. Details will be provided in Section 3, so only a high level summary is needed here. Organize the functions to make them understandable to any reader of the SRS. </w:t>
-      </w:r>
-    </w:p>
-    <w:p>
-      <w:pPr>
-        <w:pStyle w:val="template"/>
-        <w:jc w:val="both"/>
-      </w:pPr>
-      <w:r>
-        <w:t xml:space="preserve">TO DO: </w:t>
-      </w:r>
-    </w:p>
-    <w:p>
-      <w:pPr>
-        <w:pStyle w:val="template"/>
-        <w:jc w:val="both"/>
-      </w:pPr>
-      <w:r>
-        <w:t>1. Provide a bulleted list of all the major functions of the system</w:t>
-      </w:r>
+        <w:pStyle w:val="Heading2"/>
+        <w:rPr>
+          <w:rFonts w:ascii="Arial" w:hAnsi="Arial"/>
+        </w:rPr>
+      </w:pPr>
       <w:bookmarkStart w:id="32" w:name="_Toc439994676"/>
       <w:bookmarkStart w:id="33" w:name="_Toc113291699"/>
-    </w:p>
-    <w:p>
-      <w:pPr>
-        <w:pStyle w:val="Heading2"/>
-        <w:rPr>
-          <w:rFonts w:ascii="Arial" w:hAnsi="Arial"/>
-        </w:rPr>
-      </w:pPr>
       <w:r>
         <w:rPr>
           <w:rFonts w:ascii="Arial" w:hAnsi="Arial"/>
@@ -5641,104 +5447,62 @@
     </w:p>
     <w:p>
       <w:pPr>
+        <w:ind w:firstLine="576"/>
+        <w:rPr>
+          <w:rFonts w:ascii="Arial" w:hAnsi="Arial" w:cs="Arial"/>
+        </w:rPr>
+      </w:pPr>
+      <w:r>
+        <w:rPr>
+          <w:rFonts w:ascii="Arial" w:hAnsi="Arial" w:cs="Arial"/>
+        </w:rPr>
+        <w:t>Th</w:t>
+      </w:r>
+      <w:r>
+        <w:rPr>
+          <w:rFonts w:ascii="Arial" w:hAnsi="Arial" w:cs="Arial"/>
+        </w:rPr>
+        <w:t>e users of this application will be the VPAA and individuals at the Office of the Registrar. All users should be familiar with opening desktop applications and maneuvering file systems. There are two categories of users, which are either considered an administrative or a general user.</w:t>
+      </w:r>
+      <w:r>
+        <w:rPr>
+          <w:rFonts w:ascii="Arial" w:hAnsi="Arial" w:cs="Arial"/>
+        </w:rPr>
+        <w:t xml:space="preserve"> At maximum</w:t>
+      </w:r>
+      <w:r>
+        <w:rPr>
+          <w:rFonts w:ascii="Arial" w:hAnsi="Arial" w:cs="Arial"/>
+        </w:rPr>
+        <w:t xml:space="preserve"> there can be two administrators.</w:t>
+      </w:r>
+      <w:r>
+        <w:rPr>
+          <w:rFonts w:ascii="Arial" w:hAnsi="Arial" w:cs="Arial"/>
+        </w:rPr>
+        <w:t xml:space="preserve"> Privileges are the separating factor between these two different categories of users. The privileges of each category are described below.</w:t>
+      </w:r>
+    </w:p>
+    <w:p>
+      <w:pPr>
         <w:ind w:left="576" w:firstLine="144"/>
         <w:rPr>
           <w:rFonts w:ascii="Arial" w:hAnsi="Arial" w:cs="Arial"/>
         </w:rPr>
       </w:pPr>
-      <w:r>
-        <w:rPr>
-          <w:rFonts w:ascii="Arial" w:hAnsi="Arial" w:cs="Arial"/>
-        </w:rPr>
-        <w:t>Th</w:t>
-      </w:r>
-      <w:r>
-        <w:rPr>
-          <w:rFonts w:ascii="Arial" w:hAnsi="Arial" w:cs="Arial"/>
-        </w:rPr>
-        <w:t>e users of this application will be the VPAA and individuals at the Office of the Registrar. All users should be familiar with opening desktop applications and maneuvering file systems. There are two categories of users, which are either considered an administrative or a general user. Privileges are the separating factor between these two different categories of users. The privileges of each category are described below.</w:t>
-      </w:r>
-    </w:p>
-    <w:p>
-      <w:pPr>
-        <w:ind w:left="576" w:firstLine="144"/>
-        <w:rPr>
-          <w:rFonts w:ascii="Arial" w:hAnsi="Arial" w:cs="Arial"/>
-        </w:rPr>
-      </w:pPr>
-    </w:p>
-    <w:p>
-      <w:pPr>
-        <w:ind w:left="576" w:firstLine="144"/>
-        <w:rPr>
-          <w:rFonts w:ascii="Arial" w:hAnsi="Arial" w:cs="Arial"/>
-        </w:rPr>
-      </w:pPr>
-      <w:r>
-        <w:rPr>
-          <w:rFonts w:ascii="Arial" w:hAnsi="Arial" w:cs="Arial"/>
-        </w:rPr>
-        <w:t xml:space="preserve">A general user </w:t>
-      </w:r>
-    </w:p>
-    <w:p/>
-    <w:p/>
-    <w:p>
-      <w:r>
-        <w:rPr>
-          <w:b/>
-        </w:rPr>
-        <w:t xml:space="preserve">TBD: </w:t>
-      </w:r>
-      <w:r>
-        <w:t xml:space="preserve">Considering moving to </w:t>
-      </w:r>
-      <w:r>
-        <w:t>“</w:t>
-      </w:r>
-      <w:r>
-        <w:t xml:space="preserve">3.2 </w:t>
-      </w:r>
-      <w:r>
-        <w:t>Functional</w:t>
-      </w:r>
-      <w:r>
-        <w:t xml:space="preserve"> requirements</w:t>
-      </w:r>
-      <w:r>
-        <w:t>”</w:t>
-      </w:r>
-    </w:p>
-    <w:p>
-      <w:pPr>
-        <w:pStyle w:val="Heading3"/>
-        <w:rPr>
-          <w:rFonts w:ascii="Arial" w:hAnsi="Arial" w:cs="Arial"/>
-          <w:i/>
-          <w:highlight w:val="yellow"/>
-        </w:rPr>
-      </w:pPr>
-      <w:r>
-        <w:rPr>
-          <w:rFonts w:ascii="Arial" w:hAnsi="Arial" w:cs="Arial"/>
-          <w:i/>
-          <w:highlight w:val="yellow"/>
-        </w:rPr>
-        <w:t>General Users</w:t>
-      </w:r>
-      <w:r>
-        <w:rPr>
-          <w:rFonts w:ascii="Arial" w:hAnsi="Arial" w:cs="Arial"/>
-          <w:i/>
-          <w:highlight w:val="yellow"/>
-        </w:rPr>
-        <w:t xml:space="preserve"> </w:t>
-      </w:r>
     </w:p>
     <w:p>
       <w:pPr>
         <w:pStyle w:val="Heading4"/>
-        <w:rPr>
+        <w:numPr>
+          <w:ilvl w:val="0"/>
+          <w:numId w:val="0"/>
+        </w:numPr>
+        <w:ind w:firstLine="576"/>
+        <w:rPr>
+          <w:rFonts w:ascii="Arial" w:hAnsi="Arial" w:cs="Arial"/>
+          <w:b w:val="0"/>
+          <w:i w:val="0"/>
           <w:sz w:val="24"/>
           <w:szCs w:val="24"/>
           <w:highlight w:val="yellow"/>
@@ -5746,665 +5510,203 @@
       </w:pPr>
       <w:r>
         <w:rPr>
+          <w:rFonts w:ascii="Arial" w:hAnsi="Arial" w:cs="Arial"/>
+          <w:b w:val="0"/>
+          <w:i w:val="0"/>
           <w:sz w:val="24"/>
           <w:szCs w:val="24"/>
-          <w:highlight w:val="yellow"/>
-        </w:rPr>
-        <w:t>Authenticate</w:t>
-      </w:r>
-    </w:p>
-    <w:p>
-      <w:pPr>
-        <w:rPr>
-          <w:highlight w:val="yellow"/>
-        </w:rPr>
-      </w:pPr>
-    </w:p>
-    <w:p>
-      <w:pPr>
-        <w:ind w:firstLine="720"/>
-        <w:rPr>
-          <w:rFonts w:ascii="Arial" w:hAnsi="Arial" w:cs="Arial"/>
-          <w:highlight w:val="yellow"/>
-        </w:rPr>
-      </w:pPr>
-      <w:r>
-        <w:rPr>
-          <w:rFonts w:ascii="Arial" w:hAnsi="Arial" w:cs="Arial"/>
-          <w:highlight w:val="yellow"/>
-        </w:rPr>
-        <w:t>General users have the privilege to authenticate</w:t>
-      </w:r>
-      <w:r>
-        <w:rPr>
-          <w:rFonts w:ascii="Arial" w:hAnsi="Arial" w:cs="Arial"/>
-          <w:highlight w:val="yellow"/>
-        </w:rPr>
-        <w:t xml:space="preserve"> </w:t>
-      </w:r>
-      <w:r>
-        <w:rPr>
-          <w:rFonts w:ascii="Arial" w:hAnsi="Arial" w:cs="Arial"/>
-          <w:highlight w:val="yellow"/>
-        </w:rPr>
-        <w:t>themselves as</w:t>
-      </w:r>
-      <w:r>
-        <w:rPr>
-          <w:rFonts w:ascii="Arial" w:hAnsi="Arial" w:cs="Arial"/>
-          <w:highlight w:val="yellow"/>
-        </w:rPr>
-        <w:t xml:space="preserve"> </w:t>
-      </w:r>
-      <w:r>
-        <w:rPr>
-          <w:rFonts w:ascii="Arial" w:hAnsi="Arial" w:cs="Arial"/>
-          <w:highlight w:val="yellow"/>
-        </w:rPr>
-        <w:t>valid users</w:t>
-      </w:r>
-      <w:r>
-        <w:rPr>
-          <w:rFonts w:ascii="Arial" w:hAnsi="Arial" w:cs="Arial"/>
-          <w:highlight w:val="yellow"/>
-        </w:rPr>
-        <w:t xml:space="preserve"> who have been verified by an administrator may operate the application.</w:t>
-      </w:r>
-      <w:r>
-        <w:rPr>
-          <w:rFonts w:ascii="Arial" w:hAnsi="Arial" w:cs="Arial"/>
-          <w:highlight w:val="yellow"/>
-        </w:rPr>
-        <w:t xml:space="preserve"> </w:t>
-      </w:r>
-    </w:p>
-    <w:p>
-      <w:pPr>
-        <w:rPr>
-          <w:rFonts w:ascii="Arial" w:hAnsi="Arial" w:cs="Arial"/>
-          <w:highlight w:val="yellow"/>
-        </w:rPr>
-      </w:pPr>
-    </w:p>
-    <w:p>
-      <w:pPr>
-        <w:ind w:firstLine="720"/>
-        <w:rPr>
-          <w:rFonts w:ascii="Arial" w:hAnsi="Arial" w:cs="Arial"/>
-          <w:highlight w:val="yellow"/>
-        </w:rPr>
-      </w:pPr>
-      <w:r>
-        <w:rPr>
-          <w:rFonts w:ascii="Arial" w:hAnsi="Arial" w:cs="Arial"/>
-          <w:b/>
-          <w:highlight w:val="yellow"/>
-        </w:rPr>
-        <w:t xml:space="preserve">Locked accounts: </w:t>
-      </w:r>
-      <w:r>
-        <w:rPr>
-          <w:rFonts w:ascii="Arial" w:hAnsi="Arial" w:cs="Arial"/>
-          <w:highlight w:val="yellow"/>
-        </w:rPr>
-        <w:t xml:space="preserve">After 4 failed authentication </w:t>
-      </w:r>
-      <w:proofErr w:type="gramStart"/>
-      <w:r>
-        <w:rPr>
-          <w:rFonts w:ascii="Arial" w:hAnsi="Arial" w:cs="Arial"/>
-          <w:highlight w:val="yellow"/>
-        </w:rPr>
-        <w:t>attempts,</w:t>
-      </w:r>
-      <w:proofErr w:type="gramEnd"/>
-      <w:r>
-        <w:rPr>
-          <w:rFonts w:ascii="Arial" w:hAnsi="Arial" w:cs="Arial"/>
-          <w:highlight w:val="yellow"/>
-        </w:rPr>
-        <w:t xml:space="preserve"> the user’s account will be locked. The only method to unlock the account is for an administrator to log into the system and unlock the account.</w:t>
-      </w:r>
-    </w:p>
-    <w:p>
-      <w:pPr>
-        <w:pStyle w:val="Heading4"/>
-        <w:rPr>
+        </w:rPr>
+        <w:t>G</w:t>
+      </w:r>
+      <w:r>
+        <w:rPr>
+          <w:rFonts w:ascii="Arial" w:hAnsi="Arial" w:cs="Arial"/>
+          <w:b w:val="0"/>
+          <w:i w:val="0"/>
           <w:sz w:val="24"/>
           <w:szCs w:val="24"/>
-          <w:highlight w:val="yellow"/>
-        </w:rPr>
-      </w:pPr>
-      <w:r>
-        <w:rPr>
+        </w:rPr>
+        <w:t>eneral users have the privilege to authenticate themselves as valid users</w:t>
+      </w:r>
+      <w:r>
+        <w:rPr>
+          <w:rFonts w:ascii="Arial" w:hAnsi="Arial" w:cs="Arial"/>
+          <w:b w:val="0"/>
+          <w:i w:val="0"/>
           <w:sz w:val="24"/>
           <w:szCs w:val="24"/>
-          <w:highlight w:val="yellow"/>
-        </w:rPr>
-        <w:t xml:space="preserve">Define details concerning the exam session </w:t>
-      </w:r>
-      <w:r>
-        <w:rPr>
+        </w:rPr>
+        <w:t>. These general users</w:t>
+      </w:r>
+      <w:r>
+        <w:rPr>
+          <w:rFonts w:ascii="Arial" w:hAnsi="Arial" w:cs="Arial"/>
+          <w:b w:val="0"/>
+          <w:i w:val="0"/>
           <w:sz w:val="24"/>
           <w:szCs w:val="24"/>
-          <w:highlight w:val="yellow"/>
-        </w:rPr>
-        <w:t>times</w:t>
-      </w:r>
-    </w:p>
-    <w:p>
-      <w:pPr>
-        <w:rPr>
-          <w:highlight w:val="yellow"/>
-        </w:rPr>
-      </w:pPr>
-    </w:p>
-    <w:p>
-      <w:pPr>
-        <w:ind w:firstLine="720"/>
-        <w:rPr>
-          <w:rFonts w:ascii="Arial" w:hAnsi="Arial" w:cs="Arial"/>
-          <w:highlight w:val="yellow"/>
-        </w:rPr>
-      </w:pPr>
-      <w:r>
-        <w:rPr>
-          <w:rFonts w:ascii="Arial" w:hAnsi="Arial" w:cs="Arial"/>
-          <w:highlight w:val="yellow"/>
-        </w:rPr>
-        <w:t>A general user is able to provide the application with details which define the time constraints of the exam schedule</w:t>
-      </w:r>
-      <w:r>
-        <w:rPr>
-          <w:rFonts w:ascii="Arial" w:hAnsi="Arial" w:cs="Arial"/>
-          <w:highlight w:val="yellow"/>
-        </w:rPr>
-        <w:t xml:space="preserve"> to be generated. The specific details include:</w:t>
-      </w:r>
-    </w:p>
-    <w:p>
-      <w:pPr>
-        <w:ind w:left="720"/>
-        <w:rPr>
-          <w:rFonts w:ascii="Arial" w:hAnsi="Arial" w:cs="Arial"/>
-          <w:highlight w:val="yellow"/>
-        </w:rPr>
-      </w:pPr>
-    </w:p>
-    <w:p>
-      <w:pPr>
-        <w:pStyle w:val="Heading5"/>
-        <w:numPr>
-          <w:ilvl w:val="0"/>
-          <w:numId w:val="6"/>
-        </w:numPr>
-        <w:rPr>
-          <w:highlight w:val="yellow"/>
-        </w:rPr>
-      </w:pPr>
-      <w:r>
-        <w:rPr>
-          <w:highlight w:val="yellow"/>
-        </w:rPr>
-        <w:t>Number of days to schedule</w:t>
-      </w:r>
-    </w:p>
-    <w:p>
-      <w:pPr>
-        <w:pStyle w:val="Heading5"/>
-        <w:numPr>
-          <w:ilvl w:val="0"/>
-          <w:numId w:val="6"/>
-        </w:numPr>
-        <w:rPr>
-          <w:highlight w:val="yellow"/>
-        </w:rPr>
-      </w:pPr>
-      <w:r>
-        <w:rPr>
-          <w:highlight w:val="yellow"/>
-        </w:rPr>
-        <w:t>The beginning time of the first exam of the day</w:t>
-      </w:r>
-    </w:p>
-    <w:p>
-      <w:pPr>
-        <w:rPr>
-          <w:highlight w:val="yellow"/>
-        </w:rPr>
-      </w:pPr>
-    </w:p>
-    <w:p>
-      <w:pPr>
-        <w:pStyle w:val="ListParagraph"/>
-        <w:numPr>
-          <w:ilvl w:val="0"/>
-          <w:numId w:val="6"/>
-        </w:numPr>
-        <w:rPr>
-          <w:highlight w:val="yellow"/>
-        </w:rPr>
-      </w:pPr>
-      <w:r>
-        <w:rPr>
-          <w:highlight w:val="yellow"/>
-        </w:rPr>
-        <w:t>Length of time for each exam</w:t>
-      </w:r>
-    </w:p>
-    <w:p>
-      <w:pPr>
-        <w:pStyle w:val="ListParagraph"/>
-        <w:rPr>
-          <w:highlight w:val="yellow"/>
-        </w:rPr>
-      </w:pPr>
-    </w:p>
-    <w:p>
-      <w:pPr>
-        <w:pStyle w:val="ListParagraph"/>
-        <w:numPr>
-          <w:ilvl w:val="0"/>
-          <w:numId w:val="6"/>
-        </w:numPr>
-        <w:rPr>
-          <w:highlight w:val="yellow"/>
-        </w:rPr>
-      </w:pPr>
-      <w:r>
-        <w:rPr>
-          <w:highlight w:val="yellow"/>
-        </w:rPr>
-        <w:t>Length of time between exams</w:t>
-      </w:r>
-    </w:p>
-    <w:p>
-      <w:pPr>
-        <w:pStyle w:val="ListParagraph"/>
-        <w:rPr>
-          <w:highlight w:val="yellow"/>
-        </w:rPr>
-      </w:pPr>
-    </w:p>
-    <w:p>
-      <w:pPr>
-        <w:pStyle w:val="ListParagraph"/>
-        <w:numPr>
-          <w:ilvl w:val="0"/>
-          <w:numId w:val="6"/>
-        </w:numPr>
-        <w:rPr>
-          <w:highlight w:val="yellow"/>
-        </w:rPr>
-      </w:pPr>
-      <w:r>
-        <w:rPr>
-          <w:highlight w:val="yellow"/>
-        </w:rPr>
-        <w:t>Length of time for a  lunch period</w:t>
-      </w:r>
-    </w:p>
-    <w:p>
-      <w:pPr>
-        <w:rPr>
-          <w:highlight w:val="yellow"/>
-        </w:rPr>
-      </w:pPr>
-    </w:p>
-    <w:p>
-      <w:pPr>
-        <w:pStyle w:val="Heading4"/>
-        <w:rPr>
-          <w:color w:val="000000"/>
+        </w:rPr>
+        <w:t xml:space="preserve"> </w:t>
+      </w:r>
+      <w:r>
+        <w:rPr>
+          <w:rFonts w:ascii="Arial" w:hAnsi="Arial" w:cs="Arial"/>
+          <w:b w:val="0"/>
+          <w:i w:val="0"/>
           <w:sz w:val="24"/>
           <w:szCs w:val="24"/>
-          <w:highlight w:val="yellow"/>
-        </w:rPr>
-      </w:pPr>
-      <w:r>
-        <w:rPr>
-          <w:color w:val="000000"/>
+        </w:rPr>
+        <w:t>are users who have</w:t>
+      </w:r>
+      <w:r>
+        <w:rPr>
+          <w:rFonts w:ascii="Arial" w:hAnsi="Arial" w:cs="Arial"/>
+          <w:b w:val="0"/>
+          <w:i w:val="0"/>
           <w:sz w:val="24"/>
           <w:szCs w:val="24"/>
-          <w:highlight w:val="yellow"/>
-        </w:rPr>
-        <w:t>Generate Schedule</w:t>
-      </w:r>
-    </w:p>
-    <w:p>
-      <w:pPr>
-        <w:rPr>
-          <w:highlight w:val="yellow"/>
-        </w:rPr>
-      </w:pPr>
-    </w:p>
-    <w:p>
-      <w:pPr>
-        <w:ind w:firstLine="720"/>
-        <w:rPr>
-          <w:rFonts w:ascii="Arial" w:hAnsi="Arial" w:cs="Arial"/>
-          <w:highlight w:val="yellow"/>
-        </w:rPr>
-      </w:pPr>
-      <w:r>
-        <w:rPr>
-          <w:rFonts w:ascii="Arial" w:hAnsi="Arial" w:cs="Arial"/>
-          <w:highlight w:val="yellow"/>
-        </w:rPr>
-        <w:t xml:space="preserve">An authenticated user will be able to generate </w:t>
-      </w:r>
-      <w:r>
-        <w:rPr>
-          <w:rFonts w:ascii="Arial" w:hAnsi="Arial" w:cs="Arial"/>
-          <w:highlight w:val="yellow"/>
-        </w:rPr>
-        <w:t>final exam schedules when they provide valid details (see section 2.3.1.2) and a valid file representing a previous year’s schedule.</w:t>
-      </w:r>
-    </w:p>
-    <w:p>
-      <w:pPr>
-        <w:rPr>
-          <w:highlight w:val="yellow"/>
-        </w:rPr>
-      </w:pPr>
-    </w:p>
-    <w:p>
-      <w:pPr>
-        <w:pStyle w:val="Heading4"/>
-        <w:rPr>
-          <w:color w:val="000000"/>
+        </w:rPr>
+        <w:t xml:space="preserve"> been verified by an administrator</w:t>
+      </w:r>
+      <w:r>
+        <w:rPr>
+          <w:rFonts w:ascii="Arial" w:hAnsi="Arial" w:cs="Arial"/>
+          <w:b w:val="0"/>
+          <w:i w:val="0"/>
           <w:sz w:val="24"/>
           <w:szCs w:val="24"/>
-          <w:highlight w:val="yellow"/>
-        </w:rPr>
-      </w:pPr>
-      <w:r>
-        <w:rPr>
-          <w:color w:val="000000"/>
+        </w:rPr>
+        <w:t xml:space="preserve"> and</w:t>
+      </w:r>
+      <w:r>
+        <w:rPr>
+          <w:rFonts w:ascii="Arial" w:hAnsi="Arial" w:cs="Arial"/>
+          <w:b w:val="0"/>
+          <w:i w:val="0"/>
           <w:sz w:val="24"/>
           <w:szCs w:val="24"/>
-          <w:highlight w:val="yellow"/>
-        </w:rPr>
-        <w:t>Reschedule</w:t>
-      </w:r>
-    </w:p>
-    <w:p>
-      <w:pPr>
-        <w:rPr>
-          <w:rFonts w:ascii="Arial" w:hAnsi="Arial" w:cs="Arial"/>
-          <w:highlight w:val="yellow"/>
-        </w:rPr>
-      </w:pPr>
-    </w:p>
-    <w:p>
-      <w:pPr>
-        <w:ind w:firstLine="720"/>
-        <w:rPr>
-          <w:rFonts w:ascii="Arial" w:hAnsi="Arial" w:cs="Arial"/>
-          <w:highlight w:val="yellow"/>
-        </w:rPr>
-      </w:pPr>
-      <w:r>
-        <w:rPr>
-          <w:rFonts w:ascii="Arial" w:hAnsi="Arial" w:cs="Arial"/>
-          <w:highlight w:val="yellow"/>
-        </w:rPr>
-        <w:t xml:space="preserve">After a general user </w:t>
-      </w:r>
-      <w:r>
-        <w:rPr>
-          <w:rFonts w:ascii="Arial" w:hAnsi="Arial" w:cs="Arial"/>
-          <w:highlight w:val="yellow"/>
-        </w:rPr>
-        <w:t>has</w:t>
-      </w:r>
-      <w:r>
-        <w:rPr>
-          <w:rFonts w:ascii="Arial" w:hAnsi="Arial" w:cs="Arial"/>
-          <w:highlight w:val="yellow"/>
-        </w:rPr>
-        <w:t xml:space="preserve"> generated a </w:t>
-      </w:r>
-      <w:r>
-        <w:rPr>
-          <w:rFonts w:ascii="Arial" w:hAnsi="Arial" w:cs="Arial"/>
-          <w:highlight w:val="yellow"/>
-        </w:rPr>
-        <w:t xml:space="preserve">final exam </w:t>
-      </w:r>
-      <w:r>
-        <w:rPr>
-          <w:rFonts w:ascii="Arial" w:hAnsi="Arial" w:cs="Arial"/>
-          <w:highlight w:val="yellow"/>
-        </w:rPr>
-        <w:t>schedule,</w:t>
-      </w:r>
-      <w:r>
-        <w:rPr>
-          <w:rFonts w:ascii="Arial" w:hAnsi="Arial" w:cs="Arial"/>
-          <w:highlight w:val="yellow"/>
-        </w:rPr>
-        <w:t xml:space="preserve"> they will have the ability to reschedule.</w:t>
-      </w:r>
-    </w:p>
-    <w:p>
-      <w:pPr>
-        <w:pStyle w:val="Heading4"/>
-        <w:rPr>
-          <w:highlight w:val="yellow"/>
-        </w:rPr>
-      </w:pPr>
-      <w:r>
-        <w:rPr>
-          <w:highlight w:val="yellow"/>
-        </w:rPr>
-        <w:t>Save Schedule</w:t>
-      </w:r>
-    </w:p>
-    <w:p>
-      <w:pPr>
-        <w:rPr>
-          <w:highlight w:val="yellow"/>
-        </w:rPr>
-      </w:pPr>
-    </w:p>
-    <w:p>
-      <w:pPr>
-        <w:ind w:firstLine="720"/>
-        <w:rPr>
-          <w:rFonts w:ascii="Arial" w:hAnsi="Arial" w:cs="Arial"/>
-          <w:highlight w:val="yellow"/>
-        </w:rPr>
-      </w:pPr>
-      <w:r>
-        <w:rPr>
-          <w:rFonts w:ascii="Arial" w:hAnsi="Arial" w:cs="Arial"/>
-          <w:highlight w:val="yellow"/>
-        </w:rPr>
-        <w:t>A general user will have the ability to save any information related to an exam schedule.</w:t>
-      </w:r>
-    </w:p>
-    <w:p>
-      <w:pPr>
-        <w:rPr>
-          <w:highlight w:val="yellow"/>
-        </w:rPr>
-      </w:pPr>
-    </w:p>
-    <w:p>
-      <w:pPr>
-        <w:pStyle w:val="Heading4"/>
-        <w:rPr>
-          <w:highlight w:val="yellow"/>
-        </w:rPr>
-      </w:pPr>
-      <w:r>
-        <w:rPr>
-          <w:highlight w:val="yellow"/>
-        </w:rPr>
-        <w:lastRenderedPageBreak/>
-        <w:t>Print Schedule</w:t>
-      </w:r>
-    </w:p>
-    <w:p>
-      <w:pPr>
-        <w:rPr>
-          <w:highlight w:val="yellow"/>
-        </w:rPr>
-      </w:pPr>
-    </w:p>
-    <w:p>
-      <w:pPr>
-        <w:ind w:left="720"/>
-        <w:rPr>
-          <w:rFonts w:ascii="Arial" w:hAnsi="Arial" w:cs="Arial"/>
-          <w:highlight w:val="yellow"/>
-        </w:rPr>
-      </w:pPr>
-      <w:r>
-        <w:rPr>
-          <w:rFonts w:ascii="Arial" w:hAnsi="Arial" w:cs="Arial"/>
-          <w:highlight w:val="yellow"/>
-        </w:rPr>
-        <w:t xml:space="preserve">A general user will be able to </w:t>
-      </w:r>
-    </w:p>
-    <w:p>
-      <w:pPr>
-        <w:rPr>
-          <w:highlight w:val="yellow"/>
-        </w:rPr>
-      </w:pPr>
-    </w:p>
-    <w:p>
-      <w:pPr>
-        <w:pStyle w:val="Heading3"/>
-        <w:rPr>
-          <w:rFonts w:ascii="Arial" w:hAnsi="Arial" w:cs="Arial"/>
-          <w:i/>
-          <w:highlight w:val="yellow"/>
-        </w:rPr>
-      </w:pPr>
-      <w:r>
-        <w:rPr>
-          <w:rFonts w:ascii="Arial" w:hAnsi="Arial" w:cs="Arial"/>
-          <w:i/>
-          <w:highlight w:val="yellow"/>
-        </w:rPr>
-        <w:t>Administrative Users</w:t>
-      </w:r>
-    </w:p>
-    <w:p>
-      <w:pPr>
-        <w:ind w:firstLine="720"/>
-        <w:rPr>
-          <w:rFonts w:ascii="Arial" w:hAnsi="Arial" w:cs="Arial"/>
-          <w:highlight w:val="yellow"/>
-        </w:rPr>
-      </w:pPr>
-      <w:r>
-        <w:rPr>
-          <w:rFonts w:ascii="Arial" w:hAnsi="Arial" w:cs="Arial"/>
-          <w:highlight w:val="yellow"/>
-        </w:rPr>
-        <w:t>In addition to having all the privileges a general user have, an administrator will be able to do the following.</w:t>
-      </w:r>
-    </w:p>
-    <w:p>
-      <w:pPr>
-        <w:ind w:firstLine="720"/>
-        <w:rPr>
-          <w:rFonts w:ascii="Arial" w:hAnsi="Arial" w:cs="Arial"/>
-          <w:highlight w:val="yellow"/>
-        </w:rPr>
-      </w:pPr>
-    </w:p>
-    <w:p>
-      <w:pPr>
-        <w:pStyle w:val="Heading4"/>
-        <w:rPr>
-          <w:highlight w:val="yellow"/>
-        </w:rPr>
-      </w:pPr>
-      <w:r>
-        <w:rPr>
-          <w:highlight w:val="yellow"/>
-        </w:rPr>
-        <w:t>Create/Delete a General User</w:t>
-      </w:r>
-    </w:p>
-    <w:p>
-      <w:pPr>
-        <w:pStyle w:val="Heading4"/>
-        <w:rPr>
-          <w:highlight w:val="yellow"/>
-        </w:rPr>
-      </w:pPr>
-      <w:r>
-        <w:rPr>
-          <w:highlight w:val="yellow"/>
-        </w:rPr>
-        <w:t>Lock and Unlock Account</w:t>
-      </w:r>
-    </w:p>
-    <w:p>
-      <w:pPr>
-        <w:pStyle w:val="Heading4"/>
-        <w:rPr>
-          <w:highlight w:val="yellow"/>
-        </w:rPr>
-      </w:pPr>
-      <w:r>
-        <w:rPr>
-          <w:highlight w:val="yellow"/>
-        </w:rPr>
-        <w:t>Finalize schedule</w:t>
-      </w:r>
-    </w:p>
-    <w:p/>
-    <w:p>
-      <w:pPr>
-        <w:pStyle w:val="template"/>
-        <w:jc w:val="both"/>
-        <w:rPr>
-          <w:color w:val="0000FF"/>
-        </w:rPr>
-      </w:pPr>
-      <w:r>
-        <w:t>&lt;</w:t>
-      </w:r>
-      <w:r>
-        <w:rPr>
-          <w:color w:val="0000FF"/>
-        </w:rPr>
-        <w:t xml:space="preserve">Identify the various users that you anticipate will use this product. Users may be differentiated based on frequency of use, subset of product functions used, technical expertise, security or privilege levels, educational level, or experience. </w:t>
-      </w:r>
-    </w:p>
-    <w:p>
-      <w:pPr>
-        <w:pStyle w:val="template"/>
-        <w:jc w:val="both"/>
-      </w:pPr>
-      <w:r>
-        <w:t xml:space="preserve">TO DO: </w:t>
-      </w:r>
-    </w:p>
-    <w:p>
-      <w:pPr>
-        <w:pStyle w:val="template"/>
-        <w:jc w:val="both"/>
-      </w:pPr>
-      <w:r>
-        <w:t xml:space="preserve">1. Describe the pertinent characteristics of each user. Certain requirements may pertain only to certain users. </w:t>
-      </w:r>
-    </w:p>
-    <w:p>
-      <w:pPr>
-        <w:pStyle w:val="template"/>
-        <w:jc w:val="both"/>
-      </w:pPr>
-      <w:r>
-        <w:t>3. Distinguish the most important users for this product from those who are less important to satisfy.&gt;</w:t>
+        </w:rPr>
+        <w:t xml:space="preserve"> may operate the application.</w:t>
+      </w:r>
+      <w:r>
+        <w:rPr>
+          <w:rFonts w:ascii="Arial" w:hAnsi="Arial" w:cs="Arial"/>
+          <w:b w:val="0"/>
+          <w:i w:val="0"/>
+          <w:sz w:val="24"/>
+          <w:szCs w:val="24"/>
+        </w:rPr>
+        <w:t xml:space="preserve"> General users will be able to open, view, run</w:t>
+      </w:r>
+      <w:r>
+        <w:rPr>
+          <w:rFonts w:ascii="Arial" w:hAnsi="Arial" w:cs="Arial"/>
+          <w:b w:val="0"/>
+          <w:i w:val="0"/>
+          <w:sz w:val="24"/>
+          <w:szCs w:val="24"/>
+        </w:rPr>
+        <w:t xml:space="preserve"> schedule</w:t>
+      </w:r>
+      <w:r>
+        <w:rPr>
+          <w:rFonts w:ascii="Arial" w:hAnsi="Arial" w:cs="Arial"/>
+          <w:b w:val="0"/>
+          <w:i w:val="0"/>
+          <w:sz w:val="24"/>
+          <w:szCs w:val="24"/>
+        </w:rPr>
+        <w:t>, reschedule</w:t>
+      </w:r>
+      <w:r>
+        <w:rPr>
+          <w:rFonts w:ascii="Arial" w:hAnsi="Arial" w:cs="Arial"/>
+          <w:b w:val="0"/>
+          <w:i w:val="0"/>
+          <w:sz w:val="24"/>
+          <w:szCs w:val="24"/>
+        </w:rPr>
+        <w:t>,</w:t>
+      </w:r>
+      <w:r>
+        <w:rPr>
+          <w:rFonts w:ascii="Arial" w:hAnsi="Arial" w:cs="Arial"/>
+          <w:b w:val="0"/>
+          <w:i w:val="0"/>
+          <w:sz w:val="24"/>
+          <w:szCs w:val="24"/>
+        </w:rPr>
+        <w:t xml:space="preserve"> and modify the schedule. </w:t>
+      </w:r>
+      <w:r>
+        <w:rPr>
+          <w:rFonts w:ascii="Arial" w:hAnsi="Arial" w:cs="Arial"/>
+          <w:b w:val="0"/>
+          <w:i w:val="0"/>
+          <w:sz w:val="24"/>
+          <w:szCs w:val="24"/>
+        </w:rPr>
+        <w:t>In addition to having all th</w:t>
+      </w:r>
+      <w:r>
+        <w:rPr>
+          <w:rFonts w:ascii="Arial" w:hAnsi="Arial" w:cs="Arial"/>
+          <w:b w:val="0"/>
+          <w:i w:val="0"/>
+          <w:sz w:val="24"/>
+          <w:szCs w:val="24"/>
+        </w:rPr>
+        <w:t>e privileges a general user has access to, adm</w:t>
+      </w:r>
+      <w:r>
+        <w:rPr>
+          <w:rFonts w:ascii="Arial" w:hAnsi="Arial" w:cs="Arial"/>
+          <w:b w:val="0"/>
+          <w:i w:val="0"/>
+          <w:sz w:val="24"/>
+          <w:szCs w:val="24"/>
+        </w:rPr>
+        <w:t>inistrative</w:t>
+      </w:r>
+      <w:r>
+        <w:rPr>
+          <w:rFonts w:ascii="Arial" w:hAnsi="Arial" w:cs="Arial"/>
+          <w:b w:val="0"/>
+          <w:i w:val="0"/>
+          <w:sz w:val="24"/>
+          <w:szCs w:val="24"/>
+        </w:rPr>
+        <w:t xml:space="preserve"> users will</w:t>
+      </w:r>
+      <w:r>
+        <w:rPr>
+          <w:rFonts w:ascii="Arial" w:hAnsi="Arial" w:cs="Arial"/>
+          <w:b w:val="0"/>
+          <w:i w:val="0"/>
+          <w:sz w:val="24"/>
+          <w:szCs w:val="24"/>
+        </w:rPr>
+        <w:t xml:space="preserve"> be able to</w:t>
+      </w:r>
+      <w:r>
+        <w:rPr>
+          <w:rFonts w:ascii="Arial" w:hAnsi="Arial" w:cs="Arial"/>
+          <w:b w:val="0"/>
+          <w:i w:val="0"/>
+          <w:sz w:val="24"/>
+          <w:szCs w:val="24"/>
+        </w:rPr>
+        <w:t xml:space="preserve"> </w:t>
+      </w:r>
+      <w:r>
+        <w:rPr>
+          <w:rFonts w:ascii="Arial" w:hAnsi="Arial" w:cs="Arial"/>
+          <w:b w:val="0"/>
+          <w:i w:val="0"/>
+          <w:sz w:val="24"/>
+          <w:szCs w:val="24"/>
+        </w:rPr>
+        <w:t>create and delete general users, reset passwords, finalize exam schedule and unlock accounts.</w:t>
       </w:r>
     </w:p>
     <w:p>
@@ -6427,7 +5729,7 @@
     </w:p>
     <w:p>
       <w:pPr>
-        <w:ind w:left="576"/>
+        <w:ind w:firstLine="576"/>
         <w:rPr>
           <w:b/>
         </w:rPr>
@@ -6439,47 +5741,19 @@
         <w:t>d</w:t>
       </w:r>
       <w:r>
-        <w:t xml:space="preserve"> is in </w:t>
-      </w:r>
-      <w:r>
-        <w:t>x</w:t>
-      </w:r>
-      <w:r>
-        <w:t xml:space="preserve">. The desktop platform </w:t>
-      </w:r>
-      <w:r>
-        <w:rPr>
-          <w:b/>
-        </w:rPr>
-        <w:t>TBD</w:t>
-      </w:r>
-    </w:p>
-    <w:p/>
-    <w:p>
-      <w:pPr>
-        <w:pStyle w:val="template"/>
-        <w:jc w:val="both"/>
-      </w:pPr>
-      <w:r>
-        <w:t>&lt;</w:t>
-      </w:r>
-      <w:r>
-        <w:rPr>
-          <w:color w:val="0000FF"/>
-        </w:rPr>
-        <w:t>Describe the environment in which the software will operate, including the hardware platform, operating system and versions, and any other software components or applications with which it must peacefully coexist. In this part, make sure to include a simple diagram that shows the major components of the overall system, subsystem interconnections, and external interface</w:t>
-      </w:r>
-    </w:p>
-    <w:p>
-      <w:pPr>
-        <w:pStyle w:val="template"/>
-        <w:jc w:val="both"/>
-        <w:rPr>
-          <w:color w:val="FF0000"/>
-        </w:rPr>
-      </w:pPr>
-      <w:r>
-        <w:t>TO DO: As stated above, in at least one paragraph, describe the environment your system will have to operate in. Make sure to include the minimum platform requirements for your system. &gt;</w:t>
+        <w:t xml:space="preserve"> </w:t>
+      </w:r>
+      <w:r>
+        <w:t xml:space="preserve">upon </w:t>
+      </w:r>
+      <w:r>
+        <w:t>is in</w:t>
+      </w:r>
+      <w:r>
+        <w:t xml:space="preserve"> an HP Pro running a 64-bit running a Windows 7 operating system.</w:t>
+      </w:r>
+      <w:r>
+        <w:t xml:space="preserve"> </w:t>
       </w:r>
     </w:p>
     <w:p>
@@ -6511,35 +5785,18 @@
         <w:rPr>
           <w:b/>
         </w:rPr>
-        <w:t>TBD</w:t>
-      </w:r>
-    </w:p>
-    <w:p/>
-    <w:p>
-      <w:pPr>
-        <w:pStyle w:val="template"/>
-        <w:jc w:val="both"/>
-        <w:rPr>
-          <w:color w:val="0000FF"/>
-        </w:rPr>
-      </w:pPr>
-      <w:r>
-        <w:t>&lt;</w:t>
-      </w:r>
-      <w:r>
-        <w:rPr>
-          <w:color w:val="0000FF"/>
-        </w:rPr>
-        <w:t>Describe any items or issues that will limit the options available to the developers. These might include: hardware limitations (timing requirements, memory requirements); interfaces to other applications; specific technologies, tools, and databases to be used; parallel operations; language requirements; communications protocols; security considerations; design conventions or programming standards (for example, if the customer’s organization will be responsible for maintaining the delivered software).</w:t>
-      </w:r>
-    </w:p>
-    <w:p>
-      <w:pPr>
-        <w:pStyle w:val="template"/>
-        <w:jc w:val="both"/>
-      </w:pPr>
-      <w:r>
-        <w:t>TO DO: In this section you need to consider all of the information you gathered so far, analyze it and correctly identify at least 5 constraints.&gt;</w:t>
+        <w:t>Programming Language Proposal</w:t>
+      </w:r>
+    </w:p>
+    <w:p>
+      <w:pPr>
+        <w:ind w:firstLine="576"/>
+      </w:pPr>
+      <w:r>
+        <w:t>Any har</w:t>
+      </w:r>
+      <w:r>
+        <w:t>dware requirements should be limited to the HP pro.</w:t>
       </w:r>
     </w:p>
     <w:p>
@@ -6569,7 +5826,7 @@
     </w:p>
     <w:p>
       <w:pPr>
-        <w:ind w:left="576" w:firstLine="144"/>
+        <w:ind w:firstLine="576"/>
         <w:rPr>
           <w:rFonts w:ascii="Arial" w:hAnsi="Arial" w:cs="Arial"/>
           <w:sz w:val="22"/>
@@ -6672,26 +5929,6 @@
         </w:rPr>
         <w:t>Manual”. A hard copy of the manual will accompany the final submission of the project.</w:t>
       </w:r>
-    </w:p>
-    <w:p>
-      <w:pPr>
-        <w:pStyle w:val="template"/>
-      </w:pPr>
-    </w:p>
-    <w:p>
-      <w:pPr>
-        <w:pStyle w:val="template"/>
-      </w:pPr>
-    </w:p>
-    <w:p>
-      <w:pPr>
-        <w:pStyle w:val="template"/>
-      </w:pPr>
-    </w:p>
-    <w:p>
-      <w:pPr>
-        <w:pStyle w:val="template"/>
-      </w:pPr>
     </w:p>
     <w:p>
       <w:pPr>
@@ -6794,7 +6031,7 @@
     </w:p>
     <w:p>
       <w:pPr>
-        <w:ind w:left="576" w:firstLine="144"/>
+        <w:ind w:firstLine="576"/>
         <w:rPr>
           <w:rFonts w:ascii="Arial" w:hAnsi="Arial" w:cs="Arial"/>
         </w:rPr>
@@ -6884,6 +6121,106 @@
           <w:rFonts w:ascii="Arial" w:hAnsi="Arial"/>
         </w:rPr>
         <w:t>User Interfaces</w:t>
+      </w:r>
+    </w:p>
+    <w:p>
+      <w:pPr>
+        <w:pStyle w:val="template"/>
+        <w:ind w:firstLine="720"/>
+        <w:jc w:val="both"/>
+        <w:rPr>
+          <w:i w:val="0"/>
+        </w:rPr>
+      </w:pPr>
+      <w:r>
+        <w:rPr>
+          <w:i w:val="0"/>
+        </w:rPr>
+        <w:t xml:space="preserve">A first-time user of </w:t>
+      </w:r>
+      <w:r>
+        <w:rPr>
+          <w:i w:val="0"/>
+        </w:rPr>
+        <w:t>L.I.F.E.S.</w:t>
+      </w:r>
+      <w:r>
+        <w:rPr>
+          <w:i w:val="0"/>
+        </w:rPr>
+        <w:t xml:space="preserve"> should see the log-in page wh</w:t>
+      </w:r>
+      <w:r>
+        <w:rPr>
+          <w:i w:val="0"/>
+        </w:rPr>
+        <w:t>en he/she opens the application (See Appendix</w:t>
+      </w:r>
+      <w:r>
+        <w:rPr>
+          <w:i w:val="0"/>
+        </w:rPr>
+        <w:t xml:space="preserve"> 1</w:t>
+      </w:r>
+      <w:r>
+        <w:rPr>
+          <w:i w:val="0"/>
+        </w:rPr>
+        <w:t>)</w:t>
+      </w:r>
+      <w:r>
+        <w:rPr>
+          <w:i w:val="0"/>
+        </w:rPr>
+        <w:t xml:space="preserve">. If the user has not </w:t>
+      </w:r>
+      <w:r>
+        <w:rPr>
+          <w:i w:val="0"/>
+        </w:rPr>
+        <w:t>been registered by the VPAA</w:t>
+      </w:r>
+      <w:r>
+        <w:rPr>
+          <w:i w:val="0"/>
+        </w:rPr>
+        <w:t xml:space="preserve">, he/she should be able </w:t>
+      </w:r>
+      <w:r>
+        <w:rPr>
+          <w:i w:val="0"/>
+        </w:rPr>
+        <w:t>access any other interface</w:t>
+      </w:r>
+      <w:r>
+        <w:rPr>
+          <w:i w:val="0"/>
+        </w:rPr>
+        <w:t>.</w:t>
+      </w:r>
+      <w:r>
+        <w:rPr>
+          <w:i w:val="0"/>
+        </w:rPr>
+        <w:t xml:space="preserve"> </w:t>
+      </w:r>
+      <w:r>
+        <w:rPr>
+          <w:i w:val="0"/>
+        </w:rPr>
+        <w:t xml:space="preserve">If the user is not a first-time user, he/she should be able to </w:t>
+      </w:r>
+      <w:r>
+        <w:rPr>
+          <w:i w:val="0"/>
+        </w:rPr>
+        <w:t>login</w:t>
+      </w:r>
+      <w:r>
+        <w:rPr>
+          <w:i w:val="0"/>
+        </w:rPr>
+        <w:t xml:space="preserve"> directly when the application is opened. Here the user chooses the type of search he/she wants to conduct.</w:t>
       </w:r>
     </w:p>
     <w:p>
@@ -6891,231 +6228,168 @@
         <w:pStyle w:val="template"/>
         <w:jc w:val="both"/>
         <w:rPr>
-          <w:color w:val="0000FF"/>
-        </w:rPr>
-      </w:pPr>
-      <w:r>
-        <w:t>&lt;</w:t>
-      </w:r>
-      <w:r>
-        <w:rPr>
-          <w:color w:val="0000FF"/>
-        </w:rPr>
-        <w:t>Describe the logical characteristics of each interface between the software product and the users. This may include sample screen images, any GUI standards or product family style guides that are to be followed, screen layout constraints, standard buttons and functions (e.g., Cancel) that will appear on every screen, error message display standards, and so on. Define the software components for which a user interface is needed.</w:t>
+          <w:i w:val="0"/>
+        </w:rPr>
+      </w:pPr>
+    </w:p>
+    <w:p>
+      <w:pPr>
+        <w:pStyle w:val="template"/>
+        <w:ind w:firstLine="720"/>
+        <w:jc w:val="both"/>
+        <w:rPr>
+          <w:i w:val="0"/>
+        </w:rPr>
+      </w:pPr>
+      <w:r>
+        <w:rPr>
+          <w:i w:val="0"/>
+        </w:rPr>
+        <w:t>The main interface will have a table that will display a generated schedule. Above the table there will be two buttons two select the two input files. Below the table there will be a button to generate an exam schedule and a button to reschedule the currently displayed schedule</w:t>
+      </w:r>
+      <w:r>
+        <w:rPr>
+          <w:i w:val="0"/>
+        </w:rPr>
+        <w:t xml:space="preserve"> and a swap button</w:t>
+      </w:r>
+      <w:r>
+        <w:rPr>
+          <w:i w:val="0"/>
+        </w:rPr>
+        <w:t>. The interface will have a men</w:t>
+      </w:r>
+      <w:r>
+        <w:rPr>
+          <w:i w:val="0"/>
+        </w:rPr>
+        <w:t>u bar at the top of the screen.</w:t>
+      </w:r>
+      <w:r>
+        <w:rPr>
+          <w:i w:val="0"/>
+        </w:rPr>
+        <w:t xml:space="preserve"> The main interface will contain a menu bar with the following menu options: File, Help, </w:t>
+      </w:r>
+      <w:proofErr w:type="gramStart"/>
+      <w:r>
+        <w:rPr>
+          <w:i w:val="0"/>
+        </w:rPr>
+        <w:t>log</w:t>
+      </w:r>
+      <w:proofErr w:type="gramEnd"/>
+      <w:r>
+        <w:rPr>
+          <w:i w:val="0"/>
+        </w:rPr>
+        <w:t xml:space="preserve"> out. Under the file option there will be the sub options: new, open, save, save as, print, and close. The main interface will contain the following dialogs.</w:t>
       </w:r>
     </w:p>
     <w:p>
       <w:pPr>
         <w:pStyle w:val="template"/>
         <w:jc w:val="both"/>
-      </w:pPr>
-      <w:r>
-        <w:t xml:space="preserve">TO DO: The least you can do for this section is to describe in words the different User Interfaces and the different screens that will be available to the user. Those who will be able to provide optional Graphical User Interface </w:t>
-      </w:r>
-      <w:proofErr w:type="gramStart"/>
-      <w:r>
-        <w:t>screenshots,</w:t>
-      </w:r>
-      <w:proofErr w:type="gramEnd"/>
-      <w:r>
-        <w:t xml:space="preserve"> will be rewarded by extra marks.&gt;</w:t>
-      </w:r>
-    </w:p>
-    <w:p>
-      <w:pPr>
-        <w:pStyle w:val="Heading3"/>
-        <w:rPr>
-          <w:rFonts w:ascii="Arial" w:hAnsi="Arial"/>
-        </w:rPr>
-      </w:pPr>
-      <w:bookmarkStart w:id="43" w:name="_Toc439994684"/>
-      <w:r>
-        <w:rPr>
-          <w:rFonts w:ascii="Arial" w:hAnsi="Arial"/>
-        </w:rPr>
-        <w:t>Hardware Interfaces</w:t>
-      </w:r>
-      <w:bookmarkEnd w:id="43"/>
-    </w:p>
-    <w:p/>
-    <w:p>
-      <w:pPr>
-        <w:ind w:left="720"/>
-      </w:pPr>
-      <w:r>
-        <w:t>The product will be able to communicate with printers through libraries available to the programming language of choice.</w:t>
-      </w:r>
-    </w:p>
-    <w:p/>
+        <w:rPr>
+          <w:i w:val="0"/>
+        </w:rPr>
+      </w:pPr>
+    </w:p>
     <w:p>
       <w:pPr>
         <w:pStyle w:val="template"/>
         <w:jc w:val="both"/>
-      </w:pPr>
-      <w:r>
-        <w:t>&lt;</w:t>
-      </w:r>
-      <w:r>
-        <w:rPr>
-          <w:color w:val="0000FF"/>
-        </w:rPr>
-        <w:t>Describe the logical and physical characteristics of each interface between the software product and the hardware components of the system. This may include the supported device types, the nature of the data and control interactions between the software and the hardware.</w:t>
-      </w:r>
-      <w:r>
-        <w:t xml:space="preserve"> You are not required to specify what protocols you will be using to communicate with the hardware, but it will be usually included in this part as well.</w:t>
+        <w:rPr>
+          <w:i w:val="0"/>
+        </w:rPr>
+      </w:pPr>
+      <w:r>
+        <w:rPr>
+          <w:i w:val="0"/>
+        </w:rPr>
+        <w:t>Login Dialog</w:t>
       </w:r>
     </w:p>
     <w:p>
       <w:pPr>
         <w:pStyle w:val="template"/>
         <w:jc w:val="both"/>
-      </w:pPr>
-      <w:r>
-        <w:t xml:space="preserve">TO DO: Please provide a short description of the different hardware interfaces. If you will be using some special libraries to communicate with your software mention them here. </w:t>
-      </w:r>
-      <w:proofErr w:type="gramStart"/>
-      <w:r>
-        <w:t>In case you have more than one hardware interface divide this section into subsections.&gt;</w:t>
-      </w:r>
-      <w:proofErr w:type="gramEnd"/>
-    </w:p>
-    <w:p>
-      <w:pPr>
-        <w:pStyle w:val="Heading3"/>
-        <w:rPr>
-          <w:rFonts w:ascii="Arial" w:hAnsi="Arial"/>
-        </w:rPr>
-      </w:pPr>
-      <w:bookmarkStart w:id="44" w:name="_Toc439994685"/>
-      <w:r>
-        <w:rPr>
-          <w:rFonts w:ascii="Arial" w:hAnsi="Arial"/>
-        </w:rPr>
-        <w:t>Software Interfaces</w:t>
-      </w:r>
-      <w:bookmarkEnd w:id="44"/>
-      <w:r>
-        <w:rPr>
-          <w:rFonts w:ascii="Arial" w:hAnsi="Arial"/>
-        </w:rPr>
-        <w:br/>
-      </w:r>
-    </w:p>
-    <w:p>
-      <w:pPr>
-        <w:pStyle w:val="Heading4"/>
-      </w:pPr>
-      <w:r>
-        <w:lastRenderedPageBreak/>
-        <w:t>Save</w:t>
-      </w:r>
-      <w:r>
-        <w:t xml:space="preserve"> File Dialog</w:t>
-      </w:r>
-    </w:p>
-    <w:p/>
-    <w:p>
-      <w:pPr>
-        <w:pStyle w:val="Heading4"/>
-      </w:pPr>
-      <w:r>
-        <w:t>Load</w:t>
-      </w:r>
-      <w:r>
-        <w:t xml:space="preserve"> File Dialog</w:t>
-      </w:r>
-    </w:p>
-    <w:p>
-      <w:pPr>
-        <w:pStyle w:val="ListParagraph"/>
-      </w:pPr>
-    </w:p>
-    <w:p>
-      <w:pPr>
-        <w:pStyle w:val="Heading4"/>
-      </w:pPr>
-      <w:r>
-        <w:t>Print Dialog</w:t>
-      </w:r>
-    </w:p>
-    <w:p/>
-    <w:p/>
+        <w:rPr>
+          <w:i w:val="0"/>
+        </w:rPr>
+      </w:pPr>
+      <w:r>
+        <w:rPr>
+          <w:i w:val="0"/>
+        </w:rPr>
+        <w:tab/>
+        <w:t>The login dialog will ask for the username and password and will have the buttons loin and cancel.</w:t>
+      </w:r>
+    </w:p>
     <w:p>
       <w:pPr>
         <w:pStyle w:val="template"/>
         <w:jc w:val="both"/>
-      </w:pPr>
-      <w:r>
-        <w:t>&lt;</w:t>
-      </w:r>
-      <w:r>
-        <w:rPr>
-          <w:color w:val="0000FF"/>
-        </w:rPr>
-        <w:t xml:space="preserve">Describe the connections between this product and other specific software components (name and version), including databases, operating systems (Windows? </w:t>
-      </w:r>
-      <w:proofErr w:type="gramStart"/>
-      <w:r>
-        <w:rPr>
-          <w:color w:val="0000FF"/>
-        </w:rPr>
-        <w:t>Linux?</w:t>
-      </w:r>
-      <w:proofErr w:type="gramEnd"/>
-      <w:r>
-        <w:rPr>
-          <w:color w:val="0000FF"/>
-        </w:rPr>
-        <w:t xml:space="preserve"> Etc…), tools, libraries, and integrated commercial components. Identify the data items or messages coming into the system and going out and describe the purpose of each. Describe the services needed and the nature of communications. Identify data that will be shared across software components. If the data sharing mechanism must be implemented in a specific way (for example, use of a global data area in a multitasking operating system), specify this as an implementation constraint.</w:t>
-      </w:r>
-      <w:r>
-        <w:t xml:space="preserve"> </w:t>
-      </w:r>
-      <w:r>
-        <w:br/>
-      </w:r>
+        <w:rPr>
+          <w:i w:val="0"/>
+        </w:rPr>
+      </w:pPr>
+      <w:r>
+        <w:rPr>
+          <w:i w:val="0"/>
+        </w:rPr>
+        <w:t xml:space="preserve">Open </w:t>
+      </w:r>
+      <w:r>
+        <w:rPr>
+          <w:i w:val="0"/>
+        </w:rPr>
+        <w:t xml:space="preserve">File </w:t>
+      </w:r>
+      <w:proofErr w:type="spellStart"/>
+      <w:r>
+        <w:rPr>
+          <w:i w:val="0"/>
+        </w:rPr>
+        <w:t>Dialog</w:t>
+      </w:r>
+      <w:r>
+        <w:rPr>
+          <w:i w:val="0"/>
+        </w:rPr>
+        <w:t>f</w:t>
+      </w:r>
+      <w:proofErr w:type="spellEnd"/>
     </w:p>
     <w:p>
       <w:pPr>
         <w:pStyle w:val="template"/>
         <w:jc w:val="both"/>
-      </w:pPr>
-      <w:r>
-        <w:t>TO DO: The previous part illustrates some of the information you would usually include in this part of the SRS document. To make things simpler, you are only required to describe the specific interface with the operating system.&gt;</w:t>
-      </w:r>
-    </w:p>
-    <w:p>
-      <w:pPr>
-        <w:pStyle w:val="Heading3"/>
-        <w:rPr>
-          <w:rFonts w:ascii="Arial" w:hAnsi="Arial"/>
-        </w:rPr>
-      </w:pPr>
-      <w:bookmarkStart w:id="45" w:name="_Toc439994686"/>
-      <w:r>
-        <w:rPr>
-          <w:rFonts w:ascii="Arial" w:hAnsi="Arial"/>
-        </w:rPr>
-        <w:t>Communications Interfaces</w:t>
-      </w:r>
-      <w:bookmarkEnd w:id="45"/>
+        <w:rPr>
+          <w:i w:val="0"/>
+        </w:rPr>
+      </w:pPr>
+      <w:r>
+        <w:rPr>
+          <w:i w:val="0"/>
+        </w:rPr>
+        <w:tab/>
+        <w:t>The open file dialog will prompt the user to enter a file name or search for the required file. This dialog will contain the buttons open and cancel.</w:t>
+      </w:r>
     </w:p>
     <w:p>
       <w:pPr>
         <w:pStyle w:val="template"/>
         <w:jc w:val="both"/>
         <w:rPr>
-          <w:color w:val="0000FF"/>
-        </w:rPr>
-      </w:pPr>
-      <w:r>
-        <w:t>&lt;</w:t>
-      </w:r>
-      <w:r>
-        <w:rPr>
-          <w:color w:val="0000FF"/>
-        </w:rPr>
-        <w:t>Describe the requirements associated with any communications functions required by this product, including e-mail, web browser, network server communications protocols, electronic forms, and so on. Define any pertinent message formatting. Identify any communication standards that will be used, such as FTP or HTTP. Specify any communication security or encryption issues, data transfer rates, and synchronization mechanisms.</w:t>
+          <w:i w:val="0"/>
+        </w:rPr>
+      </w:pPr>
+      <w:r>
+        <w:rPr>
+          <w:i w:val="0"/>
+        </w:rPr>
+        <w:t>Save File Dialog</w:t>
       </w:r>
     </w:p>
     <w:p>
@@ -7123,22 +6397,311 @@
         <w:pStyle w:val="template"/>
         <w:jc w:val="both"/>
         <w:rPr>
-          <w:color w:val="0000FF"/>
-        </w:rPr>
-      </w:pPr>
+          <w:i w:val="0"/>
+        </w:rPr>
+      </w:pPr>
+      <w:r>
+        <w:rPr>
+          <w:i w:val="0"/>
+        </w:rPr>
+        <w:tab/>
+        <w:t>The save file dialog will ask the user for the filename and the format to save the file. S dialog will contain the buttons save and cancel.</w:t>
+      </w:r>
     </w:p>
     <w:p>
       <w:pPr>
         <w:pStyle w:val="template"/>
         <w:jc w:val="both"/>
-      </w:pPr>
-      <w:r>
-        <w:t>TO DO: Do not go into too much detail, but provide 1-2 paragraphs were you will outline the major communication standards. For example, if you decide to use encryption there is no need to specify the exact encryption standards, but rather, specify the fact that the data will be encrypted and name what standards you consider using. &gt;</w:t>
+        <w:rPr>
+          <w:i w:val="0"/>
+        </w:rPr>
+      </w:pPr>
+      <w:r>
+        <w:rPr>
+          <w:i w:val="0"/>
+        </w:rPr>
+        <w:t>Print Dialog</w:t>
       </w:r>
     </w:p>
     <w:p>
       <w:pPr>
         <w:pStyle w:val="template"/>
+        <w:jc w:val="both"/>
+        <w:rPr>
+          <w:i w:val="0"/>
+        </w:rPr>
+      </w:pPr>
+      <w:r>
+        <w:rPr>
+          <w:i w:val="0"/>
+        </w:rPr>
+        <w:tab/>
+        <w:t>The print dialog will ask for the printer to print to.</w:t>
+      </w:r>
+    </w:p>
+    <w:p>
+      <w:pPr>
+        <w:pStyle w:val="template"/>
+        <w:jc w:val="both"/>
+        <w:rPr>
+          <w:i w:val="0"/>
+        </w:rPr>
+      </w:pPr>
+      <w:r>
+        <w:rPr>
+          <w:i w:val="0"/>
+        </w:rPr>
+        <w:t>Error Dialog</w:t>
+      </w:r>
+    </w:p>
+    <w:p>
+      <w:pPr>
+        <w:pStyle w:val="template"/>
+        <w:jc w:val="both"/>
+        <w:rPr>
+          <w:i w:val="0"/>
+        </w:rPr>
+      </w:pPr>
+      <w:r>
+        <w:rPr>
+          <w:i w:val="0"/>
+        </w:rPr>
+        <w:tab/>
+        <w:t xml:space="preserve">The error dialog will display the error and have </w:t>
+      </w:r>
+      <w:proofErr w:type="gramStart"/>
+      <w:r>
+        <w:rPr>
+          <w:i w:val="0"/>
+        </w:rPr>
+        <w:t>a</w:t>
+      </w:r>
+      <w:proofErr w:type="gramEnd"/>
+      <w:r>
+        <w:rPr>
+          <w:i w:val="0"/>
+        </w:rPr>
+        <w:t xml:space="preserve"> ok button.</w:t>
+      </w:r>
+    </w:p>
+    <w:p>
+      <w:pPr>
+        <w:pStyle w:val="template"/>
+        <w:jc w:val="both"/>
+        <w:rPr>
+          <w:i w:val="0"/>
+        </w:rPr>
+      </w:pPr>
+      <w:r>
+        <w:rPr>
+          <w:i w:val="0"/>
+        </w:rPr>
+        <w:t>Data input dialog</w:t>
+      </w:r>
+    </w:p>
+    <w:p>
+      <w:pPr>
+        <w:pStyle w:val="template"/>
+        <w:jc w:val="both"/>
+        <w:rPr>
+          <w:i w:val="0"/>
+        </w:rPr>
+      </w:pPr>
+      <w:r>
+        <w:rPr>
+          <w:i w:val="0"/>
+        </w:rPr>
+        <w:tab/>
+        <w:t>The data input dialog will prompt the user to enter the data that would otherwise be in the first file that is required for the exam schedule.</w:t>
+      </w:r>
+    </w:p>
+    <w:p>
+      <w:pPr>
+        <w:pStyle w:val="template"/>
+        <w:ind w:firstLine="720"/>
+        <w:jc w:val="both"/>
+        <w:rPr>
+          <w:i w:val="0"/>
+        </w:rPr>
+      </w:pPr>
+      <w:r>
+        <w:rPr>
+          <w:i w:val="0"/>
+        </w:rPr>
+        <w:lastRenderedPageBreak/>
+        <w:t>All</w:t>
+      </w:r>
+      <w:r>
+        <w:rPr>
+          <w:i w:val="0"/>
+        </w:rPr>
+        <w:t xml:space="preserve"> colors and logos </w:t>
+      </w:r>
+      <w:r>
+        <w:rPr>
+          <w:i w:val="0"/>
+        </w:rPr>
+        <w:t>L.I.F.E.S.</w:t>
+      </w:r>
+      <w:r>
+        <w:rPr>
+          <w:i w:val="0"/>
+        </w:rPr>
+        <w:t xml:space="preserve"> will </w:t>
+      </w:r>
+      <w:r>
+        <w:rPr>
+          <w:i w:val="0"/>
+        </w:rPr>
+        <w:t>adhere to th</w:t>
+      </w:r>
+      <w:r>
+        <w:rPr>
+          <w:i w:val="0"/>
+        </w:rPr>
+        <w:t xml:space="preserve">e University of North Alabama </w:t>
+      </w:r>
+      <w:r>
+        <w:rPr>
+          <w:i w:val="0"/>
+        </w:rPr>
+        <w:t>g</w:t>
+      </w:r>
+      <w:r>
+        <w:rPr>
+          <w:i w:val="0"/>
+        </w:rPr>
+        <w:t>raphics standards.</w:t>
+      </w:r>
+      <w:r>
+        <w:rPr>
+          <w:i w:val="0"/>
+        </w:rPr>
+        <w:t xml:space="preserve"> </w:t>
+      </w:r>
+      <w:r>
+        <w:rPr>
+          <w:i w:val="0"/>
+        </w:rPr>
+        <w:t xml:space="preserve">Examples </w:t>
+      </w:r>
+      <w:r>
+        <w:rPr>
+          <w:i w:val="0"/>
+        </w:rPr>
+        <w:t>of the</w:t>
+      </w:r>
+      <w:r>
+        <w:rPr>
+          <w:i w:val="0"/>
+        </w:rPr>
+        <w:t>se</w:t>
+      </w:r>
+      <w:r>
+        <w:rPr>
+          <w:i w:val="0"/>
+        </w:rPr>
+        <w:t xml:space="preserve"> </w:t>
+      </w:r>
+      <w:r>
+        <w:rPr>
+          <w:i w:val="0"/>
+        </w:rPr>
+        <w:t>interfaces are in the</w:t>
+      </w:r>
+      <w:r>
+        <w:rPr>
+          <w:i w:val="0"/>
+        </w:rPr>
+        <w:t xml:space="preserve"> appendix. </w:t>
+      </w:r>
+    </w:p>
+    <w:p>
+      <w:pPr>
+        <w:pStyle w:val="Heading3"/>
+        <w:rPr>
+          <w:rFonts w:ascii="Arial" w:hAnsi="Arial"/>
+        </w:rPr>
+      </w:pPr>
+      <w:bookmarkStart w:id="43" w:name="_Toc439994684"/>
+      <w:r>
+        <w:rPr>
+          <w:rFonts w:ascii="Arial" w:hAnsi="Arial"/>
+        </w:rPr>
+        <w:t>Hardware Interfaces</w:t>
+      </w:r>
+      <w:bookmarkEnd w:id="43"/>
+    </w:p>
+    <w:p>
+      <w:pPr>
+        <w:ind w:firstLine="720"/>
+      </w:pPr>
+      <w:r>
+        <w:t>The product will be able to communicate with printers through libraries available to the programming language of choice.</w:t>
+      </w:r>
+    </w:p>
+    <w:p/>
+    <w:p>
+      <w:pPr>
+        <w:pStyle w:val="Heading3"/>
+        <w:rPr>
+          <w:rFonts w:ascii="Arial" w:hAnsi="Arial"/>
+        </w:rPr>
+      </w:pPr>
+      <w:bookmarkStart w:id="44" w:name="_Toc439994685"/>
+      <w:r>
+        <w:rPr>
+          <w:rFonts w:ascii="Arial" w:hAnsi="Arial"/>
+        </w:rPr>
+        <w:t>Software Interfaces</w:t>
+      </w:r>
+      <w:bookmarkEnd w:id="44"/>
+      <w:r>
+        <w:rPr>
+          <w:rFonts w:ascii="Arial" w:hAnsi="Arial"/>
+        </w:rPr>
+        <w:br/>
+      </w:r>
+    </w:p>
+    <w:p>
+      <w:pPr>
+        <w:ind w:left="720"/>
+      </w:pPr>
+      <w:r>
+        <w:t xml:space="preserve"> The product will be able to communicate with the Windows 7 operating system and link </w:t>
+      </w:r>
+    </w:p>
+    <w:p>
+      <w:proofErr w:type="gramStart"/>
+      <w:r>
+        <w:t>with</w:t>
+      </w:r>
+      <w:proofErr w:type="gramEnd"/>
+      <w:r>
+        <w:t xml:space="preserve"> libraries to link with a printer.</w:t>
+      </w:r>
+    </w:p>
+    <w:p>
+      <w:pPr>
+        <w:pStyle w:val="template"/>
+        <w:tabs>
+          <w:tab w:val="left" w:pos="1815"/>
+        </w:tabs>
+        <w:jc w:val="both"/>
+        <w:rPr>
+          <w:color w:val="0000FF"/>
+        </w:rPr>
+      </w:pPr>
+      <w:r>
+        <w:rPr>
+          <w:color w:val="0000FF"/>
+        </w:rPr>
+        <w:tab/>
+      </w:r>
+    </w:p>
+    <w:p>
+      <w:pPr>
+        <w:pStyle w:val="template"/>
         <w:rPr>
           <w:i w:val="0"/>
         </w:rPr>
@@ -7151,288 +6714,468 @@
           <w:rFonts w:ascii="Arial" w:hAnsi="Arial"/>
         </w:rPr>
       </w:pPr>
-      <w:bookmarkStart w:id="46" w:name="_Toc113291706"/>
+      <w:bookmarkStart w:id="45" w:name="_Toc113291706"/>
       <w:r>
         <w:rPr>
           <w:rFonts w:ascii="Arial" w:hAnsi="Arial"/>
         </w:rPr>
         <w:t>Functional Requirements</w:t>
       </w:r>
+      <w:bookmarkEnd w:id="45"/>
+    </w:p>
+    <w:p>
+      <w:pPr>
+        <w:ind w:firstLine="576"/>
+        <w:rPr>
+          <w:rFonts w:ascii="Arial" w:hAnsi="Arial" w:cs="Arial"/>
+        </w:rPr>
+      </w:pPr>
+      <w:r>
+        <w:rPr>
+          <w:rFonts w:ascii="Arial" w:hAnsi="Arial" w:cs="Arial"/>
+        </w:rPr>
+        <w:t xml:space="preserve">The </w:t>
+      </w:r>
+      <w:r>
+        <w:rPr>
+          <w:rFonts w:ascii="Arial" w:hAnsi="Arial" w:cs="Arial"/>
+        </w:rPr>
+        <w:t>L.I.F.E.S</w:t>
+      </w:r>
+      <w:r>
+        <w:rPr>
+          <w:rFonts w:ascii="Arial" w:hAnsi="Arial" w:cs="Arial"/>
+          <w:b/>
+        </w:rPr>
+        <w:t xml:space="preserve"> </w:t>
+      </w:r>
+      <w:r>
+        <w:rPr>
+          <w:rFonts w:ascii="Arial" w:hAnsi="Arial" w:cs="Arial"/>
+        </w:rPr>
+        <w:t>a</w:t>
+      </w:r>
+      <w:r>
+        <w:rPr>
+          <w:rFonts w:ascii="Arial" w:hAnsi="Arial" w:cs="Arial"/>
+        </w:rPr>
+        <w:t>pplication will allow its users to create</w:t>
+      </w:r>
+      <w:r>
+        <w:rPr>
+          <w:rFonts w:ascii="Arial" w:hAnsi="Arial" w:cs="Arial"/>
+        </w:rPr>
+        <w:t xml:space="preserve"> </w:t>
+      </w:r>
+      <w:r>
+        <w:rPr>
+          <w:rFonts w:ascii="Arial" w:hAnsi="Arial" w:cs="Arial"/>
+        </w:rPr>
+        <w:t>a final exam schedule</w:t>
+      </w:r>
+      <w:r>
+        <w:rPr>
+          <w:rFonts w:ascii="Arial" w:hAnsi="Arial" w:cs="Arial"/>
+        </w:rPr>
+        <w:t xml:space="preserve"> </w:t>
+      </w:r>
+      <w:r>
+        <w:rPr>
+          <w:rFonts w:ascii="Arial" w:hAnsi="Arial" w:cs="Arial"/>
+        </w:rPr>
+        <w:t>that</w:t>
+      </w:r>
+      <w:r>
+        <w:rPr>
+          <w:rFonts w:ascii="Arial" w:hAnsi="Arial" w:cs="Arial"/>
+        </w:rPr>
+        <w:t xml:space="preserve"> will make use of data from previous similar semesters to determine trends in popular class times</w:t>
+      </w:r>
+      <w:r>
+        <w:rPr>
+          <w:rFonts w:ascii="Arial" w:hAnsi="Arial" w:cs="Arial"/>
+        </w:rPr>
+        <w:t>.</w:t>
+      </w:r>
+      <w:r>
+        <w:rPr>
+          <w:rFonts w:ascii="Arial" w:hAnsi="Arial" w:cs="Arial"/>
+        </w:rPr>
+        <w:t xml:space="preserve"> </w:t>
+      </w:r>
+      <w:r>
+        <w:rPr>
+          <w:rFonts w:ascii="Arial" w:hAnsi="Arial" w:cs="Arial"/>
+        </w:rPr>
+        <w:t xml:space="preserve">The application has two levels of users: General User and </w:t>
+      </w:r>
+      <w:proofErr w:type="spellStart"/>
+      <w:proofErr w:type="gramStart"/>
+      <w:r>
+        <w:rPr>
+          <w:rFonts w:ascii="Arial" w:hAnsi="Arial" w:cs="Arial"/>
+        </w:rPr>
+        <w:t>a</w:t>
+      </w:r>
+      <w:proofErr w:type="spellEnd"/>
+      <w:proofErr w:type="gramEnd"/>
+      <w:r>
+        <w:rPr>
+          <w:rFonts w:ascii="Arial" w:hAnsi="Arial" w:cs="Arial"/>
+        </w:rPr>
+        <w:t xml:space="preserve"> Administrator.</w:t>
+      </w:r>
+    </w:p>
+    <w:p>
+      <w:pPr>
+        <w:pStyle w:val="Heading3"/>
+      </w:pPr>
+      <w:r>
+        <w:t>Authentication System</w:t>
+      </w:r>
+    </w:p>
+    <w:p>
+      <w:pPr>
+        <w:ind w:left="720" w:firstLine="144"/>
+      </w:pPr>
+      <w:r>
+        <w:t xml:space="preserve">The user will be prompted for a username and password. The username must be the users’ University of North Alabama email. The password must be between seven and nine characters long. The password must start with </w:t>
+      </w:r>
+      <w:proofErr w:type="spellStart"/>
+      <w:r>
+        <w:t>a</w:t>
+      </w:r>
+      <w:proofErr w:type="spellEnd"/>
+      <w:r>
+        <w:t xml:space="preserve"> alphabetical character followed by any number of alphanumeric char</w:t>
+      </w:r>
+      <w:r>
+        <w:t>a</w:t>
+      </w:r>
+      <w:r>
+        <w:t xml:space="preserve">cters and </w:t>
+      </w:r>
+      <w:r>
+        <w:t>may</w:t>
+      </w:r>
+      <w:r>
+        <w:t xml:space="preserve"> contain </w:t>
+      </w:r>
+      <w:r>
+        <w:t>any</w:t>
+      </w:r>
+      <w:r>
+        <w:t xml:space="preserve"> of the following *</w:t>
+      </w:r>
+      <w:proofErr w:type="gramStart"/>
+      <w:r>
+        <w:t>,#</w:t>
+      </w:r>
+      <w:proofErr w:type="gramEnd"/>
+      <w:r>
+        <w:t xml:space="preserve"> and $.</w:t>
+      </w:r>
+      <w:r>
+        <w:t xml:space="preserve"> The password is not case sensitive.</w:t>
+      </w:r>
+    </w:p>
+    <w:p>
+      <w:pPr>
+        <w:pStyle w:val="Heading4"/>
+      </w:pPr>
+      <w:r>
+        <w:t>General User</w:t>
+      </w:r>
+    </w:p>
+    <w:p>
+      <w:pPr>
+        <w:pStyle w:val="Heading5"/>
+        <w:rPr>
+          <w:sz w:val="24"/>
+          <w:szCs w:val="24"/>
+        </w:rPr>
+      </w:pPr>
+      <w:r>
+        <w:rPr>
+          <w:sz w:val="24"/>
+          <w:szCs w:val="24"/>
+        </w:rPr>
+        <w:t>Open Schedule</w:t>
+      </w:r>
+    </w:p>
+    <w:p/>
+    <w:p>
+      <w:pPr>
+        <w:ind w:left="720"/>
+        <w:rPr>
+          <w:rFonts w:ascii="Arial" w:hAnsi="Arial" w:cs="Arial"/>
+        </w:rPr>
+      </w:pPr>
+      <w:r>
+        <w:rPr>
+          <w:rFonts w:ascii="Arial" w:hAnsi="Arial" w:cs="Arial"/>
+        </w:rPr>
+        <w:t xml:space="preserve">A user will be able to open </w:t>
+      </w:r>
+      <w:r>
+        <w:rPr>
+          <w:rFonts w:ascii="Arial" w:hAnsi="Arial" w:cs="Arial"/>
+        </w:rPr>
+        <w:t>a previously generated final exam schedule.</w:t>
+      </w:r>
+    </w:p>
+    <w:p>
+      <w:pPr>
+        <w:pStyle w:val="Heading5"/>
+        <w:rPr>
+          <w:sz w:val="24"/>
+          <w:szCs w:val="24"/>
+        </w:rPr>
+      </w:pPr>
+      <w:r>
+        <w:rPr>
+          <w:sz w:val="24"/>
+          <w:szCs w:val="24"/>
+        </w:rPr>
+        <w:t>Generate Schedule</w:t>
+      </w:r>
+    </w:p>
+    <w:p/>
+    <w:p>
+      <w:pPr>
+        <w:ind w:left="720"/>
+        <w:rPr>
+          <w:rFonts w:ascii="Arial" w:hAnsi="Arial" w:cs="Arial"/>
+        </w:rPr>
+      </w:pPr>
+      <w:r>
+        <w:rPr>
+          <w:rFonts w:ascii="Arial" w:hAnsi="Arial" w:cs="Arial"/>
+        </w:rPr>
+        <w:t>The user will generate a schedule using two valid input files.</w:t>
+      </w:r>
+    </w:p>
+    <w:p/>
+    <w:p>
+      <w:pPr>
+        <w:pStyle w:val="Heading5"/>
+        <w:rPr>
+          <w:sz w:val="24"/>
+          <w:szCs w:val="24"/>
+        </w:rPr>
+      </w:pPr>
+      <w:r>
+        <w:rPr>
+          <w:sz w:val="24"/>
+          <w:szCs w:val="24"/>
+        </w:rPr>
+        <w:t>Resche</w:t>
+      </w:r>
+      <w:r>
+        <w:rPr>
+          <w:sz w:val="24"/>
+          <w:szCs w:val="24"/>
+        </w:rPr>
+        <w:t>du</w:t>
+      </w:r>
+      <w:r>
+        <w:rPr>
+          <w:sz w:val="24"/>
+          <w:szCs w:val="24"/>
+        </w:rPr>
+        <w:t>le</w:t>
+      </w:r>
+    </w:p>
+    <w:p/>
+    <w:p>
+      <w:pPr>
+        <w:ind w:left="720"/>
+        <w:rPr>
+          <w:rFonts w:ascii="Arial" w:hAnsi="Arial" w:cs="Arial"/>
+        </w:rPr>
+      </w:pPr>
+      <w:r>
+        <w:rPr>
+          <w:rFonts w:ascii="Arial" w:hAnsi="Arial" w:cs="Arial"/>
+        </w:rPr>
+        <w:t xml:space="preserve">When a user generates a final exam schedule, the option to rerun the final exam schedule will </w:t>
+      </w:r>
+      <w:r>
+        <w:rPr>
+          <w:rFonts w:ascii="Arial" w:hAnsi="Arial" w:cs="Arial"/>
+        </w:rPr>
+        <w:t>be available.</w:t>
+      </w:r>
+    </w:p>
+    <w:p>
+      <w:pPr>
+        <w:pStyle w:val="Heading5"/>
+        <w:rPr>
+          <w:sz w:val="24"/>
+          <w:szCs w:val="24"/>
+        </w:rPr>
+      </w:pPr>
+      <w:r>
+        <w:rPr>
+          <w:sz w:val="24"/>
+          <w:szCs w:val="24"/>
+        </w:rPr>
+        <w:t>Modify Schedule</w:t>
+      </w:r>
+    </w:p>
+    <w:p/>
+    <w:p>
+      <w:pPr>
+        <w:ind w:left="720"/>
+        <w:rPr>
+          <w:rFonts w:ascii="Arial" w:hAnsi="Arial" w:cs="Arial"/>
+        </w:rPr>
+      </w:pPr>
+      <w:r>
+        <w:rPr>
+          <w:rFonts w:ascii="Arial" w:hAnsi="Arial" w:cs="Arial"/>
+        </w:rPr>
+        <w:t>A user will be able to swap final time slots.</w:t>
+      </w:r>
+    </w:p>
+    <w:p>
+      <w:pPr>
+        <w:pStyle w:val="Heading5"/>
+        <w:rPr>
+          <w:sz w:val="24"/>
+          <w:szCs w:val="24"/>
+        </w:rPr>
+      </w:pPr>
+      <w:r>
+        <w:rPr>
+          <w:sz w:val="24"/>
+          <w:szCs w:val="24"/>
+        </w:rPr>
+        <w:t>Save Schedule</w:t>
+      </w:r>
+    </w:p>
+    <w:p>
+      <w:pPr>
+        <w:ind w:left="720"/>
+        <w:rPr>
+          <w:rFonts w:ascii="Arial" w:hAnsi="Arial" w:cs="Arial"/>
+        </w:rPr>
+      </w:pPr>
+      <w:r>
+        <w:rPr>
+          <w:rFonts w:ascii="Arial" w:hAnsi="Arial" w:cs="Arial"/>
+        </w:rPr>
+        <w:lastRenderedPageBreak/>
+        <w:t>The generated final exam schedule</w:t>
+      </w:r>
+      <w:r>
+        <w:rPr>
+          <w:rFonts w:ascii="Arial" w:hAnsi="Arial" w:cs="Arial"/>
+        </w:rPr>
+        <w:t xml:space="preserve"> will be able to</w:t>
+      </w:r>
+      <w:r>
+        <w:rPr>
+          <w:rFonts w:ascii="Arial" w:hAnsi="Arial" w:cs="Arial"/>
+        </w:rPr>
+        <w:t xml:space="preserve"> be</w:t>
+      </w:r>
+      <w:r>
+        <w:rPr>
+          <w:rFonts w:ascii="Arial" w:hAnsi="Arial" w:cs="Arial"/>
+        </w:rPr>
+        <w:t xml:space="preserve"> </w:t>
+      </w:r>
+      <w:r>
+        <w:rPr>
+          <w:rFonts w:ascii="Arial" w:hAnsi="Arial" w:cs="Arial"/>
+        </w:rPr>
+        <w:t>saved</w:t>
+      </w:r>
+      <w:r>
+        <w:rPr>
+          <w:rFonts w:ascii="Arial" w:hAnsi="Arial" w:cs="Arial"/>
+        </w:rPr>
+        <w:t xml:space="preserve"> in three different formats. These formats are either plain text, PDF, or a comma separated file.</w:t>
+      </w:r>
+    </w:p>
+    <w:p>
+      <w:pPr>
+        <w:pStyle w:val="Heading5"/>
+        <w:rPr>
+          <w:sz w:val="24"/>
+          <w:szCs w:val="24"/>
+        </w:rPr>
+      </w:pPr>
+      <w:r>
+        <w:rPr>
+          <w:sz w:val="24"/>
+          <w:szCs w:val="24"/>
+        </w:rPr>
+        <w:t>Print Schedule</w:t>
+      </w:r>
+    </w:p>
+    <w:p>
+      <w:pPr>
+        <w:pStyle w:val="Heading4"/>
+      </w:pPr>
+      <w:r>
+        <w:t>Administrative User</w:t>
+      </w:r>
+    </w:p>
+    <w:p/>
+    <w:p>
+      <w:pPr>
+        <w:ind w:left="720"/>
+        <w:rPr>
+          <w:rFonts w:ascii="Arial" w:hAnsi="Arial" w:cs="Arial"/>
+        </w:rPr>
+      </w:pPr>
+      <w:r>
+        <w:rPr>
+          <w:rFonts w:ascii="Arial" w:hAnsi="Arial" w:cs="Arial"/>
+        </w:rPr>
+        <w:t>In addition to having all the privileges a general user has access to</w:t>
+      </w:r>
+      <w:r>
+        <w:rPr>
+          <w:rFonts w:ascii="Arial" w:hAnsi="Arial" w:cs="Arial"/>
+        </w:rPr>
+        <w:t xml:space="preserve"> the following:</w:t>
+      </w:r>
+    </w:p>
+    <w:p>
+      <w:pPr>
+        <w:pStyle w:val="Heading5"/>
+      </w:pPr>
+      <w:r>
+        <w:t>Create/Delete Users</w:t>
+      </w:r>
+    </w:p>
+    <w:p>
+      <w:pPr>
+        <w:pStyle w:val="Heading5"/>
+      </w:pPr>
+      <w:r>
+        <w:t>Reset Passwords</w:t>
+      </w:r>
+      <w:bookmarkStart w:id="46" w:name="_GoBack"/>
       <w:bookmarkEnd w:id="46"/>
     </w:p>
     <w:p>
       <w:pPr>
-        <w:rPr>
-          <w:rFonts w:ascii="Arial" w:hAnsi="Arial" w:cs="Arial"/>
-        </w:rPr>
-      </w:pPr>
-      <w:r>
-        <w:rPr>
-          <w:rFonts w:ascii="Arial" w:hAnsi="Arial" w:cs="Arial"/>
-        </w:rPr>
-        <w:t xml:space="preserve">The </w:t>
-      </w:r>
-      <w:r>
-        <w:rPr>
-          <w:rFonts w:ascii="Arial" w:hAnsi="Arial" w:cs="Arial"/>
-          <w:b/>
-        </w:rPr>
-        <w:t xml:space="preserve">TBD </w:t>
-      </w:r>
-      <w:r>
-        <w:rPr>
-          <w:rFonts w:ascii="Arial" w:hAnsi="Arial" w:cs="Arial"/>
-        </w:rPr>
-        <w:t>a</w:t>
-      </w:r>
-      <w:r>
-        <w:rPr>
-          <w:rFonts w:ascii="Arial" w:hAnsi="Arial" w:cs="Arial"/>
-        </w:rPr>
-        <w:t>pplication will allow its users to create</w:t>
-      </w:r>
-      <w:r>
-        <w:rPr>
-          <w:rFonts w:ascii="Arial" w:hAnsi="Arial" w:cs="Arial"/>
-        </w:rPr>
-        <w:t xml:space="preserve"> </w:t>
-      </w:r>
-      <w:r>
-        <w:rPr>
-          <w:rFonts w:ascii="Arial" w:hAnsi="Arial" w:cs="Arial"/>
-        </w:rPr>
-        <w:t>a final exam schedule</w:t>
-      </w:r>
-      <w:r>
-        <w:rPr>
-          <w:rFonts w:ascii="Arial" w:hAnsi="Arial" w:cs="Arial"/>
-        </w:rPr>
-        <w:t xml:space="preserve"> </w:t>
-      </w:r>
-      <w:r>
-        <w:rPr>
-          <w:rFonts w:ascii="Arial" w:hAnsi="Arial" w:cs="Arial"/>
-        </w:rPr>
-        <w:t>that</w:t>
-      </w:r>
-      <w:r>
-        <w:rPr>
-          <w:rFonts w:ascii="Arial" w:hAnsi="Arial" w:cs="Arial"/>
-        </w:rPr>
-        <w:t xml:space="preserve"> will make use of data from previous similar semesters to determine trends in popular class times</w:t>
-      </w:r>
-      <w:r>
-        <w:rPr>
-          <w:rFonts w:ascii="Arial" w:hAnsi="Arial" w:cs="Arial"/>
-        </w:rPr>
-        <w:t>.</w:t>
-      </w:r>
-      <w:r>
-        <w:rPr>
-          <w:rFonts w:ascii="Arial" w:hAnsi="Arial" w:cs="Arial"/>
-        </w:rPr>
-        <w:t xml:space="preserve"> The application will: (1)</w:t>
-      </w:r>
-      <w:r>
-        <w:rPr>
-          <w:rFonts w:ascii="Arial" w:hAnsi="Arial" w:cs="Arial"/>
-        </w:rPr>
-        <w:t xml:space="preserve"> provide an</w:t>
-      </w:r>
-      <w:r>
-        <w:rPr>
-          <w:rFonts w:ascii="Arial" w:hAnsi="Arial" w:cs="Arial"/>
-        </w:rPr>
-        <w:t xml:space="preserve"> authentication system; (2)</w:t>
-      </w:r>
-      <w:r>
-        <w:rPr>
-          <w:rFonts w:ascii="Arial" w:hAnsi="Arial" w:cs="Arial"/>
-        </w:rPr>
-        <w:t xml:space="preserve"> prompt for two file names;</w:t>
-      </w:r>
-      <w:r>
-        <w:rPr>
-          <w:rFonts w:ascii="Arial" w:hAnsi="Arial" w:cs="Arial"/>
-        </w:rPr>
-        <w:t xml:space="preserve"> (3</w:t>
-      </w:r>
-      <w:r>
-        <w:rPr>
-          <w:rFonts w:ascii="Arial" w:hAnsi="Arial" w:cs="Arial"/>
-        </w:rPr>
-        <w:t xml:space="preserve">) construct a final exam schedule; </w:t>
-      </w:r>
-      <w:r>
-        <w:rPr>
-          <w:rFonts w:ascii="Arial" w:hAnsi="Arial" w:cs="Arial"/>
-        </w:rPr>
-        <w:t>(4</w:t>
-      </w:r>
-      <w:r>
-        <w:rPr>
-          <w:rFonts w:ascii="Arial" w:hAnsi="Arial" w:cs="Arial"/>
-        </w:rPr>
-        <w:t>) display</w:t>
-      </w:r>
-      <w:r>
-        <w:rPr>
-          <w:rFonts w:ascii="Arial" w:hAnsi="Arial" w:cs="Arial"/>
-        </w:rPr>
-        <w:t xml:space="preserve"> the schedule; (5</w:t>
-      </w:r>
-      <w:r>
-        <w:rPr>
-          <w:rFonts w:ascii="Arial" w:hAnsi="Arial" w:cs="Arial"/>
-        </w:rPr>
-        <w:t xml:space="preserve">) allow for manual </w:t>
-      </w:r>
-      <w:r>
-        <w:rPr>
-          <w:rFonts w:ascii="Arial" w:hAnsi="Arial" w:cs="Arial"/>
-        </w:rPr>
-        <w:t>modification of the schedule; (6</w:t>
-      </w:r>
-      <w:r>
-        <w:rPr>
-          <w:rFonts w:ascii="Arial" w:hAnsi="Arial" w:cs="Arial"/>
-        </w:rPr>
-        <w:t>) and save the schedule to a file.</w:t>
-      </w:r>
-    </w:p>
-    <w:p>
-      <w:pPr>
-        <w:pStyle w:val="Heading3"/>
-      </w:pPr>
-      <w:r>
-        <w:t>Authentication System</w:t>
-      </w:r>
-    </w:p>
-    <w:p>
-      <w:pPr>
-        <w:pStyle w:val="Heading3"/>
-      </w:pPr>
-      <w:r>
-        <w:t>Prompt for File Names</w:t>
-      </w:r>
-    </w:p>
-    <w:p>
-      <w:pPr>
-        <w:pStyle w:val="Heading3"/>
-      </w:pPr>
-      <w:r>
-        <w:t>Generate the Final Exam Schedule</w:t>
-      </w:r>
-    </w:p>
-    <w:p>
-      <w:pPr>
-        <w:pStyle w:val="Heading3"/>
-      </w:pPr>
-      <w:r>
-        <w:t>Display the Schedule</w:t>
-      </w:r>
-    </w:p>
-    <w:p>
-      <w:pPr>
-        <w:pStyle w:val="Heading3"/>
-      </w:pPr>
-      <w:r>
-        <w:t>Swap Final Exam Times</w:t>
-      </w:r>
-    </w:p>
-    <w:p>
-      <w:pPr>
-        <w:pStyle w:val="Heading3"/>
-      </w:pPr>
-      <w:r>
-        <w:lastRenderedPageBreak/>
-        <w:t>Save the Schedule to a File</w:t>
-      </w:r>
-    </w:p>
-    <w:p>
-      <w:pPr>
-        <w:pStyle w:val="Heading3"/>
-      </w:pPr>
-      <w:r>
-        <w:t>Finalize Schedule</w:t>
-      </w:r>
-    </w:p>
-    <w:p>
-      <w:pPr>
-        <w:pStyle w:val="Heading3"/>
-      </w:pPr>
-      <w:r>
-        <w:t>Reschedule Using the Same Two Files</w:t>
-      </w:r>
-    </w:p>
-    <w:p/>
-    <w:p>
-      <w:pPr>
-        <w:pStyle w:val="NormalWeb"/>
-        <w:spacing w:before="0" w:beforeAutospacing="0" w:after="0" w:afterAutospacing="0"/>
-        <w:rPr>
-          <w:rFonts w:ascii="Arial" w:hAnsi="Arial"/>
-          <w:i/>
-          <w:sz w:val="22"/>
-        </w:rPr>
-      </w:pPr>
-      <w:r>
-        <w:rPr>
-          <w:i/>
-        </w:rPr>
-        <w:t xml:space="preserve">&lt; </w:t>
-      </w:r>
-      <w:r>
-        <w:rPr>
-          <w:rFonts w:ascii="Arial" w:hAnsi="Arial"/>
-          <w:i/>
-          <w:sz w:val="22"/>
-        </w:rPr>
-        <w:t xml:space="preserve">Functional requirements capture the intended behavior of the system. This behavior may be expressed as services, tasks or functions the system is required to perform. This section is the direct continuation of section 2.2 where you have specified the general functional requirements. Here, you should list in detail the different product functions with specific explanations regarding every function. </w:t>
-      </w:r>
-    </w:p>
-    <w:p>
-      <w:pPr>
-        <w:rPr>
-          <w:rFonts w:ascii="Arial" w:hAnsi="Arial"/>
-          <w:i/>
-          <w:sz w:val="22"/>
-        </w:rPr>
-      </w:pPr>
-    </w:p>
-    <w:p>
-      <w:pPr>
-        <w:rPr>
-          <w:rFonts w:ascii="Arial" w:hAnsi="Arial"/>
-          <w:i/>
-          <w:sz w:val="22"/>
-        </w:rPr>
-      </w:pPr>
-      <w:r>
-        <w:rPr>
-          <w:rFonts w:ascii="Arial" w:hAnsi="Arial"/>
-          <w:i/>
-          <w:sz w:val="22"/>
-        </w:rPr>
-        <w:t xml:space="preserve">TO DO: </w:t>
-      </w:r>
-      <w:proofErr w:type="gramStart"/>
-      <w:r>
-        <w:rPr>
-          <w:rFonts w:ascii="Arial" w:hAnsi="Arial"/>
-          <w:i/>
-          <w:sz w:val="22"/>
-        </w:rPr>
-        <w:t>Brake</w:t>
-      </w:r>
-      <w:proofErr w:type="gramEnd"/>
-      <w:r>
-        <w:rPr>
-          <w:rFonts w:ascii="Arial" w:hAnsi="Arial"/>
-          <w:i/>
-          <w:sz w:val="22"/>
-        </w:rPr>
-        <w:t xml:space="preserve"> the functional requirements to several functional areas and divide this section into subsections accordingly. Provide a detailed list of all product operations related to these functional areas. </w:t>
+        <w:pStyle w:val="Heading5"/>
+      </w:pPr>
+      <w:r>
+        <w:t>Finalize Exam</w:t>
+      </w:r>
+    </w:p>
+    <w:p>
+      <w:pPr>
+        <w:pStyle w:val="Heading5"/>
+      </w:pPr>
+      <w:r>
+        <w:t>Unlock Account</w:t>
       </w:r>
     </w:p>
     <w:p>
@@ -7605,44 +7348,10 @@
       <w:pPr>
         <w:pStyle w:val="template"/>
         <w:jc w:val="both"/>
-      </w:pPr>
-      <w:r>
-        <w:t>&lt;</w:t>
-      </w:r>
-      <w:r>
         <w:rPr>
           <w:color w:val="0000FF"/>
         </w:rPr>
-        <w:t>Specify those requirements that are concerned with possible loss, damage, or harm that could result from the use of the product. Define any safeguards or actions that must be taken, as well as actions that must be prevented. Refer to any external policies or regulations that state safety issues that affect the product’s design or use. Define any safety certifications that must be satisfied</w:t>
-      </w:r>
-      <w:r>
-        <w:t xml:space="preserve">. </w:t>
-      </w:r>
-      <w:r>
-        <w:rPr>
-          <w:color w:val="0000FF"/>
-        </w:rPr>
-        <w:t>Specify any requirements regarding security or privacy issues surrounding use of the product or protection of the data used or created by the product. Define any user identity authentication requirements.</w:t>
-      </w:r>
-    </w:p>
-    <w:p>
-      <w:pPr>
-        <w:pStyle w:val="template"/>
-        <w:jc w:val="both"/>
-      </w:pPr>
-      <w:r>
-        <w:t xml:space="preserve">TODO: </w:t>
-      </w:r>
-    </w:p>
-    <w:p>
-      <w:pPr>
-        <w:pStyle w:val="template"/>
-        <w:jc w:val="both"/>
-      </w:pPr>
-      <w:r>
-        <w:tab/>
-        <w:t>Lockout, encryption</w:t>
-      </w:r>
+      </w:pPr>
     </w:p>
     <w:p>
       <w:pPr>
@@ -7652,9 +7361,92 @@
           <w:numId w:val="4"/>
         </w:numPr>
         <w:jc w:val="both"/>
-      </w:pPr>
-      <w:r>
-        <w:t>Provide at least 3 different safety requirements based on your interview with the client or, on your ABM related research, and again you need to be creative here.</w:t>
+        <w:rPr>
+          <w:i w:val="0"/>
+        </w:rPr>
+      </w:pPr>
+      <w:r>
+        <w:rPr>
+          <w:i w:val="0"/>
+        </w:rPr>
+        <w:t>There are two types of users: administrator and general users. Both types of users will requ</w:t>
+      </w:r>
+      <w:r>
+        <w:rPr>
+          <w:i w:val="0"/>
+        </w:rPr>
+        <w:t>ire login information including</w:t>
+      </w:r>
+      <w:r>
+        <w:rPr>
+          <w:i w:val="0"/>
+        </w:rPr>
+        <w:t xml:space="preserve"> a username and password. </w:t>
+      </w:r>
+    </w:p>
+    <w:p>
+      <w:pPr>
+        <w:pStyle w:val="ListParagraph"/>
+        <w:rPr>
+          <w:i/>
+        </w:rPr>
+      </w:pPr>
+    </w:p>
+    <w:p>
+      <w:pPr>
+        <w:pStyle w:val="template"/>
+        <w:numPr>
+          <w:ilvl w:val="1"/>
+          <w:numId w:val="4"/>
+        </w:numPr>
+        <w:jc w:val="both"/>
+        <w:rPr>
+          <w:i w:val="0"/>
+        </w:rPr>
+      </w:pPr>
+      <w:r>
+        <w:rPr>
+          <w:i w:val="0"/>
+        </w:rPr>
+        <w:t>Usernames will be that person’s UNA email address.</w:t>
+      </w:r>
+    </w:p>
+    <w:p>
+      <w:pPr>
+        <w:pStyle w:val="template"/>
+        <w:numPr>
+          <w:ilvl w:val="1"/>
+          <w:numId w:val="4"/>
+        </w:numPr>
+        <w:jc w:val="both"/>
+        <w:rPr>
+          <w:i w:val="0"/>
+        </w:rPr>
+      </w:pPr>
+      <w:r>
+        <w:rPr>
+          <w:i w:val="0"/>
+        </w:rPr>
+        <w:t xml:space="preserve">Passwords will consist of 7-9 characters with the first character being alphabetic and the rest being alphanumeric or the symbols *, #, $. Passwords are not case sensitive. </w:t>
+      </w:r>
+    </w:p>
+    <w:p>
+      <w:pPr>
+        <w:pStyle w:val="template"/>
+        <w:numPr>
+          <w:ilvl w:val="1"/>
+          <w:numId w:val="4"/>
+        </w:numPr>
+        <w:jc w:val="both"/>
+        <w:rPr>
+          <w:i w:val="0"/>
+        </w:rPr>
+      </w:pPr>
+      <w:r>
+        <w:rPr>
+          <w:i w:val="0"/>
+        </w:rPr>
+        <w:t xml:space="preserve">The list of username and passwords will be stored in an encrypted text file. </w:t>
       </w:r>
     </w:p>
     <w:p>
@@ -7665,10 +7457,66 @@
           <w:numId w:val="4"/>
         </w:numPr>
         <w:jc w:val="both"/>
-      </w:pPr>
-      <w:r>
-        <w:t>Describe briefly what level of security is expected from this product by your client and provide a bulleted (or numbered) list of the major security requirements.&gt;</w:t>
-      </w:r>
+        <w:rPr>
+          <w:i w:val="0"/>
+        </w:rPr>
+      </w:pPr>
+      <w:r>
+        <w:rPr>
+          <w:i w:val="0"/>
+        </w:rPr>
+        <w:t>Users have four attempts to enter a correct username and password. Upon the fourth failed attempt to login that user is locked out and has to b</w:t>
+      </w:r>
+      <w:r>
+        <w:rPr>
+          <w:i w:val="0"/>
+        </w:rPr>
+        <w:t>e unlocked by an Administrator.</w:t>
+      </w:r>
+    </w:p>
+    <w:p>
+      <w:pPr>
+        <w:pStyle w:val="template"/>
+        <w:numPr>
+          <w:ilvl w:val="0"/>
+          <w:numId w:val="4"/>
+        </w:numPr>
+        <w:jc w:val="both"/>
+        <w:rPr>
+          <w:i w:val="0"/>
+        </w:rPr>
+      </w:pPr>
+      <w:r>
+        <w:rPr>
+          <w:i w:val="0"/>
+        </w:rPr>
+        <w:t xml:space="preserve">If a user enters the wrong login credentials an error message will display whether the username or password was incorrect.  </w:t>
+      </w:r>
+    </w:p>
+    <w:p>
+      <w:pPr>
+        <w:pStyle w:val="template"/>
+        <w:numPr>
+          <w:ilvl w:val="0"/>
+          <w:numId w:val="4"/>
+        </w:numPr>
+        <w:jc w:val="both"/>
+        <w:rPr>
+          <w:i w:val="0"/>
+        </w:rPr>
+      </w:pPr>
+      <w:r>
+        <w:rPr>
+          <w:i w:val="0"/>
+        </w:rPr>
+        <w:t xml:space="preserve">Exam schedules can only be finalized by an Administrator. </w:t>
+      </w:r>
+    </w:p>
+    <w:p>
+      <w:pPr>
+        <w:pStyle w:val="template"/>
+        <w:jc w:val="both"/>
+      </w:pPr>
     </w:p>
     <w:p>
       <w:pPr>
@@ -7692,97 +7540,420 @@
       <w:pPr>
         <w:pStyle w:val="template"/>
         <w:jc w:val="both"/>
-      </w:pPr>
-      <w:r>
-        <w:t>&lt;</w:t>
-      </w:r>
-      <w:r>
-        <w:rPr>
-          <w:color w:val="0000FF"/>
-        </w:rPr>
-        <w:t>Specify any additional quality characteristics for the product that will be important to either the customers or the developers. Som</w:t>
-      </w:r>
-      <w:r>
-        <w:rPr>
-          <w:color w:val="0000FF"/>
-        </w:rPr>
-        <w:t xml:space="preserve">e to consider are: </w:t>
-      </w:r>
-      <w:r>
-        <w:rPr>
-          <w:color w:val="0000FF"/>
-        </w:rPr>
-        <w:t>availabi</w:t>
-      </w:r>
-      <w:r>
-        <w:rPr>
-          <w:color w:val="0000FF"/>
-        </w:rPr>
-        <w:t>lity, correctness, flexibility,</w:t>
-      </w:r>
-      <w:r>
-        <w:rPr>
-          <w:color w:val="0000FF"/>
-        </w:rPr>
-        <w:t xml:space="preserve"> maintainability, porta</w:t>
-      </w:r>
-      <w:r>
-        <w:rPr>
-          <w:color w:val="0000FF"/>
-        </w:rPr>
-        <w:t>bility, reliability,</w:t>
-      </w:r>
-      <w:r>
-        <w:rPr>
-          <w:color w:val="0000FF"/>
-        </w:rPr>
-        <w:t xml:space="preserve"> testability, and usability. Write these to be specific, quantitative, and verifiable when possible. At the least, clarify the relative preferences for various attributes, such as ease of use over ease of learning.</w:t>
-      </w:r>
-      <w:r>
-        <w:t xml:space="preserve"> </w:t>
+        <w:rPr>
+          <w:i w:val="0"/>
+        </w:rPr>
+      </w:pPr>
+      <w:r>
+        <w:rPr>
+          <w:i w:val="0"/>
+          <w:u w:val="single"/>
+        </w:rPr>
+        <w:t>Flexibility</w:t>
+      </w:r>
+      <w:r>
+        <w:rPr>
+          <w:i w:val="0"/>
+        </w:rPr>
+        <w:t xml:space="preserve"> – The program will allow for manual modification to the exam schedule.</w:t>
       </w:r>
     </w:p>
     <w:p>
       <w:pPr>
         <w:pStyle w:val="template"/>
         <w:jc w:val="both"/>
-      </w:pPr>
+        <w:rPr>
+          <w:i w:val="0"/>
+        </w:rPr>
+      </w:pPr>
+      <w:r>
+        <w:rPr>
+          <w:i w:val="0"/>
+          <w:u w:val="single"/>
+        </w:rPr>
+        <w:t>Usability</w:t>
+      </w:r>
+      <w:r>
+        <w:rPr>
+          <w:i w:val="0"/>
+        </w:rPr>
+        <w:t xml:space="preserve"> – The user interface will be designed to be easy to learn and use. There will also be an included user manual in the program’s help menu.</w:t>
+      </w:r>
     </w:p>
     <w:p>
       <w:pPr>
         <w:pStyle w:val="template"/>
         <w:jc w:val="both"/>
-      </w:pPr>
-      <w:r>
-        <w:t>TODO: Use subsections (e.g., 4.3.1 Reliability, 4.3.2 Portability, etc…) provide requirements related to the different software quality attributes. Base the information you include in these subsections on the material you have learned in the class. Make sure, that you do not just write “This software shall be maintainable…” Indicate how you plan to achieve it, &amp; etc…Do not forget to include such attributes as the design for change. Please note that you need to include at least 2 quality attributes, but it is the mere minimum and it will not receive the full marks.&gt;</w:t>
+        <w:rPr>
+          <w:i w:val="0"/>
+        </w:rPr>
+      </w:pPr>
+      <w:r>
+        <w:rPr>
+          <w:i w:val="0"/>
+          <w:u w:val="single"/>
+        </w:rPr>
+        <w:t>Reliability</w:t>
+      </w:r>
+      <w:r>
+        <w:rPr>
+          <w:i w:val="0"/>
+        </w:rPr>
+        <w:t xml:space="preserve"> – The program will generate an exam schedule that will always work, having no time conflicts. </w:t>
       </w:r>
     </w:p>
     <w:p>
       <w:pPr>
         <w:pStyle w:val="template"/>
-        <w:rPr>
-          <w:i w:val="0"/>
-        </w:rPr>
-      </w:pPr>
+        <w:jc w:val="both"/>
+        <w:rPr>
+          <w:i w:val="0"/>
+        </w:rPr>
+      </w:pPr>
+      <w:r>
+        <w:rPr>
+          <w:i w:val="0"/>
+          <w:u w:val="single"/>
+        </w:rPr>
+        <w:t>Testability</w:t>
+      </w:r>
+      <w:r>
+        <w:rPr>
+          <w:i w:val="0"/>
+        </w:rPr>
+        <w:t xml:space="preserve"> – The software will be written with testability in mind. Each module of the software will be written with test cases in mind to allow for the finding of faults. </w:t>
+      </w:r>
     </w:p>
     <w:p>
       <w:pPr>
         <w:pStyle w:val="template"/>
-      </w:pPr>
+        <w:jc w:val="both"/>
+        <w:rPr>
+          <w:i w:val="0"/>
+        </w:rPr>
+      </w:pPr>
+      <w:r>
+        <w:rPr>
+          <w:i w:val="0"/>
+          <w:u w:val="single"/>
+        </w:rPr>
+        <w:t>Availability</w:t>
+      </w:r>
+      <w:r>
+        <w:rPr>
+          <w:i w:val="0"/>
+        </w:rPr>
+        <w:t xml:space="preserve"> – The software will be available on a CD-ROM/</w:t>
+      </w:r>
+      <w:proofErr w:type="spellStart"/>
+      <w:r>
+        <w:rPr>
+          <w:i w:val="0"/>
+        </w:rPr>
+        <w:t>Flashdrive</w:t>
+      </w:r>
+      <w:proofErr w:type="spellEnd"/>
+      <w:r>
+        <w:rPr>
+          <w:i w:val="0"/>
+        </w:rPr>
+        <w:t>.</w:t>
+      </w:r>
     </w:p>
     <w:p>
       <w:pPr>
         <w:pStyle w:val="template"/>
-      </w:pPr>
+        <w:jc w:val="both"/>
+        <w:rPr>
+          <w:i w:val="0"/>
+          <w:u w:val="single"/>
+        </w:rPr>
+      </w:pPr>
+      <w:r>
+        <w:rPr>
+          <w:i w:val="0"/>
+          <w:u w:val="single"/>
+        </w:rPr>
+        <w:t>Maintainability</w:t>
+      </w:r>
+      <w:r>
+        <w:rPr>
+          <w:i w:val="0"/>
+        </w:rPr>
+        <w:t xml:space="preserve"> – The software will achieve maintainability through the use of modules. </w:t>
+      </w:r>
+      <w:r>
+        <w:rPr>
+          <w:i w:val="0"/>
+          <w:u w:val="single"/>
+        </w:rPr>
+        <w:t xml:space="preserve"> </w:t>
+      </w:r>
     </w:p>
     <w:p>
       <w:pPr>
         <w:pStyle w:val="template"/>
-      </w:pPr>
+        <w:jc w:val="both"/>
+      </w:pPr>
+    </w:p>
+    <w:p>
+      <w:pPr>
+        <w:pStyle w:val="Heading2"/>
+        <w:rPr>
+          <w:rFonts w:ascii="Arial" w:hAnsi="Arial"/>
+        </w:rPr>
+      </w:pPr>
+      <w:r>
+        <w:rPr>
+          <w:rFonts w:ascii="Arial" w:hAnsi="Arial"/>
+        </w:rPr>
+        <w:t>I</w:t>
+      </w:r>
+      <w:r>
+        <w:rPr>
+          <w:rFonts w:ascii="Arial" w:hAnsi="Arial"/>
+        </w:rPr>
+        <w:t>nput F</w:t>
+      </w:r>
+      <w:r>
+        <w:rPr>
+          <w:rFonts w:ascii="Arial" w:hAnsi="Arial"/>
+        </w:rPr>
+        <w:t>ile specifications</w:t>
+      </w:r>
+    </w:p>
+    <w:p>
+      <w:pPr>
+        <w:ind w:firstLine="576"/>
+        <w:rPr>
+          <w:rFonts w:ascii="Arial" w:hAnsi="Arial" w:cs="Arial"/>
+        </w:rPr>
+      </w:pPr>
+      <w:r>
+        <w:rPr>
+          <w:rFonts w:ascii="Arial" w:hAnsi="Arial" w:cs="Arial"/>
+        </w:rPr>
+        <w:t>This application uses military time as a standard format.</w:t>
+      </w:r>
+    </w:p>
+    <w:p>
+      <w:pPr>
+        <w:pStyle w:val="Heading3"/>
+      </w:pPr>
+      <w:r>
+        <w:t>First file:</w:t>
+      </w:r>
+    </w:p>
+    <w:p>
+      <w:pPr>
+        <w:ind w:left="720" w:firstLine="360"/>
+      </w:pPr>
+      <w:r>
+        <w:t>The first file provides the application with details which define the time constraints of the exam schedule. This file can either be created manually by using the software, or it can be loaded from a separate input file.</w:t>
+      </w:r>
+    </w:p>
+    <w:p>
+      <w:pPr>
+        <w:pStyle w:val="Heading4"/>
+      </w:pPr>
+      <w:r>
+        <w:t>Number of days to schedule</w:t>
+      </w:r>
+    </w:p>
+    <w:p/>
+    <w:p>
+      <w:pPr>
+        <w:ind w:left="720"/>
+      </w:pPr>
+      <w:r>
+        <w:t>This integer value will be between 3 and 5.</w:t>
+      </w:r>
+    </w:p>
+    <w:p/>
+    <w:p>
+      <w:pPr>
+        <w:pStyle w:val="Heading4"/>
+      </w:pPr>
+      <w:r>
+        <w:t>B</w:t>
+      </w:r>
+      <w:r>
+        <w:t>eginning time of the first exam of the day</w:t>
+      </w:r>
+      <w:r>
+        <w:tab/>
+      </w:r>
+    </w:p>
+    <w:p/>
+    <w:p>
+      <w:pPr>
+        <w:ind w:left="720"/>
+      </w:pPr>
+      <w:r>
+        <w:lastRenderedPageBreak/>
+        <w:t>The beginning time of each exam is 0700.</w:t>
+      </w:r>
+    </w:p>
+    <w:p/>
+    <w:p>
+      <w:pPr>
+        <w:pStyle w:val="Heading4"/>
+      </w:pPr>
+      <w:r>
+        <w:t>Length of time for each exam</w:t>
+      </w:r>
+    </w:p>
+    <w:p/>
+    <w:p>
+      <w:pPr>
+        <w:ind w:left="720"/>
+        <w:rPr>
+          <w:rFonts w:ascii="Arial" w:hAnsi="Arial" w:cs="Arial"/>
+        </w:rPr>
+      </w:pPr>
+      <w:r>
+        <w:rPr>
+          <w:rFonts w:ascii="Arial" w:hAnsi="Arial" w:cs="Arial"/>
+        </w:rPr>
+        <w:t>The minimum is one hour fifteen minutes for each exam, and there is no maximum.</w:t>
+      </w:r>
+    </w:p>
+    <w:p>
+      <w:pPr>
+        <w:pStyle w:val="Heading4"/>
+      </w:pPr>
+      <w:r>
+        <w:t>Length of time between exams</w:t>
+      </w:r>
+    </w:p>
+    <w:p/>
+    <w:p>
+      <w:pPr>
+        <w:ind w:left="720"/>
+        <w:rPr>
+          <w:rFonts w:ascii="Arial" w:hAnsi="Arial" w:cs="Arial"/>
+        </w:rPr>
+      </w:pPr>
+      <w:r>
+        <w:rPr>
+          <w:rFonts w:ascii="Arial" w:hAnsi="Arial" w:cs="Arial"/>
+        </w:rPr>
+        <w:t>The minimum is ten minutes and the maximum is thirty minutes.</w:t>
+      </w:r>
+    </w:p>
+    <w:p>
+      <w:pPr>
+        <w:pStyle w:val="Heading4"/>
+      </w:pPr>
+      <w:r>
+        <w:t>L</w:t>
+      </w:r>
+      <w:r>
+        <w:t>ength of time for a lunch period</w:t>
+      </w:r>
+    </w:p>
+    <w:p/>
+    <w:p>
+      <w:pPr>
+        <w:ind w:left="720"/>
+        <w:rPr>
+          <w:rFonts w:ascii="Arial" w:hAnsi="Arial" w:cs="Arial"/>
+        </w:rPr>
+      </w:pPr>
+      <w:r>
+        <w:rPr>
+          <w:rFonts w:ascii="Arial" w:hAnsi="Arial" w:cs="Arial"/>
+        </w:rPr>
+        <w:t>This value will be optional, and there are no limits for this value.</w:t>
+      </w:r>
+    </w:p>
+    <w:p>
+      <w:pPr>
+        <w:pStyle w:val="Heading3"/>
+      </w:pPr>
+      <w:r>
+        <w:t>Second</w:t>
+      </w:r>
+      <w:r>
+        <w:t xml:space="preserve"> file:</w:t>
+      </w:r>
+    </w:p>
+    <w:p>
+      <w:pPr>
+        <w:ind w:left="576"/>
+        <w:rPr>
+          <w:rFonts w:ascii="Arial" w:hAnsi="Arial" w:cs="Arial"/>
+        </w:rPr>
+      </w:pPr>
+      <w:r>
+        <w:rPr>
+          <w:rFonts w:ascii="Arial" w:hAnsi="Arial" w:cs="Arial"/>
+        </w:rPr>
+        <w:t>The format of this file is a CSV file with the first column specifying the day and time of the class, and the second field containing the total number of students in the class.</w:t>
+      </w:r>
     </w:p>
     <w:p>
       <w:pPr>
         <w:pStyle w:val="template"/>
+      </w:pPr>
+    </w:p>
+    <w:p>
+      <w:pPr>
+        <w:pStyle w:val="Heading2"/>
+        <w:rPr>
+          <w:rFonts w:ascii="Arial" w:hAnsi="Arial"/>
+        </w:rPr>
+      </w:pPr>
+      <w:r>
+        <w:rPr>
+          <w:rFonts w:ascii="Arial" w:hAnsi="Arial"/>
+        </w:rPr>
+        <w:t>Output File</w:t>
+      </w:r>
+    </w:p>
+    <w:p>
+      <w:pPr>
+        <w:pStyle w:val="template"/>
+        <w:ind w:left="576"/>
+        <w:rPr>
+          <w:i w:val="0"/>
+          <w:sz w:val="24"/>
+          <w:szCs w:val="24"/>
+        </w:rPr>
+      </w:pPr>
+      <w:r>
+        <w:rPr>
+          <w:i w:val="0"/>
+          <w:sz w:val="24"/>
+          <w:szCs w:val="24"/>
+        </w:rPr>
+        <w:t>The output file will contain three pieces of information. The first line will contain the semester and the year. The second line will specify the class schedule file used to generate the schedule. Lastly, all data from the first file or the manually inputted data will be included in this file.</w:t>
+      </w:r>
+      <w:r>
+        <w:rPr>
+          <w:i w:val="0"/>
+          <w:sz w:val="24"/>
+          <w:szCs w:val="24"/>
+        </w:rPr>
+        <w:t xml:space="preserve"> The format of this file will either be plain text, PDF, or CSV.</w:t>
+      </w:r>
+    </w:p>
+    <w:p>
+      <w:pPr>
+        <w:pStyle w:val="template"/>
+        <w:ind w:left="576"/>
+        <w:rPr>
+          <w:i w:val="0"/>
+        </w:rPr>
+      </w:pPr>
+    </w:p>
+    <w:p>
+      <w:pPr>
+        <w:pStyle w:val="template"/>
+        <w:ind w:left="576"/>
+        <w:rPr>
+          <w:i w:val="0"/>
+        </w:rPr>
       </w:pPr>
     </w:p>
     <w:p>
@@ -7816,44 +7987,8 @@
     <w:p>
       <w:pPr>
         <w:pStyle w:val="template"/>
-        <w:jc w:val="both"/>
-      </w:pPr>
-      <w:r>
-        <w:t xml:space="preserve">&lt;This section is </w:t>
-      </w:r>
-      <w:r>
-        <w:rPr>
-          <w:b/>
-          <w:u w:val="single"/>
-        </w:rPr>
-        <w:t>Optional</w:t>
-      </w:r>
-      <w:r>
-        <w:rPr>
-          <w:b/>
-        </w:rPr>
-        <w:t xml:space="preserve">. </w:t>
-      </w:r>
-      <w:r>
-        <w:rPr>
-          <w:color w:val="0000FF"/>
-        </w:rPr>
-        <w:t>Define any other requirements not covered elsewhere in the SRS. This might include database requirements, internationalization requirements, legal requirements, reuse objectives for the project, and so on. Add any new sections that are pertinent to the project.</w:t>
-      </w:r>
-      <w:r>
-        <w:t>&gt;</w:t>
-      </w:r>
+      </w:pPr>
       <w:bookmarkStart w:id="56" w:name="_Toc439994696"/>
-    </w:p>
-    <w:p>
-      <w:pPr>
-        <w:pStyle w:val="template"/>
-      </w:pPr>
-    </w:p>
-    <w:p>
-      <w:pPr>
-        <w:pStyle w:val="template"/>
-      </w:pPr>
     </w:p>
     <w:p>
       <w:pPr>
@@ -7941,6 +8076,7 @@
           <w:rFonts w:ascii="Arial" w:hAnsi="Arial"/>
           <w:color w:val="FFFFFF"/>
         </w:rPr>
+        <w:lastRenderedPageBreak/>
         <w:t xml:space="preserve">6  </w:t>
       </w:r>
       <w:r>
@@ -8746,10 +8882,7 @@
         <w:t>Appendix A – Data Dictionary</w:t>
       </w:r>
     </w:p>
-    <w:p>
-      <w:bookmarkStart w:id="58" w:name="_GoBack"/>
-      <w:bookmarkEnd w:id="58"/>
-    </w:p>
+    <w:p/>
     <w:p>
       <w:pPr>
         <w:pStyle w:val="TOCEntry"/>
@@ -8766,38 +8899,78 @@
           <w:color w:val="FFFFFF"/>
         </w:rPr>
       </w:pPr>
-      <w:bookmarkStart w:id="59" w:name="_Toc113291713"/>
       <w:r>
         <w:rPr>
           <w:rFonts w:ascii="Arial" w:hAnsi="Arial"/>
           <w:color w:val="FFFFFF"/>
         </w:rPr>
-        <w:t>Appendix A – Data Dictionary</w:t>
-      </w:r>
-      <w:bookmarkEnd w:id="59"/>
-    </w:p>
-    <w:p>
-      <w:pPr>
-        <w:pStyle w:val="TOCEntry"/>
-        <w:pBdr>
-          <w:top w:val="single" w:sz="4" w:space="1" w:color="auto"/>
-          <w:left w:val="single" w:sz="4" w:space="4" w:color="auto"/>
-          <w:bottom w:val="single" w:sz="4" w:space="1" w:color="auto"/>
-          <w:right w:val="single" w:sz="4" w:space="4" w:color="auto"/>
-        </w:pBdr>
-        <w:shd w:val="clear" w:color="auto" w:fill="4C4C4C"/>
-        <w:jc w:val="center"/>
-        <w:rPr>
-          <w:rFonts w:ascii="Arial" w:hAnsi="Arial"/>
-          <w:color w:val="FFFFFF"/>
-        </w:rPr>
-      </w:pPr>
-      <w:r>
-        <w:rPr>
-          <w:rFonts w:ascii="Arial" w:hAnsi="Arial"/>
-          <w:color w:val="FFFFFF"/>
-        </w:rPr>
         <w:t>Appendix B – Interface Prototypes</w:t>
+      </w:r>
+    </w:p>
+    <w:p/>
+    <w:p>
+      <w:r>
+        <w:rPr>
+          <w:noProof/>
+          <w:lang w:val="en-US" w:bidi="ar-SA"/>
+        </w:rPr>
+        <w:lastRenderedPageBreak/>
+        <w:drawing>
+          <wp:anchor distT="0" distB="0" distL="114300" distR="114300" simplePos="0" relativeHeight="251658240" behindDoc="0" locked="0" layoutInCell="1" allowOverlap="1" wp14:anchorId="53F9A19B" wp14:editId="2AB99665">
+            <wp:simplePos x="819150" y="-28575"/>
+            <wp:positionH relativeFrom="margin">
+              <wp:align>center</wp:align>
+            </wp:positionH>
+            <wp:positionV relativeFrom="margin">
+              <wp:align>bottom</wp:align>
+            </wp:positionV>
+            <wp:extent cx="6124575" cy="4438650"/>
+            <wp:effectExtent l="0" t="0" r="0" b="0"/>
+            <wp:wrapSquare wrapText="bothSides"/>
+            <wp:docPr id="1" name="Picture 1" descr="C:\Users\elJeffeh\Pictures\Mockups\first.png"/>
+            <wp:cNvGraphicFramePr>
+              <a:graphicFrameLocks xmlns:a="http://schemas.openxmlformats.org/drawingml/2006/main" noChangeAspect="1"/>
+            </wp:cNvGraphicFramePr>
+            <a:graphic xmlns:a="http://schemas.openxmlformats.org/drawingml/2006/main">
+              <a:graphicData uri="http://schemas.openxmlformats.org/drawingml/2006/picture">
+                <pic:pic xmlns:pic="http://schemas.openxmlformats.org/drawingml/2006/picture">
+                  <pic:nvPicPr>
+                    <pic:cNvPr id="0" name="Picture 1" descr="C:\Users\elJeffeh\Pictures\Mockups\first.png"/>
+                    <pic:cNvPicPr>
+                      <a:picLocks noChangeAspect="1" noChangeArrowheads="1"/>
+                    </pic:cNvPicPr>
+                  </pic:nvPicPr>
+                  <pic:blipFill>
+                    <a:blip r:embed="rId12">
+                      <a:extLst>
+                        <a:ext uri="{28A0092B-C50C-407E-A947-70E740481C1C}">
+                          <a14:useLocalDpi xmlns:a14="http://schemas.microsoft.com/office/drawing/2010/main" val="0"/>
+                        </a:ext>
+                      </a:extLst>
+                    </a:blip>
+                    <a:srcRect/>
+                    <a:stretch>
+                      <a:fillRect/>
+                    </a:stretch>
+                  </pic:blipFill>
+                  <pic:spPr bwMode="auto">
+                    <a:xfrm>
+                      <a:off x="0" y="0"/>
+                      <a:ext cx="6124575" cy="4438650"/>
+                    </a:xfrm>
+                    <a:prstGeom prst="rect">
+                      <a:avLst/>
+                    </a:prstGeom>
+                    <a:noFill/>
+                    <a:ln>
+                      <a:noFill/>
+                    </a:ln>
+                  </pic:spPr>
+                </pic:pic>
+              </a:graphicData>
+            </a:graphic>
+          </wp:anchor>
+        </w:drawing>
       </w:r>
     </w:p>
     <w:p/>
@@ -8815,30 +8988,12 @@
           <w:i/>
           <w:sz w:val="22"/>
         </w:rPr>
-        <w:t xml:space="preserve">&lt;Data dictionary is used to track all the different variables, states and functional requirements that you described in your document. Make sure to include the complete list of all constants, state variables (and their possible states), </w:t>
-      </w:r>
-      <w:proofErr w:type="gramStart"/>
-      <w:r>
-        <w:rPr>
-          <w:rFonts w:ascii="Arial" w:hAnsi="Arial"/>
-          <w:i/>
-          <w:sz w:val="22"/>
-        </w:rPr>
-        <w:t>inputs</w:t>
-      </w:r>
-      <w:proofErr w:type="gramEnd"/>
-      <w:r>
-        <w:rPr>
-          <w:rFonts w:ascii="Arial" w:hAnsi="Arial"/>
-          <w:i/>
-          <w:sz w:val="22"/>
-        </w:rPr>
-        <w:t xml:space="preserve"> and outputs in a table. In the table, include the description of these items as well as all related operations and requirements.&gt;</w:t>
+        <w:t>&lt;Data dictionary is used to track all the different variables, states and functional requirements that you described in your document. Make sure to include the complete list of all constants, state variables (and their possible states), inputs and outputs in a table. In the table, include the description of these items as well as all related operations and requirements.&gt;</w:t>
       </w:r>
       <w:bookmarkEnd w:id="57"/>
     </w:p>
     <w:sectPr>
-      <w:headerReference w:type="default" r:id="rId12"/>
+      <w:headerReference w:type="default" r:id="rId13"/>
       <w:pgSz w:w="12240" w:h="15840" w:code="1"/>
       <w:pgMar w:top="1440" w:right="1296" w:bottom="1440" w:left="1296" w:header="720" w:footer="720" w:gutter="0"/>
       <w:lnNumType w:countBy="1" w:restart="continuous"/>
@@ -9005,7 +9160,7 @@
       <w:rPr>
         <w:noProof/>
       </w:rPr>
-      <w:t>10</w:t>
+      <w:t>6</w:t>
     </w:r>
     <w:r>
       <w:fldChar w:fldCharType="end"/>
@@ -9186,7 +9341,7 @@
         <w:rFonts w:ascii="Symbol" w:hAnsi="Symbol" w:hint="default"/>
       </w:rPr>
     </w:lvl>
-    <w:lvl w:ilvl="1" w:tplc="04090003" w:tentative="1">
+    <w:lvl w:ilvl="1" w:tplc="04090003">
       <w:start w:val="1"/>
       <w:numFmt w:val="bullet"/>
       <w:lvlText w:val="o"/>
@@ -9969,7 +10124,6 @@
   <w:style w:type="character" w:default="1" w:styleId="DefaultParagraphFont">
     <w:name w:val="Default Paragraph Font"/>
     <w:uiPriority w:val="1"/>
-    <w:semiHidden/>
     <w:unhideWhenUsed/>
   </w:style>
   <w:style w:type="table" w:default="1" w:styleId="TableNormal">
@@ -10986,7 +11140,7 @@
 </file>
 
 <file path=customXml/itemProps1.xml><?xml version="1.0" encoding="utf-8"?>
-<ds:datastoreItem xmlns:ds="http://schemas.openxmlformats.org/officeDocument/2006/customXml" ds:itemID="{E514D839-9882-4E5B-AE0F-B8348FA22359}">
+<ds:datastoreItem xmlns:ds="http://schemas.openxmlformats.org/officeDocument/2006/customXml" ds:itemID="{23344FB2-E3CB-47F6-A0B4-D0BABAEC7D94}">
   <ds:schemaRefs>
     <ds:schemaRef ds:uri="http://schemas.openxmlformats.org/officeDocument/2006/bibliography"/>
   </ds:schemaRefs>

</xml_diff>

<commit_message>
Edited section 2.5 and fixed a sentence in 4.1
</commit_message>
<xml_diff>
--- a/Documents/SpecDoc/1_SRS_RoughDraft.docx
+++ b/Documents/SpecDoc/1_SRS_RoughDraft.docx
@@ -1,6 +1,6 @@
 
 <file path=word/document.xml><?xml version="1.0" encoding="utf-8"?>
-<w:document xmlns:wpc="http://schemas.microsoft.com/office/word/2010/wordprocessingCanvas" xmlns:mc="http://schemas.openxmlformats.org/markup-compatibility/2006" xmlns:o="urn:schemas-microsoft-com:office:office" xmlns:r="http://schemas.openxmlformats.org/officeDocument/2006/relationships" xmlns:m="http://schemas.openxmlformats.org/officeDocument/2006/math" xmlns:v="urn:schemas-microsoft-com:vml" xmlns:wp14="http://schemas.microsoft.com/office/word/2010/wordprocessingDrawing" xmlns:wp="http://schemas.openxmlformats.org/drawingml/2006/wordprocessingDrawing" xmlns:w10="urn:schemas-microsoft-com:office:word" xmlns:w="http://schemas.openxmlformats.org/wordprocessingml/2006/main" xmlns:w14="http://schemas.microsoft.com/office/word/2010/wordml" xmlns:w15="http://schemas.microsoft.com/office/word/2012/wordml" xmlns:wpg="http://schemas.microsoft.com/office/word/2010/wordprocessingGroup" xmlns:wpi="http://schemas.microsoft.com/office/word/2010/wordprocessingInk" xmlns:wne="http://schemas.microsoft.com/office/word/2006/wordml" xmlns:wps="http://schemas.microsoft.com/office/word/2010/wordprocessingShape" mc:Ignorable="w14 w15 wp14">
+<w:document xmlns:ve="http://schemas.openxmlformats.org/markup-compatibility/2006" xmlns:o="urn:schemas-microsoft-com:office:office" xmlns:r="http://schemas.openxmlformats.org/officeDocument/2006/relationships" xmlns:m="http://schemas.openxmlformats.org/officeDocument/2006/math" xmlns:v="urn:schemas-microsoft-com:vml" xmlns:wp="http://schemas.openxmlformats.org/drawingml/2006/wordprocessingDrawing" xmlns:w10="urn:schemas-microsoft-com:office:word" xmlns:w="http://schemas.openxmlformats.org/wordprocessingml/2006/main" xmlns:wne="http://schemas.microsoft.com/office/word/2006/wordml">
   <w:body>
     <w:p>
       <w:pPr>
@@ -29,12 +29,14 @@
           <w:sz w:val="60"/>
         </w:rPr>
       </w:pPr>
+      <w:proofErr w:type="gramStart"/>
       <w:r>
         <w:rPr>
           <w:sz w:val="40"/>
         </w:rPr>
         <w:t>for</w:t>
       </w:r>
+      <w:proofErr w:type="gramEnd"/>
     </w:p>
     <w:p>
       <w:pPr>
@@ -43,12 +45,14 @@
           <w:sz w:val="60"/>
         </w:rPr>
       </w:pPr>
+      <w:proofErr w:type="gramStart"/>
       <w:r>
         <w:rPr>
           <w:sz w:val="60"/>
         </w:rPr>
         <w:t>Lions Final Exam Scheduler (L.I.F.E.S.)</w:t>
       </w:r>
+      <w:proofErr w:type="gramEnd"/>
     </w:p>
     <w:p>
       <w:pPr>
@@ -122,7 +126,7 @@
                     <a:blip r:embed="rId8">
                       <a:extLst>
                         <a:ext uri="{28A0092B-C50C-407E-A947-70E740481C1C}">
-                          <a14:useLocalDpi xmlns:a14="http://schemas.microsoft.com/office/drawing/2010/main" val="0"/>
+                          <a14:useLocalDpi xmlns:a14="http://schemas.microsoft.com/office/drawing/2010/main" xmlns:wps="http://schemas.microsoft.com/office/word/2010/wordprocessingShape" xmlns:wpi="http://schemas.microsoft.com/office/word/2010/wordprocessingInk" xmlns:wpg="http://schemas.microsoft.com/office/word/2010/wordprocessingGroup" xmlns:w15="http://schemas.microsoft.com/office/word/2012/wordml" xmlns:w14="http://schemas.microsoft.com/office/word/2010/wordml" xmlns:w="http://schemas.openxmlformats.org/wordprocessingml/2006/main" xmlns:w10="urn:schemas-microsoft-com:office:word" xmlns:wp14="http://schemas.microsoft.com/office/word/2010/wordprocessingDrawing" xmlns:v="urn:schemas-microsoft-com:vml" xmlns:o="urn:schemas-microsoft-com:office:office" xmlns:mc="http://schemas.openxmlformats.org/markup-compatibility/2006" xmlns:wpc="http://schemas.microsoft.com/office/word/2010/wordprocessingCanvas" xmlns="" val="0"/>
                         </a:ext>
                       </a:extLst>
                     </a:blip>
@@ -154,7 +158,7 @@
     <w:tbl>
       <w:tblPr>
         <w:tblW w:w="0" w:type="auto"/>
-        <w:tblLook w:val="01E0" w:firstRow="1" w:lastRow="1" w:firstColumn="1" w:lastColumn="1" w:noHBand="0" w:noVBand="0"/>
+        <w:tblLook w:val="01E0"/>
       </w:tblPr>
       <w:tblGrid>
         <w:gridCol w:w="3192"/>
@@ -531,8 +535,33 @@
           <w:sz w:val="22"/>
           <w:szCs w:val="22"/>
         </w:rPr>
-        <w:t xml:space="preserve"> Roden, Ph.D</w:t>
-      </w:r>
+        <w:t xml:space="preserve"> </w:t>
+      </w:r>
+      <w:proofErr w:type="spellStart"/>
+      <w:r>
+        <w:rPr>
+          <w:sz w:val="22"/>
+          <w:szCs w:val="22"/>
+        </w:rPr>
+        <w:t>Roden</w:t>
+      </w:r>
+      <w:proofErr w:type="spellEnd"/>
+      <w:r>
+        <w:rPr>
+          <w:sz w:val="22"/>
+          <w:szCs w:val="22"/>
+        </w:rPr>
+        <w:t xml:space="preserve">, </w:t>
+      </w:r>
+      <w:proofErr w:type="spellStart"/>
+      <w:r>
+        <w:rPr>
+          <w:sz w:val="22"/>
+          <w:szCs w:val="22"/>
+        </w:rPr>
+        <w:t>Ph.D</w:t>
+      </w:r>
+      <w:proofErr w:type="spellEnd"/>
     </w:p>
     <w:p>
       <w:pPr>
@@ -554,7 +583,7 @@
       <w:tblPr>
         <w:tblW w:w="0" w:type="auto"/>
         <w:tblInd w:w="1809" w:type="dxa"/>
-        <w:tblLook w:val="01E0" w:firstRow="1" w:lastRow="1" w:firstColumn="1" w:lastColumn="1" w:noHBand="0" w:noVBand="0"/>
+        <w:tblLook w:val="01E0"/>
       </w:tblPr>
       <w:tblGrid>
         <w:gridCol w:w="2977"/>
@@ -2972,7 +3001,7 @@
           <w:insideV w:val="single" w:sz="6" w:space="0" w:color="auto"/>
         </w:tblBorders>
         <w:tblLayout w:type="fixed"/>
-        <w:tblLook w:val="0000" w:firstRow="0" w:lastRow="0" w:firstColumn="0" w:lastColumn="0" w:noHBand="0" w:noVBand="0"/>
+        <w:tblLook w:val="0000"/>
       </w:tblPr>
       <w:tblGrid>
         <w:gridCol w:w="1170"/>
@@ -3405,8 +3434,16 @@
               <w:rPr>
                 <w:rFonts w:ascii="Arial" w:hAnsi="Arial" w:cs="Arial"/>
               </w:rPr>
-              <w:t>Scott Smoke, Jeffrey Alllen</w:t>
+              <w:t xml:space="preserve">Scott Smoke, Jeffrey </w:t>
             </w:r>
+            <w:proofErr w:type="spellStart"/>
+            <w:r>
+              <w:rPr>
+                <w:rFonts w:ascii="Arial" w:hAnsi="Arial" w:cs="Arial"/>
+              </w:rPr>
+              <w:t>Alllen</w:t>
+            </w:r>
+            <w:proofErr w:type="spellEnd"/>
           </w:p>
         </w:tc>
         <w:tc>
@@ -3463,6 +3500,12 @@
                 <w:rFonts w:ascii="Arial" w:hAnsi="Arial" w:cs="Arial"/>
               </w:rPr>
             </w:pPr>
+            <w:r>
+              <w:rPr>
+                <w:rFonts w:ascii="Arial" w:hAnsi="Arial" w:cs="Arial"/>
+              </w:rPr>
+              <w:t>1.2</w:t>
+            </w:r>
           </w:p>
         </w:tc>
         <w:tc>
@@ -3476,6 +3519,12 @@
                 <w:rFonts w:ascii="Arial" w:hAnsi="Arial" w:cs="Arial"/>
               </w:rPr>
             </w:pPr>
+            <w:r>
+              <w:rPr>
+                <w:rFonts w:ascii="Arial" w:hAnsi="Arial" w:cs="Arial"/>
+              </w:rPr>
+              <w:t>Riley Smith</w:t>
+            </w:r>
           </w:p>
         </w:tc>
         <w:tc>
@@ -3490,6 +3539,102 @@
                 <w:rFonts w:ascii="Arial" w:hAnsi="Arial" w:cs="Arial"/>
               </w:rPr>
             </w:pPr>
+            <w:r>
+              <w:rPr>
+                <w:rFonts w:ascii="Arial" w:hAnsi="Arial" w:cs="Arial"/>
+              </w:rPr>
+              <w:t>Added screen shots, fixed grammatical errors</w:t>
+            </w:r>
+          </w:p>
+        </w:tc>
+        <w:tc>
+          <w:tcPr>
+            <w:tcW w:w="1985" w:type="dxa"/>
+          </w:tcPr>
+          <w:p>
+            <w:pPr>
+              <w:pStyle w:val="Table-Text"/>
+              <w:jc w:val="center"/>
+              <w:rPr>
+                <w:rFonts w:ascii="Arial" w:hAnsi="Arial" w:cs="Arial"/>
+              </w:rPr>
+            </w:pPr>
+            <w:r>
+              <w:rPr>
+                <w:rFonts w:ascii="Arial" w:hAnsi="Arial" w:cs="Arial"/>
+              </w:rPr>
+              <w:t>2/27/15</w:t>
+            </w:r>
+          </w:p>
+          <w:p>
+            <w:pPr>
+              <w:pStyle w:val="Table-Text"/>
+              <w:jc w:val="center"/>
+              <w:rPr>
+                <w:rFonts w:ascii="Arial" w:hAnsi="Arial" w:cs="Arial"/>
+              </w:rPr>
+            </w:pPr>
+          </w:p>
+        </w:tc>
+      </w:tr>
+      <w:tr>
+        <w:tc>
+          <w:tcPr>
+            <w:tcW w:w="1170" w:type="dxa"/>
+          </w:tcPr>
+          <w:p>
+            <w:pPr>
+              <w:pStyle w:val="Table-Text"/>
+              <w:suppressAutoHyphens/>
+              <w:rPr>
+                <w:rFonts w:ascii="Arial" w:hAnsi="Arial" w:cs="Arial"/>
+              </w:rPr>
+            </w:pPr>
+            <w:r>
+              <w:rPr>
+                <w:rFonts w:ascii="Arial" w:hAnsi="Arial" w:cs="Arial"/>
+              </w:rPr>
+              <w:t>1.3</w:t>
+            </w:r>
+          </w:p>
+        </w:tc>
+        <w:tc>
+          <w:tcPr>
+            <w:tcW w:w="1949" w:type="dxa"/>
+          </w:tcPr>
+          <w:p>
+            <w:pPr>
+              <w:pStyle w:val="Table-Text"/>
+              <w:rPr>
+                <w:rFonts w:ascii="Arial" w:hAnsi="Arial" w:cs="Arial"/>
+              </w:rPr>
+            </w:pPr>
+            <w:r>
+              <w:rPr>
+                <w:rFonts w:ascii="Arial" w:hAnsi="Arial" w:cs="Arial"/>
+              </w:rPr>
+              <w:t>Scott Smoke</w:t>
+            </w:r>
+          </w:p>
+        </w:tc>
+        <w:tc>
+          <w:tcPr>
+            <w:tcW w:w="4252" w:type="dxa"/>
+          </w:tcPr>
+          <w:p>
+            <w:pPr>
+              <w:pStyle w:val="Table-Text"/>
+              <w:spacing w:before="0" w:after="100" w:afterAutospacing="1"/>
+              <w:rPr>
+                <w:rFonts w:ascii="Arial" w:hAnsi="Arial" w:cs="Arial"/>
+              </w:rPr>
+            </w:pPr>
+            <w:r>
+              <w:rPr>
+                <w:rFonts w:ascii="Arial" w:hAnsi="Arial" w:cs="Arial"/>
+              </w:rPr>
+              <w:t>Changed section 2.5 and 4.1</w:t>
+            </w:r>
           </w:p>
         </w:tc>
         <w:tc>
@@ -3605,7 +3750,25 @@
           <w:sz w:val="22"/>
           <w:szCs w:val="22"/>
         </w:rPr>
-        <w:t>This section gives a scope description and overview of everything included in this SRS document. Also, the purpose for this document is described and a list of abbreviations and definitions is provided.</w:t>
+        <w:t xml:space="preserve">This section gives a scope description and overview of everything included in this SRS document. </w:t>
+      </w:r>
+      <w:proofErr w:type="gramStart"/>
+      <w:r>
+        <w:rPr>
+          <w:rFonts w:ascii="Arial" w:hAnsi="Arial" w:cs="Arial"/>
+          <w:sz w:val="22"/>
+          <w:szCs w:val="22"/>
+        </w:rPr>
+        <w:t>Also</w:t>
+      </w:r>
+      <w:proofErr w:type="gramEnd"/>
+      <w:r>
+        <w:rPr>
+          <w:rFonts w:ascii="Arial" w:hAnsi="Arial" w:cs="Arial"/>
+          <w:sz w:val="22"/>
+          <w:szCs w:val="22"/>
+        </w:rPr>
+        <w:t>, the purpose for this document is described and a list of abbreviations and definitions is provided.</w:t>
       </w:r>
     </w:p>
     <w:p>
@@ -3691,13 +3854,27 @@
         <w:rPr>
           <w:i w:val="0"/>
         </w:rPr>
-        <w:t xml:space="preserve"> system. It will also explain system constraints, interface and interactions with other external applications. This document is primarily inten</w:t>
-      </w:r>
-      <w:r>
-        <w:rPr>
-          <w:i w:val="0"/>
-        </w:rPr>
-        <w:t>ded to be proposed to a client</w:t>
+        <w:t xml:space="preserve"> system. It will also explain system constraints, interface and interactions with other external applications. This document </w:t>
+      </w:r>
+      <w:proofErr w:type="gramStart"/>
+      <w:r>
+        <w:rPr>
+          <w:i w:val="0"/>
+        </w:rPr>
+        <w:t>is primarily inten</w:t>
+      </w:r>
+      <w:r>
+        <w:rPr>
+          <w:i w:val="0"/>
+        </w:rPr>
+        <w:t>ded to be proposed</w:t>
+      </w:r>
+      <w:proofErr w:type="gramEnd"/>
+      <w:r>
+        <w:rPr>
+          <w:i w:val="0"/>
+        </w:rPr>
+        <w:t xml:space="preserve"> to a client</w:t>
       </w:r>
       <w:r>
         <w:rPr>
@@ -3727,7 +3904,21 @@
         <w:rPr>
           <w:i w:val="0"/>
         </w:rPr>
-        <w:t xml:space="preserve"> the client, Dr. Patricia Roden,</w:t>
+        <w:t xml:space="preserve"> the client, Dr. Patricia </w:t>
+      </w:r>
+      <w:proofErr w:type="spellStart"/>
+      <w:r>
+        <w:rPr>
+          <w:i w:val="0"/>
+        </w:rPr>
+        <w:t>Roden</w:t>
+      </w:r>
+      <w:proofErr w:type="spellEnd"/>
+      <w:r>
+        <w:rPr>
+          <w:i w:val="0"/>
+        </w:rPr>
+        <w:t>,</w:t>
       </w:r>
       <w:r>
         <w:rPr>
@@ -3810,13 +4001,27 @@
         <w:rPr>
           <w:i w:val="0"/>
         </w:rPr>
-        <w:t xml:space="preserve"> with a graphical user interface</w:t>
-      </w:r>
-      <w:r>
-        <w:rPr>
-          <w:i w:val="0"/>
-        </w:rPr>
-        <w:t xml:space="preserve"> which will allow for two</w:t>
+        <w:t xml:space="preserve"> with a graphical user </w:t>
+      </w:r>
+      <w:proofErr w:type="gramStart"/>
+      <w:r>
+        <w:rPr>
+          <w:i w:val="0"/>
+        </w:rPr>
+        <w:t>interface</w:t>
+      </w:r>
+      <w:r>
+        <w:rPr>
+          <w:i w:val="0"/>
+        </w:rPr>
+        <w:t xml:space="preserve"> which</w:t>
+      </w:r>
+      <w:proofErr w:type="gramEnd"/>
+      <w:r>
+        <w:rPr>
+          <w:i w:val="0"/>
+        </w:rPr>
+        <w:t xml:space="preserve"> will allow for two</w:t>
       </w:r>
       <w:r>
         <w:rPr>
@@ -3942,7 +4147,21 @@
         <w:rPr>
           <w:i w:val="0"/>
         </w:rPr>
-        <w:t>The L.I.F.E.S. application can be installed on a computer with a CD-ROM or a flash drive.</w:t>
+        <w:t xml:space="preserve">The L.I.F.E.S. application </w:t>
+      </w:r>
+      <w:proofErr w:type="gramStart"/>
+      <w:r>
+        <w:rPr>
+          <w:i w:val="0"/>
+        </w:rPr>
+        <w:t>can be installed</w:t>
+      </w:r>
+      <w:proofErr w:type="gramEnd"/>
+      <w:r>
+        <w:rPr>
+          <w:i w:val="0"/>
+        </w:rPr>
+        <w:t xml:space="preserve"> on a computer with a CD-ROM or a flash drive.</w:t>
       </w:r>
     </w:p>
     <w:p>
@@ -4003,7 +4222,21 @@
         <w:rPr>
           <w:i w:val="0"/>
         </w:rPr>
-        <w:t xml:space="preserve"> that has been generated using the software in a similar format</w:t>
+        <w:t xml:space="preserve"> that </w:t>
+      </w:r>
+      <w:proofErr w:type="gramStart"/>
+      <w:r>
+        <w:rPr>
+          <w:i w:val="0"/>
+        </w:rPr>
+        <w:t>has been generated</w:t>
+      </w:r>
+      <w:proofErr w:type="gramEnd"/>
+      <w:r>
+        <w:rPr>
+          <w:i w:val="0"/>
+        </w:rPr>
+        <w:t xml:space="preserve"> using the software in a similar format</w:t>
       </w:r>
       <w:r>
         <w:rPr>
@@ -4021,7 +4254,21 @@
         <w:rPr>
           <w:i w:val="0"/>
         </w:rPr>
-        <w:t>Previously, a person had to compose schedules by hand which could take days or even weeks to produce a schedule with minimal conflicts. This software attempts to speed up the process by providing a single user with an easy and</w:t>
+        <w:t xml:space="preserve">Previously, a person had to compose schedules by </w:t>
+      </w:r>
+      <w:proofErr w:type="gramStart"/>
+      <w:r>
+        <w:rPr>
+          <w:i w:val="0"/>
+        </w:rPr>
+        <w:t>hand</w:t>
+      </w:r>
+      <w:proofErr w:type="gramEnd"/>
+      <w:r>
+        <w:rPr>
+          <w:i w:val="0"/>
+        </w:rPr>
+        <w:t xml:space="preserve"> which could take days or even weeks to produce a schedule with minimal conflicts. This software attempts to speed up the process by providing a single user with an easy and</w:t>
       </w:r>
       <w:r>
         <w:rPr>
@@ -4045,7 +4292,21 @@
         <w:rPr>
           <w:i w:val="0"/>
         </w:rPr>
-        <w:t xml:space="preserve"> a small subset of data to produce a high quality exam schedule. After a final exam schedule is created, o</w:t>
+        <w:t xml:space="preserve"> a small subset of data to produce a high quality exam schedule. After a final exam schedule </w:t>
+      </w:r>
+      <w:proofErr w:type="gramStart"/>
+      <w:r>
+        <w:rPr>
+          <w:i w:val="0"/>
+        </w:rPr>
+        <w:t>is created</w:t>
+      </w:r>
+      <w:proofErr w:type="gramEnd"/>
+      <w:r>
+        <w:rPr>
+          <w:i w:val="0"/>
+        </w:rPr>
+        <w:t>, o</w:t>
       </w:r>
       <w:r>
         <w:rPr>
@@ -4157,13 +4418,27 @@
         <w:rPr>
           <w:i w:val="0"/>
         </w:rPr>
-        <w:t xml:space="preserve">his document is </w:t>
-      </w:r>
-      <w:r>
-        <w:rPr>
-          <w:i w:val="0"/>
-        </w:rPr>
-        <w:t>intended to be read by</w:t>
+        <w:t xml:space="preserve">his document </w:t>
+      </w:r>
+      <w:proofErr w:type="gramStart"/>
+      <w:r>
+        <w:rPr>
+          <w:i w:val="0"/>
+        </w:rPr>
+        <w:t xml:space="preserve">is </w:t>
+      </w:r>
+      <w:r>
+        <w:rPr>
+          <w:i w:val="0"/>
+        </w:rPr>
+        <w:t>intended to be read</w:t>
+      </w:r>
+      <w:proofErr w:type="gramEnd"/>
+      <w:r>
+        <w:rPr>
+          <w:i w:val="0"/>
+        </w:rPr>
+        <w:t xml:space="preserve"> by</w:t>
       </w:r>
       <w:r>
         <w:rPr>
@@ -4242,7 +4517,7 @@
       <w:tblPr>
         <w:tblStyle w:val="TableGrid"/>
         <w:tblW w:w="0" w:type="auto"/>
-        <w:tblLook w:val="04A0" w:firstRow="1" w:lastRow="0" w:firstColumn="1" w:lastColumn="0" w:noHBand="0" w:noVBand="1"/>
+        <w:tblLook w:val="04A0"/>
       </w:tblPr>
       <w:tblGrid>
         <w:gridCol w:w="2197"/>
@@ -4924,23 +5199,25 @@
           <w:sz w:val="22"/>
           <w:szCs w:val="22"/>
         </w:rPr>
-        <w:t>n section 2</w:t>
-      </w:r>
+        <w:t xml:space="preserve">n section </w:t>
+      </w:r>
+      <w:proofErr w:type="gramStart"/>
       <w:r>
         <w:rPr>
           <w:rFonts w:ascii="Arial" w:hAnsi="Arial" w:cs="Arial"/>
           <w:sz w:val="22"/>
           <w:szCs w:val="22"/>
         </w:rPr>
-        <w:t xml:space="preserve"> the application’s</w:t>
-      </w:r>
+        <w:t>2</w:t>
+      </w:r>
+      <w:proofErr w:type="gramEnd"/>
       <w:r>
         <w:rPr>
           <w:rFonts w:ascii="Arial" w:hAnsi="Arial" w:cs="Arial"/>
           <w:sz w:val="22"/>
           <w:szCs w:val="22"/>
         </w:rPr>
-        <w:t xml:space="preserve"> functionality</w:t>
+        <w:t xml:space="preserve"> the application’s</w:t>
       </w:r>
       <w:r>
         <w:rPr>
@@ -4948,7 +5225,7 @@
           <w:sz w:val="22"/>
           <w:szCs w:val="22"/>
         </w:rPr>
-        <w:t xml:space="preserve"> is described</w:t>
+        <w:t xml:space="preserve"> functionality</w:t>
       </w:r>
       <w:r>
         <w:rPr>
@@ -4956,7 +5233,7 @@
           <w:sz w:val="22"/>
           <w:szCs w:val="22"/>
         </w:rPr>
-        <w:t xml:space="preserve"> at a high-level</w:t>
+        <w:t xml:space="preserve"> is described</w:t>
       </w:r>
       <w:r>
         <w:rPr>
@@ -4964,7 +5241,7 @@
           <w:sz w:val="22"/>
           <w:szCs w:val="22"/>
         </w:rPr>
-        <w:t xml:space="preserve">. </w:t>
+        <w:t xml:space="preserve"> at a high-level</w:t>
       </w:r>
       <w:r>
         <w:rPr>
@@ -4972,7 +5249,7 @@
           <w:sz w:val="22"/>
           <w:szCs w:val="22"/>
         </w:rPr>
-        <w:t>In section 3,</w:t>
+        <w:t xml:space="preserve">. </w:t>
       </w:r>
       <w:r>
         <w:rPr>
@@ -4980,7 +5257,7 @@
           <w:sz w:val="22"/>
           <w:szCs w:val="22"/>
         </w:rPr>
-        <w:t xml:space="preserve"> </w:t>
+        <w:t>In section 3,</w:t>
       </w:r>
       <w:r>
         <w:rPr>
@@ -4988,7 +5265,7 @@
           <w:sz w:val="22"/>
           <w:szCs w:val="22"/>
         </w:rPr>
-        <w:t>a detailed description of its requirements is</w:t>
+        <w:t xml:space="preserve"> </w:t>
       </w:r>
       <w:r>
         <w:rPr>
@@ -4996,15 +5273,41 @@
           <w:sz w:val="22"/>
           <w:szCs w:val="22"/>
         </w:rPr>
-        <w:t xml:space="preserve"> </w:t>
-      </w:r>
+        <w:t xml:space="preserve">a detailed description of its requirements </w:t>
+      </w:r>
+      <w:proofErr w:type="gramStart"/>
       <w:r>
         <w:rPr>
           <w:rFonts w:ascii="Arial" w:hAnsi="Arial" w:cs="Arial"/>
           <w:sz w:val="22"/>
           <w:szCs w:val="22"/>
         </w:rPr>
-        <w:t xml:space="preserve">presented, including </w:t>
+        <w:t>is</w:t>
+      </w:r>
+      <w:r>
+        <w:rPr>
+          <w:rFonts w:ascii="Arial" w:hAnsi="Arial" w:cs="Arial"/>
+          <w:sz w:val="22"/>
+          <w:szCs w:val="22"/>
+        </w:rPr>
+        <w:t xml:space="preserve"> </w:t>
+      </w:r>
+      <w:r>
+        <w:rPr>
+          <w:rFonts w:ascii="Arial" w:hAnsi="Arial" w:cs="Arial"/>
+          <w:sz w:val="22"/>
+          <w:szCs w:val="22"/>
+        </w:rPr>
+        <w:t>presented</w:t>
+      </w:r>
+      <w:proofErr w:type="gramEnd"/>
+      <w:r>
+        <w:rPr>
+          <w:rFonts w:ascii="Arial" w:hAnsi="Arial" w:cs="Arial"/>
+          <w:sz w:val="22"/>
+          <w:szCs w:val="22"/>
+        </w:rPr>
+        <w:t xml:space="preserve">, including </w:t>
       </w:r>
       <w:r>
         <w:rPr>
@@ -5205,8 +5508,9 @@
           <w:sz w:val="22"/>
           <w:szCs w:val="22"/>
         </w:rPr>
-        <w:t xml:space="preserve"> high-level. The application will be explained in its context to show how it interacts with other systems and introduce b</w:t>
-      </w:r>
+        <w:t xml:space="preserve"> high-level. The application </w:t>
+      </w:r>
+      <w:proofErr w:type="gramStart"/>
       <w:r>
         <w:rPr>
           <w:rFonts w:ascii="Arial" w:hAnsi="Arial" w:cs="Arial"/>
@@ -5214,6 +5518,25 @@
           <w:sz w:val="22"/>
           <w:szCs w:val="22"/>
         </w:rPr>
+        <w:t>will be explained</w:t>
+      </w:r>
+      <w:proofErr w:type="gramEnd"/>
+      <w:r>
+        <w:rPr>
+          <w:rFonts w:ascii="Arial" w:hAnsi="Arial" w:cs="Arial"/>
+          <w:b w:val="0"/>
+          <w:sz w:val="22"/>
+          <w:szCs w:val="22"/>
+        </w:rPr>
+        <w:t xml:space="preserve"> in its context to show how it interacts with other systems and introduce b</w:t>
+      </w:r>
+      <w:r>
+        <w:rPr>
+          <w:rFonts w:ascii="Arial" w:hAnsi="Arial" w:cs="Arial"/>
+          <w:b w:val="0"/>
+          <w:sz w:val="22"/>
+          <w:szCs w:val="22"/>
+        </w:rPr>
         <w:t>asic functionality of it.</w:t>
       </w:r>
     </w:p>
@@ -5262,13 +5585,27 @@
         <w:rPr>
           <w:rFonts w:ascii="Arial" w:hAnsi="Arial" w:cs="Arial"/>
         </w:rPr>
-        <w:t xml:space="preserve">desktop application for the University of </w:t>
-      </w:r>
-      <w:r>
-        <w:rPr>
-          <w:rFonts w:ascii="Arial" w:hAnsi="Arial" w:cs="Arial"/>
-        </w:rPr>
-        <w:t xml:space="preserve"> North Alabama.</w:t>
+        <w:t xml:space="preserve">desktop application for the University </w:t>
+      </w:r>
+      <w:proofErr w:type="gramStart"/>
+      <w:r>
+        <w:rPr>
+          <w:rFonts w:ascii="Arial" w:hAnsi="Arial" w:cs="Arial"/>
+        </w:rPr>
+        <w:t xml:space="preserve">of </w:t>
+      </w:r>
+      <w:r>
+        <w:rPr>
+          <w:rFonts w:ascii="Arial" w:hAnsi="Arial" w:cs="Arial"/>
+        </w:rPr>
+        <w:t xml:space="preserve"> North</w:t>
+      </w:r>
+      <w:proofErr w:type="gramEnd"/>
+      <w:r>
+        <w:rPr>
+          <w:rFonts w:ascii="Arial" w:hAnsi="Arial" w:cs="Arial"/>
+        </w:rPr>
+        <w:t xml:space="preserve"> Alabama.</w:t>
       </w:r>
       <w:r>
         <w:rPr>
@@ -5386,7 +5723,21 @@
         <w:rPr>
           <w:i w:val="0"/>
         </w:rPr>
-        <w:t xml:space="preserve"> will be based on two </w:t>
+        <w:t xml:space="preserve"> </w:t>
+      </w:r>
+      <w:proofErr w:type="gramStart"/>
+      <w:r>
+        <w:rPr>
+          <w:i w:val="0"/>
+        </w:rPr>
+        <w:t>will be based</w:t>
+      </w:r>
+      <w:proofErr w:type="gramEnd"/>
+      <w:r>
+        <w:rPr>
+          <w:i w:val="0"/>
+        </w:rPr>
+        <w:t xml:space="preserve"> on two </w:t>
       </w:r>
       <w:r>
         <w:rPr>
@@ -5404,7 +5755,21 @@
         <w:rPr>
           <w:i w:val="0"/>
         </w:rPr>
-        <w:t xml:space="preserve">provided by the user. The first file provides the application with details which define the </w:t>
+        <w:t xml:space="preserve">provided by the user. The first file provides the application with </w:t>
+      </w:r>
+      <w:proofErr w:type="gramStart"/>
+      <w:r>
+        <w:rPr>
+          <w:i w:val="0"/>
+        </w:rPr>
+        <w:t>details which</w:t>
+      </w:r>
+      <w:proofErr w:type="gramEnd"/>
+      <w:r>
+        <w:rPr>
+          <w:i w:val="0"/>
+        </w:rPr>
+        <w:t xml:space="preserve"> define the </w:t>
       </w:r>
       <w:r>
         <w:rPr>
@@ -5416,13 +5781,27 @@
         <w:rPr>
           <w:i w:val="0"/>
         </w:rPr>
-        <w:t>. This</w:t>
-      </w:r>
-      <w:r>
-        <w:rPr>
-          <w:i w:val="0"/>
-        </w:rPr>
-        <w:t xml:space="preserve"> file can either be created manually by using the software</w:t>
+        <w:t xml:space="preserve">. </w:t>
+      </w:r>
+      <w:proofErr w:type="gramStart"/>
+      <w:r>
+        <w:rPr>
+          <w:i w:val="0"/>
+        </w:rPr>
+        <w:t>This</w:t>
+      </w:r>
+      <w:r>
+        <w:rPr>
+          <w:i w:val="0"/>
+        </w:rPr>
+        <w:t xml:space="preserve"> file can either</w:t>
+      </w:r>
+      <w:proofErr w:type="gramEnd"/>
+      <w:r>
+        <w:rPr>
+          <w:i w:val="0"/>
+        </w:rPr>
+        <w:t xml:space="preserve"> be created manually by using the software</w:t>
       </w:r>
       <w:r>
         <w:rPr>
@@ -5711,7 +6090,21 @@
         <w:rPr>
           <w:i w:val="0"/>
         </w:rPr>
-        <w:t xml:space="preserve">an administrator will have the option to finalize a schedule that has been generated. This will label the project as “Administratively Approved,” which will apply a seal of approval to all printed documents associated with the finalized schedule. </w:t>
+        <w:t xml:space="preserve">an administrator will have the option to finalize a schedule that </w:t>
+      </w:r>
+      <w:proofErr w:type="gramStart"/>
+      <w:r>
+        <w:rPr>
+          <w:i w:val="0"/>
+        </w:rPr>
+        <w:t>has been generated</w:t>
+      </w:r>
+      <w:proofErr w:type="gramEnd"/>
+      <w:r>
+        <w:rPr>
+          <w:i w:val="0"/>
+        </w:rPr>
+        <w:t xml:space="preserve">. This will label the project as “Administratively Approved,” which will apply a seal of approval to all printed documents associated with the finalized schedule. </w:t>
       </w:r>
     </w:p>
     <w:p>
@@ -5775,14 +6168,50 @@
         <w:rPr>
           <w:rFonts w:ascii="Arial" w:hAnsi="Arial" w:cs="Arial"/>
         </w:rPr>
-        <w:t>The users of this application will be the VPAA and individuals at the Office of the Registrar. All users should be familiar with opening desktop applications and maneuvering file systems. There are two categories of users, which are either considered an administrative or a general user.</w:t>
-      </w:r>
-      <w:r>
-        <w:rPr>
-          <w:rFonts w:ascii="Arial" w:hAnsi="Arial" w:cs="Arial"/>
-        </w:rPr>
-        <w:t xml:space="preserve"> At maximum</w:t>
-      </w:r>
+        <w:t xml:space="preserve">The users of this application will be the VPAA and individuals at the Office of the Registrar. All users should be familiar with opening desktop applications and </w:t>
+      </w:r>
+      <w:proofErr w:type="spellStart"/>
+      <w:r>
+        <w:rPr>
+          <w:rFonts w:ascii="Arial" w:hAnsi="Arial" w:cs="Arial"/>
+        </w:rPr>
+        <w:t>maneuvering</w:t>
+      </w:r>
+      <w:proofErr w:type="spellEnd"/>
+      <w:r>
+        <w:rPr>
+          <w:rFonts w:ascii="Arial" w:hAnsi="Arial" w:cs="Arial"/>
+        </w:rPr>
+        <w:t xml:space="preserve"> file systems. There are two categories of </w:t>
+      </w:r>
+      <w:proofErr w:type="gramStart"/>
+      <w:r>
+        <w:rPr>
+          <w:rFonts w:ascii="Arial" w:hAnsi="Arial" w:cs="Arial"/>
+        </w:rPr>
+        <w:t>users, which are either</w:t>
+      </w:r>
+      <w:proofErr w:type="gramEnd"/>
+      <w:r>
+        <w:rPr>
+          <w:rFonts w:ascii="Arial" w:hAnsi="Arial" w:cs="Arial"/>
+        </w:rPr>
+        <w:t xml:space="preserve"> considered an administrative or a general user.</w:t>
+      </w:r>
+      <w:r>
+        <w:rPr>
+          <w:rFonts w:ascii="Arial" w:hAnsi="Arial" w:cs="Arial"/>
+        </w:rPr>
+        <w:t xml:space="preserve"> At </w:t>
+      </w:r>
+      <w:proofErr w:type="gramStart"/>
+      <w:r>
+        <w:rPr>
+          <w:rFonts w:ascii="Arial" w:hAnsi="Arial" w:cs="Arial"/>
+        </w:rPr>
+        <w:t>maximum</w:t>
+      </w:r>
+      <w:proofErr w:type="gramEnd"/>
       <w:r>
         <w:rPr>
           <w:rFonts w:ascii="Arial" w:hAnsi="Arial" w:cs="Arial"/>
@@ -5793,7 +6222,21 @@
         <w:rPr>
           <w:rFonts w:ascii="Arial" w:hAnsi="Arial" w:cs="Arial"/>
         </w:rPr>
-        <w:t xml:space="preserve"> Privileges are the separating factor between these two different categories of users. The privileges of each category are described below.</w:t>
+        <w:t xml:space="preserve"> Privileges are the separating factor between these two different categories of users. The privileges of each category </w:t>
+      </w:r>
+      <w:proofErr w:type="gramStart"/>
+      <w:r>
+        <w:rPr>
+          <w:rFonts w:ascii="Arial" w:hAnsi="Arial" w:cs="Arial"/>
+        </w:rPr>
+        <w:t>are described</w:t>
+      </w:r>
+      <w:proofErr w:type="gramEnd"/>
+      <w:r>
+        <w:rPr>
+          <w:rFonts w:ascii="Arial" w:hAnsi="Arial" w:cs="Arial"/>
+        </w:rPr>
+        <w:t xml:space="preserve"> below.</w:t>
       </w:r>
     </w:p>
     <w:p>
@@ -5858,8 +6301,9 @@
           <w:sz w:val="24"/>
           <w:szCs w:val="24"/>
         </w:rPr>
-        <w:t>are users who have</w:t>
-      </w:r>
+        <w:t xml:space="preserve">are users who </w:t>
+      </w:r>
+      <w:proofErr w:type="gramStart"/>
       <w:r>
         <w:rPr>
           <w:rFonts w:ascii="Arial" w:hAnsi="Arial" w:cs="Arial"/>
@@ -5868,7 +6312,7 @@
           <w:sz w:val="24"/>
           <w:szCs w:val="24"/>
         </w:rPr>
-        <w:t xml:space="preserve"> been verified by an administrator</w:t>
+        <w:t>have</w:t>
       </w:r>
       <w:r>
         <w:rPr>
@@ -5878,8 +6322,9 @@
           <w:sz w:val="24"/>
           <w:szCs w:val="24"/>
         </w:rPr>
-        <w:t xml:space="preserve"> and</w:t>
-      </w:r>
+        <w:t xml:space="preserve"> been verified</w:t>
+      </w:r>
+      <w:proofErr w:type="gramEnd"/>
       <w:r>
         <w:rPr>
           <w:rFonts w:ascii="Arial" w:hAnsi="Arial" w:cs="Arial"/>
@@ -5888,7 +6333,7 @@
           <w:sz w:val="24"/>
           <w:szCs w:val="24"/>
         </w:rPr>
-        <w:t xml:space="preserve"> may operate the application.</w:t>
+        <w:t xml:space="preserve"> by an administrator</w:t>
       </w:r>
       <w:r>
         <w:rPr>
@@ -5898,7 +6343,7 @@
           <w:sz w:val="24"/>
           <w:szCs w:val="24"/>
         </w:rPr>
-        <w:t xml:space="preserve"> General users will be able to open, view, run</w:t>
+        <w:t xml:space="preserve"> and</w:t>
       </w:r>
       <w:r>
         <w:rPr>
@@ -5908,7 +6353,7 @@
           <w:sz w:val="24"/>
           <w:szCs w:val="24"/>
         </w:rPr>
-        <w:t xml:space="preserve"> schedule</w:t>
+        <w:t xml:space="preserve"> may operate the application.</w:t>
       </w:r>
       <w:r>
         <w:rPr>
@@ -5918,7 +6363,7 @@
           <w:sz w:val="24"/>
           <w:szCs w:val="24"/>
         </w:rPr>
-        <w:t>, reschedule</w:t>
+        <w:t xml:space="preserve"> General users will be able to open, view, run</w:t>
       </w:r>
       <w:r>
         <w:rPr>
@@ -5928,7 +6373,7 @@
           <w:sz w:val="24"/>
           <w:szCs w:val="24"/>
         </w:rPr>
-        <w:t>,</w:t>
+        <w:t xml:space="preserve"> schedule</w:t>
       </w:r>
       <w:r>
         <w:rPr>
@@ -5938,6 +6383,26 @@
           <w:sz w:val="24"/>
           <w:szCs w:val="24"/>
         </w:rPr>
+        <w:t>, reschedule</w:t>
+      </w:r>
+      <w:r>
+        <w:rPr>
+          <w:rFonts w:ascii="Arial" w:hAnsi="Arial" w:cs="Arial"/>
+          <w:b w:val="0"/>
+          <w:i w:val="0"/>
+          <w:sz w:val="24"/>
+          <w:szCs w:val="24"/>
+        </w:rPr>
+        <w:t>,</w:t>
+      </w:r>
+      <w:r>
+        <w:rPr>
+          <w:rFonts w:ascii="Arial" w:hAnsi="Arial" w:cs="Arial"/>
+          <w:b w:val="0"/>
+          <w:i w:val="0"/>
+          <w:sz w:val="24"/>
+          <w:szCs w:val="24"/>
+        </w:rPr>
         <w:t xml:space="preserve"> and modify the schedule.</w:t>
       </w:r>
     </w:p>
@@ -5952,13 +6417,27 @@
           <w:rFonts w:ascii="Arial" w:hAnsi="Arial" w:cs="Arial"/>
         </w:rPr>
         <w:tab/>
-        <w:t xml:space="preserve">Administrators have all the same privileges as the general users with the addition of creation and deletion of </w:t>
-      </w:r>
-      <w:r>
-        <w:rPr>
-          <w:rFonts w:ascii="Arial" w:hAnsi="Arial" w:cs="Arial"/>
-        </w:rPr>
-        <w:t xml:space="preserve"> general users, reset passwords, finalize exam schedule and unlock accounts.</w:t>
+        <w:t xml:space="preserve">Administrators have all the same privileges as the general users with the addition of creation and deletion </w:t>
+      </w:r>
+      <w:proofErr w:type="gramStart"/>
+      <w:r>
+        <w:rPr>
+          <w:rFonts w:ascii="Arial" w:hAnsi="Arial" w:cs="Arial"/>
+        </w:rPr>
+        <w:t xml:space="preserve">of </w:t>
+      </w:r>
+      <w:r>
+        <w:rPr>
+          <w:rFonts w:ascii="Arial" w:hAnsi="Arial" w:cs="Arial"/>
+        </w:rPr>
+        <w:t xml:space="preserve"> general</w:t>
+      </w:r>
+      <w:proofErr w:type="gramEnd"/>
+      <w:r>
+        <w:rPr>
+          <w:rFonts w:ascii="Arial" w:hAnsi="Arial" w:cs="Arial"/>
+        </w:rPr>
+        <w:t xml:space="preserve"> users, reset passwords, finalize exam schedule and unlock accounts.</w:t>
       </w:r>
     </w:p>
     <w:p>
@@ -6050,32 +6529,18 @@
     </w:p>
     <w:p>
       <w:pPr>
-        <w:ind w:firstLine="576"/>
-        <w:rPr>
-          <w:rFonts w:ascii="Arial" w:hAnsi="Arial" w:cs="Arial"/>
-          <w:b/>
-        </w:rPr>
-      </w:pPr>
-      <w:r>
-        <w:rPr>
-          <w:rFonts w:ascii="Arial" w:hAnsi="Arial" w:cs="Arial"/>
-          <w:b/>
-        </w:rPr>
-        <w:t>Programming Language Proposal</w:t>
-      </w:r>
-    </w:p>
-    <w:p>
-      <w:pPr>
-        <w:ind w:firstLine="576"/>
-        <w:rPr>
-          <w:rFonts w:ascii="Arial" w:hAnsi="Arial" w:cs="Arial"/>
-        </w:rPr>
-      </w:pPr>
-      <w:r>
-        <w:rPr>
-          <w:rFonts w:ascii="Arial" w:hAnsi="Arial" w:cs="Arial"/>
-        </w:rPr>
-        <w:t>Any hardware requirements should be limited to the HP pro.</w:t>
+        <w:ind w:left="576"/>
+      </w:pPr>
+      <w:r>
+        <w:t xml:space="preserve">The LIFE software </w:t>
+      </w:r>
+      <w:proofErr w:type="gramStart"/>
+      <w:r>
+        <w:t>is expected</w:t>
+      </w:r>
+      <w:proofErr w:type="gramEnd"/>
+      <w:r>
+        <w:t xml:space="preserve"> to run on a HP pro using the Windows 7 operating system.</w:t>
       </w:r>
     </w:p>
     <w:p>
@@ -6134,15 +6599,33 @@
           <w:sz w:val="22"/>
           <w:szCs w:val="22"/>
         </w:rPr>
-        <w:t xml:space="preserve"> for this application can be fou</w:t>
-      </w:r>
+        <w:t xml:space="preserve"> for this application </w:t>
+      </w:r>
+      <w:proofErr w:type="gramStart"/>
       <w:r>
         <w:rPr>
           <w:rFonts w:ascii="Arial" w:hAnsi="Arial" w:cs="Arial"/>
           <w:sz w:val="22"/>
           <w:szCs w:val="22"/>
         </w:rPr>
-        <w:t xml:space="preserve">nd </w:t>
+        <w:t>can be fou</w:t>
+      </w:r>
+      <w:r>
+        <w:rPr>
+          <w:rFonts w:ascii="Arial" w:hAnsi="Arial" w:cs="Arial"/>
+          <w:sz w:val="22"/>
+          <w:szCs w:val="22"/>
+        </w:rPr>
+        <w:t>nd</w:t>
+      </w:r>
+      <w:proofErr w:type="gramEnd"/>
+      <w:r>
+        <w:rPr>
+          <w:rFonts w:ascii="Arial" w:hAnsi="Arial" w:cs="Arial"/>
+          <w:sz w:val="22"/>
+          <w:szCs w:val="22"/>
+        </w:rPr>
+        <w:t xml:space="preserve"> </w:t>
       </w:r>
       <w:r>
         <w:rPr>
@@ -6253,7 +6736,21 @@
         <w:rPr>
           <w:rFonts w:ascii="Arial" w:hAnsi="Arial" w:cs="Arial"/>
         </w:rPr>
-        <w:t>Descriptions of all functional requirements are described in this section. There are detailed descriptions of all the interfaces in the system and all of the application’s features.</w:t>
+        <w:t xml:space="preserve">Descriptions of all functional requirements </w:t>
+      </w:r>
+      <w:proofErr w:type="gramStart"/>
+      <w:r>
+        <w:rPr>
+          <w:rFonts w:ascii="Arial" w:hAnsi="Arial" w:cs="Arial"/>
+        </w:rPr>
+        <w:t>are described</w:t>
+      </w:r>
+      <w:proofErr w:type="gramEnd"/>
+      <w:r>
+        <w:rPr>
+          <w:rFonts w:ascii="Arial" w:hAnsi="Arial" w:cs="Arial"/>
+        </w:rPr>
+        <w:t xml:space="preserve"> in this section. There are detailed descriptions of all the interfaces in the system and all of the application’s features.</w:t>
       </w:r>
     </w:p>
     <w:p>
@@ -6319,7 +6816,21 @@
         <w:rPr>
           <w:rFonts w:ascii="Arial" w:hAnsi="Arial" w:cs="Arial"/>
         </w:rPr>
-        <w:t xml:space="preserve"> interfaces. Basic prototypes of the user interface are also provided in this section</w:t>
+        <w:t xml:space="preserve"> interfaces. Basic prototypes of the user interface </w:t>
+      </w:r>
+      <w:proofErr w:type="gramStart"/>
+      <w:r>
+        <w:rPr>
+          <w:rFonts w:ascii="Arial" w:hAnsi="Arial" w:cs="Arial"/>
+        </w:rPr>
+        <w:t>are also provided</w:t>
+      </w:r>
+      <w:proofErr w:type="gramEnd"/>
+      <w:r>
+        <w:rPr>
+          <w:rFonts w:ascii="Arial" w:hAnsi="Arial" w:cs="Arial"/>
+        </w:rPr>
+        <w:t xml:space="preserve"> in this section</w:t>
       </w:r>
       <w:r>
         <w:rPr>
@@ -6355,7 +6866,21 @@
         <w:rPr>
           <w:i w:val="0"/>
         </w:rPr>
-        <w:t>A first-time user of L.I.F.E.S. should see the log-in page wh</w:t>
+        <w:t xml:space="preserve">A first-time user of L.I.F.E.S. should see the </w:t>
+      </w:r>
+      <w:proofErr w:type="gramStart"/>
+      <w:r>
+        <w:rPr>
+          <w:i w:val="0"/>
+        </w:rPr>
+        <w:t>log-in</w:t>
+      </w:r>
+      <w:proofErr w:type="gramEnd"/>
+      <w:r>
+        <w:rPr>
+          <w:i w:val="0"/>
+        </w:rPr>
+        <w:t xml:space="preserve"> page wh</w:t>
       </w:r>
       <w:r>
         <w:rPr>
@@ -6379,13 +6904,27 @@
         <w:rPr>
           <w:i w:val="0"/>
         </w:rPr>
-        <w:t xml:space="preserve">. If the user has not </w:t>
-      </w:r>
-      <w:r>
-        <w:rPr>
-          <w:i w:val="0"/>
-        </w:rPr>
-        <w:t>been registered by the VPAA</w:t>
+        <w:t xml:space="preserve">. If the user </w:t>
+      </w:r>
+      <w:proofErr w:type="gramStart"/>
+      <w:r>
+        <w:rPr>
+          <w:i w:val="0"/>
+        </w:rPr>
+        <w:t xml:space="preserve">has not </w:t>
+      </w:r>
+      <w:r>
+        <w:rPr>
+          <w:i w:val="0"/>
+        </w:rPr>
+        <w:t>been registered</w:t>
+      </w:r>
+      <w:proofErr w:type="gramEnd"/>
+      <w:r>
+        <w:rPr>
+          <w:i w:val="0"/>
+        </w:rPr>
+        <w:t xml:space="preserve"> by the VPAA</w:t>
       </w:r>
       <w:r>
         <w:rPr>
@@ -6445,7 +6984,21 @@
         <w:rPr>
           <w:i w:val="0"/>
         </w:rPr>
-        <w:t xml:space="preserve"> directly when the application is opened. Here the user chooses the type of search he/she wants to conduct.</w:t>
+        <w:t xml:space="preserve"> directly when the application </w:t>
+      </w:r>
+      <w:proofErr w:type="gramStart"/>
+      <w:r>
+        <w:rPr>
+          <w:i w:val="0"/>
+        </w:rPr>
+        <w:t>is opened</w:t>
+      </w:r>
+      <w:proofErr w:type="gramEnd"/>
+      <w:r>
+        <w:rPr>
+          <w:i w:val="0"/>
+        </w:rPr>
+        <w:t>. Here the user chooses the type of search he/she wants to conduct.</w:t>
       </w:r>
     </w:p>
     <w:p>
@@ -6470,19 +7023,47 @@
         <w:rPr>
           <w:i w:val="0"/>
         </w:rPr>
-        <w:t>The main interface will have a table that will display a generated schedule. Above the tab</w:t>
-      </w:r>
-      <w:r>
-        <w:rPr>
-          <w:i w:val="0"/>
-        </w:rPr>
-        <w:t>le there will be two buttons to</w:t>
-      </w:r>
-      <w:r>
-        <w:rPr>
-          <w:i w:val="0"/>
-        </w:rPr>
-        <w:t xml:space="preserve"> select the two input files. Below the table there will be a button to generate an exam schedule and a button to reschedule the currently displayed schedule</w:t>
+        <w:t xml:space="preserve">The main interface will have a table that will display a generated schedule. Above the </w:t>
+      </w:r>
+      <w:proofErr w:type="gramStart"/>
+      <w:r>
+        <w:rPr>
+          <w:i w:val="0"/>
+        </w:rPr>
+        <w:t>tab</w:t>
+      </w:r>
+      <w:r>
+        <w:rPr>
+          <w:i w:val="0"/>
+        </w:rPr>
+        <w:t>le</w:t>
+      </w:r>
+      <w:proofErr w:type="gramEnd"/>
+      <w:r>
+        <w:rPr>
+          <w:i w:val="0"/>
+        </w:rPr>
+        <w:t xml:space="preserve"> there will be two buttons to</w:t>
+      </w:r>
+      <w:r>
+        <w:rPr>
+          <w:i w:val="0"/>
+        </w:rPr>
+        <w:t xml:space="preserve"> select the two input files. Below the </w:t>
+      </w:r>
+      <w:proofErr w:type="gramStart"/>
+      <w:r>
+        <w:rPr>
+          <w:i w:val="0"/>
+        </w:rPr>
+        <w:t>table</w:t>
+      </w:r>
+      <w:proofErr w:type="gramEnd"/>
+      <w:r>
+        <w:rPr>
+          <w:i w:val="0"/>
+        </w:rPr>
+        <w:t xml:space="preserve"> there will be a button to generate an exam schedule and a button to reschedule the currently displayed schedule</w:t>
       </w:r>
       <w:r>
         <w:rPr>
@@ -6524,7 +7105,21 @@
         <w:rPr>
           <w:i w:val="0"/>
         </w:rPr>
-        <w:t>ut. Under the file option there will be the sub options: new, open, save, save as, print, and close. The main interface will contain the following dialogs.</w:t>
+        <w:t xml:space="preserve">ut. Under the </w:t>
+      </w:r>
+      <w:proofErr w:type="gramStart"/>
+      <w:r>
+        <w:rPr>
+          <w:i w:val="0"/>
+        </w:rPr>
+        <w:t>file</w:t>
+      </w:r>
+      <w:proofErr w:type="gramEnd"/>
+      <w:r>
+        <w:rPr>
+          <w:i w:val="0"/>
+        </w:rPr>
+        <w:t xml:space="preserve"> option there will be the sub options: new, open, save, save as, print, and close. The main interface will contain the following dialogs.</w:t>
       </w:r>
     </w:p>
     <w:p>
@@ -6597,7 +7192,14 @@
         <w:rPr>
           <w:i w:val="0"/>
         </w:rPr>
-        <w:t>File Dialog</w:t>
+        <w:t xml:space="preserve">File </w:t>
+      </w:r>
+      <w:proofErr w:type="spellStart"/>
+      <w:r>
+        <w:rPr>
+          <w:i w:val="0"/>
+        </w:rPr>
+        <w:t>Dialog</w:t>
       </w:r>
       <w:r>
         <w:rPr>
@@ -6605,6 +7207,7 @@
         </w:rPr>
         <w:t>f</w:t>
       </w:r>
+      <w:proofErr w:type="spellEnd"/>
     </w:p>
     <w:p>
       <w:pPr>
@@ -6681,7 +7284,21 @@
           <w:i w:val="0"/>
         </w:rPr>
         <w:tab/>
-        <w:t>The print dialog will ask for the printer to print to.</w:t>
+        <w:t xml:space="preserve">The print dialog will ask </w:t>
+      </w:r>
+      <w:proofErr w:type="gramStart"/>
+      <w:r>
+        <w:rPr>
+          <w:i w:val="0"/>
+        </w:rPr>
+        <w:t>for the</w:t>
+      </w:r>
+      <w:proofErr w:type="gramEnd"/>
+      <w:r>
+        <w:rPr>
+          <w:i w:val="0"/>
+        </w:rPr>
+        <w:t xml:space="preserve"> printer to print to.</w:t>
       </w:r>
     </w:p>
     <w:p>
@@ -6950,11 +7567,19 @@
           <w:rFonts w:ascii="Arial" w:hAnsi="Arial" w:cs="Arial"/>
         </w:rPr>
       </w:pPr>
-      <w:r>
-        <w:rPr>
-          <w:rFonts w:ascii="Arial" w:hAnsi="Arial" w:cs="Arial"/>
-        </w:rPr>
-        <w:t>with libraries to link with a printer.</w:t>
+      <w:proofErr w:type="gramStart"/>
+      <w:r>
+        <w:rPr>
+          <w:rFonts w:ascii="Arial" w:hAnsi="Arial" w:cs="Arial"/>
+        </w:rPr>
+        <w:t>with</w:t>
+      </w:r>
+      <w:proofErr w:type="gramEnd"/>
+      <w:r>
+        <w:rPr>
+          <w:rFonts w:ascii="Arial" w:hAnsi="Arial" w:cs="Arial"/>
+        </w:rPr>
+        <w:t xml:space="preserve"> libraries to link with a printer.</w:t>
       </w:r>
     </w:p>
     <w:p>
@@ -7093,7 +7718,21 @@
         <w:rPr>
           <w:rFonts w:ascii="Arial" w:hAnsi="Arial" w:cs="Arial"/>
         </w:rPr>
-        <w:t>The user will be prompted for a username and password. The username must be the users’ University of North Alabama email. The password must be between seven and nine characters long. The password must start with a</w:t>
+        <w:t xml:space="preserve">The user </w:t>
+      </w:r>
+      <w:proofErr w:type="gramStart"/>
+      <w:r>
+        <w:rPr>
+          <w:rFonts w:ascii="Arial" w:hAnsi="Arial" w:cs="Arial"/>
+        </w:rPr>
+        <w:t>will be prompted</w:t>
+      </w:r>
+      <w:proofErr w:type="gramEnd"/>
+      <w:r>
+        <w:rPr>
+          <w:rFonts w:ascii="Arial" w:hAnsi="Arial" w:cs="Arial"/>
+        </w:rPr>
+        <w:t xml:space="preserve"> for a username and password. The username must be the users’ University of North Alabama email. The password must be between seven and nine characters long. The password must start with a</w:t>
       </w:r>
       <w:r>
         <w:rPr>
@@ -7141,7 +7780,21 @@
         <w:rPr>
           <w:rFonts w:ascii="Arial" w:hAnsi="Arial" w:cs="Arial"/>
         </w:rPr>
-        <w:t xml:space="preserve"> of the following *,# and $.</w:t>
+        <w:t xml:space="preserve"> of the following *</w:t>
+      </w:r>
+      <w:proofErr w:type="gramStart"/>
+      <w:r>
+        <w:rPr>
+          <w:rFonts w:ascii="Arial" w:hAnsi="Arial" w:cs="Arial"/>
+        </w:rPr>
+        <w:t>,#</w:t>
+      </w:r>
+      <w:proofErr w:type="gramEnd"/>
+      <w:r>
+        <w:rPr>
+          <w:rFonts w:ascii="Arial" w:hAnsi="Arial" w:cs="Arial"/>
+        </w:rPr>
+        <w:t xml:space="preserve"> and $.</w:t>
       </w:r>
       <w:r>
         <w:rPr>
@@ -7379,20 +8032,28 @@
         <w:rPr>
           <w:rFonts w:ascii="Arial" w:hAnsi="Arial" w:cs="Arial"/>
         </w:rPr>
-        <w:t xml:space="preserve"> be</w:t>
-      </w:r>
-      <w:r>
-        <w:rPr>
-          <w:rFonts w:ascii="Arial" w:hAnsi="Arial" w:cs="Arial"/>
-        </w:rPr>
         <w:t xml:space="preserve"> </w:t>
       </w:r>
+      <w:proofErr w:type="gramStart"/>
+      <w:r>
+        <w:rPr>
+          <w:rFonts w:ascii="Arial" w:hAnsi="Arial" w:cs="Arial"/>
+        </w:rPr>
+        <w:t>be</w:t>
+      </w:r>
+      <w:r>
+        <w:rPr>
+          <w:rFonts w:ascii="Arial" w:hAnsi="Arial" w:cs="Arial"/>
+        </w:rPr>
+        <w:t xml:space="preserve"> </w:t>
+      </w:r>
       <w:r>
         <w:rPr>
           <w:rFonts w:ascii="Arial" w:hAnsi="Arial" w:cs="Arial"/>
         </w:rPr>
         <w:t>saved</w:t>
       </w:r>
+      <w:proofErr w:type="gramEnd"/>
       <w:r>
         <w:rPr>
           <w:rFonts w:ascii="Arial" w:hAnsi="Arial" w:cs="Arial"/>
@@ -7441,7 +8102,21 @@
         <w:rPr>
           <w:rFonts w:ascii="Arial" w:hAnsi="Arial" w:cs="Arial"/>
         </w:rPr>
-        <w:t>The administrator can perform all the general user task in addition to the following:</w:t>
+        <w:t xml:space="preserve">The administrator can perform </w:t>
+      </w:r>
+      <w:proofErr w:type="gramStart"/>
+      <w:r>
+        <w:rPr>
+          <w:rFonts w:ascii="Arial" w:hAnsi="Arial" w:cs="Arial"/>
+        </w:rPr>
+        <w:t>all the</w:t>
+      </w:r>
+      <w:proofErr w:type="gramEnd"/>
+      <w:r>
+        <w:rPr>
+          <w:rFonts w:ascii="Arial" w:hAnsi="Arial" w:cs="Arial"/>
+        </w:rPr>
+        <w:t xml:space="preserve"> general user task in addition to the following:</w:t>
       </w:r>
     </w:p>
     <w:p>
@@ -7735,7 +8410,21 @@
         <w:rPr>
           <w:i w:val="0"/>
         </w:rPr>
-        <w:t>Users have four attempts to enter a correct username and password. Upon the fourth failed attempt to login that user is locked out and has to b</w:t>
+        <w:t xml:space="preserve">Users have four attempts to enter a correct username and password. Upon the fourth failed attempt to </w:t>
+      </w:r>
+      <w:proofErr w:type="gramStart"/>
+      <w:r>
+        <w:rPr>
+          <w:i w:val="0"/>
+        </w:rPr>
+        <w:t>login</w:t>
+      </w:r>
+      <w:proofErr w:type="gramEnd"/>
+      <w:r>
+        <w:rPr>
+          <w:i w:val="0"/>
+        </w:rPr>
+        <w:t xml:space="preserve"> that user is locked out and has to b</w:t>
       </w:r>
       <w:r>
         <w:rPr>
@@ -7760,7 +8449,19 @@
         <w:rPr>
           <w:i w:val="0"/>
         </w:rPr>
-        <w:t xml:space="preserve">If a user enters the wrong login credentials an error message will display whether the username or password was incorrect.  </w:t>
+        <w:t xml:space="preserve">If a user enters the wrong login </w:t>
+      </w:r>
+      <w:r>
+        <w:rPr>
+          <w:i w:val="0"/>
+        </w:rPr>
+        <w:t>credentials,</w:t>
+      </w:r>
+      <w:r>
+        <w:rPr>
+          <w:i w:val="0"/>
+        </w:rPr>
+        <w:t xml:space="preserve"> an error message will display whether the username or password was incorrect.  </w:t>
       </w:r>
     </w:p>
     <w:p>
@@ -7779,7 +8480,13 @@
         <w:rPr>
           <w:i w:val="0"/>
         </w:rPr>
-        <w:t xml:space="preserve">Exam schedules can only be finalized by an Administrator. </w:t>
+        <w:t>An Administrator can only finalize exam schedules</w:t>
+      </w:r>
+      <w:r>
+        <w:rPr>
+          <w:i w:val="0"/>
+        </w:rPr>
+        <w:t xml:space="preserve">. </w:t>
       </w:r>
     </w:p>
     <w:p>
@@ -7856,7 +8563,21 @@
         <w:rPr>
           <w:i w:val="0"/>
         </w:rPr>
-        <w:t xml:space="preserve"> – The user interface will be designed to be easy to learn and use. There will also be an included user manual in the program’s help menu.</w:t>
+        <w:t xml:space="preserve"> – The user interface </w:t>
+      </w:r>
+      <w:proofErr w:type="gramStart"/>
+      <w:r>
+        <w:rPr>
+          <w:i w:val="0"/>
+        </w:rPr>
+        <w:t>will be designed</w:t>
+      </w:r>
+      <w:proofErr w:type="gramEnd"/>
+      <w:r>
+        <w:rPr>
+          <w:i w:val="0"/>
+        </w:rPr>
+        <w:t xml:space="preserve"> to be easy to learn and use. There will also be an included user manual in the program’s help menu.</w:t>
       </w:r>
     </w:p>
     <w:p>
@@ -7908,7 +8629,35 @@
         <w:rPr>
           <w:i w:val="0"/>
         </w:rPr>
-        <w:t xml:space="preserve"> – The software will be written with testability in mind. Each module of the software will be written with test cases in mind to allow for the finding of faults. </w:t>
+        <w:t xml:space="preserve"> – The software </w:t>
+      </w:r>
+      <w:proofErr w:type="gramStart"/>
+      <w:r>
+        <w:rPr>
+          <w:i w:val="0"/>
+        </w:rPr>
+        <w:t>will be written</w:t>
+      </w:r>
+      <w:proofErr w:type="gramEnd"/>
+      <w:r>
+        <w:rPr>
+          <w:i w:val="0"/>
+        </w:rPr>
+        <w:t xml:space="preserve"> with testability in mind. Each module of the software </w:t>
+      </w:r>
+      <w:proofErr w:type="gramStart"/>
+      <w:r>
+        <w:rPr>
+          <w:i w:val="0"/>
+        </w:rPr>
+        <w:t>will be written</w:t>
+      </w:r>
+      <w:proofErr w:type="gramEnd"/>
+      <w:r>
+        <w:rPr>
+          <w:i w:val="0"/>
+        </w:rPr>
+        <w:t xml:space="preserve"> with test cases in mind to allow for the finding of faults. </w:t>
       </w:r>
     </w:p>
     <w:p>
@@ -7934,7 +8683,21 @@
         <w:rPr>
           <w:i w:val="0"/>
         </w:rPr>
-        <w:t xml:space="preserve"> – The software will be available on a CD-ROM/Flashdrive.</w:t>
+        <w:t xml:space="preserve"> – The software will be available on a CD-ROM/</w:t>
+      </w:r>
+      <w:proofErr w:type="spellStart"/>
+      <w:r>
+        <w:rPr>
+          <w:i w:val="0"/>
+        </w:rPr>
+        <w:t>Flashdrive</w:t>
+      </w:r>
+      <w:proofErr w:type="spellEnd"/>
+      <w:r>
+        <w:rPr>
+          <w:i w:val="0"/>
+        </w:rPr>
+        <w:t>.</w:t>
       </w:r>
     </w:p>
     <w:p>
@@ -7963,7 +8726,21 @@
         <w:rPr>
           <w:i w:val="0"/>
         </w:rPr>
-        <w:t xml:space="preserve"> – The software will achieve maintainability through the use of modules. </w:t>
+        <w:t xml:space="preserve"> – The software will achieve maintainability </w:t>
+      </w:r>
+      <w:proofErr w:type="gramStart"/>
+      <w:r>
+        <w:rPr>
+          <w:i w:val="0"/>
+        </w:rPr>
+        <w:t>through the use of</w:t>
+      </w:r>
+      <w:proofErr w:type="gramEnd"/>
+      <w:r>
+        <w:rPr>
+          <w:i w:val="0"/>
+        </w:rPr>
+        <w:t xml:space="preserve"> modules. </w:t>
       </w:r>
       <w:r>
         <w:rPr>
@@ -8044,7 +8821,35 @@
         <w:rPr>
           <w:rFonts w:ascii="Arial" w:hAnsi="Arial" w:cs="Arial"/>
         </w:rPr>
-        <w:t>The first file provides the application with details which define the time constraints of the exam schedule. This file can either be created manually by using the software, or it can be loaded from a separate input file.</w:t>
+        <w:t xml:space="preserve">The first file provides the application with </w:t>
+      </w:r>
+      <w:proofErr w:type="gramStart"/>
+      <w:r>
+        <w:rPr>
+          <w:rFonts w:ascii="Arial" w:hAnsi="Arial" w:cs="Arial"/>
+        </w:rPr>
+        <w:t>details which</w:t>
+      </w:r>
+      <w:proofErr w:type="gramEnd"/>
+      <w:r>
+        <w:rPr>
+          <w:rFonts w:ascii="Arial" w:hAnsi="Arial" w:cs="Arial"/>
+        </w:rPr>
+        <w:t xml:space="preserve"> define the time constraints of the exam schedule. </w:t>
+      </w:r>
+      <w:proofErr w:type="gramStart"/>
+      <w:r>
+        <w:rPr>
+          <w:rFonts w:ascii="Arial" w:hAnsi="Arial" w:cs="Arial"/>
+        </w:rPr>
+        <w:t>This file can either</w:t>
+      </w:r>
+      <w:proofErr w:type="gramEnd"/>
+      <w:r>
+        <w:rPr>
+          <w:rFonts w:ascii="Arial" w:hAnsi="Arial" w:cs="Arial"/>
+        </w:rPr>
+        <w:t xml:space="preserve"> be created manually by using the software, or it can be loaded from a separate input file.</w:t>
       </w:r>
     </w:p>
     <w:p>
@@ -8079,7 +8884,21 @@
         <w:rPr>
           <w:rFonts w:ascii="Arial" w:hAnsi="Arial" w:cs="Arial"/>
         </w:rPr>
-        <w:t>This integer value will be between 3 and 5.</w:t>
+        <w:t xml:space="preserve">This integer value will be between </w:t>
+      </w:r>
+      <w:proofErr w:type="gramStart"/>
+      <w:r>
+        <w:rPr>
+          <w:rFonts w:ascii="Arial" w:hAnsi="Arial" w:cs="Arial"/>
+        </w:rPr>
+        <w:t>3</w:t>
+      </w:r>
+      <w:proofErr w:type="gramEnd"/>
+      <w:r>
+        <w:rPr>
+          <w:rFonts w:ascii="Arial" w:hAnsi="Arial" w:cs="Arial"/>
+        </w:rPr>
+        <w:t xml:space="preserve"> and 5.</w:t>
       </w:r>
     </w:p>
     <w:p>
@@ -8133,8 +8952,16 @@
         <w:rPr>
           <w:rFonts w:ascii="Arial" w:hAnsi="Arial" w:cs="Arial"/>
         </w:rPr>
-        <w:t xml:space="preserve"> The final time for exams is either 5 or 5:15 p.m..</w:t>
-      </w:r>
+        <w:t xml:space="preserve"> The final time for exams is either 5 or 5:15 </w:t>
+      </w:r>
+      <w:proofErr w:type="gramStart"/>
+      <w:r>
+        <w:rPr>
+          <w:rFonts w:ascii="Arial" w:hAnsi="Arial" w:cs="Arial"/>
+        </w:rPr>
+        <w:t>p.m..</w:t>
+      </w:r>
+      <w:proofErr w:type="gramEnd"/>
     </w:p>
     <w:p>
       <w:pPr>
@@ -8181,7 +9008,21 @@
         <w:rPr>
           <w:rFonts w:ascii="Arial" w:hAnsi="Arial" w:cs="Arial"/>
         </w:rPr>
-        <w:t xml:space="preserve"> Every exam can begin on either  the </w:t>
+        <w:t xml:space="preserve"> Every exam can begin on </w:t>
+      </w:r>
+      <w:proofErr w:type="gramStart"/>
+      <w:r>
+        <w:rPr>
+          <w:rFonts w:ascii="Arial" w:hAnsi="Arial" w:cs="Arial"/>
+        </w:rPr>
+        <w:t>either  the</w:t>
+      </w:r>
+      <w:proofErr w:type="gramEnd"/>
+      <w:r>
+        <w:rPr>
+          <w:rFonts w:ascii="Arial" w:hAnsi="Arial" w:cs="Arial"/>
+        </w:rPr>
+        <w:t xml:space="preserve"> </w:t>
       </w:r>
       <w:r>
         <w:rPr>
@@ -8369,15 +9210,16 @@
           <w:sz w:val="24"/>
           <w:szCs w:val="24"/>
         </w:rPr>
-        <w:t xml:space="preserve"> the </w:t>
-      </w:r>
+        <w:t xml:space="preserve"> </w:t>
+      </w:r>
+      <w:proofErr w:type="gramStart"/>
       <w:r>
         <w:rPr>
           <w:i w:val="0"/>
           <w:sz w:val="24"/>
           <w:szCs w:val="24"/>
         </w:rPr>
-        <w:t xml:space="preserve"> data from the first file or the manually inputted data will be included in this file.</w:t>
+        <w:t xml:space="preserve">the </w:t>
       </w:r>
       <w:r>
         <w:rPr>
@@ -8385,15 +9227,16 @@
           <w:sz w:val="24"/>
           <w:szCs w:val="24"/>
         </w:rPr>
-        <w:t xml:space="preserve"> </w:t>
-      </w:r>
+        <w:t xml:space="preserve"> data</w:t>
+      </w:r>
+      <w:proofErr w:type="gramEnd"/>
       <w:r>
         <w:rPr>
           <w:i w:val="0"/>
           <w:sz w:val="24"/>
           <w:szCs w:val="24"/>
         </w:rPr>
-        <w:t xml:space="preserve"> Then the generated schedule which will use standard times. </w:t>
+        <w:t xml:space="preserve"> from the first file or the manually inputted data will be included in this file.</w:t>
       </w:r>
       <w:r>
         <w:rPr>
@@ -8401,46 +9244,94 @@
           <w:sz w:val="24"/>
           <w:szCs w:val="24"/>
         </w:rPr>
-        <w:t>The format of this file will either be plain text, PDF, or CSV.</w:t>
-      </w:r>
-    </w:p>
-    <w:p>
-      <w:pPr>
-        <w:pStyle w:val="Heading2"/>
-        <w:rPr>
-          <w:rFonts w:ascii="Arial" w:hAnsi="Arial" w:cs="Arial"/>
-        </w:rPr>
-      </w:pPr>
-      <w:r>
-        <w:rPr>
-          <w:rFonts w:ascii="Arial" w:hAnsi="Arial" w:cs="Arial"/>
-        </w:rPr>
-        <w:t>Input Errors</w:t>
-      </w:r>
-    </w:p>
-    <w:p>
-      <w:pPr>
-        <w:ind w:left="432"/>
-        <w:rPr>
-          <w:rFonts w:ascii="Arial" w:hAnsi="Arial" w:cs="Arial"/>
-        </w:rPr>
-      </w:pPr>
-      <w:r>
-        <w:rPr>
-          <w:rFonts w:ascii="Arial" w:hAnsi="Arial" w:cs="Arial"/>
-        </w:rPr>
-        <w:t>Every error dealing with the two input files will be given in a pop up dialog that will list the line number and the type of error.</w:t>
-      </w:r>
-    </w:p>
-    <w:p>
-      <w:pPr>
-        <w:pStyle w:val="template"/>
-        <w:rPr>
-          <w:b/>
+        <w:t xml:space="preserve"> </w:t>
+      </w:r>
+      <w:r>
+        <w:rPr>
           <w:i w:val="0"/>
           <w:sz w:val="24"/>
           <w:szCs w:val="24"/>
         </w:rPr>
+        <w:t xml:space="preserve"> Then the generated schedule which will use standard times. </w:t>
+      </w:r>
+      <w:r>
+        <w:rPr>
+          <w:i w:val="0"/>
+          <w:sz w:val="24"/>
+          <w:szCs w:val="24"/>
+        </w:rPr>
+        <w:t xml:space="preserve">The format of this file will </w:t>
+      </w:r>
+      <w:proofErr w:type="gramStart"/>
+      <w:r>
+        <w:rPr>
+          <w:i w:val="0"/>
+          <w:sz w:val="24"/>
+          <w:szCs w:val="24"/>
+        </w:rPr>
+        <w:t>either be</w:t>
+      </w:r>
+      <w:proofErr w:type="gramEnd"/>
+      <w:r>
+        <w:rPr>
+          <w:i w:val="0"/>
+          <w:sz w:val="24"/>
+          <w:szCs w:val="24"/>
+        </w:rPr>
+        <w:t xml:space="preserve"> plain text, PDF, or CSV.</w:t>
+      </w:r>
+    </w:p>
+    <w:p>
+      <w:pPr>
+        <w:pStyle w:val="Heading2"/>
+        <w:rPr>
+          <w:rFonts w:ascii="Arial" w:hAnsi="Arial" w:cs="Arial"/>
+        </w:rPr>
+      </w:pPr>
+      <w:r>
+        <w:rPr>
+          <w:rFonts w:ascii="Arial" w:hAnsi="Arial" w:cs="Arial"/>
+        </w:rPr>
+        <w:t>Input Errors</w:t>
+      </w:r>
+    </w:p>
+    <w:p>
+      <w:pPr>
+        <w:ind w:left="432"/>
+        <w:rPr>
+          <w:rFonts w:ascii="Arial" w:hAnsi="Arial" w:cs="Arial"/>
+        </w:rPr>
+      </w:pPr>
+      <w:r>
+        <w:rPr>
+          <w:rFonts w:ascii="Arial" w:hAnsi="Arial" w:cs="Arial"/>
+        </w:rPr>
+        <w:t xml:space="preserve">Every error dealing with the two input files </w:t>
+      </w:r>
+      <w:proofErr w:type="gramStart"/>
+      <w:r>
+        <w:rPr>
+          <w:rFonts w:ascii="Arial" w:hAnsi="Arial" w:cs="Arial"/>
+        </w:rPr>
+        <w:t>will be given</w:t>
+      </w:r>
+      <w:proofErr w:type="gramEnd"/>
+      <w:r>
+        <w:rPr>
+          <w:rFonts w:ascii="Arial" w:hAnsi="Arial" w:cs="Arial"/>
+        </w:rPr>
+        <w:t xml:space="preserve"> in a pop up dialog that will list the line number and the type of error.</w:t>
+      </w:r>
+    </w:p>
+    <w:p>
+      <w:pPr>
+        <w:pStyle w:val="template"/>
+        <w:rPr>
+          <w:b/>
+          <w:i w:val="0"/>
+          <w:sz w:val="24"/>
+          <w:szCs w:val="24"/>
+        </w:rPr>
       </w:pPr>
     </w:p>
     <w:p>
@@ -8454,106 +9345,18 @@
     </w:p>
     <w:p>
       <w:pPr>
-        <w:pStyle w:val="Heading1"/>
-        <w:pBdr>
-          <w:top w:val="single" w:sz="4" w:space="1" w:color="auto"/>
-          <w:left w:val="single" w:sz="4" w:space="4" w:color="auto"/>
-          <w:bottom w:val="single" w:sz="4" w:space="1" w:color="auto"/>
-          <w:right w:val="single" w:sz="4" w:space="4" w:color="auto"/>
-        </w:pBdr>
-        <w:shd w:val="clear" w:color="auto" w:fill="4C4C4C"/>
-        <w:jc w:val="center"/>
-        <w:rPr>
-          <w:rFonts w:ascii="Arial" w:hAnsi="Arial" w:cs="Arial"/>
-          <w:color w:val="FFFFFF"/>
-        </w:rPr>
-      </w:pPr>
-      <w:bookmarkStart w:id="50" w:name="_Toc439994695"/>
-      <w:bookmarkStart w:id="51" w:name="_Toc113291712"/>
-      <w:r>
-        <w:rPr>
-          <w:rFonts w:ascii="Arial" w:hAnsi="Arial" w:cs="Arial"/>
-          <w:color w:val="FFFFFF"/>
-        </w:rPr>
-        <w:t>Other Requirements</w:t>
-      </w:r>
+        <w:pStyle w:val="template"/>
+      </w:pPr>
+      <w:bookmarkStart w:id="50" w:name="_Toc439994696"/>
+    </w:p>
+    <w:p>
+      <w:pPr>
+        <w:rPr>
+          <w:rFonts w:ascii="Arial" w:hAnsi="Arial" w:cs="Arial"/>
+        </w:rPr>
+      </w:pPr>
+      <w:bookmarkStart w:id="51" w:name="_Toc439994698"/>
       <w:bookmarkEnd w:id="50"/>
-      <w:bookmarkEnd w:id="51"/>
-    </w:p>
-    <w:p>
-      <w:pPr>
-        <w:pStyle w:val="template"/>
-      </w:pPr>
-      <w:bookmarkStart w:id="52" w:name="_Toc439994696"/>
-    </w:p>
-    <w:p>
-      <w:pPr>
-        <w:pStyle w:val="template"/>
-      </w:pPr>
-    </w:p>
-    <w:p>
-      <w:pPr>
-        <w:pStyle w:val="template"/>
-      </w:pPr>
-    </w:p>
-    <w:p>
-      <w:pPr>
-        <w:pStyle w:val="template"/>
-      </w:pPr>
-    </w:p>
-    <w:p>
-      <w:pPr>
-        <w:pStyle w:val="template"/>
-      </w:pPr>
-    </w:p>
-    <w:p>
-      <w:pPr>
-        <w:pStyle w:val="template"/>
-      </w:pPr>
-    </w:p>
-    <w:p>
-      <w:pPr>
-        <w:pStyle w:val="template"/>
-      </w:pPr>
-    </w:p>
-    <w:p>
-      <w:pPr>
-        <w:pStyle w:val="template"/>
-      </w:pPr>
-    </w:p>
-    <w:p>
-      <w:pPr>
-        <w:pStyle w:val="template"/>
-      </w:pPr>
-    </w:p>
-    <w:p>
-      <w:pPr>
-        <w:pStyle w:val="template"/>
-      </w:pPr>
-    </w:p>
-    <w:p>
-      <w:pPr>
-        <w:pStyle w:val="template"/>
-      </w:pPr>
-    </w:p>
-    <w:p>
-      <w:pPr>
-        <w:pStyle w:val="template"/>
-      </w:pPr>
-    </w:p>
-    <w:p>
-      <w:pPr>
-        <w:pStyle w:val="template"/>
-      </w:pPr>
-    </w:p>
-    <w:p>
-      <w:pPr>
-        <w:rPr>
-          <w:rFonts w:ascii="Arial" w:hAnsi="Arial" w:cs="Arial"/>
-        </w:rPr>
-      </w:pPr>
-      <w:bookmarkStart w:id="53" w:name="_Toc439994698"/>
-      <w:bookmarkEnd w:id="52"/>
     </w:p>
     <w:p>
       <w:pPr>
@@ -8571,6 +9374,7 @@
           <w:color w:val="FFFFFF"/>
         </w:rPr>
       </w:pPr>
+      <w:proofErr w:type="gramStart"/>
       <w:r>
         <w:rPr>
           <w:rFonts w:ascii="Arial" w:hAnsi="Arial" w:cs="Arial"/>
@@ -8585,6 +9389,7 @@
         </w:rPr>
         <w:t>Client</w:t>
       </w:r>
+      <w:proofErr w:type="gramEnd"/>
       <w:r>
         <w:rPr>
           <w:rFonts w:ascii="Arial" w:hAnsi="Arial" w:cs="Arial"/>
@@ -8624,7 +9429,7 @@
           <w:right w:val="none" w:sz="0" w:space="0" w:color="auto"/>
           <w:insideV w:val="none" w:sz="0" w:space="0" w:color="auto"/>
         </w:tblBorders>
-        <w:tblLook w:val="04A0" w:firstRow="1" w:lastRow="0" w:firstColumn="1" w:lastColumn="0" w:noHBand="0" w:noVBand="1"/>
+        <w:tblLook w:val="04A0"/>
       </w:tblPr>
       <w:tblGrid>
         <w:gridCol w:w="3888"/>
@@ -8712,7 +9517,47 @@
                 <w:sz w:val="16"/>
                 <w:szCs w:val="16"/>
               </w:rPr>
-              <w:t>Patricia L. Roden, Ph.D, Client</w:t>
+              <w:t xml:space="preserve">Patricia L. </w:t>
+            </w:r>
+            <w:proofErr w:type="spellStart"/>
+            <w:r>
+              <w:rPr>
+                <w:rFonts w:ascii="Arial" w:hAnsi="Arial" w:cs="Arial"/>
+                <w:i/>
+                <w:sz w:val="16"/>
+                <w:szCs w:val="16"/>
+              </w:rPr>
+              <w:t>Roden</w:t>
+            </w:r>
+            <w:proofErr w:type="spellEnd"/>
+            <w:r>
+              <w:rPr>
+                <w:rFonts w:ascii="Arial" w:hAnsi="Arial" w:cs="Arial"/>
+                <w:i/>
+                <w:sz w:val="16"/>
+                <w:szCs w:val="16"/>
+              </w:rPr>
+              <w:t xml:space="preserve">, </w:t>
+            </w:r>
+            <w:proofErr w:type="spellStart"/>
+            <w:r>
+              <w:rPr>
+                <w:rFonts w:ascii="Arial" w:hAnsi="Arial" w:cs="Arial"/>
+                <w:i/>
+                <w:sz w:val="16"/>
+                <w:szCs w:val="16"/>
+              </w:rPr>
+              <w:t>Ph.D</w:t>
+            </w:r>
+            <w:proofErr w:type="spellEnd"/>
+            <w:r>
+              <w:rPr>
+                <w:rFonts w:ascii="Arial" w:hAnsi="Arial" w:cs="Arial"/>
+                <w:i/>
+                <w:sz w:val="16"/>
+                <w:szCs w:val="16"/>
+              </w:rPr>
+              <w:t>, Client</w:t>
             </w:r>
           </w:p>
         </w:tc>
@@ -9375,7 +10220,6 @@
                 <w:sz w:val="16"/>
                 <w:szCs w:val="16"/>
               </w:rPr>
-              <w:lastRenderedPageBreak/>
               <w:t>Jeffrey Allen,</w:t>
             </w:r>
             <w:r>
@@ -9443,20 +10287,6 @@
     </w:p>
     <w:p>
       <w:pPr>
-        <w:rPr>
-          <w:rFonts w:ascii="Arial" w:hAnsi="Arial" w:cs="Arial"/>
-        </w:rPr>
-      </w:pPr>
-    </w:p>
-    <w:p>
-      <w:pPr>
-        <w:rPr>
-          <w:rFonts w:ascii="Arial" w:hAnsi="Arial" w:cs="Arial"/>
-        </w:rPr>
-      </w:pPr>
-    </w:p>
-    <w:p>
-      <w:pPr>
         <w:pStyle w:val="TOCEntry"/>
         <w:pBdr>
           <w:top w:val="single" w:sz="4" w:space="1" w:color="auto"/>
@@ -9476,84 +10306,22 @@
           <w:rFonts w:ascii="Arial" w:hAnsi="Arial" w:cs="Arial"/>
           <w:color w:val="FFFFFF"/>
         </w:rPr>
-        <w:t>Appendix A – Data Dictionary</w:t>
-      </w:r>
-    </w:p>
-    <w:p>
-      <w:pPr>
-        <w:rPr>
-          <w:rFonts w:ascii="Arial" w:hAnsi="Arial" w:cs="Arial"/>
-        </w:rPr>
-      </w:pPr>
-    </w:p>
-    <w:p>
-      <w:pPr>
-        <w:pStyle w:val="TOCEntry"/>
-        <w:pBdr>
-          <w:top w:val="single" w:sz="4" w:space="1" w:color="auto"/>
-          <w:left w:val="single" w:sz="4" w:space="4" w:color="auto"/>
-          <w:bottom w:val="single" w:sz="4" w:space="1" w:color="auto"/>
-          <w:right w:val="single" w:sz="4" w:space="4" w:color="auto"/>
-        </w:pBdr>
-        <w:shd w:val="clear" w:color="auto" w:fill="4C4C4C"/>
-        <w:jc w:val="center"/>
+        <w:t>Appendix A</w:t>
+      </w:r>
+      <w:r>
         <w:rPr>
           <w:rFonts w:ascii="Arial" w:hAnsi="Arial" w:cs="Arial"/>
           <w:color w:val="FFFFFF"/>
         </w:rPr>
-      </w:pPr>
-      <w:r>
-        <w:rPr>
-          <w:rFonts w:ascii="Arial" w:hAnsi="Arial" w:cs="Arial"/>
-          <w:color w:val="FFFFFF"/>
-        </w:rPr>
-        <w:t>Appendix B – Interface Prototypes</w:t>
-      </w:r>
-    </w:p>
-    <w:p>
-      <w:pPr>
-        <w:rPr>
-          <w:rFonts w:ascii="Arial" w:hAnsi="Arial" w:cs="Arial"/>
-        </w:rPr>
-      </w:pPr>
-    </w:p>
-    <w:p>
-      <w:pPr>
-        <w:rPr>
-          <w:rFonts w:ascii="Arial" w:hAnsi="Arial" w:cs="Arial"/>
-        </w:rPr>
-      </w:pPr>
-    </w:p>
-    <w:p>
-      <w:pPr>
-        <w:rPr>
-          <w:rFonts w:ascii="Arial" w:hAnsi="Arial" w:cs="Arial"/>
-        </w:rPr>
-      </w:pPr>
-    </w:p>
-    <w:p>
-      <w:pPr>
+        <w:t xml:space="preserve"> – Interface Prototypes</w:t>
+      </w:r>
+      <w:bookmarkEnd w:id="51"/>
+      <w:r>
         <w:rPr>
           <w:rFonts w:ascii="Arial" w:hAnsi="Arial" w:cs="Arial"/>
           <w:i/>
           <w:sz w:val="22"/>
         </w:rPr>
-      </w:pPr>
-      <w:r>
-        <w:rPr>
-          <w:rFonts w:ascii="Arial" w:hAnsi="Arial" w:cs="Arial"/>
-          <w:i/>
-          <w:sz w:val="22"/>
-        </w:rPr>
-        <w:t>&lt;Data dictionary is used to track all the different variables, states and functional requirements that you described in your document. Make sure to include the complete list of all constants, state variables (and their possible states), inputs and outputs in a table. In the table, include the description of these items as well as all related operations and requirements.&gt;</w:t>
-      </w:r>
-      <w:bookmarkEnd w:id="53"/>
-      <w:r>
-        <w:rPr>
-          <w:rFonts w:ascii="Arial" w:hAnsi="Arial" w:cs="Arial"/>
-          <w:i/>
-          <w:sz w:val="22"/>
-        </w:rPr>
         <w:br w:type="page"/>
       </w:r>
     </w:p>
@@ -9610,7 +10378,7 @@
           <w:lang w:val="en-US" w:bidi="ar-SA"/>
         </w:rPr>
         <w:drawing>
-          <wp:inline distT="0" distB="0" distL="0" distR="0" wp14:anchorId="77915507" wp14:editId="1D77F4F1">
+          <wp:inline distT="0" distB="0" distL="0" distR="0">
             <wp:extent cx="6126480" cy="4856356"/>
             <wp:effectExtent l="0" t="0" r="0" b="0"/>
             <wp:docPr id="4" name="Picture 4" descr="C:\Users\R\Documents\GitHub\tune_squad\Documents\DesignDocuments\Mockups\Sceenshots\Login-prompt.png"/>
@@ -9630,7 +10398,7 @@
                     <a:blip r:embed="rId11">
                       <a:extLst>
                         <a:ext uri="{28A0092B-C50C-407E-A947-70E740481C1C}">
-                          <a14:useLocalDpi xmlns:a14="http://schemas.microsoft.com/office/drawing/2010/main" val="0"/>
+                          <a14:useLocalDpi xmlns:a14="http://schemas.microsoft.com/office/drawing/2010/main" xmlns:wps="http://schemas.microsoft.com/office/word/2010/wordprocessingShape" xmlns:wpi="http://schemas.microsoft.com/office/word/2010/wordprocessingInk" xmlns:wpg="http://schemas.microsoft.com/office/word/2010/wordprocessingGroup" xmlns:w15="http://schemas.microsoft.com/office/word/2012/wordml" xmlns:w14="http://schemas.microsoft.com/office/word/2010/wordml" xmlns:w="http://schemas.openxmlformats.org/wordprocessingml/2006/main" xmlns:w10="urn:schemas-microsoft-com:office:word" xmlns:wp14="http://schemas.microsoft.com/office/word/2010/wordprocessingDrawing" xmlns:v="urn:schemas-microsoft-com:vml" xmlns:o="urn:schemas-microsoft-com:office:office" xmlns:mc="http://schemas.openxmlformats.org/markup-compatibility/2006" xmlns:wpc="http://schemas.microsoft.com/office/word/2010/wordprocessingCanvas" xmlns="" val="0"/>
                         </a:ext>
                       </a:extLst>
                     </a:blip>
@@ -9726,7 +10494,7 @@
                     <a:blip r:embed="rId12">
                       <a:extLst>
                         <a:ext uri="{28A0092B-C50C-407E-A947-70E740481C1C}">
-                          <a14:useLocalDpi xmlns:a14="http://schemas.microsoft.com/office/drawing/2010/main" val="0"/>
+                          <a14:useLocalDpi xmlns:a14="http://schemas.microsoft.com/office/drawing/2010/main" xmlns:wps="http://schemas.microsoft.com/office/word/2010/wordprocessingShape" xmlns:wpi="http://schemas.microsoft.com/office/word/2010/wordprocessingInk" xmlns:wpg="http://schemas.microsoft.com/office/word/2010/wordprocessingGroup" xmlns:w15="http://schemas.microsoft.com/office/word/2012/wordml" xmlns:w14="http://schemas.microsoft.com/office/word/2010/wordml" xmlns:w="http://schemas.openxmlformats.org/wordprocessingml/2006/main" xmlns:w10="urn:schemas-microsoft-com:office:word" xmlns:wp14="http://schemas.microsoft.com/office/word/2010/wordprocessingDrawing" xmlns:v="urn:schemas-microsoft-com:vml" xmlns:o="urn:schemas-microsoft-com:office:office" xmlns:mc="http://schemas.openxmlformats.org/markup-compatibility/2006" xmlns:wpc="http://schemas.microsoft.com/office/word/2010/wordprocessingCanvas" xmlns="" val="0"/>
                         </a:ext>
                       </a:extLst>
                     </a:blip>
@@ -9771,7 +10539,7 @@
         </w:rPr>
         <w:lastRenderedPageBreak/>
         <w:drawing>
-          <wp:anchor distT="0" distB="0" distL="114300" distR="114300" simplePos="0" relativeHeight="251659264" behindDoc="0" locked="0" layoutInCell="1" allowOverlap="1" wp14:anchorId="03D4A927" wp14:editId="1069DDFD">
+          <wp:anchor distT="0" distB="0" distL="114300" distR="114300" simplePos="0" relativeHeight="251659264" behindDoc="0" locked="0" layoutInCell="1" allowOverlap="1">
             <wp:simplePos x="0" y="0"/>
             <wp:positionH relativeFrom="margin">
               <wp:posOffset>-62526</wp:posOffset>
@@ -9799,7 +10567,7 @@
                     <a:blip r:embed="rId13">
                       <a:extLst>
                         <a:ext uri="{28A0092B-C50C-407E-A947-70E740481C1C}">
-                          <a14:useLocalDpi xmlns:a14="http://schemas.microsoft.com/office/drawing/2010/main" val="0"/>
+                          <a14:useLocalDpi xmlns:a14="http://schemas.microsoft.com/office/drawing/2010/main" xmlns:wps="http://schemas.microsoft.com/office/word/2010/wordprocessingShape" xmlns:wpi="http://schemas.microsoft.com/office/word/2010/wordprocessingInk" xmlns:wpg="http://schemas.microsoft.com/office/word/2010/wordprocessingGroup" xmlns:w15="http://schemas.microsoft.com/office/word/2012/wordml" xmlns:w14="http://schemas.microsoft.com/office/word/2010/wordml" xmlns:w="http://schemas.openxmlformats.org/wordprocessingml/2006/main" xmlns:w10="urn:schemas-microsoft-com:office:word" xmlns:wp14="http://schemas.microsoft.com/office/word/2010/wordprocessingDrawing" xmlns:v="urn:schemas-microsoft-com:vml" xmlns:o="urn:schemas-microsoft-com:office:office" xmlns:mc="http://schemas.openxmlformats.org/markup-compatibility/2006" xmlns:wpc="http://schemas.microsoft.com/office/word/2010/wordprocessingCanvas" xmlns="" val="0"/>
                         </a:ext>
                       </a:extLst>
                     </a:blip>
@@ -9843,7 +10611,7 @@
 </file>
 
 <file path=word/endnotes.xml><?xml version="1.0" encoding="utf-8"?>
-<w:endnotes xmlns:wpc="http://schemas.microsoft.com/office/word/2010/wordprocessingCanvas" xmlns:mc="http://schemas.openxmlformats.org/markup-compatibility/2006" xmlns:o="urn:schemas-microsoft-com:office:office" xmlns:r="http://schemas.openxmlformats.org/officeDocument/2006/relationships" xmlns:m="http://schemas.openxmlformats.org/officeDocument/2006/math" xmlns:v="urn:schemas-microsoft-com:vml" xmlns:wp14="http://schemas.microsoft.com/office/word/2010/wordprocessingDrawing" xmlns:wp="http://schemas.openxmlformats.org/drawingml/2006/wordprocessingDrawing" xmlns:w10="urn:schemas-microsoft-com:office:word" xmlns:w="http://schemas.openxmlformats.org/wordprocessingml/2006/main" xmlns:w14="http://schemas.microsoft.com/office/word/2010/wordml" xmlns:w15="http://schemas.microsoft.com/office/word/2012/wordml" xmlns:wpg="http://schemas.microsoft.com/office/word/2010/wordprocessingGroup" xmlns:wpi="http://schemas.microsoft.com/office/word/2010/wordprocessingInk" xmlns:wne="http://schemas.microsoft.com/office/word/2006/wordml" xmlns:wps="http://schemas.microsoft.com/office/word/2010/wordprocessingShape" mc:Ignorable="w14 w15 wp14">
+<w:endnotes xmlns:ve="http://schemas.openxmlformats.org/markup-compatibility/2006" xmlns:o="urn:schemas-microsoft-com:office:office" xmlns:r="http://schemas.openxmlformats.org/officeDocument/2006/relationships" xmlns:m="http://schemas.openxmlformats.org/officeDocument/2006/math" xmlns:v="urn:schemas-microsoft-com:vml" xmlns:wp="http://schemas.openxmlformats.org/drawingml/2006/wordprocessingDrawing" xmlns:w10="urn:schemas-microsoft-com:office:word" xmlns:w="http://schemas.openxmlformats.org/wordprocessingml/2006/main" xmlns:wne="http://schemas.microsoft.com/office/word/2006/wordml">
   <w:endnote w:type="separator" w:id="-1">
     <w:p>
       <w:r>
@@ -9862,7 +10630,7 @@
 </file>
 
 <file path=word/footer1.xml><?xml version="1.0" encoding="utf-8"?>
-<w:ftr xmlns:wpc="http://schemas.microsoft.com/office/word/2010/wordprocessingCanvas" xmlns:mc="http://schemas.openxmlformats.org/markup-compatibility/2006" xmlns:o="urn:schemas-microsoft-com:office:office" xmlns:r="http://schemas.openxmlformats.org/officeDocument/2006/relationships" xmlns:m="http://schemas.openxmlformats.org/officeDocument/2006/math" xmlns:v="urn:schemas-microsoft-com:vml" xmlns:wp14="http://schemas.microsoft.com/office/word/2010/wordprocessingDrawing" xmlns:wp="http://schemas.openxmlformats.org/drawingml/2006/wordprocessingDrawing" xmlns:w10="urn:schemas-microsoft-com:office:word" xmlns:w="http://schemas.openxmlformats.org/wordprocessingml/2006/main" xmlns:w14="http://schemas.microsoft.com/office/word/2010/wordml" xmlns:w15="http://schemas.microsoft.com/office/word/2012/wordml" xmlns:wpg="http://schemas.microsoft.com/office/word/2010/wordprocessingGroup" xmlns:wpi="http://schemas.microsoft.com/office/word/2010/wordprocessingInk" xmlns:wne="http://schemas.microsoft.com/office/word/2006/wordml" xmlns:wps="http://schemas.microsoft.com/office/word/2010/wordprocessingShape" mc:Ignorable="w14 w15 wp14">
+<w:ftr xmlns:ve="http://schemas.openxmlformats.org/markup-compatibility/2006" xmlns:o="urn:schemas-microsoft-com:office:office" xmlns:r="http://schemas.openxmlformats.org/officeDocument/2006/relationships" xmlns:m="http://schemas.openxmlformats.org/officeDocument/2006/math" xmlns:v="urn:schemas-microsoft-com:vml" xmlns:wp="http://schemas.openxmlformats.org/drawingml/2006/wordprocessingDrawing" xmlns:w10="urn:schemas-microsoft-com:office:word" xmlns:w="http://schemas.openxmlformats.org/wordprocessingml/2006/main" xmlns:wne="http://schemas.microsoft.com/office/word/2006/wordml">
   <w:p>
     <w:pPr>
       <w:pStyle w:val="Footer"/>
@@ -9873,7 +10641,7 @@
 </file>
 
 <file path=word/footnotes.xml><?xml version="1.0" encoding="utf-8"?>
-<w:footnotes xmlns:wpc="http://schemas.microsoft.com/office/word/2010/wordprocessingCanvas" xmlns:mc="http://schemas.openxmlformats.org/markup-compatibility/2006" xmlns:o="urn:schemas-microsoft-com:office:office" xmlns:r="http://schemas.openxmlformats.org/officeDocument/2006/relationships" xmlns:m="http://schemas.openxmlformats.org/officeDocument/2006/math" xmlns:v="urn:schemas-microsoft-com:vml" xmlns:wp14="http://schemas.microsoft.com/office/word/2010/wordprocessingDrawing" xmlns:wp="http://schemas.openxmlformats.org/drawingml/2006/wordprocessingDrawing" xmlns:w10="urn:schemas-microsoft-com:office:word" xmlns:w="http://schemas.openxmlformats.org/wordprocessingml/2006/main" xmlns:w14="http://schemas.microsoft.com/office/word/2010/wordml" xmlns:w15="http://schemas.microsoft.com/office/word/2012/wordml" xmlns:wpg="http://schemas.microsoft.com/office/word/2010/wordprocessingGroup" xmlns:wpi="http://schemas.microsoft.com/office/word/2010/wordprocessingInk" xmlns:wne="http://schemas.microsoft.com/office/word/2006/wordml" xmlns:wps="http://schemas.microsoft.com/office/word/2010/wordprocessingShape" mc:Ignorable="w14 w15 wp14">
+<w:footnotes xmlns:ve="http://schemas.openxmlformats.org/markup-compatibility/2006" xmlns:o="urn:schemas-microsoft-com:office:office" xmlns:r="http://schemas.openxmlformats.org/officeDocument/2006/relationships" xmlns:m="http://schemas.openxmlformats.org/officeDocument/2006/math" xmlns:v="urn:schemas-microsoft-com:vml" xmlns:wp="http://schemas.openxmlformats.org/drawingml/2006/wordprocessingDrawing" xmlns:w10="urn:schemas-microsoft-com:office:word" xmlns:w="http://schemas.openxmlformats.org/wordprocessingml/2006/main" xmlns:wne="http://schemas.microsoft.com/office/word/2006/wordml">
   <w:footnote w:type="separator" w:id="-1">
     <w:p>
       <w:r>
@@ -9892,7 +10660,7 @@
 </file>
 
 <file path=word/header1.xml><?xml version="1.0" encoding="utf-8"?>
-<w:hdr xmlns:wpc="http://schemas.microsoft.com/office/word/2010/wordprocessingCanvas" xmlns:mc="http://schemas.openxmlformats.org/markup-compatibility/2006" xmlns:o="urn:schemas-microsoft-com:office:office" xmlns:r="http://schemas.openxmlformats.org/officeDocument/2006/relationships" xmlns:m="http://schemas.openxmlformats.org/officeDocument/2006/math" xmlns:v="urn:schemas-microsoft-com:vml" xmlns:wp14="http://schemas.microsoft.com/office/word/2010/wordprocessingDrawing" xmlns:wp="http://schemas.openxmlformats.org/drawingml/2006/wordprocessingDrawing" xmlns:w10="urn:schemas-microsoft-com:office:word" xmlns:w="http://schemas.openxmlformats.org/wordprocessingml/2006/main" xmlns:w14="http://schemas.microsoft.com/office/word/2010/wordml" xmlns:w15="http://schemas.microsoft.com/office/word/2012/wordml" xmlns:wpg="http://schemas.microsoft.com/office/word/2010/wordprocessingGroup" xmlns:wpi="http://schemas.microsoft.com/office/word/2010/wordprocessingInk" xmlns:wne="http://schemas.microsoft.com/office/word/2006/wordml" xmlns:wps="http://schemas.microsoft.com/office/word/2010/wordprocessingShape" mc:Ignorable="w14 w15 wp14">
+<w:hdr xmlns:ve="http://schemas.openxmlformats.org/markup-compatibility/2006" xmlns:o="urn:schemas-microsoft-com:office:office" xmlns:r="http://schemas.openxmlformats.org/officeDocument/2006/relationships" xmlns:m="http://schemas.openxmlformats.org/officeDocument/2006/math" xmlns:v="urn:schemas-microsoft-com:vml" xmlns:wp="http://schemas.openxmlformats.org/drawingml/2006/wordprocessingDrawing" xmlns:w10="urn:schemas-microsoft-com:office:word" xmlns:w="http://schemas.openxmlformats.org/wordprocessingml/2006/main" xmlns:wne="http://schemas.microsoft.com/office/word/2006/wordml">
   <w:p>
     <w:pPr>
       <w:pStyle w:val="Header"/>
@@ -9946,7 +10714,7 @@
 </file>
 
 <file path=word/header2.xml><?xml version="1.0" encoding="utf-8"?>
-<w:hdr xmlns:wpc="http://schemas.microsoft.com/office/word/2010/wordprocessingCanvas" xmlns:mc="http://schemas.openxmlformats.org/markup-compatibility/2006" xmlns:o="urn:schemas-microsoft-com:office:office" xmlns:r="http://schemas.openxmlformats.org/officeDocument/2006/relationships" xmlns:m="http://schemas.openxmlformats.org/officeDocument/2006/math" xmlns:v="urn:schemas-microsoft-com:vml" xmlns:wp14="http://schemas.microsoft.com/office/word/2010/wordprocessingDrawing" xmlns:wp="http://schemas.openxmlformats.org/drawingml/2006/wordprocessingDrawing" xmlns:w10="urn:schemas-microsoft-com:office:word" xmlns:w="http://schemas.openxmlformats.org/wordprocessingml/2006/main" xmlns:w14="http://schemas.microsoft.com/office/word/2010/wordml" xmlns:w15="http://schemas.microsoft.com/office/word/2012/wordml" xmlns:wpg="http://schemas.microsoft.com/office/word/2010/wordprocessingGroup" xmlns:wpi="http://schemas.microsoft.com/office/word/2010/wordprocessingInk" xmlns:wne="http://schemas.microsoft.com/office/word/2006/wordml" xmlns:wps="http://schemas.microsoft.com/office/word/2010/wordprocessingShape" mc:Ignorable="w14 w15 wp14">
+<w:hdr xmlns:ve="http://schemas.openxmlformats.org/markup-compatibility/2006" xmlns:o="urn:schemas-microsoft-com:office:office" xmlns:r="http://schemas.openxmlformats.org/officeDocument/2006/relationships" xmlns:m="http://schemas.openxmlformats.org/officeDocument/2006/math" xmlns:v="urn:schemas-microsoft-com:vml" xmlns:wp="http://schemas.openxmlformats.org/drawingml/2006/wordprocessingDrawing" xmlns:w10="urn:schemas-microsoft-com:office:word" xmlns:w="http://schemas.openxmlformats.org/wordprocessingml/2006/main" xmlns:wne="http://schemas.microsoft.com/office/word/2006/wordml">
   <w:p>
     <w:pPr>
       <w:pStyle w:val="Header"/>
@@ -9994,7 +10762,7 @@
       <w:rPr>
         <w:noProof/>
       </w:rPr>
-      <w:t>7</w:t>
+      <w:t>1</w:t>
     </w:r>
     <w:r>
       <w:fldChar w:fldCharType="end"/>
@@ -10004,7 +10772,7 @@
 </file>
 
 <file path=word/numbering.xml><?xml version="1.0" encoding="utf-8"?>
-<w:numbering xmlns:wpc="http://schemas.microsoft.com/office/word/2010/wordprocessingCanvas" xmlns:mc="http://schemas.openxmlformats.org/markup-compatibility/2006" xmlns:o="urn:schemas-microsoft-com:office:office" xmlns:r="http://schemas.openxmlformats.org/officeDocument/2006/relationships" xmlns:m="http://schemas.openxmlformats.org/officeDocument/2006/math" xmlns:v="urn:schemas-microsoft-com:vml" xmlns:wp14="http://schemas.microsoft.com/office/word/2010/wordprocessingDrawing" xmlns:wp="http://schemas.openxmlformats.org/drawingml/2006/wordprocessingDrawing" xmlns:w10="urn:schemas-microsoft-com:office:word" xmlns:w="http://schemas.openxmlformats.org/wordprocessingml/2006/main" xmlns:w14="http://schemas.microsoft.com/office/word/2010/wordml" xmlns:w15="http://schemas.microsoft.com/office/word/2012/wordml" xmlns:wpg="http://schemas.microsoft.com/office/word/2010/wordprocessingGroup" xmlns:wpi="http://schemas.microsoft.com/office/word/2010/wordprocessingInk" xmlns:wne="http://schemas.microsoft.com/office/word/2006/wordml" xmlns:wps="http://schemas.microsoft.com/office/word/2010/wordprocessingShape" mc:Ignorable="w14 w15 wp14">
+<w:numbering xmlns:ve="http://schemas.openxmlformats.org/markup-compatibility/2006" xmlns:o="urn:schemas-microsoft-com:office:office" xmlns:r="http://schemas.openxmlformats.org/officeDocument/2006/relationships" xmlns:m="http://schemas.openxmlformats.org/officeDocument/2006/math" xmlns:v="urn:schemas-microsoft-com:vml" xmlns:wp="http://schemas.openxmlformats.org/drawingml/2006/wordprocessingDrawing" xmlns:w10="urn:schemas-microsoft-com:office:word" xmlns:w="http://schemas.openxmlformats.org/wordprocessingml/2006/main" xmlns:wne="http://schemas.microsoft.com/office/word/2006/wordml">
   <w:abstractNum w:abstractNumId="0">
     <w:nsid w:val="FFFFFF89"/>
     <w:multiLevelType w:val="singleLevel"/>
@@ -10591,7 +11359,7 @@
 </file>
 
 <file path=word/styles.xml><?xml version="1.0" encoding="utf-8"?>
-<w:styles xmlns:mc="http://schemas.openxmlformats.org/markup-compatibility/2006" xmlns:r="http://schemas.openxmlformats.org/officeDocument/2006/relationships" xmlns:w="http://schemas.openxmlformats.org/wordprocessingml/2006/main" xmlns:w14="http://schemas.microsoft.com/office/word/2010/wordml" xmlns:w15="http://schemas.microsoft.com/office/word/2012/wordml" mc:Ignorable="w14 w15">
+<w:styles xmlns:r="http://schemas.openxmlformats.org/officeDocument/2006/relationships" xmlns:w="http://schemas.openxmlformats.org/wordprocessingml/2006/main">
   <w:docDefaults>
     <w:rPrDefault>
       <w:rPr>
@@ -10601,378 +11369,143 @@
     </w:rPrDefault>
     <w:pPrDefault/>
   </w:docDefaults>
-  <w:latentStyles w:defLockedState="0" w:defUIPriority="99" w:defSemiHidden="0" w:defUnhideWhenUsed="0" w:defQFormat="0" w:count="371">
-    <w:lsdException w:name="Normal" w:uiPriority="0" w:qFormat="1"/>
-    <w:lsdException w:name="heading 1" w:uiPriority="0" w:qFormat="1"/>
-    <w:lsdException w:name="heading 2" w:uiPriority="0" w:qFormat="1"/>
-    <w:lsdException w:name="heading 3" w:uiPriority="0" w:qFormat="1"/>
-    <w:lsdException w:name="heading 4" w:uiPriority="0" w:qFormat="1"/>
-    <w:lsdException w:name="heading 5" w:uiPriority="0" w:qFormat="1"/>
-    <w:lsdException w:name="heading 6" w:uiPriority="0" w:qFormat="1"/>
-    <w:lsdException w:name="heading 7" w:uiPriority="0" w:qFormat="1"/>
-    <w:lsdException w:name="heading 8" w:uiPriority="0" w:qFormat="1"/>
-    <w:lsdException w:name="heading 9" w:uiPriority="0" w:qFormat="1"/>
-    <w:lsdException w:name="index 1" w:semiHidden="1" w:unhideWhenUsed="1"/>
-    <w:lsdException w:name="index 2" w:semiHidden="1" w:unhideWhenUsed="1"/>
-    <w:lsdException w:name="index 3" w:semiHidden="1" w:unhideWhenUsed="1"/>
-    <w:lsdException w:name="index 4" w:semiHidden="1" w:unhideWhenUsed="1"/>
-    <w:lsdException w:name="index 5" w:semiHidden="1" w:unhideWhenUsed="1"/>
-    <w:lsdException w:name="index 6" w:semiHidden="1" w:unhideWhenUsed="1"/>
-    <w:lsdException w:name="index 7" w:semiHidden="1" w:unhideWhenUsed="1"/>
-    <w:lsdException w:name="index 8" w:semiHidden="1" w:unhideWhenUsed="1"/>
-    <w:lsdException w:name="index 9" w:semiHidden="1" w:unhideWhenUsed="1"/>
-    <w:lsdException w:name="toc 1" w:semiHidden="1" w:uiPriority="39" w:unhideWhenUsed="1"/>
-    <w:lsdException w:name="toc 2" w:semiHidden="1" w:uiPriority="39" w:unhideWhenUsed="1"/>
-    <w:lsdException w:name="toc 3" w:semiHidden="1" w:uiPriority="39" w:unhideWhenUsed="1"/>
-    <w:lsdException w:name="toc 4" w:semiHidden="1" w:uiPriority="39" w:unhideWhenUsed="1"/>
-    <w:lsdException w:name="toc 5" w:semiHidden="1" w:uiPriority="39" w:unhideWhenUsed="1"/>
-    <w:lsdException w:name="toc 6" w:semiHidden="1" w:uiPriority="39" w:unhideWhenUsed="1"/>
-    <w:lsdException w:name="toc 7" w:semiHidden="1" w:uiPriority="39" w:unhideWhenUsed="1"/>
-    <w:lsdException w:name="toc 8" w:semiHidden="1" w:uiPriority="39" w:unhideWhenUsed="1"/>
-    <w:lsdException w:name="toc 9" w:semiHidden="1" w:uiPriority="39" w:unhideWhenUsed="1"/>
-    <w:lsdException w:name="Normal Indent" w:semiHidden="1" w:unhideWhenUsed="1"/>
-    <w:lsdException w:name="footnote text" w:semiHidden="1" w:unhideWhenUsed="1"/>
-    <w:lsdException w:name="annotation text" w:semiHidden="1" w:unhideWhenUsed="1"/>
-    <w:lsdException w:name="header" w:semiHidden="1" w:unhideWhenUsed="1"/>
-    <w:lsdException w:name="footer" w:semiHidden="1" w:unhideWhenUsed="1"/>
-    <w:lsdException w:name="index heading" w:semiHidden="1" w:unhideWhenUsed="1"/>
-    <w:lsdException w:name="caption" w:semiHidden="1" w:uiPriority="35" w:unhideWhenUsed="1" w:qFormat="1"/>
-    <w:lsdException w:name="table of figures" w:semiHidden="1" w:unhideWhenUsed="1"/>
-    <w:lsdException w:name="envelope address" w:semiHidden="1" w:unhideWhenUsed="1"/>
-    <w:lsdException w:name="envelope return" w:semiHidden="1" w:unhideWhenUsed="1"/>
-    <w:lsdException w:name="footnote reference" w:semiHidden="1" w:unhideWhenUsed="1"/>
-    <w:lsdException w:name="annotation reference" w:semiHidden="1" w:unhideWhenUsed="1"/>
-    <w:lsdException w:name="line number" w:semiHidden="1" w:unhideWhenUsed="1"/>
-    <w:lsdException w:name="page number" w:semiHidden="1" w:unhideWhenUsed="1"/>
-    <w:lsdException w:name="endnote reference" w:semiHidden="1" w:unhideWhenUsed="1"/>
-    <w:lsdException w:name="endnote text" w:semiHidden="1" w:unhideWhenUsed="1"/>
-    <w:lsdException w:name="table of authorities" w:semiHidden="1" w:unhideWhenUsed="1"/>
-    <w:lsdException w:name="macro" w:semiHidden="1" w:unhideWhenUsed="1"/>
-    <w:lsdException w:name="toa heading" w:semiHidden="1" w:unhideWhenUsed="1"/>
-    <w:lsdException w:name="List" w:semiHidden="1" w:unhideWhenUsed="1"/>
-    <w:lsdException w:name="List Bullet" w:semiHidden="1" w:unhideWhenUsed="1"/>
-    <w:lsdException w:name="List Number" w:semiHidden="1" w:unhideWhenUsed="1"/>
-    <w:lsdException w:name="List 2" w:semiHidden="1" w:unhideWhenUsed="1"/>
-    <w:lsdException w:name="List 3" w:semiHidden="1" w:unhideWhenUsed="1"/>
-    <w:lsdException w:name="List 4" w:semiHidden="1" w:unhideWhenUsed="1"/>
-    <w:lsdException w:name="List 5" w:semiHidden="1" w:unhideWhenUsed="1"/>
-    <w:lsdException w:name="List Bullet 2" w:semiHidden="1" w:unhideWhenUsed="1"/>
-    <w:lsdException w:name="List Bullet 3" w:semiHidden="1" w:unhideWhenUsed="1"/>
-    <w:lsdException w:name="List Bullet 4" w:semiHidden="1" w:unhideWhenUsed="1"/>
-    <w:lsdException w:name="List Bullet 5" w:semiHidden="1" w:unhideWhenUsed="1"/>
-    <w:lsdException w:name="List Number 2" w:semiHidden="1" w:unhideWhenUsed="1"/>
-    <w:lsdException w:name="List Number 3" w:semiHidden="1" w:unhideWhenUsed="1"/>
-    <w:lsdException w:name="List Number 4" w:semiHidden="1" w:unhideWhenUsed="1"/>
-    <w:lsdException w:name="List Number 5" w:semiHidden="1" w:unhideWhenUsed="1"/>
-    <w:lsdException w:name="Title" w:uiPriority="10" w:qFormat="1"/>
-    <w:lsdException w:name="Closing" w:semiHidden="1" w:unhideWhenUsed="1"/>
-    <w:lsdException w:name="Signature" w:semiHidden="1" w:unhideWhenUsed="1"/>
-    <w:lsdException w:name="Default Paragraph Font" w:semiHidden="1" w:uiPriority="1" w:unhideWhenUsed="1"/>
-    <w:lsdException w:name="Body Text" w:semiHidden="1" w:unhideWhenUsed="1"/>
-    <w:lsdException w:name="Body Text Indent" w:semiHidden="1" w:unhideWhenUsed="1"/>
-    <w:lsdException w:name="List Continue" w:semiHidden="1" w:unhideWhenUsed="1"/>
-    <w:lsdException w:name="List Continue 2" w:semiHidden="1" w:unhideWhenUsed="1"/>
-    <w:lsdException w:name="List Continue 3" w:semiHidden="1" w:unhideWhenUsed="1"/>
-    <w:lsdException w:name="List Continue 4" w:semiHidden="1" w:unhideWhenUsed="1"/>
-    <w:lsdException w:name="List Continue 5" w:semiHidden="1" w:unhideWhenUsed="1"/>
-    <w:lsdException w:name="Message Header" w:semiHidden="1" w:unhideWhenUsed="1"/>
-    <w:lsdException w:name="Subtitle" w:uiPriority="11" w:qFormat="1"/>
-    <w:lsdException w:name="Salutation" w:semiHidden="1" w:unhideWhenUsed="1"/>
-    <w:lsdException w:name="Date" w:semiHidden="1" w:unhideWhenUsed="1"/>
-    <w:lsdException w:name="Body Text First Indent" w:semiHidden="1" w:unhideWhenUsed="1"/>
-    <w:lsdException w:name="Body Text First Indent 2" w:semiHidden="1" w:unhideWhenUsed="1"/>
-    <w:lsdException w:name="Note Heading" w:semiHidden="1" w:unhideWhenUsed="1"/>
-    <w:lsdException w:name="Body Text 2" w:semiHidden="1" w:unhideWhenUsed="1"/>
-    <w:lsdException w:name="Body Text 3" w:semiHidden="1" w:unhideWhenUsed="1"/>
-    <w:lsdException w:name="Body Text Indent 2" w:semiHidden="1" w:unhideWhenUsed="1"/>
-    <w:lsdException w:name="Body Text Indent 3" w:semiHidden="1" w:unhideWhenUsed="1"/>
-    <w:lsdException w:name="Block Text" w:semiHidden="1" w:unhideWhenUsed="1"/>
-    <w:lsdException w:name="Hyperlink" w:semiHidden="1" w:unhideWhenUsed="1"/>
-    <w:lsdException w:name="FollowedHyperlink" w:semiHidden="1" w:unhideWhenUsed="1"/>
-    <w:lsdException w:name="Strong" w:uiPriority="22" w:qFormat="1"/>
-    <w:lsdException w:name="Emphasis" w:uiPriority="20" w:qFormat="1"/>
-    <w:lsdException w:name="Document Map" w:semiHidden="1" w:unhideWhenUsed="1"/>
-    <w:lsdException w:name="Plain Text" w:semiHidden="1" w:unhideWhenUsed="1"/>
-    <w:lsdException w:name="E-mail Signature" w:semiHidden="1" w:unhideWhenUsed="1"/>
-    <w:lsdException w:name="HTML Top of Form" w:semiHidden="1" w:unhideWhenUsed="1"/>
-    <w:lsdException w:name="HTML Bottom of Form" w:semiHidden="1" w:unhideWhenUsed="1"/>
-    <w:lsdException w:name="Normal (Web)" w:semiHidden="1" w:unhideWhenUsed="1"/>
-    <w:lsdException w:name="HTML Acronym" w:semiHidden="1" w:unhideWhenUsed="1"/>
-    <w:lsdException w:name="HTML Address" w:semiHidden="1" w:unhideWhenUsed="1"/>
-    <w:lsdException w:name="HTML Cite" w:semiHidden="1" w:unhideWhenUsed="1"/>
-    <w:lsdException w:name="HTML Code" w:semiHidden="1" w:unhideWhenUsed="1"/>
-    <w:lsdException w:name="HTML Definition" w:semiHidden="1" w:unhideWhenUsed="1"/>
-    <w:lsdException w:name="HTML Keyboard" w:semiHidden="1" w:unhideWhenUsed="1"/>
-    <w:lsdException w:name="HTML Preformatted" w:semiHidden="1" w:unhideWhenUsed="1"/>
-    <w:lsdException w:name="HTML Sample" w:semiHidden="1" w:unhideWhenUsed="1"/>
-    <w:lsdException w:name="HTML Typewriter" w:semiHidden="1" w:unhideWhenUsed="1"/>
-    <w:lsdException w:name="HTML Variable" w:semiHidden="1" w:unhideWhenUsed="1"/>
-    <w:lsdException w:name="Normal Table" w:semiHidden="1" w:unhideWhenUsed="1"/>
-    <w:lsdException w:name="annotation subject" w:semiHidden="1" w:unhideWhenUsed="1"/>
-    <w:lsdException w:name="No List" w:semiHidden="1" w:unhideWhenUsed="1"/>
-    <w:lsdException w:name="Outline List 1" w:semiHidden="1" w:unhideWhenUsed="1"/>
-    <w:lsdException w:name="Outline List 2" w:semiHidden="1" w:unhideWhenUsed="1"/>
-    <w:lsdException w:name="Outline List 3" w:semiHidden="1" w:unhideWhenUsed="1"/>
-    <w:lsdException w:name="Table Simple 1" w:semiHidden="1" w:unhideWhenUsed="1"/>
-    <w:lsdException w:name="Table Simple 2" w:semiHidden="1" w:unhideWhenUsed="1"/>
-    <w:lsdException w:name="Table Simple 3" w:semiHidden="1" w:unhideWhenUsed="1"/>
-    <w:lsdException w:name="Table Classic 1" w:semiHidden="1" w:unhideWhenUsed="1"/>
-    <w:lsdException w:name="Table Classic 2" w:semiHidden="1" w:unhideWhenUsed="1"/>
-    <w:lsdException w:name="Table Classic 3" w:semiHidden="1" w:unhideWhenUsed="1"/>
-    <w:lsdException w:name="Table Classic 4" w:semiHidden="1" w:unhideWhenUsed="1"/>
-    <w:lsdException w:name="Table Colorful 1" w:semiHidden="1" w:unhideWhenUsed="1"/>
-    <w:lsdException w:name="Table Colorful 2" w:semiHidden="1" w:unhideWhenUsed="1"/>
-    <w:lsdException w:name="Table Colorful 3" w:semiHidden="1" w:unhideWhenUsed="1"/>
-    <w:lsdException w:name="Table Columns 1" w:semiHidden="1" w:unhideWhenUsed="1"/>
-    <w:lsdException w:name="Table Columns 2" w:semiHidden="1" w:unhideWhenUsed="1"/>
-    <w:lsdException w:name="Table Columns 3" w:semiHidden="1" w:unhideWhenUsed="1"/>
-    <w:lsdException w:name="Table Columns 4" w:semiHidden="1" w:unhideWhenUsed="1"/>
-    <w:lsdException w:name="Table Columns 5" w:semiHidden="1" w:unhideWhenUsed="1"/>
-    <w:lsdException w:name="Table Grid 1" w:semiHidden="1" w:unhideWhenUsed="1"/>
-    <w:lsdException w:name="Table Grid 2" w:semiHidden="1" w:unhideWhenUsed="1"/>
-    <w:lsdException w:name="Table Grid 3" w:semiHidden="1" w:unhideWhenUsed="1"/>
-    <w:lsdException w:name="Table Grid 4" w:semiHidden="1" w:unhideWhenUsed="1"/>
-    <w:lsdException w:name="Table Grid 5" w:semiHidden="1" w:unhideWhenUsed="1"/>
-    <w:lsdException w:name="Table Grid 6" w:semiHidden="1" w:unhideWhenUsed="1"/>
-    <w:lsdException w:name="Table Grid 7" w:semiHidden="1" w:unhideWhenUsed="1"/>
-    <w:lsdException w:name="Table Grid 8" w:semiHidden="1" w:unhideWhenUsed="1"/>
-    <w:lsdException w:name="Table List 1" w:semiHidden="1" w:unhideWhenUsed="1"/>
-    <w:lsdException w:name="Table List 2" w:semiHidden="1" w:unhideWhenUsed="1"/>
-    <w:lsdException w:name="Table List 3" w:semiHidden="1" w:unhideWhenUsed="1"/>
-    <w:lsdException w:name="Table List 4" w:semiHidden="1" w:unhideWhenUsed="1"/>
-    <w:lsdException w:name="Table List 5" w:semiHidden="1" w:unhideWhenUsed="1"/>
-    <w:lsdException w:name="Table List 6" w:semiHidden="1" w:unhideWhenUsed="1"/>
-    <w:lsdException w:name="Table List 7" w:semiHidden="1" w:unhideWhenUsed="1"/>
-    <w:lsdException w:name="Table List 8" w:semiHidden="1" w:unhideWhenUsed="1"/>
-    <w:lsdException w:name="Table 3D effects 1" w:semiHidden="1" w:unhideWhenUsed="1"/>
-    <w:lsdException w:name="Table 3D effects 2" w:semiHidden="1" w:unhideWhenUsed="1"/>
-    <w:lsdException w:name="Table 3D effects 3" w:semiHidden="1" w:unhideWhenUsed="1"/>
-    <w:lsdException w:name="Table Contemporary" w:semiHidden="1" w:unhideWhenUsed="1"/>
-    <w:lsdException w:name="Table Elegant" w:semiHidden="1" w:unhideWhenUsed="1"/>
-    <w:lsdException w:name="Table Professional" w:semiHidden="1" w:unhideWhenUsed="1"/>
-    <w:lsdException w:name="Table Subtle 1" w:semiHidden="1" w:unhideWhenUsed="1"/>
-    <w:lsdException w:name="Table Subtle 2" w:semiHidden="1" w:unhideWhenUsed="1"/>
-    <w:lsdException w:name="Table Web 1" w:semiHidden="1" w:unhideWhenUsed="1"/>
-    <w:lsdException w:name="Table Web 2" w:semiHidden="1" w:unhideWhenUsed="1"/>
-    <w:lsdException w:name="Table Web 3" w:semiHidden="1" w:unhideWhenUsed="1"/>
-    <w:lsdException w:name="Balloon Text" w:semiHidden="1" w:unhideWhenUsed="1"/>
-    <w:lsdException w:name="Table Grid" w:uiPriority="59"/>
-    <w:lsdException w:name="Table Theme" w:semiHidden="1" w:unhideWhenUsed="1"/>
-    <w:lsdException w:name="Placeholder Text" w:semiHidden="1" w:unhideWhenUsed="1"/>
-    <w:lsdException w:name="No Spacing" w:qFormat="1"/>
-    <w:lsdException w:name="Light Shading"/>
-    <w:lsdException w:name="Light List"/>
-    <w:lsdException w:name="Light Grid"/>
-    <w:lsdException w:name="Medium Shading 1"/>
-    <w:lsdException w:name="Medium Shading 2"/>
-    <w:lsdException w:name="Medium List 1"/>
-    <w:lsdException w:name="Medium List 2"/>
-    <w:lsdException w:name="Medium Grid 1"/>
-    <w:lsdException w:name="Medium Grid 2" w:uiPriority="1" w:qFormat="1"/>
-    <w:lsdException w:name="Medium Grid 3" w:uiPriority="60"/>
-    <w:lsdException w:name="Dark List" w:uiPriority="61"/>
-    <w:lsdException w:name="Colorful Shading" w:uiPriority="62"/>
-    <w:lsdException w:name="Colorful List" w:uiPriority="63"/>
-    <w:lsdException w:name="Colorful Grid" w:uiPriority="64"/>
-    <w:lsdException w:name="Light Shading Accent 1" w:uiPriority="65"/>
-    <w:lsdException w:name="Light List Accent 1" w:uiPriority="66"/>
-    <w:lsdException w:name="Light Grid Accent 1" w:uiPriority="67"/>
-    <w:lsdException w:name="Medium Shading 1 Accent 1" w:uiPriority="68"/>
-    <w:lsdException w:name="Medium Shading 2 Accent 1" w:uiPriority="69"/>
-    <w:lsdException w:name="Medium List 1 Accent 1" w:uiPriority="70"/>
-    <w:lsdException w:name="Revision" w:uiPriority="71"/>
-    <w:lsdException w:name="List Paragraph" w:uiPriority="72" w:qFormat="1"/>
-    <w:lsdException w:name="Quote" w:uiPriority="73" w:qFormat="1"/>
-    <w:lsdException w:name="Intense Quote" w:uiPriority="60" w:qFormat="1"/>
-    <w:lsdException w:name="Medium List 2 Accent 1" w:uiPriority="61"/>
-    <w:lsdException w:name="Medium Grid 1 Accent 1" w:uiPriority="62"/>
-    <w:lsdException w:name="Medium Grid 2 Accent 1" w:uiPriority="63"/>
-    <w:lsdException w:name="Medium Grid 3 Accent 1" w:uiPriority="64"/>
-    <w:lsdException w:name="Dark List Accent 1" w:uiPriority="65"/>
-    <w:lsdException w:name="Colorful Shading Accent 1"/>
-    <w:lsdException w:name="Colorful List Accent 1" w:uiPriority="34" w:qFormat="1"/>
-    <w:lsdException w:name="Colorful Grid Accent 1" w:uiPriority="29" w:qFormat="1"/>
-    <w:lsdException w:name="Light Shading Accent 2" w:uiPriority="30" w:qFormat="1"/>
-    <w:lsdException w:name="Light List Accent 2" w:uiPriority="66"/>
-    <w:lsdException w:name="Light Grid Accent 2" w:uiPriority="67"/>
-    <w:lsdException w:name="Medium Shading 1 Accent 2" w:uiPriority="68"/>
-    <w:lsdException w:name="Medium Shading 2 Accent 2" w:uiPriority="69"/>
-    <w:lsdException w:name="Medium List 1 Accent 2" w:uiPriority="70"/>
-    <w:lsdException w:name="Medium List 2 Accent 2" w:uiPriority="71"/>
-    <w:lsdException w:name="Medium Grid 1 Accent 2" w:uiPriority="72"/>
-    <w:lsdException w:name="Medium Grid 2 Accent 2" w:uiPriority="73"/>
-    <w:lsdException w:name="Medium Grid 3 Accent 2" w:uiPriority="60"/>
-    <w:lsdException w:name="Dark List Accent 2" w:uiPriority="61"/>
-    <w:lsdException w:name="Colorful Shading Accent 2" w:uiPriority="62"/>
-    <w:lsdException w:name="Colorful List Accent 2" w:uiPriority="63"/>
-    <w:lsdException w:name="Colorful Grid Accent 2" w:uiPriority="64"/>
-    <w:lsdException w:name="Light Shading Accent 3" w:uiPriority="65"/>
-    <w:lsdException w:name="Light List Accent 3" w:uiPriority="66"/>
-    <w:lsdException w:name="Light Grid Accent 3" w:uiPriority="67"/>
-    <w:lsdException w:name="Medium Shading 1 Accent 3" w:uiPriority="68"/>
-    <w:lsdException w:name="Medium Shading 2 Accent 3" w:uiPriority="69"/>
-    <w:lsdException w:name="Medium List 1 Accent 3" w:uiPriority="70"/>
-    <w:lsdException w:name="Medium List 2 Accent 3" w:uiPriority="71"/>
-    <w:lsdException w:name="Medium Grid 1 Accent 3" w:uiPriority="72"/>
-    <w:lsdException w:name="Medium Grid 2 Accent 3" w:uiPriority="73"/>
-    <w:lsdException w:name="Medium Grid 3 Accent 3" w:uiPriority="60"/>
-    <w:lsdException w:name="Dark List Accent 3" w:uiPriority="61"/>
-    <w:lsdException w:name="Colorful Shading Accent 3" w:uiPriority="62"/>
-    <w:lsdException w:name="Colorful List Accent 3" w:uiPriority="63"/>
-    <w:lsdException w:name="Colorful Grid Accent 3" w:uiPriority="64"/>
-    <w:lsdException w:name="Light Shading Accent 4" w:uiPriority="65"/>
-    <w:lsdException w:name="Light List Accent 4" w:uiPriority="66"/>
-    <w:lsdException w:name="Light Grid Accent 4" w:uiPriority="67"/>
-    <w:lsdException w:name="Medium Shading 1 Accent 4" w:uiPriority="68"/>
-    <w:lsdException w:name="Medium Shading 2 Accent 4" w:uiPriority="69"/>
-    <w:lsdException w:name="Medium List 1 Accent 4" w:uiPriority="70"/>
-    <w:lsdException w:name="Medium List 2 Accent 4" w:uiPriority="71"/>
-    <w:lsdException w:name="Medium Grid 1 Accent 4" w:uiPriority="72"/>
-    <w:lsdException w:name="Medium Grid 2 Accent 4" w:uiPriority="73"/>
-    <w:lsdException w:name="Medium Grid 3 Accent 4" w:uiPriority="60"/>
-    <w:lsdException w:name="Dark List Accent 4" w:uiPriority="61"/>
-    <w:lsdException w:name="Colorful Shading Accent 4" w:uiPriority="62"/>
-    <w:lsdException w:name="Colorful List Accent 4" w:uiPriority="63"/>
-    <w:lsdException w:name="Colorful Grid Accent 4" w:uiPriority="64"/>
-    <w:lsdException w:name="Light Shading Accent 5" w:uiPriority="65"/>
-    <w:lsdException w:name="Light List Accent 5" w:uiPriority="66"/>
-    <w:lsdException w:name="Light Grid Accent 5" w:uiPriority="67"/>
-    <w:lsdException w:name="Medium Shading 1 Accent 5" w:uiPriority="68"/>
-    <w:lsdException w:name="Medium Shading 2 Accent 5" w:uiPriority="69"/>
-    <w:lsdException w:name="Medium List 1 Accent 5" w:uiPriority="70"/>
-    <w:lsdException w:name="Medium List 2 Accent 5" w:uiPriority="71"/>
-    <w:lsdException w:name="Medium Grid 1 Accent 5" w:uiPriority="72"/>
-    <w:lsdException w:name="Medium Grid 2 Accent 5" w:uiPriority="73"/>
-    <w:lsdException w:name="Medium Grid 3 Accent 5" w:uiPriority="60"/>
-    <w:lsdException w:name="Dark List Accent 5" w:uiPriority="61"/>
-    <w:lsdException w:name="Colorful Shading Accent 5" w:uiPriority="62"/>
-    <w:lsdException w:name="Colorful List Accent 5" w:uiPriority="63"/>
-    <w:lsdException w:name="Colorful Grid Accent 5" w:uiPriority="64"/>
-    <w:lsdException w:name="Light Shading Accent 6" w:uiPriority="65"/>
-    <w:lsdException w:name="Light List Accent 6" w:uiPriority="66"/>
-    <w:lsdException w:name="Light Grid Accent 6" w:uiPriority="67"/>
-    <w:lsdException w:name="Medium Shading 1 Accent 6" w:uiPriority="68"/>
-    <w:lsdException w:name="Medium Shading 2 Accent 6" w:uiPriority="69"/>
-    <w:lsdException w:name="Medium List 1 Accent 6" w:uiPriority="70"/>
-    <w:lsdException w:name="Medium List 2 Accent 6" w:uiPriority="71"/>
-    <w:lsdException w:name="Medium Grid 1 Accent 6" w:uiPriority="72"/>
-    <w:lsdException w:name="Medium Grid 2 Accent 6" w:uiPriority="73"/>
-    <w:lsdException w:name="Medium Grid 3 Accent 6" w:uiPriority="60"/>
-    <w:lsdException w:name="Dark List Accent 6" w:uiPriority="61"/>
-    <w:lsdException w:name="Colorful Shading Accent 6" w:uiPriority="62"/>
-    <w:lsdException w:name="Colorful List Accent 6" w:uiPriority="63"/>
-    <w:lsdException w:name="Colorful Grid Accent 6" w:uiPriority="64"/>
-    <w:lsdException w:name="Subtle Emphasis" w:uiPriority="65" w:qFormat="1"/>
-    <w:lsdException w:name="Intense Emphasis" w:uiPriority="66" w:qFormat="1"/>
-    <w:lsdException w:name="Subtle Reference" w:uiPriority="67" w:qFormat="1"/>
-    <w:lsdException w:name="Intense Reference" w:uiPriority="68" w:qFormat="1"/>
-    <w:lsdException w:name="Book Title" w:uiPriority="69" w:qFormat="1"/>
-    <w:lsdException w:name="Bibliography" w:uiPriority="70"/>
-    <w:lsdException w:name="TOC Heading" w:semiHidden="1" w:uiPriority="71" w:unhideWhenUsed="1" w:qFormat="1"/>
-    <w:lsdException w:name="Plain Table 1" w:uiPriority="41"/>
-    <w:lsdException w:name="Plain Table 2" w:uiPriority="42"/>
-    <w:lsdException w:name="Plain Table 3" w:uiPriority="43"/>
-    <w:lsdException w:name="Plain Table 4" w:uiPriority="44"/>
-    <w:lsdException w:name="Plain Table 5" w:uiPriority="45"/>
-    <w:lsdException w:name="Grid Table Light" w:uiPriority="40"/>
-    <w:lsdException w:name="Grid Table 1 Light" w:uiPriority="46"/>
-    <w:lsdException w:name="Grid Table 2" w:uiPriority="47"/>
-    <w:lsdException w:name="Grid Table 3" w:uiPriority="48"/>
-    <w:lsdException w:name="Grid Table 4" w:uiPriority="49"/>
-    <w:lsdException w:name="Grid Table 5 Dark" w:uiPriority="50"/>
-    <w:lsdException w:name="Grid Table 6 Colorful" w:uiPriority="51"/>
-    <w:lsdException w:name="Grid Table 7 Colorful" w:uiPriority="52"/>
-    <w:lsdException w:name="Grid Table 1 Light Accent 1" w:uiPriority="46"/>
-    <w:lsdException w:name="Grid Table 2 Accent 1" w:uiPriority="47"/>
-    <w:lsdException w:name="Grid Table 3 Accent 1" w:uiPriority="48"/>
-    <w:lsdException w:name="Grid Table 4 Accent 1" w:uiPriority="49"/>
-    <w:lsdException w:name="Grid Table 5 Dark Accent 1" w:uiPriority="50"/>
-    <w:lsdException w:name="Grid Table 6 Colorful Accent 1" w:uiPriority="51"/>
-    <w:lsdException w:name="Grid Table 7 Colorful Accent 1" w:uiPriority="52"/>
-    <w:lsdException w:name="Grid Table 1 Light Accent 2" w:uiPriority="46"/>
-    <w:lsdException w:name="Grid Table 2 Accent 2" w:uiPriority="47"/>
-    <w:lsdException w:name="Grid Table 3 Accent 2" w:uiPriority="48"/>
-    <w:lsdException w:name="Grid Table 4 Accent 2" w:uiPriority="49"/>
-    <w:lsdException w:name="Grid Table 5 Dark Accent 2" w:uiPriority="50"/>
-    <w:lsdException w:name="Grid Table 6 Colorful Accent 2" w:uiPriority="51"/>
-    <w:lsdException w:name="Grid Table 7 Colorful Accent 2" w:uiPriority="52"/>
-    <w:lsdException w:name="Grid Table 1 Light Accent 3" w:uiPriority="46"/>
-    <w:lsdException w:name="Grid Table 2 Accent 3" w:uiPriority="47"/>
-    <w:lsdException w:name="Grid Table 3 Accent 3" w:uiPriority="48"/>
-    <w:lsdException w:name="Grid Table 4 Accent 3" w:uiPriority="49"/>
-    <w:lsdException w:name="Grid Table 5 Dark Accent 3" w:uiPriority="50"/>
-    <w:lsdException w:name="Grid Table 6 Colorful Accent 3" w:uiPriority="51"/>
-    <w:lsdException w:name="Grid Table 7 Colorful Accent 3" w:uiPriority="52"/>
-    <w:lsdException w:name="Grid Table 1 Light Accent 4" w:uiPriority="46"/>
-    <w:lsdException w:name="Grid Table 2 Accent 4" w:uiPriority="47"/>
-    <w:lsdException w:name="Grid Table 3 Accent 4" w:uiPriority="48"/>
-    <w:lsdException w:name="Grid Table 4 Accent 4" w:uiPriority="49"/>
-    <w:lsdException w:name="Grid Table 5 Dark Accent 4" w:uiPriority="50"/>
-    <w:lsdException w:name="Grid Table 6 Colorful Accent 4" w:uiPriority="51"/>
-    <w:lsdException w:name="Grid Table 7 Colorful Accent 4" w:uiPriority="52"/>
-    <w:lsdException w:name="Grid Table 1 Light Accent 5" w:uiPriority="46"/>
-    <w:lsdException w:name="Grid Table 2 Accent 5" w:uiPriority="47"/>
-    <w:lsdException w:name="Grid Table 3 Accent 5" w:uiPriority="48"/>
-    <w:lsdException w:name="Grid Table 4 Accent 5" w:uiPriority="49"/>
-    <w:lsdException w:name="Grid Table 5 Dark Accent 5" w:uiPriority="50"/>
-    <w:lsdException w:name="Grid Table 6 Colorful Accent 5" w:uiPriority="51"/>
-    <w:lsdException w:name="Grid Table 7 Colorful Accent 5" w:uiPriority="52"/>
-    <w:lsdException w:name="Grid Table 1 Light Accent 6" w:uiPriority="46"/>
-    <w:lsdException w:name="Grid Table 2 Accent 6" w:uiPriority="47"/>
-    <w:lsdException w:name="Grid Table 3 Accent 6" w:uiPriority="48"/>
-    <w:lsdException w:name="Grid Table 4 Accent 6" w:uiPriority="49"/>
-    <w:lsdException w:name="Grid Table 5 Dark Accent 6" w:uiPriority="50"/>
-    <w:lsdException w:name="Grid Table 6 Colorful Accent 6" w:uiPriority="51"/>
-    <w:lsdException w:name="Grid Table 7 Colorful Accent 6" w:uiPriority="52"/>
-    <w:lsdException w:name="List Table 1 Light" w:uiPriority="46"/>
-    <w:lsdException w:name="List Table 2" w:uiPriority="47"/>
-    <w:lsdException w:name="List Table 3" w:uiPriority="48"/>
-    <w:lsdException w:name="List Table 4" w:uiPriority="49"/>
-    <w:lsdException w:name="List Table 5 Dark" w:uiPriority="50"/>
-    <w:lsdException w:name="List Table 6 Colorful" w:uiPriority="51"/>
-    <w:lsdException w:name="List Table 7 Colorful" w:uiPriority="52"/>
-    <w:lsdException w:name="List Table 1 Light Accent 1" w:uiPriority="46"/>
-    <w:lsdException w:name="List Table 2 Accent 1" w:uiPriority="47"/>
-    <w:lsdException w:name="List Table 3 Accent 1" w:uiPriority="48"/>
-    <w:lsdException w:name="List Table 4 Accent 1" w:uiPriority="49"/>
-    <w:lsdException w:name="List Table 5 Dark Accent 1" w:uiPriority="50"/>
-    <w:lsdException w:name="List Table 6 Colorful Accent 1" w:uiPriority="51"/>
-    <w:lsdException w:name="List Table 7 Colorful Accent 1" w:uiPriority="52"/>
-    <w:lsdException w:name="List Table 1 Light Accent 2" w:uiPriority="46"/>
-    <w:lsdException w:name="List Table 2 Accent 2" w:uiPriority="47"/>
-    <w:lsdException w:name="List Table 3 Accent 2" w:uiPriority="48"/>
-    <w:lsdException w:name="List Table 4 Accent 2" w:uiPriority="49"/>
-    <w:lsdException w:name="List Table 5 Dark Accent 2" w:uiPriority="50"/>
-    <w:lsdException w:name="List Table 6 Colorful Accent 2" w:uiPriority="51"/>
-    <w:lsdException w:name="List Table 7 Colorful Accent 2" w:uiPriority="52"/>
-    <w:lsdException w:name="List Table 1 Light Accent 3" w:uiPriority="46"/>
-    <w:lsdException w:name="List Table 2 Accent 3" w:uiPriority="47"/>
-    <w:lsdException w:name="List Table 3 Accent 3" w:uiPriority="48"/>
-    <w:lsdException w:name="List Table 4 Accent 3" w:uiPriority="49"/>
-    <w:lsdException w:name="List Table 5 Dark Accent 3" w:uiPriority="50"/>
-    <w:lsdException w:name="List Table 6 Colorful Accent 3" w:uiPriority="51"/>
-    <w:lsdException w:name="List Table 7 Colorful Accent 3" w:uiPriority="52"/>
-    <w:lsdException w:name="List Table 1 Light Accent 4" w:uiPriority="46"/>
-    <w:lsdException w:name="List Table 2 Accent 4" w:uiPriority="47"/>
-    <w:lsdException w:name="List Table 3 Accent 4" w:uiPriority="48"/>
-    <w:lsdException w:name="List Table 4 Accent 4" w:uiPriority="49"/>
-    <w:lsdException w:name="List Table 5 Dark Accent 4" w:uiPriority="50"/>
-    <w:lsdException w:name="List Table 6 Colorful Accent 4" w:uiPriority="51"/>
-    <w:lsdException w:name="List Table 7 Colorful Accent 4" w:uiPriority="52"/>
-    <w:lsdException w:name="List Table 1 Light Accent 5" w:uiPriority="46"/>
-    <w:lsdException w:name="List Table 2 Accent 5" w:uiPriority="47"/>
-    <w:lsdException w:name="List Table 3 Accent 5" w:uiPriority="48"/>
-    <w:lsdException w:name="List Table 4 Accent 5" w:uiPriority="49"/>
-    <w:lsdException w:name="List Table 5 Dark Accent 5" w:uiPriority="50"/>
-    <w:lsdException w:name="List Table 6 Colorful Accent 5" w:uiPriority="51"/>
-    <w:lsdException w:name="List Table 7 Colorful Accent 5" w:uiPriority="52"/>
-    <w:lsdException w:name="List Table 1 Light Accent 6" w:uiPriority="46"/>
-    <w:lsdException w:name="List Table 2 Accent 6" w:uiPriority="47"/>
-    <w:lsdException w:name="List Table 3 Accent 6" w:uiPriority="48"/>
-    <w:lsdException w:name="List Table 4 Accent 6" w:uiPriority="49"/>
-    <w:lsdException w:name="List Table 5 Dark Accent 6" w:uiPriority="50"/>
-    <w:lsdException w:name="List Table 6 Colorful Accent 6" w:uiPriority="51"/>
-    <w:lsdException w:name="List Table 7 Colorful Accent 6" w:uiPriority="52"/>
+  <w:latentStyles w:defLockedState="0" w:defUIPriority="99" w:defSemiHidden="1" w:defUnhideWhenUsed="1" w:defQFormat="0" w:count="267">
+    <w:lsdException w:name="Normal" w:semiHidden="0" w:uiPriority="0" w:unhideWhenUsed="0" w:qFormat="1"/>
+    <w:lsdException w:name="heading 1" w:semiHidden="0" w:uiPriority="0" w:unhideWhenUsed="0" w:qFormat="1"/>
+    <w:lsdException w:name="heading 2" w:semiHidden="0" w:uiPriority="0" w:unhideWhenUsed="0" w:qFormat="1"/>
+    <w:lsdException w:name="heading 3" w:semiHidden="0" w:uiPriority="0" w:unhideWhenUsed="0" w:qFormat="1"/>
+    <w:lsdException w:name="heading 4" w:semiHidden="0" w:uiPriority="0" w:unhideWhenUsed="0" w:qFormat="1"/>
+    <w:lsdException w:name="heading 5" w:semiHidden="0" w:uiPriority="0" w:unhideWhenUsed="0" w:qFormat="1"/>
+    <w:lsdException w:name="heading 6" w:semiHidden="0" w:uiPriority="0" w:unhideWhenUsed="0" w:qFormat="1"/>
+    <w:lsdException w:name="heading 7" w:semiHidden="0" w:uiPriority="0" w:unhideWhenUsed="0" w:qFormat="1"/>
+    <w:lsdException w:name="heading 8" w:semiHidden="0" w:uiPriority="0" w:unhideWhenUsed="0" w:qFormat="1"/>
+    <w:lsdException w:name="heading 9" w:semiHidden="0" w:uiPriority="0" w:unhideWhenUsed="0" w:qFormat="1"/>
+    <w:lsdException w:name="toc 1" w:uiPriority="39"/>
+    <w:lsdException w:name="toc 2" w:uiPriority="39"/>
+    <w:lsdException w:name="toc 3" w:uiPriority="39"/>
+    <w:lsdException w:name="toc 4" w:uiPriority="39"/>
+    <w:lsdException w:name="toc 5" w:uiPriority="39"/>
+    <w:lsdException w:name="toc 6" w:uiPriority="39"/>
+    <w:lsdException w:name="toc 7" w:uiPriority="39"/>
+    <w:lsdException w:name="toc 8" w:uiPriority="39"/>
+    <w:lsdException w:name="toc 9" w:uiPriority="39"/>
+    <w:lsdException w:name="caption" w:uiPriority="35" w:qFormat="1"/>
+    <w:lsdException w:name="Title" w:semiHidden="0" w:uiPriority="10" w:unhideWhenUsed="0" w:qFormat="1"/>
+    <w:lsdException w:name="Default Paragraph Font" w:uiPriority="1"/>
+    <w:lsdException w:name="Subtitle" w:semiHidden="0" w:uiPriority="11" w:unhideWhenUsed="0" w:qFormat="1"/>
+    <w:lsdException w:name="Strong" w:semiHidden="0" w:uiPriority="22" w:unhideWhenUsed="0" w:qFormat="1"/>
+    <w:lsdException w:name="Emphasis" w:semiHidden="0" w:uiPriority="20" w:unhideWhenUsed="0" w:qFormat="1"/>
+    <w:lsdException w:name="Table Grid" w:semiHidden="0" w:uiPriority="59" w:unhideWhenUsed="0"/>
+    <w:lsdException w:name="No Spacing" w:semiHidden="0" w:unhideWhenUsed="0" w:qFormat="1"/>
+    <w:lsdException w:name="Light Shading" w:semiHidden="0" w:unhideWhenUsed="0"/>
+    <w:lsdException w:name="Light List" w:semiHidden="0" w:unhideWhenUsed="0"/>
+    <w:lsdException w:name="Light Grid" w:semiHidden="0" w:unhideWhenUsed="0"/>
+    <w:lsdException w:name="Medium Shading 1" w:semiHidden="0" w:unhideWhenUsed="0"/>
+    <w:lsdException w:name="Medium Shading 2" w:semiHidden="0" w:unhideWhenUsed="0"/>
+    <w:lsdException w:name="Medium List 1" w:semiHidden="0" w:unhideWhenUsed="0"/>
+    <w:lsdException w:name="Medium List 2" w:semiHidden="0" w:unhideWhenUsed="0"/>
+    <w:lsdException w:name="Medium Grid 1" w:semiHidden="0" w:unhideWhenUsed="0"/>
+    <w:lsdException w:name="Medium Grid 2" w:semiHidden="0" w:uiPriority="1" w:unhideWhenUsed="0" w:qFormat="1"/>
+    <w:lsdException w:name="Medium Grid 3" w:semiHidden="0" w:uiPriority="60" w:unhideWhenUsed="0"/>
+    <w:lsdException w:name="Dark List" w:semiHidden="0" w:uiPriority="61" w:unhideWhenUsed="0"/>
+    <w:lsdException w:name="Colorful Shading" w:semiHidden="0" w:uiPriority="62" w:unhideWhenUsed="0"/>
+    <w:lsdException w:name="Colorful List" w:semiHidden="0" w:uiPriority="63" w:unhideWhenUsed="0"/>
+    <w:lsdException w:name="Colorful Grid" w:semiHidden="0" w:uiPriority="64" w:unhideWhenUsed="0"/>
+    <w:lsdException w:name="Light Shading Accent 1" w:semiHidden="0" w:uiPriority="65" w:unhideWhenUsed="0"/>
+    <w:lsdException w:name="Light List Accent 1" w:semiHidden="0" w:uiPriority="66" w:unhideWhenUsed="0"/>
+    <w:lsdException w:name="Light Grid Accent 1" w:semiHidden="0" w:uiPriority="67" w:unhideWhenUsed="0"/>
+    <w:lsdException w:name="Medium Shading 1 Accent 1" w:semiHidden="0" w:uiPriority="68" w:unhideWhenUsed="0"/>
+    <w:lsdException w:name="Medium Shading 2 Accent 1" w:semiHidden="0" w:uiPriority="69" w:unhideWhenUsed="0"/>
+    <w:lsdException w:name="Medium List 1 Accent 1" w:semiHidden="0" w:uiPriority="70" w:unhideWhenUsed="0"/>
+    <w:lsdException w:name="Revision" w:semiHidden="0" w:uiPriority="71" w:unhideWhenUsed="0"/>
+    <w:lsdException w:name="List Paragraph" w:semiHidden="0" w:uiPriority="72" w:unhideWhenUsed="0" w:qFormat="1"/>
+    <w:lsdException w:name="Quote" w:semiHidden="0" w:uiPriority="73" w:unhideWhenUsed="0" w:qFormat="1"/>
+    <w:lsdException w:name="Intense Quote" w:semiHidden="0" w:uiPriority="60" w:unhideWhenUsed="0" w:qFormat="1"/>
+    <w:lsdException w:name="Medium List 2 Accent 1" w:semiHidden="0" w:uiPriority="61" w:unhideWhenUsed="0"/>
+    <w:lsdException w:name="Medium Grid 1 Accent 1" w:semiHidden="0" w:uiPriority="62" w:unhideWhenUsed="0"/>
+    <w:lsdException w:name="Medium Grid 2 Accent 1" w:semiHidden="0" w:uiPriority="63" w:unhideWhenUsed="0"/>
+    <w:lsdException w:name="Medium Grid 3 Accent 1" w:semiHidden="0" w:uiPriority="64" w:unhideWhenUsed="0"/>
+    <w:lsdException w:name="Dark List Accent 1" w:semiHidden="0" w:uiPriority="65" w:unhideWhenUsed="0"/>
+    <w:lsdException w:name="Colorful Shading Accent 1" w:semiHidden="0" w:unhideWhenUsed="0"/>
+    <w:lsdException w:name="Colorful List Accent 1" w:semiHidden="0" w:uiPriority="34" w:unhideWhenUsed="0" w:qFormat="1"/>
+    <w:lsdException w:name="Colorful Grid Accent 1" w:semiHidden="0" w:uiPriority="29" w:unhideWhenUsed="0" w:qFormat="1"/>
+    <w:lsdException w:name="Light Shading Accent 2" w:semiHidden="0" w:uiPriority="30" w:unhideWhenUsed="0" w:qFormat="1"/>
+    <w:lsdException w:name="Light List Accent 2" w:semiHidden="0" w:uiPriority="66" w:unhideWhenUsed="0"/>
+    <w:lsdException w:name="Light Grid Accent 2" w:semiHidden="0" w:uiPriority="67" w:unhideWhenUsed="0"/>
+    <w:lsdException w:name="Medium Shading 1 Accent 2" w:semiHidden="0" w:uiPriority="68" w:unhideWhenUsed="0"/>
+    <w:lsdException w:name="Medium Shading 2 Accent 2" w:semiHidden="0" w:uiPriority="69" w:unhideWhenUsed="0"/>
+    <w:lsdException w:name="Medium List 1 Accent 2" w:semiHidden="0" w:uiPriority="70" w:unhideWhenUsed="0"/>
+    <w:lsdException w:name="Medium List 2 Accent 2" w:semiHidden="0" w:uiPriority="71" w:unhideWhenUsed="0"/>
+    <w:lsdException w:name="Medium Grid 1 Accent 2" w:semiHidden="0" w:uiPriority="72" w:unhideWhenUsed="0"/>
+    <w:lsdException w:name="Medium Grid 2 Accent 2" w:semiHidden="0" w:uiPriority="73" w:unhideWhenUsed="0"/>
+    <w:lsdException w:name="Medium Grid 3 Accent 2" w:semiHidden="0" w:uiPriority="60" w:unhideWhenUsed="0"/>
+    <w:lsdException w:name="Dark List Accent 2" w:semiHidden="0" w:uiPriority="61" w:unhideWhenUsed="0"/>
+    <w:lsdException w:name="Colorful Shading Accent 2" w:semiHidden="0" w:uiPriority="62" w:unhideWhenUsed="0"/>
+    <w:lsdException w:name="Colorful List Accent 2" w:semiHidden="0" w:uiPriority="63" w:unhideWhenUsed="0"/>
+    <w:lsdException w:name="Colorful Grid Accent 2" w:semiHidden="0" w:uiPriority="64" w:unhideWhenUsed="0"/>
+    <w:lsdException w:name="Light Shading Accent 3" w:semiHidden="0" w:uiPriority="65" w:unhideWhenUsed="0"/>
+    <w:lsdException w:name="Light List Accent 3" w:semiHidden="0" w:uiPriority="66" w:unhideWhenUsed="0"/>
+    <w:lsdException w:name="Light Grid Accent 3" w:semiHidden="0" w:uiPriority="67" w:unhideWhenUsed="0"/>
+    <w:lsdException w:name="Medium Shading 1 Accent 3" w:semiHidden="0" w:uiPriority="68" w:unhideWhenUsed="0"/>
+    <w:lsdException w:name="Medium Shading 2 Accent 3" w:semiHidden="0" w:uiPriority="69" w:unhideWhenUsed="0"/>
+    <w:lsdException w:name="Medium List 1 Accent 3" w:semiHidden="0" w:uiPriority="70" w:unhideWhenUsed="0"/>
+    <w:lsdException w:name="Medium List 2 Accent 3" w:semiHidden="0" w:uiPriority="71" w:unhideWhenUsed="0"/>
+    <w:lsdException w:name="Medium Grid 1 Accent 3" w:semiHidden="0" w:uiPriority="72" w:unhideWhenUsed="0"/>
+    <w:lsdException w:name="Medium Grid 2 Accent 3" w:semiHidden="0" w:uiPriority="73" w:unhideWhenUsed="0"/>
+    <w:lsdException w:name="Medium Grid 3 Accent 3" w:semiHidden="0" w:uiPriority="60" w:unhideWhenUsed="0"/>
+    <w:lsdException w:name="Dark List Accent 3" w:semiHidden="0" w:uiPriority="61" w:unhideWhenUsed="0"/>
+    <w:lsdException w:name="Colorful Shading Accent 3" w:semiHidden="0" w:uiPriority="62" w:unhideWhenUsed="0"/>
+    <w:lsdException w:name="Colorful List Accent 3" w:semiHidden="0" w:uiPriority="63" w:unhideWhenUsed="0"/>
+    <w:lsdException w:name="Colorful Grid Accent 3" w:semiHidden="0" w:uiPriority="64" w:unhideWhenUsed="0"/>
+    <w:lsdException w:name="Light Shading Accent 4" w:semiHidden="0" w:uiPriority="65" w:unhideWhenUsed="0"/>
+    <w:lsdException w:name="Light List Accent 4" w:semiHidden="0" w:uiPriority="66" w:unhideWhenUsed="0"/>
+    <w:lsdException w:name="Light Grid Accent 4" w:semiHidden="0" w:uiPriority="67" w:unhideWhenUsed="0"/>
+    <w:lsdException w:name="Medium Shading 1 Accent 4" w:semiHidden="0" w:uiPriority="68" w:unhideWhenUsed="0"/>
+    <w:lsdException w:name="Medium Shading 2 Accent 4" w:semiHidden="0" w:uiPriority="69" w:unhideWhenUsed="0"/>
+    <w:lsdException w:name="Medium List 1 Accent 4" w:semiHidden="0" w:uiPriority="70" w:unhideWhenUsed="0"/>
+    <w:lsdException w:name="Medium List 2 Accent 4" w:semiHidden="0" w:uiPriority="71" w:unhideWhenUsed="0"/>
+    <w:lsdException w:name="Medium Grid 1 Accent 4" w:semiHidden="0" w:uiPriority="72" w:unhideWhenUsed="0"/>
+    <w:lsdException w:name="Medium Grid 2 Accent 4" w:semiHidden="0" w:uiPriority="73" w:unhideWhenUsed="0"/>
+    <w:lsdException w:name="Medium Grid 3 Accent 4" w:semiHidden="0" w:uiPriority="60" w:unhideWhenUsed="0"/>
+    <w:lsdException w:name="Dark List Accent 4" w:semiHidden="0" w:uiPriority="61" w:unhideWhenUsed="0"/>
+    <w:lsdException w:name="Colorful Shading Accent 4" w:semiHidden="0" w:uiPriority="62" w:unhideWhenUsed="0"/>
+    <w:lsdException w:name="Colorful List Accent 4" w:semiHidden="0" w:uiPriority="63" w:unhideWhenUsed="0"/>
+    <w:lsdException w:name="Colorful Grid Accent 4" w:semiHidden="0" w:uiPriority="64" w:unhideWhenUsed="0"/>
+    <w:lsdException w:name="Light Shading Accent 5" w:semiHidden="0" w:uiPriority="65" w:unhideWhenUsed="0"/>
+    <w:lsdException w:name="Light List Accent 5" w:semiHidden="0" w:uiPriority="66" w:unhideWhenUsed="0"/>
+    <w:lsdException w:name="Light Grid Accent 5" w:semiHidden="0" w:uiPriority="67" w:unhideWhenUsed="0"/>
+    <w:lsdException w:name="Medium Shading 1 Accent 5" w:semiHidden="0" w:uiPriority="68" w:unhideWhenUsed="0"/>
+    <w:lsdException w:name="Medium Shading 2 Accent 5" w:semiHidden="0" w:uiPriority="69" w:unhideWhenUsed="0"/>
+    <w:lsdException w:name="Medium List 1 Accent 5" w:semiHidden="0" w:uiPriority="70" w:unhideWhenUsed="0"/>
+    <w:lsdException w:name="Medium List 2 Accent 5" w:semiHidden="0" w:uiPriority="71" w:unhideWhenUsed="0"/>
+    <w:lsdException w:name="Medium Grid 1 Accent 5" w:semiHidden="0" w:uiPriority="72" w:unhideWhenUsed="0"/>
+    <w:lsdException w:name="Medium Grid 2 Accent 5" w:semiHidden="0" w:uiPriority="73" w:unhideWhenUsed="0"/>
+    <w:lsdException w:name="Medium Grid 3 Accent 5" w:semiHidden="0" w:uiPriority="60" w:unhideWhenUsed="0"/>
+    <w:lsdException w:name="Dark List Accent 5" w:semiHidden="0" w:uiPriority="61" w:unhideWhenUsed="0"/>
+    <w:lsdException w:name="Colorful Shading Accent 5" w:semiHidden="0" w:uiPriority="62" w:unhideWhenUsed="0"/>
+    <w:lsdException w:name="Colorful List Accent 5" w:semiHidden="0" w:uiPriority="63" w:unhideWhenUsed="0"/>
+    <w:lsdException w:name="Colorful Grid Accent 5" w:semiHidden="0" w:uiPriority="64" w:unhideWhenUsed="0"/>
+    <w:lsdException w:name="Light Shading Accent 6" w:semiHidden="0" w:uiPriority="65" w:unhideWhenUsed="0"/>
+    <w:lsdException w:name="Light List Accent 6" w:semiHidden="0" w:uiPriority="66" w:unhideWhenUsed="0"/>
+    <w:lsdException w:name="Light Grid Accent 6" w:semiHidden="0" w:uiPriority="67" w:unhideWhenUsed="0"/>
+    <w:lsdException w:name="Medium Shading 1 Accent 6" w:semiHidden="0" w:uiPriority="68" w:unhideWhenUsed="0"/>
+    <w:lsdException w:name="Medium Shading 2 Accent 6" w:semiHidden="0" w:uiPriority="69" w:unhideWhenUsed="0"/>
+    <w:lsdException w:name="Medium List 1 Accent 6" w:semiHidden="0" w:uiPriority="70" w:unhideWhenUsed="0"/>
+    <w:lsdException w:name="Medium List 2 Accent 6" w:semiHidden="0" w:uiPriority="71" w:unhideWhenUsed="0"/>
+    <w:lsdException w:name="Medium Grid 1 Accent 6" w:semiHidden="0" w:uiPriority="72" w:unhideWhenUsed="0"/>
+    <w:lsdException w:name="Medium Grid 2 Accent 6" w:semiHidden="0" w:uiPriority="73" w:unhideWhenUsed="0"/>
+    <w:lsdException w:name="Medium Grid 3 Accent 6" w:semiHidden="0" w:uiPriority="60" w:unhideWhenUsed="0"/>
+    <w:lsdException w:name="Dark List Accent 6" w:semiHidden="0" w:uiPriority="61" w:unhideWhenUsed="0"/>
+    <w:lsdException w:name="Colorful Shading Accent 6" w:semiHidden="0" w:uiPriority="62" w:unhideWhenUsed="0"/>
+    <w:lsdException w:name="Colorful List Accent 6" w:semiHidden="0" w:uiPriority="63" w:unhideWhenUsed="0"/>
+    <w:lsdException w:name="Colorful Grid Accent 6" w:semiHidden="0" w:uiPriority="64" w:unhideWhenUsed="0"/>
+    <w:lsdException w:name="Subtle Emphasis" w:semiHidden="0" w:uiPriority="65" w:unhideWhenUsed="0" w:qFormat="1"/>
+    <w:lsdException w:name="Intense Emphasis" w:semiHidden="0" w:uiPriority="66" w:unhideWhenUsed="0" w:qFormat="1"/>
+    <w:lsdException w:name="Subtle Reference" w:semiHidden="0" w:uiPriority="67" w:unhideWhenUsed="0" w:qFormat="1"/>
+    <w:lsdException w:name="Intense Reference" w:semiHidden="0" w:uiPriority="68" w:unhideWhenUsed="0" w:qFormat="1"/>
+    <w:lsdException w:name="Book Title" w:semiHidden="0" w:uiPriority="69" w:unhideWhenUsed="0" w:qFormat="1"/>
+    <w:lsdException w:name="Bibliography" w:semiHidden="0" w:uiPriority="70" w:unhideWhenUsed="0"/>
+    <w:lsdException w:name="TOC Heading" w:uiPriority="71" w:qFormat="1"/>
   </w:latentStyles>
   <w:style w:type="paragraph" w:default="1" w:styleId="Normal">
     <w:name w:val="Normal"/>
@@ -11201,6 +11734,7 @@
     <w:uiPriority w:val="99"/>
     <w:semiHidden/>
     <w:unhideWhenUsed/>
+    <w:qFormat/>
     <w:tblPr>
       <w:tblInd w:w="0" w:type="dxa"/>
       <w:tblCellMar>
@@ -11635,6 +12169,7 @@
     <w:uiPriority w:val="59"/>
     <w:rsid w:val="00006290"/>
     <w:tblPr>
+      <w:tblInd w:w="0" w:type="dxa"/>
       <w:tblBorders>
         <w:top w:val="single" w:sz="4" w:space="0" w:color="auto"/>
         <w:left w:val="single" w:sz="4" w:space="0" w:color="auto"/>
@@ -11643,6 +12178,12 @@
         <w:insideH w:val="single" w:sz="4" w:space="0" w:color="auto"/>
         <w:insideV w:val="single" w:sz="4" w:space="0" w:color="auto"/>
       </w:tblBorders>
+      <w:tblCellMar>
+        <w:top w:w="0" w:type="dxa"/>
+        <w:left w:w="108" w:type="dxa"/>
+        <w:bottom w:w="0" w:type="dxa"/>
+        <w:right w:w="108" w:type="dxa"/>
+      </w:tblCellMar>
     </w:tblPr>
   </w:style>
   <w:style w:type="paragraph" w:styleId="BalloonText">
@@ -12020,7 +12561,7 @@
 </file>
 
 <file path=customXml/itemProps1.xml><?xml version="1.0" encoding="utf-8"?>
-<ds:datastoreItem xmlns:ds="http://schemas.openxmlformats.org/officeDocument/2006/customXml" ds:itemID="{A3985533-BF0D-4A3D-9C7E-2C3FD5217DE0}">
+<ds:datastoreItem xmlns:ds="http://schemas.openxmlformats.org/officeDocument/2006/customXml" ds:itemID="{C18831C6-9162-4453-9B35-F44139505855}">
   <ds:schemaRefs>
     <ds:schemaRef ds:uri="http://schemas.openxmlformats.org/officeDocument/2006/bibliography"/>
   </ds:schemaRefs>

</xml_diff>

<commit_message>
Deleted a screen shot and edited 3.1.1
</commit_message>
<xml_diff>
--- a/Documents/SpecDoc/1_SRS_RoughDraft.docx
+++ b/Documents/SpecDoc/1_SRS_RoughDraft.docx
@@ -29,14 +29,12 @@
           <w:sz w:val="60"/>
         </w:rPr>
       </w:pPr>
-      <w:proofErr w:type="gramStart"/>
       <w:r>
         <w:rPr>
           <w:sz w:val="40"/>
         </w:rPr>
         <w:t>for</w:t>
       </w:r>
-      <w:proofErr w:type="gramEnd"/>
     </w:p>
     <w:p>
       <w:pPr>
@@ -45,14 +43,12 @@
           <w:sz w:val="60"/>
         </w:rPr>
       </w:pPr>
-      <w:proofErr w:type="gramStart"/>
       <w:r>
         <w:rPr>
           <w:sz w:val="60"/>
         </w:rPr>
         <w:t>Lions Final Exam Scheduler (L.I.F.E.S.)</w:t>
       </w:r>
-      <w:proofErr w:type="gramEnd"/>
     </w:p>
     <w:p>
       <w:pPr>
@@ -126,7 +122,7 @@
                     <a:blip r:embed="rId8">
                       <a:extLst>
                         <a:ext uri="{28A0092B-C50C-407E-A947-70E740481C1C}">
-                          <a14:useLocalDpi xmlns:a14="http://schemas.microsoft.com/office/drawing/2010/main" xmlns:wps="http://schemas.microsoft.com/office/word/2010/wordprocessingShape" xmlns:wpi="http://schemas.microsoft.com/office/word/2010/wordprocessingInk" xmlns:wpg="http://schemas.microsoft.com/office/word/2010/wordprocessingGroup" xmlns:w15="http://schemas.microsoft.com/office/word/2012/wordml" xmlns:w14="http://schemas.microsoft.com/office/word/2010/wordml" xmlns:w="http://schemas.openxmlformats.org/wordprocessingml/2006/main" xmlns:w10="urn:schemas-microsoft-com:office:word" xmlns:wp14="http://schemas.microsoft.com/office/word/2010/wordprocessingDrawing" xmlns:v="urn:schemas-microsoft-com:vml" xmlns:o="urn:schemas-microsoft-com:office:office" xmlns:mc="http://schemas.openxmlformats.org/markup-compatibility/2006" xmlns:wpc="http://schemas.microsoft.com/office/word/2010/wordprocessingCanvas" xmlns="" val="0"/>
+                          <a14:useLocalDpi xmlns="" xmlns:wpc="http://schemas.microsoft.com/office/word/2010/wordprocessingCanvas" xmlns:mc="http://schemas.openxmlformats.org/markup-compatibility/2006" xmlns:o="urn:schemas-microsoft-com:office:office" xmlns:v="urn:schemas-microsoft-com:vml" xmlns:wp14="http://schemas.microsoft.com/office/word/2010/wordprocessingDrawing" xmlns:w10="urn:schemas-microsoft-com:office:word" xmlns:w="http://schemas.openxmlformats.org/wordprocessingml/2006/main" xmlns:w14="http://schemas.microsoft.com/office/word/2010/wordml" xmlns:w15="http://schemas.microsoft.com/office/word/2012/wordml" xmlns:wpg="http://schemas.microsoft.com/office/word/2010/wordprocessingGroup" xmlns:wpi="http://schemas.microsoft.com/office/word/2010/wordprocessingInk" xmlns:wps="http://schemas.microsoft.com/office/word/2010/wordprocessingShape" xmlns:a14="http://schemas.microsoft.com/office/drawing/2010/main" val="0"/>
                         </a:ext>
                       </a:extLst>
                     </a:blip>
@@ -535,33 +531,8 @@
           <w:sz w:val="22"/>
           <w:szCs w:val="22"/>
         </w:rPr>
-        <w:t xml:space="preserve"> </w:t>
-      </w:r>
-      <w:proofErr w:type="spellStart"/>
-      <w:r>
-        <w:rPr>
-          <w:sz w:val="22"/>
-          <w:szCs w:val="22"/>
-        </w:rPr>
-        <w:t>Roden</w:t>
-      </w:r>
-      <w:proofErr w:type="spellEnd"/>
-      <w:r>
-        <w:rPr>
-          <w:sz w:val="22"/>
-          <w:szCs w:val="22"/>
-        </w:rPr>
-        <w:t xml:space="preserve">, </w:t>
-      </w:r>
-      <w:proofErr w:type="spellStart"/>
-      <w:r>
-        <w:rPr>
-          <w:sz w:val="22"/>
-          <w:szCs w:val="22"/>
-        </w:rPr>
-        <w:t>Ph.D</w:t>
-      </w:r>
-      <w:proofErr w:type="spellEnd"/>
+        <w:t xml:space="preserve"> Roden, Ph.D</w:t>
+      </w:r>
     </w:p>
     <w:p>
       <w:pPr>
@@ -3434,16 +3405,8 @@
               <w:rPr>
                 <w:rFonts w:ascii="Arial" w:hAnsi="Arial" w:cs="Arial"/>
               </w:rPr>
-              <w:t xml:space="preserve">Scott Smoke, Jeffrey </w:t>
+              <w:t>Scott Smoke, Jeffrey Alllen</w:t>
             </w:r>
-            <w:proofErr w:type="spellStart"/>
-            <w:r>
-              <w:rPr>
-                <w:rFonts w:ascii="Arial" w:hAnsi="Arial" w:cs="Arial"/>
-              </w:rPr>
-              <w:t>Alllen</w:t>
-            </w:r>
-            <w:proofErr w:type="spellEnd"/>
           </w:p>
         </w:tc>
         <w:tc>
@@ -3750,25 +3713,7 @@
           <w:sz w:val="22"/>
           <w:szCs w:val="22"/>
         </w:rPr>
-        <w:t xml:space="preserve">This section gives a scope description and overview of everything included in this SRS document. </w:t>
-      </w:r>
-      <w:proofErr w:type="gramStart"/>
-      <w:r>
-        <w:rPr>
-          <w:rFonts w:ascii="Arial" w:hAnsi="Arial" w:cs="Arial"/>
-          <w:sz w:val="22"/>
-          <w:szCs w:val="22"/>
-        </w:rPr>
-        <w:t>Also</w:t>
-      </w:r>
-      <w:proofErr w:type="gramEnd"/>
-      <w:r>
-        <w:rPr>
-          <w:rFonts w:ascii="Arial" w:hAnsi="Arial" w:cs="Arial"/>
-          <w:sz w:val="22"/>
-          <w:szCs w:val="22"/>
-        </w:rPr>
-        <w:t>, the purpose for this document is described and a list of abbreviations and definitions is provided.</w:t>
+        <w:t>This section gives a scope description and overview of everything included in this SRS document. Also, the purpose for this document is described and a list of abbreviations and definitions is provided.</w:t>
       </w:r>
     </w:p>
     <w:p>
@@ -3854,27 +3799,13 @@
         <w:rPr>
           <w:i w:val="0"/>
         </w:rPr>
-        <w:t xml:space="preserve"> system. It will also explain system constraints, interface and interactions with other external applications. This document </w:t>
-      </w:r>
-      <w:proofErr w:type="gramStart"/>
-      <w:r>
-        <w:rPr>
-          <w:i w:val="0"/>
-        </w:rPr>
-        <w:t>is primarily inten</w:t>
-      </w:r>
-      <w:r>
-        <w:rPr>
-          <w:i w:val="0"/>
-        </w:rPr>
-        <w:t>ded to be proposed</w:t>
-      </w:r>
-      <w:proofErr w:type="gramEnd"/>
-      <w:r>
-        <w:rPr>
-          <w:i w:val="0"/>
-        </w:rPr>
-        <w:t xml:space="preserve"> to a client</w:t>
+        <w:t xml:space="preserve"> system. It will also explain system constraints, interface and interactions with other external applications. This document is primarily inten</w:t>
+      </w:r>
+      <w:r>
+        <w:rPr>
+          <w:i w:val="0"/>
+        </w:rPr>
+        <w:t>ded to be proposed to a client</w:t>
       </w:r>
       <w:r>
         <w:rPr>
@@ -3904,21 +3835,7 @@
         <w:rPr>
           <w:i w:val="0"/>
         </w:rPr>
-        <w:t xml:space="preserve"> the client, Dr. Patricia </w:t>
-      </w:r>
-      <w:proofErr w:type="spellStart"/>
-      <w:r>
-        <w:rPr>
-          <w:i w:val="0"/>
-        </w:rPr>
-        <w:t>Roden</w:t>
-      </w:r>
-      <w:proofErr w:type="spellEnd"/>
-      <w:r>
-        <w:rPr>
-          <w:i w:val="0"/>
-        </w:rPr>
-        <w:t>,</w:t>
+        <w:t xml:space="preserve"> the client, Dr. Patricia Roden,</w:t>
       </w:r>
       <w:r>
         <w:rPr>
@@ -4001,27 +3918,13 @@
         <w:rPr>
           <w:i w:val="0"/>
         </w:rPr>
-        <w:t xml:space="preserve"> with a graphical user </w:t>
-      </w:r>
-      <w:proofErr w:type="gramStart"/>
-      <w:r>
-        <w:rPr>
-          <w:i w:val="0"/>
-        </w:rPr>
-        <w:t>interface</w:t>
-      </w:r>
-      <w:r>
-        <w:rPr>
-          <w:i w:val="0"/>
-        </w:rPr>
-        <w:t xml:space="preserve"> which</w:t>
-      </w:r>
-      <w:proofErr w:type="gramEnd"/>
-      <w:r>
-        <w:rPr>
-          <w:i w:val="0"/>
-        </w:rPr>
-        <w:t xml:space="preserve"> will allow for two</w:t>
+        <w:t xml:space="preserve"> with a graphical user interface</w:t>
+      </w:r>
+      <w:r>
+        <w:rPr>
+          <w:i w:val="0"/>
+        </w:rPr>
+        <w:t xml:space="preserve"> which will allow for two</w:t>
       </w:r>
       <w:r>
         <w:rPr>
@@ -4147,21 +4050,7 @@
         <w:rPr>
           <w:i w:val="0"/>
         </w:rPr>
-        <w:t xml:space="preserve">The L.I.F.E.S. application </w:t>
-      </w:r>
-      <w:proofErr w:type="gramStart"/>
-      <w:r>
-        <w:rPr>
-          <w:i w:val="0"/>
-        </w:rPr>
-        <w:t>can be installed</w:t>
-      </w:r>
-      <w:proofErr w:type="gramEnd"/>
-      <w:r>
-        <w:rPr>
-          <w:i w:val="0"/>
-        </w:rPr>
-        <w:t xml:space="preserve"> on a computer with a CD-ROM or a flash drive.</w:t>
+        <w:t>The L.I.F.E.S. application can be installed on a computer with a CD-ROM or a flash drive.</w:t>
       </w:r>
     </w:p>
     <w:p>
@@ -4222,21 +4111,7 @@
         <w:rPr>
           <w:i w:val="0"/>
         </w:rPr>
-        <w:t xml:space="preserve"> that </w:t>
-      </w:r>
-      <w:proofErr w:type="gramStart"/>
-      <w:r>
-        <w:rPr>
-          <w:i w:val="0"/>
-        </w:rPr>
-        <w:t>has been generated</w:t>
-      </w:r>
-      <w:proofErr w:type="gramEnd"/>
-      <w:r>
-        <w:rPr>
-          <w:i w:val="0"/>
-        </w:rPr>
-        <w:t xml:space="preserve"> using the software in a similar format</w:t>
+        <w:t xml:space="preserve"> that has been generated using the software in a similar format</w:t>
       </w:r>
       <w:r>
         <w:rPr>
@@ -4254,21 +4129,7 @@
         <w:rPr>
           <w:i w:val="0"/>
         </w:rPr>
-        <w:t xml:space="preserve">Previously, a person had to compose schedules by </w:t>
-      </w:r>
-      <w:proofErr w:type="gramStart"/>
-      <w:r>
-        <w:rPr>
-          <w:i w:val="0"/>
-        </w:rPr>
-        <w:t>hand</w:t>
-      </w:r>
-      <w:proofErr w:type="gramEnd"/>
-      <w:r>
-        <w:rPr>
-          <w:i w:val="0"/>
-        </w:rPr>
-        <w:t xml:space="preserve"> which could take days or even weeks to produce a schedule with minimal conflicts. This software attempts to speed up the process by providing a single user with an easy and</w:t>
+        <w:t>Previously, a person had to compose schedules by hand which could take days or even weeks to produce a schedule with minimal conflicts. This software attempts to speed up the process by providing a single user with an easy and</w:t>
       </w:r>
       <w:r>
         <w:rPr>
@@ -4292,21 +4153,7 @@
         <w:rPr>
           <w:i w:val="0"/>
         </w:rPr>
-        <w:t xml:space="preserve"> a small subset of data to produce a high quality exam schedule. After a final exam schedule </w:t>
-      </w:r>
-      <w:proofErr w:type="gramStart"/>
-      <w:r>
-        <w:rPr>
-          <w:i w:val="0"/>
-        </w:rPr>
-        <w:t>is created</w:t>
-      </w:r>
-      <w:proofErr w:type="gramEnd"/>
-      <w:r>
-        <w:rPr>
-          <w:i w:val="0"/>
-        </w:rPr>
-        <w:t>, o</w:t>
+        <w:t xml:space="preserve"> a small subset of data to produce a high quality exam schedule. After a final exam schedule is created, o</w:t>
       </w:r>
       <w:r>
         <w:rPr>
@@ -4418,27 +4265,13 @@
         <w:rPr>
           <w:i w:val="0"/>
         </w:rPr>
-        <w:t xml:space="preserve">his document </w:t>
-      </w:r>
-      <w:proofErr w:type="gramStart"/>
-      <w:r>
-        <w:rPr>
-          <w:i w:val="0"/>
-        </w:rPr>
-        <w:t xml:space="preserve">is </w:t>
-      </w:r>
-      <w:r>
-        <w:rPr>
-          <w:i w:val="0"/>
-        </w:rPr>
-        <w:t>intended to be read</w:t>
-      </w:r>
-      <w:proofErr w:type="gramEnd"/>
-      <w:r>
-        <w:rPr>
-          <w:i w:val="0"/>
-        </w:rPr>
-        <w:t xml:space="preserve"> by</w:t>
+        <w:t xml:space="preserve">his document is </w:t>
+      </w:r>
+      <w:r>
+        <w:rPr>
+          <w:i w:val="0"/>
+        </w:rPr>
+        <w:t>intended to be read by</w:t>
       </w:r>
       <w:r>
         <w:rPr>
@@ -5199,25 +5032,23 @@
           <w:sz w:val="22"/>
           <w:szCs w:val="22"/>
         </w:rPr>
-        <w:t xml:space="preserve">n section </w:t>
-      </w:r>
-      <w:proofErr w:type="gramStart"/>
+        <w:t>n section 2</w:t>
+      </w:r>
       <w:r>
         <w:rPr>
           <w:rFonts w:ascii="Arial" w:hAnsi="Arial" w:cs="Arial"/>
           <w:sz w:val="22"/>
           <w:szCs w:val="22"/>
         </w:rPr>
-        <w:t>2</w:t>
-      </w:r>
-      <w:proofErr w:type="gramEnd"/>
+        <w:t xml:space="preserve"> the application’s</w:t>
+      </w:r>
       <w:r>
         <w:rPr>
           <w:rFonts w:ascii="Arial" w:hAnsi="Arial" w:cs="Arial"/>
           <w:sz w:val="22"/>
           <w:szCs w:val="22"/>
         </w:rPr>
-        <w:t xml:space="preserve"> the application’s</w:t>
+        <w:t xml:space="preserve"> functionality</w:t>
       </w:r>
       <w:r>
         <w:rPr>
@@ -5225,7 +5056,7 @@
           <w:sz w:val="22"/>
           <w:szCs w:val="22"/>
         </w:rPr>
-        <w:t xml:space="preserve"> functionality</w:t>
+        <w:t xml:space="preserve"> is described</w:t>
       </w:r>
       <w:r>
         <w:rPr>
@@ -5233,7 +5064,7 @@
           <w:sz w:val="22"/>
           <w:szCs w:val="22"/>
         </w:rPr>
-        <w:t xml:space="preserve"> is described</w:t>
+        <w:t xml:space="preserve"> at a high-level</w:t>
       </w:r>
       <w:r>
         <w:rPr>
@@ -5241,7 +5072,7 @@
           <w:sz w:val="22"/>
           <w:szCs w:val="22"/>
         </w:rPr>
-        <w:t xml:space="preserve"> at a high-level</w:t>
+        <w:t xml:space="preserve">. </w:t>
       </w:r>
       <w:r>
         <w:rPr>
@@ -5249,7 +5080,7 @@
           <w:sz w:val="22"/>
           <w:szCs w:val="22"/>
         </w:rPr>
-        <w:t xml:space="preserve">. </w:t>
+        <w:t>In section 3,</w:t>
       </w:r>
       <w:r>
         <w:rPr>
@@ -5257,7 +5088,7 @@
           <w:sz w:val="22"/>
           <w:szCs w:val="22"/>
         </w:rPr>
-        <w:t>In section 3,</w:t>
+        <w:t xml:space="preserve"> </w:t>
       </w:r>
       <w:r>
         <w:rPr>
@@ -5265,7 +5096,7 @@
           <w:sz w:val="22"/>
           <w:szCs w:val="22"/>
         </w:rPr>
-        <w:t xml:space="preserve"> </w:t>
+        <w:t>a detailed description of its requirements is</w:t>
       </w:r>
       <w:r>
         <w:rPr>
@@ -5273,41 +5104,15 @@
           <w:sz w:val="22"/>
           <w:szCs w:val="22"/>
         </w:rPr>
-        <w:t xml:space="preserve">a detailed description of its requirements </w:t>
-      </w:r>
-      <w:proofErr w:type="gramStart"/>
+        <w:t xml:space="preserve"> </w:t>
+      </w:r>
       <w:r>
         <w:rPr>
           <w:rFonts w:ascii="Arial" w:hAnsi="Arial" w:cs="Arial"/>
           <w:sz w:val="22"/>
           <w:szCs w:val="22"/>
         </w:rPr>
-        <w:t>is</w:t>
-      </w:r>
-      <w:r>
-        <w:rPr>
-          <w:rFonts w:ascii="Arial" w:hAnsi="Arial" w:cs="Arial"/>
-          <w:sz w:val="22"/>
-          <w:szCs w:val="22"/>
-        </w:rPr>
-        <w:t xml:space="preserve"> </w:t>
-      </w:r>
-      <w:r>
-        <w:rPr>
-          <w:rFonts w:ascii="Arial" w:hAnsi="Arial" w:cs="Arial"/>
-          <w:sz w:val="22"/>
-          <w:szCs w:val="22"/>
-        </w:rPr>
-        <w:t>presented</w:t>
-      </w:r>
-      <w:proofErr w:type="gramEnd"/>
-      <w:r>
-        <w:rPr>
-          <w:rFonts w:ascii="Arial" w:hAnsi="Arial" w:cs="Arial"/>
-          <w:sz w:val="22"/>
-          <w:szCs w:val="22"/>
-        </w:rPr>
-        <w:t xml:space="preserve">, including </w:t>
+        <w:t xml:space="preserve">presented, including </w:t>
       </w:r>
       <w:r>
         <w:rPr>
@@ -5508,9 +5313,8 @@
           <w:sz w:val="22"/>
           <w:szCs w:val="22"/>
         </w:rPr>
-        <w:t xml:space="preserve"> high-level. The application </w:t>
-      </w:r>
-      <w:proofErr w:type="gramStart"/>
+        <w:t xml:space="preserve"> high-level. The application will be explained in its context to show how it interacts with other systems and introduce b</w:t>
+      </w:r>
       <w:r>
         <w:rPr>
           <w:rFonts w:ascii="Arial" w:hAnsi="Arial" w:cs="Arial"/>
@@ -5518,25 +5322,6 @@
           <w:sz w:val="22"/>
           <w:szCs w:val="22"/>
         </w:rPr>
-        <w:t>will be explained</w:t>
-      </w:r>
-      <w:proofErr w:type="gramEnd"/>
-      <w:r>
-        <w:rPr>
-          <w:rFonts w:ascii="Arial" w:hAnsi="Arial" w:cs="Arial"/>
-          <w:b w:val="0"/>
-          <w:sz w:val="22"/>
-          <w:szCs w:val="22"/>
-        </w:rPr>
-        <w:t xml:space="preserve"> in its context to show how it interacts with other systems and introduce b</w:t>
-      </w:r>
-      <w:r>
-        <w:rPr>
-          <w:rFonts w:ascii="Arial" w:hAnsi="Arial" w:cs="Arial"/>
-          <w:b w:val="0"/>
-          <w:sz w:val="22"/>
-          <w:szCs w:val="22"/>
-        </w:rPr>
         <w:t>asic functionality of it.</w:t>
       </w:r>
     </w:p>
@@ -5585,27 +5370,13 @@
         <w:rPr>
           <w:rFonts w:ascii="Arial" w:hAnsi="Arial" w:cs="Arial"/>
         </w:rPr>
-        <w:t xml:space="preserve">desktop application for the University </w:t>
-      </w:r>
-      <w:proofErr w:type="gramStart"/>
-      <w:r>
-        <w:rPr>
-          <w:rFonts w:ascii="Arial" w:hAnsi="Arial" w:cs="Arial"/>
-        </w:rPr>
-        <w:t xml:space="preserve">of </w:t>
-      </w:r>
-      <w:r>
-        <w:rPr>
-          <w:rFonts w:ascii="Arial" w:hAnsi="Arial" w:cs="Arial"/>
-        </w:rPr>
-        <w:t xml:space="preserve"> North</w:t>
-      </w:r>
-      <w:proofErr w:type="gramEnd"/>
-      <w:r>
-        <w:rPr>
-          <w:rFonts w:ascii="Arial" w:hAnsi="Arial" w:cs="Arial"/>
-        </w:rPr>
-        <w:t xml:space="preserve"> Alabama.</w:t>
+        <w:t xml:space="preserve">desktop application for the University of </w:t>
+      </w:r>
+      <w:r>
+        <w:rPr>
+          <w:rFonts w:ascii="Arial" w:hAnsi="Arial" w:cs="Arial"/>
+        </w:rPr>
+        <w:t xml:space="preserve"> North Alabama.</w:t>
       </w:r>
       <w:r>
         <w:rPr>
@@ -5723,53 +5494,25 @@
         <w:rPr>
           <w:i w:val="0"/>
         </w:rPr>
+        <w:t xml:space="preserve"> will be based on two </w:t>
+      </w:r>
+      <w:r>
+        <w:rPr>
+          <w:i w:val="0"/>
+        </w:rPr>
+        <w:t>separate data files</w:t>
+      </w:r>
+      <w:r>
+        <w:rPr>
+          <w:i w:val="0"/>
+        </w:rPr>
         <w:t xml:space="preserve"> </w:t>
       </w:r>
-      <w:proofErr w:type="gramStart"/>
-      <w:r>
-        <w:rPr>
-          <w:i w:val="0"/>
-        </w:rPr>
-        <w:t>will be based</w:t>
-      </w:r>
-      <w:proofErr w:type="gramEnd"/>
-      <w:r>
-        <w:rPr>
-          <w:i w:val="0"/>
-        </w:rPr>
-        <w:t xml:space="preserve"> on two </w:t>
-      </w:r>
-      <w:r>
-        <w:rPr>
-          <w:i w:val="0"/>
-        </w:rPr>
-        <w:t>separate data files</w:t>
-      </w:r>
-      <w:r>
-        <w:rPr>
-          <w:i w:val="0"/>
-        </w:rPr>
-        <w:t xml:space="preserve"> </w:t>
-      </w:r>
-      <w:r>
-        <w:rPr>
-          <w:i w:val="0"/>
-        </w:rPr>
-        <w:t xml:space="preserve">provided by the user. The first file provides the application with </w:t>
-      </w:r>
-      <w:proofErr w:type="gramStart"/>
-      <w:r>
-        <w:rPr>
-          <w:i w:val="0"/>
-        </w:rPr>
-        <w:t>details which</w:t>
-      </w:r>
-      <w:proofErr w:type="gramEnd"/>
-      <w:r>
-        <w:rPr>
-          <w:i w:val="0"/>
-        </w:rPr>
-        <w:t xml:space="preserve"> define the </w:t>
+      <w:r>
+        <w:rPr>
+          <w:i w:val="0"/>
+        </w:rPr>
+        <w:t xml:space="preserve">provided by the user. The first file provides the application with details which define the </w:t>
       </w:r>
       <w:r>
         <w:rPr>
@@ -5781,27 +5524,13 @@
         <w:rPr>
           <w:i w:val="0"/>
         </w:rPr>
-        <w:t xml:space="preserve">. </w:t>
-      </w:r>
-      <w:proofErr w:type="gramStart"/>
-      <w:r>
-        <w:rPr>
-          <w:i w:val="0"/>
-        </w:rPr>
-        <w:t>This</w:t>
-      </w:r>
-      <w:r>
-        <w:rPr>
-          <w:i w:val="0"/>
-        </w:rPr>
-        <w:t xml:space="preserve"> file can either</w:t>
-      </w:r>
-      <w:proofErr w:type="gramEnd"/>
-      <w:r>
-        <w:rPr>
-          <w:i w:val="0"/>
-        </w:rPr>
-        <w:t xml:space="preserve"> be created manually by using the software</w:t>
+        <w:t>. This</w:t>
+      </w:r>
+      <w:r>
+        <w:rPr>
+          <w:i w:val="0"/>
+        </w:rPr>
+        <w:t xml:space="preserve"> file can either be created manually by using the software</w:t>
       </w:r>
       <w:r>
         <w:rPr>
@@ -6090,21 +5819,7 @@
         <w:rPr>
           <w:i w:val="0"/>
         </w:rPr>
-        <w:t xml:space="preserve">an administrator will have the option to finalize a schedule that </w:t>
-      </w:r>
-      <w:proofErr w:type="gramStart"/>
-      <w:r>
-        <w:rPr>
-          <w:i w:val="0"/>
-        </w:rPr>
-        <w:t>has been generated</w:t>
-      </w:r>
-      <w:proofErr w:type="gramEnd"/>
-      <w:r>
-        <w:rPr>
-          <w:i w:val="0"/>
-        </w:rPr>
-        <w:t xml:space="preserve">. This will label the project as “Administratively Approved,” which will apply a seal of approval to all printed documents associated with the finalized schedule. </w:t>
+        <w:t xml:space="preserve">an administrator will have the option to finalize a schedule that has been generated. This will label the project as “Administratively Approved,” which will apply a seal of approval to all printed documents associated with the finalized schedule. </w:t>
       </w:r>
     </w:p>
     <w:p>
@@ -6168,50 +5883,14 @@
         <w:rPr>
           <w:rFonts w:ascii="Arial" w:hAnsi="Arial" w:cs="Arial"/>
         </w:rPr>
-        <w:t xml:space="preserve">The users of this application will be the VPAA and individuals at the Office of the Registrar. All users should be familiar with opening desktop applications and </w:t>
-      </w:r>
-      <w:proofErr w:type="spellStart"/>
-      <w:r>
-        <w:rPr>
-          <w:rFonts w:ascii="Arial" w:hAnsi="Arial" w:cs="Arial"/>
-        </w:rPr>
-        <w:t>maneuvering</w:t>
-      </w:r>
-      <w:proofErr w:type="spellEnd"/>
-      <w:r>
-        <w:rPr>
-          <w:rFonts w:ascii="Arial" w:hAnsi="Arial" w:cs="Arial"/>
-        </w:rPr>
-        <w:t xml:space="preserve"> file systems. There are two categories of </w:t>
-      </w:r>
-      <w:proofErr w:type="gramStart"/>
-      <w:r>
-        <w:rPr>
-          <w:rFonts w:ascii="Arial" w:hAnsi="Arial" w:cs="Arial"/>
-        </w:rPr>
-        <w:t>users, which are either</w:t>
-      </w:r>
-      <w:proofErr w:type="gramEnd"/>
-      <w:r>
-        <w:rPr>
-          <w:rFonts w:ascii="Arial" w:hAnsi="Arial" w:cs="Arial"/>
-        </w:rPr>
-        <w:t xml:space="preserve"> considered an administrative or a general user.</w:t>
-      </w:r>
-      <w:r>
-        <w:rPr>
-          <w:rFonts w:ascii="Arial" w:hAnsi="Arial" w:cs="Arial"/>
-        </w:rPr>
-        <w:t xml:space="preserve"> At </w:t>
-      </w:r>
-      <w:proofErr w:type="gramStart"/>
-      <w:r>
-        <w:rPr>
-          <w:rFonts w:ascii="Arial" w:hAnsi="Arial" w:cs="Arial"/>
-        </w:rPr>
-        <w:t>maximum</w:t>
-      </w:r>
-      <w:proofErr w:type="gramEnd"/>
+        <w:t>The users of this application will be the VPAA and individuals at the Office of the Registrar. All users should be familiar with opening desktop applications and maneuvering file systems. There are two categories of users, which are either considered an administrative or a general user.</w:t>
+      </w:r>
+      <w:r>
+        <w:rPr>
+          <w:rFonts w:ascii="Arial" w:hAnsi="Arial" w:cs="Arial"/>
+        </w:rPr>
+        <w:t xml:space="preserve"> At maximum</w:t>
+      </w:r>
       <w:r>
         <w:rPr>
           <w:rFonts w:ascii="Arial" w:hAnsi="Arial" w:cs="Arial"/>
@@ -6222,21 +5901,7 @@
         <w:rPr>
           <w:rFonts w:ascii="Arial" w:hAnsi="Arial" w:cs="Arial"/>
         </w:rPr>
-        <w:t xml:space="preserve"> Privileges are the separating factor between these two different categories of users. The privileges of each category </w:t>
-      </w:r>
-      <w:proofErr w:type="gramStart"/>
-      <w:r>
-        <w:rPr>
-          <w:rFonts w:ascii="Arial" w:hAnsi="Arial" w:cs="Arial"/>
-        </w:rPr>
-        <w:t>are described</w:t>
-      </w:r>
-      <w:proofErr w:type="gramEnd"/>
-      <w:r>
-        <w:rPr>
-          <w:rFonts w:ascii="Arial" w:hAnsi="Arial" w:cs="Arial"/>
-        </w:rPr>
-        <w:t xml:space="preserve"> below.</w:t>
+        <w:t xml:space="preserve"> Privileges are the separating factor between these two different categories of users. The privileges of each category are described below.</w:t>
       </w:r>
     </w:p>
     <w:p>
@@ -6301,9 +5966,8 @@
           <w:sz w:val="24"/>
           <w:szCs w:val="24"/>
         </w:rPr>
-        <w:t xml:space="preserve">are users who </w:t>
-      </w:r>
-      <w:proofErr w:type="gramStart"/>
+        <w:t>are users who have</w:t>
+      </w:r>
       <w:r>
         <w:rPr>
           <w:rFonts w:ascii="Arial" w:hAnsi="Arial" w:cs="Arial"/>
@@ -6312,7 +5976,7 @@
           <w:sz w:val="24"/>
           <w:szCs w:val="24"/>
         </w:rPr>
-        <w:t>have</w:t>
+        <w:t xml:space="preserve"> been verified by an administrator</w:t>
       </w:r>
       <w:r>
         <w:rPr>
@@ -6322,9 +5986,8 @@
           <w:sz w:val="24"/>
           <w:szCs w:val="24"/>
         </w:rPr>
-        <w:t xml:space="preserve"> been verified</w:t>
-      </w:r>
-      <w:proofErr w:type="gramEnd"/>
+        <w:t xml:space="preserve"> and</w:t>
+      </w:r>
       <w:r>
         <w:rPr>
           <w:rFonts w:ascii="Arial" w:hAnsi="Arial" w:cs="Arial"/>
@@ -6333,7 +5996,7 @@
           <w:sz w:val="24"/>
           <w:szCs w:val="24"/>
         </w:rPr>
-        <w:t xml:space="preserve"> by an administrator</w:t>
+        <w:t xml:space="preserve"> may operate the application.</w:t>
       </w:r>
       <w:r>
         <w:rPr>
@@ -6343,7 +6006,7 @@
           <w:sz w:val="24"/>
           <w:szCs w:val="24"/>
         </w:rPr>
-        <w:t xml:space="preserve"> and</w:t>
+        <w:t xml:space="preserve"> General users will be able to open, view, run</w:t>
       </w:r>
       <w:r>
         <w:rPr>
@@ -6353,7 +6016,7 @@
           <w:sz w:val="24"/>
           <w:szCs w:val="24"/>
         </w:rPr>
-        <w:t xml:space="preserve"> may operate the application.</w:t>
+        <w:t xml:space="preserve"> schedule</w:t>
       </w:r>
       <w:r>
         <w:rPr>
@@ -6363,7 +6026,7 @@
           <w:sz w:val="24"/>
           <w:szCs w:val="24"/>
         </w:rPr>
-        <w:t xml:space="preserve"> General users will be able to open, view, run</w:t>
+        <w:t>, reschedule</w:t>
       </w:r>
       <w:r>
         <w:rPr>
@@ -6373,7 +6036,7 @@
           <w:sz w:val="24"/>
           <w:szCs w:val="24"/>
         </w:rPr>
-        <w:t xml:space="preserve"> schedule</w:t>
+        <w:t>,</w:t>
       </w:r>
       <w:r>
         <w:rPr>
@@ -6383,26 +6046,6 @@
           <w:sz w:val="24"/>
           <w:szCs w:val="24"/>
         </w:rPr>
-        <w:t>, reschedule</w:t>
-      </w:r>
-      <w:r>
-        <w:rPr>
-          <w:rFonts w:ascii="Arial" w:hAnsi="Arial" w:cs="Arial"/>
-          <w:b w:val="0"/>
-          <w:i w:val="0"/>
-          <w:sz w:val="24"/>
-          <w:szCs w:val="24"/>
-        </w:rPr>
-        <w:t>,</w:t>
-      </w:r>
-      <w:r>
-        <w:rPr>
-          <w:rFonts w:ascii="Arial" w:hAnsi="Arial" w:cs="Arial"/>
-          <w:b w:val="0"/>
-          <w:i w:val="0"/>
-          <w:sz w:val="24"/>
-          <w:szCs w:val="24"/>
-        </w:rPr>
         <w:t xml:space="preserve"> and modify the schedule.</w:t>
       </w:r>
     </w:p>
@@ -6417,27 +6060,13 @@
           <w:rFonts w:ascii="Arial" w:hAnsi="Arial" w:cs="Arial"/>
         </w:rPr>
         <w:tab/>
-        <w:t xml:space="preserve">Administrators have all the same privileges as the general users with the addition of creation and deletion </w:t>
-      </w:r>
-      <w:proofErr w:type="gramStart"/>
-      <w:r>
-        <w:rPr>
-          <w:rFonts w:ascii="Arial" w:hAnsi="Arial" w:cs="Arial"/>
-        </w:rPr>
-        <w:t xml:space="preserve">of </w:t>
-      </w:r>
-      <w:r>
-        <w:rPr>
-          <w:rFonts w:ascii="Arial" w:hAnsi="Arial" w:cs="Arial"/>
-        </w:rPr>
-        <w:t xml:space="preserve"> general</w:t>
-      </w:r>
-      <w:proofErr w:type="gramEnd"/>
-      <w:r>
-        <w:rPr>
-          <w:rFonts w:ascii="Arial" w:hAnsi="Arial" w:cs="Arial"/>
-        </w:rPr>
-        <w:t xml:space="preserve"> users, reset passwords, finalize exam schedule and unlock accounts.</w:t>
+        <w:t xml:space="preserve">Administrators have all the same privileges as the general users with the addition of creation and deletion of </w:t>
+      </w:r>
+      <w:r>
+        <w:rPr>
+          <w:rFonts w:ascii="Arial" w:hAnsi="Arial" w:cs="Arial"/>
+        </w:rPr>
+        <w:t xml:space="preserve"> general users, reset passwords, finalize exam schedule and unlock accounts.</w:t>
       </w:r>
     </w:p>
     <w:p>
@@ -6532,15 +6161,7 @@
         <w:ind w:left="576"/>
       </w:pPr>
       <w:r>
-        <w:t xml:space="preserve">The LIFE software </w:t>
-      </w:r>
-      <w:proofErr w:type="gramStart"/>
-      <w:r>
-        <w:t>is expected</w:t>
-      </w:r>
-      <w:proofErr w:type="gramEnd"/>
-      <w:r>
-        <w:t xml:space="preserve"> to run on a HP pro using the Windows 7 operating system.</w:t>
+        <w:t>The LIFE software is expected to run on a HP pro using the Windows 7 operating system.</w:t>
       </w:r>
     </w:p>
     <w:p>
@@ -6599,33 +6220,15 @@
           <w:sz w:val="22"/>
           <w:szCs w:val="22"/>
         </w:rPr>
-        <w:t xml:space="preserve"> for this application </w:t>
-      </w:r>
-      <w:proofErr w:type="gramStart"/>
+        <w:t xml:space="preserve"> for this application can be fou</w:t>
+      </w:r>
       <w:r>
         <w:rPr>
           <w:rFonts w:ascii="Arial" w:hAnsi="Arial" w:cs="Arial"/>
           <w:sz w:val="22"/>
           <w:szCs w:val="22"/>
         </w:rPr>
-        <w:t>can be fou</w:t>
-      </w:r>
-      <w:r>
-        <w:rPr>
-          <w:rFonts w:ascii="Arial" w:hAnsi="Arial" w:cs="Arial"/>
-          <w:sz w:val="22"/>
-          <w:szCs w:val="22"/>
-        </w:rPr>
-        <w:t>nd</w:t>
-      </w:r>
-      <w:proofErr w:type="gramEnd"/>
-      <w:r>
-        <w:rPr>
-          <w:rFonts w:ascii="Arial" w:hAnsi="Arial" w:cs="Arial"/>
-          <w:sz w:val="22"/>
-          <w:szCs w:val="22"/>
-        </w:rPr>
-        <w:t xml:space="preserve"> </w:t>
+        <w:t xml:space="preserve">nd </w:t>
       </w:r>
       <w:r>
         <w:rPr>
@@ -6736,21 +6339,7 @@
         <w:rPr>
           <w:rFonts w:ascii="Arial" w:hAnsi="Arial" w:cs="Arial"/>
         </w:rPr>
-        <w:t xml:space="preserve">Descriptions of all functional requirements </w:t>
-      </w:r>
-      <w:proofErr w:type="gramStart"/>
-      <w:r>
-        <w:rPr>
-          <w:rFonts w:ascii="Arial" w:hAnsi="Arial" w:cs="Arial"/>
-        </w:rPr>
-        <w:t>are described</w:t>
-      </w:r>
-      <w:proofErr w:type="gramEnd"/>
-      <w:r>
-        <w:rPr>
-          <w:rFonts w:ascii="Arial" w:hAnsi="Arial" w:cs="Arial"/>
-        </w:rPr>
-        <w:t xml:space="preserve"> in this section. There are detailed descriptions of all the interfaces in the system and all of the application’s features.</w:t>
+        <w:t>Descriptions of all functional requirements are described in this section. There are detailed descriptions of all the interfaces in the system and all of the application’s features.</w:t>
       </w:r>
     </w:p>
     <w:p>
@@ -6816,21 +6405,7 @@
         <w:rPr>
           <w:rFonts w:ascii="Arial" w:hAnsi="Arial" w:cs="Arial"/>
         </w:rPr>
-        <w:t xml:space="preserve"> interfaces. Basic prototypes of the user interface </w:t>
-      </w:r>
-      <w:proofErr w:type="gramStart"/>
-      <w:r>
-        <w:rPr>
-          <w:rFonts w:ascii="Arial" w:hAnsi="Arial" w:cs="Arial"/>
-        </w:rPr>
-        <w:t>are also provided</w:t>
-      </w:r>
-      <w:proofErr w:type="gramEnd"/>
-      <w:r>
-        <w:rPr>
-          <w:rFonts w:ascii="Arial" w:hAnsi="Arial" w:cs="Arial"/>
-        </w:rPr>
-        <w:t xml:space="preserve"> in this section</w:t>
+        <w:t xml:space="preserve"> interfaces. Basic prototypes of the user interface are also provided in this section</w:t>
       </w:r>
       <w:r>
         <w:rPr>
@@ -6866,21 +6441,7 @@
         <w:rPr>
           <w:i w:val="0"/>
         </w:rPr>
-        <w:t xml:space="preserve">A first-time user of L.I.F.E.S. should see the </w:t>
-      </w:r>
-      <w:proofErr w:type="gramStart"/>
-      <w:r>
-        <w:rPr>
-          <w:i w:val="0"/>
-        </w:rPr>
-        <w:t>log-in</w:t>
-      </w:r>
-      <w:proofErr w:type="gramEnd"/>
-      <w:r>
-        <w:rPr>
-          <w:i w:val="0"/>
-        </w:rPr>
-        <w:t xml:space="preserve"> page wh</w:t>
+        <w:t>A first-time user of L.I.F.E.S. should see the log-in page wh</w:t>
       </w:r>
       <w:r>
         <w:rPr>
@@ -6904,27 +6465,13 @@
         <w:rPr>
           <w:i w:val="0"/>
         </w:rPr>
-        <w:t xml:space="preserve">. If the user </w:t>
-      </w:r>
-      <w:proofErr w:type="gramStart"/>
-      <w:r>
-        <w:rPr>
-          <w:i w:val="0"/>
-        </w:rPr>
-        <w:t xml:space="preserve">has not </w:t>
-      </w:r>
-      <w:r>
-        <w:rPr>
-          <w:i w:val="0"/>
-        </w:rPr>
-        <w:t>been registered</w:t>
-      </w:r>
-      <w:proofErr w:type="gramEnd"/>
-      <w:r>
-        <w:rPr>
-          <w:i w:val="0"/>
-        </w:rPr>
-        <w:t xml:space="preserve"> by the VPAA</w:t>
+        <w:t xml:space="preserve">. If the user has not </w:t>
+      </w:r>
+      <w:r>
+        <w:rPr>
+          <w:i w:val="0"/>
+        </w:rPr>
+        <w:t>been registered by the VPAA</w:t>
       </w:r>
       <w:r>
         <w:rPr>
@@ -6984,21 +6531,7 @@
         <w:rPr>
           <w:i w:val="0"/>
         </w:rPr>
-        <w:t xml:space="preserve"> directly when the application </w:t>
-      </w:r>
-      <w:proofErr w:type="gramStart"/>
-      <w:r>
-        <w:rPr>
-          <w:i w:val="0"/>
-        </w:rPr>
-        <w:t>is opened</w:t>
-      </w:r>
-      <w:proofErr w:type="gramEnd"/>
-      <w:r>
-        <w:rPr>
-          <w:i w:val="0"/>
-        </w:rPr>
-        <w:t>. Here the user chooses the type of search he/she wants to conduct.</w:t>
+        <w:t xml:space="preserve"> directly when the application is opened. Here the user chooses the type of search he/she wants to conduct.</w:t>
       </w:r>
     </w:p>
     <w:p>
@@ -7023,47 +6556,19 @@
         <w:rPr>
           <w:i w:val="0"/>
         </w:rPr>
-        <w:t xml:space="preserve">The main interface will have a table that will display a generated schedule. Above the </w:t>
-      </w:r>
-      <w:proofErr w:type="gramStart"/>
-      <w:r>
-        <w:rPr>
-          <w:i w:val="0"/>
-        </w:rPr>
-        <w:t>tab</w:t>
-      </w:r>
-      <w:r>
-        <w:rPr>
-          <w:i w:val="0"/>
-        </w:rPr>
-        <w:t>le</w:t>
-      </w:r>
-      <w:proofErr w:type="gramEnd"/>
-      <w:r>
-        <w:rPr>
-          <w:i w:val="0"/>
-        </w:rPr>
-        <w:t xml:space="preserve"> there will be two buttons to</w:t>
-      </w:r>
-      <w:r>
-        <w:rPr>
-          <w:i w:val="0"/>
-        </w:rPr>
-        <w:t xml:space="preserve"> select the two input files. Below the </w:t>
-      </w:r>
-      <w:proofErr w:type="gramStart"/>
-      <w:r>
-        <w:rPr>
-          <w:i w:val="0"/>
-        </w:rPr>
-        <w:t>table</w:t>
-      </w:r>
-      <w:proofErr w:type="gramEnd"/>
-      <w:r>
-        <w:rPr>
-          <w:i w:val="0"/>
-        </w:rPr>
-        <w:t xml:space="preserve"> there will be a button to generate an exam schedule and a button to reschedule the currently displayed schedule</w:t>
+        <w:t>The main interface will have a table that will display a generated schedule. Above the tab</w:t>
+      </w:r>
+      <w:r>
+        <w:rPr>
+          <w:i w:val="0"/>
+        </w:rPr>
+        <w:t>le there will be two buttons to</w:t>
+      </w:r>
+      <w:r>
+        <w:rPr>
+          <w:i w:val="0"/>
+        </w:rPr>
+        <w:t xml:space="preserve"> select the two input files. Below the table there will be a button to generate an exam schedule and a button to reschedule the currently displayed schedule</w:t>
       </w:r>
       <w:r>
         <w:rPr>
@@ -7099,27 +6604,19 @@
         <w:rPr>
           <w:i w:val="0"/>
         </w:rPr>
-        <w:t xml:space="preserve"> O</w:t>
-      </w:r>
-      <w:r>
-        <w:rPr>
-          <w:i w:val="0"/>
-        </w:rPr>
-        <w:t xml:space="preserve">ut. Under the </w:t>
-      </w:r>
-      <w:proofErr w:type="gramStart"/>
-      <w:r>
-        <w:rPr>
-          <w:i w:val="0"/>
-        </w:rPr>
-        <w:t>file</w:t>
-      </w:r>
-      <w:proofErr w:type="gramEnd"/>
-      <w:r>
-        <w:rPr>
-          <w:i w:val="0"/>
-        </w:rPr>
-        <w:t xml:space="preserve"> option there will be the sub options: new, open, save, save as, print, and close. The main interface will contain the following dialogs.</w:t>
+        <w:t xml:space="preserve"> </w:t>
+      </w:r>
+      <w:r>
+        <w:rPr>
+          <w:i w:val="0"/>
+        </w:rPr>
+        <w:t>In/Log out</w:t>
+      </w:r>
+      <w:r>
+        <w:rPr>
+          <w:i w:val="0"/>
+        </w:rPr>
+        <w:t>. Under the file option there will be the sub options: new, open, save, save as, print, and close. The main interface will contain the following dialogs.</w:t>
       </w:r>
     </w:p>
     <w:p>
@@ -7192,14 +6689,7 @@
         <w:rPr>
           <w:i w:val="0"/>
         </w:rPr>
-        <w:t xml:space="preserve">File </w:t>
-      </w:r>
-      <w:proofErr w:type="spellStart"/>
-      <w:r>
-        <w:rPr>
-          <w:i w:val="0"/>
-        </w:rPr>
-        <w:t>Dialog</w:t>
+        <w:t>File Dialog</w:t>
       </w:r>
       <w:r>
         <w:rPr>
@@ -7207,7 +6697,6 @@
         </w:rPr>
         <w:t>f</w:t>
       </w:r>
-      <w:proofErr w:type="spellEnd"/>
     </w:p>
     <w:p>
       <w:pPr>
@@ -7284,21 +6773,7 @@
           <w:i w:val="0"/>
         </w:rPr>
         <w:tab/>
-        <w:t xml:space="preserve">The print dialog will ask </w:t>
-      </w:r>
-      <w:proofErr w:type="gramStart"/>
-      <w:r>
-        <w:rPr>
-          <w:i w:val="0"/>
-        </w:rPr>
-        <w:t>for the</w:t>
-      </w:r>
-      <w:proofErr w:type="gramEnd"/>
-      <w:r>
-        <w:rPr>
-          <w:i w:val="0"/>
-        </w:rPr>
-        <w:t xml:space="preserve"> printer to print to.</w:t>
+        <w:t>The print dialog will ask for the printer to print to.</w:t>
       </w:r>
     </w:p>
     <w:p>
@@ -7567,19 +7042,11 @@
           <w:rFonts w:ascii="Arial" w:hAnsi="Arial" w:cs="Arial"/>
         </w:rPr>
       </w:pPr>
-      <w:proofErr w:type="gramStart"/>
-      <w:r>
-        <w:rPr>
-          <w:rFonts w:ascii="Arial" w:hAnsi="Arial" w:cs="Arial"/>
-        </w:rPr>
-        <w:t>with</w:t>
-      </w:r>
-      <w:proofErr w:type="gramEnd"/>
-      <w:r>
-        <w:rPr>
-          <w:rFonts w:ascii="Arial" w:hAnsi="Arial" w:cs="Arial"/>
-        </w:rPr>
-        <w:t xml:space="preserve"> libraries to link with a printer.</w:t>
+      <w:r>
+        <w:rPr>
+          <w:rFonts w:ascii="Arial" w:hAnsi="Arial" w:cs="Arial"/>
+        </w:rPr>
+        <w:t>with libraries to link with a printer.</w:t>
       </w:r>
     </w:p>
     <w:p>
@@ -7718,21 +7185,7 @@
         <w:rPr>
           <w:rFonts w:ascii="Arial" w:hAnsi="Arial" w:cs="Arial"/>
         </w:rPr>
-        <w:t xml:space="preserve">The user </w:t>
-      </w:r>
-      <w:proofErr w:type="gramStart"/>
-      <w:r>
-        <w:rPr>
-          <w:rFonts w:ascii="Arial" w:hAnsi="Arial" w:cs="Arial"/>
-        </w:rPr>
-        <w:t>will be prompted</w:t>
-      </w:r>
-      <w:proofErr w:type="gramEnd"/>
-      <w:r>
-        <w:rPr>
-          <w:rFonts w:ascii="Arial" w:hAnsi="Arial" w:cs="Arial"/>
-        </w:rPr>
-        <w:t xml:space="preserve"> for a username and password. The username must be the users’ University of North Alabama email. The password must be between seven and nine characters long. The password must start with a</w:t>
+        <w:t>The user will be prompted for a username and password. The username must be the users’ University of North Alabama email. The password must be between seven and nine characters long. The password must start with a</w:t>
       </w:r>
       <w:r>
         <w:rPr>
@@ -7780,21 +7233,7 @@
         <w:rPr>
           <w:rFonts w:ascii="Arial" w:hAnsi="Arial" w:cs="Arial"/>
         </w:rPr>
-        <w:t xml:space="preserve"> of the following *</w:t>
-      </w:r>
-      <w:proofErr w:type="gramStart"/>
-      <w:r>
-        <w:rPr>
-          <w:rFonts w:ascii="Arial" w:hAnsi="Arial" w:cs="Arial"/>
-        </w:rPr>
-        <w:t>,#</w:t>
-      </w:r>
-      <w:proofErr w:type="gramEnd"/>
-      <w:r>
-        <w:rPr>
-          <w:rFonts w:ascii="Arial" w:hAnsi="Arial" w:cs="Arial"/>
-        </w:rPr>
-        <w:t xml:space="preserve"> and $.</w:t>
+        <w:t xml:space="preserve"> of the following *,# and $.</w:t>
       </w:r>
       <w:r>
         <w:rPr>
@@ -8032,28 +7471,20 @@
         <w:rPr>
           <w:rFonts w:ascii="Arial" w:hAnsi="Arial" w:cs="Arial"/>
         </w:rPr>
+        <w:t xml:space="preserve"> be</w:t>
+      </w:r>
+      <w:r>
+        <w:rPr>
+          <w:rFonts w:ascii="Arial" w:hAnsi="Arial" w:cs="Arial"/>
+        </w:rPr>
         <w:t xml:space="preserve"> </w:t>
       </w:r>
-      <w:proofErr w:type="gramStart"/>
-      <w:r>
-        <w:rPr>
-          <w:rFonts w:ascii="Arial" w:hAnsi="Arial" w:cs="Arial"/>
-        </w:rPr>
-        <w:t>be</w:t>
-      </w:r>
-      <w:r>
-        <w:rPr>
-          <w:rFonts w:ascii="Arial" w:hAnsi="Arial" w:cs="Arial"/>
-        </w:rPr>
-        <w:t xml:space="preserve"> </w:t>
-      </w:r>
       <w:r>
         <w:rPr>
           <w:rFonts w:ascii="Arial" w:hAnsi="Arial" w:cs="Arial"/>
         </w:rPr>
         <w:t>saved</w:t>
       </w:r>
-      <w:proofErr w:type="gramEnd"/>
       <w:r>
         <w:rPr>
           <w:rFonts w:ascii="Arial" w:hAnsi="Arial" w:cs="Arial"/>
@@ -8102,21 +7533,7 @@
         <w:rPr>
           <w:rFonts w:ascii="Arial" w:hAnsi="Arial" w:cs="Arial"/>
         </w:rPr>
-        <w:t xml:space="preserve">The administrator can perform </w:t>
-      </w:r>
-      <w:proofErr w:type="gramStart"/>
-      <w:r>
-        <w:rPr>
-          <w:rFonts w:ascii="Arial" w:hAnsi="Arial" w:cs="Arial"/>
-        </w:rPr>
-        <w:t>all the</w:t>
-      </w:r>
-      <w:proofErr w:type="gramEnd"/>
-      <w:r>
-        <w:rPr>
-          <w:rFonts w:ascii="Arial" w:hAnsi="Arial" w:cs="Arial"/>
-        </w:rPr>
-        <w:t xml:space="preserve"> general user task in addition to the following:</w:t>
+        <w:t>The administrator can perform all the general user task in addition to the following:</w:t>
       </w:r>
     </w:p>
     <w:p>
@@ -8410,21 +7827,7 @@
         <w:rPr>
           <w:i w:val="0"/>
         </w:rPr>
-        <w:t xml:space="preserve">Users have four attempts to enter a correct username and password. Upon the fourth failed attempt to </w:t>
-      </w:r>
-      <w:proofErr w:type="gramStart"/>
-      <w:r>
-        <w:rPr>
-          <w:i w:val="0"/>
-        </w:rPr>
-        <w:t>login</w:t>
-      </w:r>
-      <w:proofErr w:type="gramEnd"/>
-      <w:r>
-        <w:rPr>
-          <w:i w:val="0"/>
-        </w:rPr>
-        <w:t xml:space="preserve"> that user is locked out and has to b</w:t>
+        <w:t>Users have four attempts to enter a correct username and password. Upon the fourth failed attempt to login that user is locked out and has to b</w:t>
       </w:r>
       <w:r>
         <w:rPr>
@@ -8563,21 +7966,7 @@
         <w:rPr>
           <w:i w:val="0"/>
         </w:rPr>
-        <w:t xml:space="preserve"> – The user interface </w:t>
-      </w:r>
-      <w:proofErr w:type="gramStart"/>
-      <w:r>
-        <w:rPr>
-          <w:i w:val="0"/>
-        </w:rPr>
-        <w:t>will be designed</w:t>
-      </w:r>
-      <w:proofErr w:type="gramEnd"/>
-      <w:r>
-        <w:rPr>
-          <w:i w:val="0"/>
-        </w:rPr>
-        <w:t xml:space="preserve"> to be easy to learn and use. There will also be an included user manual in the program’s help menu.</w:t>
+        <w:t xml:space="preserve"> – The user interface will be designed to be easy to learn and use. There will also be an included user manual in the program’s help menu.</w:t>
       </w:r>
     </w:p>
     <w:p>
@@ -8629,35 +8018,7 @@
         <w:rPr>
           <w:i w:val="0"/>
         </w:rPr>
-        <w:t xml:space="preserve"> – The software </w:t>
-      </w:r>
-      <w:proofErr w:type="gramStart"/>
-      <w:r>
-        <w:rPr>
-          <w:i w:val="0"/>
-        </w:rPr>
-        <w:t>will be written</w:t>
-      </w:r>
-      <w:proofErr w:type="gramEnd"/>
-      <w:r>
-        <w:rPr>
-          <w:i w:val="0"/>
-        </w:rPr>
-        <w:t xml:space="preserve"> with testability in mind. Each module of the software </w:t>
-      </w:r>
-      <w:proofErr w:type="gramStart"/>
-      <w:r>
-        <w:rPr>
-          <w:i w:val="0"/>
-        </w:rPr>
-        <w:t>will be written</w:t>
-      </w:r>
-      <w:proofErr w:type="gramEnd"/>
-      <w:r>
-        <w:rPr>
-          <w:i w:val="0"/>
-        </w:rPr>
-        <w:t xml:space="preserve"> with test cases in mind to allow for the finding of faults. </w:t>
+        <w:t xml:space="preserve"> – The software will be written with testability in mind. Each module of the software will be written with test cases in mind to allow for the finding of faults. </w:t>
       </w:r>
     </w:p>
     <w:p>
@@ -8683,21 +8044,7 @@
         <w:rPr>
           <w:i w:val="0"/>
         </w:rPr>
-        <w:t xml:space="preserve"> – The software will be available on a CD-ROM/</w:t>
-      </w:r>
-      <w:proofErr w:type="spellStart"/>
-      <w:r>
-        <w:rPr>
-          <w:i w:val="0"/>
-        </w:rPr>
-        <w:t>Flashdrive</w:t>
-      </w:r>
-      <w:proofErr w:type="spellEnd"/>
-      <w:r>
-        <w:rPr>
-          <w:i w:val="0"/>
-        </w:rPr>
-        <w:t>.</w:t>
+        <w:t xml:space="preserve"> – The software will be available on a CD-ROM/Flashdrive.</w:t>
       </w:r>
     </w:p>
     <w:p>
@@ -8726,21 +8073,7 @@
         <w:rPr>
           <w:i w:val="0"/>
         </w:rPr>
-        <w:t xml:space="preserve"> – The software will achieve maintainability </w:t>
-      </w:r>
-      <w:proofErr w:type="gramStart"/>
-      <w:r>
-        <w:rPr>
-          <w:i w:val="0"/>
-        </w:rPr>
-        <w:t>through the use of</w:t>
-      </w:r>
-      <w:proofErr w:type="gramEnd"/>
-      <w:r>
-        <w:rPr>
-          <w:i w:val="0"/>
-        </w:rPr>
-        <w:t xml:space="preserve"> modules. </w:t>
+        <w:t xml:space="preserve"> – The software will achieve maintainability through the use of modules. </w:t>
       </w:r>
       <w:r>
         <w:rPr>
@@ -8821,35 +8154,7 @@
         <w:rPr>
           <w:rFonts w:ascii="Arial" w:hAnsi="Arial" w:cs="Arial"/>
         </w:rPr>
-        <w:t xml:space="preserve">The first file provides the application with </w:t>
-      </w:r>
-      <w:proofErr w:type="gramStart"/>
-      <w:r>
-        <w:rPr>
-          <w:rFonts w:ascii="Arial" w:hAnsi="Arial" w:cs="Arial"/>
-        </w:rPr>
-        <w:t>details which</w:t>
-      </w:r>
-      <w:proofErr w:type="gramEnd"/>
-      <w:r>
-        <w:rPr>
-          <w:rFonts w:ascii="Arial" w:hAnsi="Arial" w:cs="Arial"/>
-        </w:rPr>
-        <w:t xml:space="preserve"> define the time constraints of the exam schedule. </w:t>
-      </w:r>
-      <w:proofErr w:type="gramStart"/>
-      <w:r>
-        <w:rPr>
-          <w:rFonts w:ascii="Arial" w:hAnsi="Arial" w:cs="Arial"/>
-        </w:rPr>
-        <w:t>This file can either</w:t>
-      </w:r>
-      <w:proofErr w:type="gramEnd"/>
-      <w:r>
-        <w:rPr>
-          <w:rFonts w:ascii="Arial" w:hAnsi="Arial" w:cs="Arial"/>
-        </w:rPr>
-        <w:t xml:space="preserve"> be created manually by using the software, or it can be loaded from a separate input file.</w:t>
+        <w:t>The first file provides the application with details which define the time constraints of the exam schedule. This file can either be created manually by using the software, or it can be loaded from a separate input file.</w:t>
       </w:r>
     </w:p>
     <w:p>
@@ -8884,21 +8189,7 @@
         <w:rPr>
           <w:rFonts w:ascii="Arial" w:hAnsi="Arial" w:cs="Arial"/>
         </w:rPr>
-        <w:t xml:space="preserve">This integer value will be between </w:t>
-      </w:r>
-      <w:proofErr w:type="gramStart"/>
-      <w:r>
-        <w:rPr>
-          <w:rFonts w:ascii="Arial" w:hAnsi="Arial" w:cs="Arial"/>
-        </w:rPr>
-        <w:t>3</w:t>
-      </w:r>
-      <w:proofErr w:type="gramEnd"/>
-      <w:r>
-        <w:rPr>
-          <w:rFonts w:ascii="Arial" w:hAnsi="Arial" w:cs="Arial"/>
-        </w:rPr>
-        <w:t xml:space="preserve"> and 5.</w:t>
+        <w:t>This integer value will be between 3 and 5.</w:t>
       </w:r>
     </w:p>
     <w:p>
@@ -8952,16 +8243,8 @@
         <w:rPr>
           <w:rFonts w:ascii="Arial" w:hAnsi="Arial" w:cs="Arial"/>
         </w:rPr>
-        <w:t xml:space="preserve"> The final time for exams is either 5 or 5:15 </w:t>
-      </w:r>
-      <w:proofErr w:type="gramStart"/>
-      <w:r>
-        <w:rPr>
-          <w:rFonts w:ascii="Arial" w:hAnsi="Arial" w:cs="Arial"/>
-        </w:rPr>
-        <w:t>p.m..</w:t>
-      </w:r>
-      <w:proofErr w:type="gramEnd"/>
+        <w:t xml:space="preserve"> The final time for exams is either 5 or 5:15 p.m..</w:t>
+      </w:r>
     </w:p>
     <w:p>
       <w:pPr>
@@ -9008,21 +8291,7 @@
         <w:rPr>
           <w:rFonts w:ascii="Arial" w:hAnsi="Arial" w:cs="Arial"/>
         </w:rPr>
-        <w:t xml:space="preserve"> Every exam can begin on </w:t>
-      </w:r>
-      <w:proofErr w:type="gramStart"/>
-      <w:r>
-        <w:rPr>
-          <w:rFonts w:ascii="Arial" w:hAnsi="Arial" w:cs="Arial"/>
-        </w:rPr>
-        <w:t>either  the</w:t>
-      </w:r>
-      <w:proofErr w:type="gramEnd"/>
-      <w:r>
-        <w:rPr>
-          <w:rFonts w:ascii="Arial" w:hAnsi="Arial" w:cs="Arial"/>
-        </w:rPr>
-        <w:t xml:space="preserve"> </w:t>
+        <w:t xml:space="preserve"> Every exam can begin on either  the </w:t>
       </w:r>
       <w:r>
         <w:rPr>
@@ -9210,16 +8479,15 @@
           <w:sz w:val="24"/>
           <w:szCs w:val="24"/>
         </w:rPr>
-        <w:t xml:space="preserve"> </w:t>
-      </w:r>
-      <w:proofErr w:type="gramStart"/>
+        <w:t xml:space="preserve"> the </w:t>
+      </w:r>
       <w:r>
         <w:rPr>
           <w:i w:val="0"/>
           <w:sz w:val="24"/>
           <w:szCs w:val="24"/>
         </w:rPr>
-        <w:t xml:space="preserve">the </w:t>
+        <w:t xml:space="preserve"> data from the first file or the manually inputted data will be included in this file.</w:t>
       </w:r>
       <w:r>
         <w:rPr>
@@ -9227,16 +8495,15 @@
           <w:sz w:val="24"/>
           <w:szCs w:val="24"/>
         </w:rPr>
-        <w:t xml:space="preserve"> data</w:t>
-      </w:r>
-      <w:proofErr w:type="gramEnd"/>
+        <w:t xml:space="preserve"> </w:t>
+      </w:r>
       <w:r>
         <w:rPr>
           <w:i w:val="0"/>
           <w:sz w:val="24"/>
           <w:szCs w:val="24"/>
         </w:rPr>
-        <w:t xml:space="preserve"> from the first file or the manually inputted data will be included in this file.</w:t>
+        <w:t xml:space="preserve"> Then the generated schedule which will use standard times. </w:t>
       </w:r>
       <w:r>
         <w:rPr>
@@ -9244,41 +8511,7 @@
           <w:sz w:val="24"/>
           <w:szCs w:val="24"/>
         </w:rPr>
-        <w:t xml:space="preserve"> </w:t>
-      </w:r>
-      <w:r>
-        <w:rPr>
-          <w:i w:val="0"/>
-          <w:sz w:val="24"/>
-          <w:szCs w:val="24"/>
-        </w:rPr>
-        <w:t xml:space="preserve"> Then the generated schedule which will use standard times. </w:t>
-      </w:r>
-      <w:r>
-        <w:rPr>
-          <w:i w:val="0"/>
-          <w:sz w:val="24"/>
-          <w:szCs w:val="24"/>
-        </w:rPr>
-        <w:t xml:space="preserve">The format of this file will </w:t>
-      </w:r>
-      <w:proofErr w:type="gramStart"/>
-      <w:r>
-        <w:rPr>
-          <w:i w:val="0"/>
-          <w:sz w:val="24"/>
-          <w:szCs w:val="24"/>
-        </w:rPr>
-        <w:t>either be</w:t>
-      </w:r>
-      <w:proofErr w:type="gramEnd"/>
-      <w:r>
-        <w:rPr>
-          <w:i w:val="0"/>
-          <w:sz w:val="24"/>
-          <w:szCs w:val="24"/>
-        </w:rPr>
-        <w:t xml:space="preserve"> plain text, PDF, or CSV.</w:t>
+        <w:t>The format of this file will either be plain text, PDF, or CSV.</w:t>
       </w:r>
     </w:p>
     <w:p>
@@ -9306,21 +8539,7 @@
         <w:rPr>
           <w:rFonts w:ascii="Arial" w:hAnsi="Arial" w:cs="Arial"/>
         </w:rPr>
-        <w:t xml:space="preserve">Every error dealing with the two input files </w:t>
-      </w:r>
-      <w:proofErr w:type="gramStart"/>
-      <w:r>
-        <w:rPr>
-          <w:rFonts w:ascii="Arial" w:hAnsi="Arial" w:cs="Arial"/>
-        </w:rPr>
-        <w:t>will be given</w:t>
-      </w:r>
-      <w:proofErr w:type="gramEnd"/>
-      <w:r>
-        <w:rPr>
-          <w:rFonts w:ascii="Arial" w:hAnsi="Arial" w:cs="Arial"/>
-        </w:rPr>
-        <w:t xml:space="preserve"> in a pop up dialog that will list the line number and the type of error.</w:t>
+        <w:t>Every error dealing with the two input files will be given in a pop up dialog that will list the line number and the type of error.</w:t>
       </w:r>
     </w:p>
     <w:p>
@@ -9374,7 +8593,6 @@
           <w:color w:val="FFFFFF"/>
         </w:rPr>
       </w:pPr>
-      <w:proofErr w:type="gramStart"/>
       <w:r>
         <w:rPr>
           <w:rFonts w:ascii="Arial" w:hAnsi="Arial" w:cs="Arial"/>
@@ -9389,7 +8607,6 @@
         </w:rPr>
         <w:t>Client</w:t>
       </w:r>
-      <w:proofErr w:type="gramEnd"/>
       <w:r>
         <w:rPr>
           <w:rFonts w:ascii="Arial" w:hAnsi="Arial" w:cs="Arial"/>
@@ -9517,47 +8734,7 @@
                 <w:sz w:val="16"/>
                 <w:szCs w:val="16"/>
               </w:rPr>
-              <w:t xml:space="preserve">Patricia L. </w:t>
-            </w:r>
-            <w:proofErr w:type="spellStart"/>
-            <w:r>
-              <w:rPr>
-                <w:rFonts w:ascii="Arial" w:hAnsi="Arial" w:cs="Arial"/>
-                <w:i/>
-                <w:sz w:val="16"/>
-                <w:szCs w:val="16"/>
-              </w:rPr>
-              <w:t>Roden</w:t>
-            </w:r>
-            <w:proofErr w:type="spellEnd"/>
-            <w:r>
-              <w:rPr>
-                <w:rFonts w:ascii="Arial" w:hAnsi="Arial" w:cs="Arial"/>
-                <w:i/>
-                <w:sz w:val="16"/>
-                <w:szCs w:val="16"/>
-              </w:rPr>
-              <w:t xml:space="preserve">, </w:t>
-            </w:r>
-            <w:proofErr w:type="spellStart"/>
-            <w:r>
-              <w:rPr>
-                <w:rFonts w:ascii="Arial" w:hAnsi="Arial" w:cs="Arial"/>
-                <w:i/>
-                <w:sz w:val="16"/>
-                <w:szCs w:val="16"/>
-              </w:rPr>
-              <w:t>Ph.D</w:t>
-            </w:r>
-            <w:proofErr w:type="spellEnd"/>
-            <w:r>
-              <w:rPr>
-                <w:rFonts w:ascii="Arial" w:hAnsi="Arial" w:cs="Arial"/>
-                <w:i/>
-                <w:sz w:val="16"/>
-                <w:szCs w:val="16"/>
-              </w:rPr>
-              <w:t>, Client</w:t>
+              <w:t>Patricia L. Roden, Ph.D, Client</w:t>
             </w:r>
           </w:p>
         </w:tc>
@@ -10398,7 +9575,7 @@
                     <a:blip r:embed="rId11">
                       <a:extLst>
                         <a:ext uri="{28A0092B-C50C-407E-A947-70E740481C1C}">
-                          <a14:useLocalDpi xmlns:a14="http://schemas.microsoft.com/office/drawing/2010/main" xmlns:wps="http://schemas.microsoft.com/office/word/2010/wordprocessingShape" xmlns:wpi="http://schemas.microsoft.com/office/word/2010/wordprocessingInk" xmlns:wpg="http://schemas.microsoft.com/office/word/2010/wordprocessingGroup" xmlns:w15="http://schemas.microsoft.com/office/word/2012/wordml" xmlns:w14="http://schemas.microsoft.com/office/word/2010/wordml" xmlns:w="http://schemas.openxmlformats.org/wordprocessingml/2006/main" xmlns:w10="urn:schemas-microsoft-com:office:word" xmlns:wp14="http://schemas.microsoft.com/office/word/2010/wordprocessingDrawing" xmlns:v="urn:schemas-microsoft-com:vml" xmlns:o="urn:schemas-microsoft-com:office:office" xmlns:mc="http://schemas.openxmlformats.org/markup-compatibility/2006" xmlns:wpc="http://schemas.microsoft.com/office/word/2010/wordprocessingCanvas" xmlns="" val="0"/>
+                          <a14:useLocalDpi xmlns="" xmlns:wpc="http://schemas.microsoft.com/office/word/2010/wordprocessingCanvas" xmlns:mc="http://schemas.openxmlformats.org/markup-compatibility/2006" xmlns:o="urn:schemas-microsoft-com:office:office" xmlns:v="urn:schemas-microsoft-com:vml" xmlns:wp14="http://schemas.microsoft.com/office/word/2010/wordprocessingDrawing" xmlns:w10="urn:schemas-microsoft-com:office:word" xmlns:w="http://schemas.openxmlformats.org/wordprocessingml/2006/main" xmlns:w14="http://schemas.microsoft.com/office/word/2010/wordml" xmlns:w15="http://schemas.microsoft.com/office/word/2012/wordml" xmlns:wpg="http://schemas.microsoft.com/office/word/2010/wordprocessingGroup" xmlns:wpi="http://schemas.microsoft.com/office/word/2010/wordprocessingInk" xmlns:wps="http://schemas.microsoft.com/office/word/2010/wordprocessingShape" xmlns:a14="http://schemas.microsoft.com/office/drawing/2010/main" val="0"/>
                         </a:ext>
                       </a:extLst>
                     </a:blip>
@@ -10494,7 +9671,7 @@
                     <a:blip r:embed="rId12">
                       <a:extLst>
                         <a:ext uri="{28A0092B-C50C-407E-A947-70E740481C1C}">
-                          <a14:useLocalDpi xmlns:a14="http://schemas.microsoft.com/office/drawing/2010/main" xmlns:wps="http://schemas.microsoft.com/office/word/2010/wordprocessingShape" xmlns:wpi="http://schemas.microsoft.com/office/word/2010/wordprocessingInk" xmlns:wpg="http://schemas.microsoft.com/office/word/2010/wordprocessingGroup" xmlns:w15="http://schemas.microsoft.com/office/word/2012/wordml" xmlns:w14="http://schemas.microsoft.com/office/word/2010/wordml" xmlns:w="http://schemas.openxmlformats.org/wordprocessingml/2006/main" xmlns:w10="urn:schemas-microsoft-com:office:word" xmlns:wp14="http://schemas.microsoft.com/office/word/2010/wordprocessingDrawing" xmlns:v="urn:schemas-microsoft-com:vml" xmlns:o="urn:schemas-microsoft-com:office:office" xmlns:mc="http://schemas.openxmlformats.org/markup-compatibility/2006" xmlns:wpc="http://schemas.microsoft.com/office/word/2010/wordprocessingCanvas" xmlns="" val="0"/>
+                          <a14:useLocalDpi xmlns="" xmlns:wpc="http://schemas.microsoft.com/office/word/2010/wordprocessingCanvas" xmlns:mc="http://schemas.openxmlformats.org/markup-compatibility/2006" xmlns:o="urn:schemas-microsoft-com:office:office" xmlns:v="urn:schemas-microsoft-com:vml" xmlns:wp14="http://schemas.microsoft.com/office/word/2010/wordprocessingDrawing" xmlns:w10="urn:schemas-microsoft-com:office:word" xmlns:w="http://schemas.openxmlformats.org/wordprocessingml/2006/main" xmlns:w14="http://schemas.microsoft.com/office/word/2010/wordml" xmlns:w15="http://schemas.microsoft.com/office/word/2012/wordml" xmlns:wpg="http://schemas.microsoft.com/office/word/2010/wordprocessingGroup" xmlns:wpi="http://schemas.microsoft.com/office/word/2010/wordprocessingInk" xmlns:wps="http://schemas.microsoft.com/office/word/2010/wordprocessingShape" xmlns:a14="http://schemas.microsoft.com/office/drawing/2010/main" val="0"/>
                         </a:ext>
                       </a:extLst>
                     </a:blip>
@@ -10531,73 +9708,9 @@
           <w:sz w:val="22"/>
         </w:rPr>
       </w:pPr>
-      <w:r>
-        <w:rPr>
-          <w:rFonts w:ascii="Arial" w:hAnsi="Arial" w:cs="Arial"/>
-          <w:noProof/>
-          <w:lang w:val="en-US" w:bidi="ar-SA"/>
-        </w:rPr>
-        <w:lastRenderedPageBreak/>
-        <w:drawing>
-          <wp:anchor distT="0" distB="0" distL="114300" distR="114300" simplePos="0" relativeHeight="251659264" behindDoc="0" locked="0" layoutInCell="1" allowOverlap="1">
-            <wp:simplePos x="0" y="0"/>
-            <wp:positionH relativeFrom="margin">
-              <wp:posOffset>-62526</wp:posOffset>
-            </wp:positionH>
-            <wp:positionV relativeFrom="margin">
-              <wp:posOffset>133350</wp:posOffset>
-            </wp:positionV>
-            <wp:extent cx="6124575" cy="4438650"/>
-            <wp:effectExtent l="0" t="0" r="0" b="0"/>
-            <wp:wrapSquare wrapText="bothSides"/>
-            <wp:docPr id="1" name="Picture 1" descr="C:\Users\elJeffeh\Pictures\Mockups\first.png"/>
-            <wp:cNvGraphicFramePr>
-              <a:graphicFrameLocks xmlns:a="http://schemas.openxmlformats.org/drawingml/2006/main" noChangeAspect="1"/>
-            </wp:cNvGraphicFramePr>
-            <a:graphic xmlns:a="http://schemas.openxmlformats.org/drawingml/2006/main">
-              <a:graphicData uri="http://schemas.openxmlformats.org/drawingml/2006/picture">
-                <pic:pic xmlns:pic="http://schemas.openxmlformats.org/drawingml/2006/picture">
-                  <pic:nvPicPr>
-                    <pic:cNvPr id="0" name="Picture 1" descr="C:\Users\elJeffeh\Pictures\Mockups\first.png"/>
-                    <pic:cNvPicPr>
-                      <a:picLocks noChangeAspect="1" noChangeArrowheads="1"/>
-                    </pic:cNvPicPr>
-                  </pic:nvPicPr>
-                  <pic:blipFill>
-                    <a:blip r:embed="rId13">
-                      <a:extLst>
-                        <a:ext uri="{28A0092B-C50C-407E-A947-70E740481C1C}">
-                          <a14:useLocalDpi xmlns:a14="http://schemas.microsoft.com/office/drawing/2010/main" xmlns:wps="http://schemas.microsoft.com/office/word/2010/wordprocessingShape" xmlns:wpi="http://schemas.microsoft.com/office/word/2010/wordprocessingInk" xmlns:wpg="http://schemas.microsoft.com/office/word/2010/wordprocessingGroup" xmlns:w15="http://schemas.microsoft.com/office/word/2012/wordml" xmlns:w14="http://schemas.microsoft.com/office/word/2010/wordml" xmlns:w="http://schemas.openxmlformats.org/wordprocessingml/2006/main" xmlns:w10="urn:schemas-microsoft-com:office:word" xmlns:wp14="http://schemas.microsoft.com/office/word/2010/wordprocessingDrawing" xmlns:v="urn:schemas-microsoft-com:vml" xmlns:o="urn:schemas-microsoft-com:office:office" xmlns:mc="http://schemas.openxmlformats.org/markup-compatibility/2006" xmlns:wpc="http://schemas.microsoft.com/office/word/2010/wordprocessingCanvas" xmlns="" val="0"/>
-                        </a:ext>
-                      </a:extLst>
-                    </a:blip>
-                    <a:srcRect/>
-                    <a:stretch>
-                      <a:fillRect/>
-                    </a:stretch>
-                  </pic:blipFill>
-                  <pic:spPr bwMode="auto">
-                    <a:xfrm>
-                      <a:off x="0" y="0"/>
-                      <a:ext cx="6124575" cy="4438650"/>
-                    </a:xfrm>
-                    <a:prstGeom prst="rect">
-                      <a:avLst/>
-                    </a:prstGeom>
-                    <a:noFill/>
-                    <a:ln>
-                      <a:noFill/>
-                    </a:ln>
-                  </pic:spPr>
-                </pic:pic>
-              </a:graphicData>
-            </a:graphic>
-          </wp:anchor>
-        </w:drawing>
-      </w:r>
     </w:p>
     <w:sectPr>
-      <w:headerReference w:type="default" r:id="rId14"/>
+      <w:headerReference w:type="default" r:id="rId13"/>
       <w:pgSz w:w="12240" w:h="15840" w:code="1"/>
       <w:pgMar w:top="1440" w:right="1296" w:bottom="1440" w:left="1296" w:header="720" w:footer="720" w:gutter="0"/>
       <w:lnNumType w:countBy="1" w:restart="continuous"/>
@@ -10762,7 +9875,7 @@
       <w:rPr>
         <w:noProof/>
       </w:rPr>
-      <w:t>1</w:t>
+      <w:t>4</w:t>
     </w:r>
     <w:r>
       <w:fldChar w:fldCharType="end"/>
@@ -12561,7 +11674,7 @@
 </file>
 
 <file path=customXml/itemProps1.xml><?xml version="1.0" encoding="utf-8"?>
-<ds:datastoreItem xmlns:ds="http://schemas.openxmlformats.org/officeDocument/2006/customXml" ds:itemID="{C18831C6-9162-4453-9B35-F44139505855}">
+<ds:datastoreItem xmlns:ds="http://schemas.openxmlformats.org/officeDocument/2006/customXml" ds:itemID="{0BB4210D-A2C4-4CBF-B958-6885E495C663}">
   <ds:schemaRefs>
     <ds:schemaRef ds:uri="http://schemas.openxmlformats.org/officeDocument/2006/bibliography"/>
   </ds:schemaRefs>

</xml_diff>

<commit_message>
noted my changes in the spec doc
</commit_message>
<xml_diff>
--- a/Documents/SpecDoc/1_SRS_RoughDraft.docx
+++ b/Documents/SpecDoc/1_SRS_RoughDraft.docx
@@ -122,7 +122,7 @@
                     <a:blip r:embed="rId8">
                       <a:extLst>
                         <a:ext uri="{28A0092B-C50C-407E-A947-70E740481C1C}">
-                          <a14:useLocalDpi xmlns="" xmlns:wpc="http://schemas.microsoft.com/office/word/2010/wordprocessingCanvas" xmlns:mc="http://schemas.openxmlformats.org/markup-compatibility/2006" xmlns:o="urn:schemas-microsoft-com:office:office" xmlns:v="urn:schemas-microsoft-com:vml" xmlns:wp14="http://schemas.microsoft.com/office/word/2010/wordprocessingDrawing" xmlns:w10="urn:schemas-microsoft-com:office:word" xmlns:w="http://schemas.openxmlformats.org/wordprocessingml/2006/main" xmlns:w14="http://schemas.microsoft.com/office/word/2010/wordml" xmlns:w15="http://schemas.microsoft.com/office/word/2012/wordml" xmlns:wpg="http://schemas.microsoft.com/office/word/2010/wordprocessingGroup" xmlns:wpi="http://schemas.microsoft.com/office/word/2010/wordprocessingInk" xmlns:wps="http://schemas.microsoft.com/office/word/2010/wordprocessingShape" xmlns:a14="http://schemas.microsoft.com/office/drawing/2010/main" val="0"/>
+                          <a14:useLocalDpi xmlns:a14="http://schemas.microsoft.com/office/drawing/2010/main" xmlns:wps="http://schemas.microsoft.com/office/word/2010/wordprocessingShape" xmlns:wpi="http://schemas.microsoft.com/office/word/2010/wordprocessingInk" xmlns:wpg="http://schemas.microsoft.com/office/word/2010/wordprocessingGroup" xmlns:w15="http://schemas.microsoft.com/office/word/2012/wordml" xmlns:w14="http://schemas.microsoft.com/office/word/2010/wordml" xmlns:w="http://schemas.openxmlformats.org/wordprocessingml/2006/main" xmlns:w10="urn:schemas-microsoft-com:office:word" xmlns:wp14="http://schemas.microsoft.com/office/word/2010/wordprocessingDrawing" xmlns:v="urn:schemas-microsoft-com:vml" xmlns:o="urn:schemas-microsoft-com:office:office" xmlns:mc="http://schemas.openxmlformats.org/markup-compatibility/2006" xmlns:wpc="http://schemas.microsoft.com/office/word/2010/wordprocessingCanvas" xmlns="" val="0"/>
                         </a:ext>
                       </a:extLst>
                     </a:blip>
@@ -3596,7 +3596,25 @@
               <w:rPr>
                 <w:rFonts w:ascii="Arial" w:hAnsi="Arial" w:cs="Arial"/>
               </w:rPr>
-              <w:t>Changed section 2.5 and 4.1</w:t>
+              <w:t>Changed section</w:t>
+            </w:r>
+            <w:r>
+              <w:rPr>
+                <w:rFonts w:ascii="Arial" w:hAnsi="Arial" w:cs="Arial"/>
+              </w:rPr>
+              <w:t xml:space="preserve"> 2.5,</w:t>
+            </w:r>
+            <w:r>
+              <w:rPr>
+                <w:rFonts w:ascii="Arial" w:hAnsi="Arial" w:cs="Arial"/>
+              </w:rPr>
+              <w:t xml:space="preserve"> 4.1</w:t>
+            </w:r>
+            <w:r>
+              <w:rPr>
+                <w:rFonts w:ascii="Arial" w:hAnsi="Arial" w:cs="Arial"/>
+              </w:rPr>
+              <w:t>, and 3.1.1. Also removed a non important screen shot</w:t>
             </w:r>
           </w:p>
         </w:tc>
@@ -9575,7 +9593,7 @@
                     <a:blip r:embed="rId11">
                       <a:extLst>
                         <a:ext uri="{28A0092B-C50C-407E-A947-70E740481C1C}">
-                          <a14:useLocalDpi xmlns="" xmlns:wpc="http://schemas.microsoft.com/office/word/2010/wordprocessingCanvas" xmlns:mc="http://schemas.openxmlformats.org/markup-compatibility/2006" xmlns:o="urn:schemas-microsoft-com:office:office" xmlns:v="urn:schemas-microsoft-com:vml" xmlns:wp14="http://schemas.microsoft.com/office/word/2010/wordprocessingDrawing" xmlns:w10="urn:schemas-microsoft-com:office:word" xmlns:w="http://schemas.openxmlformats.org/wordprocessingml/2006/main" xmlns:w14="http://schemas.microsoft.com/office/word/2010/wordml" xmlns:w15="http://schemas.microsoft.com/office/word/2012/wordml" xmlns:wpg="http://schemas.microsoft.com/office/word/2010/wordprocessingGroup" xmlns:wpi="http://schemas.microsoft.com/office/word/2010/wordprocessingInk" xmlns:wps="http://schemas.microsoft.com/office/word/2010/wordprocessingShape" xmlns:a14="http://schemas.microsoft.com/office/drawing/2010/main" val="0"/>
+                          <a14:useLocalDpi xmlns:a14="http://schemas.microsoft.com/office/drawing/2010/main" xmlns:wps="http://schemas.microsoft.com/office/word/2010/wordprocessingShape" xmlns:wpi="http://schemas.microsoft.com/office/word/2010/wordprocessingInk" xmlns:wpg="http://schemas.microsoft.com/office/word/2010/wordprocessingGroup" xmlns:w15="http://schemas.microsoft.com/office/word/2012/wordml" xmlns:w14="http://schemas.microsoft.com/office/word/2010/wordml" xmlns:w="http://schemas.openxmlformats.org/wordprocessingml/2006/main" xmlns:w10="urn:schemas-microsoft-com:office:word" xmlns:wp14="http://schemas.microsoft.com/office/word/2010/wordprocessingDrawing" xmlns:v="urn:schemas-microsoft-com:vml" xmlns:o="urn:schemas-microsoft-com:office:office" xmlns:mc="http://schemas.openxmlformats.org/markup-compatibility/2006" xmlns:wpc="http://schemas.microsoft.com/office/word/2010/wordprocessingCanvas" xmlns="" val="0"/>
                         </a:ext>
                       </a:extLst>
                     </a:blip>
@@ -9671,7 +9689,7 @@
                     <a:blip r:embed="rId12">
                       <a:extLst>
                         <a:ext uri="{28A0092B-C50C-407E-A947-70E740481C1C}">
-                          <a14:useLocalDpi xmlns="" xmlns:wpc="http://schemas.microsoft.com/office/word/2010/wordprocessingCanvas" xmlns:mc="http://schemas.openxmlformats.org/markup-compatibility/2006" xmlns:o="urn:schemas-microsoft-com:office:office" xmlns:v="urn:schemas-microsoft-com:vml" xmlns:wp14="http://schemas.microsoft.com/office/word/2010/wordprocessingDrawing" xmlns:w10="urn:schemas-microsoft-com:office:word" xmlns:w="http://schemas.openxmlformats.org/wordprocessingml/2006/main" xmlns:w14="http://schemas.microsoft.com/office/word/2010/wordml" xmlns:w15="http://schemas.microsoft.com/office/word/2012/wordml" xmlns:wpg="http://schemas.microsoft.com/office/word/2010/wordprocessingGroup" xmlns:wpi="http://schemas.microsoft.com/office/word/2010/wordprocessingInk" xmlns:wps="http://schemas.microsoft.com/office/word/2010/wordprocessingShape" xmlns:a14="http://schemas.microsoft.com/office/drawing/2010/main" val="0"/>
+                          <a14:useLocalDpi xmlns:a14="http://schemas.microsoft.com/office/drawing/2010/main" xmlns:wps="http://schemas.microsoft.com/office/word/2010/wordprocessingShape" xmlns:wpi="http://schemas.microsoft.com/office/word/2010/wordprocessingInk" xmlns:wpg="http://schemas.microsoft.com/office/word/2010/wordprocessingGroup" xmlns:w15="http://schemas.microsoft.com/office/word/2012/wordml" xmlns:w14="http://schemas.microsoft.com/office/word/2010/wordml" xmlns:w="http://schemas.openxmlformats.org/wordprocessingml/2006/main" xmlns:w10="urn:schemas-microsoft-com:office:word" xmlns:wp14="http://schemas.microsoft.com/office/word/2010/wordprocessingDrawing" xmlns:v="urn:schemas-microsoft-com:vml" xmlns:o="urn:schemas-microsoft-com:office:office" xmlns:mc="http://schemas.openxmlformats.org/markup-compatibility/2006" xmlns:wpc="http://schemas.microsoft.com/office/word/2010/wordprocessingCanvas" xmlns="" val="0"/>
                         </a:ext>
                       </a:extLst>
                     </a:blip>
@@ -9875,7 +9893,7 @@
       <w:rPr>
         <w:noProof/>
       </w:rPr>
-      <w:t>4</w:t>
+      <w:t>10</w:t>
     </w:r>
     <w:r>
       <w:fldChar w:fldCharType="end"/>
@@ -11674,7 +11692,7 @@
 </file>
 
 <file path=customXml/itemProps1.xml><?xml version="1.0" encoding="utf-8"?>
-<ds:datastoreItem xmlns:ds="http://schemas.openxmlformats.org/officeDocument/2006/customXml" ds:itemID="{0BB4210D-A2C4-4CBF-B958-6885E495C663}">
+<ds:datastoreItem xmlns:ds="http://schemas.openxmlformats.org/officeDocument/2006/customXml" ds:itemID="{55721F66-C428-45F1-9E89-ED192067070B}">
   <ds:schemaRefs>
     <ds:schemaRef ds:uri="http://schemas.openxmlformats.org/officeDocument/2006/bibliography"/>
   </ds:schemaRefs>

</xml_diff>